<commit_message>
Add html for footer
</commit_message>
<xml_diff>
--- a/_DOCUMENTATION_MaterialStatusMVC_DRAFT.docx
+++ b/_DOCUMENTATION_MaterialStatusMVC_DRAFT.docx
@@ -253,58 +253,35 @@
       </w:r>
     </w:p>
     <w:p>
-      <w:proofErr w:type="spellStart"/>
-      <w:proofErr w:type="gramStart"/>
-      <w:r>
-        <w:t>Microsoft.VisualStudio.Web.CodeGeneration</w:t>
-      </w:r>
-      <w:proofErr w:type="gramEnd"/>
-      <w:r>
-        <w:t>.Design</w:t>
-      </w:r>
-      <w:proofErr w:type="spellEnd"/>
-    </w:p>
-    <w:p>
-      <w:r>
-        <w:t xml:space="preserve">VS kann damit die </w:t>
-      </w:r>
-      <w:proofErr w:type="spellStart"/>
-      <w:r>
-        <w:t>by</w:t>
-      </w:r>
-      <w:proofErr w:type="spellEnd"/>
-      <w:r>
+      <w:r>
+        <w:t>Microsoft.VisualStudio.Web.CodeGeneration.Design</w:t>
+      </w:r>
+    </w:p>
+    <w:p>
+      <w:r>
+        <w:t>VS kann damit die by default/automatisch Controller und Views generieren</w:t>
+      </w:r>
+    </w:p>
+    <w:p/>
+    <w:p>
+      <w:pPr>
+        <w:pStyle w:val="berschrift3"/>
+        <w:rPr>
+          <w:lang w:val="en-US"/>
+        </w:rPr>
+      </w:pPr>
+      <w:r>
+        <w:rPr>
+          <w:lang w:val="en-US"/>
+        </w:rPr>
+        <w:t>Logging</w:t>
+      </w:r>
+      <w:r>
+        <w:rPr>
+          <w:lang w:val="en-US"/>
+        </w:rPr>
         <w:t xml:space="preserve"> </w:t>
       </w:r>
-      <w:proofErr w:type="spellStart"/>
-      <w:r>
-        <w:t>default</w:t>
-      </w:r>
-      <w:proofErr w:type="spellEnd"/>
-      <w:r>
-        <w:t>/automatisch Controller und Views generieren</w:t>
-      </w:r>
-    </w:p>
-    <w:p/>
-    <w:p>
-      <w:pPr>
-        <w:pStyle w:val="berschrift3"/>
-        <w:rPr>
-          <w:lang w:val="en-US"/>
-        </w:rPr>
-      </w:pPr>
-      <w:r>
-        <w:rPr>
-          <w:lang w:val="en-US"/>
-        </w:rPr>
-        <w:t>Logging</w:t>
-      </w:r>
-      <w:r>
-        <w:rPr>
-          <w:lang w:val="en-US"/>
-        </w:rPr>
-        <w:t xml:space="preserve"> </w:t>
-      </w:r>
       <w:r>
         <w:rPr>
           <w:lang w:val="en-US"/>
@@ -318,16 +295,12 @@
           <w:lang w:val="en-US"/>
         </w:rPr>
       </w:pPr>
-      <w:proofErr w:type="spellStart"/>
-      <w:proofErr w:type="gramStart"/>
       <w:r>
         <w:rPr>
           <w:lang w:val="en-US"/>
         </w:rPr>
         <w:t>Microsoft.Extensions.Logging.Debug</w:t>
       </w:r>
-      <w:proofErr w:type="spellEnd"/>
-      <w:proofErr w:type="gramEnd"/>
     </w:p>
     <w:p>
       <w:pPr>
@@ -343,81 +316,117 @@
           <w:iCs/>
           <w:lang w:val="en-US"/>
         </w:rPr>
-        <w:t xml:space="preserve">Debug output logger provider implementation for </w:t>
-      </w:r>
-      <w:proofErr w:type="spellStart"/>
-      <w:proofErr w:type="gramStart"/>
-      <w:r>
+        <w:t>Debug output logger provider implementation for Microsoft.Extensions.Logging. This logger logs messages to a debugger monitor by writing messages with System.Diagnostics.Debug.WriteLine().</w:t>
+      </w:r>
+    </w:p>
+    <w:p>
+      <w:pPr>
+        <w:rPr>
+          <w:lang w:val="en-US"/>
+        </w:rPr>
+      </w:pPr>
+    </w:p>
+    <w:p>
+      <w:pPr>
+        <w:pStyle w:val="berschrift3"/>
+        <w:rPr>
+          <w:lang w:val="en-US"/>
+        </w:rPr>
+      </w:pPr>
+      <w:r>
+        <w:rPr>
+          <w:lang w:val="en-US"/>
+        </w:rPr>
+        <w:t>Entity</w:t>
+      </w:r>
+      <w:r>
+        <w:rPr>
+          <w:lang w:val="en-US"/>
+        </w:rPr>
+        <w:t xml:space="preserve"> </w:t>
+      </w:r>
+      <w:r>
+        <w:rPr>
+          <w:lang w:val="en-US"/>
+        </w:rPr>
+        <w:t>Framework</w:t>
+      </w:r>
+    </w:p>
+    <w:p>
+      <w:pPr>
+        <w:pStyle w:val="berschrift4"/>
+        <w:rPr>
+          <w:lang w:val="en-US"/>
+        </w:rPr>
+      </w:pPr>
+      <w:r>
+        <w:rPr>
+          <w:lang w:val="en-US"/>
+        </w:rPr>
+        <w:t>Microsoft.EntityFrameworkCore</w:t>
+      </w:r>
+    </w:p>
+    <w:p>
+      <w:pPr>
         <w:rPr>
           <w:i/>
           <w:iCs/>
           <w:lang w:val="en-US"/>
         </w:rPr>
-        <w:t>Microsoft.Extensions.Logging</w:t>
-      </w:r>
-      <w:proofErr w:type="spellEnd"/>
-      <w:proofErr w:type="gramEnd"/>
+      </w:pPr>
       <w:r>
         <w:rPr>
           <w:i/>
           <w:iCs/>
           <w:lang w:val="en-US"/>
         </w:rPr>
-        <w:t xml:space="preserve">. This logger logs messages to a debugger monitor by writing messages with </w:t>
-      </w:r>
-      <w:proofErr w:type="spellStart"/>
-      <w:proofErr w:type="gramStart"/>
-      <w:r>
+        <w:t>Entity Framework Core is a modern object-database mapper for .NET. It supports LINQ queries, change tracking, updates, and schema migrations. EF Core works with SQL Server, Azure SQL Database, SQLite, Azure Cosmos DB, MySQL, PostgreSQL, and other databases through a provider plugin API.</w:t>
+      </w:r>
+    </w:p>
+    <w:p>
+      <w:pPr>
+        <w:rPr>
+          <w:lang w:val="en-US"/>
+        </w:rPr>
+      </w:pPr>
+    </w:p>
+    <w:p>
+      <w:pPr>
+        <w:pStyle w:val="berschrift4"/>
+        <w:rPr>
+          <w:lang w:val="en-US"/>
+        </w:rPr>
+      </w:pPr>
+      <w:r>
+        <w:rPr>
+          <w:lang w:val="en-US"/>
+        </w:rPr>
+        <w:t>Microsoft.EntityFrameworkCore.SqlServer</w:t>
+      </w:r>
+    </w:p>
+    <w:p>
+      <w:pPr>
         <w:rPr>
           <w:i/>
           <w:iCs/>
           <w:lang w:val="en-US"/>
         </w:rPr>
-        <w:t>System.Diagnostics.Debug.WriteLine</w:t>
-      </w:r>
-      <w:proofErr w:type="spellEnd"/>
-      <w:proofErr w:type="gramEnd"/>
+      </w:pPr>
       <w:r>
         <w:rPr>
           <w:i/>
           <w:iCs/>
           <w:lang w:val="en-US"/>
         </w:rPr>
-        <w:t>().</w:t>
-      </w:r>
-    </w:p>
-    <w:p>
-      <w:pPr>
-        <w:rPr>
-          <w:lang w:val="en-US"/>
-        </w:rPr>
-      </w:pPr>
-    </w:p>
-    <w:p>
-      <w:pPr>
-        <w:pStyle w:val="berschrift3"/>
-        <w:rPr>
-          <w:lang w:val="en-US"/>
-        </w:rPr>
-      </w:pPr>
-      <w:r>
-        <w:rPr>
-          <w:lang w:val="en-US"/>
-        </w:rPr>
-        <w:t>Entity</w:t>
-      </w:r>
-      <w:r>
-        <w:rPr>
-          <w:lang w:val="en-US"/>
-        </w:rPr>
-        <w:t xml:space="preserve"> </w:t>
-      </w:r>
-      <w:r>
-        <w:rPr>
-          <w:lang w:val="en-US"/>
-        </w:rPr>
-        <w:t>Framework</w:t>
-      </w:r>
+        <w:t>Microsoft SQL Server database provider for Entity Framework Core.</w:t>
+      </w:r>
+    </w:p>
+    <w:p>
+      <w:pPr>
+        <w:rPr>
+          <w:lang w:val="en-US"/>
+        </w:rPr>
+      </w:pPr>
     </w:p>
     <w:p>
       <w:pPr>
@@ -426,38 +435,25 @@
           <w:lang w:val="en-US"/>
         </w:rPr>
       </w:pPr>
-      <w:proofErr w:type="spellStart"/>
-      <w:r>
-        <w:rPr>
-          <w:lang w:val="en-US"/>
-        </w:rPr>
-        <w:t>Microsoft.EntityFrameworkCore</w:t>
-      </w:r>
-      <w:proofErr w:type="spellEnd"/>
-    </w:p>
-    <w:p>
-      <w:pPr>
-        <w:rPr>
-          <w:i/>
-          <w:iCs/>
-          <w:lang w:val="en-US"/>
-        </w:rPr>
-      </w:pPr>
-      <w:r>
-        <w:rPr>
-          <w:i/>
-          <w:iCs/>
-          <w:lang w:val="en-US"/>
-        </w:rPr>
-        <w:t>Entity Framework Core is a modern object-database mapper for .NET. It supports LINQ queries, change tracking, updates, and schema migrations. EF Core works with SQL Server, Azure SQL Database, SQLite, Azure Cosmos DB, MySQL, PostgreSQL, and other databases through a provider plugin API.</w:t>
-      </w:r>
-    </w:p>
-    <w:p>
-      <w:pPr>
-        <w:rPr>
-          <w:lang w:val="en-US"/>
-        </w:rPr>
-      </w:pPr>
+      <w:r>
+        <w:rPr>
+          <w:lang w:val="en-US"/>
+        </w:rPr>
+        <w:t>Microsoft.EntityFrameworkCore.Design</w:t>
+      </w:r>
+    </w:p>
+    <w:p>
+      <w:pPr>
+        <w:rPr>
+          <w:lang w:val="en-US"/>
+        </w:rPr>
+      </w:pPr>
+      <w:r>
+        <w:rPr>
+          <w:lang w:val="en-US"/>
+        </w:rPr>
+        <w:t>Shared design-time components for Entity Framework Core tools.</w:t>
+      </w:r>
     </w:p>
     <w:p>
       <w:pPr>
@@ -466,132 +462,25 @@
           <w:lang w:val="en-US"/>
         </w:rPr>
       </w:pPr>
-      <w:proofErr w:type="spellStart"/>
-      <w:proofErr w:type="gramStart"/>
-      <w:r>
-        <w:rPr>
-          <w:lang w:val="en-US"/>
-        </w:rPr>
-        <w:t>Microsoft.EntityFrameworkCore.SqlServer</w:t>
-      </w:r>
-      <w:proofErr w:type="spellEnd"/>
-      <w:proofErr w:type="gramEnd"/>
-    </w:p>
-    <w:p>
-      <w:pPr>
-        <w:rPr>
-          <w:i/>
-          <w:iCs/>
-          <w:lang w:val="en-US"/>
-        </w:rPr>
-      </w:pPr>
-      <w:r>
-        <w:rPr>
-          <w:i/>
-          <w:iCs/>
-          <w:lang w:val="en-US"/>
-        </w:rPr>
-        <w:t>Microsoft SQL Server database provider for Entity Framework Core.</w:t>
-      </w:r>
-    </w:p>
-    <w:p>
-      <w:pPr>
-        <w:rPr>
-          <w:lang w:val="en-US"/>
-        </w:rPr>
-      </w:pPr>
-    </w:p>
-    <w:p>
-      <w:pPr>
-        <w:pStyle w:val="berschrift4"/>
-        <w:rPr>
-          <w:lang w:val="en-US"/>
-        </w:rPr>
-      </w:pPr>
-      <w:proofErr w:type="spellStart"/>
-      <w:proofErr w:type="gramStart"/>
-      <w:r>
-        <w:rPr>
-          <w:lang w:val="en-US"/>
-        </w:rPr>
-        <w:t>Microsoft.EntityFrameworkCore.Design</w:t>
-      </w:r>
-      <w:proofErr w:type="spellEnd"/>
-      <w:proofErr w:type="gramEnd"/>
-    </w:p>
-    <w:p>
-      <w:pPr>
-        <w:rPr>
-          <w:lang w:val="en-US"/>
-        </w:rPr>
-      </w:pPr>
-      <w:r>
-        <w:rPr>
-          <w:lang w:val="en-US"/>
-        </w:rPr>
-        <w:t>Shared design-time components for Entity Framework Core tools.</w:t>
-      </w:r>
-    </w:p>
-    <w:p>
-      <w:pPr>
-        <w:pStyle w:val="berschrift4"/>
-        <w:rPr>
-          <w:lang w:val="en-US"/>
-        </w:rPr>
-      </w:pPr>
-      <w:proofErr w:type="spellStart"/>
-      <w:proofErr w:type="gramStart"/>
       <w:r>
         <w:rPr>
           <w:lang w:val="en-US"/>
         </w:rPr>
         <w:t>Microsoft.AspNetCore.Identity.EntityFrameworkCore</w:t>
       </w:r>
-      <w:proofErr w:type="spellEnd"/>
-      <w:proofErr w:type="gramEnd"/>
-    </w:p>
-    <w:p>
-      <w:pPr>
-        <w:rPr>
-          <w:lang w:val="en-US"/>
-        </w:rPr>
-      </w:pPr>
-      <w:proofErr w:type="spellStart"/>
-      <w:r>
-        <w:rPr>
-          <w:lang w:val="en-US"/>
-        </w:rPr>
-        <w:t>Fuer</w:t>
-      </w:r>
-      <w:proofErr w:type="spellEnd"/>
-      <w:r>
-        <w:rPr>
-          <w:lang w:val="en-US"/>
-        </w:rPr>
-        <w:t xml:space="preserve"> </w:t>
-      </w:r>
-      <w:proofErr w:type="spellStart"/>
-      <w:r>
-        <w:rPr>
-          <w:lang w:val="en-US"/>
-        </w:rPr>
-        <w:t>geschutzte</w:t>
-      </w:r>
-      <w:proofErr w:type="spellEnd"/>
-      <w:r>
-        <w:rPr>
-          <w:lang w:val="en-US"/>
-        </w:rPr>
-        <w:t xml:space="preserve"> Admin-</w:t>
-      </w:r>
-      <w:proofErr w:type="spellStart"/>
-      <w:r>
-        <w:rPr>
-          <w:lang w:val="en-US"/>
-        </w:rPr>
-        <w:t>Bereich</w:t>
-      </w:r>
-      <w:proofErr w:type="spellEnd"/>
+    </w:p>
+    <w:p>
+      <w:pPr>
+        <w:rPr>
+          <w:lang w:val="en-US"/>
+        </w:rPr>
+      </w:pPr>
+      <w:r>
+        <w:rPr>
+          <w:lang w:val="en-US"/>
+        </w:rPr>
+        <w:t>Fuer geschutzte Admin-Bereich</w:t>
+      </w:r>
     </w:p>
     <w:p>
       <w:pPr>
@@ -778,12 +667,10 @@
         <w:r>
           <w:t xml:space="preserve">Side </w:t>
         </w:r>
-        <w:proofErr w:type="spellStart"/>
         <w:r>
           <w:t>Scroller</w:t>
         </w:r>
         <w:bookmarkEnd w:id="1"/>
-        <w:proofErr w:type="spellEnd"/>
       </w:hyperlink>
       <w:r>
         <w:t xml:space="preserve"> </w:t>
@@ -917,7 +804,6 @@
       </w:pPr>
       <w:hyperlink r:id="rId11" w:tgtFrame="_blank" w:history="1">
         <w:bookmarkStart w:id="2" w:name="_Toc144813545"/>
-        <w:proofErr w:type="spellStart"/>
         <w:r>
           <w:rPr>
             <w:lang w:val="en-US"/>
@@ -925,7 +811,6 @@
           <w:t>ZenCoding</w:t>
         </w:r>
         <w:bookmarkEnd w:id="2"/>
-        <w:proofErr w:type="spellEnd"/>
       </w:hyperlink>
       <w:r>
         <w:rPr>
@@ -1098,7 +983,6 @@
         </w:rPr>
         <w:t xml:space="preserve">. Также в комплект входит генератор </w:t>
       </w:r>
-      <w:proofErr w:type="spellStart"/>
       <w:r>
         <w:rPr>
           <w:rFonts w:asciiTheme="minorHAnsi" w:hAnsiTheme="minorHAnsi" w:cstheme="minorHAnsi"/>
@@ -1108,7 +992,6 @@
         </w:rPr>
         <w:t>Lorem</w:t>
       </w:r>
-      <w:proofErr w:type="spellEnd"/>
       <w:r>
         <w:rPr>
           <w:rFonts w:asciiTheme="minorHAnsi" w:hAnsiTheme="minorHAnsi" w:cstheme="minorHAnsi"/>
@@ -1138,7 +1021,6 @@
         </w:rPr>
         <w:t xml:space="preserve">, генератор </w:t>
       </w:r>
-      <w:proofErr w:type="spellStart"/>
       <w:r>
         <w:rPr>
           <w:rFonts w:asciiTheme="minorHAnsi" w:hAnsiTheme="minorHAnsi" w:cstheme="minorHAnsi"/>
@@ -1148,7 +1030,6 @@
         </w:rPr>
         <w:t>Lorem</w:t>
       </w:r>
-      <w:proofErr w:type="spellEnd"/>
       <w:r>
         <w:rPr>
           <w:rFonts w:asciiTheme="minorHAnsi" w:hAnsiTheme="minorHAnsi" w:cstheme="minorHAnsi"/>
@@ -1178,7 +1059,6 @@
         </w:rPr>
         <w:t xml:space="preserve">, генератор </w:t>
       </w:r>
-      <w:proofErr w:type="spellStart"/>
       <w:r>
         <w:rPr>
           <w:rFonts w:asciiTheme="minorHAnsi" w:hAnsiTheme="minorHAnsi" w:cstheme="minorHAnsi"/>
@@ -1188,7 +1068,6 @@
         </w:rPr>
         <w:t>PlaceHold</w:t>
       </w:r>
-      <w:proofErr w:type="spellEnd"/>
       <w:r>
         <w:rPr>
           <w:rFonts w:asciiTheme="minorHAnsi" w:hAnsiTheme="minorHAnsi" w:cstheme="minorHAnsi"/>
@@ -1199,7 +1078,6 @@
         </w:rPr>
         <w:t>.</w:t>
       </w:r>
-      <w:proofErr w:type="spellStart"/>
       <w:r>
         <w:rPr>
           <w:rFonts w:asciiTheme="minorHAnsi" w:hAnsiTheme="minorHAnsi" w:cstheme="minorHAnsi"/>
@@ -1209,7 +1087,6 @@
         </w:rPr>
         <w:t>it</w:t>
       </w:r>
-      <w:proofErr w:type="spellEnd"/>
       <w:r>
         <w:rPr>
           <w:rFonts w:asciiTheme="minorHAnsi" w:hAnsiTheme="minorHAnsi" w:cstheme="minorHAnsi"/>
@@ -2292,16 +2169,8 @@
         <w:rPr>
           <w:lang w:val="en-US"/>
         </w:rPr>
-        <w:t xml:space="preserve">Bundler and </w:t>
-      </w:r>
-      <w:proofErr w:type="spellStart"/>
-      <w:r>
-        <w:rPr>
-          <w:lang w:val="en-US"/>
-        </w:rPr>
-        <w:t>Minifier</w:t>
-      </w:r>
-      <w:proofErr w:type="spellEnd"/>
+        <w:t>Bundler and Minifier</w:t>
+      </w:r>
     </w:p>
     <w:p>
       <w:pPr>
@@ -2363,7 +2232,6 @@
       </w:pPr>
       <w:hyperlink r:id="rId37" w:tgtFrame="_blank" w:history="1">
         <w:bookmarkStart w:id="6" w:name="_Toc144813554"/>
-        <w:proofErr w:type="gramStart"/>
         <w:r>
           <w:rPr>
             <w:rStyle w:val="Hyperlink"/>
@@ -2382,7 +2250,6 @@
           <w:t>Compiler</w:t>
         </w:r>
         <w:bookmarkEnd w:id="6"/>
-        <w:proofErr w:type="gramEnd"/>
       </w:hyperlink>
     </w:p>
     <w:p>
@@ -2446,19 +2313,11 @@
           <w:lang w:val="en-US"/>
         </w:rPr>
       </w:pPr>
-      <w:proofErr w:type="spellStart"/>
-      <w:r>
-        <w:rPr>
-          <w:lang w:val="en-US"/>
-        </w:rPr>
-        <w:t>css</w:t>
-      </w:r>
-      <w:proofErr w:type="spellEnd"/>
-      <w:r>
-        <w:rPr>
-          <w:lang w:val="en-US"/>
-        </w:rPr>
-        <w:t xml:space="preserve"> tools</w:t>
+      <w:r>
+        <w:rPr>
+          <w:lang w:val="en-US"/>
+        </w:rPr>
+        <w:t>css tools</w:t>
       </w:r>
     </w:p>
     <w:p>
@@ -2527,13 +2386,8 @@
       <w:pPr>
         <w:pStyle w:val="berschrift2"/>
       </w:pPr>
-      <w:proofErr w:type="spellStart"/>
-      <w:r>
-        <w:t>Git</w:t>
-      </w:r>
-      <w:proofErr w:type="spellEnd"/>
-      <w:r>
-        <w:t xml:space="preserve"> herunterladen und im Projekt Ordner initialisieren</w:t>
+      <w:r>
+        <w:t>Git herunterladen und im Projekt Ordner initialisieren</w:t>
       </w:r>
     </w:p>
     <w:p>
@@ -2628,7 +2482,7 @@
           <w:noProof/>
         </w:rPr>
         <w:drawing>
-          <wp:inline distT="0" distB="0" distL="0" distR="0" wp14:anchorId="7B07C9AA" wp14:editId="7042AADB">
+          <wp:inline distT="0" distB="0" distL="0" distR="0" wp14:anchorId="7B07C9AA" wp14:editId="7749775E">
             <wp:extent cx="2357355" cy="1799536"/>
             <wp:effectExtent l="0" t="0" r="5080" b="0"/>
             <wp:docPr id="590956131" name="Grafik 2"/>
@@ -2881,23 +2735,7 @@
           <w:color w:val="FFFFFF" w:themeColor="background1"/>
           <w:highlight w:val="darkGray"/>
         </w:rPr>
-        <w:t>Model „</w:t>
-      </w:r>
-      <w:proofErr w:type="spellStart"/>
-      <w:r>
-        <w:rPr>
-          <w:color w:val="FFFFFF" w:themeColor="background1"/>
-          <w:highlight w:val="darkGray"/>
-        </w:rPr>
-        <w:t>Dispo.cs</w:t>
-      </w:r>
-      <w:proofErr w:type="spellEnd"/>
-      <w:r>
-        <w:rPr>
-          <w:color w:val="FFFFFF" w:themeColor="background1"/>
-          <w:highlight w:val="darkGray"/>
-        </w:rPr>
-        <w:t>“</w:t>
+        <w:t>Model „Dispo.cs“</w:t>
       </w:r>
     </w:p>
     <w:p>
@@ -2907,47 +2745,31 @@
           <w:lang w:val="en-GB"/>
         </w:rPr>
       </w:pPr>
-      <w:proofErr w:type="spellStart"/>
       <w:r>
         <w:rPr>
           <w:lang w:val="en-GB"/>
         </w:rPr>
         <w:lastRenderedPageBreak/>
-        <w:t>Appsettings.json</w:t>
-      </w:r>
-      <w:proofErr w:type="spellEnd"/>
+        <w:t xml:space="preserve">Appsettings.json  </w:t>
+      </w:r>
+      <w:r>
+        <w:rPr>
+          <w:rFonts w:ascii="Wingdings" w:eastAsia="Wingdings" w:hAnsi="Wingdings" w:cs="Wingdings"/>
+        </w:rPr>
+        <w:sym w:font="Wingdings" w:char="F0DF"/>
+      </w:r>
+      <w:r>
+        <w:rPr>
+          <w:rFonts w:ascii="Wingdings" w:eastAsia="Wingdings" w:hAnsi="Wingdings" w:cs="Wingdings"/>
+        </w:rPr>
+        <w:sym w:font="Wingdings" w:char="F0E0"/>
+      </w:r>
       <w:r>
         <w:rPr>
           <w:lang w:val="en-GB"/>
         </w:rPr>
-        <w:t xml:space="preserve">  </w:t>
-      </w:r>
-      <w:r>
-        <w:rPr>
-          <w:rFonts w:ascii="Wingdings" w:eastAsia="Wingdings" w:hAnsi="Wingdings" w:cs="Wingdings"/>
-        </w:rPr>
-        <w:sym w:font="Wingdings" w:char="F0DF"/>
-      </w:r>
-      <w:r>
-        <w:rPr>
-          <w:rFonts w:ascii="Wingdings" w:eastAsia="Wingdings" w:hAnsi="Wingdings" w:cs="Wingdings"/>
-        </w:rPr>
-        <w:sym w:font="Wingdings" w:char="F0E0"/>
-      </w:r>
-      <w:r>
-        <w:rPr>
-          <w:lang w:val="en-GB"/>
-        </w:rPr>
-        <w:t xml:space="preserve"> Service/</w:t>
-      </w:r>
-      <w:proofErr w:type="spellStart"/>
-      <w:r>
-        <w:rPr>
-          <w:lang w:val="en-GB"/>
-        </w:rPr>
-        <w:t>Config.cs</w:t>
-      </w:r>
-      <w:proofErr w:type="spellEnd"/>
+        <w:t xml:space="preserve"> Service/Config.cs</w:t>
+      </w:r>
     </w:p>
     <w:p>
       <w:pPr>
@@ -2960,7 +2782,6 @@
           <w:lang w:val="en-US"/>
         </w:rPr>
       </w:pPr>
-      <w:proofErr w:type="spellStart"/>
       <w:r>
         <w:rPr>
           <w:rFonts w:ascii="Consolas" w:hAnsi="Consolas" w:cs="Consolas"/>
@@ -2969,62 +2790,17 @@
           <w:szCs w:val="19"/>
           <w:lang w:val="en-GB"/>
         </w:rPr>
-        <w:t>ConnectionString</w:t>
-      </w:r>
-      <w:proofErr w:type="spellEnd"/>
+        <w:t xml:space="preserve">ConnectionString, CompanyName, </w:t>
+      </w:r>
       <w:r>
         <w:rPr>
           <w:rFonts w:ascii="Consolas" w:hAnsi="Consolas" w:cs="Consolas"/>
           <w:color w:val="000000"/>
           <w:sz w:val="19"/>
           <w:szCs w:val="19"/>
-          <w:lang w:val="en-GB"/>
-        </w:rPr>
-        <w:t xml:space="preserve">, </w:t>
-      </w:r>
-      <w:proofErr w:type="spellStart"/>
-      <w:r>
-        <w:rPr>
-          <w:rFonts w:ascii="Consolas" w:hAnsi="Consolas" w:cs="Consolas"/>
-          <w:color w:val="000000"/>
-          <w:sz w:val="19"/>
-          <w:szCs w:val="19"/>
-          <w:lang w:val="en-GB"/>
-        </w:rPr>
-        <w:t>CompanyName</w:t>
-      </w:r>
-      <w:proofErr w:type="spellEnd"/>
-      <w:r>
-        <w:rPr>
-          <w:rFonts w:ascii="Consolas" w:hAnsi="Consolas" w:cs="Consolas"/>
-          <w:color w:val="000000"/>
-          <w:sz w:val="19"/>
-          <w:szCs w:val="19"/>
-          <w:lang w:val="en-GB"/>
-        </w:rPr>
-        <w:t xml:space="preserve">, </w:t>
-      </w:r>
-      <w:proofErr w:type="spellStart"/>
-      <w:r>
-        <w:rPr>
-          <w:rFonts w:ascii="Consolas" w:hAnsi="Consolas" w:cs="Consolas"/>
-          <w:color w:val="000000"/>
-          <w:sz w:val="19"/>
-          <w:szCs w:val="19"/>
-          <w:lang w:val="en-US"/>
-        </w:rPr>
-        <w:t>CompanyPhone</w:t>
-      </w:r>
-      <w:proofErr w:type="spellEnd"/>
-      <w:r>
-        <w:rPr>
-          <w:rFonts w:ascii="Consolas" w:hAnsi="Consolas" w:cs="Consolas"/>
-          <w:color w:val="000000"/>
-          <w:sz w:val="19"/>
-          <w:szCs w:val="19"/>
-          <w:lang w:val="en-US"/>
-        </w:rPr>
-        <w:t xml:space="preserve"> …</w:t>
+          <w:lang w:val="en-US"/>
+        </w:rPr>
+        <w:t>CompanyPhone …</w:t>
       </w:r>
     </w:p>
     <w:p>
@@ -3205,30 +2981,8 @@
         <w:rPr>
           <w:lang w:val="en-GB"/>
         </w:rPr>
-        <w:t xml:space="preserve">Some changes … </w:t>
-      </w:r>
-      <w:proofErr w:type="spellStart"/>
-      <w:r>
-        <w:rPr>
-          <w:lang w:val="en-GB"/>
-        </w:rPr>
-        <w:t>inkl</w:t>
-      </w:r>
-      <w:proofErr w:type="spellEnd"/>
-      <w:r>
-        <w:rPr>
-          <w:lang w:val="en-GB"/>
-        </w:rPr>
-        <w:t xml:space="preserve">. </w:t>
-      </w:r>
-      <w:proofErr w:type="spellStart"/>
-      <w:r>
-        <w:rPr>
-          <w:lang w:val="en-GB"/>
-        </w:rPr>
-        <w:t>Startup.cs</w:t>
-      </w:r>
-      <w:proofErr w:type="spellEnd"/>
+        <w:t>Some changes … inkl. Startup.cs</w:t>
+      </w:r>
     </w:p>
     <w:p>
       <w:pPr>
@@ -3291,7 +3045,7 @@
           <w:lang w:val="en-GB"/>
         </w:rPr>
         <w:drawing>
-          <wp:inline distT="0" distB="0" distL="0" distR="0" wp14:anchorId="7A0D9454" wp14:editId="64B78A54">
+          <wp:inline distT="0" distB="0" distL="0" distR="0" wp14:anchorId="7A0D9454" wp14:editId="2AC8E016">
             <wp:extent cx="4627596" cy="4376435"/>
             <wp:effectExtent l="0" t="0" r="1905" b="5080"/>
             <wp:docPr id="225278305" name="Grafik 6"/>
@@ -3357,16 +3111,8 @@
         <w:rPr>
           <w:lang w:val="en-GB"/>
         </w:rPr>
-        <w:t xml:space="preserve">Test–launch </w:t>
-      </w:r>
-      <w:proofErr w:type="gramStart"/>
-      <w:r>
-        <w:rPr>
-          <w:lang w:val="en-GB"/>
-        </w:rPr>
-        <w:t>ok</w:t>
-      </w:r>
-      <w:proofErr w:type="gramEnd"/>
+        <w:t>Test–launch ok</w:t>
+      </w:r>
     </w:p>
     <w:p>
       <w:pPr>
@@ -3492,12 +3238,10 @@
       <w:pPr>
         <w:pStyle w:val="berschrift2"/>
       </w:pPr>
-      <w:proofErr w:type="spellStart"/>
       <w:r>
         <w:lastRenderedPageBreak/>
         <w:t>HomeController</w:t>
       </w:r>
-      <w:proofErr w:type="spellEnd"/>
     </w:p>
     <w:p>
       <w:r>
@@ -3636,16 +3380,8 @@
         <w:rPr>
           <w:lang w:val="en-US"/>
         </w:rPr>
-        <w:t>Icons für Silo, Ampel</w:t>
-      </w:r>
-      <w:proofErr w:type="gramStart"/>
-      <w:r>
-        <w:rPr>
-          <w:lang w:val="en-US"/>
-        </w:rPr>
-        <w:t>,  10.11.2023</w:t>
-      </w:r>
-      <w:proofErr w:type="gramEnd"/>
+        <w:t>Icons für Silo, Ampel,  10.11.2023</w:t>
+      </w:r>
     </w:p>
     <w:p>
       <w:pPr>
@@ -3674,26 +3410,15 @@
           <w:u w:val="none"/>
           <w:lang w:val="en-US"/>
         </w:rPr>
-        <w:t xml:space="preserve">24/7 </w:t>
-      </w:r>
-      <w:proofErr w:type="gramStart"/>
+        <w:t>24/7 service</w:t>
+      </w:r>
       <w:r>
         <w:rPr>
           <w:rStyle w:val="Hyperlink"/>
-          <w:color w:val="000000"/>
-          <w:u w:val="none"/>
-          <w:lang w:val="en-US"/>
-        </w:rPr>
-        <w:t>service</w:t>
-      </w:r>
-      <w:r>
-        <w:rPr>
-          <w:rStyle w:val="Hyperlink"/>
           <w:lang w:val="en-US"/>
         </w:rPr>
         <w:t xml:space="preserve">  https://www.cleanpng.com/png-logo-brand-font-24-7-service-4168185/</w:t>
       </w:r>
-      <w:proofErr w:type="gramEnd"/>
     </w:p>
     <w:p>
       <w:pPr>
@@ -3738,19 +3463,11 @@
           <w:lang w:val="en-US"/>
         </w:rPr>
       </w:pPr>
-      <w:proofErr w:type="spellStart"/>
-      <w:r>
-        <w:rPr>
-          <w:lang w:val="en-US"/>
-        </w:rPr>
-        <w:t>Farben</w:t>
-      </w:r>
-      <w:proofErr w:type="spellEnd"/>
-      <w:r>
-        <w:rPr>
-          <w:lang w:val="en-US"/>
-        </w:rPr>
-        <w:t xml:space="preserve"> / Colors https://encycolorpedia.ru/eb8130</w:t>
+      <w:r>
+        <w:rPr>
+          <w:lang w:val="en-US"/>
+        </w:rPr>
+        <w:t>Farben / Colors https://encycolorpedia.ru/eb8130</w:t>
       </w:r>
     </w:p>
     <w:p>
@@ -3776,35 +3493,7 @@
         <w:rPr>
           <w:lang w:val="en-US"/>
         </w:rPr>
-        <w:t>background: -</w:t>
-      </w:r>
-      <w:proofErr w:type="spellStart"/>
-      <w:r>
-        <w:rPr>
-          <w:lang w:val="en-US"/>
-        </w:rPr>
-        <w:t>webkit</w:t>
-      </w:r>
-      <w:proofErr w:type="spellEnd"/>
-      <w:r>
-        <w:rPr>
-          <w:lang w:val="en-US"/>
-        </w:rPr>
-        <w:t>-linear-</w:t>
-      </w:r>
-      <w:proofErr w:type="gramStart"/>
-      <w:r>
-        <w:rPr>
-          <w:lang w:val="en-US"/>
-        </w:rPr>
-        <w:t>gradient(</w:t>
-      </w:r>
-      <w:proofErr w:type="gramEnd"/>
-      <w:r>
-        <w:rPr>
-          <w:lang w:val="en-US"/>
-        </w:rPr>
-        <w:t>90deg, #f5680a,#f2e42c,#22e01f);</w:t>
+        <w:t>background: -webkit-linear-gradient(90deg, #f5680a,#f2e42c,#22e01f);</w:t>
       </w:r>
     </w:p>
     <w:p>
@@ -3830,21 +3519,7 @@
         <w:rPr>
           <w:lang w:val="en-US"/>
         </w:rPr>
-        <w:t xml:space="preserve"> background: linear-</w:t>
-      </w:r>
-      <w:proofErr w:type="gramStart"/>
-      <w:r>
-        <w:rPr>
-          <w:lang w:val="en-US"/>
-        </w:rPr>
-        <w:t>gradient(</w:t>
-      </w:r>
-      <w:proofErr w:type="gramEnd"/>
-      <w:r>
-        <w:rPr>
-          <w:lang w:val="en-US"/>
-        </w:rPr>
-        <w:t xml:space="preserve">90deg, #f5680a,#f2e42c,#22e01f);/       </w:t>
+        <w:t xml:space="preserve"> background: linear-gradient(90deg, #f5680a,#f2e42c,#22e01f);/       </w:t>
       </w:r>
     </w:p>
     <w:p>
@@ -3925,16 +3600,8 @@
         <w:rPr>
           <w:lang w:val="en-US"/>
         </w:rPr>
-        <w:t>font „</w:t>
-      </w:r>
-      <w:proofErr w:type="gramStart"/>
-      <w:r>
-        <w:rPr>
-          <w:lang w:val="en-US"/>
-        </w:rPr>
-        <w:t>Bangers“</w:t>
-      </w:r>
-      <w:proofErr w:type="gramEnd"/>
+        <w:t>font „Bangers“</w:t>
+      </w:r>
     </w:p>
     <w:p>
       <w:pPr>
@@ -3976,46 +3643,12 @@
         <w:pStyle w:val="berschrift2"/>
       </w:pPr>
       <w:r>
-        <w:t xml:space="preserve">Erstellen Struktur von </w:t>
-      </w:r>
-      <w:proofErr w:type="spellStart"/>
-      <w:r>
-        <w:t>html</w:t>
-      </w:r>
-      <w:proofErr w:type="spellEnd"/>
-      <w:r>
-        <w:t>-pages</w:t>
-      </w:r>
-    </w:p>
-    <w:p>
-      <w:proofErr w:type="spellStart"/>
-      <w:r>
-        <w:t>Index.cshtml</w:t>
-      </w:r>
-      <w:proofErr w:type="spellEnd"/>
-      <w:r>
-        <w:t xml:space="preserve"> </w:t>
-      </w:r>
-      <w:proofErr w:type="gramStart"/>
-      <w:r>
-        <w:t xml:space="preserve">-  </w:t>
-      </w:r>
-      <w:proofErr w:type="spellStart"/>
-      <w:r>
-        <w:t>einlogen</w:t>
-      </w:r>
-      <w:proofErr w:type="spellEnd"/>
-      <w:proofErr w:type="gramEnd"/>
-      <w:r>
-        <w:t xml:space="preserve"> </w:t>
-      </w:r>
-      <w:proofErr w:type="spellStart"/>
-      <w:r>
-        <w:t>page</w:t>
-      </w:r>
-      <w:proofErr w:type="spellEnd"/>
-      <w:r>
-        <w:t xml:space="preserve"> i </w:t>
+        <w:t>Erstellen Struktur von html-pages</w:t>
+      </w:r>
+    </w:p>
+    <w:p>
+      <w:r>
+        <w:t xml:space="preserve">Index.cshtml -  einlogen page i </w:t>
       </w:r>
       <w:r>
         <w:rPr>
@@ -4036,7 +3669,6 @@
         </w:rPr>
         <w:t>с</w:t>
       </w:r>
-      <w:proofErr w:type="spellStart"/>
       <w:r>
         <w:rPr>
           <w:rStyle w:val="ZitatZchn"/>
@@ -4046,44 +3678,24 @@
         </w:rPr>
         <w:t>shtml</w:t>
       </w:r>
-      <w:proofErr w:type="spellEnd"/>
-    </w:p>
-    <w:p>
-      <w:proofErr w:type="spellStart"/>
+    </w:p>
+    <w:p>
       <w:r>
         <w:lastRenderedPageBreak/>
-        <w:t>MainPage.cshtml</w:t>
-      </w:r>
-      <w:proofErr w:type="spellEnd"/>
-      <w:r>
-        <w:t xml:space="preserve"> – Haupt- bzw. Home-Seite</w:t>
-      </w:r>
-    </w:p>
-    <w:p>
-      <w:pPr>
-        <w:rPr>
-          <w:lang w:val="en-US"/>
-        </w:rPr>
-      </w:pPr>
-      <w:r>
-        <w:rPr>
-          <w:lang w:val="en-US"/>
-        </w:rPr>
-        <w:t xml:space="preserve">Admin page </w:t>
-      </w:r>
-      <w:proofErr w:type="spellStart"/>
-      <w:r>
-        <w:rPr>
-          <w:lang w:val="en-US"/>
-        </w:rPr>
-        <w:t>bzw</w:t>
-      </w:r>
-      <w:proofErr w:type="spellEnd"/>
-      <w:r>
-        <w:rPr>
-          <w:lang w:val="en-US"/>
-        </w:rPr>
-        <w:t>. Admin Area</w:t>
+        <w:t>MainPage.cshtml – Haupt- bzw. Home-Seite</w:t>
+      </w:r>
+    </w:p>
+    <w:p>
+      <w:pPr>
+        <w:rPr>
+          <w:lang w:val="en-US"/>
+        </w:rPr>
+      </w:pPr>
+      <w:r>
+        <w:rPr>
+          <w:lang w:val="en-US"/>
+        </w:rPr>
+        <w:t>Admin page bzw. Admin Area</w:t>
       </w:r>
     </w:p>
     <w:p>
@@ -4385,7 +3997,7 @@
           <w:lang w:val="en-US"/>
         </w:rPr>
         <w:drawing>
-          <wp:inline distT="0" distB="0" distL="0" distR="0" wp14:anchorId="2BB92FE6" wp14:editId="630227A3">
+          <wp:inline distT="0" distB="0" distL="0" distR="0" wp14:anchorId="2BB92FE6" wp14:editId="40F24EE1">
             <wp:extent cx="5750560" cy="2943860"/>
             <wp:effectExtent l="0" t="0" r="2540" b="8890"/>
             <wp:docPr id="304592220" name="Grafik 4" descr="Ein Bild, das Text, Screenshot, Software, Computer enthält.&#10;&#10;Automatisch generierte Beschreibung"/>
@@ -4440,7 +4052,7 @@
           <w:noProof/>
         </w:rPr>
         <w:drawing>
-          <wp:inline distT="0" distB="0" distL="0" distR="0" wp14:anchorId="1CFB58EB" wp14:editId="7CFF2382">
+          <wp:inline distT="0" distB="0" distL="0" distR="0" wp14:anchorId="1CFB58EB" wp14:editId="32E61CF9">
             <wp:extent cx="2401732" cy="1602931"/>
             <wp:effectExtent l="19050" t="19050" r="17780" b="16510"/>
             <wp:docPr id="1036614789" name="Grafik 5" descr="Ein Bild, das Text, Screenshot, Software, Schrift enthält.&#10;&#10;Automatisch generierte Beschreibung"/>
@@ -4500,11 +4112,9 @@
       </w:pPr>
     </w:p>
     <w:p>
-      <w:proofErr w:type="spellStart"/>
       <w:r>
         <w:t>commit</w:t>
       </w:r>
-      <w:proofErr w:type="spellEnd"/>
     </w:p>
     <w:p>
       <w:pPr>
@@ -4637,13 +4247,8 @@
         <w:t xml:space="preserve">Implementierung von </w:t>
       </w:r>
       <w:r>
-        <w:t xml:space="preserve">Haupt-Menu und </w:t>
-      </w:r>
-      <w:proofErr w:type="spellStart"/>
-      <w:r>
-        <w:t>HeaderPartial</w:t>
-      </w:r>
-      <w:proofErr w:type="spellEnd"/>
+        <w:t>Haupt-Menu und HeaderPartial</w:t>
+      </w:r>
     </w:p>
     <w:p>
       <w:r>
@@ -4715,7 +4320,7 @@
           <w:noProof/>
         </w:rPr>
         <w:drawing>
-          <wp:inline distT="0" distB="0" distL="0" distR="0" wp14:anchorId="21D00543" wp14:editId="78C01C00">
+          <wp:inline distT="0" distB="0" distL="0" distR="0" wp14:anchorId="21D00543" wp14:editId="486702E0">
             <wp:extent cx="3155473" cy="1064694"/>
             <wp:effectExtent l="0" t="0" r="6985" b="2540"/>
             <wp:docPr id="19157679" name="Grafik 4"/>
@@ -4767,15 +4372,7 @@
     <w:p/>
     <w:p>
       <w:r>
-        <w:t xml:space="preserve">Dann </w:t>
-      </w:r>
-      <w:proofErr w:type="gramStart"/>
-      <w:r>
-        <w:t>jedes Block</w:t>
-      </w:r>
-      <w:proofErr w:type="gramEnd"/>
-      <w:r>
-        <w:t xml:space="preserve"> implementieren</w:t>
+        <w:t>Dann jedes Block implementieren</w:t>
       </w:r>
     </w:p>
     <w:p>
@@ -4786,11 +4383,9 @@
           <w:numId w:val="2"/>
         </w:numPr>
       </w:pPr>
-      <w:proofErr w:type="gramStart"/>
       <w:r>
         <w:t>Linkes Block</w:t>
       </w:r>
-      <w:proofErr w:type="gramEnd"/>
     </w:p>
     <w:p>
       <w:pPr>
@@ -4806,7 +4401,7 @@
           <w:noProof/>
         </w:rPr>
         <w:drawing>
-          <wp:inline distT="0" distB="0" distL="0" distR="0" wp14:anchorId="21B2DDAB" wp14:editId="751D1BCA">
+          <wp:inline distT="0" distB="0" distL="0" distR="0" wp14:anchorId="21B2DDAB" wp14:editId="724B28BE">
             <wp:extent cx="5750560" cy="3070860"/>
             <wp:effectExtent l="0" t="0" r="2540" b="0"/>
             <wp:docPr id="1612032487" name="Grafik 5"/>
@@ -4913,39 +4508,15 @@
         <w:rPr>
           <w:color w:val="FF0000"/>
         </w:rPr>
-        <w:t xml:space="preserve"> </w:t>
-      </w:r>
-      <w:proofErr w:type="spellStart"/>
+        <w:t xml:space="preserve"> zw</w:t>
+      </w:r>
       <w:r>
         <w:rPr>
           <w:color w:val="FF0000"/>
-        </w:rPr>
-        <w:t>zw</w:t>
-      </w:r>
-      <w:r>
-        <w:rPr>
-          <w:color w:val="FF0000"/>
-          <w:lang w:val="en-US"/>
-        </w:rPr>
-        <w:t>eks</w:t>
-      </w:r>
-      <w:proofErr w:type="spellEnd"/>
-      <w:r>
-        <w:rPr>
-          <w:color w:val="FF0000"/>
-          <w:lang w:val="en-US"/>
-        </w:rPr>
-        <w:t xml:space="preserve"> </w:t>
-      </w:r>
-      <w:proofErr w:type="spellStart"/>
-      <w:r>
-        <w:rPr>
-          <w:color w:val="FF0000"/>
-          <w:lang w:val="en-US"/>
-        </w:rPr>
-        <w:t>testen</w:t>
-      </w:r>
-      <w:proofErr w:type="spellEnd"/>
+          <w:lang w:val="en-US"/>
+        </w:rPr>
+        <w:t>eks testen</w:t>
+      </w:r>
     </w:p>
     <w:p>
       <w:pPr>
@@ -5024,13 +4595,8 @@
           <w:numId w:val="2"/>
         </w:numPr>
       </w:pPr>
-      <w:proofErr w:type="spellStart"/>
-      <w:r>
-        <w:t>Mitleres</w:t>
-      </w:r>
-      <w:proofErr w:type="spellEnd"/>
-      <w:r>
-        <w:t xml:space="preserve"> Bloc</w:t>
+      <w:r>
+        <w:t>Mitleres Bloc</w:t>
       </w:r>
       <w:r>
         <w:t>k</w:t>
@@ -5177,15 +4743,7 @@
     <w:p/>
     <w:p>
       <w:r>
-        <w:t>Implementierung von Haupt-Seite (</w:t>
-      </w:r>
-      <w:proofErr w:type="spellStart"/>
-      <w:r>
-        <w:t>MainPage.chshtml</w:t>
-      </w:r>
-      <w:proofErr w:type="spellEnd"/>
-      <w:r>
-        <w:t>)</w:t>
+        <w:t>Implementierung von Haupt-Seite (MainPage.chshtml)</w:t>
       </w:r>
     </w:p>
     <w:p>
@@ -5232,13 +4790,8 @@
     </w:p>
     <w:p>
       <w:r>
-        <w:t xml:space="preserve">Übertragung vom Code aus </w:t>
-      </w:r>
-      <w:proofErr w:type="spellStart"/>
-      <w:r>
-        <w:t>Index.cshtml</w:t>
-      </w:r>
-      <w:proofErr w:type="spellEnd"/>
+        <w:t>Übertragung vom Code aus Index.cshtml</w:t>
+      </w:r>
     </w:p>
     <w:p>
       <w:pPr>
@@ -5250,19 +4803,7 @@
     </w:p>
     <w:p>
       <w:r>
-        <w:t xml:space="preserve">Auch als </w:t>
-      </w:r>
-      <w:proofErr w:type="spellStart"/>
-      <w:r>
-        <w:t>PartialView</w:t>
-      </w:r>
-      <w:proofErr w:type="spellEnd"/>
-      <w:r>
-        <w:t xml:space="preserve">: </w:t>
-      </w:r>
-      <w:proofErr w:type="spellStart"/>
-      <w:r>
-        <w:t>Table</w:t>
+        <w:t>Auch als PartialView: Table</w:t>
       </w:r>
       <w:r>
         <w:t>Material</w:t>
@@ -5270,7 +4811,6 @@
       <w:r>
         <w:t>Partial.cshtml</w:t>
       </w:r>
-      <w:proofErr w:type="spellEnd"/>
     </w:p>
     <w:p>
       <w:r>
@@ -5438,7 +4978,7 @@
           <w:noProof/>
         </w:rPr>
         <w:drawing>
-          <wp:inline distT="0" distB="0" distL="0" distR="0" wp14:anchorId="71FD0601" wp14:editId="600684AF">
+          <wp:inline distT="0" distB="0" distL="0" distR="0" wp14:anchorId="71FD0601" wp14:editId="591E1652">
             <wp:extent cx="7332345" cy="271780"/>
             <wp:effectExtent l="0" t="0" r="1905" b="0"/>
             <wp:docPr id="1716268089" name="Grafik 1"/>
@@ -5526,16 +5066,8 @@
               <w:rPr>
                 <w:lang w:val="en-US"/>
               </w:rPr>
-              <w:t xml:space="preserve">- </w:t>
+              <w:t>- Kontakt</w:t>
             </w:r>
-            <w:proofErr w:type="spellStart"/>
-            <w:r>
-              <w:rPr>
-                <w:lang w:val="en-US"/>
-              </w:rPr>
-              <w:t>Kontakt</w:t>
-            </w:r>
-            <w:proofErr w:type="spellEnd"/>
           </w:p>
           <w:p>
             <w:pPr>
@@ -5737,13 +5269,8 @@
         </w:numPr>
       </w:pPr>
       <w:r>
-        <w:t xml:space="preserve">Kontakt: als 2 Blöcke </w:t>
-      </w:r>
-      <w:proofErr w:type="gramStart"/>
-      <w:r>
-        <w:t>neben einander</w:t>
-      </w:r>
-      <w:proofErr w:type="gramEnd"/>
+        <w:t>Kontakt: als 2 Blöcke neben einander</w:t>
+      </w:r>
     </w:p>
     <w:p>
       <w:pPr>
@@ -5789,6 +5316,14 @@
           </wp:inline>
         </w:drawing>
       </w:r>
+      <w:r>
+        <w:t xml:space="preserve">  Gw3PR*!Sup4ik</w:t>
+      </w:r>
+    </w:p>
+    <w:p>
+      <w:pPr>
+        <w:pStyle w:val="Listenabsatz"/>
+      </w:pPr>
     </w:p>
     <w:p>
       <w:pPr>
@@ -5860,24 +5395,6 @@
     <w:p>
       <w:pPr>
         <w:pStyle w:val="Listenabsatz"/>
-        <w:numPr>
-          <w:ilvl w:val="0"/>
-          <w:numId w:val="2"/>
-        </w:numPr>
-        <w:rPr>
-          <w:lang w:val="en-US"/>
-        </w:rPr>
-      </w:pPr>
-      <w:r>
-        <w:rPr>
-          <w:lang w:val="en-US"/>
-        </w:rPr>
-        <w:t>Copyright</w:t>
-      </w:r>
-    </w:p>
-    <w:p>
-      <w:pPr>
-        <w:pStyle w:val="Listenabsatz"/>
         <w:rPr>
           <w:lang w:val="en-US"/>
         </w:rPr>
@@ -5891,16 +5408,128 @@
           <w:numId w:val="2"/>
         </w:numPr>
         <w:rPr>
-          <w:lang w:val="en-US"/>
-        </w:rPr>
-      </w:pPr>
-      <w:r>
-        <w:rPr>
-          <w:lang w:val="en-US"/>
-        </w:rPr>
+          <w:rFonts w:ascii="Source Sans Pro" w:hAnsi="Source Sans Pro"/>
+          <w:color w:val="444444"/>
+          <w:sz w:val="33"/>
+          <w:szCs w:val="33"/>
+          <w:shd w:val="clear" w:color="auto" w:fill="FFFFFF"/>
+        </w:rPr>
+      </w:pPr>
+      <w:r>
         <w:lastRenderedPageBreak/>
-        <w:t>Graphic design tools</w:t>
-      </w:r>
+        <w:t>Copyright</w:t>
+      </w:r>
+    </w:p>
+    <w:p>
+      <w:pPr>
+        <w:pStyle w:val="Listenabsatz"/>
+        <w:rPr>
+          <w:rFonts w:ascii="Source Sans Pro" w:hAnsi="Source Sans Pro"/>
+          <w:color w:val="444444"/>
+          <w:sz w:val="33"/>
+          <w:szCs w:val="33"/>
+          <w:shd w:val="clear" w:color="auto" w:fill="FFFFFF"/>
+        </w:rPr>
+      </w:pPr>
+      <w:r>
+        <w:rPr>
+          <w:rFonts w:ascii="Source Sans Pro" w:hAnsi="Source Sans Pro"/>
+          <w:color w:val="444444"/>
+          <w:sz w:val="33"/>
+          <w:szCs w:val="33"/>
+          <w:shd w:val="clear" w:color="auto" w:fill="FFFFFF"/>
+        </w:rPr>
+        <w:drawing>
+          <wp:inline distT="0" distB="0" distL="0" distR="0" wp14:anchorId="2CB2842F" wp14:editId="5785CFB2">
+            <wp:extent cx="6020109" cy="717587"/>
+            <wp:effectExtent l="0" t="0" r="0" b="6350"/>
+            <wp:docPr id="469124220" name="Grafik 1"/>
+            <wp:cNvGraphicFramePr>
+              <a:graphicFrameLocks xmlns:a="http://schemas.openxmlformats.org/drawingml/2006/main" noChangeAspect="1"/>
+            </wp:cNvGraphicFramePr>
+            <a:graphic xmlns:a="http://schemas.openxmlformats.org/drawingml/2006/main">
+              <a:graphicData uri="http://schemas.openxmlformats.org/drawingml/2006/picture">
+                <pic:pic xmlns:pic="http://schemas.openxmlformats.org/drawingml/2006/picture">
+                  <pic:nvPicPr>
+                    <pic:cNvPr id="469124220" name=""/>
+                    <pic:cNvPicPr/>
+                  </pic:nvPicPr>
+                  <pic:blipFill>
+                    <a:blip r:embed="rId74"/>
+                    <a:stretch>
+                      <a:fillRect/>
+                    </a:stretch>
+                  </pic:blipFill>
+                  <pic:spPr>
+                    <a:xfrm>
+                      <a:off x="0" y="0"/>
+                      <a:ext cx="6020109" cy="717587"/>
+                    </a:xfrm>
+                    <a:prstGeom prst="rect">
+                      <a:avLst/>
+                    </a:prstGeom>
+                  </pic:spPr>
+                </pic:pic>
+              </a:graphicData>
+            </a:graphic>
+          </wp:inline>
+        </w:drawing>
+      </w:r>
+    </w:p>
+    <w:p>
+      <w:pPr>
+        <w:pStyle w:val="Listenabsatz"/>
+        <w:rPr>
+          <w:rFonts w:ascii="Source Sans Pro" w:hAnsi="Source Sans Pro"/>
+          <w:color w:val="444444"/>
+          <w:sz w:val="33"/>
+          <w:szCs w:val="33"/>
+          <w:shd w:val="clear" w:color="auto" w:fill="FFFFFF"/>
+        </w:rPr>
+      </w:pPr>
+      <w:r>
+        <w:rPr>
+          <w:rFonts w:ascii="Calibri" w:hAnsi="Calibri" w:cs="Calibri"/>
+          <w:color w:val="444444"/>
+          <w:sz w:val="33"/>
+          <w:szCs w:val="33"/>
+          <w:shd w:val="clear" w:color="auto" w:fill="FFFFFF"/>
+        </w:rPr>
+        <w:t>“</w:t>
+      </w:r>
+      <w:r>
+        <w:rPr>
+          <w:rFonts w:ascii="Source Sans Pro" w:hAnsi="Source Sans Pro"/>
+          <w:color w:val="444444"/>
+          <w:sz w:val="33"/>
+          <w:szCs w:val="33"/>
+          <w:shd w:val="clear" w:color="auto" w:fill="FFFFFF"/>
+        </w:rPr>
+        <w:t>Das Urheberrecht muss nicht angemeldet oder beantragt werden. Es entsteht quasi automatisch mit der Schaffung des Werkes. Hier besteht der große Unterschied zu Patenten und Marken, die beim Deutschen Patent- und Markenamt angemeldet oder eingetragen werden müssen. Es gibt kein Urheberrechtsregister. Das Werk muss auch nicht veröffentlicht sein. Dementsprechend ist der Entwurf eines Bildes oder das Manuskript eines Buches ebenso urheberrechtlich geschützt wie ein veröffentlichter Bestseller.</w:t>
+      </w:r>
+      <w:r>
+        <w:rPr>
+          <w:rFonts w:ascii="Source Sans Pro" w:hAnsi="Source Sans Pro"/>
+          <w:color w:val="444444"/>
+          <w:sz w:val="33"/>
+          <w:szCs w:val="33"/>
+          <w:shd w:val="clear" w:color="auto" w:fill="FFFFFF"/>
+        </w:rPr>
+        <w:t>“</w:t>
+      </w:r>
+    </w:p>
+    <w:p>
+      <w:pPr>
+        <w:pStyle w:val="Listenabsatz"/>
+      </w:pPr>
+      <w:r>
+        <w:t>https://www.ihk-muenchen.de/de/Service/Recht-und-Steuern/Urheberrecht/Copyrights-Urheberrecht-sch%C3%BCtzen-und-nutzen/#:~:text=Das%20Urheberrecht%20muss%20nicht%20angemeldet,Es%20gibt%20kein%20Urheberrechtsregister.</w:t>
+      </w:r>
+    </w:p>
+    <w:p>
+      <w:pPr>
+        <w:pStyle w:val="Listenabsatz"/>
+      </w:pPr>
     </w:p>
     <w:p>
       <w:pPr>
@@ -5909,30 +5538,157 @@
           <w:ilvl w:val="0"/>
           <w:numId w:val="2"/>
         </w:numPr>
-      </w:pPr>
+        <w:rPr>
+          <w:lang w:val="en-US"/>
+        </w:rPr>
+      </w:pPr>
+      <w:r>
+        <w:rPr>
+          <w:lang w:val="en-US"/>
+        </w:rPr>
+        <w:t>Graphic design tools</w:t>
+      </w:r>
     </w:p>
     <w:p>
       <w:pPr>
         <w:pStyle w:val="Listenabsatz"/>
-        <w:numPr>
-          <w:ilvl w:val="0"/>
-          <w:numId w:val="2"/>
-        </w:numPr>
-      </w:pPr>
+      </w:pPr>
+      <w:r>
+        <w:drawing>
+          <wp:inline distT="0" distB="0" distL="0" distR="0" wp14:anchorId="57194FFF" wp14:editId="753ED378">
+            <wp:extent cx="7344410" cy="956945"/>
+            <wp:effectExtent l="0" t="0" r="8890" b="0"/>
+            <wp:docPr id="845369031" name="Grafik 1" descr="Ein Bild, das Text, Schrift, Reihe, Diagramm enthält.&#10;&#10;Automatisch generierte Beschreibung"/>
+            <wp:cNvGraphicFramePr>
+              <a:graphicFrameLocks xmlns:a="http://schemas.openxmlformats.org/drawingml/2006/main" noChangeAspect="1"/>
+            </wp:cNvGraphicFramePr>
+            <a:graphic xmlns:a="http://schemas.openxmlformats.org/drawingml/2006/main">
+              <a:graphicData uri="http://schemas.openxmlformats.org/drawingml/2006/picture">
+                <pic:pic xmlns:pic="http://schemas.openxmlformats.org/drawingml/2006/picture">
+                  <pic:nvPicPr>
+                    <pic:cNvPr id="845369031" name="Grafik 1" descr="Ein Bild, das Text, Schrift, Reihe, Diagramm enthält.&#10;&#10;Automatisch generierte Beschreibung"/>
+                    <pic:cNvPicPr/>
+                  </pic:nvPicPr>
+                  <pic:blipFill>
+                    <a:blip r:embed="rId75"/>
+                    <a:stretch>
+                      <a:fillRect/>
+                    </a:stretch>
+                  </pic:blipFill>
+                  <pic:spPr>
+                    <a:xfrm>
+                      <a:off x="0" y="0"/>
+                      <a:ext cx="7344410" cy="956945"/>
+                    </a:xfrm>
+                    <a:prstGeom prst="rect">
+                      <a:avLst/>
+                    </a:prstGeom>
+                  </pic:spPr>
+                </pic:pic>
+              </a:graphicData>
+            </a:graphic>
+          </wp:inline>
+        </w:drawing>
+      </w:r>
+    </w:p>
+    <w:p>
+      <w:pPr>
+        <w:rPr>
+          <w:lang w:val="ru-RU"/>
+        </w:rPr>
+      </w:pPr>
+      <w:r>
+        <w:rPr>
+          <w:lang w:val="ru-RU"/>
+        </w:rPr>
+        <w:drawing>
+          <wp:inline distT="0" distB="0" distL="0" distR="0" wp14:anchorId="198DF395" wp14:editId="3FD5166F">
+            <wp:extent cx="7344410" cy="5166995"/>
+            <wp:effectExtent l="0" t="0" r="8890" b="0"/>
+            <wp:docPr id="1332125167" name="Grafik 1" descr="Ein Bild, das Text, Screenshot, Software, Display enthält.&#10;&#10;Automatisch generierte Beschreibung"/>
+            <wp:cNvGraphicFramePr>
+              <a:graphicFrameLocks xmlns:a="http://schemas.openxmlformats.org/drawingml/2006/main" noChangeAspect="1"/>
+            </wp:cNvGraphicFramePr>
+            <a:graphic xmlns:a="http://schemas.openxmlformats.org/drawingml/2006/main">
+              <a:graphicData uri="http://schemas.openxmlformats.org/drawingml/2006/picture">
+                <pic:pic xmlns:pic="http://schemas.openxmlformats.org/drawingml/2006/picture">
+                  <pic:nvPicPr>
+                    <pic:cNvPr id="1332125167" name="Grafik 1" descr="Ein Bild, das Text, Screenshot, Software, Display enthält.&#10;&#10;Automatisch generierte Beschreibung"/>
+                    <pic:cNvPicPr/>
+                  </pic:nvPicPr>
+                  <pic:blipFill>
+                    <a:blip r:embed="rId76"/>
+                    <a:stretch>
+                      <a:fillRect/>
+                    </a:stretch>
+                  </pic:blipFill>
+                  <pic:spPr>
+                    <a:xfrm>
+                      <a:off x="0" y="0"/>
+                      <a:ext cx="7344410" cy="5166995"/>
+                    </a:xfrm>
+                    <a:prstGeom prst="rect">
+                      <a:avLst/>
+                    </a:prstGeom>
+                  </pic:spPr>
+                </pic:pic>
+              </a:graphicData>
+            </a:graphic>
+          </wp:inline>
+        </w:drawing>
+      </w:r>
     </w:p>
     <w:p/>
-    <w:p/>
+    <w:p>
+      <w:r>
+        <w:t>Test – ok</w:t>
+      </w:r>
+    </w:p>
+    <w:p>
+      <w:r>
+        <w:drawing>
+          <wp:inline distT="0" distB="0" distL="0" distR="0" wp14:anchorId="5BEB27D7" wp14:editId="67645D89">
+            <wp:extent cx="3575234" cy="6083613"/>
+            <wp:effectExtent l="0" t="0" r="6350" b="0"/>
+            <wp:docPr id="547661891" name="Grafik 1" descr="Ein Bild, das Text, Screenshot, Software, Webseite enthält.&#10;&#10;Automatisch generierte Beschreibung"/>
+            <wp:cNvGraphicFramePr>
+              <a:graphicFrameLocks xmlns:a="http://schemas.openxmlformats.org/drawingml/2006/main" noChangeAspect="1"/>
+            </wp:cNvGraphicFramePr>
+            <a:graphic xmlns:a="http://schemas.openxmlformats.org/drawingml/2006/main">
+              <a:graphicData uri="http://schemas.openxmlformats.org/drawingml/2006/picture">
+                <pic:pic xmlns:pic="http://schemas.openxmlformats.org/drawingml/2006/picture">
+                  <pic:nvPicPr>
+                    <pic:cNvPr id="547661891" name="Grafik 1" descr="Ein Bild, das Text, Screenshot, Software, Webseite enthält.&#10;&#10;Automatisch generierte Beschreibung"/>
+                    <pic:cNvPicPr/>
+                  </pic:nvPicPr>
+                  <pic:blipFill>
+                    <a:blip r:embed="rId77"/>
+                    <a:stretch>
+                      <a:fillRect/>
+                    </a:stretch>
+                  </pic:blipFill>
+                  <pic:spPr>
+                    <a:xfrm>
+                      <a:off x="0" y="0"/>
+                      <a:ext cx="3575234" cy="6083613"/>
+                    </a:xfrm>
+                    <a:prstGeom prst="rect">
+                      <a:avLst/>
+                    </a:prstGeom>
+                  </pic:spPr>
+                </pic:pic>
+              </a:graphicData>
+            </a:graphic>
+          </wp:inline>
+        </w:drawing>
+      </w:r>
+    </w:p>
     <w:p>
       <w:pPr>
         <w:pStyle w:val="berschrift1"/>
       </w:pPr>
-      <w:proofErr w:type="spellStart"/>
-      <w:r>
-        <w:t>Git</w:t>
-      </w:r>
-      <w:proofErr w:type="spellEnd"/>
-      <w:r>
-        <w:t>-Einrichtung</w:t>
+      <w:r>
+        <w:t>Git-Einrichtung</w:t>
       </w:r>
     </w:p>
     <w:p>
@@ -5961,7 +5717,7 @@
                     <pic:cNvPicPr/>
                   </pic:nvPicPr>
                   <pic:blipFill>
-                    <a:blip r:embed="rId74"/>
+                    <a:blip r:embed="rId78"/>
                     <a:stretch>
                       <a:fillRect/>
                     </a:stretch>
@@ -5986,28 +5742,14 @@
       <w:pPr>
         <w:pStyle w:val="berschrift2"/>
       </w:pPr>
-      <w:proofErr w:type="gramStart"/>
-      <w:r>
-        <w:t>.</w:t>
-      </w:r>
-      <w:proofErr w:type="spellStart"/>
-      <w:r>
-        <w:t>gitignore</w:t>
-      </w:r>
-      <w:proofErr w:type="spellEnd"/>
-      <w:proofErr w:type="gramEnd"/>
-    </w:p>
-    <w:p>
-      <w:pPr>
-        <w:rPr>
-          <w:lang w:val="en-US"/>
-        </w:rPr>
-      </w:pPr>
-      <w:hyperlink r:id="rId75" w:history="1">
+      <w:r>
+        <w:lastRenderedPageBreak/>
+        <w:t>.gitignore</w:t>
+      </w:r>
+    </w:p>
+    <w:p>
+      <w:hyperlink r:id="rId79" w:history="1">
         <w:r>
-          <w:rPr>
-            <w:lang w:val="en-US"/>
-          </w:rPr>
           <w:t>https://stackoverflow.com/questions/10744305/how-to-create-a-gitignore-file</w:t>
         </w:r>
       </w:hyperlink>
@@ -6033,7 +5775,7 @@
                     <pic:cNvPicPr/>
                   </pic:nvPicPr>
                   <pic:blipFill>
-                    <a:blip r:embed="rId76"/>
+                    <a:blip r:embed="rId80"/>
                     <a:stretch>
                       <a:fillRect/>
                     </a:stretch>
@@ -6055,19 +5797,9 @@
       </w:r>
     </w:p>
     <w:p>
-      <w:proofErr w:type="spellStart"/>
-      <w:r>
-        <w:t>Git</w:t>
-      </w:r>
-      <w:proofErr w:type="spellEnd"/>
-      <w:r>
-        <w:t xml:space="preserve"> </w:t>
-      </w:r>
-      <w:proofErr w:type="spellStart"/>
-      <w:r>
-        <w:t>init</w:t>
-      </w:r>
-      <w:proofErr w:type="spellEnd"/>
+      <w:r>
+        <w:t>Git init</w:t>
+      </w:r>
     </w:p>
     <w:p>
       <w:r>
@@ -6090,7 +5822,7 @@
                     <pic:cNvPicPr/>
                   </pic:nvPicPr>
                   <pic:blipFill>
-                    <a:blip r:embed="rId77"/>
+                    <a:blip r:embed="rId81"/>
                     <a:stretch>
                       <a:fillRect/>
                     </a:stretch>
@@ -6114,17 +5846,11 @@
     <w:p/>
     <w:p>
       <w:pPr>
-        <w:pStyle w:val="berschrift3"/>
-      </w:pPr>
-      <w:r>
-        <w:lastRenderedPageBreak/>
-        <w:t xml:space="preserve">Initial </w:t>
-      </w:r>
-      <w:proofErr w:type="spellStart"/>
-      <w:r>
-        <w:t>commit</w:t>
-      </w:r>
-      <w:proofErr w:type="spellEnd"/>
+        <w:pStyle w:val="berschrift2"/>
+      </w:pPr>
+      <w:r>
+        <w:t>Initial commit</w:t>
+      </w:r>
     </w:p>
     <w:p>
       <w:r>
@@ -6147,7 +5873,7 @@
                     <pic:cNvPicPr/>
                   </pic:nvPicPr>
                   <pic:blipFill>
-                    <a:blip r:embed="rId78"/>
+                    <a:blip r:embed="rId82"/>
                     <a:stretch>
                       <a:fillRect/>
                     </a:stretch>
@@ -6171,7 +5897,7 @@
     <w:p/>
     <w:p>
       <w:pPr>
-        <w:pStyle w:val="berschrift3"/>
+        <w:pStyle w:val="berschrift2"/>
       </w:pPr>
       <w:r>
         <w:t>Erstellung vom Repository auf Desktop</w:t>
@@ -6183,7 +5909,7 @@
       </w:r>
     </w:p>
     <w:p>
-      <w:hyperlink r:id="rId79" w:history="1">
+      <w:hyperlink r:id="rId83" w:history="1">
         <w:r>
           <w:t>https://desktop.github.com/</w:t>
         </w:r>
@@ -6252,7 +5978,7 @@
           </mc:Choice>
           <mc:Fallback>
             <w:pict>
-              <v:shapetype w14:anchorId="72B6B401" id="_x0000_t32" coordsize="21600,21600" o:spt="32" o:oned="t" path="m,l21600,21600e" filled="f">
+              <v:shapetype w14:anchorId="20F5E312" id="_x0000_t32" coordsize="21600,21600" o:spt="32" o:oned="t" path="m,l21600,21600e" filled="f">
                 <v:path arrowok="t" fillok="f" o:connecttype="none"/>
                 <o:lock v:ext="edit" shapetype="t"/>
               </v:shapetype>
@@ -6263,15 +5989,13 @@
           </mc:Fallback>
         </mc:AlternateContent>
       </w:r>
-      <w:proofErr w:type="spellStart"/>
-      <w:r>
-        <w:t>Taskleite</w:t>
-      </w:r>
-      <w:proofErr w:type="spellEnd"/>
-      <w:r>
-        <w:t xml:space="preserve">:   </w:t>
-      </w:r>
-      <w:r>
+      <w:r>
+        <w:t xml:space="preserve">Taskleite:   </w:t>
+      </w:r>
+      <w:r>
+        <w:rPr>
+          <w:noProof/>
+        </w:rPr>
         <w:drawing>
           <wp:inline distT="0" distB="0" distL="0" distR="0" wp14:anchorId="78C7B4DA" wp14:editId="2BFE2B11">
             <wp:extent cx="1426028" cy="482572"/>
@@ -6288,7 +6012,7 @@
                     <pic:cNvPicPr/>
                   </pic:nvPicPr>
                   <pic:blipFill>
-                    <a:blip r:embed="rId80"/>
+                    <a:blip r:embed="rId84"/>
                     <a:stretch>
                       <a:fillRect/>
                     </a:stretch>
@@ -6311,6 +6035,18 @@
     </w:p>
     <w:p/>
     <w:p>
+      <w:pPr>
+        <w:pStyle w:val="berschrift2"/>
+      </w:pPr>
+      <w:r>
+        <w:rPr>
+          <w:noProof/>
+        </w:rPr>
+        <w:lastRenderedPageBreak/>
+        <w:t>Upload aug GiHub.com</w:t>
+      </w:r>
+    </w:p>
+    <w:p>
       <w:r>
         <w:rPr>
           <w:noProof/>
@@ -6318,16 +6054,16 @@
         <mc:AlternateContent>
           <mc:Choice Requires="wps">
             <w:drawing>
-              <wp:anchor distT="0" distB="0" distL="114300" distR="114300" simplePos="0" relativeHeight="251662336" behindDoc="0" locked="0" layoutInCell="1" allowOverlap="1" wp14:anchorId="7EF8E755" wp14:editId="70D92A49">
+              <wp:anchor distT="0" distB="0" distL="114300" distR="114300" simplePos="0" relativeHeight="251662336" behindDoc="0" locked="0" layoutInCell="1" allowOverlap="1" wp14:anchorId="7EF8E755" wp14:editId="405CB6B2">
                 <wp:simplePos x="0" y="0"/>
                 <wp:positionH relativeFrom="column">
-                  <wp:posOffset>2904490</wp:posOffset>
+                  <wp:posOffset>374650</wp:posOffset>
                 </wp:positionH>
                 <wp:positionV relativeFrom="paragraph">
-                  <wp:posOffset>3208020</wp:posOffset>
+                  <wp:posOffset>2961005</wp:posOffset>
                 </wp:positionV>
-                <wp:extent cx="254000" cy="45719"/>
-                <wp:effectExtent l="0" t="57150" r="12700" b="69215"/>
+                <wp:extent cx="314960" cy="45719"/>
+                <wp:effectExtent l="19050" t="57150" r="66040" b="69215"/>
                 <wp:wrapNone/>
                 <wp:docPr id="2011163649" name="Gerade Verbindung mit Pfeil 1"/>
                 <wp:cNvGraphicFramePr/>
@@ -6336,9 +6072,9 @@
                     <wps:wsp>
                       <wps:cNvCnPr/>
                       <wps:spPr>
-                        <a:xfrm flipH="1">
+                        <a:xfrm>
                           <a:off x="0" y="0"/>
-                          <a:ext cx="254000" cy="45719"/>
+                          <a:ext cx="314960" cy="45719"/>
                         </a:xfrm>
                         <a:prstGeom prst="straightConnector1">
                           <a:avLst/>
@@ -6379,7 +6115,7 @@
           </mc:Choice>
           <mc:Fallback>
             <w:pict>
-              <v:shape w14:anchorId="1B2459C5" id="Gerade Verbindung mit Pfeil 1" o:spid="_x0000_s1026" type="#_x0000_t32" style="position:absolute;margin-left:228.7pt;margin-top:252.6pt;width:20pt;height:3.6pt;flip:x;z-index:251662336;visibility:visible;mso-wrap-style:square;mso-width-percent:0;mso-height-percent:0;mso-wrap-distance-left:9pt;mso-wrap-distance-top:0;mso-wrap-distance-right:9pt;mso-wrap-distance-bottom:0;mso-position-horizontal:absolute;mso-position-horizontal-relative:text;mso-position-vertical:absolute;mso-position-vertical-relative:text;mso-width-percent:0;mso-height-percent:0;mso-width-relative:margin;mso-height-relative:margin" o:gfxdata="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" strokecolor="red" strokeweight="2.25pt">
+              <v:shape w14:anchorId="59F0587F" id="Gerade Verbindung mit Pfeil 1" o:spid="_x0000_s1026" type="#_x0000_t32" style="position:absolute;margin-left:29.5pt;margin-top:233.15pt;width:24.8pt;height:3.6pt;z-index:251662336;visibility:visible;mso-wrap-style:square;mso-width-percent:0;mso-height-percent:0;mso-wrap-distance-left:9pt;mso-wrap-distance-top:0;mso-wrap-distance-right:9pt;mso-wrap-distance-bottom:0;mso-position-horizontal:absolute;mso-position-horizontal-relative:text;mso-position-vertical:absolute;mso-position-vertical-relative:text;mso-width-percent:0;mso-height-percent:0;mso-width-relative:margin;mso-height-relative:margin" o:gfxdata="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" strokecolor="red" strokeweight="2.25pt">
                 <v:stroke endarrow="block" joinstyle="miter"/>
               </v:shape>
             </w:pict>
@@ -6390,14 +6126,11 @@
         <w:rPr>
           <w:noProof/>
         </w:rPr>
-        <w:t>z</w:t>
-      </w:r>
-      <w:r>
         <w:drawing>
-          <wp:inline distT="0" distB="0" distL="0" distR="0" wp14:anchorId="0BEAB2CF" wp14:editId="3E4647DE">
-            <wp:extent cx="3690098" cy="3744951"/>
-            <wp:effectExtent l="0" t="0" r="5715" b="8255"/>
-            <wp:docPr id="456346326" name="Grafik 1" descr="Ein Bild, das Text, Screenshot, Software, Schrift enthält.&#10;&#10;Automatisch generierte Beschreibung"/>
+          <wp:inline distT="0" distB="0" distL="0" distR="0" wp14:anchorId="0DB38B91" wp14:editId="4A353579">
+            <wp:extent cx="5814149" cy="3512820"/>
+            <wp:effectExtent l="0" t="0" r="0" b="0"/>
+            <wp:docPr id="149925838" name="Grafik 1" descr="Ein Bild, das Text, Screenshot, Software, Multimedia-Software enthält.&#10;&#10;Automatisch generierte Beschreibung"/>
             <wp:cNvGraphicFramePr>
               <a:graphicFrameLocks xmlns:a="http://schemas.openxmlformats.org/drawingml/2006/main" noChangeAspect="1"/>
             </wp:cNvGraphicFramePr>
@@ -6405,11 +6138,11 @@
               <a:graphicData uri="http://schemas.openxmlformats.org/drawingml/2006/picture">
                 <pic:pic xmlns:pic="http://schemas.openxmlformats.org/drawingml/2006/picture">
                   <pic:nvPicPr>
-                    <pic:cNvPr id="456346326" name="Grafik 1" descr="Ein Bild, das Text, Screenshot, Software, Schrift enthält.&#10;&#10;Automatisch generierte Beschreibung"/>
+                    <pic:cNvPr id="149925838" name="Grafik 1" descr="Ein Bild, das Text, Screenshot, Software, Multimedia-Software enthält.&#10;&#10;Automatisch generierte Beschreibung"/>
                     <pic:cNvPicPr/>
                   </pic:nvPicPr>
                   <pic:blipFill>
-                    <a:blip r:embed="rId81"/>
+                    <a:blip r:embed="rId85"/>
                     <a:stretch>
                       <a:fillRect/>
                     </a:stretch>
@@ -6417,7 +6150,7 @@
                   <pic:spPr>
                     <a:xfrm>
                       <a:off x="0" y="0"/>
-                      <a:ext cx="3703381" cy="3758431"/>
+                      <a:ext cx="5829296" cy="3521972"/>
                     </a:xfrm>
                     <a:prstGeom prst="rect">
                       <a:avLst/>
@@ -6431,27 +6164,252 @@
       </w:r>
     </w:p>
     <w:p/>
+    <w:p>
+      <w:r>
+        <w:rPr>
+          <w:noProof/>
+        </w:rPr>
+        <w:drawing>
+          <wp:inline distT="0" distB="0" distL="0" distR="0" wp14:anchorId="2C07833B" wp14:editId="502E7A2A">
+            <wp:extent cx="7344410" cy="5039995"/>
+            <wp:effectExtent l="0" t="0" r="8890" b="8255"/>
+            <wp:docPr id="1353044457" name="Grafik 1" descr="Ein Bild, das Text, Screenshot, Software, Multimedia-Software enthält.&#10;&#10;Automatisch generierte Beschreibung"/>
+            <wp:cNvGraphicFramePr>
+              <a:graphicFrameLocks xmlns:a="http://schemas.openxmlformats.org/drawingml/2006/main" noChangeAspect="1"/>
+            </wp:cNvGraphicFramePr>
+            <a:graphic xmlns:a="http://schemas.openxmlformats.org/drawingml/2006/main">
+              <a:graphicData uri="http://schemas.openxmlformats.org/drawingml/2006/picture">
+                <pic:pic xmlns:pic="http://schemas.openxmlformats.org/drawingml/2006/picture">
+                  <pic:nvPicPr>
+                    <pic:cNvPr id="1353044457" name="Grafik 1" descr="Ein Bild, das Text, Screenshot, Software, Multimedia-Software enthält.&#10;&#10;Automatisch generierte Beschreibung"/>
+                    <pic:cNvPicPr/>
+                  </pic:nvPicPr>
+                  <pic:blipFill>
+                    <a:blip r:embed="rId86"/>
+                    <a:stretch>
+                      <a:fillRect/>
+                    </a:stretch>
+                  </pic:blipFill>
+                  <pic:spPr>
+                    <a:xfrm>
+                      <a:off x="0" y="0"/>
+                      <a:ext cx="7344410" cy="5039995"/>
+                    </a:xfrm>
+                    <a:prstGeom prst="rect">
+                      <a:avLst/>
+                    </a:prstGeom>
+                  </pic:spPr>
+                </pic:pic>
+              </a:graphicData>
+            </a:graphic>
+          </wp:inline>
+        </w:drawing>
+      </w:r>
+    </w:p>
     <w:p/>
+    <w:p>
+      <w:r>
+        <w:rPr>
+          <w:noProof/>
+        </w:rPr>
+        <w:lastRenderedPageBreak/>
+        <w:drawing>
+          <wp:inline distT="0" distB="0" distL="0" distR="0" wp14:anchorId="79966A37" wp14:editId="2EBC95CC">
+            <wp:extent cx="2941320" cy="2053208"/>
+            <wp:effectExtent l="0" t="0" r="0" b="4445"/>
+            <wp:docPr id="270672940" name="Grafik 1" descr="Ein Bild, das Text, Screenshot, Schrift, Software enthält.&#10;&#10;Automatisch generierte Beschreibung"/>
+            <wp:cNvGraphicFramePr>
+              <a:graphicFrameLocks xmlns:a="http://schemas.openxmlformats.org/drawingml/2006/main" noChangeAspect="1"/>
+            </wp:cNvGraphicFramePr>
+            <a:graphic xmlns:a="http://schemas.openxmlformats.org/drawingml/2006/main">
+              <a:graphicData uri="http://schemas.openxmlformats.org/drawingml/2006/picture">
+                <pic:pic xmlns:pic="http://schemas.openxmlformats.org/drawingml/2006/picture">
+                  <pic:nvPicPr>
+                    <pic:cNvPr id="270672940" name="Grafik 1" descr="Ein Bild, das Text, Screenshot, Schrift, Software enthält.&#10;&#10;Automatisch generierte Beschreibung"/>
+                    <pic:cNvPicPr/>
+                  </pic:nvPicPr>
+                  <pic:blipFill>
+                    <a:blip r:embed="rId87"/>
+                    <a:stretch>
+                      <a:fillRect/>
+                    </a:stretch>
+                  </pic:blipFill>
+                  <pic:spPr>
+                    <a:xfrm>
+                      <a:off x="0" y="0"/>
+                      <a:ext cx="2949260" cy="2058751"/>
+                    </a:xfrm>
+                    <a:prstGeom prst="rect">
+                      <a:avLst/>
+                    </a:prstGeom>
+                  </pic:spPr>
+                </pic:pic>
+              </a:graphicData>
+            </a:graphic>
+          </wp:inline>
+        </w:drawing>
+      </w:r>
+    </w:p>
     <w:p/>
-    <w:p/>
-    <w:p/>
-    <w:p/>
-    <w:p/>
-    <w:p/>
-    <w:p/>
-    <w:p/>
-    <w:p/>
-    <w:p/>
-    <w:p/>
-    <w:p/>
-    <w:p/>
-    <w:p/>
-    <w:p/>
-    <w:p/>
-    <w:p/>
-    <w:p/>
-    <w:p/>
-    <w:p/>
+    <w:p>
+      <w:pPr>
+        <w:rPr>
+          <w:lang w:val="en-US"/>
+        </w:rPr>
+      </w:pPr>
+      <w:r>
+        <w:rPr>
+          <w:lang w:val="en-US"/>
+        </w:rPr>
+        <w:t>Link: https://github.com/ElenaSolovyeva/Abschluss_Projekt/tree/master/MaterialStatus</w:t>
+      </w:r>
+    </w:p>
+    <w:p>
+      <w:pPr>
+        <w:rPr>
+          <w:lang w:val="en-US"/>
+        </w:rPr>
+      </w:pPr>
+      <w:r>
+        <w:rPr>
+          <w:noProof/>
+          <w:lang w:val="en-US"/>
+        </w:rPr>
+        <w:drawing>
+          <wp:inline distT="0" distB="0" distL="0" distR="0" wp14:anchorId="74FFE21A" wp14:editId="133F8928">
+            <wp:extent cx="7344410" cy="4037330"/>
+            <wp:effectExtent l="0" t="0" r="8890" b="1270"/>
+            <wp:docPr id="511010954" name="Grafik 1" descr="Ein Bild, das Text, Screenshot, Software, Multimedia-Software enthält.&#10;&#10;Automatisch generierte Beschreibung"/>
+            <wp:cNvGraphicFramePr>
+              <a:graphicFrameLocks xmlns:a="http://schemas.openxmlformats.org/drawingml/2006/main" noChangeAspect="1"/>
+            </wp:cNvGraphicFramePr>
+            <a:graphic xmlns:a="http://schemas.openxmlformats.org/drawingml/2006/main">
+              <a:graphicData uri="http://schemas.openxmlformats.org/drawingml/2006/picture">
+                <pic:pic xmlns:pic="http://schemas.openxmlformats.org/drawingml/2006/picture">
+                  <pic:nvPicPr>
+                    <pic:cNvPr id="511010954" name="Grafik 1" descr="Ein Bild, das Text, Screenshot, Software, Multimedia-Software enthält.&#10;&#10;Automatisch generierte Beschreibung"/>
+                    <pic:cNvPicPr/>
+                  </pic:nvPicPr>
+                  <pic:blipFill>
+                    <a:blip r:embed="rId88"/>
+                    <a:stretch>
+                      <a:fillRect/>
+                    </a:stretch>
+                  </pic:blipFill>
+                  <pic:spPr>
+                    <a:xfrm>
+                      <a:off x="0" y="0"/>
+                      <a:ext cx="7344410" cy="4037330"/>
+                    </a:xfrm>
+                    <a:prstGeom prst="rect">
+                      <a:avLst/>
+                    </a:prstGeom>
+                  </pic:spPr>
+                </pic:pic>
+              </a:graphicData>
+            </a:graphic>
+          </wp:inline>
+        </w:drawing>
+      </w:r>
+    </w:p>
+    <w:p>
+      <w:pPr>
+        <w:rPr>
+          <w:lang w:val="en-US"/>
+        </w:rPr>
+      </w:pPr>
+    </w:p>
+    <w:p>
+      <w:pPr>
+        <w:rPr>
+          <w:lang w:val="en-US"/>
+        </w:rPr>
+      </w:pPr>
+    </w:p>
+    <w:p>
+      <w:pPr>
+        <w:rPr>
+          <w:lang w:val="en-US"/>
+        </w:rPr>
+      </w:pPr>
+    </w:p>
+    <w:p>
+      <w:pPr>
+        <w:rPr>
+          <w:lang w:val="en-US"/>
+        </w:rPr>
+      </w:pPr>
+    </w:p>
+    <w:p>
+      <w:pPr>
+        <w:rPr>
+          <w:lang w:val="en-US"/>
+        </w:rPr>
+      </w:pPr>
+    </w:p>
+    <w:p>
+      <w:pPr>
+        <w:rPr>
+          <w:lang w:val="en-US"/>
+        </w:rPr>
+      </w:pPr>
+    </w:p>
+    <w:p>
+      <w:pPr>
+        <w:rPr>
+          <w:lang w:val="en-US"/>
+        </w:rPr>
+      </w:pPr>
+    </w:p>
+    <w:p>
+      <w:pPr>
+        <w:rPr>
+          <w:lang w:val="en-US"/>
+        </w:rPr>
+      </w:pPr>
+    </w:p>
+    <w:p>
+      <w:pPr>
+        <w:rPr>
+          <w:lang w:val="en-US"/>
+        </w:rPr>
+      </w:pPr>
+    </w:p>
+    <w:p>
+      <w:pPr>
+        <w:rPr>
+          <w:lang w:val="en-US"/>
+        </w:rPr>
+      </w:pPr>
+    </w:p>
+    <w:p>
+      <w:pPr>
+        <w:rPr>
+          <w:lang w:val="en-US"/>
+        </w:rPr>
+      </w:pPr>
+    </w:p>
+    <w:p>
+      <w:pPr>
+        <w:rPr>
+          <w:lang w:val="en-US"/>
+        </w:rPr>
+      </w:pPr>
+    </w:p>
+    <w:p>
+      <w:pPr>
+        <w:rPr>
+          <w:lang w:val="en-US"/>
+        </w:rPr>
+      </w:pPr>
+    </w:p>
+    <w:p>
+      <w:pPr>
+        <w:rPr>
+          <w:lang w:val="en-US"/>
+        </w:rPr>
+      </w:pPr>
+    </w:p>
     <w:p>
       <w:pPr>
         <w:pStyle w:val="berschrift1"/>
@@ -6677,15 +6635,7 @@
     </w:p>
     <w:p>
       <w:r>
-        <w:t xml:space="preserve"> </w:t>
-      </w:r>
-      <w:proofErr w:type="spellStart"/>
-      <w:r>
-        <w:t>zB</w:t>
-      </w:r>
-      <w:proofErr w:type="spellEnd"/>
-      <w:r>
-        <w:t xml:space="preserve"> 2023 – 2025</w:t>
+        <w:t xml:space="preserve"> zB 2023 – 2025</w:t>
       </w:r>
     </w:p>
     <w:p>
@@ -7850,10 +7800,10 @@
   <a:themeElements>
     <a:clrScheme name="Office">
       <a:dk1>
-        <a:srgbClr val="000000"/>
+        <a:sysClr val="windowText" lastClr="000000"/>
       </a:dk1>
       <a:lt1>
-        <a:srgbClr val="FFFFFF"/>
+        <a:sysClr val="window" lastClr="FFFFFF"/>
       </a:lt1>
       <a:dk2>
         <a:srgbClr val="44546A"/>

</xml_diff>

<commit_message>
Add "Shared"-folder in "Views"-folder and move partial files to it
</commit_message>
<xml_diff>
--- a/_DOCUMENTATION_MaterialStatusMVC_DRAFT.docx
+++ b/_DOCUMENTATION_MaterialStatusMVC_DRAFT.docx
@@ -254,13 +254,8 @@
     </w:p>
     <w:p>
       <w:proofErr w:type="spellStart"/>
-      <w:proofErr w:type="gramStart"/>
-      <w:r>
-        <w:t>Microsoft.VisualStudio.Web.CodeGeneration</w:t>
-      </w:r>
-      <w:proofErr w:type="gramEnd"/>
-      <w:r>
-        <w:t>.Design</w:t>
+      <w:r>
+        <w:t>Microsoft.VisualStudio.Web.CodeGeneration.Design</w:t>
       </w:r>
       <w:proofErr w:type="spellEnd"/>
     </w:p>
@@ -319,7 +314,6 @@
         </w:rPr>
       </w:pPr>
       <w:proofErr w:type="spellStart"/>
-      <w:proofErr w:type="gramStart"/>
       <w:r>
         <w:rPr>
           <w:lang w:val="en-US"/>
@@ -327,7 +321,6 @@
         <w:t>Microsoft.Extensions.Logging.Debug</w:t>
       </w:r>
       <w:proofErr w:type="spellEnd"/>
-      <w:proofErr w:type="gramEnd"/>
     </w:p>
     <w:p>
       <w:pPr>
@@ -346,7 +339,6 @@
         <w:t xml:space="preserve">Debug output logger provider implementation for </w:t>
       </w:r>
       <w:proofErr w:type="spellStart"/>
-      <w:proofErr w:type="gramStart"/>
       <w:r>
         <w:rPr>
           <w:i/>
@@ -356,7 +348,6 @@
         <w:t>Microsoft.Extensions.Logging</w:t>
       </w:r>
       <w:proofErr w:type="spellEnd"/>
-      <w:proofErr w:type="gramEnd"/>
       <w:r>
         <w:rPr>
           <w:i/>
@@ -366,7 +357,6 @@
         <w:t xml:space="preserve">. This logger logs messages to a debugger monitor by writing messages with </w:t>
       </w:r>
       <w:proofErr w:type="spellStart"/>
-      <w:proofErr w:type="gramStart"/>
       <w:r>
         <w:rPr>
           <w:i/>
@@ -376,7 +366,6 @@
         <w:t>System.Diagnostics.Debug.WriteLine</w:t>
       </w:r>
       <w:proofErr w:type="spellEnd"/>
-      <w:proofErr w:type="gramEnd"/>
       <w:r>
         <w:rPr>
           <w:i/>
@@ -467,7 +456,6 @@
         </w:rPr>
       </w:pPr>
       <w:proofErr w:type="spellStart"/>
-      <w:proofErr w:type="gramStart"/>
       <w:r>
         <w:rPr>
           <w:lang w:val="en-US"/>
@@ -475,7 +463,6 @@
         <w:t>Microsoft.EntityFrameworkCore.SqlServer</w:t>
       </w:r>
       <w:proofErr w:type="spellEnd"/>
-      <w:proofErr w:type="gramEnd"/>
     </w:p>
     <w:p>
       <w:pPr>
@@ -509,7 +496,6 @@
         </w:rPr>
       </w:pPr>
       <w:proofErr w:type="spellStart"/>
-      <w:proofErr w:type="gramStart"/>
       <w:r>
         <w:rPr>
           <w:lang w:val="en-US"/>
@@ -517,7 +503,6 @@
         <w:t>Microsoft.EntityFrameworkCore.Design</w:t>
       </w:r>
       <w:proofErr w:type="spellEnd"/>
-      <w:proofErr w:type="gramEnd"/>
     </w:p>
     <w:p>
       <w:pPr>
@@ -540,7 +525,6 @@
         </w:rPr>
       </w:pPr>
       <w:proofErr w:type="spellStart"/>
-      <w:proofErr w:type="gramStart"/>
       <w:r>
         <w:rPr>
           <w:lang w:val="en-US"/>
@@ -548,7 +532,6 @@
         <w:t>Microsoft.AspNetCore.Identity.EntityFrameworkCore</w:t>
       </w:r>
       <w:proofErr w:type="spellEnd"/>
-      <w:proofErr w:type="gramEnd"/>
     </w:p>
     <w:p>
       <w:pPr>
@@ -2363,7 +2346,6 @@
       </w:pPr>
       <w:hyperlink r:id="rId37" w:tgtFrame="_blank" w:history="1">
         <w:bookmarkStart w:id="6" w:name="_Toc144813554"/>
-        <w:proofErr w:type="gramStart"/>
         <w:r>
           <w:rPr>
             <w:rStyle w:val="Hyperlink"/>
@@ -2382,7 +2364,6 @@
           <w:t>Compiler</w:t>
         </w:r>
         <w:bookmarkEnd w:id="6"/>
-        <w:proofErr w:type="gramEnd"/>
       </w:hyperlink>
     </w:p>
     <w:p>
@@ -2518,10 +2499,16 @@
     </w:p>
     <w:p>
       <w:pPr>
-        <w:rPr>
-          <w:lang w:val="en-US"/>
-        </w:rPr>
-      </w:pPr>
+        <w:pStyle w:val="berschrift1"/>
+      </w:pPr>
+      <w:proofErr w:type="spellStart"/>
+      <w:r>
+        <w:t>Git</w:t>
+      </w:r>
+      <w:proofErr w:type="spellEnd"/>
+      <w:r>
+        <w:t>-Einrichtung</w:t>
+      </w:r>
     </w:p>
     <w:p>
       <w:pPr>
@@ -2575,10 +2562,10 @@
           <w:noProof/>
         </w:rPr>
         <w:drawing>
-          <wp:inline distT="0" distB="0" distL="0" distR="0" wp14:anchorId="046EF021" wp14:editId="771128EA">
+          <wp:inline distT="0" distB="0" distL="0" distR="0" wp14:anchorId="34A30605" wp14:editId="6D2AC58E">
             <wp:extent cx="2700916" cy="1785614"/>
             <wp:effectExtent l="0" t="0" r="4445" b="5715"/>
-            <wp:docPr id="2096760060" name="Grafik 1"/>
+            <wp:docPr id="2096760060" name="Grafik 1" descr="Ein Bild, das Text, Screenshot, Software, Multimedia enthält.&#10;&#10;Automatisch generierte Beschreibung"/>
             <wp:cNvGraphicFramePr>
               <a:graphicFrameLocks xmlns:a="http://schemas.openxmlformats.org/drawingml/2006/main" noChangeAspect="1"/>
             </wp:cNvGraphicFramePr>
@@ -2586,7 +2573,7 @@
               <a:graphicData uri="http://schemas.openxmlformats.org/drawingml/2006/picture">
                 <pic:pic xmlns:pic="http://schemas.openxmlformats.org/drawingml/2006/picture">
                   <pic:nvPicPr>
-                    <pic:cNvPr id="0" name="Picture 1"/>
+                    <pic:cNvPr id="2096760060" name="Grafik 1" descr="Ein Bild, das Text, Screenshot, Software, Multimedia enthält.&#10;&#10;Automatisch generierte Beschreibung"/>
                     <pic:cNvPicPr>
                       <a:picLocks noChangeAspect="1" noChangeArrowheads="1"/>
                     </pic:cNvPicPr>
@@ -2628,10 +2615,10 @@
           <w:noProof/>
         </w:rPr>
         <w:drawing>
-          <wp:inline distT="0" distB="0" distL="0" distR="0" wp14:anchorId="7B07C9AA" wp14:editId="7749775E">
+          <wp:inline distT="0" distB="0" distL="0" distR="0" wp14:anchorId="1CE9CD54" wp14:editId="5076C2FE">
             <wp:extent cx="2357355" cy="1799536"/>
             <wp:effectExtent l="0" t="0" r="5080" b="0"/>
-            <wp:docPr id="590956131" name="Grafik 2"/>
+            <wp:docPr id="590956131" name="Grafik 2" descr="Ein Bild, das Elektronik, Text, Screenshot, Display enthält.&#10;&#10;Automatisch generierte Beschreibung"/>
             <wp:cNvGraphicFramePr>
               <a:graphicFrameLocks xmlns:a="http://schemas.openxmlformats.org/drawingml/2006/main" noChangeAspect="1"/>
             </wp:cNvGraphicFramePr>
@@ -2639,7 +2626,7 @@
               <a:graphicData uri="http://schemas.openxmlformats.org/drawingml/2006/picture">
                 <pic:pic xmlns:pic="http://schemas.openxmlformats.org/drawingml/2006/picture">
                   <pic:nvPicPr>
-                    <pic:cNvPr id="0" name="Picture 2"/>
+                    <pic:cNvPr id="590956131" name="Grafik 2" descr="Ein Bild, das Elektronik, Text, Screenshot, Display enthält.&#10;&#10;Automatisch generierte Beschreibung"/>
                     <pic:cNvPicPr>
                       <a:picLocks noChangeAspect="1" noChangeArrowheads="1"/>
                     </pic:cNvPicPr>
@@ -2677,16 +2664,37 @@
         </w:drawing>
       </w:r>
     </w:p>
+    <w:p/>
+    <w:p>
+      <w:pPr>
+        <w:pStyle w:val="berschrift2"/>
+      </w:pPr>
+      <w:r>
+        <w:t>.</w:t>
+      </w:r>
+      <w:proofErr w:type="spellStart"/>
+      <w:r>
+        <w:t>gitignore</w:t>
+      </w:r>
+      <w:proofErr w:type="spellEnd"/>
+    </w:p>
+    <w:p>
+      <w:hyperlink r:id="rId42" w:history="1">
+        <w:r>
+          <w:t>https://stackoverflow.com/questions/10744305/how-to-create-a-gitignore-file</w:t>
+        </w:r>
+      </w:hyperlink>
+    </w:p>
     <w:p>
       <w:r>
         <w:rPr>
           <w:noProof/>
         </w:rPr>
         <w:drawing>
-          <wp:inline distT="0" distB="0" distL="0" distR="0" wp14:anchorId="54BE36E1" wp14:editId="56730F93">
-            <wp:extent cx="2589919" cy="308417"/>
-            <wp:effectExtent l="0" t="0" r="1270" b="0"/>
-            <wp:docPr id="2" name="Grafik 3"/>
+          <wp:inline distT="0" distB="0" distL="0" distR="0" wp14:anchorId="1EA9ADA6" wp14:editId="6E777A91">
+            <wp:extent cx="1154316" cy="924336"/>
+            <wp:effectExtent l="0" t="0" r="8255" b="0"/>
+            <wp:docPr id="1343363685" name="Grafik 1343363685" descr="Ein Bild, das Text, Screenshot, Schrift, Zahl enthält.&#10;&#10;Automatisch generierte Beschreibung"/>
             <wp:cNvGraphicFramePr>
               <a:graphicFrameLocks xmlns:a="http://schemas.openxmlformats.org/drawingml/2006/main" noChangeAspect="1"/>
             </wp:cNvGraphicFramePr>
@@ -2694,21 +2702,19 @@
               <a:graphicData uri="http://schemas.openxmlformats.org/drawingml/2006/picture">
                 <pic:pic xmlns:pic="http://schemas.openxmlformats.org/drawingml/2006/picture">
                   <pic:nvPicPr>
-                    <pic:cNvPr id="2" name="Grafik 3"/>
-                    <pic:cNvPicPr>
-                      <a:picLocks noChangeAspect="1" noChangeArrowheads="1"/>
-                    </pic:cNvPicPr>
+                    <pic:cNvPr id="29453668" name="Grafik 1" descr="Ein Bild, das Text, Screenshot, Schrift, Zahl enthält.&#10;&#10;Automatisch generierte Beschreibung"/>
+                    <pic:cNvPicPr/>
                   </pic:nvPicPr>
                   <pic:blipFill>
-                    <a:blip r:embed="rId42"/>
+                    <a:blip r:embed="rId43"/>
                     <a:stretch>
                       <a:fillRect/>
                     </a:stretch>
                   </pic:blipFill>
-                  <pic:spPr bwMode="auto">
-                    <a:xfrm flipV="1">
+                  <pic:spPr>
+                    <a:xfrm>
                       <a:off x="0" y="0"/>
-                      <a:ext cx="2617014" cy="311644"/>
+                      <a:ext cx="1163692" cy="931844"/>
                     </a:xfrm>
                     <a:prstGeom prst="rect">
                       <a:avLst/>
@@ -2722,15 +2728,37 @@
       </w:r>
     </w:p>
     <w:p>
+      <w:pPr>
+        <w:pStyle w:val="berschrift2"/>
+      </w:pPr>
+      <w:proofErr w:type="spellStart"/>
+      <w:r>
+        <w:lastRenderedPageBreak/>
+        <w:t>g</w:t>
+      </w:r>
+      <w:r>
+        <w:t>it</w:t>
+      </w:r>
+      <w:proofErr w:type="spellEnd"/>
+      <w:r>
+        <w:t xml:space="preserve"> </w:t>
+      </w:r>
+      <w:proofErr w:type="spellStart"/>
+      <w:r>
+        <w:t>init</w:t>
+      </w:r>
+      <w:proofErr w:type="spellEnd"/>
+    </w:p>
+    <w:p>
       <w:r>
         <w:rPr>
           <w:noProof/>
         </w:rPr>
         <w:drawing>
-          <wp:inline distT="0" distB="0" distL="0" distR="0" wp14:anchorId="29A9C5D2" wp14:editId="217CEDC2">
-            <wp:extent cx="2547635" cy="255738"/>
-            <wp:effectExtent l="0" t="0" r="0" b="0"/>
-            <wp:docPr id="3" name="Grafik 4"/>
+          <wp:inline distT="0" distB="0" distL="0" distR="0" wp14:anchorId="78A5EE87" wp14:editId="10BCB9F1">
+            <wp:extent cx="5103257" cy="3037437"/>
+            <wp:effectExtent l="0" t="0" r="2540" b="0"/>
+            <wp:docPr id="1308646802" name="Grafik 1308646802" descr="Ein Bild, das Text, Elektronik, Screenshot, Software enthält.&#10;&#10;Automatisch generierte Beschreibung"/>
             <wp:cNvGraphicFramePr>
               <a:graphicFrameLocks xmlns:a="http://schemas.openxmlformats.org/drawingml/2006/main" noChangeAspect="1"/>
             </wp:cNvGraphicFramePr>
@@ -2738,21 +2766,19 @@
               <a:graphicData uri="http://schemas.openxmlformats.org/drawingml/2006/picture">
                 <pic:pic xmlns:pic="http://schemas.openxmlformats.org/drawingml/2006/picture">
                   <pic:nvPicPr>
-                    <pic:cNvPr id="3" name="Grafik 4"/>
-                    <pic:cNvPicPr>
-                      <a:picLocks noChangeAspect="1" noChangeArrowheads="1"/>
-                    </pic:cNvPicPr>
+                    <pic:cNvPr id="436410724" name="Grafik 1" descr="Ein Bild, das Text, Elektronik, Screenshot, Software enthält.&#10;&#10;Automatisch generierte Beschreibung"/>
+                    <pic:cNvPicPr/>
                   </pic:nvPicPr>
                   <pic:blipFill>
-                    <a:blip r:embed="rId43"/>
+                    <a:blip r:embed="rId44"/>
                     <a:stretch>
                       <a:fillRect/>
                     </a:stretch>
                   </pic:blipFill>
-                  <pic:spPr bwMode="auto">
-                    <a:xfrm flipV="1">
+                  <pic:spPr>
+                    <a:xfrm>
                       <a:off x="0" y="0"/>
-                      <a:ext cx="2597606" cy="260754"/>
+                      <a:ext cx="5126622" cy="3051344"/>
                     </a:xfrm>
                     <a:prstGeom prst="rect">
                       <a:avLst/>
@@ -2765,16 +2791,19 @@
         </w:drawing>
       </w:r>
     </w:p>
-    <w:p>
-      <w:r>
-        <w:rPr>
-          <w:noProof/>
-        </w:rPr>
+    <w:p/>
+    <w:p>
+      <w:r>
+        <w:t>Projektverzeichnis nachher</w:t>
+      </w:r>
+    </w:p>
+    <w:p>
+      <w:r>
         <w:drawing>
-          <wp:inline distT="0" distB="0" distL="0" distR="0" wp14:anchorId="15A9DF73" wp14:editId="222C7994">
-            <wp:extent cx="577150" cy="845688"/>
-            <wp:effectExtent l="0" t="0" r="0" b="0"/>
-            <wp:docPr id="4" name="Grafik 6"/>
+          <wp:inline distT="0" distB="0" distL="0" distR="0" wp14:anchorId="6E11E52D" wp14:editId="3F91D660">
+            <wp:extent cx="7344410" cy="2861945"/>
+            <wp:effectExtent l="0" t="0" r="8890" b="0"/>
+            <wp:docPr id="599516454" name="Grafik 1" descr="Ein Bild, das Text, Screenshot, Software, Display enthält.&#10;&#10;Automatisch generierte Beschreibung"/>
             <wp:cNvGraphicFramePr>
               <a:graphicFrameLocks xmlns:a="http://schemas.openxmlformats.org/drawingml/2006/main" noChangeAspect="1"/>
             </wp:cNvGraphicFramePr>
@@ -2782,21 +2811,19 @@
               <a:graphicData uri="http://schemas.openxmlformats.org/drawingml/2006/picture">
                 <pic:pic xmlns:pic="http://schemas.openxmlformats.org/drawingml/2006/picture">
                   <pic:nvPicPr>
-                    <pic:cNvPr id="4" name="Grafik 6"/>
-                    <pic:cNvPicPr>
-                      <a:picLocks noChangeAspect="1" noChangeArrowheads="1"/>
-                    </pic:cNvPicPr>
+                    <pic:cNvPr id="599516454" name="Grafik 1" descr="Ein Bild, das Text, Screenshot, Software, Display enthält.&#10;&#10;Automatisch generierte Beschreibung"/>
+                    <pic:cNvPicPr/>
                   </pic:nvPicPr>
                   <pic:blipFill>
-                    <a:blip r:embed="rId44"/>
+                    <a:blip r:embed="rId45"/>
                     <a:stretch>
                       <a:fillRect/>
                     </a:stretch>
                   </pic:blipFill>
-                  <pic:spPr bwMode="auto">
+                  <pic:spPr>
                     <a:xfrm>
                       <a:off x="0" y="0"/>
-                      <a:ext cx="584111" cy="855888"/>
+                      <a:ext cx="7344410" cy="2861945"/>
                     </a:xfrm>
                     <a:prstGeom prst="rect">
                       <a:avLst/>
@@ -2809,16 +2836,30 @@
         </w:drawing>
       </w:r>
     </w:p>
+    <w:p/>
+    <w:p>
+      <w:pPr>
+        <w:pStyle w:val="berschrift2"/>
+      </w:pPr>
+      <w:r>
+        <w:t xml:space="preserve">Initial </w:t>
+      </w:r>
+      <w:proofErr w:type="spellStart"/>
+      <w:r>
+        <w:t>commit</w:t>
+      </w:r>
+      <w:proofErr w:type="spellEnd"/>
+    </w:p>
     <w:p>
       <w:r>
         <w:rPr>
           <w:noProof/>
         </w:rPr>
         <w:drawing>
-          <wp:inline distT="0" distB="0" distL="0" distR="0" wp14:anchorId="333FBB9D" wp14:editId="160884FE">
-            <wp:extent cx="2959908" cy="150623"/>
-            <wp:effectExtent l="0" t="0" r="0" b="1905"/>
-            <wp:docPr id="5" name="Grafik 5"/>
+          <wp:inline distT="0" distB="0" distL="0" distR="0" wp14:anchorId="333600A2" wp14:editId="39C31587">
+            <wp:extent cx="5151421" cy="2293953"/>
+            <wp:effectExtent l="0" t="0" r="0" b="0"/>
+            <wp:docPr id="1433072654" name="Grafik 1433072654" descr="Ein Bild, das Text, Elektronik, Screenshot, Software enthält.&#10;&#10;Automatisch generierte Beschreibung"/>
             <wp:cNvGraphicFramePr>
               <a:graphicFrameLocks xmlns:a="http://schemas.openxmlformats.org/drawingml/2006/main" noChangeAspect="1"/>
             </wp:cNvGraphicFramePr>
@@ -2826,21 +2867,19 @@
               <a:graphicData uri="http://schemas.openxmlformats.org/drawingml/2006/picture">
                 <pic:pic xmlns:pic="http://schemas.openxmlformats.org/drawingml/2006/picture">
                   <pic:nvPicPr>
-                    <pic:cNvPr id="5" name="Grafik 5"/>
-                    <pic:cNvPicPr>
-                      <a:picLocks noChangeAspect="1" noChangeArrowheads="1"/>
-                    </pic:cNvPicPr>
+                    <pic:cNvPr id="739986159" name="Grafik 1" descr="Ein Bild, das Text, Elektronik, Screenshot, Software enthält.&#10;&#10;Automatisch generierte Beschreibung"/>
+                    <pic:cNvPicPr/>
                   </pic:nvPicPr>
                   <pic:blipFill>
-                    <a:blip r:embed="rId45"/>
+                    <a:blip r:embed="rId46"/>
                     <a:stretch>
                       <a:fillRect/>
                     </a:stretch>
                   </pic:blipFill>
-                  <pic:spPr bwMode="auto">
-                    <a:xfrm flipV="1">
+                  <pic:spPr>
+                    <a:xfrm>
                       <a:off x="0" y="0"/>
-                      <a:ext cx="3017122" cy="153534"/>
+                      <a:ext cx="5158880" cy="2297274"/>
                     </a:xfrm>
                     <a:prstGeom prst="rect">
                       <a:avLst/>
@@ -2853,52 +2892,484 @@
         </w:drawing>
       </w:r>
     </w:p>
-    <w:p>
-      <w:pPr>
-        <w:rPr>
-          <w:i/>
-          <w:color w:val="FF0000"/>
-          <w:sz w:val="18"/>
-        </w:rPr>
-      </w:pPr>
-      <w:r>
-        <w:rPr>
-          <w:i/>
-          <w:color w:val="FF0000"/>
-          <w:sz w:val="18"/>
-        </w:rPr>
-        <w:t>(ab hier projektspezifisch)</w:t>
-      </w:r>
-    </w:p>
-    <w:p>
-      <w:pPr>
-        <w:rPr>
-          <w:color w:val="FFFFFF" w:themeColor="background1"/>
-        </w:rPr>
-      </w:pPr>
-      <w:r>
-        <w:rPr>
-          <w:color w:val="FFFFFF" w:themeColor="background1"/>
+    <w:p/>
+    <w:p>
+      <w:pPr>
+        <w:pStyle w:val="berschrift2"/>
+      </w:pPr>
+      <w:r>
+        <w:lastRenderedPageBreak/>
+        <w:t>Erstellung vom Repository auf Desktop</w:t>
+      </w:r>
+    </w:p>
+    <w:p>
+      <w:r>
+        <w:t>https://docs.github.com/en/desktop/installing-and-authenticating-to-github-desktop/installing-github-desktop</w:t>
+      </w:r>
+    </w:p>
+    <w:p>
+      <w:hyperlink r:id="rId47" w:history="1">
+        <w:r>
+          <w:t>https://desktop.github.com/</w:t>
+        </w:r>
+      </w:hyperlink>
+    </w:p>
+    <w:p/>
+    <w:p>
+      <w:r>
+        <w:rPr>
+          <w:noProof/>
+        </w:rPr>
+        <mc:AlternateContent>
+          <mc:Choice Requires="wps">
+            <w:drawing>
+              <wp:anchor distT="0" distB="0" distL="114300" distR="114300" simplePos="0" relativeHeight="251664384" behindDoc="0" locked="0" layoutInCell="1" allowOverlap="1" wp14:anchorId="0C1DAB3F" wp14:editId="693F4323">
+                <wp:simplePos x="0" y="0"/>
+                <wp:positionH relativeFrom="column">
+                  <wp:posOffset>1698716</wp:posOffset>
+                </wp:positionH>
+                <wp:positionV relativeFrom="paragraph">
+                  <wp:posOffset>97427</wp:posOffset>
+                </wp:positionV>
+                <wp:extent cx="212271" cy="125186"/>
+                <wp:effectExtent l="38100" t="19050" r="16510" b="46355"/>
+                <wp:wrapNone/>
+                <wp:docPr id="1013259997" name="Gerade Verbindung mit Pfeil 1"/>
+                <wp:cNvGraphicFramePr/>
+                <a:graphic xmlns:a="http://schemas.openxmlformats.org/drawingml/2006/main">
+                  <a:graphicData uri="http://schemas.microsoft.com/office/word/2010/wordprocessingShape">
+                    <wps:wsp>
+                      <wps:cNvCnPr/>
+                      <wps:spPr>
+                        <a:xfrm flipH="1">
+                          <a:off x="0" y="0"/>
+                          <a:ext cx="212271" cy="125186"/>
+                        </a:xfrm>
+                        <a:prstGeom prst="straightConnector1">
+                          <a:avLst/>
+                        </a:prstGeom>
+                        <a:ln w="28575">
+                          <a:solidFill>
+                            <a:srgbClr val="FF0000"/>
+                          </a:solidFill>
+                          <a:tailEnd type="triangle"/>
+                        </a:ln>
+                      </wps:spPr>
+                      <wps:style>
+                        <a:lnRef idx="1">
+                          <a:schemeClr val="accent1"/>
+                        </a:lnRef>
+                        <a:fillRef idx="0">
+                          <a:schemeClr val="accent1"/>
+                        </a:fillRef>
+                        <a:effectRef idx="0">
+                          <a:schemeClr val="accent1"/>
+                        </a:effectRef>
+                        <a:fontRef idx="minor">
+                          <a:schemeClr val="tx1"/>
+                        </a:fontRef>
+                      </wps:style>
+                      <wps:bodyPr/>
+                    </wps:wsp>
+                  </a:graphicData>
+                </a:graphic>
+              </wp:anchor>
+            </w:drawing>
+          </mc:Choice>
+          <mc:Fallback>
+            <w:pict>
+              <v:shapetype w14:anchorId="369E6003" id="_x0000_t32" coordsize="21600,21600" o:spt="32" o:oned="t" path="m,l21600,21600e" filled="f">
+                <v:path arrowok="t" fillok="f" o:connecttype="none"/>
+                <o:lock v:ext="edit" shapetype="t"/>
+              </v:shapetype>
+              <v:shape id="Gerade Verbindung mit Pfeil 1" o:spid="_x0000_s1026" type="#_x0000_t32" style="position:absolute;margin-left:133.75pt;margin-top:7.65pt;width:16.7pt;height:9.85pt;flip:x;z-index:251664384;visibility:visible;mso-wrap-style:square;mso-wrap-distance-left:9pt;mso-wrap-distance-top:0;mso-wrap-distance-right:9pt;mso-wrap-distance-bottom:0;mso-position-horizontal:absolute;mso-position-horizontal-relative:text;mso-position-vertical:absolute;mso-position-vertical-relative:text" o:gfxdata="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" strokecolor="red" strokeweight="2.25pt">
+                <v:stroke endarrow="block" joinstyle="miter"/>
+              </v:shape>
+            </w:pict>
+          </mc:Fallback>
+        </mc:AlternateContent>
+      </w:r>
+      <w:r>
+        <w:t>Taskleiste</w:t>
+      </w:r>
+      <w:r>
+        <w:t xml:space="preserve">: </w:t>
+      </w:r>
+    </w:p>
+    <w:p>
+      <w:r>
+        <w:t xml:space="preserve">  </w:t>
+      </w:r>
+      <w:r>
+        <w:rPr>
+          <w:noProof/>
+        </w:rPr>
+        <w:drawing>
+          <wp:inline distT="0" distB="0" distL="0" distR="0" wp14:anchorId="3AFF78D8" wp14:editId="75CBDC38">
+            <wp:extent cx="1426028" cy="482572"/>
+            <wp:effectExtent l="0" t="0" r="3175" b="0"/>
+            <wp:docPr id="554614073" name="Grafik 554614073" descr="Ein Bild, das Screenshot, Multimedia, Design enthält.&#10;&#10;Automatisch generierte Beschreibung"/>
+            <wp:cNvGraphicFramePr>
+              <a:graphicFrameLocks xmlns:a="http://schemas.openxmlformats.org/drawingml/2006/main" noChangeAspect="1"/>
+            </wp:cNvGraphicFramePr>
+            <a:graphic xmlns:a="http://schemas.openxmlformats.org/drawingml/2006/main">
+              <a:graphicData uri="http://schemas.openxmlformats.org/drawingml/2006/picture">
+                <pic:pic xmlns:pic="http://schemas.openxmlformats.org/drawingml/2006/picture">
+                  <pic:nvPicPr>
+                    <pic:cNvPr id="1869680597" name="Grafik 1" descr="Ein Bild, das Screenshot, Multimedia, Design enthält.&#10;&#10;Automatisch generierte Beschreibung"/>
+                    <pic:cNvPicPr/>
+                  </pic:nvPicPr>
+                  <pic:blipFill>
+                    <a:blip r:embed="rId48"/>
+                    <a:stretch>
+                      <a:fillRect/>
+                    </a:stretch>
+                  </pic:blipFill>
+                  <pic:spPr>
+                    <a:xfrm>
+                      <a:off x="0" y="0"/>
+                      <a:ext cx="1438902" cy="486928"/>
+                    </a:xfrm>
+                    <a:prstGeom prst="rect">
+                      <a:avLst/>
+                    </a:prstGeom>
+                  </pic:spPr>
+                </pic:pic>
+              </a:graphicData>
+            </a:graphic>
+          </wp:inline>
+        </w:drawing>
+      </w:r>
+    </w:p>
+    <w:p/>
+    <w:p>
+      <w:pPr>
+        <w:pStyle w:val="berschrift2"/>
+      </w:pPr>
+      <w:r>
+        <w:rPr>
+          <w:noProof/>
+        </w:rPr>
+        <w:t>Upload aug GiHub.com</w:t>
+      </w:r>
+    </w:p>
+    <w:p>
+      <w:r>
+        <w:rPr>
+          <w:noProof/>
+        </w:rPr>
+        <mc:AlternateContent>
+          <mc:Choice Requires="wps">
+            <w:drawing>
+              <wp:anchor distT="0" distB="0" distL="114300" distR="114300" simplePos="0" relativeHeight="251665408" behindDoc="0" locked="0" layoutInCell="1" allowOverlap="1" wp14:anchorId="28CC43CF" wp14:editId="3F523298">
+                <wp:simplePos x="0" y="0"/>
+                <wp:positionH relativeFrom="column">
+                  <wp:posOffset>374650</wp:posOffset>
+                </wp:positionH>
+                <wp:positionV relativeFrom="paragraph">
+                  <wp:posOffset>2961005</wp:posOffset>
+                </wp:positionV>
+                <wp:extent cx="314960" cy="45719"/>
+                <wp:effectExtent l="19050" t="57150" r="66040" b="69215"/>
+                <wp:wrapNone/>
+                <wp:docPr id="1683925726" name="Gerade Verbindung mit Pfeil 1"/>
+                <wp:cNvGraphicFramePr/>
+                <a:graphic xmlns:a="http://schemas.openxmlformats.org/drawingml/2006/main">
+                  <a:graphicData uri="http://schemas.microsoft.com/office/word/2010/wordprocessingShape">
+                    <wps:wsp>
+                      <wps:cNvCnPr/>
+                      <wps:spPr>
+                        <a:xfrm>
+                          <a:off x="0" y="0"/>
+                          <a:ext cx="314960" cy="45719"/>
+                        </a:xfrm>
+                        <a:prstGeom prst="straightConnector1">
+                          <a:avLst/>
+                        </a:prstGeom>
+                        <a:ln w="28575">
+                          <a:solidFill>
+                            <a:srgbClr val="FF0000"/>
+                          </a:solidFill>
+                          <a:tailEnd type="triangle"/>
+                        </a:ln>
+                      </wps:spPr>
+                      <wps:style>
+                        <a:lnRef idx="1">
+                          <a:schemeClr val="accent1"/>
+                        </a:lnRef>
+                        <a:fillRef idx="0">
+                          <a:schemeClr val="accent1"/>
+                        </a:fillRef>
+                        <a:effectRef idx="0">
+                          <a:schemeClr val="accent1"/>
+                        </a:effectRef>
+                        <a:fontRef idx="minor">
+                          <a:schemeClr val="tx1"/>
+                        </a:fontRef>
+                      </wps:style>
+                      <wps:bodyPr/>
+                    </wps:wsp>
+                  </a:graphicData>
+                </a:graphic>
+                <wp14:sizeRelH relativeFrom="margin">
+                  <wp14:pctWidth>0</wp14:pctWidth>
+                </wp14:sizeRelH>
+                <wp14:sizeRelV relativeFrom="margin">
+                  <wp14:pctHeight>0</wp14:pctHeight>
+                </wp14:sizeRelV>
+              </wp:anchor>
+            </w:drawing>
+          </mc:Choice>
+          <mc:Fallback>
+            <w:pict>
+              <v:shape w14:anchorId="5043E39B" id="Gerade Verbindung mit Pfeil 1" o:spid="_x0000_s1026" type="#_x0000_t32" style="position:absolute;margin-left:29.5pt;margin-top:233.15pt;width:24.8pt;height:3.6pt;z-index:251665408;visibility:visible;mso-wrap-style:square;mso-width-percent:0;mso-height-percent:0;mso-wrap-distance-left:9pt;mso-wrap-distance-top:0;mso-wrap-distance-right:9pt;mso-wrap-distance-bottom:0;mso-position-horizontal:absolute;mso-position-horizontal-relative:text;mso-position-vertical:absolute;mso-position-vertical-relative:text;mso-width-percent:0;mso-height-percent:0;mso-width-relative:margin;mso-height-relative:margin" o:gfxdata="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" strokecolor="red" strokeweight="2.25pt">
+                <v:stroke endarrow="block" joinstyle="miter"/>
+              </v:shape>
+            </w:pict>
+          </mc:Fallback>
+        </mc:AlternateContent>
+      </w:r>
+      <w:r>
+        <w:rPr>
+          <w:noProof/>
+        </w:rPr>
+        <w:drawing>
+          <wp:inline distT="0" distB="0" distL="0" distR="0" wp14:anchorId="4F6BB541" wp14:editId="721555C1">
+            <wp:extent cx="5814149" cy="3512820"/>
+            <wp:effectExtent l="0" t="0" r="0" b="0"/>
+            <wp:docPr id="811187056" name="Grafik 811187056" descr="Ein Bild, das Text, Screenshot, Software, Multimedia-Software enthält.&#10;&#10;Automatisch generierte Beschreibung"/>
+            <wp:cNvGraphicFramePr>
+              <a:graphicFrameLocks xmlns:a="http://schemas.openxmlformats.org/drawingml/2006/main" noChangeAspect="1"/>
+            </wp:cNvGraphicFramePr>
+            <a:graphic xmlns:a="http://schemas.openxmlformats.org/drawingml/2006/main">
+              <a:graphicData uri="http://schemas.openxmlformats.org/drawingml/2006/picture">
+                <pic:pic xmlns:pic="http://schemas.openxmlformats.org/drawingml/2006/picture">
+                  <pic:nvPicPr>
+                    <pic:cNvPr id="149925838" name="Grafik 1" descr="Ein Bild, das Text, Screenshot, Software, Multimedia-Software enthält.&#10;&#10;Automatisch generierte Beschreibung"/>
+                    <pic:cNvPicPr/>
+                  </pic:nvPicPr>
+                  <pic:blipFill>
+                    <a:blip r:embed="rId49"/>
+                    <a:stretch>
+                      <a:fillRect/>
+                    </a:stretch>
+                  </pic:blipFill>
+                  <pic:spPr>
+                    <a:xfrm>
+                      <a:off x="0" y="0"/>
+                      <a:ext cx="5829296" cy="3521972"/>
+                    </a:xfrm>
+                    <a:prstGeom prst="rect">
+                      <a:avLst/>
+                    </a:prstGeom>
+                  </pic:spPr>
+                </pic:pic>
+              </a:graphicData>
+            </a:graphic>
+          </wp:inline>
+        </w:drawing>
+      </w:r>
+    </w:p>
+    <w:p/>
+    <w:p>
+      <w:r>
+        <w:rPr>
+          <w:noProof/>
+        </w:rPr>
+        <w:drawing>
+          <wp:inline distT="0" distB="0" distL="0" distR="0" wp14:anchorId="3787B078" wp14:editId="561EFEDA">
+            <wp:extent cx="5545860" cy="3805766"/>
+            <wp:effectExtent l="0" t="0" r="0" b="4445"/>
+            <wp:docPr id="1035647969" name="Grafik 1035647969" descr="Ein Bild, das Text, Screenshot, Software, Multimedia-Software enthält.&#10;&#10;Automatisch generierte Beschreibung"/>
+            <wp:cNvGraphicFramePr>
+              <a:graphicFrameLocks xmlns:a="http://schemas.openxmlformats.org/drawingml/2006/main" noChangeAspect="1"/>
+            </wp:cNvGraphicFramePr>
+            <a:graphic xmlns:a="http://schemas.openxmlformats.org/drawingml/2006/main">
+              <a:graphicData uri="http://schemas.openxmlformats.org/drawingml/2006/picture">
+                <pic:pic xmlns:pic="http://schemas.openxmlformats.org/drawingml/2006/picture">
+                  <pic:nvPicPr>
+                    <pic:cNvPr id="1353044457" name="Grafik 1" descr="Ein Bild, das Text, Screenshot, Software, Multimedia-Software enthält.&#10;&#10;Automatisch generierte Beschreibung"/>
+                    <pic:cNvPicPr/>
+                  </pic:nvPicPr>
+                  <pic:blipFill>
+                    <a:blip r:embed="rId50"/>
+                    <a:stretch>
+                      <a:fillRect/>
+                    </a:stretch>
+                  </pic:blipFill>
+                  <pic:spPr>
+                    <a:xfrm>
+                      <a:off x="0" y="0"/>
+                      <a:ext cx="5553147" cy="3810766"/>
+                    </a:xfrm>
+                    <a:prstGeom prst="rect">
+                      <a:avLst/>
+                    </a:prstGeom>
+                  </pic:spPr>
+                </pic:pic>
+              </a:graphicData>
+            </a:graphic>
+          </wp:inline>
+        </w:drawing>
+      </w:r>
+    </w:p>
+    <w:p/>
+    <w:p>
+      <w:r>
+        <w:rPr>
+          <w:noProof/>
+        </w:rPr>
+        <w:drawing>
+          <wp:inline distT="0" distB="0" distL="0" distR="0" wp14:anchorId="1E990E4F" wp14:editId="70C6BC0C">
+            <wp:extent cx="2941320" cy="2053208"/>
+            <wp:effectExtent l="0" t="0" r="0" b="4445"/>
+            <wp:docPr id="185132805" name="Grafik 185132805" descr="Ein Bild, das Text, Screenshot, Schrift, Software enthält.&#10;&#10;Automatisch generierte Beschreibung"/>
+            <wp:cNvGraphicFramePr>
+              <a:graphicFrameLocks xmlns:a="http://schemas.openxmlformats.org/drawingml/2006/main" noChangeAspect="1"/>
+            </wp:cNvGraphicFramePr>
+            <a:graphic xmlns:a="http://schemas.openxmlformats.org/drawingml/2006/main">
+              <a:graphicData uri="http://schemas.openxmlformats.org/drawingml/2006/picture">
+                <pic:pic xmlns:pic="http://schemas.openxmlformats.org/drawingml/2006/picture">
+                  <pic:nvPicPr>
+                    <pic:cNvPr id="270672940" name="Grafik 1" descr="Ein Bild, das Text, Screenshot, Schrift, Software enthält.&#10;&#10;Automatisch generierte Beschreibung"/>
+                    <pic:cNvPicPr/>
+                  </pic:nvPicPr>
+                  <pic:blipFill>
+                    <a:blip r:embed="rId51"/>
+                    <a:stretch>
+                      <a:fillRect/>
+                    </a:stretch>
+                  </pic:blipFill>
+                  <pic:spPr>
+                    <a:xfrm>
+                      <a:off x="0" y="0"/>
+                      <a:ext cx="2949260" cy="2058751"/>
+                    </a:xfrm>
+                    <a:prstGeom prst="rect">
+                      <a:avLst/>
+                    </a:prstGeom>
+                  </pic:spPr>
+                </pic:pic>
+              </a:graphicData>
+            </a:graphic>
+          </wp:inline>
+        </w:drawing>
+      </w:r>
+    </w:p>
+    <w:p/>
+    <w:p>
+      <w:pPr>
+        <w:rPr>
+          <w:lang w:val="en-US"/>
+        </w:rPr>
+      </w:pPr>
+      <w:r>
+        <w:rPr>
+          <w:lang w:val="en-US"/>
+        </w:rPr>
+        <w:t>Link: https://github.com/ElenaSolovyeva/Abschluss_Projekt/tree/master/MaterialStatus</w:t>
+      </w:r>
+    </w:p>
+    <w:p>
+      <w:pPr>
+        <w:rPr>
+          <w:lang w:val="en-US"/>
+        </w:rPr>
+      </w:pPr>
+      <w:r>
+        <w:rPr>
+          <w:noProof/>
+          <w:lang w:val="en-US"/>
+        </w:rPr>
+        <w:drawing>
+          <wp:inline distT="0" distB="0" distL="0" distR="0" wp14:anchorId="1328FFEA" wp14:editId="26EE68AF">
+            <wp:extent cx="7344410" cy="4037330"/>
+            <wp:effectExtent l="0" t="0" r="8890" b="1270"/>
+            <wp:docPr id="1031284026" name="Grafik 1031284026" descr="Ein Bild, das Text, Screenshot, Software, Multimedia-Software enthält.&#10;&#10;Automatisch generierte Beschreibung"/>
+            <wp:cNvGraphicFramePr>
+              <a:graphicFrameLocks xmlns:a="http://schemas.openxmlformats.org/drawingml/2006/main" noChangeAspect="1"/>
+            </wp:cNvGraphicFramePr>
+            <a:graphic xmlns:a="http://schemas.openxmlformats.org/drawingml/2006/main">
+              <a:graphicData uri="http://schemas.openxmlformats.org/drawingml/2006/picture">
+                <pic:pic xmlns:pic="http://schemas.openxmlformats.org/drawingml/2006/picture">
+                  <pic:nvPicPr>
+                    <pic:cNvPr id="511010954" name="Grafik 1" descr="Ein Bild, das Text, Screenshot, Software, Multimedia-Software enthält.&#10;&#10;Automatisch generierte Beschreibung"/>
+                    <pic:cNvPicPr/>
+                  </pic:nvPicPr>
+                  <pic:blipFill>
+                    <a:blip r:embed="rId52"/>
+                    <a:stretch>
+                      <a:fillRect/>
+                    </a:stretch>
+                  </pic:blipFill>
+                  <pic:spPr>
+                    <a:xfrm>
+                      <a:off x="0" y="0"/>
+                      <a:ext cx="7344410" cy="4037330"/>
+                    </a:xfrm>
+                    <a:prstGeom prst="rect">
+                      <a:avLst/>
+                    </a:prstGeom>
+                  </pic:spPr>
+                </pic:pic>
+              </a:graphicData>
+            </a:graphic>
+          </wp:inline>
+        </w:drawing>
+      </w:r>
+    </w:p>
+    <w:p>
+      <w:pPr>
+        <w:rPr>
+          <w:lang w:val="en-US"/>
+        </w:rPr>
+      </w:pPr>
+    </w:p>
+    <w:p>
+      <w:pPr>
+        <w:rPr>
+          <w:lang w:val="en-US"/>
+        </w:rPr>
+      </w:pPr>
+    </w:p>
+    <w:p/>
+    <w:p/>
+    <w:p>
+      <w:pPr>
+        <w:pStyle w:val="berschrift1"/>
+        <w:rPr>
+          <w:lang w:val="en-US"/>
+        </w:rPr>
+      </w:pPr>
+      <w:r>
+        <w:rPr>
           <w:highlight w:val="darkGray"/>
+          <w:lang w:val="en-US"/>
         </w:rPr>
         <w:t>Model „</w:t>
       </w:r>
       <w:proofErr w:type="spellStart"/>
       <w:r>
         <w:rPr>
-          <w:color w:val="FFFFFF" w:themeColor="background1"/>
           <w:highlight w:val="darkGray"/>
+          <w:lang w:val="en-US"/>
         </w:rPr>
         <w:t>Dispo.cs</w:t>
       </w:r>
       <w:proofErr w:type="spellEnd"/>
       <w:r>
         <w:rPr>
-          <w:color w:val="FFFFFF" w:themeColor="background1"/>
           <w:highlight w:val="darkGray"/>
+          <w:lang w:val="en-US"/>
         </w:rPr>
         <w:t>“</w:t>
       </w:r>
+      <w:r>
+        <w:rPr>
+          <w:lang w:val="en-US"/>
+        </w:rPr>
+        <w:t>?????????????????????????</w:t>
+      </w:r>
     </w:p>
     <w:p>
       <w:pPr>
@@ -2912,7 +3383,6 @@
         <w:rPr>
           <w:lang w:val="en-GB"/>
         </w:rPr>
-        <w:lastRenderedPageBreak/>
         <w:t>Appsettings.json</w:t>
       </w:r>
       <w:proofErr w:type="spellEnd"/>
@@ -3113,6 +3583,7 @@
         <w:rPr>
           <w:noProof/>
         </w:rPr>
+        <w:lastRenderedPageBreak/>
         <w:drawing>
           <wp:inline distT="0" distB="0" distL="0" distR="0" wp14:anchorId="2C4B1B39" wp14:editId="5860181F">
             <wp:extent cx="5760720" cy="1854835"/>
@@ -3131,7 +3602,7 @@
                     </pic:cNvPicPr>
                   </pic:nvPicPr>
                   <pic:blipFill>
-                    <a:blip r:embed="rId46"/>
+                    <a:blip r:embed="rId53"/>
                     <a:stretch>
                       <a:fillRect/>
                     </a:stretch>
@@ -3258,7 +3729,7 @@
                     </pic:cNvPicPr>
                   </pic:nvPicPr>
                   <pic:blipFill>
-                    <a:blip r:embed="rId47"/>
+                    <a:blip r:embed="rId54"/>
                     <a:stretch>
                       <a:fillRect/>
                     </a:stretch>
@@ -3291,7 +3762,7 @@
           <w:lang w:val="en-GB"/>
         </w:rPr>
         <w:drawing>
-          <wp:inline distT="0" distB="0" distL="0" distR="0" wp14:anchorId="7A0D9454" wp14:editId="2AC8E016">
+          <wp:inline distT="0" distB="0" distL="0" distR="0" wp14:anchorId="7A0D9454" wp14:editId="49F4BB6B">
             <wp:extent cx="4627596" cy="4376435"/>
             <wp:effectExtent l="0" t="0" r="1905" b="5080"/>
             <wp:docPr id="225278305" name="Grafik 6"/>
@@ -3308,7 +3779,7 @@
                     </pic:cNvPicPr>
                   </pic:nvPicPr>
                   <pic:blipFill>
-                    <a:blip r:embed="rId48" cstate="print">
+                    <a:blip r:embed="rId55" cstate="print">
                       <a:extLst>
                         <a:ext uri="{28A0092B-C50C-407E-A947-70E740481C1C}">
                           <a14:useLocalDpi xmlns:a14="http://schemas.microsoft.com/office/drawing/2010/main" val="0"/>
@@ -3357,16 +3828,8 @@
         <w:rPr>
           <w:lang w:val="en-GB"/>
         </w:rPr>
-        <w:t xml:space="preserve">Test–launch </w:t>
-      </w:r>
-      <w:proofErr w:type="gramStart"/>
-      <w:r>
-        <w:rPr>
-          <w:lang w:val="en-GB"/>
-        </w:rPr>
-        <w:t>ok</w:t>
-      </w:r>
-      <w:proofErr w:type="gramEnd"/>
+        <w:t>Test–launch ok</w:t>
+      </w:r>
     </w:p>
     <w:p>
       <w:pPr>
@@ -3396,7 +3859,7 @@
                     </pic:cNvPicPr>
                   </pic:nvPicPr>
                   <pic:blipFill>
-                    <a:blip r:embed="rId49"/>
+                    <a:blip r:embed="rId56"/>
                     <a:stretch>
                       <a:fillRect/>
                     </a:stretch>
@@ -3531,7 +3994,7 @@
                     </pic:cNvPicPr>
                   </pic:nvPicPr>
                   <pic:blipFill>
-                    <a:blip r:embed="rId50">
+                    <a:blip r:embed="rId57">
                       <a:extLst>
                         <a:ext uri="{28A0092B-C50C-407E-A947-70E740481C1C}">
                           <a14:useLocalDpi xmlns:a14="http://schemas.microsoft.com/office/drawing/2010/main" val="0"/>
@@ -3565,10 +4028,18 @@
     </w:p>
     <w:p>
       <w:pPr>
+        <w:pStyle w:val="berschrift1"/>
+      </w:pPr>
+      <w:r>
+        <w:t>Frontend</w:t>
+      </w:r>
+    </w:p>
+    <w:p>
+      <w:pPr>
         <w:pStyle w:val="berschrift2"/>
       </w:pPr>
       <w:r>
-        <w:t>Layout (Frontend) erstellen</w:t>
+        <w:t>Layout erstellen</w:t>
       </w:r>
     </w:p>
     <w:p/>
@@ -3601,16 +4072,26 @@
     <w:p>
       <w:pPr>
         <w:rPr>
-          <w:lang w:val="en-US"/>
-        </w:rPr>
-      </w:pPr>
-      <w:r>
-        <w:rPr>
           <w:rStyle w:val="Hyperlink"/>
           <w:lang w:val="en-US"/>
         </w:rPr>
-        <w:t>https://app.moqups.com/9Pxm92EGu2aTADkX45NgYopDAjEOyRWx/edit/page/ad64222d5</w:t>
-      </w:r>
+      </w:pPr>
+      <w:hyperlink r:id="rId58" w:history="1">
+        <w:r>
+          <w:rPr>
+            <w:rStyle w:val="Hyperlink"/>
+            <w:lang w:val="en-US"/>
+          </w:rPr>
+          <w:t>https://app.moqups.com/9Pxm92EGu2aTADkX45NgYopDAjEOyRWx/edit/page/ad64222d5</w:t>
+        </w:r>
+      </w:hyperlink>
+    </w:p>
+    <w:p>
+      <w:pPr>
+        <w:rPr>
+          <w:lang w:val="en-US"/>
+        </w:rPr>
+      </w:pPr>
     </w:p>
     <w:p>
       <w:pPr>
@@ -3623,29 +4104,35 @@
         <w:rPr>
           <w:lang w:val="en-US"/>
         </w:rPr>
-        <w:t>Bilder, icons: CleanPng.com</w:t>
-      </w:r>
-    </w:p>
-    <w:p>
-      <w:pPr>
-        <w:rPr>
-          <w:lang w:val="en-US"/>
-        </w:rPr>
-      </w:pPr>
-      <w:r>
-        <w:rPr>
-          <w:lang w:val="en-US"/>
-        </w:rPr>
-        <w:t>Icons für Silo, Ampel</w:t>
-      </w:r>
-      <w:proofErr w:type="gramStart"/>
-      <w:r>
-        <w:rPr>
-          <w:lang w:val="en-US"/>
-        </w:rPr>
-        <w:t>,  10.11.2023</w:t>
-      </w:r>
-      <w:proofErr w:type="gramEnd"/>
+        <w:t xml:space="preserve">Bilder, icons: </w:t>
+      </w:r>
+    </w:p>
+    <w:p>
+      <w:pPr>
+        <w:pStyle w:val="berschrift3"/>
+        <w:rPr>
+          <w:lang w:val="en-US"/>
+        </w:rPr>
+      </w:pPr>
+      <w:r>
+        <w:rPr>
+          <w:lang w:val="en-US"/>
+        </w:rPr>
+        <w:t>CleanPng.com</w:t>
+      </w:r>
+    </w:p>
+    <w:p>
+      <w:pPr>
+        <w:rPr>
+          <w:lang w:val="en-US"/>
+        </w:rPr>
+      </w:pPr>
+      <w:r>
+        <w:rPr>
+          <w:lang w:val="en-US"/>
+        </w:rPr>
+        <w:t>Icons für Silo, Ampel,  10.11.2023</w:t>
+      </w:r>
     </w:p>
     <w:p>
       <w:pPr>
@@ -3674,26 +4161,15 @@
           <w:u w:val="none"/>
           <w:lang w:val="en-US"/>
         </w:rPr>
-        <w:t xml:space="preserve">24/7 </w:t>
-      </w:r>
-      <w:proofErr w:type="gramStart"/>
+        <w:t>24/7 service</w:t>
+      </w:r>
       <w:r>
         <w:rPr>
           <w:rStyle w:val="Hyperlink"/>
-          <w:color w:val="000000"/>
-          <w:u w:val="none"/>
-          <w:lang w:val="en-US"/>
-        </w:rPr>
-        <w:t>service</w:t>
-      </w:r>
-      <w:r>
-        <w:rPr>
-          <w:rStyle w:val="Hyperlink"/>
           <w:lang w:val="en-US"/>
         </w:rPr>
         <w:t xml:space="preserve">  https://www.cleanpng.com/png-logo-brand-font-24-7-service-4168185/</w:t>
       </w:r>
-      <w:proofErr w:type="gramEnd"/>
     </w:p>
     <w:p>
       <w:pPr>
@@ -3714,7 +4190,7 @@
         </w:rPr>
         <w:t xml:space="preserve">Logo Quick Mix    </w:t>
       </w:r>
-      <w:hyperlink r:id="rId51" w:history="1">
+      <w:hyperlink r:id="rId59" w:history="1">
         <w:r>
           <w:rPr>
             <w:rStyle w:val="Hyperlink"/>
@@ -3790,21 +4266,7 @@
         <w:rPr>
           <w:lang w:val="en-US"/>
         </w:rPr>
-        <w:t>-linear-</w:t>
-      </w:r>
-      <w:proofErr w:type="gramStart"/>
-      <w:r>
-        <w:rPr>
-          <w:lang w:val="en-US"/>
-        </w:rPr>
-        <w:t>gradient(</w:t>
-      </w:r>
-      <w:proofErr w:type="gramEnd"/>
-      <w:r>
-        <w:rPr>
-          <w:lang w:val="en-US"/>
-        </w:rPr>
-        <w:t>90deg, #f5680a,#f2e42c,#22e01f);</w:t>
+        <w:t>-linear-gradient(90deg, #f5680a,#f2e42c,#22e01f);</w:t>
       </w:r>
     </w:p>
     <w:p>
@@ -3830,21 +4292,7 @@
         <w:rPr>
           <w:lang w:val="en-US"/>
         </w:rPr>
-        <w:t xml:space="preserve"> background: linear-</w:t>
-      </w:r>
-      <w:proofErr w:type="gramStart"/>
-      <w:r>
-        <w:rPr>
-          <w:lang w:val="en-US"/>
-        </w:rPr>
-        <w:t>gradient(</w:t>
-      </w:r>
-      <w:proofErr w:type="gramEnd"/>
-      <w:r>
-        <w:rPr>
-          <w:lang w:val="en-US"/>
-        </w:rPr>
-        <w:t xml:space="preserve">90deg, #f5680a,#f2e42c,#22e01f);/       </w:t>
+        <w:t xml:space="preserve"> background: linear-gradient(90deg, #f5680a,#f2e42c,#22e01f);/       </w:t>
       </w:r>
     </w:p>
     <w:p>
@@ -3925,16 +4373,8 @@
         <w:rPr>
           <w:lang w:val="en-US"/>
         </w:rPr>
-        <w:t>font „</w:t>
-      </w:r>
-      <w:proofErr w:type="gramStart"/>
-      <w:r>
-        <w:rPr>
-          <w:lang w:val="en-US"/>
-        </w:rPr>
-        <w:t>Bangers“</w:t>
-      </w:r>
-      <w:proofErr w:type="gramEnd"/>
+        <w:t>font „Bangers“</w:t>
+      </w:r>
     </w:p>
     <w:p>
       <w:pPr>
@@ -3976,7 +4416,7 @@
         <w:pStyle w:val="berschrift2"/>
       </w:pPr>
       <w:r>
-        <w:t xml:space="preserve">Erstellen Struktur von </w:t>
+        <w:t xml:space="preserve">Struktur von </w:t>
       </w:r>
       <w:proofErr w:type="spellStart"/>
       <w:r>
@@ -3986,6 +4426,9 @@
       <w:r>
         <w:t>-pages</w:t>
       </w:r>
+      <w:r>
+        <w:t xml:space="preserve"> erstellen</w:t>
+      </w:r>
     </w:p>
     <w:p>
       <w:proofErr w:type="spellStart"/>
@@ -3994,18 +4437,13 @@
       </w:r>
       <w:proofErr w:type="spellEnd"/>
       <w:r>
-        <w:t xml:space="preserve"> </w:t>
-      </w:r>
-      <w:proofErr w:type="gramStart"/>
-      <w:r>
-        <w:t xml:space="preserve">-  </w:t>
+        <w:t xml:space="preserve"> -  </w:t>
       </w:r>
       <w:proofErr w:type="spellStart"/>
       <w:r>
         <w:t>einlogen</w:t>
       </w:r>
       <w:proofErr w:type="spellEnd"/>
-      <w:proofErr w:type="gramEnd"/>
       <w:r>
         <w:t xml:space="preserve"> </w:t>
       </w:r>
@@ -4051,7 +4489,6 @@
     <w:p>
       <w:proofErr w:type="spellStart"/>
       <w:r>
-        <w:lastRenderedPageBreak/>
         <w:t>MainPage.cshtml</w:t>
       </w:r>
       <w:proofErr w:type="spellEnd"/>
@@ -4122,7 +4559,7 @@
                     </pic:cNvPicPr>
                   </pic:nvPicPr>
                   <pic:blipFill>
-                    <a:blip r:embed="rId52"/>
+                    <a:blip r:embed="rId60"/>
                     <a:stretch>
                       <a:fillRect/>
                     </a:stretch>
@@ -4231,11 +4668,6 @@
         <w:pStyle w:val="berschrift4"/>
       </w:pPr>
       <w:r>
-        <w:t>Probe</w:t>
-      </w:r>
-    </w:p>
-    <w:p>
-      <w:r>
         <w:t>vorher</w:t>
       </w:r>
     </w:p>
@@ -4262,7 +4694,7 @@
                     </pic:cNvPicPr>
                   </pic:nvPicPr>
                   <pic:blipFill>
-                    <a:blip r:embed="rId53" cstate="print">
+                    <a:blip r:embed="rId61" cstate="print">
                       <a:extLst>
                         <a:ext uri="{28A0092B-C50C-407E-A947-70E740481C1C}">
                           <a14:useLocalDpi xmlns:a14="http://schemas.microsoft.com/office/drawing/2010/main" val="0"/>
@@ -4295,8 +4727,22 @@
       </w:r>
     </w:p>
     <w:p>
-      <w:r>
-        <w:t>First Test - ok</w:t>
+      <w:pPr>
+        <w:pStyle w:val="berschrift4"/>
+      </w:pPr>
+      <w:r>
+        <w:rPr>
+          <w:rStyle w:val="berschrift4Zchn"/>
+        </w:rPr>
+        <w:t>First Test</w:t>
+      </w:r>
+      <w:r>
+        <w:t xml:space="preserve"> </w:t>
+      </w:r>
+    </w:p>
+    <w:p>
+      <w:r>
+        <w:t>ok</w:t>
       </w:r>
     </w:p>
     <w:p>
@@ -4326,7 +4772,7 @@
                     </pic:cNvPicPr>
                   </pic:nvPicPr>
                   <pic:blipFill>
-                    <a:blip r:embed="rId54" cstate="print">
+                    <a:blip r:embed="rId62" cstate="print">
                       <a:extLst>
                         <a:ext uri="{28A0092B-C50C-407E-A947-70E740481C1C}">
                           <a14:useLocalDpi xmlns:a14="http://schemas.microsoft.com/office/drawing/2010/main" val="0"/>
@@ -4366,11 +4812,19 @@
     </w:p>
     <w:p>
       <w:pPr>
+        <w:pStyle w:val="berschrift4"/>
+      </w:pPr>
+      <w:r>
+        <w:t>Nachher</w:t>
+      </w:r>
+    </w:p>
+    <w:p>
+      <w:pPr>
         <w:pStyle w:val="Listenabsatz"/>
         <w:ind w:left="0"/>
       </w:pPr>
       <w:r>
-        <w:t>Nachher: @HTML.Partial</w:t>
+        <w:t xml:space="preserve"> @HTML.Partial</w:t>
       </w:r>
     </w:p>
     <w:p>
@@ -4385,7 +4839,7 @@
           <w:lang w:val="en-US"/>
         </w:rPr>
         <w:drawing>
-          <wp:inline distT="0" distB="0" distL="0" distR="0" wp14:anchorId="2BB92FE6" wp14:editId="40F24EE1">
+          <wp:inline distT="0" distB="0" distL="0" distR="0" wp14:anchorId="2BB92FE6" wp14:editId="3E792E5F">
             <wp:extent cx="5750560" cy="2943860"/>
             <wp:effectExtent l="0" t="0" r="2540" b="8890"/>
             <wp:docPr id="304592220" name="Grafik 4" descr="Ein Bild, das Text, Screenshot, Software, Computer enthält.&#10;&#10;Automatisch generierte Beschreibung"/>
@@ -4402,7 +4856,7 @@
                     </pic:cNvPicPr>
                   </pic:nvPicPr>
                   <pic:blipFill>
-                    <a:blip r:embed="rId55" cstate="print">
+                    <a:blip r:embed="rId63" cstate="print">
                       <a:extLst>
                         <a:ext uri="{28A0092B-C50C-407E-A947-70E740481C1C}">
                           <a14:useLocalDpi xmlns:a14="http://schemas.microsoft.com/office/drawing/2010/main" val="0"/>
@@ -4440,7 +4894,7 @@
           <w:noProof/>
         </w:rPr>
         <w:drawing>
-          <wp:inline distT="0" distB="0" distL="0" distR="0" wp14:anchorId="1CFB58EB" wp14:editId="32E61CF9">
+          <wp:inline distT="0" distB="0" distL="0" distR="0" wp14:anchorId="1CFB58EB" wp14:editId="3D0330F0">
             <wp:extent cx="2401732" cy="1602931"/>
             <wp:effectExtent l="19050" t="19050" r="17780" b="16510"/>
             <wp:docPr id="1036614789" name="Grafik 5" descr="Ein Bild, das Text, Screenshot, Software, Schrift enthält.&#10;&#10;Automatisch generierte Beschreibung"/>
@@ -4457,7 +4911,7 @@
                     </pic:cNvPicPr>
                   </pic:nvPicPr>
                   <pic:blipFill>
-                    <a:blip r:embed="rId56" cstate="print">
+                    <a:blip r:embed="rId64" cstate="print">
                       <a:extLst>
                         <a:ext uri="{28A0092B-C50C-407E-A947-70E740481C1C}">
                           <a14:useLocalDpi xmlns:a14="http://schemas.microsoft.com/office/drawing/2010/main" val="0"/>
@@ -4500,11 +4954,15 @@
       </w:pPr>
     </w:p>
     <w:p>
-      <w:proofErr w:type="spellStart"/>
-      <w:r>
-        <w:t>commit</w:t>
-      </w:r>
-      <w:proofErr w:type="spellEnd"/>
+      <w:pPr>
+        <w:pStyle w:val="berschrift4"/>
+      </w:pPr>
+      <w:r>
+        <w:t>C</w:t>
+      </w:r>
+      <w:r>
+        <w:t>ommit</w:t>
+      </w:r>
     </w:p>
     <w:p>
       <w:pPr>
@@ -4532,7 +4990,7 @@
                     </pic:cNvPicPr>
                   </pic:nvPicPr>
                   <pic:blipFill>
-                    <a:blip r:embed="rId57">
+                    <a:blip r:embed="rId65">
                       <a:extLst>
                         <a:ext uri="{28A0092B-C50C-407E-A947-70E740481C1C}">
                           <a14:useLocalDpi xmlns:a14="http://schemas.microsoft.com/office/drawing/2010/main" val="0"/>
@@ -4570,7 +5028,7 @@
         <w:pStyle w:val="berschrift4"/>
       </w:pPr>
       <w:r>
-        <w:t>Weitere Partial-Dateien</w:t>
+        <w:t>Partial-Dateien</w:t>
       </w:r>
     </w:p>
     <w:p>
@@ -4596,7 +5054,7 @@
                     </pic:cNvPicPr>
                   </pic:nvPicPr>
                   <pic:blipFill>
-                    <a:blip r:embed="rId58">
+                    <a:blip r:embed="rId66">
                       <a:extLst>
                         <a:ext uri="{28A0092B-C50C-407E-A947-70E740481C1C}">
                           <a14:useLocalDpi xmlns:a14="http://schemas.microsoft.com/office/drawing/2010/main" val="0"/>
@@ -4645,6 +5103,7 @@
       </w:r>
       <w:proofErr w:type="spellEnd"/>
     </w:p>
+    <w:p/>
     <w:p>
       <w:r>
         <w:t>Zuerst gro</w:t>
@@ -4677,7 +5136,7 @@
                     </pic:cNvPicPr>
                   </pic:nvPicPr>
                   <pic:blipFill>
-                    <a:blip r:embed="rId59" cstate="print">
+                    <a:blip r:embed="rId67" cstate="print">
                       <a:extLst>
                         <a:ext uri="{28A0092B-C50C-407E-A947-70E740481C1C}">
                           <a14:useLocalDpi xmlns:a14="http://schemas.microsoft.com/office/drawing/2010/main" val="0"/>
@@ -4715,7 +5174,7 @@
           <w:noProof/>
         </w:rPr>
         <w:drawing>
-          <wp:inline distT="0" distB="0" distL="0" distR="0" wp14:anchorId="21D00543" wp14:editId="486702E0">
+          <wp:inline distT="0" distB="0" distL="0" distR="0" wp14:anchorId="21D00543" wp14:editId="16FB2D3D">
             <wp:extent cx="3155473" cy="1064694"/>
             <wp:effectExtent l="0" t="0" r="6985" b="2540"/>
             <wp:docPr id="19157679" name="Grafik 4"/>
@@ -4732,7 +5191,7 @@
                     </pic:cNvPicPr>
                   </pic:nvPicPr>
                   <pic:blipFill>
-                    <a:blip r:embed="rId60" cstate="print">
+                    <a:blip r:embed="rId68" cstate="print">
                       <a:extLst>
                         <a:ext uri="{28A0092B-C50C-407E-A947-70E740481C1C}">
                           <a14:useLocalDpi xmlns:a14="http://schemas.microsoft.com/office/drawing/2010/main" val="0"/>
@@ -4767,15 +5226,7 @@
     <w:p/>
     <w:p>
       <w:r>
-        <w:t xml:space="preserve">Dann </w:t>
-      </w:r>
-      <w:proofErr w:type="gramStart"/>
-      <w:r>
-        <w:t>jedes Block</w:t>
-      </w:r>
-      <w:proofErr w:type="gramEnd"/>
-      <w:r>
-        <w:t xml:space="preserve"> implementieren</w:t>
+        <w:t>Dann jedes Block implementieren</w:t>
       </w:r>
     </w:p>
     <w:p>
@@ -4786,11 +5237,9 @@
           <w:numId w:val="2"/>
         </w:numPr>
       </w:pPr>
-      <w:proofErr w:type="gramStart"/>
       <w:r>
         <w:t>Linkes Block</w:t>
       </w:r>
-      <w:proofErr w:type="gramEnd"/>
     </w:p>
     <w:p>
       <w:pPr>
@@ -4806,7 +5255,7 @@
           <w:noProof/>
         </w:rPr>
         <w:drawing>
-          <wp:inline distT="0" distB="0" distL="0" distR="0" wp14:anchorId="21B2DDAB" wp14:editId="724B28BE">
+          <wp:inline distT="0" distB="0" distL="0" distR="0" wp14:anchorId="21B2DDAB" wp14:editId="695C5A25">
             <wp:extent cx="5750560" cy="3070860"/>
             <wp:effectExtent l="0" t="0" r="2540" b="0"/>
             <wp:docPr id="1612032487" name="Grafik 5"/>
@@ -4823,7 +5272,7 @@
                     </pic:cNvPicPr>
                   </pic:nvPicPr>
                   <pic:blipFill>
-                    <a:blip r:embed="rId61" cstate="print">
+                    <a:blip r:embed="rId69" cstate="print">
                       <a:extLst>
                         <a:ext uri="{28A0092B-C50C-407E-A947-70E740481C1C}">
                           <a14:useLocalDpi xmlns:a14="http://schemas.microsoft.com/office/drawing/2010/main" val="0"/>
@@ -4874,9 +5323,9 @@
           <w:color w:val="FF0000"/>
         </w:rPr>
         <w:drawing>
-          <wp:inline distT="0" distB="0" distL="0" distR="0" wp14:anchorId="708BC4AF" wp14:editId="3D0550A1">
-            <wp:extent cx="3860998" cy="520727"/>
-            <wp:effectExtent l="0" t="0" r="6350" b="0"/>
+          <wp:inline distT="0" distB="0" distL="0" distR="0" wp14:anchorId="708BC4AF" wp14:editId="69877E24">
+            <wp:extent cx="3056466" cy="412221"/>
+            <wp:effectExtent l="0" t="0" r="0" b="6985"/>
             <wp:docPr id="1422515424" name="Grafik 1" descr="Ein Bild, das Text, Schrift, Screenshot, Reihe enthält.&#10;&#10;Automatisch generierte Beschreibung"/>
             <wp:cNvGraphicFramePr>
               <a:graphicFrameLocks xmlns:a="http://schemas.openxmlformats.org/drawingml/2006/main" noChangeAspect="1"/>
@@ -4889,7 +5338,7 @@
                     <pic:cNvPicPr/>
                   </pic:nvPicPr>
                   <pic:blipFill>
-                    <a:blip r:embed="rId62"/>
+                    <a:blip r:embed="rId70"/>
                     <a:stretch>
                       <a:fillRect/>
                     </a:stretch>
@@ -4897,7 +5346,7 @@
                   <pic:spPr>
                     <a:xfrm>
                       <a:off x="0" y="0"/>
-                      <a:ext cx="3860998" cy="520727"/>
+                      <a:ext cx="3099467" cy="418020"/>
                     </a:xfrm>
                     <a:prstGeom prst="rect">
                       <a:avLst/>
@@ -4985,7 +5434,7 @@
                     <pic:cNvPicPr/>
                   </pic:nvPicPr>
                   <pic:blipFill>
-                    <a:blip r:embed="rId63"/>
+                    <a:blip r:embed="rId71"/>
                     <a:stretch>
                       <a:fillRect/>
                     </a:stretch>
@@ -5070,7 +5519,7 @@
                     <pic:cNvPicPr/>
                   </pic:nvPicPr>
                   <pic:blipFill>
-                    <a:blip r:embed="rId64"/>
+                    <a:blip r:embed="rId72"/>
                     <a:stretch>
                       <a:fillRect/>
                     </a:stretch>
@@ -5129,7 +5578,7 @@
                     <pic:cNvPicPr/>
                   </pic:nvPicPr>
                   <pic:blipFill>
-                    <a:blip r:embed="rId65"/>
+                    <a:blip r:embed="rId73"/>
                     <a:stretch>
                       <a:fillRect/>
                     </a:stretch>
@@ -5209,7 +5658,7 @@
                     <pic:cNvPicPr/>
                   </pic:nvPicPr>
                   <pic:blipFill>
-                    <a:blip r:embed="rId66"/>
+                    <a:blip r:embed="rId74"/>
                     <a:stretch>
                       <a:fillRect/>
                     </a:stretch>
@@ -5242,7 +5691,7 @@
     </w:p>
     <w:p>
       <w:pPr>
-        <w:pStyle w:val="berschrift3"/>
+        <w:pStyle w:val="berschrift4"/>
       </w:pPr>
       <w:r>
         <w:t>Implementierung von Tabelle</w:t>
@@ -5294,7 +5743,7 @@
                     <pic:cNvPicPr/>
                   </pic:nvPicPr>
                   <pic:blipFill>
-                    <a:blip r:embed="rId67"/>
+                    <a:blip r:embed="rId75"/>
                     <a:stretch>
                       <a:fillRect/>
                     </a:stretch>
@@ -5345,7 +5794,7 @@
                     <pic:cNvPicPr/>
                   </pic:nvPicPr>
                   <pic:blipFill>
-                    <a:blip r:embed="rId68"/>
+                    <a:blip r:embed="rId76"/>
                     <a:stretch>
                       <a:fillRect/>
                     </a:stretch>
@@ -5384,8 +5833,8 @@
         </w:rPr>
         <w:lastRenderedPageBreak/>
         <w:drawing>
-          <wp:inline distT="0" distB="0" distL="0" distR="0" wp14:anchorId="0B23F343" wp14:editId="7D3815BF">
-            <wp:extent cx="3067208" cy="4134062"/>
+          <wp:inline distT="0" distB="0" distL="0" distR="0" wp14:anchorId="0B23F343" wp14:editId="3FF122C5">
+            <wp:extent cx="2826775" cy="3810000"/>
             <wp:effectExtent l="0" t="0" r="0" b="0"/>
             <wp:docPr id="768330191" name="Grafik 1" descr="Ein Bild, das Text, Screenshot, Software, Multimedia-Software enthält.&#10;&#10;Automatisch generierte Beschreibung"/>
             <wp:cNvGraphicFramePr>
@@ -5399,7 +5848,7 @@
                     <pic:cNvPicPr/>
                   </pic:nvPicPr>
                   <pic:blipFill>
-                    <a:blip r:embed="rId69"/>
+                    <a:blip r:embed="rId77"/>
                     <a:stretch>
                       <a:fillRect/>
                     </a:stretch>
@@ -5407,7 +5856,7 @@
                   <pic:spPr>
                     <a:xfrm>
                       <a:off x="0" y="0"/>
-                      <a:ext cx="3067208" cy="4134062"/>
+                      <a:ext cx="2833456" cy="3819005"/>
                     </a:xfrm>
                     <a:prstGeom prst="rect">
                       <a:avLst/>
@@ -5423,12 +5872,26 @@
     <w:p/>
     <w:p>
       <w:pPr>
+        <w:ind w:firstLine="708"/>
+      </w:pPr>
+    </w:p>
+    <w:p>
+      <w:pPr>
         <w:pStyle w:val="berschrift3"/>
       </w:pPr>
       <w:r>
         <w:t>Implementierung von FOOTER</w:t>
       </w:r>
     </w:p>
+    <w:p/>
+    <w:p>
+      <w:pPr>
+        <w:pStyle w:val="berschrift4"/>
+      </w:pPr>
+      <w:r>
+        <w:t>Haupt-Blöcke</w:t>
+      </w:r>
+    </w:p>
     <w:p>
       <w:r>
         <w:t>Zuerst auf 5 Blöcke teilen</w:t>
@@ -5438,7 +5901,7 @@
           <w:noProof/>
         </w:rPr>
         <w:drawing>
-          <wp:inline distT="0" distB="0" distL="0" distR="0" wp14:anchorId="71FD0601" wp14:editId="591E1652">
+          <wp:inline distT="0" distB="0" distL="0" distR="0" wp14:anchorId="71FD0601" wp14:editId="5A4377EB">
             <wp:extent cx="7332345" cy="271780"/>
             <wp:effectExtent l="0" t="0" r="1905" b="0"/>
             <wp:docPr id="1716268089" name="Grafik 1"/>
@@ -5455,7 +5918,7 @@
                     </pic:cNvPicPr>
                   </pic:nvPicPr>
                   <pic:blipFill>
-                    <a:blip r:embed="rId70" cstate="print">
+                    <a:blip r:embed="rId78" cstate="print">
                       <a:extLst>
                         <a:ext uri="{28A0092B-C50C-407E-A947-70E740481C1C}">
                           <a14:useLocalDpi xmlns:a14="http://schemas.microsoft.com/office/drawing/2010/main" val="0"/>
@@ -5606,13 +6069,6 @@
               <w:t>tools</w:t>
             </w:r>
           </w:p>
-          <w:p>
-            <w:pPr>
-              <w:rPr>
-                <w:lang w:val="en-US"/>
-              </w:rPr>
-            </w:pPr>
-          </w:p>
         </w:tc>
         <w:tc>
           <w:tcPr>
@@ -5676,7 +6132,7 @@
                           <pic:cNvPicPr/>
                         </pic:nvPicPr>
                         <pic:blipFill>
-                          <a:blip r:embed="rId71"/>
+                          <a:blip r:embed="rId79"/>
                           <a:stretch>
                             <a:fillRect/>
                           </a:stretch>
@@ -5709,8 +6165,11 @@
       </w:pPr>
     </w:p>
     <w:p>
-      <w:r>
-        <w:t>Danach jeden Block implementieren</w:t>
+      <w:pPr>
+        <w:pStyle w:val="berschrift4"/>
+      </w:pPr>
+      <w:r>
+        <w:t>Innere Blöcke</w:t>
       </w:r>
     </w:p>
     <w:p>
@@ -5737,13 +6196,8 @@
         </w:numPr>
       </w:pPr>
       <w:r>
-        <w:t xml:space="preserve">Kontakt: als 2 Blöcke </w:t>
-      </w:r>
-      <w:proofErr w:type="gramStart"/>
-      <w:r>
-        <w:t>neben einander</w:t>
-      </w:r>
-      <w:proofErr w:type="gramEnd"/>
+        <w:t>Kontakt: als 2 Blöcke neben einander</w:t>
+      </w:r>
     </w:p>
     <w:p>
       <w:pPr>
@@ -5769,7 +6223,7 @@
                     <pic:cNvPicPr/>
                   </pic:nvPicPr>
                   <pic:blipFill>
-                    <a:blip r:embed="rId72"/>
+                    <a:blip r:embed="rId80"/>
                     <a:stretch>
                       <a:fillRect/>
                     </a:stretch>
@@ -5790,15 +6244,7 @@
         </w:drawing>
       </w:r>
       <w:r>
-        <w:t xml:space="preserve">  Gw3PR</w:t>
-      </w:r>
-      <w:proofErr w:type="gramStart"/>
-      <w:r>
-        <w:t>*!Sup</w:t>
-      </w:r>
-      <w:proofErr w:type="gramEnd"/>
-      <w:r>
-        <w:t>4ik</w:t>
+        <w:t xml:space="preserve">  Gw3PR*!Sup4ik</w:t>
       </w:r>
     </w:p>
     <w:p>
@@ -5852,7 +6298,7 @@
                     <pic:cNvPicPr/>
                   </pic:nvPicPr>
                   <pic:blipFill>
-                    <a:blip r:embed="rId73"/>
+                    <a:blip r:embed="rId81"/>
                     <a:stretch>
                       <a:fillRect/>
                     </a:stretch>
@@ -5915,6 +6361,7 @@
       <w:r>
         <w:rPr>
           <w:rFonts w:ascii="Source Sans Pro" w:hAnsi="Source Sans Pro"/>
+          <w:noProof/>
           <w:color w:val="444444"/>
           <w:sz w:val="33"/>
           <w:szCs w:val="33"/>
@@ -5936,7 +6383,7 @@
                     <pic:cNvPicPr/>
                   </pic:nvPicPr>
                   <pic:blipFill>
-                    <a:blip r:embed="rId74"/>
+                    <a:blip r:embed="rId82"/>
                     <a:stretch>
                       <a:fillRect/>
                     </a:stretch>
@@ -5959,21 +6406,7 @@
     </w:p>
     <w:p>
       <w:r>
-        <w:t>“</w:t>
-      </w:r>
-      <w:r>
-        <w:t xml:space="preserve">Das Urheberrecht muss nicht angemeldet oder beantragt werden. Es </w:t>
-      </w:r>
-      <w:proofErr w:type="gramStart"/>
-      <w:r>
-        <w:t>entsteht quasi</w:t>
-      </w:r>
-      <w:proofErr w:type="gramEnd"/>
-      <w:r>
-        <w:t xml:space="preserve"> automatisch mit der Schaffung des Werkes. Hier besteht der große Unterschied zu Patenten und Marken, die beim Deutschen Patent- und Markenamt angemeldet oder eingetragen werden müssen. Es gibt kein Urheberrechtsregister. Das Werk muss auch nicht veröffentlicht sein. Dementsprechend ist der Entwurf eines Bildes oder das Manuskript eines Buches ebenso urheberrechtlich geschützt wie ein veröffentlichter Bestseller.</w:t>
-      </w:r>
-      <w:r>
-        <w:t>“</w:t>
+        <w:t>“Das Urheberrecht muss nicht angemeldet oder beantragt werden. Es entsteht quasi automatisch mit der Schaffung des Werkes. Hier besteht der große Unterschied zu Patenten und Marken, die beim Deutschen Patent- und Markenamt angemeldet oder eingetragen werden müssen. Es gibt kein Urheberrechtsregister. Das Werk muss auch nicht veröffentlicht sein. Dementsprechend ist der Entwurf eines Bildes oder das Manuskript eines Buches ebenso urheberrechtlich geschützt wie ein veröffentlichter Bestseller.“</w:t>
       </w:r>
     </w:p>
     <w:p>
@@ -6012,6 +6445,9 @@
         <w:pStyle w:val="Listenabsatz"/>
       </w:pPr>
       <w:r>
+        <w:rPr>
+          <w:noProof/>
+        </w:rPr>
         <w:drawing>
           <wp:inline distT="0" distB="0" distL="0" distR="0" wp14:anchorId="57194FFF" wp14:editId="753ED378">
             <wp:extent cx="7344410" cy="956945"/>
@@ -6028,7 +6464,7 @@
                     <pic:cNvPicPr/>
                   </pic:nvPicPr>
                   <pic:blipFill>
-                    <a:blip r:embed="rId75"/>
+                    <a:blip r:embed="rId83"/>
                     <a:stretch>
                       <a:fillRect/>
                     </a:stretch>
@@ -6057,6 +6493,7 @@
       </w:pPr>
       <w:r>
         <w:rPr>
+          <w:noProof/>
           <w:lang w:val="ru-RU"/>
         </w:rPr>
         <w:drawing>
@@ -6075,7 +6512,7 @@
                     <pic:cNvPicPr/>
                   </pic:nvPicPr>
                   <pic:blipFill>
-                    <a:blip r:embed="rId76"/>
+                    <a:blip r:embed="rId84"/>
                     <a:stretch>
                       <a:fillRect/>
                     </a:stretch>
@@ -6098,17 +6535,28 @@
     </w:p>
     <w:p/>
     <w:p>
-      <w:r>
-        <w:t>Test – ok</w:t>
-      </w:r>
-    </w:p>
-    <w:p>
-      <w:r>
+      <w:pPr>
+        <w:pStyle w:val="berschrift4"/>
+      </w:pPr>
+      <w:r>
+        <w:t>Test</w:t>
+      </w:r>
+    </w:p>
+    <w:p>
+      <w:r>
+        <w:t>ok</w:t>
+      </w:r>
+    </w:p>
+    <w:p>
+      <w:r>
+        <w:rPr>
+          <w:noProof/>
+        </w:rPr>
         <w:lastRenderedPageBreak/>
         <w:drawing>
-          <wp:inline distT="0" distB="0" distL="0" distR="0" wp14:anchorId="5BEB27D7" wp14:editId="4870A2A7">
-            <wp:extent cx="3072503" cy="5228167"/>
-            <wp:effectExtent l="0" t="0" r="0" b="0"/>
+          <wp:inline distT="0" distB="0" distL="0" distR="0" wp14:anchorId="5BEB27D7" wp14:editId="214926B6">
+            <wp:extent cx="2510247" cy="4271433"/>
+            <wp:effectExtent l="0" t="0" r="4445" b="0"/>
             <wp:docPr id="547661891" name="Grafik 1" descr="Ein Bild, das Text, Screenshot, Software, Webseite enthält.&#10;&#10;Automatisch generierte Beschreibung"/>
             <wp:cNvGraphicFramePr>
               <a:graphicFrameLocks xmlns:a="http://schemas.openxmlformats.org/drawingml/2006/main" noChangeAspect="1"/>
@@ -6121,7 +6569,7 @@
                     <pic:cNvPicPr/>
                   </pic:nvPicPr>
                   <pic:blipFill>
-                    <a:blip r:embed="rId77"/>
+                    <a:blip r:embed="rId85"/>
                     <a:stretch>
                       <a:fillRect/>
                     </a:stretch>
@@ -6129,7 +6577,7 @@
                   <pic:spPr>
                     <a:xfrm>
                       <a:off x="0" y="0"/>
-                      <a:ext cx="3074152" cy="5230973"/>
+                      <a:ext cx="2515569" cy="4280489"/>
                     </a:xfrm>
                     <a:prstGeom prst="rect">
                       <a:avLst/>
@@ -6143,6 +6591,77 @@
       </w:r>
     </w:p>
     <w:p/>
+    <w:p/>
+    <w:p>
+      <w:pPr>
+        <w:pStyle w:val="berschrift4"/>
+      </w:pPr>
+      <w:r>
+        <w:t>Validation</w:t>
+      </w:r>
+      <w:r>
+        <w:t>, Fehlerkorrektur</w:t>
+      </w:r>
+    </w:p>
+    <w:p>
+      <w:r>
+        <w:t>https://validator.w3.org/#validate_by_input</w:t>
+      </w:r>
+    </w:p>
+    <w:p>
+      <w:r>
+        <w:drawing>
+          <wp:inline distT="0" distB="0" distL="0" distR="0" wp14:anchorId="153A783A" wp14:editId="7F22F8A5">
+            <wp:extent cx="7344410" cy="3729990"/>
+            <wp:effectExtent l="0" t="0" r="8890" b="3810"/>
+            <wp:docPr id="500670645" name="Grafik 1" descr="Ein Bild, das Text, Elektronik, Screenshot, Software enthält.&#10;&#10;Automatisch generierte Beschreibung"/>
+            <wp:cNvGraphicFramePr>
+              <a:graphicFrameLocks xmlns:a="http://schemas.openxmlformats.org/drawingml/2006/main" noChangeAspect="1"/>
+            </wp:cNvGraphicFramePr>
+            <a:graphic xmlns:a="http://schemas.openxmlformats.org/drawingml/2006/main">
+              <a:graphicData uri="http://schemas.openxmlformats.org/drawingml/2006/picture">
+                <pic:pic xmlns:pic="http://schemas.openxmlformats.org/drawingml/2006/picture">
+                  <pic:nvPicPr>
+                    <pic:cNvPr id="500670645" name="Grafik 1" descr="Ein Bild, das Text, Elektronik, Screenshot, Software enthält.&#10;&#10;Automatisch generierte Beschreibung"/>
+                    <pic:cNvPicPr/>
+                  </pic:nvPicPr>
+                  <pic:blipFill>
+                    <a:blip r:embed="rId86"/>
+                    <a:stretch>
+                      <a:fillRect/>
+                    </a:stretch>
+                  </pic:blipFill>
+                  <pic:spPr>
+                    <a:xfrm>
+                      <a:off x="0" y="0"/>
+                      <a:ext cx="7344410" cy="3729990"/>
+                    </a:xfrm>
+                    <a:prstGeom prst="rect">
+                      <a:avLst/>
+                    </a:prstGeom>
+                  </pic:spPr>
+                </pic:pic>
+              </a:graphicData>
+            </a:graphic>
+          </wp:inline>
+        </w:drawing>
+      </w:r>
+    </w:p>
+    <w:p/>
+    <w:p>
+      <w:pPr>
+        <w:pStyle w:val="berschrift4"/>
+        <w:rPr>
+          <w:lang w:val="en-US"/>
+        </w:rPr>
+      </w:pPr>
+      <w:r>
+        <w:rPr>
+          <w:lang w:val="en-US"/>
+        </w:rPr>
+        <w:t>Commit</w:t>
+      </w:r>
+    </w:p>
     <w:p>
       <w:pPr>
         <w:suppressAutoHyphens w:val="0"/>
@@ -6158,32 +6677,22 @@
         <w:rPr>
           <w:lang w:val="en-US"/>
         </w:rPr>
-        <w:t xml:space="preserve">Commit </w:t>
-      </w:r>
-      <w:r>
-        <w:rPr>
-          <w:lang w:val="en-US"/>
-        </w:rPr>
-        <w:t xml:space="preserve">"Add html for </w:t>
-      </w:r>
-      <w:proofErr w:type="gramStart"/>
-      <w:r>
-        <w:rPr>
-          <w:lang w:val="en-US"/>
-        </w:rPr>
-        <w:t>footer</w:t>
-      </w:r>
-      <w:proofErr w:type="gramEnd"/>
-      <w:r>
-        <w:rPr>
-          <w:lang w:val="en-US"/>
-        </w:rPr>
-        <w:t>"</w:t>
-      </w:r>
-    </w:p>
-    <w:p/>
-    <w:p>
-      <w:r>
+        <w:t>"Add html for footer"</w:t>
+      </w:r>
+    </w:p>
+    <w:p>
+      <w:pPr>
+        <w:rPr>
+          <w:lang w:val="en-US"/>
+        </w:rPr>
+      </w:pPr>
+    </w:p>
+    <w:p>
+      <w:r>
+        <w:rPr>
+          <w:noProof/>
+        </w:rPr>
+        <w:lastRenderedPageBreak/>
         <w:drawing>
           <wp:inline distT="0" distB="0" distL="0" distR="0" wp14:anchorId="1F388E4F" wp14:editId="64D41508">
             <wp:extent cx="5784849" cy="2482850"/>
@@ -6200,7 +6709,7 @@
                     <pic:cNvPicPr/>
                   </pic:nvPicPr>
                   <pic:blipFill rotWithShape="1">
-                    <a:blip r:embed="rId78"/>
+                    <a:blip r:embed="rId87"/>
                     <a:srcRect t="1511" b="1"/>
                     <a:stretch/>
                   </pic:blipFill>
@@ -6231,33 +6740,111 @@
     <w:p/>
     <w:p>
       <w:pPr>
-        <w:pStyle w:val="berschrift1"/>
+        <w:pStyle w:val="berschrift2"/>
+        <w:rPr>
+          <w:lang w:val="en-US"/>
+        </w:rPr>
       </w:pPr>
       <w:proofErr w:type="spellStart"/>
       <w:r>
-        <w:t>Git</w:t>
+        <w:rPr>
+          <w:lang w:val="en-US"/>
+        </w:rPr>
+        <w:t>Verbesserungen</w:t>
       </w:r>
       <w:proofErr w:type="spellEnd"/>
       <w:r>
-        <w:t>-Einrichtung</w:t>
-      </w:r>
-    </w:p>
-    <w:p>
-      <w:r>
-        <w:t>Projektverzeichnis zuvor</w:t>
-      </w:r>
-    </w:p>
-    <w:p>
-      <w:r>
-        <w:rPr>
-          <w:noProof/>
-        </w:rPr>
-        <w:lastRenderedPageBreak/>
+        <w:rPr>
+          <w:lang w:val="en-US"/>
+        </w:rPr>
+        <w:t xml:space="preserve"> / Code Refactoring</w:t>
+      </w:r>
+    </w:p>
+    <w:p>
+      <w:pPr>
+        <w:rPr>
+          <w:lang w:val="en-US"/>
+        </w:rPr>
+      </w:pPr>
+    </w:p>
+    <w:p>
+      <w:pPr>
+        <w:ind w:firstLine="708"/>
+        <w:rPr>
+          <w:rFonts w:ascii="Consolas" w:hAnsi="Consolas" w:cs="Consolas"/>
+          <w:color w:val="000000"/>
+          <w:sz w:val="19"/>
+          <w:szCs w:val="19"/>
+          <w:lang w:val="en-US"/>
+        </w:rPr>
+      </w:pPr>
+      <w:r>
+        <w:rPr>
+          <w:rFonts w:ascii="Consolas" w:hAnsi="Consolas" w:cs="Consolas"/>
+          <w:color w:val="000000"/>
+          <w:sz w:val="19"/>
+          <w:szCs w:val="19"/>
+          <w:lang w:val="en-US"/>
+        </w:rPr>
+        <w:t>@Html.Partial("ProjectLogo")</w:t>
+      </w:r>
+    </w:p>
+    <w:p>
+      <w:pPr>
+        <w:ind w:firstLine="708"/>
+        <w:rPr>
+          <w:rFonts w:ascii="Consolas" w:hAnsi="Consolas" w:cs="Consolas"/>
+          <w:color w:val="000000"/>
+          <w:sz w:val="19"/>
+          <w:szCs w:val="19"/>
+          <w:lang w:val="en-US"/>
+        </w:rPr>
+      </w:pPr>
+      <w:proofErr w:type="spellStart"/>
+      <w:r>
+        <w:rPr>
+          <w:rFonts w:ascii="Consolas" w:hAnsi="Consolas" w:cs="Consolas"/>
+          <w:color w:val="000000"/>
+          <w:sz w:val="19"/>
+          <w:szCs w:val="19"/>
+          <w:lang w:val="en-US"/>
+        </w:rPr>
+        <w:t>Verzeichnis</w:t>
+      </w:r>
+      <w:proofErr w:type="spellEnd"/>
+      <w:r>
+        <w:rPr>
+          <w:rFonts w:ascii="Consolas" w:hAnsi="Consolas" w:cs="Consolas"/>
+          <w:color w:val="000000"/>
+          <w:sz w:val="19"/>
+          <w:szCs w:val="19"/>
+          <w:lang w:val="en-US"/>
+        </w:rPr>
+        <w:t xml:space="preserve"> Shared</w:t>
+      </w:r>
+    </w:p>
+    <w:p>
+      <w:pPr>
+        <w:ind w:firstLine="708"/>
+        <w:rPr>
+          <w:rFonts w:ascii="Consolas" w:hAnsi="Consolas" w:cs="Consolas"/>
+          <w:color w:val="000000"/>
+          <w:sz w:val="19"/>
+          <w:szCs w:val="19"/>
+        </w:rPr>
+      </w:pPr>
+      <w:r>
+        <w:rPr>
+          <w:rFonts w:ascii="Consolas" w:hAnsi="Consolas" w:cs="Consolas"/>
+          <w:color w:val="000000"/>
+          <w:sz w:val="19"/>
+          <w:szCs w:val="19"/>
+        </w:rPr>
         <w:drawing>
-          <wp:inline distT="0" distB="0" distL="0" distR="0" wp14:anchorId="5360AA67" wp14:editId="3C7260E2">
-            <wp:extent cx="4523014" cy="2920445"/>
+          <wp:inline distT="0" distB="0" distL="0" distR="0" wp14:anchorId="5E1F5C8A" wp14:editId="742E0BDF">
+            <wp:extent cx="2787793" cy="2000353"/>
             <wp:effectExtent l="0" t="0" r="0" b="0"/>
-            <wp:docPr id="629564425" name="Grafik 1" descr="Ein Bild, das Text, Screenshot, Software, Multimedia-Software enthält.&#10;&#10;Automatisch generierte Beschreibung"/>
+            <wp:docPr id="1201526998" name="Grafik 1" descr="Ein Bild, das Text, Screenshot, Software, Schrift enthält.&#10;&#10;Automatisch generierte Beschreibung"/>
             <wp:cNvGraphicFramePr>
               <a:graphicFrameLocks xmlns:a="http://schemas.openxmlformats.org/drawingml/2006/main" noChangeAspect="1"/>
             </wp:cNvGraphicFramePr>
@@ -6265,545 +6852,7 @@
               <a:graphicData uri="http://schemas.openxmlformats.org/drawingml/2006/picture">
                 <pic:pic xmlns:pic="http://schemas.openxmlformats.org/drawingml/2006/picture">
                   <pic:nvPicPr>
-                    <pic:cNvPr id="629564425" name="Grafik 1" descr="Ein Bild, das Text, Screenshot, Software, Multimedia-Software enthält.&#10;&#10;Automatisch generierte Beschreibung"/>
-                    <pic:cNvPicPr/>
-                  </pic:nvPicPr>
-                  <pic:blipFill>
-                    <a:blip r:embed="rId79"/>
-                    <a:stretch>
-                      <a:fillRect/>
-                    </a:stretch>
-                  </pic:blipFill>
-                  <pic:spPr>
-                    <a:xfrm>
-                      <a:off x="0" y="0"/>
-                      <a:ext cx="4533129" cy="2926976"/>
-                    </a:xfrm>
-                    <a:prstGeom prst="rect">
-                      <a:avLst/>
-                    </a:prstGeom>
-                  </pic:spPr>
-                </pic:pic>
-              </a:graphicData>
-            </a:graphic>
-          </wp:inline>
-        </w:drawing>
-      </w:r>
-    </w:p>
-    <w:p>
-      <w:pPr>
-        <w:pStyle w:val="berschrift2"/>
-      </w:pPr>
-      <w:proofErr w:type="gramStart"/>
-      <w:r>
-        <w:t>.</w:t>
-      </w:r>
-      <w:proofErr w:type="spellStart"/>
-      <w:r>
-        <w:t>gitignore</w:t>
-      </w:r>
-      <w:proofErr w:type="spellEnd"/>
-      <w:proofErr w:type="gramEnd"/>
-    </w:p>
-    <w:p>
-      <w:hyperlink r:id="rId80" w:history="1">
-        <w:r>
-          <w:t>https://stackoverflow.com/questions/10744305/how-to-create-a-gitignore-file</w:t>
-        </w:r>
-      </w:hyperlink>
-    </w:p>
-    <w:p>
-      <w:r>
-        <w:rPr>
-          <w:noProof/>
-        </w:rPr>
-        <w:drawing>
-          <wp:inline distT="0" distB="0" distL="0" distR="0" wp14:anchorId="57B32100" wp14:editId="542BA5C6">
-            <wp:extent cx="1154316" cy="924336"/>
-            <wp:effectExtent l="0" t="0" r="8255" b="0"/>
-            <wp:docPr id="29453668" name="Grafik 1" descr="Ein Bild, das Text, Screenshot, Schrift, Zahl enthält.&#10;&#10;Automatisch generierte Beschreibung"/>
-            <wp:cNvGraphicFramePr>
-              <a:graphicFrameLocks xmlns:a="http://schemas.openxmlformats.org/drawingml/2006/main" noChangeAspect="1"/>
-            </wp:cNvGraphicFramePr>
-            <a:graphic xmlns:a="http://schemas.openxmlformats.org/drawingml/2006/main">
-              <a:graphicData uri="http://schemas.openxmlformats.org/drawingml/2006/picture">
-                <pic:pic xmlns:pic="http://schemas.openxmlformats.org/drawingml/2006/picture">
-                  <pic:nvPicPr>
-                    <pic:cNvPr id="29453668" name="Grafik 1" descr="Ein Bild, das Text, Screenshot, Schrift, Zahl enthält.&#10;&#10;Automatisch generierte Beschreibung"/>
-                    <pic:cNvPicPr/>
-                  </pic:nvPicPr>
-                  <pic:blipFill>
-                    <a:blip r:embed="rId81"/>
-                    <a:stretch>
-                      <a:fillRect/>
-                    </a:stretch>
-                  </pic:blipFill>
-                  <pic:spPr>
-                    <a:xfrm>
-                      <a:off x="0" y="0"/>
-                      <a:ext cx="1163692" cy="931844"/>
-                    </a:xfrm>
-                    <a:prstGeom prst="rect">
-                      <a:avLst/>
-                    </a:prstGeom>
-                  </pic:spPr>
-                </pic:pic>
-              </a:graphicData>
-            </a:graphic>
-          </wp:inline>
-        </w:drawing>
-      </w:r>
-    </w:p>
-    <w:p>
-      <w:proofErr w:type="spellStart"/>
-      <w:r>
-        <w:t>Git</w:t>
-      </w:r>
-      <w:proofErr w:type="spellEnd"/>
-      <w:r>
-        <w:t xml:space="preserve"> </w:t>
-      </w:r>
-      <w:proofErr w:type="spellStart"/>
-      <w:r>
-        <w:t>init</w:t>
-      </w:r>
-      <w:proofErr w:type="spellEnd"/>
-    </w:p>
-    <w:p>
-      <w:r>
-        <w:rPr>
-          <w:noProof/>
-        </w:rPr>
-        <w:drawing>
-          <wp:inline distT="0" distB="0" distL="0" distR="0" wp14:anchorId="6D9DD0D9" wp14:editId="736FE01F">
-            <wp:extent cx="5103257" cy="3037437"/>
-            <wp:effectExtent l="0" t="0" r="2540" b="0"/>
-            <wp:docPr id="436410724" name="Grafik 1" descr="Ein Bild, das Text, Elektronik, Screenshot, Software enthält.&#10;&#10;Automatisch generierte Beschreibung"/>
-            <wp:cNvGraphicFramePr>
-              <a:graphicFrameLocks xmlns:a="http://schemas.openxmlformats.org/drawingml/2006/main" noChangeAspect="1"/>
-            </wp:cNvGraphicFramePr>
-            <a:graphic xmlns:a="http://schemas.openxmlformats.org/drawingml/2006/main">
-              <a:graphicData uri="http://schemas.openxmlformats.org/drawingml/2006/picture">
-                <pic:pic xmlns:pic="http://schemas.openxmlformats.org/drawingml/2006/picture">
-                  <pic:nvPicPr>
-                    <pic:cNvPr id="436410724" name="Grafik 1" descr="Ein Bild, das Text, Elektronik, Screenshot, Software enthält.&#10;&#10;Automatisch generierte Beschreibung"/>
-                    <pic:cNvPicPr/>
-                  </pic:nvPicPr>
-                  <pic:blipFill>
-                    <a:blip r:embed="rId82"/>
-                    <a:stretch>
-                      <a:fillRect/>
-                    </a:stretch>
-                  </pic:blipFill>
-                  <pic:spPr>
-                    <a:xfrm>
-                      <a:off x="0" y="0"/>
-                      <a:ext cx="5126622" cy="3051344"/>
-                    </a:xfrm>
-                    <a:prstGeom prst="rect">
-                      <a:avLst/>
-                    </a:prstGeom>
-                  </pic:spPr>
-                </pic:pic>
-              </a:graphicData>
-            </a:graphic>
-          </wp:inline>
-        </w:drawing>
-      </w:r>
-    </w:p>
-    <w:p/>
-    <w:p>
-      <w:pPr>
-        <w:pStyle w:val="berschrift2"/>
-      </w:pPr>
-      <w:r>
-        <w:lastRenderedPageBreak/>
-        <w:t xml:space="preserve">Initial </w:t>
-      </w:r>
-      <w:proofErr w:type="spellStart"/>
-      <w:r>
-        <w:t>commit</w:t>
-      </w:r>
-      <w:proofErr w:type="spellEnd"/>
-    </w:p>
-    <w:p>
-      <w:r>
-        <w:rPr>
-          <w:noProof/>
-        </w:rPr>
-        <w:drawing>
-          <wp:inline distT="0" distB="0" distL="0" distR="0" wp14:anchorId="1100D944" wp14:editId="601D7133">
-            <wp:extent cx="5151421" cy="2293953"/>
-            <wp:effectExtent l="0" t="0" r="0" b="0"/>
-            <wp:docPr id="739986159" name="Grafik 1" descr="Ein Bild, das Text, Elektronik, Screenshot, Software enthält.&#10;&#10;Automatisch generierte Beschreibung"/>
-            <wp:cNvGraphicFramePr>
-              <a:graphicFrameLocks xmlns:a="http://schemas.openxmlformats.org/drawingml/2006/main" noChangeAspect="1"/>
-            </wp:cNvGraphicFramePr>
-            <a:graphic xmlns:a="http://schemas.openxmlformats.org/drawingml/2006/main">
-              <a:graphicData uri="http://schemas.openxmlformats.org/drawingml/2006/picture">
-                <pic:pic xmlns:pic="http://schemas.openxmlformats.org/drawingml/2006/picture">
-                  <pic:nvPicPr>
-                    <pic:cNvPr id="739986159" name="Grafik 1" descr="Ein Bild, das Text, Elektronik, Screenshot, Software enthält.&#10;&#10;Automatisch generierte Beschreibung"/>
-                    <pic:cNvPicPr/>
-                  </pic:nvPicPr>
-                  <pic:blipFill>
-                    <a:blip r:embed="rId83"/>
-                    <a:stretch>
-                      <a:fillRect/>
-                    </a:stretch>
-                  </pic:blipFill>
-                  <pic:spPr>
-                    <a:xfrm>
-                      <a:off x="0" y="0"/>
-                      <a:ext cx="5158880" cy="2297274"/>
-                    </a:xfrm>
-                    <a:prstGeom prst="rect">
-                      <a:avLst/>
-                    </a:prstGeom>
-                  </pic:spPr>
-                </pic:pic>
-              </a:graphicData>
-            </a:graphic>
-          </wp:inline>
-        </w:drawing>
-      </w:r>
-    </w:p>
-    <w:p/>
-    <w:p>
-      <w:pPr>
-        <w:pStyle w:val="berschrift2"/>
-      </w:pPr>
-      <w:r>
-        <w:t>Erstellung vom Repository auf Desktop</w:t>
-      </w:r>
-    </w:p>
-    <w:p>
-      <w:r>
-        <w:t>https://docs.github.com/en/desktop/installing-and-authenticating-to-github-desktop/installing-github-desktop</w:t>
-      </w:r>
-    </w:p>
-    <w:p>
-      <w:hyperlink r:id="rId84" w:history="1">
-        <w:r>
-          <w:t>https://desktop.github.com/</w:t>
-        </w:r>
-      </w:hyperlink>
-    </w:p>
-    <w:p>
-      <w:r>
-        <w:rPr>
-          <w:noProof/>
-        </w:rPr>
-        <mc:AlternateContent>
-          <mc:Choice Requires="wps">
-            <w:drawing>
-              <wp:anchor distT="0" distB="0" distL="114300" distR="114300" simplePos="0" relativeHeight="251660288" behindDoc="0" locked="0" layoutInCell="1" allowOverlap="1" wp14:anchorId="1395A5CC" wp14:editId="64EDD236">
-                <wp:simplePos x="0" y="0"/>
-                <wp:positionH relativeFrom="column">
-                  <wp:posOffset>1698716</wp:posOffset>
-                </wp:positionH>
-                <wp:positionV relativeFrom="paragraph">
-                  <wp:posOffset>97427</wp:posOffset>
-                </wp:positionV>
-                <wp:extent cx="212271" cy="125186"/>
-                <wp:effectExtent l="38100" t="19050" r="16510" b="46355"/>
-                <wp:wrapNone/>
-                <wp:docPr id="1734424819" name="Gerade Verbindung mit Pfeil 1"/>
-                <wp:cNvGraphicFramePr/>
-                <a:graphic xmlns:a="http://schemas.openxmlformats.org/drawingml/2006/main">
-                  <a:graphicData uri="http://schemas.microsoft.com/office/word/2010/wordprocessingShape">
-                    <wps:wsp>
-                      <wps:cNvCnPr/>
-                      <wps:spPr>
-                        <a:xfrm flipH="1">
-                          <a:off x="0" y="0"/>
-                          <a:ext cx="212271" cy="125186"/>
-                        </a:xfrm>
-                        <a:prstGeom prst="straightConnector1">
-                          <a:avLst/>
-                        </a:prstGeom>
-                        <a:ln w="28575">
-                          <a:solidFill>
-                            <a:srgbClr val="FF0000"/>
-                          </a:solidFill>
-                          <a:tailEnd type="triangle"/>
-                        </a:ln>
-                      </wps:spPr>
-                      <wps:style>
-                        <a:lnRef idx="1">
-                          <a:schemeClr val="accent1"/>
-                        </a:lnRef>
-                        <a:fillRef idx="0">
-                          <a:schemeClr val="accent1"/>
-                        </a:fillRef>
-                        <a:effectRef idx="0">
-                          <a:schemeClr val="accent1"/>
-                        </a:effectRef>
-                        <a:fontRef idx="minor">
-                          <a:schemeClr val="tx1"/>
-                        </a:fontRef>
-                      </wps:style>
-                      <wps:bodyPr/>
-                    </wps:wsp>
-                  </a:graphicData>
-                </a:graphic>
-              </wp:anchor>
-            </w:drawing>
-          </mc:Choice>
-          <mc:Fallback>
-            <w:pict>
-              <v:shapetype w14:anchorId="294215B8" id="_x0000_t32" coordsize="21600,21600" o:spt="32" o:oned="t" path="m,l21600,21600e" filled="f">
-                <v:path arrowok="t" fillok="f" o:connecttype="none"/>
-                <o:lock v:ext="edit" shapetype="t"/>
-              </v:shapetype>
-              <v:shape id="Gerade Verbindung mit Pfeil 1" o:spid="_x0000_s1026" type="#_x0000_t32" style="position:absolute;margin-left:133.75pt;margin-top:7.65pt;width:16.7pt;height:9.85pt;flip:x;z-index:251660288;visibility:visible;mso-wrap-style:square;mso-wrap-distance-left:9pt;mso-wrap-distance-top:0;mso-wrap-distance-right:9pt;mso-wrap-distance-bottom:0;mso-position-horizontal:absolute;mso-position-horizontal-relative:text;mso-position-vertical:absolute;mso-position-vertical-relative:text" o:gfxdata="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" strokecolor="red" strokeweight="2.25pt">
-                <v:stroke endarrow="block" joinstyle="miter"/>
-              </v:shape>
-            </w:pict>
-          </mc:Fallback>
-        </mc:AlternateContent>
-      </w:r>
-      <w:proofErr w:type="spellStart"/>
-      <w:r>
-        <w:t>Taskleite</w:t>
-      </w:r>
-      <w:proofErr w:type="spellEnd"/>
-      <w:r>
-        <w:t xml:space="preserve">:   </w:t>
-      </w:r>
-      <w:r>
-        <w:rPr>
-          <w:noProof/>
-        </w:rPr>
-        <w:drawing>
-          <wp:inline distT="0" distB="0" distL="0" distR="0" wp14:anchorId="78C7B4DA" wp14:editId="2BFE2B11">
-            <wp:extent cx="1426028" cy="482572"/>
-            <wp:effectExtent l="0" t="0" r="3175" b="0"/>
-            <wp:docPr id="1869680597" name="Grafik 1" descr="Ein Bild, das Screenshot, Multimedia, Design enthält.&#10;&#10;Automatisch generierte Beschreibung"/>
-            <wp:cNvGraphicFramePr>
-              <a:graphicFrameLocks xmlns:a="http://schemas.openxmlformats.org/drawingml/2006/main" noChangeAspect="1"/>
-            </wp:cNvGraphicFramePr>
-            <a:graphic xmlns:a="http://schemas.openxmlformats.org/drawingml/2006/main">
-              <a:graphicData uri="http://schemas.openxmlformats.org/drawingml/2006/picture">
-                <pic:pic xmlns:pic="http://schemas.openxmlformats.org/drawingml/2006/picture">
-                  <pic:nvPicPr>
-                    <pic:cNvPr id="1869680597" name="Grafik 1" descr="Ein Bild, das Screenshot, Multimedia, Design enthält.&#10;&#10;Automatisch generierte Beschreibung"/>
-                    <pic:cNvPicPr/>
-                  </pic:nvPicPr>
-                  <pic:blipFill>
-                    <a:blip r:embed="rId85"/>
-                    <a:stretch>
-                      <a:fillRect/>
-                    </a:stretch>
-                  </pic:blipFill>
-                  <pic:spPr>
-                    <a:xfrm>
-                      <a:off x="0" y="0"/>
-                      <a:ext cx="1438902" cy="486928"/>
-                    </a:xfrm>
-                    <a:prstGeom prst="rect">
-                      <a:avLst/>
-                    </a:prstGeom>
-                  </pic:spPr>
-                </pic:pic>
-              </a:graphicData>
-            </a:graphic>
-          </wp:inline>
-        </w:drawing>
-      </w:r>
-    </w:p>
-    <w:p/>
-    <w:p>
-      <w:pPr>
-        <w:pStyle w:val="berschrift2"/>
-      </w:pPr>
-      <w:r>
-        <w:rPr>
-          <w:noProof/>
-        </w:rPr>
-        <w:t>Upload aug GiHub.com</w:t>
-      </w:r>
-    </w:p>
-    <w:p>
-      <w:r>
-        <w:rPr>
-          <w:noProof/>
-        </w:rPr>
-        <mc:AlternateContent>
-          <mc:Choice Requires="wps">
-            <w:drawing>
-              <wp:anchor distT="0" distB="0" distL="114300" distR="114300" simplePos="0" relativeHeight="251662336" behindDoc="0" locked="0" layoutInCell="1" allowOverlap="1" wp14:anchorId="7EF8E755" wp14:editId="405CB6B2">
-                <wp:simplePos x="0" y="0"/>
-                <wp:positionH relativeFrom="column">
-                  <wp:posOffset>374650</wp:posOffset>
-                </wp:positionH>
-                <wp:positionV relativeFrom="paragraph">
-                  <wp:posOffset>2961005</wp:posOffset>
-                </wp:positionV>
-                <wp:extent cx="314960" cy="45719"/>
-                <wp:effectExtent l="19050" t="57150" r="66040" b="69215"/>
-                <wp:wrapNone/>
-                <wp:docPr id="2011163649" name="Gerade Verbindung mit Pfeil 1"/>
-                <wp:cNvGraphicFramePr/>
-                <a:graphic xmlns:a="http://schemas.openxmlformats.org/drawingml/2006/main">
-                  <a:graphicData uri="http://schemas.microsoft.com/office/word/2010/wordprocessingShape">
-                    <wps:wsp>
-                      <wps:cNvCnPr/>
-                      <wps:spPr>
-                        <a:xfrm>
-                          <a:off x="0" y="0"/>
-                          <a:ext cx="314960" cy="45719"/>
-                        </a:xfrm>
-                        <a:prstGeom prst="straightConnector1">
-                          <a:avLst/>
-                        </a:prstGeom>
-                        <a:ln w="28575">
-                          <a:solidFill>
-                            <a:srgbClr val="FF0000"/>
-                          </a:solidFill>
-                          <a:tailEnd type="triangle"/>
-                        </a:ln>
-                      </wps:spPr>
-                      <wps:style>
-                        <a:lnRef idx="1">
-                          <a:schemeClr val="accent1"/>
-                        </a:lnRef>
-                        <a:fillRef idx="0">
-                          <a:schemeClr val="accent1"/>
-                        </a:fillRef>
-                        <a:effectRef idx="0">
-                          <a:schemeClr val="accent1"/>
-                        </a:effectRef>
-                        <a:fontRef idx="minor">
-                          <a:schemeClr val="tx1"/>
-                        </a:fontRef>
-                      </wps:style>
-                      <wps:bodyPr/>
-                    </wps:wsp>
-                  </a:graphicData>
-                </a:graphic>
-                <wp14:sizeRelH relativeFrom="margin">
-                  <wp14:pctWidth>0</wp14:pctWidth>
-                </wp14:sizeRelH>
-                <wp14:sizeRelV relativeFrom="margin">
-                  <wp14:pctHeight>0</wp14:pctHeight>
-                </wp14:sizeRelV>
-              </wp:anchor>
-            </w:drawing>
-          </mc:Choice>
-          <mc:Fallback>
-            <w:pict>
-              <v:shape w14:anchorId="1E1F6571" id="Gerade Verbindung mit Pfeil 1" o:spid="_x0000_s1026" type="#_x0000_t32" style="position:absolute;margin-left:29.5pt;margin-top:233.15pt;width:24.8pt;height:3.6pt;z-index:251662336;visibility:visible;mso-wrap-style:square;mso-width-percent:0;mso-height-percent:0;mso-wrap-distance-left:9pt;mso-wrap-distance-top:0;mso-wrap-distance-right:9pt;mso-wrap-distance-bottom:0;mso-position-horizontal:absolute;mso-position-horizontal-relative:text;mso-position-vertical:absolute;mso-position-vertical-relative:text;mso-width-percent:0;mso-height-percent:0;mso-width-relative:margin;mso-height-relative:margin" o:gfxdata="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" strokecolor="red" strokeweight="2.25pt">
-                <v:stroke endarrow="block" joinstyle="miter"/>
-              </v:shape>
-            </w:pict>
-          </mc:Fallback>
-        </mc:AlternateContent>
-      </w:r>
-      <w:r>
-        <w:rPr>
-          <w:noProof/>
-        </w:rPr>
-        <w:drawing>
-          <wp:inline distT="0" distB="0" distL="0" distR="0" wp14:anchorId="0DB38B91" wp14:editId="4A353579">
-            <wp:extent cx="5814149" cy="3512820"/>
-            <wp:effectExtent l="0" t="0" r="0" b="0"/>
-            <wp:docPr id="149925838" name="Grafik 1" descr="Ein Bild, das Text, Screenshot, Software, Multimedia-Software enthält.&#10;&#10;Automatisch generierte Beschreibung"/>
-            <wp:cNvGraphicFramePr>
-              <a:graphicFrameLocks xmlns:a="http://schemas.openxmlformats.org/drawingml/2006/main" noChangeAspect="1"/>
-            </wp:cNvGraphicFramePr>
-            <a:graphic xmlns:a="http://schemas.openxmlformats.org/drawingml/2006/main">
-              <a:graphicData uri="http://schemas.openxmlformats.org/drawingml/2006/picture">
-                <pic:pic xmlns:pic="http://schemas.openxmlformats.org/drawingml/2006/picture">
-                  <pic:nvPicPr>
-                    <pic:cNvPr id="149925838" name="Grafik 1" descr="Ein Bild, das Text, Screenshot, Software, Multimedia-Software enthält.&#10;&#10;Automatisch generierte Beschreibung"/>
-                    <pic:cNvPicPr/>
-                  </pic:nvPicPr>
-                  <pic:blipFill>
-                    <a:blip r:embed="rId86"/>
-                    <a:stretch>
-                      <a:fillRect/>
-                    </a:stretch>
-                  </pic:blipFill>
-                  <pic:spPr>
-                    <a:xfrm>
-                      <a:off x="0" y="0"/>
-                      <a:ext cx="5829296" cy="3521972"/>
-                    </a:xfrm>
-                    <a:prstGeom prst="rect">
-                      <a:avLst/>
-                    </a:prstGeom>
-                  </pic:spPr>
-                </pic:pic>
-              </a:graphicData>
-            </a:graphic>
-          </wp:inline>
-        </w:drawing>
-      </w:r>
-    </w:p>
-    <w:p/>
-    <w:p>
-      <w:r>
-        <w:rPr>
-          <w:noProof/>
-        </w:rPr>
-        <w:lastRenderedPageBreak/>
-        <w:drawing>
-          <wp:inline distT="0" distB="0" distL="0" distR="0" wp14:anchorId="2C07833B" wp14:editId="502E7A2A">
-            <wp:extent cx="7344410" cy="5039995"/>
-            <wp:effectExtent l="0" t="0" r="8890" b="8255"/>
-            <wp:docPr id="1353044457" name="Grafik 1" descr="Ein Bild, das Text, Screenshot, Software, Multimedia-Software enthält.&#10;&#10;Automatisch generierte Beschreibung"/>
-            <wp:cNvGraphicFramePr>
-              <a:graphicFrameLocks xmlns:a="http://schemas.openxmlformats.org/drawingml/2006/main" noChangeAspect="1"/>
-            </wp:cNvGraphicFramePr>
-            <a:graphic xmlns:a="http://schemas.openxmlformats.org/drawingml/2006/main">
-              <a:graphicData uri="http://schemas.openxmlformats.org/drawingml/2006/picture">
-                <pic:pic xmlns:pic="http://schemas.openxmlformats.org/drawingml/2006/picture">
-                  <pic:nvPicPr>
-                    <pic:cNvPr id="1353044457" name="Grafik 1" descr="Ein Bild, das Text, Screenshot, Software, Multimedia-Software enthält.&#10;&#10;Automatisch generierte Beschreibung"/>
-                    <pic:cNvPicPr/>
-                  </pic:nvPicPr>
-                  <pic:blipFill>
-                    <a:blip r:embed="rId87"/>
-                    <a:stretch>
-                      <a:fillRect/>
-                    </a:stretch>
-                  </pic:blipFill>
-                  <pic:spPr>
-                    <a:xfrm>
-                      <a:off x="0" y="0"/>
-                      <a:ext cx="7344410" cy="5039995"/>
-                    </a:xfrm>
-                    <a:prstGeom prst="rect">
-                      <a:avLst/>
-                    </a:prstGeom>
-                  </pic:spPr>
-                </pic:pic>
-              </a:graphicData>
-            </a:graphic>
-          </wp:inline>
-        </w:drawing>
-      </w:r>
-    </w:p>
-    <w:p/>
-    <w:p>
-      <w:r>
-        <w:rPr>
-          <w:noProof/>
-        </w:rPr>
-        <w:drawing>
-          <wp:inline distT="0" distB="0" distL="0" distR="0" wp14:anchorId="79966A37" wp14:editId="2EBC95CC">
-            <wp:extent cx="2941320" cy="2053208"/>
-            <wp:effectExtent l="0" t="0" r="0" b="4445"/>
-            <wp:docPr id="270672940" name="Grafik 1" descr="Ein Bild, das Text, Screenshot, Schrift, Software enthält.&#10;&#10;Automatisch generierte Beschreibung"/>
-            <wp:cNvGraphicFramePr>
-              <a:graphicFrameLocks xmlns:a="http://schemas.openxmlformats.org/drawingml/2006/main" noChangeAspect="1"/>
-            </wp:cNvGraphicFramePr>
-            <a:graphic xmlns:a="http://schemas.openxmlformats.org/drawingml/2006/main">
-              <a:graphicData uri="http://schemas.openxmlformats.org/drawingml/2006/picture">
-                <pic:pic xmlns:pic="http://schemas.openxmlformats.org/drawingml/2006/picture">
-                  <pic:nvPicPr>
-                    <pic:cNvPr id="270672940" name="Grafik 1" descr="Ein Bild, das Text, Screenshot, Schrift, Software enthält.&#10;&#10;Automatisch generierte Beschreibung"/>
+                    <pic:cNvPr id="1201526998" name="Grafik 1" descr="Ein Bild, das Text, Screenshot, Software, Schrift enthält.&#10;&#10;Automatisch generierte Beschreibung"/>
                     <pic:cNvPicPr/>
                   </pic:nvPicPr>
                   <pic:blipFill>
@@ -6815,7 +6864,7 @@
                   <pic:spPr>
                     <a:xfrm>
                       <a:off x="0" y="0"/>
-                      <a:ext cx="2949260" cy="2058751"/>
+                      <a:ext cx="2787793" cy="2000353"/>
                     </a:xfrm>
                     <a:prstGeom prst="rect">
                       <a:avLst/>
@@ -6828,37 +6877,47 @@
         </w:drawing>
       </w:r>
     </w:p>
-    <w:p/>
-    <w:p>
-      <w:pPr>
-        <w:rPr>
-          <w:lang w:val="en-US"/>
-        </w:rPr>
-      </w:pPr>
-      <w:r>
-        <w:rPr>
-          <w:lang w:val="en-US"/>
-        </w:rPr>
-        <w:t>Link: https://github.com/ElenaSolovyeva/Abschluss_Projekt/tree/master/MaterialStatus</w:t>
-      </w:r>
-    </w:p>
-    <w:p>
-      <w:pPr>
-        <w:rPr>
-          <w:lang w:val="en-US"/>
-        </w:rPr>
-      </w:pPr>
-      <w:r>
-        <w:rPr>
-          <w:noProof/>
-          <w:lang w:val="en-US"/>
-        </w:rPr>
-        <w:lastRenderedPageBreak/>
+    <w:p>
+      <w:pPr>
+        <w:ind w:firstLine="708"/>
+        <w:rPr>
+          <w:rFonts w:ascii="Consolas" w:hAnsi="Consolas" w:cs="Consolas"/>
+          <w:color w:val="000000"/>
+          <w:sz w:val="19"/>
+          <w:szCs w:val="19"/>
+        </w:rPr>
+      </w:pPr>
+    </w:p>
+    <w:p>
+      <w:pPr>
+        <w:ind w:firstLine="708"/>
+        <w:rPr>
+          <w:rFonts w:ascii="Consolas" w:hAnsi="Consolas" w:cs="Consolas"/>
+          <w:color w:val="000000"/>
+          <w:sz w:val="19"/>
+          <w:szCs w:val="19"/>
+        </w:rPr>
+      </w:pPr>
+      <w:r>
+        <w:rPr>
+          <w:rFonts w:ascii="Consolas" w:hAnsi="Consolas" w:cs="Consolas"/>
+          <w:color w:val="000000"/>
+          <w:sz w:val="19"/>
+          <w:szCs w:val="19"/>
+        </w:rPr>
+        <w:t>Test ok</w:t>
+      </w:r>
+    </w:p>
+    <w:p>
+      <w:pPr>
+        <w:ind w:firstLine="708"/>
+      </w:pPr>
+      <w:r>
         <w:drawing>
-          <wp:inline distT="0" distB="0" distL="0" distR="0" wp14:anchorId="74FFE21A" wp14:editId="133F8928">
-            <wp:extent cx="7344410" cy="4037330"/>
-            <wp:effectExtent l="0" t="0" r="8890" b="1270"/>
-            <wp:docPr id="511010954" name="Grafik 1" descr="Ein Bild, das Text, Screenshot, Software, Multimedia-Software enthält.&#10;&#10;Automatisch generierte Beschreibung"/>
+          <wp:inline distT="0" distB="0" distL="0" distR="0" wp14:anchorId="258A5FE0" wp14:editId="488CE393">
+            <wp:extent cx="1379428" cy="2722033"/>
+            <wp:effectExtent l="0" t="0" r="0" b="2540"/>
+            <wp:docPr id="290316695" name="Grafik 1" descr="Ein Bild, das Text, Screenshot, Software, Webseite enthält.&#10;&#10;Automatisch generierte Beschreibung"/>
             <wp:cNvGraphicFramePr>
               <a:graphicFrameLocks xmlns:a="http://schemas.openxmlformats.org/drawingml/2006/main" noChangeAspect="1"/>
             </wp:cNvGraphicFramePr>
@@ -6866,7 +6925,7 @@
               <a:graphicData uri="http://schemas.openxmlformats.org/drawingml/2006/picture">
                 <pic:pic xmlns:pic="http://schemas.openxmlformats.org/drawingml/2006/picture">
                   <pic:nvPicPr>
-                    <pic:cNvPr id="511010954" name="Grafik 1" descr="Ein Bild, das Text, Screenshot, Software, Multimedia-Software enthält.&#10;&#10;Automatisch generierte Beschreibung"/>
+                    <pic:cNvPr id="290316695" name="Grafik 1" descr="Ein Bild, das Text, Screenshot, Software, Webseite enthält.&#10;&#10;Automatisch generierte Beschreibung"/>
                     <pic:cNvPicPr/>
                   </pic:nvPicPr>
                   <pic:blipFill>
@@ -6878,7 +6937,7 @@
                   <pic:spPr>
                     <a:xfrm>
                       <a:off x="0" y="0"/>
-                      <a:ext cx="7344410" cy="4037330"/>
+                      <a:ext cx="1385083" cy="2733193"/>
                     </a:xfrm>
                     <a:prstGeom prst="rect">
                       <a:avLst/>
@@ -6891,13 +6950,30 @@
         </w:drawing>
       </w:r>
     </w:p>
-    <w:p>
-      <w:pPr>
-        <w:rPr>
-          <w:lang w:val="en-US"/>
-        </w:rPr>
-      </w:pPr>
-    </w:p>
+    <w:p/>
+    <w:p>
+      <w:r>
+        <w:tab/>
+        <w:t xml:space="preserve">Commit </w:t>
+      </w:r>
+    </w:p>
+    <w:p/>
+    <w:p/>
+    <w:p/>
+    <w:p/>
+    <w:p/>
+    <w:p/>
+    <w:p/>
+    <w:p/>
+    <w:p/>
+    <w:p/>
+    <w:p/>
+    <w:p/>
+    <w:p/>
+    <w:p/>
+    <w:p/>
+    <w:p/>
+    <w:p/>
     <w:p>
       <w:pPr>
         <w:rPr>
@@ -7100,6 +7176,7 @@
                 <w:rPr>
                   <w:noProof/>
                 </w:rPr>
+                <w:lastRenderedPageBreak/>
                 <w:t xml:space="preserve">Git community. (20. 11 2023). </w:t>
               </w:r>
               <w:r>
@@ -7130,7 +7207,6 @@
                   <w:noProof/>
                   <w:lang w:val="en-US"/>
                 </w:rPr>
-                <w:lastRenderedPageBreak/>
                 <w:t xml:space="preserve">Semen Alerseev, U. P. (20. 11 2023). </w:t>
               </w:r>
               <w:r>
@@ -7169,66 +7245,118 @@
         </w:sdt>
       </w:sdtContent>
     </w:sdt>
-    <w:p>
-      <w:pPr>
-        <w:rPr>
-          <w:color w:val="FF0000"/>
-        </w:rPr>
-      </w:pPr>
-      <w:r>
-        <w:rPr>
-          <w:color w:val="FF0000"/>
-        </w:rPr>
+    <w:p/>
+    <w:p/>
+    <w:p/>
+    <w:p/>
+    <w:p/>
+    <w:p/>
+    <w:p>
+      <w:pPr>
+        <w:pStyle w:val="berschrift1"/>
+      </w:pPr>
+      <w:r>
+        <w:t>--------------------------------------------------</w:t>
+      </w:r>
+    </w:p>
+    <w:p>
+      <w:pPr>
+        <w:pStyle w:val="berschrift1"/>
+      </w:pPr>
+      <w:r>
+        <w:t>Was ist weiter?</w:t>
+      </w:r>
+    </w:p>
+    <w:p>
+      <w:pPr>
+        <w:pStyle w:val="berschrift2"/>
+        <w:rPr>
+          <w:rStyle w:val="berschrift3Zchn"/>
+        </w:rPr>
+      </w:pPr>
+      <w:r>
+        <w:rPr>
+          <w:rStyle w:val="berschrift3Zchn"/>
+        </w:rPr>
+        <w:t>Copyright Zeitraum</w:t>
+      </w:r>
+    </w:p>
+    <w:p>
+      <w:r>
         <w:t xml:space="preserve"> </w:t>
       </w:r>
+      <w:proofErr w:type="spellStart"/>
+      <w:r>
+        <w:t>zB</w:t>
+      </w:r>
+      <w:proofErr w:type="spellEnd"/>
+      <w:r>
+        <w:t xml:space="preserve"> 2023 – 2025</w:t>
+      </w:r>
     </w:p>
     <w:p/>
+    <w:p/>
+    <w:p/>
+    <w:p>
+      <w:pPr>
+        <w:rPr>
+          <w:lang w:val="ru-RU"/>
+        </w:rPr>
+      </w:pPr>
+      <w:r>
+        <w:rPr>
+          <w:lang w:val="ru-RU"/>
+        </w:rPr>
+        <w:t>------------------------------------</w:t>
+      </w:r>
+    </w:p>
     <w:p>
       <w:pPr>
         <w:pStyle w:val="berschrift1"/>
       </w:pPr>
       <w:r>
-        <w:t>--------------------------------------------------</w:t>
-      </w:r>
-    </w:p>
-    <w:p>
-      <w:pPr>
-        <w:pStyle w:val="berschrift1"/>
-      </w:pPr>
-      <w:r>
-        <w:t>Was ist weiter?</w:t>
+        <w:t>Fragen</w:t>
       </w:r>
     </w:p>
     <w:p>
       <w:pPr>
         <w:pStyle w:val="berschrift2"/>
-        <w:rPr>
-          <w:rStyle w:val="berschrift3Zchn"/>
-        </w:rPr>
-      </w:pPr>
-      <w:r>
-        <w:rPr>
-          <w:rStyle w:val="berschrift3Zchn"/>
-        </w:rPr>
-        <w:t>Copyright Zeitraum</w:t>
-      </w:r>
-    </w:p>
-    <w:p>
-      <w:r>
-        <w:t xml:space="preserve"> </w:t>
+      </w:pPr>
+      <w:r>
+        <w:t xml:space="preserve">Validation </w:t>
       </w:r>
       <w:proofErr w:type="spellStart"/>
       <w:r>
-        <w:t>zB</w:t>
+        <w:t>of</w:t>
       </w:r>
       <w:proofErr w:type="spellEnd"/>
       <w:r>
-        <w:t xml:space="preserve"> 2023 – 2025</w:t>
-      </w:r>
-    </w:p>
-    <w:p>
-      <w:r>
-        <w:t>z</w:t>
+        <w:t xml:space="preserve"> CSHTML </w:t>
+      </w:r>
+      <w:proofErr w:type="spellStart"/>
+      <w:r>
+        <w:t>syntax</w:t>
+      </w:r>
+      <w:proofErr w:type="spellEnd"/>
+    </w:p>
+    <w:p>
+      <w:hyperlink r:id="rId90" w:history="1">
+        <w:r>
+          <w:rPr>
+            <w:rStyle w:val="Hyperlink"/>
+          </w:rPr>
+          <w:t>https://stackoverflow.com/questions/50797351/how-can-i-lint-cshtml-files-with-vscode</w:t>
+        </w:r>
+      </w:hyperlink>
+    </w:p>
+    <w:p>
+      <w:pPr>
+        <w:rPr>
+          <w:lang w:val="en-US"/>
+        </w:rPr>
+      </w:pPr>
+      <w:r>
+        <w:t>keine Ergebnisse bei der Suche in Google</w:t>
       </w:r>
     </w:p>
     <w:sectPr>

</xml_diff>

<commit_message>
Separate navigation elements in header for main page
</commit_message>
<xml_diff>
--- a/_DOCUMENTATION_MaterialStatusMVC_DRAFT.docx
+++ b/_DOCUMENTATION_MaterialStatusMVC_DRAFT.docx
@@ -254,8 +254,13 @@
     </w:p>
     <w:p>
       <w:proofErr w:type="spellStart"/>
-      <w:r>
-        <w:t>Microsoft.VisualStudio.Web.CodeGeneration.Design</w:t>
+      <w:proofErr w:type="gramStart"/>
+      <w:r>
+        <w:t>Microsoft.VisualStudio.Web.CodeGeneration</w:t>
+      </w:r>
+      <w:proofErr w:type="gramEnd"/>
+      <w:r>
+        <w:t>.Design</w:t>
       </w:r>
       <w:proofErr w:type="spellEnd"/>
     </w:p>
@@ -314,6 +319,7 @@
         </w:rPr>
       </w:pPr>
       <w:proofErr w:type="spellStart"/>
+      <w:proofErr w:type="gramStart"/>
       <w:r>
         <w:rPr>
           <w:lang w:val="en-US"/>
@@ -321,6 +327,7 @@
         <w:t>Microsoft.Extensions.Logging.Debug</w:t>
       </w:r>
       <w:proofErr w:type="spellEnd"/>
+      <w:proofErr w:type="gramEnd"/>
     </w:p>
     <w:p>
       <w:pPr>
@@ -339,6 +346,7 @@
         <w:t xml:space="preserve">Debug output logger provider implementation for </w:t>
       </w:r>
       <w:proofErr w:type="spellStart"/>
+      <w:proofErr w:type="gramStart"/>
       <w:r>
         <w:rPr>
           <w:i/>
@@ -348,6 +356,7 @@
         <w:t>Microsoft.Extensions.Logging</w:t>
       </w:r>
       <w:proofErr w:type="spellEnd"/>
+      <w:proofErr w:type="gramEnd"/>
       <w:r>
         <w:rPr>
           <w:i/>
@@ -357,6 +366,7 @@
         <w:t xml:space="preserve">. This logger logs messages to a debugger monitor by writing messages with </w:t>
       </w:r>
       <w:proofErr w:type="spellStart"/>
+      <w:proofErr w:type="gramStart"/>
       <w:r>
         <w:rPr>
           <w:i/>
@@ -366,6 +376,7 @@
         <w:t>System.Diagnostics.Debug.WriteLine</w:t>
       </w:r>
       <w:proofErr w:type="spellEnd"/>
+      <w:proofErr w:type="gramEnd"/>
       <w:r>
         <w:rPr>
           <w:i/>
@@ -456,6 +467,7 @@
         </w:rPr>
       </w:pPr>
       <w:proofErr w:type="spellStart"/>
+      <w:proofErr w:type="gramStart"/>
       <w:r>
         <w:rPr>
           <w:lang w:val="en-US"/>
@@ -463,6 +475,7 @@
         <w:t>Microsoft.EntityFrameworkCore.SqlServer</w:t>
       </w:r>
       <w:proofErr w:type="spellEnd"/>
+      <w:proofErr w:type="gramEnd"/>
     </w:p>
     <w:p>
       <w:pPr>
@@ -496,6 +509,7 @@
         </w:rPr>
       </w:pPr>
       <w:proofErr w:type="spellStart"/>
+      <w:proofErr w:type="gramStart"/>
       <w:r>
         <w:rPr>
           <w:lang w:val="en-US"/>
@@ -503,6 +517,7 @@
         <w:t>Microsoft.EntityFrameworkCore.Design</w:t>
       </w:r>
       <w:proofErr w:type="spellEnd"/>
+      <w:proofErr w:type="gramEnd"/>
     </w:p>
     <w:p>
       <w:pPr>
@@ -525,6 +540,7 @@
         </w:rPr>
       </w:pPr>
       <w:proofErr w:type="spellStart"/>
+      <w:proofErr w:type="gramStart"/>
       <w:r>
         <w:rPr>
           <w:lang w:val="en-US"/>
@@ -532,6 +548,7 @@
         <w:t>Microsoft.AspNetCore.Identity.EntityFrameworkCore</w:t>
       </w:r>
       <w:proofErr w:type="spellEnd"/>
+      <w:proofErr w:type="gramEnd"/>
     </w:p>
     <w:p>
       <w:pPr>
@@ -709,9 +726,9 @@
           <w:lang w:val="en-US"/>
         </w:rPr>
         <w:drawing>
-          <wp:inline distT="0" distB="0" distL="0" distR="0" wp14:anchorId="463DD286" wp14:editId="1E517147">
-            <wp:extent cx="7344410" cy="2536825"/>
-            <wp:effectExtent l="0" t="0" r="8890" b="0"/>
+          <wp:inline distT="0" distB="0" distL="0" distR="0" wp14:anchorId="463DD286" wp14:editId="06E7AF86">
+            <wp:extent cx="4571487" cy="1579033"/>
+            <wp:effectExtent l="0" t="0" r="635" b="2540"/>
             <wp:docPr id="827568229" name="Grafik 1" descr="Ein Bild, das Text, Software, Multimedia-Software, Computersymbol enthält.&#10;&#10;Automatisch generierte Beschreibung"/>
             <wp:cNvGraphicFramePr>
               <a:graphicFrameLocks xmlns:a="http://schemas.openxmlformats.org/drawingml/2006/main" noChangeAspect="1"/>
@@ -732,7 +749,7 @@
                   <pic:spPr>
                     <a:xfrm>
                       <a:off x="0" y="0"/>
-                      <a:ext cx="7344410" cy="2536825"/>
+                      <a:ext cx="4589624" cy="1585298"/>
                     </a:xfrm>
                     <a:prstGeom prst="rect">
                       <a:avLst/>
@@ -751,12 +768,52 @@
           <w:lang w:val="en-US"/>
         </w:rPr>
       </w:pPr>
+      <w:r>
+        <w:rPr>
+          <w:lang w:val="en-US"/>
+        </w:rPr>
+        <w:drawing>
+          <wp:inline distT="0" distB="0" distL="0" distR="0" wp14:anchorId="7B86376F" wp14:editId="639DAAA1">
+            <wp:extent cx="3434583" cy="1989667"/>
+            <wp:effectExtent l="0" t="0" r="0" b="0"/>
+            <wp:docPr id="1995897988" name="Grafik 1" descr="Ein Bild, das Text, Screenshot, Software, Computersymbol enthält.&#10;&#10;Automatisch generierte Beschreibung"/>
+            <wp:cNvGraphicFramePr>
+              <a:graphicFrameLocks xmlns:a="http://schemas.openxmlformats.org/drawingml/2006/main" noChangeAspect="1"/>
+            </wp:cNvGraphicFramePr>
+            <a:graphic xmlns:a="http://schemas.openxmlformats.org/drawingml/2006/main">
+              <a:graphicData uri="http://schemas.openxmlformats.org/drawingml/2006/picture">
+                <pic:pic xmlns:pic="http://schemas.openxmlformats.org/drawingml/2006/picture">
+                  <pic:nvPicPr>
+                    <pic:cNvPr id="1995897988" name="Grafik 1" descr="Ein Bild, das Text, Screenshot, Software, Computersymbol enthält.&#10;&#10;Automatisch generierte Beschreibung"/>
+                    <pic:cNvPicPr/>
+                  </pic:nvPicPr>
+                  <pic:blipFill>
+                    <a:blip r:embed="rId9"/>
+                    <a:stretch>
+                      <a:fillRect/>
+                    </a:stretch>
+                  </pic:blipFill>
+                  <pic:spPr>
+                    <a:xfrm>
+                      <a:off x="0" y="0"/>
+                      <a:ext cx="3445695" cy="1996104"/>
+                    </a:xfrm>
+                    <a:prstGeom prst="rect">
+                      <a:avLst/>
+                    </a:prstGeom>
+                  </pic:spPr>
+                </pic:pic>
+              </a:graphicData>
+            </a:graphic>
+          </wp:inline>
+        </w:drawing>
+      </w:r>
     </w:p>
     <w:p>
       <w:pPr>
         <w:pStyle w:val="berschrift3"/>
       </w:pPr>
-      <w:hyperlink r:id="rId9" w:tgtFrame="_blank" w:history="1">
+      <w:hyperlink r:id="rId10" w:tgtFrame="_blank" w:history="1">
         <w:bookmarkStart w:id="1" w:name="_Toc144813544"/>
         <w:r>
           <w:t xml:space="preserve">Side </w:t>
@@ -853,9 +910,9 @@
           <w:lang w:val="en-US"/>
         </w:rPr>
         <w:drawing>
-          <wp:inline distT="0" distB="0" distL="0" distR="0" wp14:anchorId="68354172" wp14:editId="12FA46A5">
-            <wp:extent cx="7344410" cy="1296035"/>
-            <wp:effectExtent l="0" t="0" r="8890" b="0"/>
+          <wp:inline distT="0" distB="0" distL="0" distR="0" wp14:anchorId="68354172" wp14:editId="77DDC457">
+            <wp:extent cx="6286500" cy="1109350"/>
+            <wp:effectExtent l="0" t="0" r="0" b="0"/>
             <wp:docPr id="2115686045" name="Grafik 1" descr="Ein Bild, das Text, Software, Multimedia-Software, Screenshot enthält.&#10;&#10;Automatisch generierte Beschreibung"/>
             <wp:cNvGraphicFramePr>
               <a:graphicFrameLocks xmlns:a="http://schemas.openxmlformats.org/drawingml/2006/main" noChangeAspect="1"/>
@@ -868,7 +925,7 @@
                     <pic:cNvPicPr/>
                   </pic:nvPicPr>
                   <pic:blipFill>
-                    <a:blip r:embed="rId10"/>
+                    <a:blip r:embed="rId11"/>
                     <a:stretch>
                       <a:fillRect/>
                     </a:stretch>
@@ -876,7 +933,7 @@
                   <pic:spPr>
                     <a:xfrm>
                       <a:off x="0" y="0"/>
-                      <a:ext cx="7344410" cy="1296035"/>
+                      <a:ext cx="6302940" cy="1112251"/>
                     </a:xfrm>
                     <a:prstGeom prst="rect">
                       <a:avLst/>
@@ -898,7 +955,7 @@
           <w:lang w:val="en-US"/>
         </w:rPr>
       </w:pPr>
-      <w:hyperlink r:id="rId11" w:tgtFrame="_blank" w:history="1">
+      <w:hyperlink r:id="rId12" w:tgtFrame="_blank" w:history="1">
         <w:bookmarkStart w:id="2" w:name="_Toc144813545"/>
         <w:proofErr w:type="spellStart"/>
         <w:r>
@@ -1228,7 +1285,7 @@
             <wp:extent cx="2051268" cy="996950"/>
             <wp:effectExtent l="0" t="0" r="6350" b="0"/>
             <wp:docPr id="15" name="Grafik 15" descr="ZenCoding">
-              <a:hlinkClick xmlns:a="http://schemas.openxmlformats.org/drawingml/2006/main" r:id="rId12"/>
+              <a:hlinkClick xmlns:a="http://schemas.openxmlformats.org/drawingml/2006/main" r:id="rId13"/>
             </wp:docPr>
             <wp:cNvGraphicFramePr>
               <a:graphicFrameLocks xmlns:a="http://schemas.openxmlformats.org/drawingml/2006/main" noChangeAspect="1"/>
@@ -1238,14 +1295,14 @@
                 <pic:pic xmlns:pic="http://schemas.openxmlformats.org/drawingml/2006/picture">
                   <pic:nvPicPr>
                     <pic:cNvPr id="0" name="Picture 2" descr="ZenCoding">
-                      <a:hlinkClick r:id="rId12"/>
+                      <a:hlinkClick r:id="rId13"/>
                     </pic:cNvPr>
                     <pic:cNvPicPr>
                       <a:picLocks noChangeAspect="1" noChangeArrowheads="1"/>
                     </pic:cNvPicPr>
                   </pic:nvPicPr>
                   <pic:blipFill>
-                    <a:blip r:embed="rId13">
+                    <a:blip r:embed="rId14">
                       <a:extLst>
                         <a:ext uri="{28A0092B-C50C-407E-A947-70E740481C1C}">
                           <a14:useLocalDpi xmlns:a14="http://schemas.microsoft.com/office/drawing/2010/main" val="0"/>
@@ -1295,6 +1352,7 @@
           <w:color w:val="434343"/>
           <w:szCs w:val="24"/>
         </w:rPr>
+        <w:lastRenderedPageBreak/>
         <w:drawing>
           <wp:inline distT="0" distB="0" distL="0" distR="0" wp14:anchorId="7C747FFB" wp14:editId="0E1886E9">
             <wp:extent cx="5777346" cy="1625909"/>
@@ -1311,7 +1369,7 @@
                     <pic:cNvPicPr/>
                   </pic:nvPicPr>
                   <pic:blipFill>
-                    <a:blip r:embed="rId14"/>
+                    <a:blip r:embed="rId15"/>
                     <a:stretch>
                       <a:fillRect/>
                     </a:stretch>
@@ -1382,7 +1440,7 @@
                     <pic:cNvPicPr/>
                   </pic:nvPicPr>
                   <pic:blipFill>
-                    <a:blip r:embed="rId15"/>
+                    <a:blip r:embed="rId16"/>
                     <a:stretch>
                       <a:fillRect/>
                     </a:stretch>
@@ -1417,7 +1475,7 @@
           <w:lang w:val="en-GB"/>
         </w:rPr>
       </w:pPr>
-      <w:hyperlink r:id="rId16" w:tgtFrame="_blank" w:history="1">
+      <w:hyperlink r:id="rId17" w:tgtFrame="_blank" w:history="1">
         <w:r>
           <w:rPr>
             <w:lang w:val="en-GB"/>
@@ -1453,7 +1511,7 @@
                     <pic:cNvPicPr/>
                   </pic:nvPicPr>
                   <pic:blipFill>
-                    <a:blip r:embed="rId17"/>
+                    <a:blip r:embed="rId18"/>
                     <a:stretch>
                       <a:fillRect/>
                     </a:stretch>
@@ -1522,7 +1580,7 @@
                     <pic:cNvPicPr/>
                   </pic:nvPicPr>
                   <pic:blipFill>
-                    <a:blip r:embed="rId18"/>
+                    <a:blip r:embed="rId19"/>
                     <a:stretch>
                       <a:fillRect/>
                     </a:stretch>
@@ -1591,7 +1649,7 @@
                     <pic:cNvPicPr/>
                   </pic:nvPicPr>
                   <pic:blipFill>
-                    <a:blip r:embed="rId19"/>
+                    <a:blip r:embed="rId20"/>
                     <a:stretch>
                       <a:fillRect/>
                     </a:stretch>
@@ -1631,7 +1689,7 @@
             <wp:extent cx="1759528" cy="1420088"/>
             <wp:effectExtent l="0" t="0" r="0" b="8890"/>
             <wp:docPr id="11" name="Grafik 11" descr="File Icons">
-              <a:hlinkClick xmlns:a="http://schemas.openxmlformats.org/drawingml/2006/main" r:id="rId20"/>
+              <a:hlinkClick xmlns:a="http://schemas.openxmlformats.org/drawingml/2006/main" r:id="rId21"/>
             </wp:docPr>
             <wp:cNvGraphicFramePr>
               <a:graphicFrameLocks xmlns:a="http://schemas.openxmlformats.org/drawingml/2006/main" noChangeAspect="1"/>
@@ -1641,14 +1699,14 @@
                 <pic:pic xmlns:pic="http://schemas.openxmlformats.org/drawingml/2006/picture">
                   <pic:nvPicPr>
                     <pic:cNvPr id="0" name="Picture 6" descr="File Icons">
-                      <a:hlinkClick r:id="rId20"/>
+                      <a:hlinkClick r:id="rId21"/>
                     </pic:cNvPr>
                     <pic:cNvPicPr>
                       <a:picLocks noChangeAspect="1" noChangeArrowheads="1"/>
                     </pic:cNvPicPr>
                   </pic:nvPicPr>
                   <pic:blipFill>
-                    <a:blip r:embed="rId21">
+                    <a:blip r:embed="rId22">
                       <a:extLst>
                         <a:ext uri="{28A0092B-C50C-407E-A947-70E740481C1C}">
                           <a14:useLocalDpi xmlns:a14="http://schemas.microsoft.com/office/drawing/2010/main" val="0"/>
@@ -1694,7 +1752,7 @@
           <w:lang w:val="en-US"/>
         </w:rPr>
       </w:pPr>
-      <w:hyperlink r:id="rId22" w:tgtFrame="_blank" w:history="1">
+      <w:hyperlink r:id="rId23" w:tgtFrame="_blank" w:history="1">
         <w:bookmarkStart w:id="4" w:name="_Toc144813550"/>
         <w:r>
           <w:rPr>
@@ -1732,7 +1790,7 @@
                     <pic:cNvPicPr/>
                   </pic:nvPicPr>
                   <pic:blipFill>
-                    <a:blip r:embed="rId23"/>
+                    <a:blip r:embed="rId24"/>
                     <a:stretch>
                       <a:fillRect/>
                     </a:stretch>
@@ -1774,13 +1832,12 @@
           <w:szCs w:val="24"/>
           <w:bdr w:val="none" w:sz="0" w:space="0" w:color="auto" w:frame="1"/>
         </w:rPr>
-        <w:lastRenderedPageBreak/>
         <w:drawing>
           <wp:inline distT="0" distB="0" distL="0" distR="0" wp14:anchorId="4E91370E" wp14:editId="33F9FB30">
             <wp:extent cx="1947863" cy="1779017"/>
             <wp:effectExtent l="0" t="0" r="0" b="0"/>
             <wp:docPr id="10" name="Grafik 10" descr="File Nesting">
-              <a:hlinkClick xmlns:a="http://schemas.openxmlformats.org/drawingml/2006/main" r:id="rId24"/>
+              <a:hlinkClick xmlns:a="http://schemas.openxmlformats.org/drawingml/2006/main" r:id="rId25"/>
             </wp:docPr>
             <wp:cNvGraphicFramePr>
               <a:graphicFrameLocks xmlns:a="http://schemas.openxmlformats.org/drawingml/2006/main" noChangeAspect="1"/>
@@ -1790,14 +1847,14 @@
                 <pic:pic xmlns:pic="http://schemas.openxmlformats.org/drawingml/2006/picture">
                   <pic:nvPicPr>
                     <pic:cNvPr id="0" name="Picture 7" descr="File Nesting">
-                      <a:hlinkClick r:id="rId24"/>
+                      <a:hlinkClick r:id="rId25"/>
                     </pic:cNvPr>
                     <pic:cNvPicPr>
                       <a:picLocks noChangeAspect="1" noChangeArrowheads="1"/>
                     </pic:cNvPicPr>
                   </pic:nvPicPr>
                   <pic:blipFill>
-                    <a:blip r:embed="rId25">
+                    <a:blip r:embed="rId26">
                       <a:extLst>
                         <a:ext uri="{28A0092B-C50C-407E-A947-70E740481C1C}">
                           <a14:useLocalDpi xmlns:a14="http://schemas.microsoft.com/office/drawing/2010/main" val="0"/>
@@ -1840,7 +1897,7 @@
       <w:pPr>
         <w:pStyle w:val="berschrift3"/>
       </w:pPr>
-      <w:hyperlink r:id="rId26" w:tgtFrame="_blank" w:history="1">
+      <w:hyperlink r:id="rId27" w:tgtFrame="_blank" w:history="1">
         <w:bookmarkStart w:id="5" w:name="_Toc144813551"/>
         <w:r>
           <w:rPr>
@@ -1882,7 +1939,7 @@
                     <pic:cNvPicPr/>
                   </pic:nvPicPr>
                   <pic:blipFill>
-                    <a:blip r:embed="rId27"/>
+                    <a:blip r:embed="rId28"/>
                     <a:stretch>
                       <a:fillRect/>
                     </a:stretch>
@@ -1922,7 +1979,7 @@
             <wp:extent cx="4632960" cy="2294713"/>
             <wp:effectExtent l="0" t="0" r="0" b="0"/>
             <wp:docPr id="313449987" name="Grafik 313449987" descr="Image Optimizer">
-              <a:hlinkClick xmlns:a="http://schemas.openxmlformats.org/drawingml/2006/main" r:id="rId28"/>
+              <a:hlinkClick xmlns:a="http://schemas.openxmlformats.org/drawingml/2006/main" r:id="rId29"/>
             </wp:docPr>
             <wp:cNvGraphicFramePr>
               <a:graphicFrameLocks xmlns:a="http://schemas.openxmlformats.org/drawingml/2006/main" noChangeAspect="1"/>
@@ -1932,14 +1989,14 @@
                 <pic:pic xmlns:pic="http://schemas.openxmlformats.org/drawingml/2006/picture">
                   <pic:nvPicPr>
                     <pic:cNvPr id="0" name="Picture 8" descr="Image Optimizer">
-                      <a:hlinkClick r:id="rId28"/>
+                      <a:hlinkClick r:id="rId29"/>
                     </pic:cNvPr>
                     <pic:cNvPicPr>
                       <a:picLocks noChangeAspect="1" noChangeArrowheads="1"/>
                     </pic:cNvPicPr>
                   </pic:nvPicPr>
                   <pic:blipFill>
-                    <a:blip r:embed="rId29">
+                    <a:blip r:embed="rId30">
                       <a:extLst>
                         <a:ext uri="{28A0092B-C50C-407E-A947-70E740481C1C}">
                           <a14:useLocalDpi xmlns:a14="http://schemas.microsoft.com/office/drawing/2010/main" val="0"/>
@@ -2019,7 +2076,7 @@
                     <pic:cNvPicPr/>
                   </pic:nvPicPr>
                   <pic:blipFill>
-                    <a:blip r:embed="rId30"/>
+                    <a:blip r:embed="rId31"/>
                     <a:stretch>
                       <a:fillRect/>
                     </a:stretch>
@@ -2054,12 +2111,13 @@
           <w:szCs w:val="24"/>
           <w:bdr w:val="none" w:sz="0" w:space="0" w:color="auto" w:frame="1"/>
         </w:rPr>
+        <w:lastRenderedPageBreak/>
         <w:drawing>
           <wp:inline distT="0" distB="0" distL="0" distR="0" wp14:anchorId="5E5F9D90" wp14:editId="152C85C4">
             <wp:extent cx="6129655" cy="1244600"/>
             <wp:effectExtent l="0" t="0" r="4445" b="0"/>
             <wp:docPr id="951244073" name="Grafik 951244073" descr="Open Command Line">
-              <a:hlinkClick xmlns:a="http://schemas.openxmlformats.org/drawingml/2006/main" r:id="rId31"/>
+              <a:hlinkClick xmlns:a="http://schemas.openxmlformats.org/drawingml/2006/main" r:id="rId32"/>
             </wp:docPr>
             <wp:cNvGraphicFramePr>
               <a:graphicFrameLocks xmlns:a="http://schemas.openxmlformats.org/drawingml/2006/main" noChangeAspect="1"/>
@@ -2069,14 +2127,14 @@
                 <pic:pic xmlns:pic="http://schemas.openxmlformats.org/drawingml/2006/picture">
                   <pic:nvPicPr>
                     <pic:cNvPr id="0" name="Picture 9" descr="Open Command Line">
-                      <a:hlinkClick r:id="rId31"/>
+                      <a:hlinkClick r:id="rId32"/>
                     </pic:cNvPr>
                     <pic:cNvPicPr>
                       <a:picLocks noChangeAspect="1" noChangeArrowheads="1"/>
                     </pic:cNvPicPr>
                   </pic:nvPicPr>
                   <pic:blipFill>
-                    <a:blip r:embed="rId32">
+                    <a:blip r:embed="rId33">
                       <a:extLst>
                         <a:ext uri="{28A0092B-C50C-407E-A947-70E740481C1C}">
                           <a14:useLocalDpi xmlns:a14="http://schemas.microsoft.com/office/drawing/2010/main" val="0"/>
@@ -2122,7 +2180,6 @@
         <w:rPr>
           <w:noProof/>
         </w:rPr>
-        <w:lastRenderedPageBreak/>
         <w:drawing>
           <wp:inline distT="0" distB="0" distL="0" distR="0" wp14:anchorId="6BE2DC4C" wp14:editId="0B17D4F9">
             <wp:extent cx="7344410" cy="1695450"/>
@@ -2139,7 +2196,7 @@
                     <pic:cNvPicPr/>
                   </pic:nvPicPr>
                   <pic:blipFill>
-                    <a:blip r:embed="rId33"/>
+                    <a:blip r:embed="rId34"/>
                     <a:stretch>
                       <a:fillRect/>
                     </a:stretch>
@@ -2187,7 +2244,7 @@
                     <pic:cNvPicPr/>
                   </pic:nvPicPr>
                   <pic:blipFill>
-                    <a:blip r:embed="rId34"/>
+                    <a:blip r:embed="rId35"/>
                     <a:stretch>
                       <a:fillRect/>
                     </a:stretch>
@@ -2220,6 +2277,7 @@
           <w:noProof/>
           <w:lang w:val="en-US"/>
         </w:rPr>
+        <w:lastRenderedPageBreak/>
         <w:drawing>
           <wp:inline distT="0" distB="0" distL="0" distR="0" wp14:anchorId="5CE7EF05" wp14:editId="48C975CC">
             <wp:extent cx="6693244" cy="4527783"/>
@@ -2236,7 +2294,7 @@
                     <pic:cNvPicPr/>
                   </pic:nvPicPr>
                   <pic:blipFill>
-                    <a:blip r:embed="rId35"/>
+                    <a:blip r:embed="rId36"/>
                     <a:stretch>
                       <a:fillRect/>
                     </a:stretch>
@@ -2312,7 +2370,7 @@
                     <pic:cNvPicPr/>
                   </pic:nvPicPr>
                   <pic:blipFill>
-                    <a:blip r:embed="rId36"/>
+                    <a:blip r:embed="rId37"/>
                     <a:stretch>
                       <a:fillRect/>
                     </a:stretch>
@@ -2344,8 +2402,9 @@
       <w:pPr>
         <w:pStyle w:val="berschrift3"/>
       </w:pPr>
-      <w:hyperlink r:id="rId37" w:tgtFrame="_blank" w:history="1">
+      <w:hyperlink r:id="rId38" w:tgtFrame="_blank" w:history="1">
         <w:bookmarkStart w:id="6" w:name="_Toc144813554"/>
+        <w:proofErr w:type="gramStart"/>
         <w:r>
           <w:rPr>
             <w:rStyle w:val="Hyperlink"/>
@@ -2364,6 +2423,7 @@
           <w:t>Compiler</w:t>
         </w:r>
         <w:bookmarkEnd w:id="6"/>
+        <w:proofErr w:type="gramEnd"/>
       </w:hyperlink>
     </w:p>
     <w:p>
@@ -2393,7 +2453,7 @@
                     <pic:cNvPicPr/>
                   </pic:nvPicPr>
                   <pic:blipFill>
-                    <a:blip r:embed="rId38"/>
+                    <a:blip r:embed="rId39"/>
                     <a:stretch>
                       <a:fillRect/>
                     </a:stretch>
@@ -2469,7 +2529,7 @@
                     <pic:cNvPicPr/>
                   </pic:nvPicPr>
                   <pic:blipFill>
-                    <a:blip r:embed="rId39"/>
+                    <a:blip r:embed="rId40"/>
                     <a:stretch>
                       <a:fillRect/>
                     </a:stretch>
@@ -2503,6 +2563,7 @@
       </w:pPr>
       <w:proofErr w:type="spellStart"/>
       <w:r>
+        <w:lastRenderedPageBreak/>
         <w:t>Git</w:t>
       </w:r>
       <w:proofErr w:type="spellEnd"/>
@@ -2579,7 +2640,7 @@
                     </pic:cNvPicPr>
                   </pic:nvPicPr>
                   <pic:blipFill>
-                    <a:blip r:embed="rId40" cstate="print">
+                    <a:blip r:embed="rId41" cstate="print">
                       <a:extLst>
                         <a:ext uri="{28A0092B-C50C-407E-A947-70E740481C1C}">
                           <a14:useLocalDpi xmlns:a14="http://schemas.microsoft.com/office/drawing/2010/main" val="0"/>
@@ -2632,7 +2693,7 @@
                     </pic:cNvPicPr>
                   </pic:nvPicPr>
                   <pic:blipFill>
-                    <a:blip r:embed="rId41" cstate="print">
+                    <a:blip r:embed="rId42" cstate="print">
                       <a:extLst>
                         <a:ext uri="{28A0092B-C50C-407E-A947-70E740481C1C}">
                           <a14:useLocalDpi xmlns:a14="http://schemas.microsoft.com/office/drawing/2010/main" val="0"/>
@@ -2669,6 +2730,7 @@
       <w:pPr>
         <w:pStyle w:val="berschrift2"/>
       </w:pPr>
+      <w:proofErr w:type="gramStart"/>
       <w:r>
         <w:t>.</w:t>
       </w:r>
@@ -2677,9 +2739,10 @@
         <w:t>gitignore</w:t>
       </w:r>
       <w:proofErr w:type="spellEnd"/>
-    </w:p>
-    <w:p>
-      <w:hyperlink r:id="rId42" w:history="1">
+      <w:proofErr w:type="gramEnd"/>
+    </w:p>
+    <w:p>
+      <w:hyperlink r:id="rId43" w:history="1">
         <w:r>
           <w:t>https://stackoverflow.com/questions/10744305/how-to-create-a-gitignore-file</w:t>
         </w:r>
@@ -2706,7 +2769,7 @@
                     <pic:cNvPicPr/>
                   </pic:nvPicPr>
                   <pic:blipFill>
-                    <a:blip r:embed="rId43"/>
+                    <a:blip r:embed="rId44"/>
                     <a:stretch>
                       <a:fillRect/>
                     </a:stretch>
@@ -2733,7 +2796,6 @@
       </w:pPr>
       <w:proofErr w:type="spellStart"/>
       <w:r>
-        <w:lastRenderedPageBreak/>
         <w:t>g</w:t>
       </w:r>
       <w:r>
@@ -2770,7 +2832,7 @@
                     <pic:cNvPicPr/>
                   </pic:nvPicPr>
                   <pic:blipFill>
-                    <a:blip r:embed="rId44"/>
+                    <a:blip r:embed="rId45"/>
                     <a:stretch>
                       <a:fillRect/>
                     </a:stretch>
@@ -2799,6 +2861,7 @@
     </w:p>
     <w:p>
       <w:r>
+        <w:lastRenderedPageBreak/>
         <w:drawing>
           <wp:inline distT="0" distB="0" distL="0" distR="0" wp14:anchorId="6E11E52D" wp14:editId="3F91D660">
             <wp:extent cx="7344410" cy="2861945"/>
@@ -2815,7 +2878,7 @@
                     <pic:cNvPicPr/>
                   </pic:nvPicPr>
                   <pic:blipFill>
-                    <a:blip r:embed="rId45"/>
+                    <a:blip r:embed="rId46"/>
                     <a:stretch>
                       <a:fillRect/>
                     </a:stretch>
@@ -2871,7 +2934,7 @@
                     <pic:cNvPicPr/>
                   </pic:nvPicPr>
                   <pic:blipFill>
-                    <a:blip r:embed="rId46"/>
+                    <a:blip r:embed="rId47"/>
                     <a:stretch>
                       <a:fillRect/>
                     </a:stretch>
@@ -2898,7 +2961,6 @@
         <w:pStyle w:val="berschrift2"/>
       </w:pPr>
       <w:r>
-        <w:lastRenderedPageBreak/>
         <w:t>Erstellung vom Repository auf Desktop</w:t>
       </w:r>
     </w:p>
@@ -2908,7 +2970,7 @@
       </w:r>
     </w:p>
     <w:p>
-      <w:hyperlink r:id="rId47" w:history="1">
+      <w:hyperlink r:id="rId48" w:history="1">
         <w:r>
           <w:t>https://desktop.github.com/</w:t>
         </w:r>
@@ -2978,7 +3040,7 @@
           </mc:Choice>
           <mc:Fallback>
             <w:pict>
-              <v:shapetype w14:anchorId="369E6003" id="_x0000_t32" coordsize="21600,21600" o:spt="32" o:oned="t" path="m,l21600,21600e" filled="f">
+              <v:shapetype w14:anchorId="7269C1C4" id="_x0000_t32" coordsize="21600,21600" o:spt="32" o:oned="t" path="m,l21600,21600e" filled="f">
                 <v:path arrowok="t" fillok="f" o:connecttype="none"/>
                 <o:lock v:ext="edit" shapetype="t"/>
               </v:shapetype>
@@ -3020,7 +3082,7 @@
                     <pic:cNvPicPr/>
                   </pic:nvPicPr>
                   <pic:blipFill>
-                    <a:blip r:embed="rId48"/>
+                    <a:blip r:embed="rId49"/>
                     <a:stretch>
                       <a:fillRect/>
                     </a:stretch>
@@ -3050,6 +3112,7 @@
         <w:rPr>
           <w:noProof/>
         </w:rPr>
+        <w:lastRenderedPageBreak/>
         <w:t>Upload aug GiHub.com</w:t>
       </w:r>
     </w:p>
@@ -3122,7 +3185,7 @@
           </mc:Choice>
           <mc:Fallback>
             <w:pict>
-              <v:shape w14:anchorId="5043E39B" id="Gerade Verbindung mit Pfeil 1" o:spid="_x0000_s1026" type="#_x0000_t32" style="position:absolute;margin-left:29.5pt;margin-top:233.15pt;width:24.8pt;height:3.6pt;z-index:251665408;visibility:visible;mso-wrap-style:square;mso-width-percent:0;mso-height-percent:0;mso-wrap-distance-left:9pt;mso-wrap-distance-top:0;mso-wrap-distance-right:9pt;mso-wrap-distance-bottom:0;mso-position-horizontal:absolute;mso-position-horizontal-relative:text;mso-position-vertical:absolute;mso-position-vertical-relative:text;mso-width-percent:0;mso-height-percent:0;mso-width-relative:margin;mso-height-relative:margin" o:gfxdata="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" strokecolor="red" strokeweight="2.25pt">
+              <v:shape w14:anchorId="1E2DB879" id="Gerade Verbindung mit Pfeil 1" o:spid="_x0000_s1026" type="#_x0000_t32" style="position:absolute;margin-left:29.5pt;margin-top:233.15pt;width:24.8pt;height:3.6pt;z-index:251665408;visibility:visible;mso-wrap-style:square;mso-width-percent:0;mso-height-percent:0;mso-wrap-distance-left:9pt;mso-wrap-distance-top:0;mso-wrap-distance-right:9pt;mso-wrap-distance-bottom:0;mso-position-horizontal:absolute;mso-position-horizontal-relative:text;mso-position-vertical:absolute;mso-position-vertical-relative:text;mso-width-percent:0;mso-height-percent:0;mso-width-relative:margin;mso-height-relative:margin" o:gfxdata="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" strokecolor="red" strokeweight="2.25pt">
                 <v:stroke endarrow="block" joinstyle="miter"/>
               </v:shape>
             </w:pict>
@@ -3149,7 +3212,7 @@
                     <pic:cNvPicPr/>
                   </pic:nvPicPr>
                   <pic:blipFill>
-                    <a:blip r:embed="rId49"/>
+                    <a:blip r:embed="rId50"/>
                     <a:stretch>
                       <a:fillRect/>
                     </a:stretch>
@@ -3192,7 +3255,7 @@
                     <pic:cNvPicPr/>
                   </pic:nvPicPr>
                   <pic:blipFill>
-                    <a:blip r:embed="rId50"/>
+                    <a:blip r:embed="rId51"/>
                     <a:stretch>
                       <a:fillRect/>
                     </a:stretch>
@@ -3235,7 +3298,7 @@
                     <pic:cNvPicPr/>
                   </pic:nvPicPr>
                   <pic:blipFill>
-                    <a:blip r:embed="rId51"/>
+                    <a:blip r:embed="rId52"/>
                     <a:stretch>
                       <a:fillRect/>
                     </a:stretch>
@@ -3297,7 +3360,7 @@
                     <pic:cNvPicPr/>
                   </pic:nvPicPr>
                   <pic:blipFill>
-                    <a:blip r:embed="rId52"/>
+                    <a:blip r:embed="rId53"/>
                     <a:stretch>
                       <a:fillRect/>
                     </a:stretch>
@@ -3349,6 +3412,7 @@
         <w:t>Model „</w:t>
       </w:r>
       <w:proofErr w:type="spellStart"/>
+      <w:proofErr w:type="gramStart"/>
       <w:r>
         <w:rPr>
           <w:highlight w:val="darkGray"/>
@@ -3364,6 +3428,7 @@
         </w:rPr>
         <w:t>“</w:t>
       </w:r>
+      <w:proofErr w:type="gramEnd"/>
       <w:r>
         <w:rPr>
           <w:lang w:val="en-US"/>
@@ -3583,7 +3648,6 @@
         <w:rPr>
           <w:noProof/>
         </w:rPr>
-        <w:lastRenderedPageBreak/>
         <w:drawing>
           <wp:inline distT="0" distB="0" distL="0" distR="0" wp14:anchorId="2C4B1B39" wp14:editId="5860181F">
             <wp:extent cx="5760720" cy="1854835"/>
@@ -3602,7 +3666,7 @@
                     </pic:cNvPicPr>
                   </pic:nvPicPr>
                   <pic:blipFill>
-                    <a:blip r:embed="rId53"/>
+                    <a:blip r:embed="rId54"/>
                     <a:stretch>
                       <a:fillRect/>
                     </a:stretch>
@@ -3711,6 +3775,7 @@
         <w:rPr>
           <w:noProof/>
         </w:rPr>
+        <w:lastRenderedPageBreak/>
         <w:drawing>
           <wp:inline distT="0" distB="0" distL="0" distR="0" wp14:anchorId="798A42DC" wp14:editId="4EC8D66F">
             <wp:extent cx="1590951" cy="1051961"/>
@@ -3729,7 +3794,7 @@
                     </pic:cNvPicPr>
                   </pic:nvPicPr>
                   <pic:blipFill>
-                    <a:blip r:embed="rId54"/>
+                    <a:blip r:embed="rId55"/>
                     <a:stretch>
                       <a:fillRect/>
                     </a:stretch>
@@ -3779,7 +3844,7 @@
                     </pic:cNvPicPr>
                   </pic:nvPicPr>
                   <pic:blipFill>
-                    <a:blip r:embed="rId55" cstate="print">
+                    <a:blip r:embed="rId56" cstate="print">
                       <a:extLst>
                         <a:ext uri="{28A0092B-C50C-407E-A947-70E740481C1C}">
                           <a14:useLocalDpi xmlns:a14="http://schemas.microsoft.com/office/drawing/2010/main" val="0"/>
@@ -3828,8 +3893,16 @@
         <w:rPr>
           <w:lang w:val="en-GB"/>
         </w:rPr>
-        <w:t>Test–launch ok</w:t>
-      </w:r>
+        <w:t xml:space="preserve">Test–launch </w:t>
+      </w:r>
+      <w:proofErr w:type="gramStart"/>
+      <w:r>
+        <w:rPr>
+          <w:lang w:val="en-GB"/>
+        </w:rPr>
+        <w:t>ok</w:t>
+      </w:r>
+      <w:proofErr w:type="gramEnd"/>
     </w:p>
     <w:p>
       <w:pPr>
@@ -3859,7 +3932,7 @@
                     </pic:cNvPicPr>
                   </pic:nvPicPr>
                   <pic:blipFill>
-                    <a:blip r:embed="rId56"/>
+                    <a:blip r:embed="rId57"/>
                     <a:stretch>
                       <a:fillRect/>
                     </a:stretch>
@@ -3957,7 +4030,6 @@
       </w:pPr>
       <w:proofErr w:type="spellStart"/>
       <w:r>
-        <w:lastRenderedPageBreak/>
         <w:t>HomeController</w:t>
       </w:r>
       <w:proofErr w:type="spellEnd"/>
@@ -3994,7 +4066,7 @@
                     </pic:cNvPicPr>
                   </pic:nvPicPr>
                   <pic:blipFill>
-                    <a:blip r:embed="rId57">
+                    <a:blip r:embed="rId58">
                       <a:extLst>
                         <a:ext uri="{28A0092B-C50C-407E-A947-70E740481C1C}">
                           <a14:useLocalDpi xmlns:a14="http://schemas.microsoft.com/office/drawing/2010/main" val="0"/>
@@ -4031,6 +4103,7 @@
         <w:pStyle w:val="berschrift1"/>
       </w:pPr>
       <w:r>
+        <w:lastRenderedPageBreak/>
         <w:t>Frontend</w:t>
       </w:r>
     </w:p>
@@ -4076,7 +4149,7 @@
           <w:lang w:val="en-US"/>
         </w:rPr>
       </w:pPr>
-      <w:hyperlink r:id="rId58" w:history="1">
+      <w:hyperlink r:id="rId59" w:history="1">
         <w:r>
           <w:rPr>
             <w:rStyle w:val="Hyperlink"/>
@@ -4131,8 +4204,16 @@
         <w:rPr>
           <w:lang w:val="en-US"/>
         </w:rPr>
-        <w:t>Icons für Silo, Ampel,  10.11.2023</w:t>
-      </w:r>
+        <w:t>Icons für Silo, Ampel</w:t>
+      </w:r>
+      <w:proofErr w:type="gramStart"/>
+      <w:r>
+        <w:rPr>
+          <w:lang w:val="en-US"/>
+        </w:rPr>
+        <w:t>,  10.11.2023</w:t>
+      </w:r>
+      <w:proofErr w:type="gramEnd"/>
     </w:p>
     <w:p>
       <w:pPr>
@@ -4161,15 +4242,26 @@
           <w:u w:val="none"/>
           <w:lang w:val="en-US"/>
         </w:rPr>
-        <w:t>24/7 service</w:t>
-      </w:r>
+        <w:t xml:space="preserve">24/7 </w:t>
+      </w:r>
+      <w:proofErr w:type="gramStart"/>
       <w:r>
         <w:rPr>
           <w:rStyle w:val="Hyperlink"/>
+          <w:color w:val="000000"/>
+          <w:u w:val="none"/>
+          <w:lang w:val="en-US"/>
+        </w:rPr>
+        <w:t>service</w:t>
+      </w:r>
+      <w:r>
+        <w:rPr>
+          <w:rStyle w:val="Hyperlink"/>
           <w:lang w:val="en-US"/>
         </w:rPr>
         <w:t xml:space="preserve">  https://www.cleanpng.com/png-logo-brand-font-24-7-service-4168185/</w:t>
       </w:r>
+      <w:proofErr w:type="gramEnd"/>
     </w:p>
     <w:p>
       <w:pPr>
@@ -4190,7 +4282,7 @@
         </w:rPr>
         <w:t xml:space="preserve">Logo Quick Mix    </w:t>
       </w:r>
-      <w:hyperlink r:id="rId59" w:history="1">
+      <w:hyperlink r:id="rId60" w:history="1">
         <w:r>
           <w:rPr>
             <w:rStyle w:val="Hyperlink"/>
@@ -4266,7 +4358,21 @@
         <w:rPr>
           <w:lang w:val="en-US"/>
         </w:rPr>
-        <w:t>-linear-gradient(90deg, #f5680a,#f2e42c,#22e01f);</w:t>
+        <w:t>-linear-</w:t>
+      </w:r>
+      <w:proofErr w:type="gramStart"/>
+      <w:r>
+        <w:rPr>
+          <w:lang w:val="en-US"/>
+        </w:rPr>
+        <w:t>gradient(</w:t>
+      </w:r>
+      <w:proofErr w:type="gramEnd"/>
+      <w:r>
+        <w:rPr>
+          <w:lang w:val="en-US"/>
+        </w:rPr>
+        <w:t>90deg, #f5680a,#f2e42c,#22e01f);</w:t>
       </w:r>
     </w:p>
     <w:p>
@@ -4292,7 +4398,21 @@
         <w:rPr>
           <w:lang w:val="en-US"/>
         </w:rPr>
-        <w:t xml:space="preserve"> background: linear-gradient(90deg, #f5680a,#f2e42c,#22e01f);/       </w:t>
+        <w:t xml:space="preserve"> background: linear-</w:t>
+      </w:r>
+      <w:proofErr w:type="gramStart"/>
+      <w:r>
+        <w:rPr>
+          <w:lang w:val="en-US"/>
+        </w:rPr>
+        <w:t>gradient(</w:t>
+      </w:r>
+      <w:proofErr w:type="gramEnd"/>
+      <w:r>
+        <w:rPr>
+          <w:lang w:val="en-US"/>
+        </w:rPr>
+        <w:t xml:space="preserve">90deg, #f5680a,#f2e42c,#22e01f);/       </w:t>
       </w:r>
     </w:p>
     <w:p>
@@ -4373,8 +4493,16 @@
         <w:rPr>
           <w:lang w:val="en-US"/>
         </w:rPr>
-        <w:t>font „Bangers“</w:t>
-      </w:r>
+        <w:t>font „</w:t>
+      </w:r>
+      <w:proofErr w:type="gramStart"/>
+      <w:r>
+        <w:rPr>
+          <w:lang w:val="en-US"/>
+        </w:rPr>
+        <w:t>Bangers“</w:t>
+      </w:r>
+      <w:proofErr w:type="gramEnd"/>
     </w:p>
     <w:p>
       <w:pPr>
@@ -4431,29 +4559,50 @@
       </w:r>
     </w:p>
     <w:p>
+      <w:pPr>
+        <w:rPr>
+          <w:lang w:val="en-US"/>
+        </w:rPr>
+      </w:pPr>
       <w:proofErr w:type="spellStart"/>
       <w:r>
+        <w:rPr>
+          <w:lang w:val="en-US"/>
+        </w:rPr>
         <w:t>Index.cshtml</w:t>
       </w:r>
       <w:proofErr w:type="spellEnd"/>
       <w:r>
-        <w:t xml:space="preserve"> -  </w:t>
-      </w:r>
-      <w:proofErr w:type="spellStart"/>
-      <w:r>
-        <w:t>einlogen</w:t>
-      </w:r>
-      <w:proofErr w:type="spellEnd"/>
-      <w:r>
+        <w:rPr>
+          <w:lang w:val="en-US"/>
+        </w:rPr>
         <w:t xml:space="preserve"> </w:t>
       </w:r>
-      <w:proofErr w:type="spellStart"/>
-      <w:r>
-        <w:t>page</w:t>
-      </w:r>
-      <w:proofErr w:type="spellEnd"/>
-      <w:r>
-        <w:t xml:space="preserve"> i </w:t>
+      <w:proofErr w:type="gramStart"/>
+      <w:r>
+        <w:rPr>
+          <w:lang w:val="en-US"/>
+        </w:rPr>
+        <w:t xml:space="preserve">-  </w:t>
+      </w:r>
+      <w:r>
+        <w:rPr>
+          <w:lang w:val="en-US"/>
+        </w:rPr>
+        <w:t>login</w:t>
+      </w:r>
+      <w:proofErr w:type="gramEnd"/>
+      <w:r>
+        <w:rPr>
+          <w:lang w:val="en-US"/>
+        </w:rPr>
+        <w:t xml:space="preserve"> </w:t>
+      </w:r>
+      <w:r>
+        <w:rPr>
+          <w:lang w:val="en-US"/>
+        </w:rPr>
+        <w:t xml:space="preserve">page  </w:t>
       </w:r>
       <w:r>
         <w:rPr>
@@ -4461,6 +4610,7 @@
           <w:rFonts w:cstheme="minorHAnsi"/>
           <w:color w:val="538135" w:themeColor="accent6" w:themeShade="BF"/>
           <w:szCs w:val="24"/>
+          <w:lang w:val="en-US"/>
         </w:rPr>
         <w:t xml:space="preserve"> Views/Index.</w:t>
       </w:r>
@@ -4481,6 +4631,7 @@
           <w:rFonts w:cstheme="minorHAnsi"/>
           <w:color w:val="538135" w:themeColor="accent6" w:themeShade="BF"/>
           <w:szCs w:val="24"/>
+          <w:lang w:val="en-US"/>
         </w:rPr>
         <w:t>shtml</w:t>
       </w:r>
@@ -4533,6 +4684,7 @@
         <w:rPr>
           <w:noProof/>
         </w:rPr>
+        <w:lastRenderedPageBreak/>
         <w:drawing>
           <wp:anchor distT="0" distB="0" distL="0" distR="0" simplePos="0" relativeHeight="251659264" behindDoc="0" locked="0" layoutInCell="0" allowOverlap="1" wp14:anchorId="709A474D" wp14:editId="5C299D95">
             <wp:simplePos x="0" y="0"/>
@@ -4559,7 +4711,7 @@
                     </pic:cNvPicPr>
                   </pic:nvPicPr>
                   <pic:blipFill>
-                    <a:blip r:embed="rId60"/>
+                    <a:blip r:embed="rId61"/>
                     <a:stretch>
                       <a:fillRect/>
                     </a:stretch>
@@ -4694,7 +4846,7 @@
                     </pic:cNvPicPr>
                   </pic:nvPicPr>
                   <pic:blipFill>
-                    <a:blip r:embed="rId61" cstate="print">
+                    <a:blip r:embed="rId62" cstate="print">
                       <a:extLst>
                         <a:ext uri="{28A0092B-C50C-407E-A947-70E740481C1C}">
                           <a14:useLocalDpi xmlns:a14="http://schemas.microsoft.com/office/drawing/2010/main" val="0"/>
@@ -4753,7 +4905,6 @@
         <w:rPr>
           <w:noProof/>
         </w:rPr>
-        <w:lastRenderedPageBreak/>
         <w:drawing>
           <wp:inline distT="0" distB="0" distL="0" distR="0" wp14:anchorId="1156ED7B" wp14:editId="1C64F843">
             <wp:extent cx="2008509" cy="1321211"/>
@@ -4772,7 +4923,7 @@
                     </pic:cNvPicPr>
                   </pic:nvPicPr>
                   <pic:blipFill>
-                    <a:blip r:embed="rId62" cstate="print">
+                    <a:blip r:embed="rId63" cstate="print">
                       <a:extLst>
                         <a:ext uri="{28A0092B-C50C-407E-A947-70E740481C1C}">
                           <a14:useLocalDpi xmlns:a14="http://schemas.microsoft.com/office/drawing/2010/main" val="0"/>
@@ -4815,6 +4966,7 @@
         <w:pStyle w:val="berschrift4"/>
       </w:pPr>
       <w:r>
+        <w:lastRenderedPageBreak/>
         <w:t>Nachher</w:t>
       </w:r>
     </w:p>
@@ -4856,7 +5008,7 @@
                     </pic:cNvPicPr>
                   </pic:nvPicPr>
                   <pic:blipFill>
-                    <a:blip r:embed="rId63" cstate="print">
+                    <a:blip r:embed="rId64" cstate="print">
                       <a:extLst>
                         <a:ext uri="{28A0092B-C50C-407E-A947-70E740481C1C}">
                           <a14:useLocalDpi xmlns:a14="http://schemas.microsoft.com/office/drawing/2010/main" val="0"/>
@@ -4911,7 +5063,7 @@
                     </pic:cNvPicPr>
                   </pic:nvPicPr>
                   <pic:blipFill>
-                    <a:blip r:embed="rId64" cstate="print">
+                    <a:blip r:embed="rId65" cstate="print">
                       <a:extLst>
                         <a:ext uri="{28A0092B-C50C-407E-A947-70E740481C1C}">
                           <a14:useLocalDpi xmlns:a14="http://schemas.microsoft.com/office/drawing/2010/main" val="0"/>
@@ -4990,7 +5142,7 @@
                     </pic:cNvPicPr>
                   </pic:nvPicPr>
                   <pic:blipFill>
-                    <a:blip r:embed="rId65">
+                    <a:blip r:embed="rId66">
                       <a:extLst>
                         <a:ext uri="{28A0092B-C50C-407E-A947-70E740481C1C}">
                           <a14:useLocalDpi xmlns:a14="http://schemas.microsoft.com/office/drawing/2010/main" val="0"/>
@@ -5054,7 +5206,7 @@
                     </pic:cNvPicPr>
                   </pic:nvPicPr>
                   <pic:blipFill>
-                    <a:blip r:embed="rId66">
+                    <a:blip r:embed="rId67">
                       <a:extLst>
                         <a:ext uri="{28A0092B-C50C-407E-A947-70E740481C1C}">
                           <a14:useLocalDpi xmlns:a14="http://schemas.microsoft.com/office/drawing/2010/main" val="0"/>
@@ -5091,7 +5243,6 @@
         <w:pStyle w:val="berschrift4"/>
       </w:pPr>
       <w:r>
-        <w:lastRenderedPageBreak/>
         <w:t xml:space="preserve">Implementierung von </w:t>
       </w:r>
       <w:r>
@@ -5136,7 +5287,7 @@
                     </pic:cNvPicPr>
                   </pic:nvPicPr>
                   <pic:blipFill>
-                    <a:blip r:embed="rId67" cstate="print">
+                    <a:blip r:embed="rId68" cstate="print">
                       <a:extLst>
                         <a:ext uri="{28A0092B-C50C-407E-A947-70E740481C1C}">
                           <a14:useLocalDpi xmlns:a14="http://schemas.microsoft.com/office/drawing/2010/main" val="0"/>
@@ -5173,6 +5324,7 @@
         <w:rPr>
           <w:noProof/>
         </w:rPr>
+        <w:lastRenderedPageBreak/>
         <w:drawing>
           <wp:inline distT="0" distB="0" distL="0" distR="0" wp14:anchorId="21D00543" wp14:editId="16FB2D3D">
             <wp:extent cx="3155473" cy="1064694"/>
@@ -5191,7 +5343,7 @@
                     </pic:cNvPicPr>
                   </pic:nvPicPr>
                   <pic:blipFill>
-                    <a:blip r:embed="rId68" cstate="print">
+                    <a:blip r:embed="rId69" cstate="print">
                       <a:extLst>
                         <a:ext uri="{28A0092B-C50C-407E-A947-70E740481C1C}">
                           <a14:useLocalDpi xmlns:a14="http://schemas.microsoft.com/office/drawing/2010/main" val="0"/>
@@ -5226,7 +5378,15 @@
     <w:p/>
     <w:p>
       <w:r>
-        <w:t>Dann jedes Block implementieren</w:t>
+        <w:t xml:space="preserve">Dann </w:t>
+      </w:r>
+      <w:proofErr w:type="gramStart"/>
+      <w:r>
+        <w:t>jedes Block</w:t>
+      </w:r>
+      <w:proofErr w:type="gramEnd"/>
+      <w:r>
+        <w:t xml:space="preserve"> implementieren</w:t>
       </w:r>
     </w:p>
     <w:p>
@@ -5237,9 +5397,11 @@
           <w:numId w:val="2"/>
         </w:numPr>
       </w:pPr>
+      <w:proofErr w:type="gramStart"/>
       <w:r>
         <w:t>Linkes Block</w:t>
       </w:r>
+      <w:proofErr w:type="gramEnd"/>
     </w:p>
     <w:p>
       <w:pPr>
@@ -5272,7 +5434,7 @@
                     </pic:cNvPicPr>
                   </pic:nvPicPr>
                   <pic:blipFill>
-                    <a:blip r:embed="rId69" cstate="print">
+                    <a:blip r:embed="rId70" cstate="print">
                       <a:extLst>
                         <a:ext uri="{28A0092B-C50C-407E-A947-70E740481C1C}">
                           <a14:useLocalDpi xmlns:a14="http://schemas.microsoft.com/office/drawing/2010/main" val="0"/>
@@ -5338,7 +5500,7 @@
                     <pic:cNvPicPr/>
                   </pic:nvPicPr>
                   <pic:blipFill>
-                    <a:blip r:embed="rId70"/>
+                    <a:blip r:embed="rId71"/>
                     <a:stretch>
                       <a:fillRect/>
                     </a:stretch>
@@ -5434,7 +5596,7 @@
                     <pic:cNvPicPr/>
                   </pic:nvPicPr>
                   <pic:blipFill>
-                    <a:blip r:embed="rId71"/>
+                    <a:blip r:embed="rId72"/>
                     <a:stretch>
                       <a:fillRect/>
                     </a:stretch>
@@ -5519,7 +5681,7 @@
                     <pic:cNvPicPr/>
                   </pic:nvPicPr>
                   <pic:blipFill>
-                    <a:blip r:embed="rId72"/>
+                    <a:blip r:embed="rId73"/>
                     <a:stretch>
                       <a:fillRect/>
                     </a:stretch>
@@ -5578,7 +5740,7 @@
                     <pic:cNvPicPr/>
                   </pic:nvPicPr>
                   <pic:blipFill>
-                    <a:blip r:embed="rId73"/>
+                    <a:blip r:embed="rId74"/>
                     <a:stretch>
                       <a:fillRect/>
                     </a:stretch>
@@ -5658,7 +5820,7 @@
                     <pic:cNvPicPr/>
                   </pic:nvPicPr>
                   <pic:blipFill>
-                    <a:blip r:embed="rId74"/>
+                    <a:blip r:embed="rId75"/>
                     <a:stretch>
                       <a:fillRect/>
                     </a:stretch>
@@ -5743,7 +5905,7 @@
                     <pic:cNvPicPr/>
                   </pic:nvPicPr>
                   <pic:blipFill>
-                    <a:blip r:embed="rId75"/>
+                    <a:blip r:embed="rId76"/>
                     <a:stretch>
                       <a:fillRect/>
                     </a:stretch>
@@ -5794,7 +5956,7 @@
                     <pic:cNvPicPr/>
                   </pic:nvPicPr>
                   <pic:blipFill>
-                    <a:blip r:embed="rId76"/>
+                    <a:blip r:embed="rId77"/>
                     <a:stretch>
                       <a:fillRect/>
                     </a:stretch>
@@ -5848,7 +6010,7 @@
                     <pic:cNvPicPr/>
                   </pic:nvPicPr>
                   <pic:blipFill>
-                    <a:blip r:embed="rId77"/>
+                    <a:blip r:embed="rId78"/>
                     <a:stretch>
                       <a:fillRect/>
                     </a:stretch>
@@ -5877,7 +6039,7 @@
     </w:p>
     <w:p>
       <w:pPr>
-        <w:pStyle w:val="berschrift3"/>
+        <w:pStyle w:val="berschrift4"/>
       </w:pPr>
       <w:r>
         <w:t>Implementierung von FOOTER</w:t>
@@ -5918,7 +6080,7 @@
                     </pic:cNvPicPr>
                   </pic:nvPicPr>
                   <pic:blipFill>
-                    <a:blip r:embed="rId78" cstate="print">
+                    <a:blip r:embed="rId79" cstate="print">
                       <a:extLst>
                         <a:ext uri="{28A0092B-C50C-407E-A947-70E740481C1C}">
                           <a14:useLocalDpi xmlns:a14="http://schemas.microsoft.com/office/drawing/2010/main" val="0"/>
@@ -6132,7 +6294,7 @@
                           <pic:cNvPicPr/>
                         </pic:nvPicPr>
                         <pic:blipFill>
-                          <a:blip r:embed="rId79"/>
+                          <a:blip r:embed="rId80"/>
                           <a:stretch>
                             <a:fillRect/>
                           </a:stretch>
@@ -6196,8 +6358,13 @@
         </w:numPr>
       </w:pPr>
       <w:r>
-        <w:t>Kontakt: als 2 Blöcke neben einander</w:t>
-      </w:r>
+        <w:t xml:space="preserve">Kontakt: als 2 Blöcke </w:t>
+      </w:r>
+      <w:proofErr w:type="gramStart"/>
+      <w:r>
+        <w:t>neben einander</w:t>
+      </w:r>
+      <w:proofErr w:type="gramEnd"/>
     </w:p>
     <w:p>
       <w:pPr>
@@ -6223,7 +6390,7 @@
                     <pic:cNvPicPr/>
                   </pic:nvPicPr>
                   <pic:blipFill>
-                    <a:blip r:embed="rId80"/>
+                    <a:blip r:embed="rId81"/>
                     <a:stretch>
                       <a:fillRect/>
                     </a:stretch>
@@ -6244,7 +6411,15 @@
         </w:drawing>
       </w:r>
       <w:r>
-        <w:t xml:space="preserve">  Gw3PR*!Sup4ik</w:t>
+        <w:t xml:space="preserve">  Gw3PR</w:t>
+      </w:r>
+      <w:proofErr w:type="gramStart"/>
+      <w:r>
+        <w:t>*!Sup</w:t>
+      </w:r>
+      <w:proofErr w:type="gramEnd"/>
+      <w:r>
+        <w:t>4ik</w:t>
       </w:r>
     </w:p>
     <w:p>
@@ -6298,7 +6473,7 @@
                     <pic:cNvPicPr/>
                   </pic:nvPicPr>
                   <pic:blipFill>
-                    <a:blip r:embed="rId81"/>
+                    <a:blip r:embed="rId82"/>
                     <a:stretch>
                       <a:fillRect/>
                     </a:stretch>
@@ -6383,7 +6558,7 @@
                     <pic:cNvPicPr/>
                   </pic:nvPicPr>
                   <pic:blipFill>
-                    <a:blip r:embed="rId82"/>
+                    <a:blip r:embed="rId83"/>
                     <a:stretch>
                       <a:fillRect/>
                     </a:stretch>
@@ -6406,7 +6581,15 @@
     </w:p>
     <w:p>
       <w:r>
-        <w:t>“Das Urheberrecht muss nicht angemeldet oder beantragt werden. Es entsteht quasi automatisch mit der Schaffung des Werkes. Hier besteht der große Unterschied zu Patenten und Marken, die beim Deutschen Patent- und Markenamt angemeldet oder eingetragen werden müssen. Es gibt kein Urheberrechtsregister. Das Werk muss auch nicht veröffentlicht sein. Dementsprechend ist der Entwurf eines Bildes oder das Manuskript eines Buches ebenso urheberrechtlich geschützt wie ein veröffentlichter Bestseller.“</w:t>
+        <w:t xml:space="preserve">“Das Urheberrecht muss nicht angemeldet oder beantragt werden. Es </w:t>
+      </w:r>
+      <w:proofErr w:type="gramStart"/>
+      <w:r>
+        <w:t>entsteht quasi</w:t>
+      </w:r>
+      <w:proofErr w:type="gramEnd"/>
+      <w:r>
+        <w:t xml:space="preserve"> automatisch mit der Schaffung des Werkes. Hier besteht der große Unterschied zu Patenten und Marken, die beim Deutschen Patent- und Markenamt angemeldet oder eingetragen werden müssen. Es gibt kein Urheberrechtsregister. Das Werk muss auch nicht veröffentlicht sein. Dementsprechend ist der Entwurf eines Bildes oder das Manuskript eines Buches ebenso urheberrechtlich geschützt wie ein veröffentlichter Bestseller.“</w:t>
       </w:r>
     </w:p>
     <w:p>
@@ -6464,7 +6647,7 @@
                     <pic:cNvPicPr/>
                   </pic:nvPicPr>
                   <pic:blipFill>
-                    <a:blip r:embed="rId83"/>
+                    <a:blip r:embed="rId84"/>
                     <a:stretch>
                       <a:fillRect/>
                     </a:stretch>
@@ -6512,7 +6695,7 @@
                     <pic:cNvPicPr/>
                   </pic:nvPicPr>
                   <pic:blipFill>
-                    <a:blip r:embed="rId84"/>
+                    <a:blip r:embed="rId85"/>
                     <a:stretch>
                       <a:fillRect/>
                     </a:stretch>
@@ -6569,7 +6752,7 @@
                     <pic:cNvPicPr/>
                   </pic:nvPicPr>
                   <pic:blipFill>
-                    <a:blip r:embed="rId85"/>
+                    <a:blip r:embed="rId86"/>
                     <a:stretch>
                       <a:fillRect/>
                     </a:stretch>
@@ -6626,7 +6809,7 @@
                     <pic:cNvPicPr/>
                   </pic:nvPicPr>
                   <pic:blipFill>
-                    <a:blip r:embed="rId86"/>
+                    <a:blip r:embed="rId87"/>
                     <a:stretch>
                       <a:fillRect/>
                     </a:stretch>
@@ -6677,8 +6860,16 @@
         <w:rPr>
           <w:lang w:val="en-US"/>
         </w:rPr>
-        <w:t>"Add html for footer"</w:t>
-      </w:r>
+        <w:t xml:space="preserve">"Add html for </w:t>
+      </w:r>
+      <w:proofErr w:type="gramStart"/>
+      <w:r>
+        <w:rPr>
+          <w:lang w:val="en-US"/>
+        </w:rPr>
+        <w:t>footer"</w:t>
+      </w:r>
+      <w:proofErr w:type="gramEnd"/>
     </w:p>
     <w:p>
       <w:pPr>
@@ -6709,7 +6900,7 @@
                     <pic:cNvPicPr/>
                   </pic:nvPicPr>
                   <pic:blipFill rotWithShape="1">
-                    <a:blip r:embed="rId87"/>
+                    <a:blip r:embed="rId88"/>
                     <a:srcRect t="1511" b="1"/>
                     <a:stretch/>
                   </pic:blipFill>
@@ -6740,7 +6931,7 @@
     <w:p/>
     <w:p>
       <w:pPr>
-        <w:pStyle w:val="berschrift2"/>
+        <w:pStyle w:val="berschrift4"/>
         <w:rPr>
           <w:lang w:val="en-US"/>
         </w:rPr>
@@ -6769,21 +6960,13 @@
     </w:p>
     <w:p>
       <w:pPr>
-        <w:ind w:firstLine="708"/>
-        <w:rPr>
-          <w:rFonts w:ascii="Consolas" w:hAnsi="Consolas" w:cs="Consolas"/>
-          <w:color w:val="000000"/>
-          <w:sz w:val="19"/>
-          <w:szCs w:val="19"/>
-          <w:lang w:val="en-US"/>
-        </w:rPr>
-      </w:pPr>
-      <w:r>
-        <w:rPr>
-          <w:rFonts w:ascii="Consolas" w:hAnsi="Consolas" w:cs="Consolas"/>
-          <w:color w:val="000000"/>
-          <w:sz w:val="19"/>
-          <w:szCs w:val="19"/>
+        <w:pStyle w:val="berschrift5"/>
+        <w:rPr>
+          <w:lang w:val="en-US"/>
+        </w:rPr>
+      </w:pPr>
+      <w:r>
+        <w:rPr>
           <w:lang w:val="en-US"/>
         </w:rPr>
         <w:t>@Html.Partial("ProjectLogo")</w:t>
@@ -6856,7 +7039,7 @@
                     <pic:cNvPicPr/>
                   </pic:nvPicPr>
                   <pic:blipFill>
-                    <a:blip r:embed="rId88"/>
+                    <a:blip r:embed="rId89"/>
                     <a:stretch>
                       <a:fillRect/>
                     </a:stretch>
@@ -6892,12 +7075,18 @@
       <w:pPr>
         <w:ind w:firstLine="708"/>
         <w:rPr>
+          <w:lang w:val="en-US"/>
+        </w:rPr>
+      </w:pPr>
+      <w:r>
+        <w:rPr>
           <w:rFonts w:ascii="Consolas" w:hAnsi="Consolas" w:cs="Consolas"/>
           <w:color w:val="000000"/>
           <w:sz w:val="19"/>
           <w:szCs w:val="19"/>
         </w:rPr>
-      </w:pPr>
+        <w:t>Test ok</w:t>
+      </w:r>
       <w:r>
         <w:rPr>
           <w:rFonts w:ascii="Consolas" w:hAnsi="Consolas" w:cs="Consolas"/>
@@ -6905,75 +7094,281 @@
           <w:sz w:val="19"/>
           <w:szCs w:val="19"/>
         </w:rPr>
-        <w:t>Test ok</w:t>
+        <w:t xml:space="preserve">, </w:t>
+      </w:r>
+      <w:r>
+        <w:rPr>
+          <w:lang w:val="en-US"/>
+        </w:rPr>
+        <w:t>c</w:t>
+      </w:r>
+      <w:r>
+        <w:rPr>
+          <w:lang w:val="en-US"/>
+        </w:rPr>
+        <w:t xml:space="preserve">ommit </w:t>
+      </w:r>
+    </w:p>
+    <w:p>
+      <w:pPr>
+        <w:suppressAutoHyphens w:val="0"/>
+        <w:autoSpaceDE w:val="0"/>
+        <w:autoSpaceDN w:val="0"/>
+        <w:adjustRightInd w:val="0"/>
+        <w:spacing w:after="0" w:line="240" w:lineRule="auto"/>
+        <w:ind w:left="708" w:firstLine="708"/>
+        <w:rPr>
+          <w:rFonts w:ascii="Lucida Console" w:hAnsi="Lucida Console" w:cs="Lucida Console"/>
+          <w:sz w:val="18"/>
+          <w:szCs w:val="18"/>
+          <w:lang w:val="en-US"/>
+        </w:rPr>
+      </w:pPr>
+      <w:r>
+        <w:rPr>
+          <w:rFonts w:ascii="Lucida Console" w:hAnsi="Lucida Console" w:cs="Lucida Console"/>
+          <w:sz w:val="18"/>
+          <w:szCs w:val="18"/>
+          <w:lang w:val="en-US"/>
+        </w:rPr>
+        <w:t xml:space="preserve">Add "Shared"-folder in "Views"-folder and move partial files to </w:t>
+      </w:r>
+      <w:proofErr w:type="gramStart"/>
+      <w:r>
+        <w:rPr>
+          <w:rFonts w:ascii="Lucida Console" w:hAnsi="Lucida Console" w:cs="Lucida Console"/>
+          <w:sz w:val="18"/>
+          <w:szCs w:val="18"/>
+          <w:lang w:val="en-US"/>
+        </w:rPr>
+        <w:t>it</w:t>
+      </w:r>
+      <w:proofErr w:type="gramEnd"/>
+    </w:p>
+    <w:p>
+      <w:pPr>
+        <w:rPr>
+          <w:lang w:val="en-US"/>
+        </w:rPr>
+      </w:pPr>
+      <w:r>
+        <w:rPr>
+          <w:lang w:val="en-US"/>
+        </w:rPr>
+        <w:tab/>
+      </w:r>
+    </w:p>
+    <w:p>
+      <w:pPr>
+        <w:pStyle w:val="berschrift5"/>
+        <w:rPr>
+          <w:lang w:val="en-US"/>
+        </w:rPr>
+      </w:pPr>
+      <w:r>
+        <w:rPr>
+          <w:highlight w:val="yellow"/>
+          <w:lang w:val="en-US"/>
+        </w:rPr>
+        <w:t>@</w:t>
+      </w:r>
+      <w:r>
+        <w:rPr>
+          <w:lang w:val="en-US"/>
+        </w:rPr>
+        <w:t>Html.Partial("NavigationElementsPartial")</w:t>
       </w:r>
     </w:p>
     <w:p>
       <w:pPr>
         <w:ind w:firstLine="708"/>
-      </w:pPr>
-      <w:r>
-        <w:drawing>
-          <wp:inline distT="0" distB="0" distL="0" distR="0" wp14:anchorId="258A5FE0" wp14:editId="488CE393">
-            <wp:extent cx="1379428" cy="2722033"/>
-            <wp:effectExtent l="0" t="0" r="0" b="2540"/>
-            <wp:docPr id="290316695" name="Grafik 1" descr="Ein Bild, das Text, Screenshot, Software, Webseite enthält.&#10;&#10;Automatisch generierte Beschreibung"/>
-            <wp:cNvGraphicFramePr>
-              <a:graphicFrameLocks xmlns:a="http://schemas.openxmlformats.org/drawingml/2006/main" noChangeAspect="1"/>
-            </wp:cNvGraphicFramePr>
-            <a:graphic xmlns:a="http://schemas.openxmlformats.org/drawingml/2006/main">
-              <a:graphicData uri="http://schemas.openxmlformats.org/drawingml/2006/picture">
-                <pic:pic xmlns:pic="http://schemas.openxmlformats.org/drawingml/2006/picture">
-                  <pic:nvPicPr>
-                    <pic:cNvPr id="290316695" name="Grafik 1" descr="Ein Bild, das Text, Screenshot, Software, Webseite enthält.&#10;&#10;Automatisch generierte Beschreibung"/>
-                    <pic:cNvPicPr/>
-                  </pic:nvPicPr>
-                  <pic:blipFill>
-                    <a:blip r:embed="rId89"/>
-                    <a:stretch>
-                      <a:fillRect/>
-                    </a:stretch>
-                  </pic:blipFill>
-                  <pic:spPr>
-                    <a:xfrm>
-                      <a:off x="0" y="0"/>
-                      <a:ext cx="1385083" cy="2733193"/>
-                    </a:xfrm>
-                    <a:prstGeom prst="rect">
-                      <a:avLst/>
-                    </a:prstGeom>
-                  </pic:spPr>
-                </pic:pic>
-              </a:graphicData>
-            </a:graphic>
-          </wp:inline>
-        </w:drawing>
-      </w:r>
-    </w:p>
-    <w:p/>
-    <w:p>
-      <w:r>
+        <w:rPr>
+          <w:lang w:val="en-US"/>
+        </w:rPr>
+      </w:pPr>
+      <w:r>
+        <w:rPr>
+          <w:lang w:val="en-US"/>
+        </w:rPr>
+        <w:t>Test ok, commit</w:t>
+      </w:r>
+    </w:p>
+    <w:p>
+      <w:pPr>
+        <w:ind w:firstLine="708"/>
+        <w:rPr>
+          <w:lang w:val="en-US"/>
+        </w:rPr>
+      </w:pPr>
+      <w:r>
+        <w:rPr>
+          <w:lang w:val="en-US"/>
+        </w:rPr>
         <w:tab/>
-        <w:t xml:space="preserve">Commit </w:t>
-      </w:r>
-    </w:p>
-    <w:p/>
-    <w:p/>
-    <w:p/>
-    <w:p/>
-    <w:p/>
-    <w:p/>
-    <w:p/>
-    <w:p/>
-    <w:p/>
-    <w:p/>
-    <w:p/>
-    <w:p/>
-    <w:p/>
-    <w:p/>
-    <w:p/>
-    <w:p/>
-    <w:p/>
+      </w:r>
+    </w:p>
+    <w:p>
+      <w:pPr>
+        <w:rPr>
+          <w:lang w:val="en-US"/>
+        </w:rPr>
+      </w:pPr>
+    </w:p>
+    <w:p>
+      <w:pPr>
+        <w:rPr>
+          <w:lang w:val="en-US"/>
+        </w:rPr>
+      </w:pPr>
+    </w:p>
+    <w:p>
+      <w:pPr>
+        <w:ind w:firstLine="708"/>
+        <w:rPr>
+          <w:lang w:val="en-US"/>
+        </w:rPr>
+      </w:pPr>
+      <w:r>
+        <w:rPr>
+          <w:lang w:val="en-US"/>
+        </w:rPr>
+        <w:t xml:space="preserve">Pull to the remote </w:t>
+      </w:r>
+      <w:proofErr w:type="gramStart"/>
+      <w:r>
+        <w:rPr>
+          <w:lang w:val="en-US"/>
+        </w:rPr>
+        <w:t>repository</w:t>
+      </w:r>
+      <w:proofErr w:type="gramEnd"/>
+    </w:p>
+    <w:p>
+      <w:pPr>
+        <w:rPr>
+          <w:lang w:val="en-US"/>
+        </w:rPr>
+      </w:pPr>
+    </w:p>
+    <w:p>
+      <w:pPr>
+        <w:rPr>
+          <w:lang w:val="en-US"/>
+        </w:rPr>
+      </w:pPr>
+    </w:p>
+    <w:p>
+      <w:pPr>
+        <w:rPr>
+          <w:lang w:val="en-US"/>
+        </w:rPr>
+      </w:pPr>
+    </w:p>
+    <w:p>
+      <w:pPr>
+        <w:rPr>
+          <w:lang w:val="en-US"/>
+        </w:rPr>
+      </w:pPr>
+    </w:p>
+    <w:p>
+      <w:pPr>
+        <w:rPr>
+          <w:lang w:val="en-US"/>
+        </w:rPr>
+      </w:pPr>
+    </w:p>
+    <w:p>
+      <w:pPr>
+        <w:rPr>
+          <w:lang w:val="en-US"/>
+        </w:rPr>
+      </w:pPr>
+    </w:p>
+    <w:p>
+      <w:pPr>
+        <w:rPr>
+          <w:lang w:val="en-US"/>
+        </w:rPr>
+      </w:pPr>
+    </w:p>
+    <w:p>
+      <w:pPr>
+        <w:rPr>
+          <w:lang w:val="en-US"/>
+        </w:rPr>
+      </w:pPr>
+    </w:p>
+    <w:p>
+      <w:pPr>
+        <w:rPr>
+          <w:lang w:val="en-US"/>
+        </w:rPr>
+      </w:pPr>
+    </w:p>
+    <w:p>
+      <w:pPr>
+        <w:rPr>
+          <w:lang w:val="en-US"/>
+        </w:rPr>
+      </w:pPr>
+    </w:p>
+    <w:p>
+      <w:pPr>
+        <w:rPr>
+          <w:lang w:val="en-US"/>
+        </w:rPr>
+      </w:pPr>
+    </w:p>
+    <w:p>
+      <w:pPr>
+        <w:rPr>
+          <w:lang w:val="en-US"/>
+        </w:rPr>
+      </w:pPr>
+    </w:p>
+    <w:p>
+      <w:pPr>
+        <w:rPr>
+          <w:lang w:val="en-US"/>
+        </w:rPr>
+      </w:pPr>
+    </w:p>
+    <w:p>
+      <w:pPr>
+        <w:rPr>
+          <w:lang w:val="en-US"/>
+        </w:rPr>
+      </w:pPr>
+    </w:p>
+    <w:p>
+      <w:pPr>
+        <w:rPr>
+          <w:lang w:val="en-US"/>
+        </w:rPr>
+      </w:pPr>
+    </w:p>
+    <w:p>
+      <w:pPr>
+        <w:rPr>
+          <w:lang w:val="en-US"/>
+        </w:rPr>
+      </w:pPr>
+    </w:p>
+    <w:p>
+      <w:pPr>
+        <w:rPr>
+          <w:lang w:val="en-US"/>
+        </w:rPr>
+      </w:pPr>
+    </w:p>
+    <w:p>
+      <w:pPr>
+        <w:rPr>
+          <w:lang w:val="en-US"/>
+        </w:rPr>
+      </w:pPr>
+    </w:p>
     <w:p>
       <w:pPr>
         <w:rPr>
@@ -7176,7 +7571,6 @@
                 <w:rPr>
                   <w:noProof/>
                 </w:rPr>
-                <w:lastRenderedPageBreak/>
                 <w:t xml:space="preserve">Git community. (20. 11 2023). </w:t>
               </w:r>
               <w:r>
@@ -8259,6 +8653,26 @@
       <w:color w:val="2F5496" w:themeColor="accent1" w:themeShade="BF"/>
     </w:rPr>
   </w:style>
+  <w:style w:type="paragraph" w:styleId="berschrift5">
+    <w:name w:val="heading 5"/>
+    <w:basedOn w:val="Standard"/>
+    <w:next w:val="Standard"/>
+    <w:link w:val="berschrift5Zchn"/>
+    <w:uiPriority w:val="9"/>
+    <w:unhideWhenUsed/>
+    <w:qFormat/>
+    <w:rsid w:val="001A393E"/>
+    <w:pPr>
+      <w:keepNext/>
+      <w:keepLines/>
+      <w:spacing w:before="40" w:after="0"/>
+      <w:outlineLvl w:val="4"/>
+    </w:pPr>
+    <w:rPr>
+      <w:rFonts w:asciiTheme="majorHAnsi" w:eastAsiaTheme="majorEastAsia" w:hAnsiTheme="majorHAnsi" w:cstheme="majorBidi"/>
+      <w:color w:val="2F5496" w:themeColor="accent1" w:themeShade="BF"/>
+    </w:rPr>
+  </w:style>
   <w:style w:type="character" w:default="1" w:styleId="Absatz-Standardschriftart">
     <w:name w:val="Default Paragraph Font"/>
     <w:uiPriority w:val="1"/>
@@ -8507,6 +8921,18 @@
         <w:insideV w:val="single" w:sz="4" w:space="0" w:color="auto"/>
       </w:tblBorders>
     </w:tblPr>
+  </w:style>
+  <w:style w:type="character" w:customStyle="1" w:styleId="berschrift5Zchn">
+    <w:name w:val="Überschrift 5 Zchn"/>
+    <w:basedOn w:val="Absatz-Standardschriftart"/>
+    <w:link w:val="berschrift5"/>
+    <w:uiPriority w:val="9"/>
+    <w:rsid w:val="001A393E"/>
+    <w:rPr>
+      <w:rFonts w:asciiTheme="majorHAnsi" w:eastAsiaTheme="majorEastAsia" w:hAnsiTheme="majorHAnsi" w:cstheme="majorBidi"/>
+      <w:color w:val="2F5496" w:themeColor="accent1" w:themeShade="BF"/>
+      <w:sz w:val="24"/>
+    </w:rPr>
   </w:style>
 </w:styles>
 </file>

</xml_diff>

<commit_message>
Add modal window "Contact"
</commit_message>
<xml_diff>
--- a/_DOCUMENTATION_MaterialStatusMVC_DRAFT.docx
+++ b/_DOCUMENTATION_MaterialStatusMVC_DRAFT.docx
@@ -770,6 +770,7 @@
       </w:pPr>
       <w:r>
         <w:rPr>
+          <w:noProof/>
           <w:lang w:val="en-US"/>
         </w:rPr>
         <w:drawing>
@@ -2676,7 +2677,7 @@
           <w:noProof/>
         </w:rPr>
         <w:drawing>
-          <wp:inline distT="0" distB="0" distL="0" distR="0" wp14:anchorId="1CE9CD54" wp14:editId="5076C2FE">
+          <wp:inline distT="0" distB="0" distL="0" distR="0" wp14:anchorId="1CE9CD54" wp14:editId="541AAD13">
             <wp:extent cx="2357355" cy="1799536"/>
             <wp:effectExtent l="0" t="0" r="5080" b="0"/>
             <wp:docPr id="590956131" name="Grafik 2" descr="Ein Bild, das Elektronik, Text, Screenshot, Display enthält.&#10;&#10;Automatisch generierte Beschreibung"/>
@@ -2796,10 +2797,7 @@
       </w:pPr>
       <w:proofErr w:type="spellStart"/>
       <w:r>
-        <w:t>g</w:t>
-      </w:r>
-      <w:r>
-        <w:t>it</w:t>
+        <w:t>git</w:t>
       </w:r>
       <w:proofErr w:type="spellEnd"/>
       <w:r>
@@ -2861,6 +2859,9 @@
     </w:p>
     <w:p>
       <w:r>
+        <w:rPr>
+          <w:noProof/>
+        </w:rPr>
         <w:lastRenderedPageBreak/>
         <w:drawing>
           <wp:inline distT="0" distB="0" distL="0" distR="0" wp14:anchorId="6E11E52D" wp14:editId="3F91D660">
@@ -3602,6 +3603,7 @@
               <w:color w:val="000000"/>
               <w:sz w:val="19"/>
               <w:szCs w:val="19"/>
+              <w:lang w:val="en-US"/>
             </w:rPr>
             <w:instrText xml:space="preserve">CITATION Sem23 \n  \y  \l 1031 </w:instrText>
           </w:r>
@@ -3622,6 +3624,7 @@
               <w:color w:val="000000"/>
               <w:sz w:val="19"/>
               <w:szCs w:val="19"/>
+              <w:lang w:val="en-US"/>
             </w:rPr>
             <w:t>(ALEKSEEV74.RU)</w:t>
           </w:r>
@@ -3827,7 +3830,7 @@
           <w:lang w:val="en-GB"/>
         </w:rPr>
         <w:drawing>
-          <wp:inline distT="0" distB="0" distL="0" distR="0" wp14:anchorId="7A0D9454" wp14:editId="49F4BB6B">
+          <wp:inline distT="0" distB="0" distL="0" distR="0" wp14:anchorId="7A0D9454" wp14:editId="76952E35">
             <wp:extent cx="4627596" cy="4376435"/>
             <wp:effectExtent l="0" t="0" r="1905" b="5080"/>
             <wp:docPr id="225278305" name="Grafik 6"/>
@@ -4991,7 +4994,7 @@
           <w:lang w:val="en-US"/>
         </w:rPr>
         <w:drawing>
-          <wp:inline distT="0" distB="0" distL="0" distR="0" wp14:anchorId="2BB92FE6" wp14:editId="3E792E5F">
+          <wp:inline distT="0" distB="0" distL="0" distR="0" wp14:anchorId="2BB92FE6" wp14:editId="04F2EDB0">
             <wp:extent cx="5750560" cy="2943860"/>
             <wp:effectExtent l="0" t="0" r="2540" b="8890"/>
             <wp:docPr id="304592220" name="Grafik 4" descr="Ein Bild, das Text, Screenshot, Software, Computer enthält.&#10;&#10;Automatisch generierte Beschreibung"/>
@@ -5046,7 +5049,7 @@
           <w:noProof/>
         </w:rPr>
         <w:drawing>
-          <wp:inline distT="0" distB="0" distL="0" distR="0" wp14:anchorId="1CFB58EB" wp14:editId="3D0330F0">
+          <wp:inline distT="0" distB="0" distL="0" distR="0" wp14:anchorId="1CFB58EB" wp14:editId="35F4A1E0">
             <wp:extent cx="2401732" cy="1602931"/>
             <wp:effectExtent l="19050" t="19050" r="17780" b="16510"/>
             <wp:docPr id="1036614789" name="Grafik 5" descr="Ein Bild, das Text, Screenshot, Software, Schrift enthält.&#10;&#10;Automatisch generierte Beschreibung"/>
@@ -5326,7 +5329,7 @@
         </w:rPr>
         <w:lastRenderedPageBreak/>
         <w:drawing>
-          <wp:inline distT="0" distB="0" distL="0" distR="0" wp14:anchorId="21D00543" wp14:editId="16FB2D3D">
+          <wp:inline distT="0" distB="0" distL="0" distR="0" wp14:anchorId="21D00543" wp14:editId="123C7F84">
             <wp:extent cx="3155473" cy="1064694"/>
             <wp:effectExtent l="0" t="0" r="6985" b="2540"/>
             <wp:docPr id="19157679" name="Grafik 4"/>
@@ -5417,7 +5420,7 @@
           <w:noProof/>
         </w:rPr>
         <w:drawing>
-          <wp:inline distT="0" distB="0" distL="0" distR="0" wp14:anchorId="21B2DDAB" wp14:editId="695C5A25">
+          <wp:inline distT="0" distB="0" distL="0" distR="0" wp14:anchorId="21B2DDAB" wp14:editId="5D2FEA4D">
             <wp:extent cx="5750560" cy="3070860"/>
             <wp:effectExtent l="0" t="0" r="2540" b="0"/>
             <wp:docPr id="1612032487" name="Grafik 5"/>
@@ -6048,7 +6051,7 @@
     <w:p/>
     <w:p>
       <w:pPr>
-        <w:pStyle w:val="berschrift4"/>
+        <w:pStyle w:val="berschrift5"/>
       </w:pPr>
       <w:r>
         <w:t>Haupt-Blöcke</w:t>
@@ -6063,7 +6066,7 @@
           <w:noProof/>
         </w:rPr>
         <w:drawing>
-          <wp:inline distT="0" distB="0" distL="0" distR="0" wp14:anchorId="71FD0601" wp14:editId="5A4377EB">
+          <wp:inline distT="0" distB="0" distL="0" distR="0" wp14:anchorId="71FD0601" wp14:editId="608804E0">
             <wp:extent cx="7332345" cy="271780"/>
             <wp:effectExtent l="0" t="0" r="1905" b="0"/>
             <wp:docPr id="1716268089" name="Grafik 1"/>
@@ -6328,7 +6331,7 @@
     </w:p>
     <w:p>
       <w:pPr>
-        <w:pStyle w:val="berschrift4"/>
+        <w:pStyle w:val="berschrift5"/>
       </w:pPr>
       <w:r>
         <w:t>Innere Blöcke</w:t>
@@ -6719,7 +6722,7 @@
     <w:p/>
     <w:p>
       <w:pPr>
-        <w:pStyle w:val="berschrift4"/>
+        <w:pStyle w:val="berschrift5"/>
       </w:pPr>
       <w:r>
         <w:t>Test</w:t>
@@ -6777,22 +6780,50 @@
     <w:p/>
     <w:p>
       <w:pPr>
-        <w:pStyle w:val="berschrift4"/>
-      </w:pPr>
-      <w:r>
+        <w:pStyle w:val="berschrift5"/>
+        <w:rPr>
+          <w:lang w:val="en-US"/>
+        </w:rPr>
+      </w:pPr>
+      <w:r>
+        <w:rPr>
+          <w:lang w:val="en-US"/>
+        </w:rPr>
         <w:t>Validation</w:t>
       </w:r>
       <w:r>
-        <w:t>, Fehlerkorrektur</w:t>
-      </w:r>
-    </w:p>
-    <w:p>
-      <w:r>
+        <w:rPr>
+          <w:lang w:val="en-US"/>
+        </w:rPr>
+        <w:t xml:space="preserve">, </w:t>
+      </w:r>
+      <w:proofErr w:type="spellStart"/>
+      <w:r>
+        <w:rPr>
+          <w:lang w:val="en-US"/>
+        </w:rPr>
+        <w:t>Fehlerkorrektur</w:t>
+      </w:r>
+      <w:proofErr w:type="spellEnd"/>
+    </w:p>
+    <w:p>
+      <w:pPr>
+        <w:rPr>
+          <w:lang w:val="en-US"/>
+        </w:rPr>
+      </w:pPr>
+      <w:r>
+        <w:rPr>
+          <w:lang w:val="en-US"/>
+        </w:rPr>
         <w:t>https://validator.w3.org/#validate_by_input</w:t>
       </w:r>
     </w:p>
     <w:p>
       <w:r>
+        <w:rPr>
+          <w:noProof/>
+        </w:rPr>
         <w:drawing>
           <wp:inline distT="0" distB="0" distL="0" distR="0" wp14:anchorId="153A783A" wp14:editId="7F22F8A5">
             <wp:extent cx="7344410" cy="3729990"/>
@@ -6833,7 +6864,7 @@
     <w:p/>
     <w:p>
       <w:pPr>
-        <w:pStyle w:val="berschrift4"/>
+        <w:pStyle w:val="berschrift5"/>
         <w:rPr>
           <w:lang w:val="en-US"/>
         </w:rPr>
@@ -6932,43 +6963,25 @@
     <w:p>
       <w:pPr>
         <w:pStyle w:val="berschrift4"/>
-        <w:rPr>
-          <w:lang w:val="en-US"/>
-        </w:rPr>
-      </w:pPr>
+      </w:pPr>
+      <w:r>
+        <w:t>Verbesserungen</w:t>
+      </w:r>
+      <w:r>
+        <w:t xml:space="preserve"> / Code </w:t>
+      </w:r>
       <w:proofErr w:type="spellStart"/>
       <w:r>
-        <w:rPr>
-          <w:lang w:val="en-US"/>
-        </w:rPr>
-        <w:t>Verbesserungen</w:t>
+        <w:t>Refactoring</w:t>
       </w:r>
       <w:proofErr w:type="spellEnd"/>
-      <w:r>
-        <w:rPr>
-          <w:lang w:val="en-US"/>
-        </w:rPr>
-        <w:t xml:space="preserve"> / Code Refactoring</w:t>
-      </w:r>
-    </w:p>
-    <w:p>
-      <w:pPr>
-        <w:rPr>
-          <w:lang w:val="en-US"/>
-        </w:rPr>
-      </w:pPr>
-    </w:p>
+    </w:p>
+    <w:p/>
     <w:p>
       <w:pPr>
         <w:pStyle w:val="berschrift5"/>
-        <w:rPr>
-          <w:lang w:val="en-US"/>
-        </w:rPr>
-      </w:pPr>
-      <w:r>
-        <w:rPr>
-          <w:lang w:val="en-US"/>
-        </w:rPr>
+      </w:pPr>
+      <w:r>
         <w:t>@Html.Partial("ProjectLogo")</w:t>
       </w:r>
     </w:p>
@@ -7019,6 +7032,7 @@
       <w:r>
         <w:rPr>
           <w:rFonts w:ascii="Consolas" w:hAnsi="Consolas" w:cs="Consolas"/>
+          <w:noProof/>
           <w:color w:val="000000"/>
           <w:sz w:val="19"/>
           <w:szCs w:val="19"/>
@@ -7190,7 +7204,25 @@
         <w:rPr>
           <w:lang w:val="en-US"/>
         </w:rPr>
-        <w:t>Test ok, commit</w:t>
+        <w:t xml:space="preserve">Test </w:t>
+      </w:r>
+      <w:r>
+        <w:rPr>
+          <w:lang w:val="en-US"/>
+        </w:rPr>
+        <w:sym w:font="Wingdings" w:char="F0E0"/>
+      </w:r>
+      <w:r>
+        <w:rPr>
+          <w:lang w:val="en-US"/>
+        </w:rPr>
+        <w:t xml:space="preserve"> </w:t>
+      </w:r>
+      <w:r>
+        <w:rPr>
+          <w:lang w:val="en-US"/>
+        </w:rPr>
+        <w:t xml:space="preserve">ok </w:t>
       </w:r>
     </w:p>
     <w:p>
@@ -7200,26 +7232,47 @@
           <w:lang w:val="en-US"/>
         </w:rPr>
       </w:pPr>
-      <w:r>
-        <w:rPr>
-          <w:lang w:val="en-US"/>
-        </w:rPr>
-        <w:tab/>
-      </w:r>
-    </w:p>
-    <w:p>
-      <w:pPr>
-        <w:rPr>
-          <w:lang w:val="en-US"/>
-        </w:rPr>
-      </w:pPr>
-    </w:p>
-    <w:p>
-      <w:pPr>
-        <w:rPr>
-          <w:lang w:val="en-US"/>
-        </w:rPr>
-      </w:pPr>
+      <w:proofErr w:type="gramStart"/>
+      <w:r>
+        <w:rPr>
+          <w:lang w:val="en-US"/>
+        </w:rPr>
+        <w:t>C</w:t>
+      </w:r>
+      <w:r>
+        <w:rPr>
+          <w:lang w:val="en-US"/>
+        </w:rPr>
+        <w:t>ommit</w:t>
+      </w:r>
+      <w:r>
+        <w:rPr>
+          <w:lang w:val="en-US"/>
+        </w:rPr>
+        <w:t xml:space="preserve">  </w:t>
+      </w:r>
+      <w:r>
+        <w:rPr>
+          <w:lang w:val="en-US"/>
+        </w:rPr>
+        <w:t>“</w:t>
+      </w:r>
+      <w:proofErr w:type="gramEnd"/>
+      <w:r>
+        <w:rPr>
+          <w:rFonts w:ascii="Lucida Console" w:hAnsi="Lucida Console" w:cs="Lucida Console"/>
+          <w:sz w:val="18"/>
+          <w:szCs w:val="18"/>
+          <w:lang w:val="en-US"/>
+        </w:rPr>
+        <w:t>Separate navigation elements in header for main page</w:t>
+      </w:r>
+      <w:r>
+        <w:rPr>
+          <w:lang w:val="en-US"/>
+        </w:rPr>
+        <w:t>“</w:t>
+      </w:r>
     </w:p>
     <w:p>
       <w:pPr>
@@ -7245,17 +7298,99 @@
     </w:p>
     <w:p>
       <w:pPr>
-        <w:rPr>
-          <w:lang w:val="en-US"/>
-        </w:rPr>
-      </w:pPr>
-    </w:p>
-    <w:p>
-      <w:pPr>
-        <w:rPr>
-          <w:lang w:val="en-US"/>
-        </w:rPr>
-      </w:pPr>
+        <w:ind w:firstLine="708"/>
+        <w:rPr>
+          <w:lang w:val="en-US"/>
+        </w:rPr>
+      </w:pPr>
+    </w:p>
+    <w:p>
+      <w:pPr>
+        <w:pStyle w:val="berschrift4"/>
+        <w:rPr>
+          <w:lang w:val="en-US"/>
+        </w:rPr>
+      </w:pPr>
+      <w:r>
+        <w:rPr>
+          <w:lang w:val="en-US"/>
+        </w:rPr>
+        <w:t>Popup</w:t>
+      </w:r>
+      <w:r>
+        <w:rPr>
+          <w:lang w:val="en-US"/>
+        </w:rPr>
+        <w:t xml:space="preserve">/ modal </w:t>
+      </w:r>
+      <w:r>
+        <w:rPr>
+          <w:lang w:val="en-US"/>
+        </w:rPr>
+        <w:t>Fenster “</w:t>
+      </w:r>
+      <w:proofErr w:type="spellStart"/>
+      <w:r>
+        <w:rPr>
+          <w:lang w:val="en-US"/>
+        </w:rPr>
+        <w:t>Kontakt</w:t>
+      </w:r>
+      <w:proofErr w:type="spellEnd"/>
+      <w:r>
+        <w:rPr>
+          <w:lang w:val="en-US"/>
+        </w:rPr>
+        <w:t>”</w:t>
+      </w:r>
+    </w:p>
+    <w:p>
+      <w:pPr>
+        <w:rPr>
+          <w:lang w:val="en-US"/>
+        </w:rPr>
+      </w:pPr>
+      <w:r>
+        <w:rPr>
+          <w:rFonts w:ascii="Consolas" w:hAnsi="Consolas" w:cs="Consolas"/>
+          <w:color w:val="000000"/>
+          <w:sz w:val="19"/>
+          <w:szCs w:val="19"/>
+          <w:highlight w:val="yellow"/>
+          <w:lang w:val="en-US"/>
+        </w:rPr>
+        <w:t>@</w:t>
+      </w:r>
+      <w:r>
+        <w:rPr>
+          <w:rFonts w:ascii="Consolas" w:hAnsi="Consolas" w:cs="Consolas"/>
+          <w:color w:val="000000"/>
+          <w:sz w:val="19"/>
+          <w:szCs w:val="19"/>
+          <w:lang w:val="en-US"/>
+        </w:rPr>
+        <w:t>Html.Partial(</w:t>
+      </w:r>
+      <w:r>
+        <w:rPr>
+          <w:rFonts w:ascii="Consolas" w:hAnsi="Consolas" w:cs="Consolas"/>
+          <w:color w:val="A31515"/>
+          <w:sz w:val="19"/>
+          <w:szCs w:val="19"/>
+          <w:lang w:val="en-US"/>
+        </w:rPr>
+        <w:t>"ModalContactPartial"</w:t>
+      </w:r>
+      <w:r>
+        <w:rPr>
+          <w:rFonts w:ascii="Consolas" w:hAnsi="Consolas" w:cs="Consolas"/>
+          <w:color w:val="000000"/>
+          <w:sz w:val="19"/>
+          <w:szCs w:val="19"/>
+          <w:lang w:val="en-US"/>
+        </w:rPr>
+        <w:t>)</w:t>
+      </w:r>
     </w:p>
     <w:p>
       <w:pPr>
@@ -7463,8 +7598,14 @@
     <w:p>
       <w:pPr>
         <w:pStyle w:val="berschrift1"/>
-      </w:pPr>
-      <w:r>
+        <w:rPr>
+          <w:lang w:val="en-US"/>
+        </w:rPr>
+      </w:pPr>
+      <w:r>
+        <w:rPr>
+          <w:lang w:val="en-US"/>
+        </w:rPr>
         <w:t>--------------------------------------------------</w:t>
       </w:r>
     </w:p>
@@ -7694,12 +7835,12 @@
     <w:p>
       <w:pPr>
         <w:rPr>
-          <w:lang w:val="ru-RU"/>
-        </w:rPr>
-      </w:pPr>
-      <w:r>
-        <w:rPr>
-          <w:lang w:val="ru-RU"/>
+          <w:lang w:val="en-US"/>
+        </w:rPr>
+      </w:pPr>
+      <w:r>
+        <w:rPr>
+          <w:lang w:val="en-US"/>
         </w:rPr>
         <w:t>------------------------------------</w:t>
       </w:r>
@@ -7707,48 +7848,48 @@
     <w:p>
       <w:pPr>
         <w:pStyle w:val="berschrift1"/>
-      </w:pPr>
-      <w:r>
+        <w:rPr>
+          <w:lang w:val="en-US"/>
+        </w:rPr>
+      </w:pPr>
+      <w:r>
+        <w:rPr>
+          <w:lang w:val="en-US"/>
+        </w:rPr>
         <w:t>Fragen</w:t>
       </w:r>
     </w:p>
     <w:p>
       <w:pPr>
         <w:pStyle w:val="berschrift2"/>
-      </w:pPr>
-      <w:r>
-        <w:t xml:space="preserve">Validation </w:t>
-      </w:r>
-      <w:proofErr w:type="spellStart"/>
-      <w:r>
-        <w:t>of</w:t>
-      </w:r>
-      <w:proofErr w:type="spellEnd"/>
-      <w:r>
-        <w:t xml:space="preserve"> CSHTML </w:t>
-      </w:r>
-      <w:proofErr w:type="spellStart"/>
-      <w:r>
-        <w:t>syntax</w:t>
-      </w:r>
-      <w:proofErr w:type="spellEnd"/>
-    </w:p>
-    <w:p>
+        <w:rPr>
+          <w:lang w:val="en-US"/>
+        </w:rPr>
+      </w:pPr>
+      <w:r>
+        <w:rPr>
+          <w:lang w:val="en-US"/>
+        </w:rPr>
+        <w:t>Validation of CSHTML syntax</w:t>
+      </w:r>
+    </w:p>
+    <w:p>
+      <w:pPr>
+        <w:rPr>
+          <w:lang w:val="en-US"/>
+        </w:rPr>
+      </w:pPr>
       <w:hyperlink r:id="rId90" w:history="1">
         <w:r>
           <w:rPr>
             <w:rStyle w:val="Hyperlink"/>
+            <w:lang w:val="en-US"/>
           </w:rPr>
           <w:t>https://stackoverflow.com/questions/50797351/how-can-i-lint-cshtml-files-with-vscode</w:t>
         </w:r>
       </w:hyperlink>
     </w:p>
     <w:p>
-      <w:pPr>
-        <w:rPr>
-          <w:lang w:val="en-US"/>
-        </w:rPr>
-      </w:pPr>
       <w:r>
         <w:t>keine Ergebnisse bei der Suche in Google</w:t>
       </w:r>

</xml_diff>

<commit_message>
Add modal window with location map
</commit_message>
<xml_diff>
--- a/_DOCUMENTATION_MaterialStatusMVC_DRAFT.docx
+++ b/_DOCUMENTATION_MaterialStatusMVC_DRAFT.docx
@@ -253,58 +253,35 @@
       </w:r>
     </w:p>
     <w:p>
-      <w:proofErr w:type="spellStart"/>
-      <w:proofErr w:type="gramStart"/>
-      <w:r>
-        <w:t>Microsoft.VisualStudio.Web.CodeGeneration</w:t>
-      </w:r>
-      <w:proofErr w:type="gramEnd"/>
-      <w:r>
-        <w:t>.Design</w:t>
-      </w:r>
-      <w:proofErr w:type="spellEnd"/>
-    </w:p>
-    <w:p>
-      <w:r>
-        <w:t xml:space="preserve">VS kann damit die </w:t>
-      </w:r>
-      <w:proofErr w:type="spellStart"/>
-      <w:r>
-        <w:t>by</w:t>
-      </w:r>
-      <w:proofErr w:type="spellEnd"/>
-      <w:r>
+      <w:r>
+        <w:t>Microsoft.VisualStudio.Web.CodeGeneration.Design</w:t>
+      </w:r>
+    </w:p>
+    <w:p>
+      <w:r>
+        <w:t>VS kann damit die by default/automatisch Controller und Views generieren</w:t>
+      </w:r>
+    </w:p>
+    <w:p/>
+    <w:p>
+      <w:pPr>
+        <w:pStyle w:val="berschrift3"/>
+        <w:rPr>
+          <w:lang w:val="en-US"/>
+        </w:rPr>
+      </w:pPr>
+      <w:r>
+        <w:rPr>
+          <w:lang w:val="en-US"/>
+        </w:rPr>
+        <w:t>Logging</w:t>
+      </w:r>
+      <w:r>
+        <w:rPr>
+          <w:lang w:val="en-US"/>
+        </w:rPr>
         <w:t xml:space="preserve"> </w:t>
       </w:r>
-      <w:proofErr w:type="spellStart"/>
-      <w:r>
-        <w:t>default</w:t>
-      </w:r>
-      <w:proofErr w:type="spellEnd"/>
-      <w:r>
-        <w:t>/automatisch Controller und Views generieren</w:t>
-      </w:r>
-    </w:p>
-    <w:p/>
-    <w:p>
-      <w:pPr>
-        <w:pStyle w:val="berschrift3"/>
-        <w:rPr>
-          <w:lang w:val="en-US"/>
-        </w:rPr>
-      </w:pPr>
-      <w:r>
-        <w:rPr>
-          <w:lang w:val="en-US"/>
-        </w:rPr>
-        <w:t>Logging</w:t>
-      </w:r>
-      <w:r>
-        <w:rPr>
-          <w:lang w:val="en-US"/>
-        </w:rPr>
-        <w:t xml:space="preserve"> </w:t>
-      </w:r>
       <w:r>
         <w:rPr>
           <w:lang w:val="en-US"/>
@@ -318,16 +295,12 @@
           <w:lang w:val="en-US"/>
         </w:rPr>
       </w:pPr>
-      <w:proofErr w:type="spellStart"/>
-      <w:proofErr w:type="gramStart"/>
       <w:r>
         <w:rPr>
           <w:lang w:val="en-US"/>
         </w:rPr>
         <w:t>Microsoft.Extensions.Logging.Debug</w:t>
       </w:r>
-      <w:proofErr w:type="spellEnd"/>
-      <w:proofErr w:type="gramEnd"/>
     </w:p>
     <w:p>
       <w:pPr>
@@ -343,81 +316,117 @@
           <w:iCs/>
           <w:lang w:val="en-US"/>
         </w:rPr>
-        <w:t xml:space="preserve">Debug output logger provider implementation for </w:t>
-      </w:r>
-      <w:proofErr w:type="spellStart"/>
-      <w:proofErr w:type="gramStart"/>
-      <w:r>
+        <w:t>Debug output logger provider implementation for Microsoft.Extensions.Logging. This logger logs messages to a debugger monitor by writing messages with System.Diagnostics.Debug.WriteLine().</w:t>
+      </w:r>
+    </w:p>
+    <w:p>
+      <w:pPr>
+        <w:rPr>
+          <w:lang w:val="en-US"/>
+        </w:rPr>
+      </w:pPr>
+    </w:p>
+    <w:p>
+      <w:pPr>
+        <w:pStyle w:val="berschrift3"/>
+        <w:rPr>
+          <w:lang w:val="en-US"/>
+        </w:rPr>
+      </w:pPr>
+      <w:r>
+        <w:rPr>
+          <w:lang w:val="en-US"/>
+        </w:rPr>
+        <w:t>Entity</w:t>
+      </w:r>
+      <w:r>
+        <w:rPr>
+          <w:lang w:val="en-US"/>
+        </w:rPr>
+        <w:t xml:space="preserve"> </w:t>
+      </w:r>
+      <w:r>
+        <w:rPr>
+          <w:lang w:val="en-US"/>
+        </w:rPr>
+        <w:t>Framework</w:t>
+      </w:r>
+    </w:p>
+    <w:p>
+      <w:pPr>
+        <w:pStyle w:val="berschrift4"/>
+        <w:rPr>
+          <w:lang w:val="en-US"/>
+        </w:rPr>
+      </w:pPr>
+      <w:r>
+        <w:rPr>
+          <w:lang w:val="en-US"/>
+        </w:rPr>
+        <w:t>Microsoft.EntityFrameworkCore</w:t>
+      </w:r>
+    </w:p>
+    <w:p>
+      <w:pPr>
         <w:rPr>
           <w:i/>
           <w:iCs/>
           <w:lang w:val="en-US"/>
         </w:rPr>
-        <w:t>Microsoft.Extensions.Logging</w:t>
-      </w:r>
-      <w:proofErr w:type="spellEnd"/>
-      <w:proofErr w:type="gramEnd"/>
+      </w:pPr>
       <w:r>
         <w:rPr>
           <w:i/>
           <w:iCs/>
           <w:lang w:val="en-US"/>
         </w:rPr>
-        <w:t xml:space="preserve">. This logger logs messages to a debugger monitor by writing messages with </w:t>
-      </w:r>
-      <w:proofErr w:type="spellStart"/>
-      <w:proofErr w:type="gramStart"/>
-      <w:r>
+        <w:t>Entity Framework Core is a modern object-database mapper for .NET. It supports LINQ queries, change tracking, updates, and schema migrations. EF Core works with SQL Server, Azure SQL Database, SQLite, Azure Cosmos DB, MySQL, PostgreSQL, and other databases through a provider plugin API.</w:t>
+      </w:r>
+    </w:p>
+    <w:p>
+      <w:pPr>
+        <w:rPr>
+          <w:lang w:val="en-US"/>
+        </w:rPr>
+      </w:pPr>
+    </w:p>
+    <w:p>
+      <w:pPr>
+        <w:pStyle w:val="berschrift4"/>
+        <w:rPr>
+          <w:lang w:val="en-US"/>
+        </w:rPr>
+      </w:pPr>
+      <w:r>
+        <w:rPr>
+          <w:lang w:val="en-US"/>
+        </w:rPr>
+        <w:t>Microsoft.EntityFrameworkCore.SqlServer</w:t>
+      </w:r>
+    </w:p>
+    <w:p>
+      <w:pPr>
         <w:rPr>
           <w:i/>
           <w:iCs/>
           <w:lang w:val="en-US"/>
         </w:rPr>
-        <w:t>System.Diagnostics.Debug.WriteLine</w:t>
-      </w:r>
-      <w:proofErr w:type="spellEnd"/>
-      <w:proofErr w:type="gramEnd"/>
+      </w:pPr>
       <w:r>
         <w:rPr>
           <w:i/>
           <w:iCs/>
           <w:lang w:val="en-US"/>
         </w:rPr>
-        <w:t>().</w:t>
-      </w:r>
-    </w:p>
-    <w:p>
-      <w:pPr>
-        <w:rPr>
-          <w:lang w:val="en-US"/>
-        </w:rPr>
-      </w:pPr>
-    </w:p>
-    <w:p>
-      <w:pPr>
-        <w:pStyle w:val="berschrift3"/>
-        <w:rPr>
-          <w:lang w:val="en-US"/>
-        </w:rPr>
-      </w:pPr>
-      <w:r>
-        <w:rPr>
-          <w:lang w:val="en-US"/>
-        </w:rPr>
-        <w:t>Entity</w:t>
-      </w:r>
-      <w:r>
-        <w:rPr>
-          <w:lang w:val="en-US"/>
-        </w:rPr>
-        <w:t xml:space="preserve"> </w:t>
-      </w:r>
-      <w:r>
-        <w:rPr>
-          <w:lang w:val="en-US"/>
-        </w:rPr>
-        <w:t>Framework</w:t>
-      </w:r>
+        <w:t>Microsoft SQL Server database provider for Entity Framework Core.</w:t>
+      </w:r>
+    </w:p>
+    <w:p>
+      <w:pPr>
+        <w:rPr>
+          <w:lang w:val="en-US"/>
+        </w:rPr>
+      </w:pPr>
     </w:p>
     <w:p>
       <w:pPr>
@@ -426,38 +435,25 @@
           <w:lang w:val="en-US"/>
         </w:rPr>
       </w:pPr>
-      <w:proofErr w:type="spellStart"/>
-      <w:r>
-        <w:rPr>
-          <w:lang w:val="en-US"/>
-        </w:rPr>
-        <w:t>Microsoft.EntityFrameworkCore</w:t>
-      </w:r>
-      <w:proofErr w:type="spellEnd"/>
-    </w:p>
-    <w:p>
-      <w:pPr>
-        <w:rPr>
-          <w:i/>
-          <w:iCs/>
-          <w:lang w:val="en-US"/>
-        </w:rPr>
-      </w:pPr>
-      <w:r>
-        <w:rPr>
-          <w:i/>
-          <w:iCs/>
-          <w:lang w:val="en-US"/>
-        </w:rPr>
-        <w:t>Entity Framework Core is a modern object-database mapper for .NET. It supports LINQ queries, change tracking, updates, and schema migrations. EF Core works with SQL Server, Azure SQL Database, SQLite, Azure Cosmos DB, MySQL, PostgreSQL, and other databases through a provider plugin API.</w:t>
-      </w:r>
-    </w:p>
-    <w:p>
-      <w:pPr>
-        <w:rPr>
-          <w:lang w:val="en-US"/>
-        </w:rPr>
-      </w:pPr>
+      <w:r>
+        <w:rPr>
+          <w:lang w:val="en-US"/>
+        </w:rPr>
+        <w:t>Microsoft.EntityFrameworkCore.Design</w:t>
+      </w:r>
+    </w:p>
+    <w:p>
+      <w:pPr>
+        <w:rPr>
+          <w:lang w:val="en-US"/>
+        </w:rPr>
+      </w:pPr>
+      <w:r>
+        <w:rPr>
+          <w:lang w:val="en-US"/>
+        </w:rPr>
+        <w:t>Shared design-time components for Entity Framework Core tools.</w:t>
+      </w:r>
     </w:p>
     <w:p>
       <w:pPr>
@@ -466,132 +462,25 @@
           <w:lang w:val="en-US"/>
         </w:rPr>
       </w:pPr>
-      <w:proofErr w:type="spellStart"/>
-      <w:proofErr w:type="gramStart"/>
-      <w:r>
-        <w:rPr>
-          <w:lang w:val="en-US"/>
-        </w:rPr>
-        <w:t>Microsoft.EntityFrameworkCore.SqlServer</w:t>
-      </w:r>
-      <w:proofErr w:type="spellEnd"/>
-      <w:proofErr w:type="gramEnd"/>
-    </w:p>
-    <w:p>
-      <w:pPr>
-        <w:rPr>
-          <w:i/>
-          <w:iCs/>
-          <w:lang w:val="en-US"/>
-        </w:rPr>
-      </w:pPr>
-      <w:r>
-        <w:rPr>
-          <w:i/>
-          <w:iCs/>
-          <w:lang w:val="en-US"/>
-        </w:rPr>
-        <w:t>Microsoft SQL Server database provider for Entity Framework Core.</w:t>
-      </w:r>
-    </w:p>
-    <w:p>
-      <w:pPr>
-        <w:rPr>
-          <w:lang w:val="en-US"/>
-        </w:rPr>
-      </w:pPr>
-    </w:p>
-    <w:p>
-      <w:pPr>
-        <w:pStyle w:val="berschrift4"/>
-        <w:rPr>
-          <w:lang w:val="en-US"/>
-        </w:rPr>
-      </w:pPr>
-      <w:proofErr w:type="spellStart"/>
-      <w:proofErr w:type="gramStart"/>
-      <w:r>
-        <w:rPr>
-          <w:lang w:val="en-US"/>
-        </w:rPr>
-        <w:t>Microsoft.EntityFrameworkCore.Design</w:t>
-      </w:r>
-      <w:proofErr w:type="spellEnd"/>
-      <w:proofErr w:type="gramEnd"/>
-    </w:p>
-    <w:p>
-      <w:pPr>
-        <w:rPr>
-          <w:lang w:val="en-US"/>
-        </w:rPr>
-      </w:pPr>
-      <w:r>
-        <w:rPr>
-          <w:lang w:val="en-US"/>
-        </w:rPr>
-        <w:t>Shared design-time components for Entity Framework Core tools.</w:t>
-      </w:r>
-    </w:p>
-    <w:p>
-      <w:pPr>
-        <w:pStyle w:val="berschrift4"/>
-        <w:rPr>
-          <w:lang w:val="en-US"/>
-        </w:rPr>
-      </w:pPr>
-      <w:proofErr w:type="spellStart"/>
-      <w:proofErr w:type="gramStart"/>
       <w:r>
         <w:rPr>
           <w:lang w:val="en-US"/>
         </w:rPr>
         <w:t>Microsoft.AspNetCore.Identity.EntityFrameworkCore</w:t>
       </w:r>
-      <w:proofErr w:type="spellEnd"/>
-      <w:proofErr w:type="gramEnd"/>
-    </w:p>
-    <w:p>
-      <w:pPr>
-        <w:rPr>
-          <w:lang w:val="en-US"/>
-        </w:rPr>
-      </w:pPr>
-      <w:proofErr w:type="spellStart"/>
-      <w:r>
-        <w:rPr>
-          <w:lang w:val="en-US"/>
-        </w:rPr>
-        <w:t>Fuer</w:t>
-      </w:r>
-      <w:proofErr w:type="spellEnd"/>
-      <w:r>
-        <w:rPr>
-          <w:lang w:val="en-US"/>
-        </w:rPr>
-        <w:t xml:space="preserve"> </w:t>
-      </w:r>
-      <w:proofErr w:type="spellStart"/>
-      <w:r>
-        <w:rPr>
-          <w:lang w:val="en-US"/>
-        </w:rPr>
-        <w:t>geschutzte</w:t>
-      </w:r>
-      <w:proofErr w:type="spellEnd"/>
-      <w:r>
-        <w:rPr>
-          <w:lang w:val="en-US"/>
-        </w:rPr>
-        <w:t xml:space="preserve"> Admin-</w:t>
-      </w:r>
-      <w:proofErr w:type="spellStart"/>
-      <w:r>
-        <w:rPr>
-          <w:lang w:val="en-US"/>
-        </w:rPr>
-        <w:t>Bereich</w:t>
-      </w:r>
-      <w:proofErr w:type="spellEnd"/>
+    </w:p>
+    <w:p>
+      <w:pPr>
+        <w:rPr>
+          <w:lang w:val="en-US"/>
+        </w:rPr>
+      </w:pPr>
+      <w:r>
+        <w:rPr>
+          <w:lang w:val="en-US"/>
+        </w:rPr>
+        <w:t>Fuer geschutzte Admin-Bereich</w:t>
+      </w:r>
     </w:p>
     <w:p>
       <w:pPr>
@@ -819,12 +708,10 @@
         <w:r>
           <w:t xml:space="preserve">Side </w:t>
         </w:r>
-        <w:proofErr w:type="spellStart"/>
         <w:r>
           <w:t>Scroller</w:t>
         </w:r>
         <w:bookmarkEnd w:id="1"/>
-        <w:proofErr w:type="spellEnd"/>
       </w:hyperlink>
       <w:r>
         <w:t xml:space="preserve"> </w:t>
@@ -958,7 +845,6 @@
       </w:pPr>
       <w:hyperlink r:id="rId12" w:tgtFrame="_blank" w:history="1">
         <w:bookmarkStart w:id="2" w:name="_Toc144813545"/>
-        <w:proofErr w:type="spellStart"/>
         <w:r>
           <w:rPr>
             <w:lang w:val="en-US"/>
@@ -966,7 +852,6 @@
           <w:t>ZenCoding</w:t>
         </w:r>
         <w:bookmarkEnd w:id="2"/>
-        <w:proofErr w:type="spellEnd"/>
       </w:hyperlink>
       <w:r>
         <w:rPr>
@@ -1139,7 +1024,6 @@
         </w:rPr>
         <w:t xml:space="preserve">. Также в комплект входит генератор </w:t>
       </w:r>
-      <w:proofErr w:type="spellStart"/>
       <w:r>
         <w:rPr>
           <w:rFonts w:asciiTheme="minorHAnsi" w:hAnsiTheme="minorHAnsi" w:cstheme="minorHAnsi"/>
@@ -1149,7 +1033,6 @@
         </w:rPr>
         <w:t>Lorem</w:t>
       </w:r>
-      <w:proofErr w:type="spellEnd"/>
       <w:r>
         <w:rPr>
           <w:rFonts w:asciiTheme="minorHAnsi" w:hAnsiTheme="minorHAnsi" w:cstheme="minorHAnsi"/>
@@ -1179,7 +1062,6 @@
         </w:rPr>
         <w:t xml:space="preserve">, генератор </w:t>
       </w:r>
-      <w:proofErr w:type="spellStart"/>
       <w:r>
         <w:rPr>
           <w:rFonts w:asciiTheme="minorHAnsi" w:hAnsiTheme="minorHAnsi" w:cstheme="minorHAnsi"/>
@@ -1189,7 +1071,6 @@
         </w:rPr>
         <w:t>Lorem</w:t>
       </w:r>
-      <w:proofErr w:type="spellEnd"/>
       <w:r>
         <w:rPr>
           <w:rFonts w:asciiTheme="minorHAnsi" w:hAnsiTheme="minorHAnsi" w:cstheme="minorHAnsi"/>
@@ -1219,7 +1100,6 @@
         </w:rPr>
         <w:t xml:space="preserve">, генератор </w:t>
       </w:r>
-      <w:proofErr w:type="spellStart"/>
       <w:r>
         <w:rPr>
           <w:rFonts w:asciiTheme="minorHAnsi" w:hAnsiTheme="minorHAnsi" w:cstheme="minorHAnsi"/>
@@ -1229,7 +1109,6 @@
         </w:rPr>
         <w:t>PlaceHold</w:t>
       </w:r>
-      <w:proofErr w:type="spellEnd"/>
       <w:r>
         <w:rPr>
           <w:rFonts w:asciiTheme="minorHAnsi" w:hAnsiTheme="minorHAnsi" w:cstheme="minorHAnsi"/>
@@ -1240,7 +1119,6 @@
         </w:rPr>
         <w:t>.</w:t>
       </w:r>
-      <w:proofErr w:type="spellStart"/>
       <w:r>
         <w:rPr>
           <w:rFonts w:asciiTheme="minorHAnsi" w:hAnsiTheme="minorHAnsi" w:cstheme="minorHAnsi"/>
@@ -1250,7 +1128,6 @@
         </w:rPr>
         <w:t>it</w:t>
       </w:r>
-      <w:proofErr w:type="spellEnd"/>
       <w:r>
         <w:rPr>
           <w:rFonts w:asciiTheme="minorHAnsi" w:hAnsiTheme="minorHAnsi" w:cstheme="minorHAnsi"/>
@@ -2334,16 +2211,8 @@
         <w:rPr>
           <w:lang w:val="en-US"/>
         </w:rPr>
-        <w:t xml:space="preserve">Bundler and </w:t>
-      </w:r>
-      <w:proofErr w:type="spellStart"/>
-      <w:r>
-        <w:rPr>
-          <w:lang w:val="en-US"/>
-        </w:rPr>
-        <w:t>Minifier</w:t>
-      </w:r>
-      <w:proofErr w:type="spellEnd"/>
+        <w:t>Bundler and Minifier</w:t>
+      </w:r>
     </w:p>
     <w:p>
       <w:pPr>
@@ -2405,7 +2274,6 @@
       </w:pPr>
       <w:hyperlink r:id="rId38" w:tgtFrame="_blank" w:history="1">
         <w:bookmarkStart w:id="6" w:name="_Toc144813554"/>
-        <w:proofErr w:type="gramStart"/>
         <w:r>
           <w:rPr>
             <w:rStyle w:val="Hyperlink"/>
@@ -2424,7 +2292,6 @@
           <w:t>Compiler</w:t>
         </w:r>
         <w:bookmarkEnd w:id="6"/>
-        <w:proofErr w:type="gramEnd"/>
       </w:hyperlink>
     </w:p>
     <w:p>
@@ -2488,19 +2355,11 @@
           <w:lang w:val="en-US"/>
         </w:rPr>
       </w:pPr>
-      <w:proofErr w:type="spellStart"/>
-      <w:r>
-        <w:rPr>
-          <w:lang w:val="en-US"/>
-        </w:rPr>
-        <w:t>css</w:t>
-      </w:r>
-      <w:proofErr w:type="spellEnd"/>
-      <w:r>
-        <w:rPr>
-          <w:lang w:val="en-US"/>
-        </w:rPr>
-        <w:t xml:space="preserve"> tools</w:t>
+      <w:r>
+        <w:rPr>
+          <w:lang w:val="en-US"/>
+        </w:rPr>
+        <w:t>css tools</w:t>
       </w:r>
     </w:p>
     <w:p>
@@ -2562,27 +2421,17 @@
       <w:pPr>
         <w:pStyle w:val="berschrift1"/>
       </w:pPr>
-      <w:proofErr w:type="spellStart"/>
       <w:r>
         <w:lastRenderedPageBreak/>
-        <w:t>Git</w:t>
-      </w:r>
-      <w:proofErr w:type="spellEnd"/>
-      <w:r>
-        <w:t>-Einrichtung</w:t>
+        <w:t>Git-Einrichtung</w:t>
       </w:r>
     </w:p>
     <w:p>
       <w:pPr>
         <w:pStyle w:val="berschrift2"/>
       </w:pPr>
-      <w:proofErr w:type="spellStart"/>
-      <w:r>
-        <w:t>Git</w:t>
-      </w:r>
-      <w:proofErr w:type="spellEnd"/>
-      <w:r>
-        <w:t xml:space="preserve"> herunterladen und im Projekt Ordner initialisieren</w:t>
+      <w:r>
+        <w:t>Git herunterladen und im Projekt Ordner initialisieren</w:t>
       </w:r>
     </w:p>
     <w:p>
@@ -2731,16 +2580,9 @@
       <w:pPr>
         <w:pStyle w:val="berschrift2"/>
       </w:pPr>
-      <w:proofErr w:type="gramStart"/>
-      <w:r>
-        <w:t>.</w:t>
-      </w:r>
-      <w:proofErr w:type="spellStart"/>
-      <w:r>
-        <w:t>gitignore</w:t>
-      </w:r>
-      <w:proofErr w:type="spellEnd"/>
-      <w:proofErr w:type="gramEnd"/>
+      <w:r>
+        <w:t>.gitignore</w:t>
+      </w:r>
     </w:p>
     <w:p>
       <w:hyperlink r:id="rId43" w:history="1">
@@ -2795,19 +2637,9 @@
       <w:pPr>
         <w:pStyle w:val="berschrift2"/>
       </w:pPr>
-      <w:proofErr w:type="spellStart"/>
-      <w:r>
-        <w:t>git</w:t>
-      </w:r>
-      <w:proofErr w:type="spellEnd"/>
-      <w:r>
-        <w:t xml:space="preserve"> </w:t>
-      </w:r>
-      <w:proofErr w:type="spellStart"/>
-      <w:r>
-        <w:t>init</w:t>
-      </w:r>
-      <w:proofErr w:type="spellEnd"/>
+      <w:r>
+        <w:t>git init</w:t>
+      </w:r>
     </w:p>
     <w:p>
       <w:r>
@@ -2906,13 +2738,8 @@
         <w:pStyle w:val="berschrift2"/>
       </w:pPr>
       <w:r>
-        <w:t xml:space="preserve">Initial </w:t>
-      </w:r>
-      <w:proofErr w:type="spellStart"/>
-      <w:r>
-        <w:t>commit</w:t>
-      </w:r>
-      <w:proofErr w:type="spellEnd"/>
+        <w:t>Initial commit</w:t>
+      </w:r>
     </w:p>
     <w:p>
       <w:r>
@@ -3410,26 +3237,8 @@
           <w:highlight w:val="darkGray"/>
           <w:lang w:val="en-US"/>
         </w:rPr>
-        <w:t>Model „</w:t>
-      </w:r>
-      <w:proofErr w:type="spellStart"/>
-      <w:proofErr w:type="gramStart"/>
-      <w:r>
-        <w:rPr>
-          <w:highlight w:val="darkGray"/>
-          <w:lang w:val="en-US"/>
-        </w:rPr>
-        <w:t>Dispo.cs</w:t>
-      </w:r>
-      <w:proofErr w:type="spellEnd"/>
-      <w:r>
-        <w:rPr>
-          <w:highlight w:val="darkGray"/>
-          <w:lang w:val="en-US"/>
-        </w:rPr>
-        <w:t>“</w:t>
-      </w:r>
-      <w:proofErr w:type="gramEnd"/>
+        <w:t>Model „Dispo.cs“</w:t>
+      </w:r>
       <w:r>
         <w:rPr>
           <w:lang w:val="en-US"/>
@@ -3444,46 +3253,30 @@
           <w:lang w:val="en-GB"/>
         </w:rPr>
       </w:pPr>
-      <w:proofErr w:type="spellStart"/>
       <w:r>
         <w:rPr>
           <w:lang w:val="en-GB"/>
         </w:rPr>
-        <w:t>Appsettings.json</w:t>
-      </w:r>
-      <w:proofErr w:type="spellEnd"/>
+        <w:t xml:space="preserve">Appsettings.json  </w:t>
+      </w:r>
+      <w:r>
+        <w:rPr>
+          <w:rFonts w:ascii="Wingdings" w:eastAsia="Wingdings" w:hAnsi="Wingdings" w:cs="Wingdings"/>
+        </w:rPr>
+        <w:sym w:font="Wingdings" w:char="F0DF"/>
+      </w:r>
+      <w:r>
+        <w:rPr>
+          <w:rFonts w:ascii="Wingdings" w:eastAsia="Wingdings" w:hAnsi="Wingdings" w:cs="Wingdings"/>
+        </w:rPr>
+        <w:sym w:font="Wingdings" w:char="F0E0"/>
+      </w:r>
       <w:r>
         <w:rPr>
           <w:lang w:val="en-GB"/>
         </w:rPr>
-        <w:t xml:space="preserve">  </w:t>
-      </w:r>
-      <w:r>
-        <w:rPr>
-          <w:rFonts w:ascii="Wingdings" w:eastAsia="Wingdings" w:hAnsi="Wingdings" w:cs="Wingdings"/>
-        </w:rPr>
-        <w:sym w:font="Wingdings" w:char="F0DF"/>
-      </w:r>
-      <w:r>
-        <w:rPr>
-          <w:rFonts w:ascii="Wingdings" w:eastAsia="Wingdings" w:hAnsi="Wingdings" w:cs="Wingdings"/>
-        </w:rPr>
-        <w:sym w:font="Wingdings" w:char="F0E0"/>
-      </w:r>
-      <w:r>
-        <w:rPr>
-          <w:lang w:val="en-GB"/>
-        </w:rPr>
-        <w:t xml:space="preserve"> Service/</w:t>
-      </w:r>
-      <w:proofErr w:type="spellStart"/>
-      <w:r>
-        <w:rPr>
-          <w:lang w:val="en-GB"/>
-        </w:rPr>
-        <w:t>Config.cs</w:t>
-      </w:r>
-      <w:proofErr w:type="spellEnd"/>
+        <w:t xml:space="preserve"> Service/Config.cs</w:t>
+      </w:r>
     </w:p>
     <w:p>
       <w:pPr>
@@ -3496,7 +3289,6 @@
           <w:lang w:val="en-US"/>
         </w:rPr>
       </w:pPr>
-      <w:proofErr w:type="spellStart"/>
       <w:r>
         <w:rPr>
           <w:rFonts w:ascii="Consolas" w:hAnsi="Consolas" w:cs="Consolas"/>
@@ -3505,62 +3297,17 @@
           <w:szCs w:val="19"/>
           <w:lang w:val="en-GB"/>
         </w:rPr>
-        <w:t>ConnectionString</w:t>
-      </w:r>
-      <w:proofErr w:type="spellEnd"/>
+        <w:t xml:space="preserve">ConnectionString, CompanyName, </w:t>
+      </w:r>
       <w:r>
         <w:rPr>
           <w:rFonts w:ascii="Consolas" w:hAnsi="Consolas" w:cs="Consolas"/>
           <w:color w:val="000000"/>
           <w:sz w:val="19"/>
           <w:szCs w:val="19"/>
-          <w:lang w:val="en-GB"/>
-        </w:rPr>
-        <w:t xml:space="preserve">, </w:t>
-      </w:r>
-      <w:proofErr w:type="spellStart"/>
-      <w:r>
-        <w:rPr>
-          <w:rFonts w:ascii="Consolas" w:hAnsi="Consolas" w:cs="Consolas"/>
-          <w:color w:val="000000"/>
-          <w:sz w:val="19"/>
-          <w:szCs w:val="19"/>
-          <w:lang w:val="en-GB"/>
-        </w:rPr>
-        <w:t>CompanyName</w:t>
-      </w:r>
-      <w:proofErr w:type="spellEnd"/>
-      <w:r>
-        <w:rPr>
-          <w:rFonts w:ascii="Consolas" w:hAnsi="Consolas" w:cs="Consolas"/>
-          <w:color w:val="000000"/>
-          <w:sz w:val="19"/>
-          <w:szCs w:val="19"/>
-          <w:lang w:val="en-GB"/>
-        </w:rPr>
-        <w:t xml:space="preserve">, </w:t>
-      </w:r>
-      <w:proofErr w:type="spellStart"/>
-      <w:r>
-        <w:rPr>
-          <w:rFonts w:ascii="Consolas" w:hAnsi="Consolas" w:cs="Consolas"/>
-          <w:color w:val="000000"/>
-          <w:sz w:val="19"/>
-          <w:szCs w:val="19"/>
-          <w:lang w:val="en-US"/>
-        </w:rPr>
-        <w:t>CompanyPhone</w:t>
-      </w:r>
-      <w:proofErr w:type="spellEnd"/>
-      <w:r>
-        <w:rPr>
-          <w:rFonts w:ascii="Consolas" w:hAnsi="Consolas" w:cs="Consolas"/>
-          <w:color w:val="000000"/>
-          <w:sz w:val="19"/>
-          <w:szCs w:val="19"/>
-          <w:lang w:val="en-US"/>
-        </w:rPr>
-        <w:t xml:space="preserve"> …</w:t>
+          <w:lang w:val="en-US"/>
+        </w:rPr>
+        <w:t>CompanyPhone …</w:t>
       </w:r>
     </w:p>
     <w:p>
@@ -3743,30 +3490,8 @@
         <w:rPr>
           <w:lang w:val="en-GB"/>
         </w:rPr>
-        <w:t xml:space="preserve">Some changes … </w:t>
-      </w:r>
-      <w:proofErr w:type="spellStart"/>
-      <w:r>
-        <w:rPr>
-          <w:lang w:val="en-GB"/>
-        </w:rPr>
-        <w:t>inkl</w:t>
-      </w:r>
-      <w:proofErr w:type="spellEnd"/>
-      <w:r>
-        <w:rPr>
-          <w:lang w:val="en-GB"/>
-        </w:rPr>
-        <w:t xml:space="preserve">. </w:t>
-      </w:r>
-      <w:proofErr w:type="spellStart"/>
-      <w:r>
-        <w:rPr>
-          <w:lang w:val="en-GB"/>
-        </w:rPr>
-        <w:t>Startup.cs</w:t>
-      </w:r>
-      <w:proofErr w:type="spellEnd"/>
+        <w:t>Some changes … inkl. Startup.cs</w:t>
+      </w:r>
     </w:p>
     <w:p>
       <w:pPr>
@@ -3896,16 +3621,8 @@
         <w:rPr>
           <w:lang w:val="en-GB"/>
         </w:rPr>
-        <w:t xml:space="preserve">Test–launch </w:t>
-      </w:r>
-      <w:proofErr w:type="gramStart"/>
-      <w:r>
-        <w:rPr>
-          <w:lang w:val="en-GB"/>
-        </w:rPr>
-        <w:t>ok</w:t>
-      </w:r>
-      <w:proofErr w:type="gramEnd"/>
+        <w:t>Test–launch ok</w:t>
+      </w:r>
     </w:p>
     <w:p>
       <w:pPr>
@@ -4031,11 +3748,9 @@
       <w:pPr>
         <w:pStyle w:val="berschrift2"/>
       </w:pPr>
-      <w:proofErr w:type="spellStart"/>
       <w:r>
         <w:t>HomeController</w:t>
       </w:r>
-      <w:proofErr w:type="spellEnd"/>
     </w:p>
     <w:p>
       <w:r>
@@ -4207,16 +3922,8 @@
         <w:rPr>
           <w:lang w:val="en-US"/>
         </w:rPr>
-        <w:t>Icons für Silo, Ampel</w:t>
-      </w:r>
-      <w:proofErr w:type="gramStart"/>
-      <w:r>
-        <w:rPr>
-          <w:lang w:val="en-US"/>
-        </w:rPr>
-        <w:t>,  10.11.2023</w:t>
-      </w:r>
-      <w:proofErr w:type="gramEnd"/>
+        <w:t>Icons für Silo, Ampel,  10.11.2023</w:t>
+      </w:r>
     </w:p>
     <w:p>
       <w:pPr>
@@ -4245,26 +3952,15 @@
           <w:u w:val="none"/>
           <w:lang w:val="en-US"/>
         </w:rPr>
-        <w:t xml:space="preserve">24/7 </w:t>
-      </w:r>
-      <w:proofErr w:type="gramStart"/>
+        <w:t>24/7 service</w:t>
+      </w:r>
       <w:r>
         <w:rPr>
           <w:rStyle w:val="Hyperlink"/>
-          <w:color w:val="000000"/>
-          <w:u w:val="none"/>
-          <w:lang w:val="en-US"/>
-        </w:rPr>
-        <w:t>service</w:t>
-      </w:r>
-      <w:r>
-        <w:rPr>
-          <w:rStyle w:val="Hyperlink"/>
           <w:lang w:val="en-US"/>
         </w:rPr>
         <w:t xml:space="preserve">  https://www.cleanpng.com/png-logo-brand-font-24-7-service-4168185/</w:t>
       </w:r>
-      <w:proofErr w:type="gramEnd"/>
     </w:p>
     <w:p>
       <w:pPr>
@@ -4309,19 +4005,11 @@
           <w:lang w:val="en-US"/>
         </w:rPr>
       </w:pPr>
-      <w:proofErr w:type="spellStart"/>
-      <w:r>
-        <w:rPr>
-          <w:lang w:val="en-US"/>
-        </w:rPr>
-        <w:t>Farben</w:t>
-      </w:r>
-      <w:proofErr w:type="spellEnd"/>
-      <w:r>
-        <w:rPr>
-          <w:lang w:val="en-US"/>
-        </w:rPr>
-        <w:t xml:space="preserve"> / Colors https://encycolorpedia.ru/eb8130</w:t>
+      <w:r>
+        <w:rPr>
+          <w:lang w:val="en-US"/>
+        </w:rPr>
+        <w:t>Farben / Colors https://encycolorpedia.ru/eb8130</w:t>
       </w:r>
     </w:p>
     <w:p>
@@ -4347,35 +4035,7 @@
         <w:rPr>
           <w:lang w:val="en-US"/>
         </w:rPr>
-        <w:t>background: -</w:t>
-      </w:r>
-      <w:proofErr w:type="spellStart"/>
-      <w:r>
-        <w:rPr>
-          <w:lang w:val="en-US"/>
-        </w:rPr>
-        <w:t>webkit</w:t>
-      </w:r>
-      <w:proofErr w:type="spellEnd"/>
-      <w:r>
-        <w:rPr>
-          <w:lang w:val="en-US"/>
-        </w:rPr>
-        <w:t>-linear-</w:t>
-      </w:r>
-      <w:proofErr w:type="gramStart"/>
-      <w:r>
-        <w:rPr>
-          <w:lang w:val="en-US"/>
-        </w:rPr>
-        <w:t>gradient(</w:t>
-      </w:r>
-      <w:proofErr w:type="gramEnd"/>
-      <w:r>
-        <w:rPr>
-          <w:lang w:val="en-US"/>
-        </w:rPr>
-        <w:t>90deg, #f5680a,#f2e42c,#22e01f);</w:t>
+        <w:t>background: -webkit-linear-gradient(90deg, #f5680a,#f2e42c,#22e01f);</w:t>
       </w:r>
     </w:p>
     <w:p>
@@ -4401,21 +4061,7 @@
         <w:rPr>
           <w:lang w:val="en-US"/>
         </w:rPr>
-        <w:t xml:space="preserve"> background: linear-</w:t>
-      </w:r>
-      <w:proofErr w:type="gramStart"/>
-      <w:r>
-        <w:rPr>
-          <w:lang w:val="en-US"/>
-        </w:rPr>
-        <w:t>gradient(</w:t>
-      </w:r>
-      <w:proofErr w:type="gramEnd"/>
-      <w:r>
-        <w:rPr>
-          <w:lang w:val="en-US"/>
-        </w:rPr>
-        <w:t xml:space="preserve">90deg, #f5680a,#f2e42c,#22e01f);/       </w:t>
+        <w:t xml:space="preserve"> background: linear-gradient(90deg, #f5680a,#f2e42c,#22e01f);/       </w:t>
       </w:r>
     </w:p>
     <w:p>
@@ -4496,16 +4142,8 @@
         <w:rPr>
           <w:lang w:val="en-US"/>
         </w:rPr>
-        <w:t>font „</w:t>
-      </w:r>
-      <w:proofErr w:type="gramStart"/>
-      <w:r>
-        <w:rPr>
-          <w:lang w:val="en-US"/>
-        </w:rPr>
-        <w:t>Bangers“</w:t>
-      </w:r>
-      <w:proofErr w:type="gramEnd"/>
+        <w:t>font „Bangers“</w:t>
+      </w:r>
     </w:p>
     <w:p>
       <w:pPr>
@@ -4547,15 +4185,7 @@
         <w:pStyle w:val="berschrift2"/>
       </w:pPr>
       <w:r>
-        <w:t xml:space="preserve">Struktur von </w:t>
-      </w:r>
-      <w:proofErr w:type="spellStart"/>
-      <w:r>
-        <w:t>html</w:t>
-      </w:r>
-      <w:proofErr w:type="spellEnd"/>
-      <w:r>
-        <w:t>-pages</w:t>
+        <w:t>Struktur von html-pages</w:t>
       </w:r>
       <w:r>
         <w:t xml:space="preserve"> erstellen</w:t>
@@ -4567,39 +4197,17 @@
           <w:lang w:val="en-US"/>
         </w:rPr>
       </w:pPr>
-      <w:proofErr w:type="spellStart"/>
-      <w:r>
-        <w:rPr>
-          <w:lang w:val="en-US"/>
-        </w:rPr>
-        <w:t>Index.cshtml</w:t>
-      </w:r>
-      <w:proofErr w:type="spellEnd"/>
-      <w:r>
-        <w:rPr>
-          <w:lang w:val="en-US"/>
-        </w:rPr>
-        <w:t xml:space="preserve"> </w:t>
-      </w:r>
-      <w:proofErr w:type="gramStart"/>
-      <w:r>
-        <w:rPr>
-          <w:lang w:val="en-US"/>
-        </w:rPr>
-        <w:t xml:space="preserve">-  </w:t>
-      </w:r>
-      <w:r>
-        <w:rPr>
-          <w:lang w:val="en-US"/>
-        </w:rPr>
-        <w:t>login</w:t>
-      </w:r>
-      <w:proofErr w:type="gramEnd"/>
-      <w:r>
-        <w:rPr>
-          <w:lang w:val="en-US"/>
-        </w:rPr>
-        <w:t xml:space="preserve"> </w:t>
+      <w:r>
+        <w:rPr>
+          <w:lang w:val="en-US"/>
+        </w:rPr>
+        <w:t xml:space="preserve">Index.cshtml -  </w:t>
+      </w:r>
+      <w:r>
+        <w:rPr>
+          <w:lang w:val="en-US"/>
+        </w:rPr>
+        <w:t xml:space="preserve">login </w:t>
       </w:r>
       <w:r>
         <w:rPr>
@@ -4627,7 +4235,6 @@
         </w:rPr>
         <w:t>с</w:t>
       </w:r>
-      <w:proofErr w:type="spellStart"/>
       <w:r>
         <w:rPr>
           <w:rStyle w:val="ZitatZchn"/>
@@ -4638,43 +4245,23 @@
         </w:rPr>
         <w:t>shtml</w:t>
       </w:r>
-      <w:proofErr w:type="spellEnd"/>
-    </w:p>
-    <w:p>
-      <w:proofErr w:type="spellStart"/>
-      <w:r>
-        <w:t>MainPage.cshtml</w:t>
-      </w:r>
-      <w:proofErr w:type="spellEnd"/>
-      <w:r>
-        <w:t xml:space="preserve"> – Haupt- bzw. Home-Seite</w:t>
-      </w:r>
-    </w:p>
-    <w:p>
-      <w:pPr>
-        <w:rPr>
-          <w:lang w:val="en-US"/>
-        </w:rPr>
-      </w:pPr>
-      <w:r>
-        <w:rPr>
-          <w:lang w:val="en-US"/>
-        </w:rPr>
-        <w:t xml:space="preserve">Admin page </w:t>
-      </w:r>
-      <w:proofErr w:type="spellStart"/>
-      <w:r>
-        <w:rPr>
-          <w:lang w:val="en-US"/>
-        </w:rPr>
-        <w:t>bzw</w:t>
-      </w:r>
-      <w:proofErr w:type="spellEnd"/>
-      <w:r>
-        <w:rPr>
-          <w:lang w:val="en-US"/>
-        </w:rPr>
-        <w:t>. Admin Area</w:t>
+    </w:p>
+    <w:p>
+      <w:r>
+        <w:t>MainPage.cshtml – Haupt- bzw. Home-Seite</w:t>
+      </w:r>
+    </w:p>
+    <w:p>
+      <w:pPr>
+        <w:rPr>
+          <w:lang w:val="en-US"/>
+        </w:rPr>
+      </w:pPr>
+      <w:r>
+        <w:rPr>
+          <w:lang w:val="en-US"/>
+        </w:rPr>
+        <w:t>Admin page bzw. Admin Area</w:t>
       </w:r>
     </w:p>
     <w:p>
@@ -5249,13 +4836,8 @@
         <w:t xml:space="preserve">Implementierung von </w:t>
       </w:r>
       <w:r>
-        <w:t xml:space="preserve">Haupt-Menu und </w:t>
-      </w:r>
-      <w:proofErr w:type="spellStart"/>
-      <w:r>
-        <w:t>HeaderPartial</w:t>
-      </w:r>
-      <w:proofErr w:type="spellEnd"/>
+        <w:t>Haupt-Menu und HeaderPartial</w:t>
+      </w:r>
     </w:p>
     <w:p/>
     <w:p>
@@ -5381,15 +4963,7 @@
     <w:p/>
     <w:p>
       <w:r>
-        <w:t xml:space="preserve">Dann </w:t>
-      </w:r>
-      <w:proofErr w:type="gramStart"/>
-      <w:r>
-        <w:t>jedes Block</w:t>
-      </w:r>
-      <w:proofErr w:type="gramEnd"/>
-      <w:r>
-        <w:t xml:space="preserve"> implementieren</w:t>
+        <w:t>Dann jedes Block implementieren</w:t>
       </w:r>
     </w:p>
     <w:p>
@@ -5400,11 +4974,9 @@
           <w:numId w:val="2"/>
         </w:numPr>
       </w:pPr>
-      <w:proofErr w:type="gramStart"/>
       <w:r>
         <w:t>Linkes Block</w:t>
       </w:r>
-      <w:proofErr w:type="gramEnd"/>
     </w:p>
     <w:p>
       <w:pPr>
@@ -5527,39 +5099,15 @@
         <w:rPr>
           <w:color w:val="FF0000"/>
         </w:rPr>
-        <w:t xml:space="preserve"> </w:t>
-      </w:r>
-      <w:proofErr w:type="spellStart"/>
+        <w:t xml:space="preserve"> zw</w:t>
+      </w:r>
       <w:r>
         <w:rPr>
           <w:color w:val="FF0000"/>
-        </w:rPr>
-        <w:t>zw</w:t>
-      </w:r>
-      <w:r>
-        <w:rPr>
-          <w:color w:val="FF0000"/>
-          <w:lang w:val="en-US"/>
-        </w:rPr>
-        <w:t>eks</w:t>
-      </w:r>
-      <w:proofErr w:type="spellEnd"/>
-      <w:r>
-        <w:rPr>
-          <w:color w:val="FF0000"/>
-          <w:lang w:val="en-US"/>
-        </w:rPr>
-        <w:t xml:space="preserve"> </w:t>
-      </w:r>
-      <w:proofErr w:type="spellStart"/>
-      <w:r>
-        <w:rPr>
-          <w:color w:val="FF0000"/>
-          <w:lang w:val="en-US"/>
-        </w:rPr>
-        <w:t>testen</w:t>
-      </w:r>
-      <w:proofErr w:type="spellEnd"/>
+          <w:lang w:val="en-US"/>
+        </w:rPr>
+        <w:t>eks testen</w:t>
+      </w:r>
     </w:p>
     <w:p>
       <w:pPr>
@@ -5638,13 +5186,8 @@
           <w:numId w:val="2"/>
         </w:numPr>
       </w:pPr>
-      <w:proofErr w:type="spellStart"/>
-      <w:r>
-        <w:t>Mitleres</w:t>
-      </w:r>
-      <w:proofErr w:type="spellEnd"/>
-      <w:r>
-        <w:t xml:space="preserve"> Bloc</w:t>
+      <w:r>
+        <w:t>Mitleres Bloc</w:t>
       </w:r>
       <w:r>
         <w:t>k</w:t>
@@ -5791,15 +5334,7 @@
     <w:p/>
     <w:p>
       <w:r>
-        <w:t>Implementierung von Haupt-Seite (</w:t>
-      </w:r>
-      <w:proofErr w:type="spellStart"/>
-      <w:r>
-        <w:t>MainPage.chshtml</w:t>
-      </w:r>
-      <w:proofErr w:type="spellEnd"/>
-      <w:r>
-        <w:t>)</w:t>
+        <w:t>Implementierung von Haupt-Seite (MainPage.chshtml)</w:t>
       </w:r>
     </w:p>
     <w:p>
@@ -5846,13 +5381,8 @@
     </w:p>
     <w:p>
       <w:r>
-        <w:t xml:space="preserve">Übertragung vom Code aus </w:t>
-      </w:r>
-      <w:proofErr w:type="spellStart"/>
-      <w:r>
-        <w:t>Index.cshtml</w:t>
-      </w:r>
-      <w:proofErr w:type="spellEnd"/>
+        <w:t>Übertragung vom Code aus Index.cshtml</w:t>
+      </w:r>
     </w:p>
     <w:p>
       <w:pPr>
@@ -5864,19 +5394,7 @@
     </w:p>
     <w:p>
       <w:r>
-        <w:t xml:space="preserve">Auch als </w:t>
-      </w:r>
-      <w:proofErr w:type="spellStart"/>
-      <w:r>
-        <w:t>PartialView</w:t>
-      </w:r>
-      <w:proofErr w:type="spellEnd"/>
-      <w:r>
-        <w:t xml:space="preserve">: </w:t>
-      </w:r>
-      <w:proofErr w:type="spellStart"/>
-      <w:r>
-        <w:t>Table</w:t>
+        <w:t>Auch als PartialView: Table</w:t>
       </w:r>
       <w:r>
         <w:t>Material</w:t>
@@ -5884,7 +5402,6 @@
       <w:r>
         <w:t>Partial.cshtml</w:t>
       </w:r>
-      <w:proofErr w:type="spellEnd"/>
     </w:p>
     <w:p>
       <w:r>
@@ -6154,16 +5671,8 @@
               <w:rPr>
                 <w:lang w:val="en-US"/>
               </w:rPr>
-              <w:t xml:space="preserve">- </w:t>
+              <w:t>- Kontakt</w:t>
             </w:r>
-            <w:proofErr w:type="spellStart"/>
-            <w:r>
-              <w:rPr>
-                <w:lang w:val="en-US"/>
-              </w:rPr>
-              <w:t>Kontakt</w:t>
-            </w:r>
-            <w:proofErr w:type="spellEnd"/>
           </w:p>
           <w:p>
             <w:pPr>
@@ -6361,13 +5870,8 @@
         </w:numPr>
       </w:pPr>
       <w:r>
-        <w:t xml:space="preserve">Kontakt: als 2 Blöcke </w:t>
-      </w:r>
-      <w:proofErr w:type="gramStart"/>
-      <w:r>
-        <w:t>neben einander</w:t>
-      </w:r>
-      <w:proofErr w:type="gramEnd"/>
+        <w:t>Kontakt: als 2 Blöcke neben einander</w:t>
+      </w:r>
     </w:p>
     <w:p>
       <w:pPr>
@@ -6414,15 +5918,7 @@
         </w:drawing>
       </w:r>
       <w:r>
-        <w:t xml:space="preserve">  Gw3PR</w:t>
-      </w:r>
-      <w:proofErr w:type="gramStart"/>
-      <w:r>
-        <w:t>*!Sup</w:t>
-      </w:r>
-      <w:proofErr w:type="gramEnd"/>
-      <w:r>
-        <w:t>4ik</w:t>
+        <w:t xml:space="preserve">  Gw3PR*!Sup4ik</w:t>
       </w:r>
     </w:p>
     <w:p>
@@ -6584,15 +6080,7 @@
     </w:p>
     <w:p>
       <w:r>
-        <w:t xml:space="preserve">“Das Urheberrecht muss nicht angemeldet oder beantragt werden. Es </w:t>
-      </w:r>
-      <w:proofErr w:type="gramStart"/>
-      <w:r>
-        <w:t>entsteht quasi</w:t>
-      </w:r>
-      <w:proofErr w:type="gramEnd"/>
-      <w:r>
-        <w:t xml:space="preserve"> automatisch mit der Schaffung des Werkes. Hier besteht der große Unterschied zu Patenten und Marken, die beim Deutschen Patent- und Markenamt angemeldet oder eingetragen werden müssen. Es gibt kein Urheberrechtsregister. Das Werk muss auch nicht veröffentlicht sein. Dementsprechend ist der Entwurf eines Bildes oder das Manuskript eines Buches ebenso urheberrechtlich geschützt wie ein veröffentlichter Bestseller.“</w:t>
+        <w:t>“Das Urheberrecht muss nicht angemeldet oder beantragt werden. Es entsteht quasi automatisch mit der Schaffung des Werkes. Hier besteht der große Unterschied zu Patenten und Marken, die beim Deutschen Patent- und Markenamt angemeldet oder eingetragen werden müssen. Es gibt kein Urheberrechtsregister. Das Werk muss auch nicht veröffentlicht sein. Dementsprechend ist der Entwurf eines Bildes oder das Manuskript eines Buches ebenso urheberrechtlich geschützt wie ein veröffentlichter Bestseller.“</w:t>
       </w:r>
     </w:p>
     <w:p>
@@ -6795,16 +6283,8 @@
         <w:rPr>
           <w:lang w:val="en-US"/>
         </w:rPr>
-        <w:t xml:space="preserve">, </w:t>
-      </w:r>
-      <w:proofErr w:type="spellStart"/>
-      <w:r>
-        <w:rPr>
-          <w:lang w:val="en-US"/>
-        </w:rPr>
-        <w:t>Fehlerkorrektur</w:t>
-      </w:r>
-      <w:proofErr w:type="spellEnd"/>
+        <w:t>, Fehlerkorrektur</w:t>
+      </w:r>
     </w:p>
     <w:p>
       <w:pPr>
@@ -6891,16 +6371,8 @@
         <w:rPr>
           <w:lang w:val="en-US"/>
         </w:rPr>
-        <w:t xml:space="preserve">"Add html for </w:t>
-      </w:r>
-      <w:proofErr w:type="gramStart"/>
-      <w:r>
-        <w:rPr>
-          <w:lang w:val="en-US"/>
-        </w:rPr>
-        <w:t>footer"</w:t>
-      </w:r>
-      <w:proofErr w:type="gramEnd"/>
+        <w:t>"Add html for footer"</w:t>
+      </w:r>
     </w:p>
     <w:p>
       <w:pPr>
@@ -6968,13 +6440,8 @@
         <w:t>Verbesserungen</w:t>
       </w:r>
       <w:r>
-        <w:t xml:space="preserve"> / Code </w:t>
-      </w:r>
-      <w:proofErr w:type="spellStart"/>
-      <w:r>
-        <w:t>Refactoring</w:t>
-      </w:r>
-      <w:proofErr w:type="spellEnd"/>
+        <w:t xml:space="preserve"> / Code Refactoring</w:t>
+      </w:r>
     </w:p>
     <w:p/>
     <w:p>
@@ -6996,7 +6463,6 @@
           <w:lang w:val="en-US"/>
         </w:rPr>
       </w:pPr>
-      <w:proofErr w:type="spellStart"/>
       <w:r>
         <w:rPr>
           <w:rFonts w:ascii="Consolas" w:hAnsi="Consolas" w:cs="Consolas"/>
@@ -7005,18 +6471,7 @@
           <w:szCs w:val="19"/>
           <w:lang w:val="en-US"/>
         </w:rPr>
-        <w:t>Verzeichnis</w:t>
-      </w:r>
-      <w:proofErr w:type="spellEnd"/>
-      <w:r>
-        <w:rPr>
-          <w:rFonts w:ascii="Consolas" w:hAnsi="Consolas" w:cs="Consolas"/>
-          <w:color w:val="000000"/>
-          <w:sz w:val="19"/>
-          <w:szCs w:val="19"/>
-          <w:lang w:val="en-US"/>
-        </w:rPr>
-        <w:t xml:space="preserve"> Shared</w:t>
+        <w:t>Verzeichnis Shared</w:t>
       </w:r>
     </w:p>
     <w:p>
@@ -7145,9 +6600,106 @@
           <w:szCs w:val="18"/>
           <w:lang w:val="en-US"/>
         </w:rPr>
-        <w:t xml:space="preserve">Add "Shared"-folder in "Views"-folder and move partial files to </w:t>
-      </w:r>
-      <w:proofErr w:type="gramStart"/>
+        <w:t>Add "Shared"-folder in "Views"-folder and move partial files to it</w:t>
+      </w:r>
+    </w:p>
+    <w:p>
+      <w:pPr>
+        <w:rPr>
+          <w:lang w:val="en-US"/>
+        </w:rPr>
+      </w:pPr>
+      <w:r>
+        <w:rPr>
+          <w:lang w:val="en-US"/>
+        </w:rPr>
+        <w:tab/>
+      </w:r>
+    </w:p>
+    <w:p>
+      <w:pPr>
+        <w:pStyle w:val="berschrift5"/>
+        <w:rPr>
+          <w:lang w:val="en-US"/>
+        </w:rPr>
+      </w:pPr>
+      <w:r>
+        <w:rPr>
+          <w:highlight w:val="yellow"/>
+          <w:lang w:val="en-US"/>
+        </w:rPr>
+        <w:t>@</w:t>
+      </w:r>
+      <w:r>
+        <w:rPr>
+          <w:lang w:val="en-US"/>
+        </w:rPr>
+        <w:t>Html.Partial("NavigationElementsPartial")</w:t>
+      </w:r>
+    </w:p>
+    <w:p>
+      <w:pPr>
+        <w:ind w:firstLine="708"/>
+        <w:rPr>
+          <w:lang w:val="en-US"/>
+        </w:rPr>
+      </w:pPr>
+      <w:r>
+        <w:rPr>
+          <w:lang w:val="en-US"/>
+        </w:rPr>
+        <w:t xml:space="preserve">Test </w:t>
+      </w:r>
+      <w:r>
+        <w:rPr>
+          <w:lang w:val="en-US"/>
+        </w:rPr>
+        <w:sym w:font="Wingdings" w:char="F0E0"/>
+      </w:r>
+      <w:r>
+        <w:rPr>
+          <w:lang w:val="en-US"/>
+        </w:rPr>
+        <w:t xml:space="preserve"> </w:t>
+      </w:r>
+      <w:r>
+        <w:rPr>
+          <w:lang w:val="en-US"/>
+        </w:rPr>
+        <w:t xml:space="preserve">ok </w:t>
+      </w:r>
+    </w:p>
+    <w:p>
+      <w:pPr>
+        <w:ind w:firstLine="708"/>
+        <w:rPr>
+          <w:lang w:val="en-US"/>
+        </w:rPr>
+      </w:pPr>
+      <w:r>
+        <w:rPr>
+          <w:lang w:val="en-US"/>
+        </w:rPr>
+        <w:t>C</w:t>
+      </w:r>
+      <w:r>
+        <w:rPr>
+          <w:lang w:val="en-US"/>
+        </w:rPr>
+        <w:t>ommit</w:t>
+      </w:r>
+      <w:r>
+        <w:rPr>
+          <w:lang w:val="en-US"/>
+        </w:rPr>
+        <w:t xml:space="preserve">  </w:t>
+      </w:r>
+      <w:r>
+        <w:rPr>
+          <w:lang w:val="en-US"/>
+        </w:rPr>
+        <w:t>“</w:t>
+      </w:r>
       <w:r>
         <w:rPr>
           <w:rFonts w:ascii="Lucida Console" w:hAnsi="Lucida Console" w:cs="Lucida Console"/>
@@ -7155,42 +6707,13 @@
           <w:szCs w:val="18"/>
           <w:lang w:val="en-US"/>
         </w:rPr>
-        <w:t>it</w:t>
-      </w:r>
-      <w:proofErr w:type="gramEnd"/>
-    </w:p>
-    <w:p>
-      <w:pPr>
-        <w:rPr>
-          <w:lang w:val="en-US"/>
-        </w:rPr>
-      </w:pPr>
-      <w:r>
-        <w:rPr>
-          <w:lang w:val="en-US"/>
-        </w:rPr>
-        <w:tab/>
-      </w:r>
-    </w:p>
-    <w:p>
-      <w:pPr>
-        <w:pStyle w:val="berschrift5"/>
-        <w:rPr>
-          <w:lang w:val="en-US"/>
-        </w:rPr>
-      </w:pPr>
-      <w:r>
-        <w:rPr>
-          <w:highlight w:val="yellow"/>
-          <w:lang w:val="en-US"/>
-        </w:rPr>
-        <w:t>@</w:t>
-      </w:r>
-      <w:r>
-        <w:rPr>
-          <w:lang w:val="en-US"/>
-        </w:rPr>
-        <w:t>Html.Partial("NavigationElementsPartial")</w:t>
+        <w:t>Separate navigation elements in header for main page</w:t>
+      </w:r>
+      <w:r>
+        <w:rPr>
+          <w:lang w:val="en-US"/>
+        </w:rPr>
+        <w:t>“</w:t>
       </w:r>
     </w:p>
     <w:p>
@@ -7204,25 +6727,7 @@
         <w:rPr>
           <w:lang w:val="en-US"/>
         </w:rPr>
-        <w:t xml:space="preserve">Test </w:t>
-      </w:r>
-      <w:r>
-        <w:rPr>
-          <w:lang w:val="en-US"/>
-        </w:rPr>
-        <w:sym w:font="Wingdings" w:char="F0E0"/>
-      </w:r>
-      <w:r>
-        <w:rPr>
-          <w:lang w:val="en-US"/>
-        </w:rPr>
-        <w:t xml:space="preserve"> </w:t>
-      </w:r>
-      <w:r>
-        <w:rPr>
-          <w:lang w:val="en-US"/>
-        </w:rPr>
-        <w:t xml:space="preserve">ok </w:t>
+        <w:t>Pull to the remote repository</w:t>
       </w:r>
     </w:p>
     <w:p>
@@ -7232,77 +6737,6 @@
           <w:lang w:val="en-US"/>
         </w:rPr>
       </w:pPr>
-      <w:proofErr w:type="gramStart"/>
-      <w:r>
-        <w:rPr>
-          <w:lang w:val="en-US"/>
-        </w:rPr>
-        <w:t>C</w:t>
-      </w:r>
-      <w:r>
-        <w:rPr>
-          <w:lang w:val="en-US"/>
-        </w:rPr>
-        <w:t>ommit</w:t>
-      </w:r>
-      <w:r>
-        <w:rPr>
-          <w:lang w:val="en-US"/>
-        </w:rPr>
-        <w:t xml:space="preserve">  </w:t>
-      </w:r>
-      <w:r>
-        <w:rPr>
-          <w:lang w:val="en-US"/>
-        </w:rPr>
-        <w:t>“</w:t>
-      </w:r>
-      <w:proofErr w:type="gramEnd"/>
-      <w:r>
-        <w:rPr>
-          <w:rFonts w:ascii="Lucida Console" w:hAnsi="Lucida Console" w:cs="Lucida Console"/>
-          <w:sz w:val="18"/>
-          <w:szCs w:val="18"/>
-          <w:lang w:val="en-US"/>
-        </w:rPr>
-        <w:t>Separate navigation elements in header for main page</w:t>
-      </w:r>
-      <w:r>
-        <w:rPr>
-          <w:lang w:val="en-US"/>
-        </w:rPr>
-        <w:t>“</w:t>
-      </w:r>
-    </w:p>
-    <w:p>
-      <w:pPr>
-        <w:ind w:firstLine="708"/>
-        <w:rPr>
-          <w:lang w:val="en-US"/>
-        </w:rPr>
-      </w:pPr>
-      <w:r>
-        <w:rPr>
-          <w:lang w:val="en-US"/>
-        </w:rPr>
-        <w:t xml:space="preserve">Pull to the remote </w:t>
-      </w:r>
-      <w:proofErr w:type="gramStart"/>
-      <w:r>
-        <w:rPr>
-          <w:lang w:val="en-US"/>
-        </w:rPr>
-        <w:t>repository</w:t>
-      </w:r>
-      <w:proofErr w:type="gramEnd"/>
-    </w:p>
-    <w:p>
-      <w:pPr>
-        <w:ind w:firstLine="708"/>
-        <w:rPr>
-          <w:lang w:val="en-US"/>
-        </w:rPr>
-      </w:pPr>
     </w:p>
     <w:p>
       <w:pPr>
@@ -7327,26 +6761,16 @@
         <w:rPr>
           <w:lang w:val="en-US"/>
         </w:rPr>
-        <w:t>Fenster “</w:t>
-      </w:r>
-      <w:proofErr w:type="spellStart"/>
-      <w:r>
-        <w:rPr>
-          <w:lang w:val="en-US"/>
-        </w:rPr>
-        <w:t>Kontakt</w:t>
-      </w:r>
-      <w:proofErr w:type="spellEnd"/>
-      <w:r>
-        <w:rPr>
-          <w:lang w:val="en-US"/>
-        </w:rPr>
-        <w:t>”</w:t>
-      </w:r>
-    </w:p>
-    <w:p>
-      <w:pPr>
-        <w:rPr>
+        <w:t>Fenster “Kontakt”</w:t>
+      </w:r>
+    </w:p>
+    <w:p>
+      <w:pPr>
+        <w:rPr>
+          <w:rFonts w:ascii="Consolas" w:hAnsi="Consolas" w:cs="Consolas"/>
+          <w:color w:val="000000"/>
+          <w:sz w:val="19"/>
+          <w:szCs w:val="19"/>
           <w:lang w:val="en-US"/>
         </w:rPr>
       </w:pPr>
@@ -7398,20 +6822,135 @@
           <w:lang w:val="en-US"/>
         </w:rPr>
       </w:pPr>
-    </w:p>
-    <w:p>
-      <w:pPr>
-        <w:rPr>
-          <w:lang w:val="en-US"/>
-        </w:rPr>
-      </w:pPr>
-    </w:p>
-    <w:p>
-      <w:pPr>
-        <w:rPr>
-          <w:lang w:val="en-US"/>
-        </w:rPr>
-      </w:pPr>
+      <w:r>
+        <w:rPr>
+          <w:rFonts w:ascii="Consolas" w:hAnsi="Consolas" w:cs="Consolas"/>
+          <w:color w:val="000000"/>
+          <w:sz w:val="19"/>
+          <w:szCs w:val="19"/>
+          <w:lang w:val="en-US"/>
+        </w:rPr>
+        <w:t>Test</w:t>
+      </w:r>
+    </w:p>
+    <w:p>
+      <w:pPr>
+        <w:suppressAutoHyphens w:val="0"/>
+        <w:autoSpaceDE w:val="0"/>
+        <w:autoSpaceDN w:val="0"/>
+        <w:adjustRightInd w:val="0"/>
+        <w:spacing w:after="0" w:line="240" w:lineRule="auto"/>
+        <w:rPr>
+          <w:rFonts w:ascii="Lucida Console" w:hAnsi="Lucida Console" w:cs="Lucida Console"/>
+          <w:sz w:val="18"/>
+          <w:szCs w:val="18"/>
+          <w:lang w:val="en-US"/>
+        </w:rPr>
+      </w:pPr>
+      <w:r>
+        <w:rPr>
+          <w:rFonts w:ascii="Lucida Console" w:hAnsi="Lucida Console" w:cs="Lucida Console"/>
+          <w:sz w:val="18"/>
+          <w:szCs w:val="18"/>
+          <w:lang w:val="en-US"/>
+        </w:rPr>
+        <w:t>git commit -m "Add modal window \"Conta</w:t>
+      </w:r>
+      <w:r>
+        <w:rPr>
+          <w:rFonts w:ascii="Lucida Console" w:hAnsi="Lucida Console" w:cs="Lucida Console"/>
+          <w:sz w:val="18"/>
+          <w:szCs w:val="18"/>
+          <w:lang w:val="en-US"/>
+        </w:rPr>
+        <w:t>c</w:t>
+      </w:r>
+      <w:r>
+        <w:rPr>
+          <w:rFonts w:ascii="Lucida Console" w:hAnsi="Lucida Console" w:cs="Lucida Console"/>
+          <w:sz w:val="18"/>
+          <w:szCs w:val="18"/>
+          <w:lang w:val="en-US"/>
+        </w:rPr>
+        <w:t>t\""</w:t>
+      </w:r>
+    </w:p>
+    <w:p>
+      <w:pPr>
+        <w:rPr>
+          <w:lang w:val="en-US"/>
+        </w:rPr>
+      </w:pPr>
+      <w:r>
+        <w:rPr>
+          <w:lang w:val="en-US"/>
+        </w:rPr>
+        <w:t>push origin</w:t>
+      </w:r>
+    </w:p>
+    <w:p>
+      <w:pPr>
+        <w:rPr>
+          <w:lang w:val="en-US"/>
+        </w:rPr>
+      </w:pPr>
+    </w:p>
+    <w:p>
+      <w:pPr>
+        <w:pStyle w:val="berschrift4"/>
+        <w:rPr>
+          <w:lang w:val="en-US"/>
+        </w:rPr>
+      </w:pPr>
+      <w:r>
+        <w:rPr>
+          <w:lang w:val="en-US"/>
+        </w:rPr>
+        <w:t>Popup/ modal Fenster “</w:t>
+      </w:r>
+      <w:r>
+        <w:rPr>
+          <w:lang w:val="en-US"/>
+        </w:rPr>
+        <w:t>A</w:t>
+      </w:r>
+      <w:r>
+        <w:rPr>
+          <w:lang w:val="en-US"/>
+        </w:rPr>
+        <w:t>nfahrt</w:t>
+      </w:r>
+      <w:r>
+        <w:rPr>
+          <w:lang w:val="en-US"/>
+        </w:rPr>
+        <w:t>”</w:t>
+      </w:r>
+    </w:p>
+    <w:p>
+      <w:pPr>
+        <w:rPr>
+          <w:lang w:val="en-US"/>
+        </w:rPr>
+      </w:pPr>
+      <w:r>
+        <w:rPr>
+          <w:lang w:val="en-US"/>
+        </w:rPr>
+        <w:t>Link zu Google Map, how</w:t>
+      </w:r>
+      <w:r>
+        <w:rPr>
+          <w:lang w:val="en-US"/>
+        </w:rPr>
+        <w:t xml:space="preserve"> to: </w:t>
+      </w:r>
+      <w:r>
+        <w:rPr>
+          <w:lang w:val="en-US"/>
+        </w:rPr>
+        <w:t>https://stackoverflow.com/questions/17238578/link-to-google-maps</w:t>
+      </w:r>
     </w:p>
     <w:p>
       <w:pPr>
@@ -7818,15 +7357,7 @@
     </w:p>
     <w:p>
       <w:r>
-        <w:t xml:space="preserve"> </w:t>
-      </w:r>
-      <w:proofErr w:type="spellStart"/>
-      <w:r>
-        <w:t>zB</w:t>
-      </w:r>
-      <w:proofErr w:type="spellEnd"/>
-      <w:r>
-        <w:t xml:space="preserve"> 2023 – 2025</w:t>
+        <w:t xml:space="preserve"> zB 2023 – 2025</w:t>
       </w:r>
     </w:p>
     <w:p/>

</xml_diff>

<commit_message>
Add modal window with filter for main page
</commit_message>
<xml_diff>
--- a/_DOCUMENTATION_MaterialStatusMVC_DRAFT.docx
+++ b/_DOCUMENTATION_MaterialStatusMVC_DRAFT.docx
@@ -253,13 +253,31 @@
       </w:r>
     </w:p>
     <w:p>
+      <w:proofErr w:type="spellStart"/>
       <w:r>
         <w:t>Microsoft.VisualStudio.Web.CodeGeneration.Design</w:t>
       </w:r>
-    </w:p>
-    <w:p>
-      <w:r>
-        <w:t>VS kann damit die by default/automatisch Controller und Views generieren</w:t>
+      <w:proofErr w:type="spellEnd"/>
+    </w:p>
+    <w:p>
+      <w:r>
+        <w:t xml:space="preserve">VS kann damit die </w:t>
+      </w:r>
+      <w:proofErr w:type="spellStart"/>
+      <w:r>
+        <w:t>by</w:t>
+      </w:r>
+      <w:proofErr w:type="spellEnd"/>
+      <w:r>
+        <w:t xml:space="preserve"> </w:t>
+      </w:r>
+      <w:proofErr w:type="spellStart"/>
+      <w:r>
+        <w:t>default</w:t>
+      </w:r>
+      <w:proofErr w:type="spellEnd"/>
+      <w:r>
+        <w:t>/automatisch Controller und Views generieren</w:t>
       </w:r>
     </w:p>
     <w:p/>
@@ -295,12 +313,14 @@
           <w:lang w:val="en-US"/>
         </w:rPr>
       </w:pPr>
+      <w:proofErr w:type="spellStart"/>
       <w:r>
         <w:rPr>
           <w:lang w:val="en-US"/>
         </w:rPr>
         <w:t>Microsoft.Extensions.Logging.Debug</w:t>
       </w:r>
+      <w:proofErr w:type="spellEnd"/>
     </w:p>
     <w:p>
       <w:pPr>
@@ -316,108 +336,148 @@
           <w:iCs/>
           <w:lang w:val="en-US"/>
         </w:rPr>
-        <w:t>Debug output logger provider implementation for Microsoft.Extensions.Logging. This logger logs messages to a debugger monitor by writing messages with System.Diagnostics.Debug.WriteLine().</w:t>
-      </w:r>
-    </w:p>
-    <w:p>
-      <w:pPr>
-        <w:rPr>
-          <w:lang w:val="en-US"/>
-        </w:rPr>
-      </w:pPr>
-    </w:p>
-    <w:p>
-      <w:pPr>
-        <w:pStyle w:val="berschrift3"/>
-        <w:rPr>
-          <w:lang w:val="en-US"/>
-        </w:rPr>
-      </w:pPr>
-      <w:r>
-        <w:rPr>
-          <w:lang w:val="en-US"/>
-        </w:rPr>
-        <w:t>Entity</w:t>
-      </w:r>
-      <w:r>
-        <w:rPr>
-          <w:lang w:val="en-US"/>
-        </w:rPr>
-        <w:t xml:space="preserve"> </w:t>
-      </w:r>
-      <w:r>
-        <w:rPr>
-          <w:lang w:val="en-US"/>
-        </w:rPr>
-        <w:t>Framework</w:t>
-      </w:r>
-    </w:p>
-    <w:p>
-      <w:pPr>
-        <w:pStyle w:val="berschrift4"/>
-        <w:rPr>
-          <w:lang w:val="en-US"/>
-        </w:rPr>
-      </w:pPr>
-      <w:r>
-        <w:rPr>
-          <w:lang w:val="en-US"/>
-        </w:rPr>
-        <w:t>Microsoft.EntityFrameworkCore</w:t>
-      </w:r>
-    </w:p>
-    <w:p>
-      <w:pPr>
+        <w:t xml:space="preserve">Debug output logger provider implementation for </w:t>
+      </w:r>
+      <w:proofErr w:type="spellStart"/>
+      <w:r>
         <w:rPr>
           <w:i/>
           <w:iCs/>
           <w:lang w:val="en-US"/>
         </w:rPr>
-      </w:pPr>
+        <w:t>Microsoft.Extensions.Logging</w:t>
+      </w:r>
+      <w:proofErr w:type="spellEnd"/>
       <w:r>
         <w:rPr>
           <w:i/>
           <w:iCs/>
           <w:lang w:val="en-US"/>
         </w:rPr>
-        <w:t>Entity Framework Core is a modern object-database mapper for .NET. It supports LINQ queries, change tracking, updates, and schema migrations. EF Core works with SQL Server, Azure SQL Database, SQLite, Azure Cosmos DB, MySQL, PostgreSQL, and other databases through a provider plugin API.</w:t>
-      </w:r>
-    </w:p>
-    <w:p>
-      <w:pPr>
-        <w:rPr>
-          <w:lang w:val="en-US"/>
-        </w:rPr>
-      </w:pPr>
-    </w:p>
-    <w:p>
-      <w:pPr>
-        <w:pStyle w:val="berschrift4"/>
-        <w:rPr>
-          <w:lang w:val="en-US"/>
-        </w:rPr>
-      </w:pPr>
-      <w:r>
-        <w:rPr>
-          <w:lang w:val="en-US"/>
-        </w:rPr>
-        <w:t>Microsoft.EntityFrameworkCore.SqlServer</w:t>
-      </w:r>
-    </w:p>
-    <w:p>
-      <w:pPr>
+        <w:t xml:space="preserve">. This logger logs messages to a debugger monitor by writing messages with </w:t>
+      </w:r>
+      <w:proofErr w:type="spellStart"/>
+      <w:r>
         <w:rPr>
           <w:i/>
           <w:iCs/>
           <w:lang w:val="en-US"/>
         </w:rPr>
-      </w:pPr>
+        <w:t>System.Diagnostics.Debug.WriteLine</w:t>
+      </w:r>
+      <w:proofErr w:type="spellEnd"/>
       <w:r>
         <w:rPr>
           <w:i/>
           <w:iCs/>
           <w:lang w:val="en-US"/>
         </w:rPr>
+        <w:t>().</w:t>
+      </w:r>
+    </w:p>
+    <w:p>
+      <w:pPr>
+        <w:rPr>
+          <w:lang w:val="en-US"/>
+        </w:rPr>
+      </w:pPr>
+    </w:p>
+    <w:p>
+      <w:pPr>
+        <w:pStyle w:val="berschrift3"/>
+        <w:rPr>
+          <w:lang w:val="en-US"/>
+        </w:rPr>
+      </w:pPr>
+      <w:r>
+        <w:rPr>
+          <w:lang w:val="en-US"/>
+        </w:rPr>
+        <w:t>Entity</w:t>
+      </w:r>
+      <w:r>
+        <w:rPr>
+          <w:lang w:val="en-US"/>
+        </w:rPr>
+        <w:t xml:space="preserve"> </w:t>
+      </w:r>
+      <w:r>
+        <w:rPr>
+          <w:lang w:val="en-US"/>
+        </w:rPr>
+        <w:t>Framework</w:t>
+      </w:r>
+    </w:p>
+    <w:p>
+      <w:pPr>
+        <w:pStyle w:val="berschrift4"/>
+        <w:rPr>
+          <w:lang w:val="en-US"/>
+        </w:rPr>
+      </w:pPr>
+      <w:proofErr w:type="spellStart"/>
+      <w:r>
+        <w:rPr>
+          <w:lang w:val="en-US"/>
+        </w:rPr>
+        <w:t>Microsoft.EntityFrameworkCore</w:t>
+      </w:r>
+      <w:proofErr w:type="spellEnd"/>
+    </w:p>
+    <w:p>
+      <w:pPr>
+        <w:rPr>
+          <w:i/>
+          <w:iCs/>
+          <w:lang w:val="en-US"/>
+        </w:rPr>
+      </w:pPr>
+      <w:r>
+        <w:rPr>
+          <w:i/>
+          <w:iCs/>
+          <w:lang w:val="en-US"/>
+        </w:rPr>
+        <w:t>Entity Framework Core is a modern object-database mapper for .NET. It supports LINQ queries, change tracking, updates, and schema migrations. EF Core works with SQL Server, Azure SQL Database, SQLite, Azure Cosmos DB, MySQL, PostgreSQL, and other databases through a provider plugin API.</w:t>
+      </w:r>
+    </w:p>
+    <w:p>
+      <w:pPr>
+        <w:rPr>
+          <w:lang w:val="en-US"/>
+        </w:rPr>
+      </w:pPr>
+    </w:p>
+    <w:p>
+      <w:pPr>
+        <w:pStyle w:val="berschrift4"/>
+        <w:rPr>
+          <w:lang w:val="en-US"/>
+        </w:rPr>
+      </w:pPr>
+      <w:proofErr w:type="spellStart"/>
+      <w:r>
+        <w:rPr>
+          <w:lang w:val="en-US"/>
+        </w:rPr>
+        <w:t>Microsoft.EntityFrameworkCore.SqlServer</w:t>
+      </w:r>
+      <w:proofErr w:type="spellEnd"/>
+    </w:p>
+    <w:p>
+      <w:pPr>
+        <w:rPr>
+          <w:i/>
+          <w:iCs/>
+          <w:lang w:val="en-US"/>
+        </w:rPr>
+      </w:pPr>
+      <w:r>
+        <w:rPr>
+          <w:i/>
+          <w:iCs/>
+          <w:lang w:val="en-US"/>
+        </w:rPr>
         <w:t>Microsoft SQL Server database provider for Entity Framework Core.</w:t>
       </w:r>
     </w:p>
@@ -435,12 +495,14 @@
           <w:lang w:val="en-US"/>
         </w:rPr>
       </w:pPr>
+      <w:proofErr w:type="spellStart"/>
       <w:r>
         <w:rPr>
           <w:lang w:val="en-US"/>
         </w:rPr>
         <w:t>Microsoft.EntityFrameworkCore.Design</w:t>
       </w:r>
+      <w:proofErr w:type="spellEnd"/>
     </w:p>
     <w:p>
       <w:pPr>
@@ -462,25 +524,57 @@
           <w:lang w:val="en-US"/>
         </w:rPr>
       </w:pPr>
+      <w:proofErr w:type="spellStart"/>
       <w:r>
         <w:rPr>
           <w:lang w:val="en-US"/>
         </w:rPr>
         <w:t>Microsoft.AspNetCore.Identity.EntityFrameworkCore</w:t>
       </w:r>
-    </w:p>
-    <w:p>
-      <w:pPr>
-        <w:rPr>
-          <w:lang w:val="en-US"/>
-        </w:rPr>
-      </w:pPr>
-      <w:r>
-        <w:rPr>
-          <w:lang w:val="en-US"/>
-        </w:rPr>
-        <w:t>Fuer geschutzte Admin-Bereich</w:t>
-      </w:r>
+      <w:proofErr w:type="spellEnd"/>
+    </w:p>
+    <w:p>
+      <w:pPr>
+        <w:rPr>
+          <w:lang w:val="en-US"/>
+        </w:rPr>
+      </w:pPr>
+      <w:proofErr w:type="spellStart"/>
+      <w:r>
+        <w:rPr>
+          <w:lang w:val="en-US"/>
+        </w:rPr>
+        <w:t>Fuer</w:t>
+      </w:r>
+      <w:proofErr w:type="spellEnd"/>
+      <w:r>
+        <w:rPr>
+          <w:lang w:val="en-US"/>
+        </w:rPr>
+        <w:t xml:space="preserve"> </w:t>
+      </w:r>
+      <w:proofErr w:type="spellStart"/>
+      <w:r>
+        <w:rPr>
+          <w:lang w:val="en-US"/>
+        </w:rPr>
+        <w:t>geschutzte</w:t>
+      </w:r>
+      <w:proofErr w:type="spellEnd"/>
+      <w:r>
+        <w:rPr>
+          <w:lang w:val="en-US"/>
+        </w:rPr>
+        <w:t xml:space="preserve"> Admin-</w:t>
+      </w:r>
+      <w:proofErr w:type="spellStart"/>
+      <w:r>
+        <w:rPr>
+          <w:lang w:val="en-US"/>
+        </w:rPr>
+        <w:t>Bereich</w:t>
+      </w:r>
+      <w:proofErr w:type="spellEnd"/>
     </w:p>
     <w:p>
       <w:pPr>
@@ -708,10 +802,12 @@
         <w:r>
           <w:t xml:space="preserve">Side </w:t>
         </w:r>
+        <w:proofErr w:type="spellStart"/>
         <w:r>
           <w:t>Scroller</w:t>
         </w:r>
         <w:bookmarkEnd w:id="1"/>
+        <w:proofErr w:type="spellEnd"/>
       </w:hyperlink>
       <w:r>
         <w:t xml:space="preserve"> </w:t>
@@ -845,6 +941,7 @@
       </w:pPr>
       <w:hyperlink r:id="rId12" w:tgtFrame="_blank" w:history="1">
         <w:bookmarkStart w:id="2" w:name="_Toc144813545"/>
+        <w:proofErr w:type="spellStart"/>
         <w:r>
           <w:rPr>
             <w:lang w:val="en-US"/>
@@ -852,6 +949,7 @@
           <w:t>ZenCoding</w:t>
         </w:r>
         <w:bookmarkEnd w:id="2"/>
+        <w:proofErr w:type="spellEnd"/>
       </w:hyperlink>
       <w:r>
         <w:rPr>
@@ -1024,6 +1122,7 @@
         </w:rPr>
         <w:t xml:space="preserve">. Также в комплект входит генератор </w:t>
       </w:r>
+      <w:proofErr w:type="spellStart"/>
       <w:r>
         <w:rPr>
           <w:rFonts w:asciiTheme="minorHAnsi" w:hAnsiTheme="minorHAnsi" w:cstheme="minorHAnsi"/>
@@ -1033,6 +1132,7 @@
         </w:rPr>
         <w:t>Lorem</w:t>
       </w:r>
+      <w:proofErr w:type="spellEnd"/>
       <w:r>
         <w:rPr>
           <w:rFonts w:asciiTheme="minorHAnsi" w:hAnsiTheme="minorHAnsi" w:cstheme="minorHAnsi"/>
@@ -1062,6 +1162,7 @@
         </w:rPr>
         <w:t xml:space="preserve">, генератор </w:t>
       </w:r>
+      <w:proofErr w:type="spellStart"/>
       <w:r>
         <w:rPr>
           <w:rFonts w:asciiTheme="minorHAnsi" w:hAnsiTheme="minorHAnsi" w:cstheme="minorHAnsi"/>
@@ -1071,6 +1172,7 @@
         </w:rPr>
         <w:t>Lorem</w:t>
       </w:r>
+      <w:proofErr w:type="spellEnd"/>
       <w:r>
         <w:rPr>
           <w:rFonts w:asciiTheme="minorHAnsi" w:hAnsiTheme="minorHAnsi" w:cstheme="minorHAnsi"/>
@@ -1100,6 +1202,7 @@
         </w:rPr>
         <w:t xml:space="preserve">, генератор </w:t>
       </w:r>
+      <w:proofErr w:type="spellStart"/>
       <w:r>
         <w:rPr>
           <w:rFonts w:asciiTheme="minorHAnsi" w:hAnsiTheme="minorHAnsi" w:cstheme="minorHAnsi"/>
@@ -1109,6 +1212,7 @@
         </w:rPr>
         <w:t>PlaceHold</w:t>
       </w:r>
+      <w:proofErr w:type="spellEnd"/>
       <w:r>
         <w:rPr>
           <w:rFonts w:asciiTheme="minorHAnsi" w:hAnsiTheme="minorHAnsi" w:cstheme="minorHAnsi"/>
@@ -1119,6 +1223,7 @@
         </w:rPr>
         <w:t>.</w:t>
       </w:r>
+      <w:proofErr w:type="spellStart"/>
       <w:r>
         <w:rPr>
           <w:rFonts w:asciiTheme="minorHAnsi" w:hAnsiTheme="minorHAnsi" w:cstheme="minorHAnsi"/>
@@ -1128,6 +1233,7 @@
         </w:rPr>
         <w:t>it</w:t>
       </w:r>
+      <w:proofErr w:type="spellEnd"/>
       <w:r>
         <w:rPr>
           <w:rFonts w:asciiTheme="minorHAnsi" w:hAnsiTheme="minorHAnsi" w:cstheme="minorHAnsi"/>
@@ -2211,8 +2317,16 @@
         <w:rPr>
           <w:lang w:val="en-US"/>
         </w:rPr>
-        <w:t>Bundler and Minifier</w:t>
-      </w:r>
+        <w:t xml:space="preserve">Bundler and </w:t>
+      </w:r>
+      <w:proofErr w:type="spellStart"/>
+      <w:r>
+        <w:rPr>
+          <w:lang w:val="en-US"/>
+        </w:rPr>
+        <w:t>Minifier</w:t>
+      </w:r>
+      <w:proofErr w:type="spellEnd"/>
     </w:p>
     <w:p>
       <w:pPr>
@@ -2355,11 +2469,19 @@
           <w:lang w:val="en-US"/>
         </w:rPr>
       </w:pPr>
-      <w:r>
-        <w:rPr>
-          <w:lang w:val="en-US"/>
-        </w:rPr>
-        <w:t>css tools</w:t>
+      <w:proofErr w:type="spellStart"/>
+      <w:r>
+        <w:rPr>
+          <w:lang w:val="en-US"/>
+        </w:rPr>
+        <w:t>css</w:t>
+      </w:r>
+      <w:proofErr w:type="spellEnd"/>
+      <w:r>
+        <w:rPr>
+          <w:lang w:val="en-US"/>
+        </w:rPr>
+        <w:t xml:space="preserve"> tools</w:t>
       </w:r>
     </w:p>
     <w:p>
@@ -2421,17 +2543,27 @@
       <w:pPr>
         <w:pStyle w:val="berschrift1"/>
       </w:pPr>
+      <w:proofErr w:type="spellStart"/>
       <w:r>
         <w:lastRenderedPageBreak/>
-        <w:t>Git-Einrichtung</w:t>
+        <w:t>Git</w:t>
+      </w:r>
+      <w:proofErr w:type="spellEnd"/>
+      <w:r>
+        <w:t>-Einrichtung</w:t>
       </w:r>
     </w:p>
     <w:p>
       <w:pPr>
         <w:pStyle w:val="berschrift2"/>
       </w:pPr>
-      <w:r>
-        <w:t>Git herunterladen und im Projekt Ordner initialisieren</w:t>
+      <w:proofErr w:type="spellStart"/>
+      <w:r>
+        <w:t>Git</w:t>
+      </w:r>
+      <w:proofErr w:type="spellEnd"/>
+      <w:r>
+        <w:t xml:space="preserve"> herunterladen und im Projekt Ordner initialisieren</w:t>
       </w:r>
     </w:p>
     <w:p>
@@ -2581,8 +2713,13 @@
         <w:pStyle w:val="berschrift2"/>
       </w:pPr>
       <w:r>
-        <w:t>.gitignore</w:t>
-      </w:r>
+        <w:t>.</w:t>
+      </w:r>
+      <w:proofErr w:type="spellStart"/>
+      <w:r>
+        <w:t>gitignore</w:t>
+      </w:r>
+      <w:proofErr w:type="spellEnd"/>
     </w:p>
     <w:p>
       <w:hyperlink r:id="rId43" w:history="1">
@@ -2637,9 +2774,19 @@
       <w:pPr>
         <w:pStyle w:val="berschrift2"/>
       </w:pPr>
-      <w:r>
-        <w:t>git init</w:t>
-      </w:r>
+      <w:proofErr w:type="spellStart"/>
+      <w:r>
+        <w:t>git</w:t>
+      </w:r>
+      <w:proofErr w:type="spellEnd"/>
+      <w:r>
+        <w:t xml:space="preserve"> </w:t>
+      </w:r>
+      <w:proofErr w:type="spellStart"/>
+      <w:r>
+        <w:t>init</w:t>
+      </w:r>
+      <w:proofErr w:type="spellEnd"/>
     </w:p>
     <w:p>
       <w:r>
@@ -2738,8 +2885,13 @@
         <w:pStyle w:val="berschrift2"/>
       </w:pPr>
       <w:r>
-        <w:t>Initial commit</w:t>
-      </w:r>
+        <w:t xml:space="preserve">Initial </w:t>
+      </w:r>
+      <w:proofErr w:type="spellStart"/>
+      <w:r>
+        <w:t>commit</w:t>
+      </w:r>
+      <w:proofErr w:type="spellEnd"/>
     </w:p>
     <w:p>
       <w:r>
@@ -3237,7 +3389,23 @@
           <w:highlight w:val="darkGray"/>
           <w:lang w:val="en-US"/>
         </w:rPr>
-        <w:t>Model „Dispo.cs“</w:t>
+        <w:t>Model „</w:t>
+      </w:r>
+      <w:proofErr w:type="spellStart"/>
+      <w:r>
+        <w:rPr>
+          <w:highlight w:val="darkGray"/>
+          <w:lang w:val="en-US"/>
+        </w:rPr>
+        <w:t>Dispo.cs</w:t>
+      </w:r>
+      <w:proofErr w:type="spellEnd"/>
+      <w:r>
+        <w:rPr>
+          <w:highlight w:val="darkGray"/>
+          <w:lang w:val="en-US"/>
+        </w:rPr>
+        <w:t>“</w:t>
       </w:r>
       <w:r>
         <w:rPr>
@@ -3253,11 +3421,19 @@
           <w:lang w:val="en-GB"/>
         </w:rPr>
       </w:pPr>
+      <w:proofErr w:type="spellStart"/>
       <w:r>
         <w:rPr>
           <w:lang w:val="en-GB"/>
         </w:rPr>
-        <w:t xml:space="preserve">Appsettings.json  </w:t>
+        <w:t>Appsettings.json</w:t>
+      </w:r>
+      <w:proofErr w:type="spellEnd"/>
+      <w:r>
+        <w:rPr>
+          <w:lang w:val="en-GB"/>
+        </w:rPr>
+        <w:t xml:space="preserve">  </w:t>
       </w:r>
       <w:r>
         <w:rPr>
@@ -3275,8 +3451,16 @@
         <w:rPr>
           <w:lang w:val="en-GB"/>
         </w:rPr>
-        <w:t xml:space="preserve"> Service/Config.cs</w:t>
-      </w:r>
+        <w:t xml:space="preserve"> Service/</w:t>
+      </w:r>
+      <w:proofErr w:type="spellStart"/>
+      <w:r>
+        <w:rPr>
+          <w:lang w:val="en-GB"/>
+        </w:rPr>
+        <w:t>Config.cs</w:t>
+      </w:r>
+      <w:proofErr w:type="spellEnd"/>
     </w:p>
     <w:p>
       <w:pPr>
@@ -3289,6 +3473,7 @@
           <w:lang w:val="en-US"/>
         </w:rPr>
       </w:pPr>
+      <w:proofErr w:type="spellStart"/>
       <w:r>
         <w:rPr>
           <w:rFonts w:ascii="Consolas" w:hAnsi="Consolas" w:cs="Consolas"/>
@@ -3297,17 +3482,62 @@
           <w:szCs w:val="19"/>
           <w:lang w:val="en-GB"/>
         </w:rPr>
-        <w:t xml:space="preserve">ConnectionString, CompanyName, </w:t>
-      </w:r>
+        <w:t>ConnectionString</w:t>
+      </w:r>
+      <w:proofErr w:type="spellEnd"/>
       <w:r>
         <w:rPr>
           <w:rFonts w:ascii="Consolas" w:hAnsi="Consolas" w:cs="Consolas"/>
           <w:color w:val="000000"/>
           <w:sz w:val="19"/>
           <w:szCs w:val="19"/>
-          <w:lang w:val="en-US"/>
-        </w:rPr>
-        <w:t>CompanyPhone …</w:t>
+          <w:lang w:val="en-GB"/>
+        </w:rPr>
+        <w:t xml:space="preserve">, </w:t>
+      </w:r>
+      <w:proofErr w:type="spellStart"/>
+      <w:r>
+        <w:rPr>
+          <w:rFonts w:ascii="Consolas" w:hAnsi="Consolas" w:cs="Consolas"/>
+          <w:color w:val="000000"/>
+          <w:sz w:val="19"/>
+          <w:szCs w:val="19"/>
+          <w:lang w:val="en-GB"/>
+        </w:rPr>
+        <w:t>CompanyName</w:t>
+      </w:r>
+      <w:proofErr w:type="spellEnd"/>
+      <w:r>
+        <w:rPr>
+          <w:rFonts w:ascii="Consolas" w:hAnsi="Consolas" w:cs="Consolas"/>
+          <w:color w:val="000000"/>
+          <w:sz w:val="19"/>
+          <w:szCs w:val="19"/>
+          <w:lang w:val="en-GB"/>
+        </w:rPr>
+        <w:t xml:space="preserve">, </w:t>
+      </w:r>
+      <w:proofErr w:type="spellStart"/>
+      <w:r>
+        <w:rPr>
+          <w:rFonts w:ascii="Consolas" w:hAnsi="Consolas" w:cs="Consolas"/>
+          <w:color w:val="000000"/>
+          <w:sz w:val="19"/>
+          <w:szCs w:val="19"/>
+          <w:lang w:val="en-US"/>
+        </w:rPr>
+        <w:t>CompanyPhone</w:t>
+      </w:r>
+      <w:proofErr w:type="spellEnd"/>
+      <w:r>
+        <w:rPr>
+          <w:rFonts w:ascii="Consolas" w:hAnsi="Consolas" w:cs="Consolas"/>
+          <w:color w:val="000000"/>
+          <w:sz w:val="19"/>
+          <w:szCs w:val="19"/>
+          <w:lang w:val="en-US"/>
+        </w:rPr>
+        <w:t xml:space="preserve"> …</w:t>
       </w:r>
     </w:p>
     <w:p>
@@ -3490,8 +3720,30 @@
         <w:rPr>
           <w:lang w:val="en-GB"/>
         </w:rPr>
-        <w:t>Some changes … inkl. Startup.cs</w:t>
-      </w:r>
+        <w:t xml:space="preserve">Some changes … </w:t>
+      </w:r>
+      <w:proofErr w:type="spellStart"/>
+      <w:r>
+        <w:rPr>
+          <w:lang w:val="en-GB"/>
+        </w:rPr>
+        <w:t>inkl</w:t>
+      </w:r>
+      <w:proofErr w:type="spellEnd"/>
+      <w:r>
+        <w:rPr>
+          <w:lang w:val="en-GB"/>
+        </w:rPr>
+        <w:t xml:space="preserve">. </w:t>
+      </w:r>
+      <w:proofErr w:type="spellStart"/>
+      <w:r>
+        <w:rPr>
+          <w:lang w:val="en-GB"/>
+        </w:rPr>
+        <w:t>Startup.cs</w:t>
+      </w:r>
+      <w:proofErr w:type="spellEnd"/>
     </w:p>
     <w:p>
       <w:pPr>
@@ -3748,9 +4000,11 @@
       <w:pPr>
         <w:pStyle w:val="berschrift2"/>
       </w:pPr>
+      <w:proofErr w:type="spellStart"/>
       <w:r>
         <w:t>HomeController</w:t>
       </w:r>
+      <w:proofErr w:type="spellEnd"/>
     </w:p>
     <w:p>
       <w:r>
@@ -4005,11 +4259,19 @@
           <w:lang w:val="en-US"/>
         </w:rPr>
       </w:pPr>
-      <w:r>
-        <w:rPr>
-          <w:lang w:val="en-US"/>
-        </w:rPr>
-        <w:t>Farben / Colors https://encycolorpedia.ru/eb8130</w:t>
+      <w:proofErr w:type="spellStart"/>
+      <w:r>
+        <w:rPr>
+          <w:lang w:val="en-US"/>
+        </w:rPr>
+        <w:t>Farben</w:t>
+      </w:r>
+      <w:proofErr w:type="spellEnd"/>
+      <w:r>
+        <w:rPr>
+          <w:lang w:val="en-US"/>
+        </w:rPr>
+        <w:t xml:space="preserve"> / Colors https://encycolorpedia.ru/eb8130</w:t>
       </w:r>
     </w:p>
     <w:p>
@@ -4035,7 +4297,21 @@
         <w:rPr>
           <w:lang w:val="en-US"/>
         </w:rPr>
-        <w:t>background: -webkit-linear-gradient(90deg, #f5680a,#f2e42c,#22e01f);</w:t>
+        <w:t>background: -</w:t>
+      </w:r>
+      <w:proofErr w:type="spellStart"/>
+      <w:r>
+        <w:rPr>
+          <w:lang w:val="en-US"/>
+        </w:rPr>
+        <w:t>webkit</w:t>
+      </w:r>
+      <w:proofErr w:type="spellEnd"/>
+      <w:r>
+        <w:rPr>
+          <w:lang w:val="en-US"/>
+        </w:rPr>
+        <w:t>-linear-gradient(90deg, #f5680a,#f2e42c,#22e01f);</w:t>
       </w:r>
     </w:p>
     <w:p>
@@ -4185,7 +4461,15 @@
         <w:pStyle w:val="berschrift2"/>
       </w:pPr>
       <w:r>
-        <w:t>Struktur von html-pages</w:t>
+        <w:t xml:space="preserve">Struktur von </w:t>
+      </w:r>
+      <w:proofErr w:type="spellStart"/>
+      <w:r>
+        <w:t>html</w:t>
+      </w:r>
+      <w:proofErr w:type="spellEnd"/>
+      <w:r>
+        <w:t>-pages</w:t>
       </w:r>
       <w:r>
         <w:t xml:space="preserve"> erstellen</w:t>
@@ -4197,11 +4481,19 @@
           <w:lang w:val="en-US"/>
         </w:rPr>
       </w:pPr>
-      <w:r>
-        <w:rPr>
-          <w:lang w:val="en-US"/>
-        </w:rPr>
-        <w:t xml:space="preserve">Index.cshtml -  </w:t>
+      <w:proofErr w:type="spellStart"/>
+      <w:r>
+        <w:rPr>
+          <w:lang w:val="en-US"/>
+        </w:rPr>
+        <w:t>Index.cshtml</w:t>
+      </w:r>
+      <w:proofErr w:type="spellEnd"/>
+      <w:r>
+        <w:rPr>
+          <w:lang w:val="en-US"/>
+        </w:rPr>
+        <w:t xml:space="preserve"> -  </w:t>
       </w:r>
       <w:r>
         <w:rPr>
@@ -4235,6 +4527,7 @@
         </w:rPr>
         <w:t>с</w:t>
       </w:r>
+      <w:proofErr w:type="spellStart"/>
       <w:r>
         <w:rPr>
           <w:rStyle w:val="ZitatZchn"/>
@@ -4245,23 +4538,43 @@
         </w:rPr>
         <w:t>shtml</w:t>
       </w:r>
-    </w:p>
-    <w:p>
-      <w:r>
-        <w:t>MainPage.cshtml – Haupt- bzw. Home-Seite</w:t>
-      </w:r>
-    </w:p>
-    <w:p>
-      <w:pPr>
-        <w:rPr>
-          <w:lang w:val="en-US"/>
-        </w:rPr>
-      </w:pPr>
-      <w:r>
-        <w:rPr>
-          <w:lang w:val="en-US"/>
-        </w:rPr>
-        <w:t>Admin page bzw. Admin Area</w:t>
+      <w:proofErr w:type="spellEnd"/>
+    </w:p>
+    <w:p>
+      <w:proofErr w:type="spellStart"/>
+      <w:r>
+        <w:t>MainPage.cshtml</w:t>
+      </w:r>
+      <w:proofErr w:type="spellEnd"/>
+      <w:r>
+        <w:t xml:space="preserve"> – Haupt- bzw. Home-Seite</w:t>
+      </w:r>
+    </w:p>
+    <w:p>
+      <w:pPr>
+        <w:rPr>
+          <w:lang w:val="en-US"/>
+        </w:rPr>
+      </w:pPr>
+      <w:r>
+        <w:rPr>
+          <w:lang w:val="en-US"/>
+        </w:rPr>
+        <w:t xml:space="preserve">Admin page </w:t>
+      </w:r>
+      <w:proofErr w:type="spellStart"/>
+      <w:r>
+        <w:rPr>
+          <w:lang w:val="en-US"/>
+        </w:rPr>
+        <w:t>bzw</w:t>
+      </w:r>
+      <w:proofErr w:type="spellEnd"/>
+      <w:r>
+        <w:rPr>
+          <w:lang w:val="en-US"/>
+        </w:rPr>
+        <w:t>. Admin Area</w:t>
       </w:r>
     </w:p>
     <w:p>
@@ -4836,8 +5149,13 @@
         <w:t xml:space="preserve">Implementierung von </w:t>
       </w:r>
       <w:r>
-        <w:t>Haupt-Menu und HeaderPartial</w:t>
-      </w:r>
+        <w:t xml:space="preserve">Haupt-Menu und </w:t>
+      </w:r>
+      <w:proofErr w:type="spellStart"/>
+      <w:r>
+        <w:t>HeaderPartial</w:t>
+      </w:r>
+      <w:proofErr w:type="spellEnd"/>
     </w:p>
     <w:p/>
     <w:p>
@@ -5099,15 +5417,39 @@
         <w:rPr>
           <w:color w:val="FF0000"/>
         </w:rPr>
-        <w:t xml:space="preserve"> zw</w:t>
-      </w:r>
+        <w:t xml:space="preserve"> </w:t>
+      </w:r>
+      <w:proofErr w:type="spellStart"/>
       <w:r>
         <w:rPr>
           <w:color w:val="FF0000"/>
-          <w:lang w:val="en-US"/>
-        </w:rPr>
-        <w:t>eks testen</w:t>
-      </w:r>
+        </w:rPr>
+        <w:t>zw</w:t>
+      </w:r>
+      <w:r>
+        <w:rPr>
+          <w:color w:val="FF0000"/>
+          <w:lang w:val="en-US"/>
+        </w:rPr>
+        <w:t>eks</w:t>
+      </w:r>
+      <w:proofErr w:type="spellEnd"/>
+      <w:r>
+        <w:rPr>
+          <w:color w:val="FF0000"/>
+          <w:lang w:val="en-US"/>
+        </w:rPr>
+        <w:t xml:space="preserve"> </w:t>
+      </w:r>
+      <w:proofErr w:type="spellStart"/>
+      <w:r>
+        <w:rPr>
+          <w:color w:val="FF0000"/>
+          <w:lang w:val="en-US"/>
+        </w:rPr>
+        <w:t>testen</w:t>
+      </w:r>
+      <w:proofErr w:type="spellEnd"/>
     </w:p>
     <w:p>
       <w:pPr>
@@ -5186,8 +5528,13 @@
           <w:numId w:val="2"/>
         </w:numPr>
       </w:pPr>
-      <w:r>
-        <w:t>Mitleres Bloc</w:t>
+      <w:proofErr w:type="spellStart"/>
+      <w:r>
+        <w:t>Mitleres</w:t>
+      </w:r>
+      <w:proofErr w:type="spellEnd"/>
+      <w:r>
+        <w:t xml:space="preserve"> Bloc</w:t>
       </w:r>
       <w:r>
         <w:t>k</w:t>
@@ -5334,7 +5681,15 @@
     <w:p/>
     <w:p>
       <w:r>
-        <w:t>Implementierung von Haupt-Seite (MainPage.chshtml)</w:t>
+        <w:t>Implementierung von Haupt-Seite (</w:t>
+      </w:r>
+      <w:proofErr w:type="spellStart"/>
+      <w:r>
+        <w:t>MainPage.chshtml</w:t>
+      </w:r>
+      <w:proofErr w:type="spellEnd"/>
+      <w:r>
+        <w:t>)</w:t>
       </w:r>
     </w:p>
     <w:p>
@@ -5381,8 +5736,13 @@
     </w:p>
     <w:p>
       <w:r>
-        <w:t>Übertragung vom Code aus Index.cshtml</w:t>
-      </w:r>
+        <w:t xml:space="preserve">Übertragung vom Code aus </w:t>
+      </w:r>
+      <w:proofErr w:type="spellStart"/>
+      <w:r>
+        <w:t>Index.cshtml</w:t>
+      </w:r>
+      <w:proofErr w:type="spellEnd"/>
     </w:p>
     <w:p>
       <w:pPr>
@@ -5394,7 +5754,19 @@
     </w:p>
     <w:p>
       <w:r>
-        <w:t>Auch als PartialView: Table</w:t>
+        <w:t xml:space="preserve">Auch als </w:t>
+      </w:r>
+      <w:proofErr w:type="spellStart"/>
+      <w:r>
+        <w:t>PartialView</w:t>
+      </w:r>
+      <w:proofErr w:type="spellEnd"/>
+      <w:r>
+        <w:t xml:space="preserve">: </w:t>
+      </w:r>
+      <w:proofErr w:type="spellStart"/>
+      <w:r>
+        <w:t>Table</w:t>
       </w:r>
       <w:r>
         <w:t>Material</w:t>
@@ -5402,6 +5774,7 @@
       <w:r>
         <w:t>Partial.cshtml</w:t>
       </w:r>
+      <w:proofErr w:type="spellEnd"/>
     </w:p>
     <w:p>
       <w:r>
@@ -5671,8 +6044,16 @@
               <w:rPr>
                 <w:lang w:val="en-US"/>
               </w:rPr>
-              <w:t>- Kontakt</w:t>
+              <w:t xml:space="preserve">- </w:t>
             </w:r>
+            <w:proofErr w:type="spellStart"/>
+            <w:r>
+              <w:rPr>
+                <w:lang w:val="en-US"/>
+              </w:rPr>
+              <w:t>Kontakt</w:t>
+            </w:r>
+            <w:proofErr w:type="spellEnd"/>
           </w:p>
           <w:p>
             <w:pPr>
@@ -6283,8 +6664,16 @@
         <w:rPr>
           <w:lang w:val="en-US"/>
         </w:rPr>
-        <w:t>, Fehlerkorrektur</w:t>
-      </w:r>
+        <w:t xml:space="preserve">, </w:t>
+      </w:r>
+      <w:proofErr w:type="spellStart"/>
+      <w:r>
+        <w:rPr>
+          <w:lang w:val="en-US"/>
+        </w:rPr>
+        <w:t>Fehlerkorrektur</w:t>
+      </w:r>
+      <w:proofErr w:type="spellEnd"/>
     </w:p>
     <w:p>
       <w:pPr>
@@ -6440,8 +6829,13 @@
         <w:t>Verbesserungen</w:t>
       </w:r>
       <w:r>
-        <w:t xml:space="preserve"> / Code Refactoring</w:t>
-      </w:r>
+        <w:t xml:space="preserve"> / Code </w:t>
+      </w:r>
+      <w:proofErr w:type="spellStart"/>
+      <w:r>
+        <w:t>Refactoring</w:t>
+      </w:r>
+      <w:proofErr w:type="spellEnd"/>
     </w:p>
     <w:p/>
     <w:p>
@@ -6463,6 +6857,7 @@
           <w:lang w:val="en-US"/>
         </w:rPr>
       </w:pPr>
+      <w:proofErr w:type="spellStart"/>
       <w:r>
         <w:rPr>
           <w:rFonts w:ascii="Consolas" w:hAnsi="Consolas" w:cs="Consolas"/>
@@ -6471,7 +6866,18 @@
           <w:szCs w:val="19"/>
           <w:lang w:val="en-US"/>
         </w:rPr>
-        <w:t>Verzeichnis Shared</w:t>
+        <w:t>Verzeichnis</w:t>
+      </w:r>
+      <w:proofErr w:type="spellEnd"/>
+      <w:r>
+        <w:rPr>
+          <w:rFonts w:ascii="Consolas" w:hAnsi="Consolas" w:cs="Consolas"/>
+          <w:color w:val="000000"/>
+          <w:sz w:val="19"/>
+          <w:szCs w:val="19"/>
+          <w:lang w:val="en-US"/>
+        </w:rPr>
+        <w:t xml:space="preserve"> Shared</w:t>
       </w:r>
     </w:p>
     <w:p>
@@ -6761,7 +7167,21 @@
         <w:rPr>
           <w:lang w:val="en-US"/>
         </w:rPr>
-        <w:t>Fenster “Kontakt”</w:t>
+        <w:t>Fenster “</w:t>
+      </w:r>
+      <w:proofErr w:type="spellStart"/>
+      <w:r>
+        <w:rPr>
+          <w:lang w:val="en-US"/>
+        </w:rPr>
+        <w:t>Kontakt</w:t>
+      </w:r>
+      <w:proofErr w:type="spellEnd"/>
+      <w:r>
+        <w:rPr>
+          <w:lang w:val="en-US"/>
+        </w:rPr>
+        <w:t>”</w:t>
       </w:r>
     </w:p>
     <w:p>
@@ -6908,6 +7328,7 @@
         </w:rPr>
         <w:t>Popup/ modal Fenster “</w:t>
       </w:r>
+      <w:proofErr w:type="spellStart"/>
       <w:r>
         <w:rPr>
           <w:lang w:val="en-US"/>
@@ -6920,6 +7341,7 @@
         </w:rPr>
         <w:t>nfahrt</w:t>
       </w:r>
+      <w:proofErr w:type="spellEnd"/>
       <w:r>
         <w:rPr>
           <w:lang w:val="en-US"/>
@@ -6958,20 +7380,131 @@
           <w:lang w:val="en-US"/>
         </w:rPr>
       </w:pPr>
-    </w:p>
-    <w:p>
-      <w:pPr>
-        <w:rPr>
-          <w:lang w:val="en-US"/>
-        </w:rPr>
-      </w:pPr>
-    </w:p>
-    <w:p>
-      <w:pPr>
-        <w:rPr>
-          <w:lang w:val="en-US"/>
-        </w:rPr>
-      </w:pPr>
+      <w:r>
+        <w:rPr>
+          <w:lang w:val="en-US"/>
+        </w:rPr>
+        <w:t xml:space="preserve">Html, </w:t>
+      </w:r>
+      <w:r>
+        <w:rPr>
+          <w:rFonts w:ascii="Consolas" w:hAnsi="Consolas" w:cs="Consolas"/>
+          <w:color w:val="000000"/>
+          <w:sz w:val="19"/>
+          <w:szCs w:val="19"/>
+          <w:highlight w:val="yellow"/>
+          <w:lang w:val="en-US"/>
+        </w:rPr>
+        <w:t>@</w:t>
+      </w:r>
+      <w:r>
+        <w:rPr>
+          <w:rFonts w:ascii="Consolas" w:hAnsi="Consolas" w:cs="Consolas"/>
+          <w:color w:val="000000"/>
+          <w:sz w:val="19"/>
+          <w:szCs w:val="19"/>
+          <w:lang w:val="en-US"/>
+        </w:rPr>
+        <w:t>Html.Partial(</w:t>
+      </w:r>
+      <w:r>
+        <w:rPr>
+          <w:rFonts w:ascii="Consolas" w:hAnsi="Consolas" w:cs="Consolas"/>
+          <w:color w:val="A31515"/>
+          <w:sz w:val="19"/>
+          <w:szCs w:val="19"/>
+          <w:lang w:val="en-US"/>
+        </w:rPr>
+        <w:t>"ModalLocationPartial"</w:t>
+      </w:r>
+      <w:r>
+        <w:rPr>
+          <w:rFonts w:ascii="Consolas" w:hAnsi="Consolas" w:cs="Consolas"/>
+          <w:color w:val="000000"/>
+          <w:sz w:val="19"/>
+          <w:szCs w:val="19"/>
+          <w:lang w:val="en-US"/>
+        </w:rPr>
+        <w:t>)</w:t>
+      </w:r>
+      <w:r>
+        <w:rPr>
+          <w:rFonts w:ascii="Consolas" w:hAnsi="Consolas" w:cs="Consolas"/>
+          <w:color w:val="000000"/>
+          <w:sz w:val="19"/>
+          <w:szCs w:val="19"/>
+          <w:lang w:val="en-US"/>
+        </w:rPr>
+        <w:t>, tes</w:t>
+      </w:r>
+      <w:r>
+        <w:rPr>
+          <w:rFonts w:ascii="Consolas" w:hAnsi="Consolas" w:cs="Consolas"/>
+          <w:color w:val="000000"/>
+          <w:sz w:val="19"/>
+          <w:szCs w:val="19"/>
+          <w:lang w:val="en-US"/>
+        </w:rPr>
+        <w:t>t, commit, push</w:t>
+      </w:r>
+    </w:p>
+    <w:p>
+      <w:pPr>
+        <w:rPr>
+          <w:lang w:val="en-US"/>
+        </w:rPr>
+      </w:pPr>
+    </w:p>
+    <w:p>
+      <w:pPr>
+        <w:pStyle w:val="berschrift4"/>
+        <w:rPr>
+          <w:lang w:val="en-US"/>
+        </w:rPr>
+      </w:pPr>
+      <w:r>
+        <w:rPr>
+          <w:lang w:val="en-US"/>
+        </w:rPr>
+        <w:t>Popup/ modal Fenster “</w:t>
+      </w:r>
+      <w:r>
+        <w:rPr>
+          <w:lang w:val="en-US"/>
+        </w:rPr>
+        <w:t>Main Menu</w:t>
+      </w:r>
+      <w:r>
+        <w:rPr>
+          <w:lang w:val="en-US"/>
+        </w:rPr>
+        <w:t>”</w:t>
+      </w:r>
+    </w:p>
+    <w:p>
+      <w:pPr>
+        <w:rPr>
+          <w:lang w:val="en-US"/>
+        </w:rPr>
+      </w:pPr>
+      <w:hyperlink r:id="rId90" w:history="1">
+        <w:r>
+          <w:t>https://stackoverflow.com/questions/48300164/filter-div-by-checkbox</w:t>
+        </w:r>
+      </w:hyperlink>
+    </w:p>
+    <w:p>
+      <w:pPr>
+        <w:rPr>
+          <w:lang w:val="en-US"/>
+        </w:rPr>
+      </w:pPr>
+      <w:r>
+        <w:rPr>
+          <w:lang w:val="en-US"/>
+        </w:rPr>
+        <w:t>https://open-source-peace.github.io/w3schoolsrus/html/html_forms.html#gsc.tab=0</w:t>
+      </w:r>
     </w:p>
     <w:p>
       <w:pPr>
@@ -7312,6 +7845,7 @@
                   <w:b/>
                   <w:bCs/>
                 </w:rPr>
+                <w:lastRenderedPageBreak/>
                 <w:fldChar w:fldCharType="end"/>
               </w:r>
             </w:p>
@@ -7357,7 +7891,15 @@
     </w:p>
     <w:p>
       <w:r>
-        <w:t xml:space="preserve"> zB 2023 – 2025</w:t>
+        <w:t xml:space="preserve"> </w:t>
+      </w:r>
+      <w:proofErr w:type="spellStart"/>
+      <w:r>
+        <w:t>zB</w:t>
+      </w:r>
+      <w:proofErr w:type="spellEnd"/>
+      <w:r>
+        <w:t xml:space="preserve"> 2023 – 2025</w:t>
       </w:r>
     </w:p>
     <w:p/>
@@ -7410,7 +7952,7 @@
           <w:lang w:val="en-US"/>
         </w:rPr>
       </w:pPr>
-      <w:hyperlink r:id="rId90" w:history="1">
+      <w:hyperlink r:id="rId91" w:history="1">
         <w:r>
           <w:rPr>
             <w:rStyle w:val="Hyperlink"/>
@@ -8348,7 +8890,6 @@
   <w:style w:type="character" w:default="1" w:styleId="Absatz-Standardschriftart">
     <w:name w:val="Default Paragraph Font"/>
     <w:uiPriority w:val="1"/>
-    <w:semiHidden/>
     <w:unhideWhenUsed/>
   </w:style>
   <w:style w:type="table" w:default="1" w:styleId="NormaleTabelle">

</xml_diff>

<commit_message>
Add changes 30.11.2023 12:45
</commit_message>
<xml_diff>
--- a/_DOCUMENTATION_MaterialStatusMVC_DRAFT.docx
+++ b/_DOCUMENTATION_MaterialStatusMVC_DRAFT.docx
@@ -3370,10 +3370,20 @@
     </w:p>
     <w:p>
       <w:pPr>
-        <w:rPr>
-          <w:lang w:val="en-US"/>
-        </w:rPr>
-      </w:pPr>
+        <w:pStyle w:val="Beschriftung"/>
+      </w:pPr>
+      <w:r>
+        <w:rPr>
+          <w:lang w:val="en-US"/>
+        </w:rPr>
+        <w:t>`</w:t>
+      </w:r>
+      <w:r>
+        <w:rPr>
+          <w:lang w:val="en-US"/>
+        </w:rPr>
+        <w:tab/>
+      </w:r>
     </w:p>
     <w:p/>
     <w:p/>
@@ -3421,6 +3431,33 @@
           <w:lang w:val="en-GB"/>
         </w:rPr>
       </w:pPr>
+      <w:r>
+        <w:rPr>
+          <w:lang w:val="en-GB"/>
+        </w:rPr>
+        <w:t xml:space="preserve">                                          ;</w:t>
+      </w:r>
+      <w:proofErr w:type="spellStart"/>
+      <w:r>
+        <w:rPr>
+          <w:lang w:val="en-GB"/>
+        </w:rPr>
+        <w:t>l.kgbfvdcxsazBB</w:t>
+      </w:r>
+      <w:proofErr w:type="spellEnd"/>
+      <w:r>
+        <w:rPr>
+          <w:lang w:val="en-GB"/>
+        </w:rPr>
+        <w:t xml:space="preserve"> ./</w:t>
+      </w:r>
+      <w:r>
+        <w:rPr>
+          <w:lang w:val="en-GB"/>
+        </w:rPr>
+        <w:br/>
+        <w:t>./</w:t>
+      </w:r>
       <w:proofErr w:type="spellStart"/>
       <w:r>
         <w:rPr>
@@ -7522,10 +7559,30 @@
     </w:p>
     <w:p>
       <w:pPr>
-        <w:rPr>
-          <w:lang w:val="en-US"/>
-        </w:rPr>
-      </w:pPr>
+        <w:pStyle w:val="berschrift1"/>
+        <w:rPr>
+          <w:lang w:val="en-US"/>
+        </w:rPr>
+      </w:pPr>
+      <w:r>
+        <w:rPr>
+          <w:lang w:val="en-US"/>
+        </w:rPr>
+        <w:t>Identity</w:t>
+      </w:r>
+    </w:p>
+    <w:p>
+      <w:pPr>
+        <w:rPr>
+          <w:lang w:val="en-US"/>
+        </w:rPr>
+      </w:pPr>
+      <w:r>
+        <w:rPr>
+          <w:lang w:val="en-US"/>
+        </w:rPr>
+        <w:t>https://metanit.com/sharp/aspnet5/16.2.php?ysclid=lpb5q8y9rp881163781</w:t>
+      </w:r>
     </w:p>
     <w:p>
       <w:pPr>
@@ -7814,6 +7871,7 @@
                   <w:noProof/>
                   <w:lang w:val="en-US"/>
                 </w:rPr>
+                <w:lastRenderedPageBreak/>
                 <w:t xml:space="preserve">Semen Alerseev, U. P. (20. 11 2023). </w:t>
               </w:r>
               <w:r>
@@ -7845,7 +7903,6 @@
                   <w:b/>
                   <w:bCs/>
                 </w:rPr>
-                <w:lastRenderedPageBreak/>
                 <w:fldChar w:fldCharType="end"/>
               </w:r>
             </w:p>
@@ -7965,6 +8022,168 @@
     <w:p>
       <w:r>
         <w:t>keine Ergebnisse bei der Suche in Google</w:t>
+      </w:r>
+    </w:p>
+    <w:p>
+      <w:pPr>
+        <w:rPr>
+          <w:lang w:val="en-US"/>
+        </w:rPr>
+      </w:pPr>
+    </w:p>
+    <w:p>
+      <w:pPr>
+        <w:pStyle w:val="berschrift2"/>
+        <w:rPr>
+          <w:lang w:val="en-US"/>
+        </w:rPr>
+      </w:pPr>
+      <w:proofErr w:type="spellStart"/>
+      <w:r>
+        <w:rPr>
+          <w:lang w:val="en-US"/>
+        </w:rPr>
+        <w:t>Übergang</w:t>
+      </w:r>
+      <w:proofErr w:type="spellEnd"/>
+      <w:r>
+        <w:rPr>
+          <w:lang w:val="en-US"/>
+        </w:rPr>
+        <w:t xml:space="preserve"> zum </w:t>
+      </w:r>
+      <w:proofErr w:type="spellStart"/>
+      <w:r>
+        <w:rPr>
+          <w:lang w:val="en-US"/>
+        </w:rPr>
+        <w:t>Admin</w:t>
+      </w:r>
+      <w:r>
+        <w:rPr>
+          <w:lang w:val="en-US"/>
+        </w:rPr>
+        <w:t>b</w:t>
+      </w:r>
+      <w:r>
+        <w:rPr>
+          <w:lang w:val="en-US"/>
+        </w:rPr>
+        <w:t>ereich</w:t>
+      </w:r>
+      <w:proofErr w:type="spellEnd"/>
+    </w:p>
+    <w:p>
+      <w:r>
+        <w:rPr>
+          <w:noProof/>
+        </w:rPr>
+        <mc:AlternateContent>
+          <mc:Choice Requires="wps">
+            <w:drawing>
+              <wp:anchor distT="0" distB="0" distL="114300" distR="114300" simplePos="0" relativeHeight="251666432" behindDoc="0" locked="0" layoutInCell="1" allowOverlap="1" wp14:anchorId="47C328C4" wp14:editId="7F658C49">
+                <wp:simplePos x="0" y="0"/>
+                <wp:positionH relativeFrom="column">
+                  <wp:posOffset>4320117</wp:posOffset>
+                </wp:positionH>
+                <wp:positionV relativeFrom="page">
+                  <wp:posOffset>8394700</wp:posOffset>
+                </wp:positionV>
+                <wp:extent cx="139700" cy="274955"/>
+                <wp:effectExtent l="38100" t="19050" r="31750" b="48895"/>
+                <wp:wrapNone/>
+                <wp:docPr id="1551867114" name="Gerade Verbindung mit Pfeil 2"/>
+                <wp:cNvGraphicFramePr/>
+                <a:graphic xmlns:a="http://schemas.openxmlformats.org/drawingml/2006/main">
+                  <a:graphicData uri="http://schemas.microsoft.com/office/word/2010/wordprocessingShape">
+                    <wps:wsp>
+                      <wps:cNvCnPr/>
+                      <wps:spPr>
+                        <a:xfrm flipH="1">
+                          <a:off x="0" y="0"/>
+                          <a:ext cx="139700" cy="274955"/>
+                        </a:xfrm>
+                        <a:prstGeom prst="straightConnector1">
+                          <a:avLst/>
+                        </a:prstGeom>
+                        <a:ln w="28575">
+                          <a:solidFill>
+                            <a:srgbClr val="FF0000"/>
+                          </a:solidFill>
+                          <a:tailEnd type="triangle"/>
+                        </a:ln>
+                      </wps:spPr>
+                      <wps:style>
+                        <a:lnRef idx="1">
+                          <a:schemeClr val="accent1"/>
+                        </a:lnRef>
+                        <a:fillRef idx="0">
+                          <a:schemeClr val="accent1"/>
+                        </a:fillRef>
+                        <a:effectRef idx="0">
+                          <a:schemeClr val="accent1"/>
+                        </a:effectRef>
+                        <a:fontRef idx="minor">
+                          <a:schemeClr val="tx1"/>
+                        </a:fontRef>
+                      </wps:style>
+                      <wps:bodyPr/>
+                    </wps:wsp>
+                  </a:graphicData>
+                </a:graphic>
+              </wp:anchor>
+            </w:drawing>
+          </mc:Choice>
+          <mc:Fallback>
+            <w:pict>
+              <v:shapetype w14:anchorId="1A2C0306" id="_x0000_t32" coordsize="21600,21600" o:spt="32" o:oned="t" path="m,l21600,21600e" filled="f">
+                <v:path arrowok="t" fillok="f" o:connecttype="none"/>
+                <o:lock v:ext="edit" shapetype="t"/>
+              </v:shapetype>
+              <v:shape id="Gerade Verbindung mit Pfeil 2" o:spid="_x0000_s1026" type="#_x0000_t32" style="position:absolute;margin-left:340.15pt;margin-top:661pt;width:11pt;height:21.65pt;flip:x;z-index:251666432;visibility:visible;mso-wrap-style:square;mso-wrap-distance-left:9pt;mso-wrap-distance-top:0;mso-wrap-distance-right:9pt;mso-wrap-distance-bottom:0;mso-position-horizontal:absolute;mso-position-horizontal-relative:text;mso-position-vertical:absolute;mso-position-vertical-relative:page" o:gfxdata="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" strokecolor="red" strokeweight="2.25pt">
+                <v:stroke endarrow="block" joinstyle="miter"/>
+                <w10:wrap anchory="page"/>
+              </v:shape>
+            </w:pict>
+          </mc:Fallback>
+        </mc:AlternateContent>
+      </w:r>
+      <w:r>
+        <w:drawing>
+          <wp:inline distT="0" distB="0" distL="0" distR="0" wp14:anchorId="2DF65DEB" wp14:editId="59922D3C">
+            <wp:extent cx="7344410" cy="2414905"/>
+            <wp:effectExtent l="0" t="0" r="8890" b="4445"/>
+            <wp:docPr id="1013114196" name="Grafik 1" descr="Ein Bild, das Text, Screenshot, Software, Multimedia-Software enthält.&#10;&#10;Automatisch generierte Beschreibung"/>
+            <wp:cNvGraphicFramePr>
+              <a:graphicFrameLocks xmlns:a="http://schemas.openxmlformats.org/drawingml/2006/main" noChangeAspect="1"/>
+            </wp:cNvGraphicFramePr>
+            <a:graphic xmlns:a="http://schemas.openxmlformats.org/drawingml/2006/main">
+              <a:graphicData uri="http://schemas.openxmlformats.org/drawingml/2006/picture">
+                <pic:pic xmlns:pic="http://schemas.openxmlformats.org/drawingml/2006/picture">
+                  <pic:nvPicPr>
+                    <pic:cNvPr id="1013114196" name="Grafik 1" descr="Ein Bild, das Text, Screenshot, Software, Multimedia-Software enthält.&#10;&#10;Automatisch generierte Beschreibung"/>
+                    <pic:cNvPicPr/>
+                  </pic:nvPicPr>
+                  <pic:blipFill>
+                    <a:blip r:embed="rId92"/>
+                    <a:stretch>
+                      <a:fillRect/>
+                    </a:stretch>
+                  </pic:blipFill>
+                  <pic:spPr>
+                    <a:xfrm>
+                      <a:off x="0" y="0"/>
+                      <a:ext cx="7344410" cy="2414905"/>
+                    </a:xfrm>
+                    <a:prstGeom prst="rect">
+                      <a:avLst/>
+                    </a:prstGeom>
+                  </pic:spPr>
+                </pic:pic>
+              </a:graphicData>
+            </a:graphic>
+          </wp:inline>
+        </w:drawing>
       </w:r>
     </w:p>
     <w:sectPr>

</xml_diff>

<commit_message>
Add CSS and SASS strukture
</commit_message>
<xml_diff>
--- a/_DOCUMENTATION_MaterialStatusMVC_DRAFT.docx
+++ b/_DOCUMENTATION_MaterialStatusMVC_DRAFT.docx
@@ -2658,7 +2658,7 @@
           <w:noProof/>
         </w:rPr>
         <w:drawing>
-          <wp:inline distT="0" distB="0" distL="0" distR="0" wp14:anchorId="1CE9CD54" wp14:editId="541AAD13">
+          <wp:inline distT="0" distB="0" distL="0" distR="0" wp14:anchorId="1CE9CD54" wp14:editId="1A983AF4">
             <wp:extent cx="2357355" cy="1799536"/>
             <wp:effectExtent l="0" t="0" r="5080" b="0"/>
             <wp:docPr id="590956131" name="Grafik 2" descr="Ein Bild, das Elektronik, Text, Screenshot, Display enthält.&#10;&#10;Automatisch generierte Beschreibung"/>
@@ -3373,15 +3373,9 @@
         <w:pStyle w:val="Beschriftung"/>
       </w:pPr>
       <w:r>
-        <w:rPr>
-          <w:lang w:val="en-US"/>
-        </w:rPr>
         <w:t>`</w:t>
       </w:r>
       <w:r>
-        <w:rPr>
-          <w:lang w:val="en-US"/>
-        </w:rPr>
         <w:tab/>
       </w:r>
     </w:p>
@@ -3390,14 +3384,10 @@
     <w:p>
       <w:pPr>
         <w:pStyle w:val="berschrift1"/>
-        <w:rPr>
-          <w:lang w:val="en-US"/>
-        </w:rPr>
       </w:pPr>
       <w:r>
         <w:rPr>
           <w:highlight w:val="darkGray"/>
-          <w:lang w:val="en-US"/>
         </w:rPr>
         <w:t>Model „</w:t>
       </w:r>
@@ -3405,7 +3395,6 @@
       <w:r>
         <w:rPr>
           <w:highlight w:val="darkGray"/>
-          <w:lang w:val="en-US"/>
         </w:rPr>
         <w:t>Dispo.cs</w:t>
       </w:r>
@@ -3413,14 +3402,10 @@
       <w:r>
         <w:rPr>
           <w:highlight w:val="darkGray"/>
-          <w:lang w:val="en-US"/>
         </w:rPr>
         <w:t>“</w:t>
       </w:r>
       <w:r>
-        <w:rPr>
-          <w:lang w:val="en-US"/>
-        </w:rPr>
         <w:t>?????????????????????????</w:t>
       </w:r>
     </w:p>
@@ -3432,30 +3417,23 @@
         </w:rPr>
       </w:pPr>
       <w:r>
+        <w:t xml:space="preserve">                                          ;</w:t>
+      </w:r>
+      <w:proofErr w:type="spellStart"/>
+      <w:r>
+        <w:t>l.kgbfvdcxsazBB</w:t>
+      </w:r>
+      <w:proofErr w:type="spellEnd"/>
+      <w:r>
+        <w:t xml:space="preserve"> ./</w:t>
+      </w:r>
+      <w:r>
+        <w:br/>
+      </w:r>
+      <w:r>
         <w:rPr>
           <w:lang w:val="en-GB"/>
         </w:rPr>
-        <w:t xml:space="preserve">                                          ;</w:t>
-      </w:r>
-      <w:proofErr w:type="spellStart"/>
-      <w:r>
-        <w:rPr>
-          <w:lang w:val="en-GB"/>
-        </w:rPr>
-        <w:t>l.kgbfvdcxsazBB</w:t>
-      </w:r>
-      <w:proofErr w:type="spellEnd"/>
-      <w:r>
-        <w:rPr>
-          <w:lang w:val="en-GB"/>
-        </w:rPr>
-        <w:t xml:space="preserve"> ./</w:t>
-      </w:r>
-      <w:r>
-        <w:rPr>
-          <w:lang w:val="en-GB"/>
-        </w:rPr>
-        <w:br/>
         <w:t>./</w:t>
       </w:r>
       <w:proofErr w:type="spellStart"/>
@@ -3844,7 +3822,7 @@
           <w:lang w:val="en-GB"/>
         </w:rPr>
         <w:drawing>
-          <wp:inline distT="0" distB="0" distL="0" distR="0" wp14:anchorId="7A0D9454" wp14:editId="76952E35">
+          <wp:inline distT="0" distB="0" distL="0" distR="0" wp14:anchorId="7A0D9454" wp14:editId="1F79B16C">
             <wp:extent cx="4627596" cy="4376435"/>
             <wp:effectExtent l="0" t="0" r="1905" b="5080"/>
             <wp:docPr id="225278305" name="Grafik 6"/>
@@ -4513,36 +4491,29 @@
       </w:r>
     </w:p>
     <w:p>
-      <w:pPr>
-        <w:rPr>
-          <w:lang w:val="en-US"/>
-        </w:rPr>
-      </w:pPr>
       <w:proofErr w:type="spellStart"/>
       <w:r>
-        <w:rPr>
-          <w:lang w:val="en-US"/>
-        </w:rPr>
         <w:t>Index.cshtml</w:t>
       </w:r>
       <w:proofErr w:type="spellEnd"/>
       <w:r>
-        <w:rPr>
-          <w:lang w:val="en-US"/>
-        </w:rPr>
         <w:t xml:space="preserve"> -  </w:t>
       </w:r>
-      <w:r>
-        <w:rPr>
-          <w:lang w:val="en-US"/>
-        </w:rPr>
-        <w:t xml:space="preserve">login </w:t>
-      </w:r>
-      <w:r>
-        <w:rPr>
-          <w:lang w:val="en-US"/>
-        </w:rPr>
-        <w:t xml:space="preserve">page  </w:t>
+      <w:proofErr w:type="spellStart"/>
+      <w:r>
+        <w:t>login</w:t>
+      </w:r>
+      <w:proofErr w:type="spellEnd"/>
+      <w:r>
+        <w:t xml:space="preserve"> </w:t>
+      </w:r>
+      <w:proofErr w:type="spellStart"/>
+      <w:r>
+        <w:t>page</w:t>
+      </w:r>
+      <w:proofErr w:type="spellEnd"/>
+      <w:r>
+        <w:t xml:space="preserve">  </w:t>
       </w:r>
       <w:r>
         <w:rPr>
@@ -4550,7 +4521,6 @@
           <w:rFonts w:cstheme="minorHAnsi"/>
           <w:color w:val="538135" w:themeColor="accent6" w:themeShade="BF"/>
           <w:szCs w:val="24"/>
-          <w:lang w:val="en-US"/>
         </w:rPr>
         <w:t xml:space="preserve"> Views/Index.</w:t>
       </w:r>
@@ -4571,7 +4541,6 @@
           <w:rFonts w:cstheme="minorHAnsi"/>
           <w:color w:val="538135" w:themeColor="accent6" w:themeShade="BF"/>
           <w:szCs w:val="24"/>
-          <w:lang w:val="en-US"/>
         </w:rPr>
         <w:t>shtml</w:t>
       </w:r>
@@ -4931,7 +4900,7 @@
           <w:lang w:val="en-US"/>
         </w:rPr>
         <w:drawing>
-          <wp:inline distT="0" distB="0" distL="0" distR="0" wp14:anchorId="2BB92FE6" wp14:editId="04F2EDB0">
+          <wp:inline distT="0" distB="0" distL="0" distR="0" wp14:anchorId="2BB92FE6" wp14:editId="3AC7D66C">
             <wp:extent cx="5750560" cy="2943860"/>
             <wp:effectExtent l="0" t="0" r="2540" b="8890"/>
             <wp:docPr id="304592220" name="Grafik 4" descr="Ein Bild, das Text, Screenshot, Software, Computer enthält.&#10;&#10;Automatisch generierte Beschreibung"/>
@@ -4986,7 +4955,7 @@
           <w:noProof/>
         </w:rPr>
         <w:drawing>
-          <wp:inline distT="0" distB="0" distL="0" distR="0" wp14:anchorId="1CFB58EB" wp14:editId="35F4A1E0">
+          <wp:inline distT="0" distB="0" distL="0" distR="0" wp14:anchorId="1CFB58EB" wp14:editId="5E77F390">
             <wp:extent cx="2401732" cy="1602931"/>
             <wp:effectExtent l="19050" t="19050" r="17780" b="16510"/>
             <wp:docPr id="1036614789" name="Grafik 5" descr="Ein Bild, das Text, Screenshot, Software, Schrift enthält.&#10;&#10;Automatisch generierte Beschreibung"/>
@@ -5266,7 +5235,7 @@
         </w:rPr>
         <w:lastRenderedPageBreak/>
         <w:drawing>
-          <wp:inline distT="0" distB="0" distL="0" distR="0" wp14:anchorId="21D00543" wp14:editId="123C7F84">
+          <wp:inline distT="0" distB="0" distL="0" distR="0" wp14:anchorId="21D00543" wp14:editId="06E6C749">
             <wp:extent cx="3155473" cy="1064694"/>
             <wp:effectExtent l="0" t="0" r="6985" b="2540"/>
             <wp:docPr id="19157679" name="Grafik 4"/>
@@ -5347,7 +5316,7 @@
           <w:noProof/>
         </w:rPr>
         <w:drawing>
-          <wp:inline distT="0" distB="0" distL="0" distR="0" wp14:anchorId="21B2DDAB" wp14:editId="5D2FEA4D">
+          <wp:inline distT="0" distB="0" distL="0" distR="0" wp14:anchorId="21B2DDAB" wp14:editId="06B5C8D8">
             <wp:extent cx="5750560" cy="3070860"/>
             <wp:effectExtent l="0" t="0" r="2540" b="0"/>
             <wp:docPr id="1612032487" name="Grafik 5"/>
@@ -5993,7 +5962,7 @@
           <w:noProof/>
         </w:rPr>
         <w:drawing>
-          <wp:inline distT="0" distB="0" distL="0" distR="0" wp14:anchorId="71FD0601" wp14:editId="608804E0">
+          <wp:inline distT="0" distB="0" distL="0" distR="0" wp14:anchorId="71FD0601" wp14:editId="5A04D6EB">
             <wp:extent cx="7332345" cy="271780"/>
             <wp:effectExtent l="0" t="0" r="1905" b="0"/>
             <wp:docPr id="1716268089" name="Grafik 1"/>
@@ -6996,6 +6965,7 @@
           <w:color w:val="000000"/>
           <w:sz w:val="19"/>
           <w:szCs w:val="19"/>
+          <w:lang w:val="en-US"/>
         </w:rPr>
         <w:t>Test ok</w:t>
       </w:r>
@@ -7005,6 +6975,7 @@
           <w:color w:val="000000"/>
           <w:sz w:val="19"/>
           <w:szCs w:val="19"/>
+          <w:lang w:val="en-US"/>
         </w:rPr>
         <w:t xml:space="preserve">, </w:t>
       </w:r>
@@ -7462,7 +7433,7 @@
           <w:szCs w:val="19"/>
           <w:lang w:val="en-US"/>
         </w:rPr>
-        <w:t>)</w:t>
+        <w:t>), tes</w:t>
       </w:r>
       <w:r>
         <w:rPr>
@@ -7472,16 +7443,6 @@
           <w:szCs w:val="19"/>
           <w:lang w:val="en-US"/>
         </w:rPr>
-        <w:t>, tes</w:t>
-      </w:r>
-      <w:r>
-        <w:rPr>
-          <w:rFonts w:ascii="Consolas" w:hAnsi="Consolas" w:cs="Consolas"/>
-          <w:color w:val="000000"/>
-          <w:sz w:val="19"/>
-          <w:szCs w:val="19"/>
-          <w:lang w:val="en-US"/>
-        </w:rPr>
         <w:t>t, commit, push</w:t>
       </w:r>
     </w:p>
@@ -7526,6 +7487,9 @@
       </w:pPr>
       <w:hyperlink r:id="rId90" w:history="1">
         <w:r>
+          <w:rPr>
+            <w:lang w:val="en-US"/>
+          </w:rPr>
           <w:t>https://stackoverflow.com/questions/48300164/filter-div-by-checkbox</w:t>
         </w:r>
       </w:hyperlink>
@@ -7551,12 +7515,740 @@
       </w:pPr>
     </w:p>
     <w:p>
-      <w:pPr>
-        <w:rPr>
-          <w:lang w:val="en-US"/>
-        </w:rPr>
-      </w:pPr>
-    </w:p>
+      <w:r>
+        <w:t xml:space="preserve">Commit (Stand 30.11.2023 Anfang des </w:t>
+      </w:r>
+      <w:proofErr w:type="spellStart"/>
+      <w:r>
+        <w:t>Taes</w:t>
+      </w:r>
+      <w:proofErr w:type="spellEnd"/>
+      <w:r>
+        <w:t>)</w:t>
+      </w:r>
+    </w:p>
+    <w:p>
+      <w:pPr>
+        <w:pStyle w:val="berschrift2"/>
+      </w:pPr>
+      <w:r>
+        <w:t>Entwurf vo</w:t>
+      </w:r>
+      <w:r>
+        <w:t xml:space="preserve">m </w:t>
+      </w:r>
+      <w:r>
+        <w:t>Schema von CSS- und SASS-Dateien</w:t>
+      </w:r>
+    </w:p>
+    <w:p/>
+    <w:p>
+      <w:r>
+        <w:drawing>
+          <wp:inline distT="0" distB="0" distL="0" distR="0" wp14:anchorId="510FE98C" wp14:editId="6A7F8785">
+            <wp:extent cx="2375022" cy="1600282"/>
+            <wp:effectExtent l="0" t="0" r="6350" b="0"/>
+            <wp:docPr id="1431199282" name="Grafik 1" descr="Ein Bild, das Text, Screenshot, Software, Schrift enthält.&#10;&#10;Automatisch generierte Beschreibung"/>
+            <wp:cNvGraphicFramePr>
+              <a:graphicFrameLocks xmlns:a="http://schemas.openxmlformats.org/drawingml/2006/main" noChangeAspect="1"/>
+            </wp:cNvGraphicFramePr>
+            <a:graphic xmlns:a="http://schemas.openxmlformats.org/drawingml/2006/main">
+              <a:graphicData uri="http://schemas.openxmlformats.org/drawingml/2006/picture">
+                <pic:pic xmlns:pic="http://schemas.openxmlformats.org/drawingml/2006/picture">
+                  <pic:nvPicPr>
+                    <pic:cNvPr id="1431199282" name="Grafik 1" descr="Ein Bild, das Text, Screenshot, Software, Schrift enthält.&#10;&#10;Automatisch generierte Beschreibung"/>
+                    <pic:cNvPicPr/>
+                  </pic:nvPicPr>
+                  <pic:blipFill>
+                    <a:blip r:embed="rId91"/>
+                    <a:stretch>
+                      <a:fillRect/>
+                    </a:stretch>
+                  </pic:blipFill>
+                  <pic:spPr>
+                    <a:xfrm>
+                      <a:off x="0" y="0"/>
+                      <a:ext cx="2375022" cy="1600282"/>
+                    </a:xfrm>
+                    <a:prstGeom prst="rect">
+                      <a:avLst/>
+                    </a:prstGeom>
+                  </pic:spPr>
+                </pic:pic>
+              </a:graphicData>
+            </a:graphic>
+          </wp:inline>
+        </w:drawing>
+      </w:r>
+    </w:p>
+    <w:p/>
+    <w:p>
+      <w:r>
+        <w:drawing>
+          <wp:inline distT="0" distB="0" distL="0" distR="0" wp14:anchorId="3935EC8D" wp14:editId="76D8FA3E">
+            <wp:extent cx="3119120" cy="474457"/>
+            <wp:effectExtent l="0" t="0" r="5080" b="1905"/>
+            <wp:docPr id="1185073899" name="Grafik 1" descr="Ein Bild, das Text, Screenshot, Schrift enthält.&#10;&#10;Automatisch generierte Beschreibung"/>
+            <wp:cNvGraphicFramePr>
+              <a:graphicFrameLocks xmlns:a="http://schemas.openxmlformats.org/drawingml/2006/main" noChangeAspect="1"/>
+            </wp:cNvGraphicFramePr>
+            <a:graphic xmlns:a="http://schemas.openxmlformats.org/drawingml/2006/main">
+              <a:graphicData uri="http://schemas.openxmlformats.org/drawingml/2006/picture">
+                <pic:pic xmlns:pic="http://schemas.openxmlformats.org/drawingml/2006/picture">
+                  <pic:nvPicPr>
+                    <pic:cNvPr id="1185073899" name="Grafik 1" descr="Ein Bild, das Text, Screenshot, Schrift enthält.&#10;&#10;Automatisch generierte Beschreibung"/>
+                    <pic:cNvPicPr/>
+                  </pic:nvPicPr>
+                  <pic:blipFill>
+                    <a:blip r:embed="rId92"/>
+                    <a:stretch>
+                      <a:fillRect/>
+                    </a:stretch>
+                  </pic:blipFill>
+                  <pic:spPr>
+                    <a:xfrm>
+                      <a:off x="0" y="0"/>
+                      <a:ext cx="3156239" cy="480103"/>
+                    </a:xfrm>
+                    <a:prstGeom prst="rect">
+                      <a:avLst/>
+                    </a:prstGeom>
+                  </pic:spPr>
+                </pic:pic>
+              </a:graphicData>
+            </a:graphic>
+          </wp:inline>
+        </w:drawing>
+      </w:r>
+    </w:p>
+    <w:p/>
+    <w:p>
+      <w:r>
+        <w:drawing>
+          <wp:inline distT="0" distB="0" distL="0" distR="0" wp14:anchorId="03940991" wp14:editId="0F520E8C">
+            <wp:extent cx="2926080" cy="2669479"/>
+            <wp:effectExtent l="0" t="0" r="7620" b="0"/>
+            <wp:docPr id="486445888" name="Grafik 1" descr="Ein Bild, das Text, Screenshot, Software, Display enthält.&#10;&#10;Automatisch generierte Beschreibung"/>
+            <wp:cNvGraphicFramePr>
+              <a:graphicFrameLocks xmlns:a="http://schemas.openxmlformats.org/drawingml/2006/main" noChangeAspect="1"/>
+            </wp:cNvGraphicFramePr>
+            <a:graphic xmlns:a="http://schemas.openxmlformats.org/drawingml/2006/main">
+              <a:graphicData uri="http://schemas.openxmlformats.org/drawingml/2006/picture">
+                <pic:pic xmlns:pic="http://schemas.openxmlformats.org/drawingml/2006/picture">
+                  <pic:nvPicPr>
+                    <pic:cNvPr id="486445888" name="Grafik 1" descr="Ein Bild, das Text, Screenshot, Software, Display enthält.&#10;&#10;Automatisch generierte Beschreibung"/>
+                    <pic:cNvPicPr/>
+                  </pic:nvPicPr>
+                  <pic:blipFill>
+                    <a:blip r:embed="rId93"/>
+                    <a:stretch>
+                      <a:fillRect/>
+                    </a:stretch>
+                  </pic:blipFill>
+                  <pic:spPr>
+                    <a:xfrm>
+                      <a:off x="0" y="0"/>
+                      <a:ext cx="2934577" cy="2677231"/>
+                    </a:xfrm>
+                    <a:prstGeom prst="rect">
+                      <a:avLst/>
+                    </a:prstGeom>
+                  </pic:spPr>
+                </pic:pic>
+              </a:graphicData>
+            </a:graphic>
+          </wp:inline>
+        </w:drawing>
+      </w:r>
+    </w:p>
+    <w:p>
+      <w:pPr>
+        <w:pStyle w:val="berschrift3"/>
+        <w:rPr>
+          <w:rStyle w:val="berschrift3Zchn"/>
+        </w:rPr>
+      </w:pPr>
+      <w:r>
+        <w:rPr>
+          <w:rStyle w:val="berschrift3Zchn"/>
+        </w:rPr>
+        <w:t xml:space="preserve">automatische Generierung von CSS-Code aus dem SASS-Präprozessorcode </w:t>
+      </w:r>
+    </w:p>
+    <w:p>
+      <w:pPr>
+        <w:pStyle w:val="Textkrper"/>
+      </w:pPr>
+      <w:r>
+        <w:rPr>
+          <w:rFonts w:asciiTheme="majorHAnsi" w:eastAsiaTheme="majorEastAsia" w:hAnsiTheme="majorHAnsi" w:cstheme="majorBidi"/>
+          <w:color w:val="1F3763" w:themeColor="accent1" w:themeShade="7F"/>
+          <w:szCs w:val="24"/>
+        </w:rPr>
+        <w:br/>
+      </w:r>
+      <w:r>
+        <w:t>~/</w:t>
+      </w:r>
+      <w:proofErr w:type="spellStart"/>
+      <w:r>
+        <w:t>wwwroot</w:t>
+      </w:r>
+      <w:proofErr w:type="spellEnd"/>
+      <w:r>
+        <w:t>/</w:t>
+      </w:r>
+      <w:proofErr w:type="spellStart"/>
+      <w:r>
+        <w:t>sass</w:t>
+      </w:r>
+      <w:proofErr w:type="spellEnd"/>
+      <w:r>
+        <w:t>/</w:t>
+      </w:r>
+      <w:proofErr w:type="spellStart"/>
+      <w:r>
+        <w:t>main.scss</w:t>
+      </w:r>
+      <w:proofErr w:type="spellEnd"/>
+      <w:r>
+        <w:t xml:space="preserve"> </w:t>
+      </w:r>
+      <w:r>
+        <w:rPr>
+          <w:lang w:val="en-GB"/>
+        </w:rPr>
+        <w:sym w:font="Wingdings" w:char="F0E0"/>
+      </w:r>
+      <w:r>
+        <w:t xml:space="preserve">  </w:t>
+      </w:r>
+      <w:r>
+        <w:t>re</w:t>
+      </w:r>
+      <w:r>
+        <w:t xml:space="preserve">cht </w:t>
+      </w:r>
+      <w:proofErr w:type="spellStart"/>
+      <w:r>
+        <w:t>click</w:t>
+      </w:r>
+      <w:proofErr w:type="spellEnd"/>
+      <w:r>
+        <w:t xml:space="preserve">  </w:t>
+      </w:r>
+      <w:r>
+        <w:rPr>
+          <w:lang w:val="en-GB"/>
+        </w:rPr>
+        <w:sym w:font="Wingdings" w:char="F0E0"/>
+      </w:r>
+      <w:r>
+        <w:t xml:space="preserve">  web </w:t>
+      </w:r>
+      <w:proofErr w:type="spellStart"/>
+      <w:r>
+        <w:t>compiler</w:t>
+      </w:r>
+      <w:proofErr w:type="spellEnd"/>
+      <w:r>
+        <w:t xml:space="preserve">  </w:t>
+      </w:r>
+      <w:r>
+        <w:rPr>
+          <w:lang w:val="en-GB"/>
+        </w:rPr>
+        <w:sym w:font="Wingdings" w:char="F0E0"/>
+      </w:r>
+      <w:r>
+        <w:t xml:space="preserve"> </w:t>
+      </w:r>
+      <w:proofErr w:type="spellStart"/>
+      <w:r>
+        <w:t>compile</w:t>
+      </w:r>
+      <w:proofErr w:type="spellEnd"/>
+      <w:r>
+        <w:t xml:space="preserve"> </w:t>
+      </w:r>
+      <w:proofErr w:type="spellStart"/>
+      <w:r>
+        <w:t>file</w:t>
+      </w:r>
+      <w:proofErr w:type="spellEnd"/>
+      <w:r>
+        <w:t xml:space="preserve"> </w:t>
+      </w:r>
+      <w:r>
+        <w:rPr>
+          <w:lang w:val="en-GB"/>
+        </w:rPr>
+        <w:sym w:font="Wingdings" w:char="F0E0"/>
+      </w:r>
+    </w:p>
+    <w:p>
+      <w:pPr>
+        <w:pStyle w:val="Textkrper"/>
+      </w:pPr>
+      <w:r>
+        <w:rPr>
+          <w:lang w:val="en-GB"/>
+        </w:rPr>
+        <w:sym w:font="Wingdings" w:char="F0E0"/>
+      </w:r>
+      <w:r>
+        <w:t xml:space="preserve"> </w:t>
+      </w:r>
+      <w:r>
+        <w:t>folgende D</w:t>
+      </w:r>
+      <w:r>
+        <w:t>ateien werden automatisch erstellt</w:t>
+      </w:r>
+    </w:p>
+    <w:p>
+      <w:pPr>
+        <w:pStyle w:val="Textkrper"/>
+        <w:ind w:left="708"/>
+        <w:rPr>
+          <w:i/>
+          <w:lang w:val="en-GB"/>
+        </w:rPr>
+      </w:pPr>
+      <w:r>
+        <w:rPr>
+          <w:i/>
+          <w:lang w:val="en-GB"/>
+        </w:rPr>
+        <w:t xml:space="preserve">main.css, </w:t>
+      </w:r>
+      <w:r>
+        <w:rPr>
+          <w:i/>
+          <w:lang w:val="en-GB"/>
+        </w:rPr>
+        <w:br/>
+        <w:t>main.min.css</w:t>
+      </w:r>
+      <w:r>
+        <w:rPr>
+          <w:i/>
+          <w:lang w:val="en-GB"/>
+        </w:rPr>
+        <w:br/>
+      </w:r>
+      <w:proofErr w:type="spellStart"/>
+      <w:r>
+        <w:rPr>
+          <w:i/>
+          <w:lang w:val="en-GB"/>
+        </w:rPr>
+        <w:t>compilerconfig.json</w:t>
+      </w:r>
+      <w:proofErr w:type="spellEnd"/>
+      <w:r>
+        <w:rPr>
+          <w:i/>
+          <w:lang w:val="en-GB"/>
+        </w:rPr>
+        <w:br/>
+      </w:r>
+      <w:proofErr w:type="spellStart"/>
+      <w:r>
+        <w:rPr>
+          <w:i/>
+          <w:lang w:val="en-GB"/>
+        </w:rPr>
+        <w:t>compilerconfig.json.defaults</w:t>
+      </w:r>
+      <w:proofErr w:type="spellEnd"/>
+    </w:p>
+    <w:p>
+      <w:pPr>
+        <w:pStyle w:val="Textkrper"/>
+        <w:rPr>
+          <w:lang w:val="en-GB"/>
+        </w:rPr>
+      </w:pPr>
+      <w:r>
+        <w:rPr>
+          <w:lang w:val="en-US"/>
+        </w:rPr>
+        <w:t>In</w:t>
+      </w:r>
+      <w:r>
+        <w:rPr>
+          <w:lang w:val="en-GB"/>
+        </w:rPr>
+        <w:t xml:space="preserve"> </w:t>
+      </w:r>
+      <w:proofErr w:type="spellStart"/>
+      <w:r>
+        <w:rPr>
+          <w:i/>
+          <w:color w:val="538135" w:themeColor="accent6" w:themeShade="BF"/>
+          <w:lang w:val="en-GB"/>
+        </w:rPr>
+        <w:t>compilerconfig</w:t>
+      </w:r>
+      <w:r>
+        <w:rPr>
+          <w:i/>
+          <w:color w:val="538135" w:themeColor="accent6" w:themeShade="BF"/>
+          <w:lang w:val="en-GB"/>
+        </w:rPr>
+        <w:t>.</w:t>
+      </w:r>
+      <w:r>
+        <w:rPr>
+          <w:i/>
+          <w:color w:val="538135" w:themeColor="accent6" w:themeShade="BF"/>
+          <w:lang w:val="en-GB"/>
+        </w:rPr>
+        <w:t>json</w:t>
+      </w:r>
+      <w:proofErr w:type="spellEnd"/>
+      <w:r>
+        <w:rPr>
+          <w:i/>
+          <w:color w:val="538135" w:themeColor="accent6" w:themeShade="BF"/>
+          <w:lang w:val="en-GB"/>
+        </w:rPr>
+        <w:br/>
+      </w:r>
+      <w:proofErr w:type="spellStart"/>
+      <w:r>
+        <w:rPr>
+          <w:lang w:val="en-US"/>
+        </w:rPr>
+        <w:t>ändern</w:t>
+      </w:r>
+      <w:proofErr w:type="spellEnd"/>
+      <w:r>
+        <w:rPr>
+          <w:lang w:val="en-GB"/>
+        </w:rPr>
+        <w:t xml:space="preserve"> </w:t>
+      </w:r>
+      <w:r>
+        <w:rPr>
+          <w:color w:val="2E75B6"/>
+          <w:lang w:val="en-GB"/>
+        </w:rPr>
+        <w:t>«</w:t>
+      </w:r>
+      <w:proofErr w:type="spellStart"/>
+      <w:r>
+        <w:rPr>
+          <w:color w:val="2E75B6"/>
+          <w:lang w:val="en-GB"/>
+        </w:rPr>
+        <w:t>outputFile</w:t>
+      </w:r>
+      <w:proofErr w:type="spellEnd"/>
+      <w:r>
+        <w:rPr>
+          <w:color w:val="2E75B6"/>
+          <w:lang w:val="en-GB"/>
+        </w:rPr>
+        <w:t>»</w:t>
+      </w:r>
+      <w:r>
+        <w:rPr>
+          <w:color w:val="000000"/>
+          <w:lang w:val="en-GB"/>
+        </w:rPr>
+        <w:t xml:space="preserve">: </w:t>
+      </w:r>
+      <w:r>
+        <w:rPr>
+          <w:lang w:val="en-GB"/>
+        </w:rPr>
+        <w:t>«</w:t>
+      </w:r>
+      <w:proofErr w:type="spellStart"/>
+      <w:r>
+        <w:rPr>
+          <w:lang w:val="en-GB"/>
+        </w:rPr>
+        <w:t>wwwroot</w:t>
+      </w:r>
+      <w:proofErr w:type="spellEnd"/>
+      <w:r>
+        <w:rPr>
+          <w:lang w:val="en-GB"/>
+        </w:rPr>
+        <w:t>/</w:t>
+      </w:r>
+      <w:r>
+        <w:rPr>
+          <w:b/>
+          <w:lang w:val="en-GB"/>
+        </w:rPr>
+        <w:t>sass</w:t>
+      </w:r>
+      <w:r>
+        <w:rPr>
+          <w:lang w:val="en-GB"/>
+        </w:rPr>
+        <w:t xml:space="preserve">/main.css» </w:t>
+      </w:r>
+      <w:r>
+        <w:rPr>
+          <w:lang w:val="en-US"/>
+        </w:rPr>
+        <w:sym w:font="Wingdings" w:char="F0E0"/>
+      </w:r>
+      <w:r>
+        <w:rPr>
+          <w:lang w:val="en-GB"/>
+        </w:rPr>
+        <w:t xml:space="preserve"> «</w:t>
+      </w:r>
+      <w:proofErr w:type="spellStart"/>
+      <w:r>
+        <w:rPr>
+          <w:lang w:val="en-GB"/>
+        </w:rPr>
+        <w:t>wwwroot</w:t>
+      </w:r>
+      <w:proofErr w:type="spellEnd"/>
+      <w:r>
+        <w:rPr>
+          <w:lang w:val="en-GB"/>
+        </w:rPr>
+        <w:t>/</w:t>
+      </w:r>
+      <w:proofErr w:type="spellStart"/>
+      <w:r>
+        <w:rPr>
+          <w:b/>
+          <w:lang w:val="en-GB"/>
+        </w:rPr>
+        <w:t>css</w:t>
+      </w:r>
+      <w:proofErr w:type="spellEnd"/>
+      <w:r>
+        <w:rPr>
+          <w:lang w:val="en-GB"/>
+        </w:rPr>
+        <w:t>/main.css»</w:t>
+      </w:r>
+      <w:r>
+        <w:rPr>
+          <w:sz w:val="19"/>
+          <w:szCs w:val="19"/>
+          <w:lang w:val="en-GB"/>
+        </w:rPr>
+        <w:t xml:space="preserve">  </w:t>
+      </w:r>
+    </w:p>
+    <w:p>
+      <w:pPr>
+        <w:pStyle w:val="Textkrper"/>
+      </w:pPr>
+      <w:r>
+        <w:lastRenderedPageBreak/>
+        <w:t>Die Datei</w:t>
+      </w:r>
+      <w:r>
+        <w:t xml:space="preserve"> </w:t>
+      </w:r>
+      <w:r>
+        <w:rPr>
+          <w:rFonts w:ascii="Consolas" w:hAnsi="Consolas" w:cs="Consolas"/>
+          <w:color w:val="A31515"/>
+          <w:sz w:val="20"/>
+          <w:szCs w:val="20"/>
+        </w:rPr>
+        <w:t>style</w:t>
+      </w:r>
+      <w:r>
+        <w:rPr>
+          <w:rFonts w:ascii="Consolas" w:hAnsi="Consolas" w:cs="Consolas"/>
+          <w:color w:val="A31515"/>
+          <w:sz w:val="20"/>
+          <w:szCs w:val="20"/>
+        </w:rPr>
+        <w:t>.css</w:t>
+      </w:r>
+      <w:r>
+        <w:t xml:space="preserve">  </w:t>
+      </w:r>
+      <w:r>
+        <w:t>löschen und das Projekt neu kompilieren</w:t>
+      </w:r>
+      <w:r>
+        <w:t xml:space="preserve">, dann </w:t>
+      </w:r>
+      <w:r>
+        <w:t>erstellt</w:t>
+      </w:r>
+      <w:r>
+        <w:t xml:space="preserve"> der </w:t>
+      </w:r>
+      <w:r>
+        <w:t>Compiler</w:t>
+      </w:r>
+      <w:r>
+        <w:t xml:space="preserve"> </w:t>
+      </w:r>
+      <w:r>
+        <w:t>die Dateien</w:t>
+      </w:r>
+      <w:r>
+        <w:t xml:space="preserve"> </w:t>
+      </w:r>
+      <w:r>
+        <w:rPr>
+          <w:rFonts w:ascii="Consolas" w:hAnsi="Consolas" w:cs="Consolas"/>
+          <w:color w:val="A31515"/>
+          <w:sz w:val="20"/>
+          <w:szCs w:val="20"/>
+        </w:rPr>
+        <w:t xml:space="preserve">main.css </w:t>
+      </w:r>
+      <w:r>
+        <w:t xml:space="preserve">und  </w:t>
+      </w:r>
+      <w:r>
+        <w:rPr>
+          <w:rFonts w:ascii="Consolas" w:hAnsi="Consolas" w:cs="Consolas"/>
+          <w:color w:val="A31515"/>
+          <w:sz w:val="20"/>
+          <w:szCs w:val="20"/>
+        </w:rPr>
+        <w:t>main.min.css</w:t>
+      </w:r>
+    </w:p>
+    <w:p>
+      <w:r>
+        <w:t>Link zur Style-Datei i</w:t>
+      </w:r>
+      <w:r>
+        <w:t xml:space="preserve">n </w:t>
+      </w:r>
+      <w:proofErr w:type="spellStart"/>
+      <w:r>
+        <w:t>html</w:t>
+      </w:r>
+      <w:proofErr w:type="spellEnd"/>
+      <w:r>
+        <w:t xml:space="preserve"> anpassen</w:t>
+      </w:r>
+    </w:p>
+    <w:p>
+      <w:pPr>
+        <w:rPr>
+          <w:lang w:val="en-GB"/>
+        </w:rPr>
+      </w:pPr>
+      <w:r>
+        <w:rPr>
+          <w:lang w:val="ru-RU"/>
+        </w:rPr>
+        <w:drawing>
+          <wp:inline distT="0" distB="0" distL="0" distR="0" wp14:anchorId="3FF9B945" wp14:editId="469858F9">
+            <wp:extent cx="5120640" cy="202066"/>
+            <wp:effectExtent l="0" t="0" r="3810" b="7620"/>
+            <wp:docPr id="2138950658" name="Grafik 1"/>
+            <wp:cNvGraphicFramePr>
+              <a:graphicFrameLocks xmlns:a="http://schemas.openxmlformats.org/drawingml/2006/main" noChangeAspect="1"/>
+            </wp:cNvGraphicFramePr>
+            <a:graphic xmlns:a="http://schemas.openxmlformats.org/drawingml/2006/main">
+              <a:graphicData uri="http://schemas.openxmlformats.org/drawingml/2006/picture">
+                <pic:pic xmlns:pic="http://schemas.openxmlformats.org/drawingml/2006/picture">
+                  <pic:nvPicPr>
+                    <pic:cNvPr id="2138950658" name=""/>
+                    <pic:cNvPicPr/>
+                  </pic:nvPicPr>
+                  <pic:blipFill>
+                    <a:blip r:embed="rId94"/>
+                    <a:stretch>
+                      <a:fillRect/>
+                    </a:stretch>
+                  </pic:blipFill>
+                  <pic:spPr>
+                    <a:xfrm>
+                      <a:off x="0" y="0"/>
+                      <a:ext cx="5353659" cy="211261"/>
+                    </a:xfrm>
+                    <a:prstGeom prst="rect">
+                      <a:avLst/>
+                    </a:prstGeom>
+                  </pic:spPr>
+                </pic:pic>
+              </a:graphicData>
+            </a:graphic>
+          </wp:inline>
+        </w:drawing>
+      </w:r>
+    </w:p>
+    <w:p>
+      <w:r>
+        <w:t>Testen</w:t>
+      </w:r>
+    </w:p>
+    <w:p/>
+    <w:p>
+      <w:pPr>
+        <w:pStyle w:val="berschrift3"/>
+      </w:pPr>
+      <w:r>
+        <w:t>Normalize.css</w:t>
+      </w:r>
+    </w:p>
+    <w:p>
+      <w:r>
+        <w:t>https://nicolasgallagher.com/about-normalize-css/</w:t>
+      </w:r>
+    </w:p>
+    <w:p/>
+    <w:p>
+      <w:pPr>
+        <w:pStyle w:val="berschrift3"/>
+      </w:pPr>
+      <w:r>
+        <w:t>Schriftarten herunterladen</w:t>
+      </w:r>
+    </w:p>
+    <w:p>
+      <w:r>
+        <w:t>https://fonts.google.com/specimen/Roboto?query=roboto</w:t>
+      </w:r>
+    </w:p>
+    <w:p>
+      <w:r>
+        <w:t xml:space="preserve">Konvertieren ftp </w:t>
+      </w:r>
+      <w:r>
+        <w:sym w:font="Wingdings" w:char="F0E0"/>
+      </w:r>
+      <w:r>
+        <w:t xml:space="preserve"> </w:t>
+      </w:r>
+      <w:proofErr w:type="spellStart"/>
+      <w:r>
+        <w:t>woff</w:t>
+      </w:r>
+      <w:proofErr w:type="spellEnd"/>
+      <w:r>
+        <w:t xml:space="preserve"> :  </w:t>
+      </w:r>
+      <w:r>
+        <w:t>https://www.fontsquirrel.com/tools/webfont-generator</w:t>
+      </w:r>
+    </w:p>
+    <w:p/>
+    <w:p/>
+    <w:p/>
+    <w:p/>
+    <w:p/>
+    <w:p/>
+    <w:p/>
+    <w:p/>
+    <w:p/>
+    <w:p/>
     <w:p>
       <w:pPr>
         <w:pStyle w:val="berschrift1"/>
@@ -7727,14 +8419,8 @@
     <w:p>
       <w:pPr>
         <w:pStyle w:val="berschrift1"/>
-        <w:rPr>
-          <w:lang w:val="en-US"/>
-        </w:rPr>
-      </w:pPr>
-      <w:r>
-        <w:rPr>
-          <w:lang w:val="en-US"/>
-        </w:rPr>
+      </w:pPr>
+      <w:r>
         <w:t>--------------------------------------------------</w:t>
       </w:r>
     </w:p>
@@ -7871,7 +8557,6 @@
                   <w:noProof/>
                   <w:lang w:val="en-US"/>
                 </w:rPr>
-                <w:lastRenderedPageBreak/>
                 <w:t xml:space="preserve">Semen Alerseev, U. P. (20. 11 2023). </w:t>
               </w:r>
               <w:r>
@@ -7986,6 +8671,7 @@
         <w:rPr>
           <w:lang w:val="en-US"/>
         </w:rPr>
+        <w:lastRenderedPageBreak/>
         <w:t>Fragen</w:t>
       </w:r>
     </w:p>
@@ -8009,7 +8695,7 @@
           <w:lang w:val="en-US"/>
         </w:rPr>
       </w:pPr>
-      <w:hyperlink r:id="rId91" w:history="1">
+      <w:hyperlink r:id="rId95" w:history="1">
         <w:r>
           <w:rPr>
             <w:rStyle w:val="Hyperlink"/>
@@ -8024,13 +8710,7 @@
         <w:t>keine Ergebnisse bei der Suche in Google</w:t>
       </w:r>
     </w:p>
-    <w:p>
-      <w:pPr>
-        <w:rPr>
-          <w:lang w:val="en-US"/>
-        </w:rPr>
-      </w:pPr>
-    </w:p>
+    <w:p/>
     <w:p>
       <w:pPr>
         <w:pStyle w:val="berschrift2"/>
@@ -8050,7 +8730,21 @@
         <w:rPr>
           <w:lang w:val="en-US"/>
         </w:rPr>
-        <w:t xml:space="preserve"> zum </w:t>
+        <w:t xml:space="preserve"> </w:t>
+      </w:r>
+      <w:proofErr w:type="spellStart"/>
+      <w:r>
+        <w:rPr>
+          <w:lang w:val="en-US"/>
+        </w:rPr>
+        <w:t>zum</w:t>
+      </w:r>
+      <w:proofErr w:type="spellEnd"/>
+      <w:r>
+        <w:rPr>
+          <w:lang w:val="en-US"/>
+        </w:rPr>
+        <w:t xml:space="preserve"> </w:t>
       </w:r>
       <w:proofErr w:type="spellStart"/>
       <w:r>
@@ -8149,6 +8843,9 @@
         </mc:AlternateContent>
       </w:r>
       <w:r>
+        <w:rPr>
+          <w:noProof/>
+        </w:rPr>
         <w:drawing>
           <wp:inline distT="0" distB="0" distL="0" distR="0" wp14:anchorId="2DF65DEB" wp14:editId="59922D3C">
             <wp:extent cx="7344410" cy="2414905"/>
@@ -8165,7 +8862,7 @@
                     <pic:cNvPicPr/>
                   </pic:nvPicPr>
                   <pic:blipFill>
-                    <a:blip r:embed="rId92"/>
+                    <a:blip r:embed="rId96"/>
                     <a:stretch>
                       <a:fillRect/>
                     </a:stretch>
@@ -8184,6 +8881,390 @@
             </a:graphic>
           </wp:inline>
         </w:drawing>
+      </w:r>
+    </w:p>
+    <w:p/>
+    <w:p>
+      <w:r>
+        <w:drawing>
+          <wp:inline distT="0" distB="0" distL="0" distR="0" wp14:anchorId="42D8EB34" wp14:editId="16C3F126">
+            <wp:extent cx="2038455" cy="1619333"/>
+            <wp:effectExtent l="0" t="0" r="0" b="0"/>
+            <wp:docPr id="1169349476" name="Grafik 1" descr="Ein Bild, das Text, Screenshot, Software, Schrift enthält.&#10;&#10;Automatisch generierte Beschreibung"/>
+            <wp:cNvGraphicFramePr>
+              <a:graphicFrameLocks xmlns:a="http://schemas.openxmlformats.org/drawingml/2006/main" noChangeAspect="1"/>
+            </wp:cNvGraphicFramePr>
+            <a:graphic xmlns:a="http://schemas.openxmlformats.org/drawingml/2006/main">
+              <a:graphicData uri="http://schemas.openxmlformats.org/drawingml/2006/picture">
+                <pic:pic xmlns:pic="http://schemas.openxmlformats.org/drawingml/2006/picture">
+                  <pic:nvPicPr>
+                    <pic:cNvPr id="1169349476" name="Grafik 1" descr="Ein Bild, das Text, Screenshot, Software, Schrift enthält.&#10;&#10;Automatisch generierte Beschreibung"/>
+                    <pic:cNvPicPr/>
+                  </pic:nvPicPr>
+                  <pic:blipFill>
+                    <a:blip r:embed="rId97"/>
+                    <a:stretch>
+                      <a:fillRect/>
+                    </a:stretch>
+                  </pic:blipFill>
+                  <pic:spPr>
+                    <a:xfrm>
+                      <a:off x="0" y="0"/>
+                      <a:ext cx="2038455" cy="1619333"/>
+                    </a:xfrm>
+                    <a:prstGeom prst="rect">
+                      <a:avLst/>
+                    </a:prstGeom>
+                  </pic:spPr>
+                </pic:pic>
+              </a:graphicData>
+            </a:graphic>
+          </wp:inline>
+        </w:drawing>
+      </w:r>
+    </w:p>
+    <w:p>
+      <w:pPr>
+        <w:suppressAutoHyphens w:val="0"/>
+        <w:autoSpaceDE w:val="0"/>
+        <w:autoSpaceDN w:val="0"/>
+        <w:adjustRightInd w:val="0"/>
+        <w:spacing w:after="0" w:line="240" w:lineRule="auto"/>
+        <w:rPr>
+          <w:rFonts w:ascii="Consolas" w:hAnsi="Consolas" w:cs="Consolas"/>
+          <w:color w:val="000000"/>
+          <w:sz w:val="19"/>
+          <w:szCs w:val="19"/>
+          <w:lang w:val="en-US"/>
+        </w:rPr>
+      </w:pPr>
+      <w:r>
+        <w:rPr>
+          <w:rFonts w:ascii="Consolas" w:hAnsi="Consolas" w:cs="Consolas"/>
+          <w:color w:val="800000"/>
+          <w:sz w:val="19"/>
+          <w:szCs w:val="19"/>
+          <w:lang w:val="en-US"/>
+        </w:rPr>
+        <w:t>.main-filter-buttons</w:t>
+      </w:r>
+      <w:r>
+        <w:rPr>
+          <w:rFonts w:ascii="Consolas" w:hAnsi="Consolas" w:cs="Consolas"/>
+          <w:color w:val="000000"/>
+          <w:sz w:val="19"/>
+          <w:szCs w:val="19"/>
+          <w:lang w:val="en-US"/>
+        </w:rPr>
+        <w:t xml:space="preserve"> {</w:t>
+      </w:r>
+    </w:p>
+    <w:p>
+      <w:pPr>
+        <w:suppressAutoHyphens w:val="0"/>
+        <w:autoSpaceDE w:val="0"/>
+        <w:autoSpaceDN w:val="0"/>
+        <w:adjustRightInd w:val="0"/>
+        <w:spacing w:after="0" w:line="240" w:lineRule="auto"/>
+        <w:rPr>
+          <w:rFonts w:ascii="Consolas" w:hAnsi="Consolas" w:cs="Consolas"/>
+          <w:color w:val="000000"/>
+          <w:sz w:val="19"/>
+          <w:szCs w:val="19"/>
+          <w:lang w:val="en-US"/>
+        </w:rPr>
+      </w:pPr>
+      <w:r>
+        <w:rPr>
+          <w:rFonts w:ascii="Consolas" w:hAnsi="Consolas" w:cs="Consolas"/>
+          <w:color w:val="000000"/>
+          <w:sz w:val="19"/>
+          <w:szCs w:val="19"/>
+          <w:lang w:val="en-US"/>
+        </w:rPr>
+        <w:t xml:space="preserve">    </w:t>
+      </w:r>
+      <w:r>
+        <w:rPr>
+          <w:rFonts w:ascii="Consolas" w:hAnsi="Consolas" w:cs="Consolas"/>
+          <w:color w:val="FF0000"/>
+          <w:sz w:val="19"/>
+          <w:szCs w:val="19"/>
+          <w:lang w:val="en-US"/>
+        </w:rPr>
+        <w:t>margin-top</w:t>
+      </w:r>
+      <w:r>
+        <w:rPr>
+          <w:rFonts w:ascii="Consolas" w:hAnsi="Consolas" w:cs="Consolas"/>
+          <w:color w:val="000000"/>
+          <w:sz w:val="19"/>
+          <w:szCs w:val="19"/>
+          <w:lang w:val="en-US"/>
+        </w:rPr>
+        <w:t xml:space="preserve">: </w:t>
+      </w:r>
+      <w:r>
+        <w:rPr>
+          <w:rFonts w:ascii="Consolas" w:hAnsi="Consolas" w:cs="Consolas"/>
+          <w:color w:val="0000FF"/>
+          <w:sz w:val="19"/>
+          <w:szCs w:val="19"/>
+          <w:lang w:val="en-US"/>
+        </w:rPr>
+        <w:t>10px</w:t>
+      </w:r>
+      <w:r>
+        <w:rPr>
+          <w:rFonts w:ascii="Consolas" w:hAnsi="Consolas" w:cs="Consolas"/>
+          <w:color w:val="000000"/>
+          <w:sz w:val="19"/>
+          <w:szCs w:val="19"/>
+          <w:lang w:val="en-US"/>
+        </w:rPr>
+        <w:t>;</w:t>
+      </w:r>
+    </w:p>
+    <w:p>
+      <w:pPr>
+        <w:suppressAutoHyphens w:val="0"/>
+        <w:autoSpaceDE w:val="0"/>
+        <w:autoSpaceDN w:val="0"/>
+        <w:adjustRightInd w:val="0"/>
+        <w:spacing w:after="0" w:line="240" w:lineRule="auto"/>
+        <w:rPr>
+          <w:rFonts w:ascii="Consolas" w:hAnsi="Consolas" w:cs="Consolas"/>
+          <w:color w:val="000000"/>
+          <w:sz w:val="19"/>
+          <w:szCs w:val="19"/>
+          <w:lang w:val="en-US"/>
+        </w:rPr>
+      </w:pPr>
+      <w:r>
+        <w:rPr>
+          <w:rFonts w:ascii="Consolas" w:hAnsi="Consolas" w:cs="Consolas"/>
+          <w:color w:val="000000"/>
+          <w:sz w:val="19"/>
+          <w:szCs w:val="19"/>
+          <w:lang w:val="en-US"/>
+        </w:rPr>
+        <w:t xml:space="preserve">    </w:t>
+      </w:r>
+      <w:r>
+        <w:rPr>
+          <w:rFonts w:ascii="Consolas" w:hAnsi="Consolas" w:cs="Consolas"/>
+          <w:color w:val="FF0000"/>
+          <w:sz w:val="19"/>
+          <w:szCs w:val="19"/>
+          <w:lang w:val="en-US"/>
+        </w:rPr>
+        <w:t>margin-bottom</w:t>
+      </w:r>
+      <w:r>
+        <w:rPr>
+          <w:rFonts w:ascii="Consolas" w:hAnsi="Consolas" w:cs="Consolas"/>
+          <w:color w:val="000000"/>
+          <w:sz w:val="19"/>
+          <w:szCs w:val="19"/>
+          <w:lang w:val="en-US"/>
+        </w:rPr>
+        <w:t xml:space="preserve">: </w:t>
+      </w:r>
+      <w:r>
+        <w:rPr>
+          <w:rFonts w:ascii="Consolas" w:hAnsi="Consolas" w:cs="Consolas"/>
+          <w:color w:val="0000FF"/>
+          <w:sz w:val="19"/>
+          <w:szCs w:val="19"/>
+          <w:lang w:val="en-US"/>
+        </w:rPr>
+        <w:t>20px</w:t>
+      </w:r>
+      <w:r>
+        <w:rPr>
+          <w:rFonts w:ascii="Consolas" w:hAnsi="Consolas" w:cs="Consolas"/>
+          <w:color w:val="000000"/>
+          <w:sz w:val="19"/>
+          <w:szCs w:val="19"/>
+          <w:lang w:val="en-US"/>
+        </w:rPr>
+        <w:t>;</w:t>
+      </w:r>
+    </w:p>
+    <w:p>
+      <w:pPr>
+        <w:suppressAutoHyphens w:val="0"/>
+        <w:autoSpaceDE w:val="0"/>
+        <w:autoSpaceDN w:val="0"/>
+        <w:adjustRightInd w:val="0"/>
+        <w:spacing w:after="0" w:line="240" w:lineRule="auto"/>
+        <w:rPr>
+          <w:rFonts w:ascii="Consolas" w:hAnsi="Consolas" w:cs="Consolas"/>
+          <w:color w:val="000000"/>
+          <w:sz w:val="19"/>
+          <w:szCs w:val="19"/>
+          <w:lang w:val="en-US"/>
+        </w:rPr>
+      </w:pPr>
+      <w:r>
+        <w:rPr>
+          <w:rFonts w:ascii="Consolas" w:hAnsi="Consolas" w:cs="Consolas"/>
+          <w:color w:val="000000"/>
+          <w:sz w:val="19"/>
+          <w:szCs w:val="19"/>
+          <w:lang w:val="en-US"/>
+        </w:rPr>
+        <w:t>}</w:t>
+      </w:r>
+    </w:p>
+    <w:p>
+      <w:pPr>
+        <w:suppressAutoHyphens w:val="0"/>
+        <w:autoSpaceDE w:val="0"/>
+        <w:autoSpaceDN w:val="0"/>
+        <w:adjustRightInd w:val="0"/>
+        <w:spacing w:after="0" w:line="240" w:lineRule="auto"/>
+        <w:rPr>
+          <w:rFonts w:ascii="Consolas" w:hAnsi="Consolas" w:cs="Consolas"/>
+          <w:color w:val="000000"/>
+          <w:sz w:val="19"/>
+          <w:szCs w:val="19"/>
+          <w:lang w:val="en-US"/>
+        </w:rPr>
+      </w:pPr>
+    </w:p>
+    <w:p>
+      <w:pPr>
+        <w:suppressAutoHyphens w:val="0"/>
+        <w:autoSpaceDE w:val="0"/>
+        <w:autoSpaceDN w:val="0"/>
+        <w:adjustRightInd w:val="0"/>
+        <w:spacing w:after="0" w:line="240" w:lineRule="auto"/>
+        <w:rPr>
+          <w:rFonts w:ascii="Consolas" w:hAnsi="Consolas" w:cs="Consolas"/>
+          <w:color w:val="000000"/>
+          <w:sz w:val="19"/>
+          <w:szCs w:val="19"/>
+          <w:lang w:val="en-US"/>
+        </w:rPr>
+      </w:pPr>
+      <w:r>
+        <w:rPr>
+          <w:rFonts w:ascii="Consolas" w:hAnsi="Consolas" w:cs="Consolas"/>
+          <w:color w:val="800000"/>
+          <w:sz w:val="19"/>
+          <w:szCs w:val="19"/>
+          <w:lang w:val="en-US"/>
+        </w:rPr>
+        <w:t>.</w:t>
+      </w:r>
+      <w:proofErr w:type="spellStart"/>
+      <w:r>
+        <w:rPr>
+          <w:rFonts w:ascii="Consolas" w:hAnsi="Consolas" w:cs="Consolas"/>
+          <w:color w:val="800000"/>
+          <w:sz w:val="19"/>
+          <w:szCs w:val="19"/>
+          <w:lang w:val="en-US"/>
+        </w:rPr>
+        <w:t>viasually</w:t>
+      </w:r>
+      <w:proofErr w:type="spellEnd"/>
+      <w:r>
+        <w:rPr>
+          <w:rFonts w:ascii="Consolas" w:hAnsi="Consolas" w:cs="Consolas"/>
+          <w:color w:val="800000"/>
+          <w:sz w:val="19"/>
+          <w:szCs w:val="19"/>
+          <w:lang w:val="en-US"/>
+        </w:rPr>
+        <w:t>-hidden</w:t>
+      </w:r>
+      <w:r>
+        <w:rPr>
+          <w:rFonts w:ascii="Consolas" w:hAnsi="Consolas" w:cs="Consolas"/>
+          <w:color w:val="000000"/>
+          <w:sz w:val="19"/>
+          <w:szCs w:val="19"/>
+          <w:lang w:val="en-US"/>
+        </w:rPr>
+        <w:t xml:space="preserve"> {</w:t>
+      </w:r>
+    </w:p>
+    <w:p>
+      <w:pPr>
+        <w:suppressAutoHyphens w:val="0"/>
+        <w:autoSpaceDE w:val="0"/>
+        <w:autoSpaceDN w:val="0"/>
+        <w:adjustRightInd w:val="0"/>
+        <w:spacing w:after="0" w:line="240" w:lineRule="auto"/>
+        <w:rPr>
+          <w:rFonts w:ascii="Consolas" w:hAnsi="Consolas" w:cs="Consolas"/>
+          <w:color w:val="000000"/>
+          <w:sz w:val="19"/>
+          <w:szCs w:val="19"/>
+        </w:rPr>
+      </w:pPr>
+      <w:r>
+        <w:rPr>
+          <w:rFonts w:ascii="Consolas" w:hAnsi="Consolas" w:cs="Consolas"/>
+          <w:color w:val="000000"/>
+          <w:sz w:val="19"/>
+          <w:szCs w:val="19"/>
+          <w:lang w:val="en-US"/>
+        </w:rPr>
+        <w:t xml:space="preserve">    </w:t>
+      </w:r>
+      <w:proofErr w:type="spellStart"/>
+      <w:r>
+        <w:rPr>
+          <w:rFonts w:ascii="Consolas" w:hAnsi="Consolas" w:cs="Consolas"/>
+          <w:color w:val="FF0000"/>
+          <w:sz w:val="19"/>
+          <w:szCs w:val="19"/>
+        </w:rPr>
+        <w:t>display</w:t>
+      </w:r>
+      <w:proofErr w:type="spellEnd"/>
+      <w:r>
+        <w:rPr>
+          <w:rFonts w:ascii="Consolas" w:hAnsi="Consolas" w:cs="Consolas"/>
+          <w:color w:val="000000"/>
+          <w:sz w:val="19"/>
+          <w:szCs w:val="19"/>
+        </w:rPr>
+        <w:t xml:space="preserve">: </w:t>
+      </w:r>
+      <w:proofErr w:type="spellStart"/>
+      <w:r>
+        <w:rPr>
+          <w:rFonts w:ascii="Consolas" w:hAnsi="Consolas" w:cs="Consolas"/>
+          <w:color w:val="0000FF"/>
+          <w:sz w:val="19"/>
+          <w:szCs w:val="19"/>
+        </w:rPr>
+        <w:t>none</w:t>
+      </w:r>
+      <w:proofErr w:type="spellEnd"/>
+      <w:r>
+        <w:rPr>
+          <w:rFonts w:ascii="Consolas" w:hAnsi="Consolas" w:cs="Consolas"/>
+          <w:color w:val="000000"/>
+          <w:sz w:val="19"/>
+          <w:szCs w:val="19"/>
+        </w:rPr>
+        <w:t>;</w:t>
+      </w:r>
+    </w:p>
+    <w:p>
+      <w:r>
+        <w:rPr>
+          <w:rFonts w:ascii="Consolas" w:hAnsi="Consolas" w:cs="Consolas"/>
+          <w:color w:val="000000"/>
+          <w:sz w:val="19"/>
+          <w:szCs w:val="19"/>
+        </w:rPr>
+        <w:t>}</w:t>
       </w:r>
     </w:p>
     <w:sectPr>
@@ -9109,6 +10190,7 @@
   <w:style w:type="character" w:default="1" w:styleId="Absatz-Standardschriftart">
     <w:name w:val="Default Paragraph Font"/>
     <w:uiPriority w:val="1"/>
+    <w:semiHidden/>
     <w:unhideWhenUsed/>
   </w:style>
   <w:style w:type="table" w:default="1" w:styleId="NormaleTabelle">

</xml_diff>

<commit_message>
Add styles for header
</commit_message>
<xml_diff>
--- a/_DOCUMENTATION_MaterialStatusMVC_DRAFT.docx
+++ b/_DOCUMENTATION_MaterialStatusMVC_DRAFT.docx
@@ -253,53 +253,35 @@
       </w:r>
     </w:p>
     <w:p>
-      <w:proofErr w:type="spellStart"/>
       <w:r>
         <w:t>Microsoft.VisualStudio.Web.CodeGeneration.Design</w:t>
       </w:r>
-      <w:proofErr w:type="spellEnd"/>
-    </w:p>
-    <w:p>
-      <w:r>
-        <w:t xml:space="preserve">VS kann damit die </w:t>
-      </w:r>
-      <w:proofErr w:type="spellStart"/>
-      <w:r>
-        <w:t>by</w:t>
-      </w:r>
-      <w:proofErr w:type="spellEnd"/>
-      <w:r>
+    </w:p>
+    <w:p>
+      <w:r>
+        <w:t>VS kann damit die by default/automatisch Controller und Views generieren</w:t>
+      </w:r>
+    </w:p>
+    <w:p/>
+    <w:p>
+      <w:pPr>
+        <w:pStyle w:val="berschrift3"/>
+        <w:rPr>
+          <w:lang w:val="en-US"/>
+        </w:rPr>
+      </w:pPr>
+      <w:r>
+        <w:rPr>
+          <w:lang w:val="en-US"/>
+        </w:rPr>
+        <w:t>Logging</w:t>
+      </w:r>
+      <w:r>
+        <w:rPr>
+          <w:lang w:val="en-US"/>
+        </w:rPr>
         <w:t xml:space="preserve"> </w:t>
       </w:r>
-      <w:proofErr w:type="spellStart"/>
-      <w:r>
-        <w:t>default</w:t>
-      </w:r>
-      <w:proofErr w:type="spellEnd"/>
-      <w:r>
-        <w:t>/automatisch Controller und Views generieren</w:t>
-      </w:r>
-    </w:p>
-    <w:p/>
-    <w:p>
-      <w:pPr>
-        <w:pStyle w:val="berschrift3"/>
-        <w:rPr>
-          <w:lang w:val="en-US"/>
-        </w:rPr>
-      </w:pPr>
-      <w:r>
-        <w:rPr>
-          <w:lang w:val="en-US"/>
-        </w:rPr>
-        <w:t>Logging</w:t>
-      </w:r>
-      <w:r>
-        <w:rPr>
-          <w:lang w:val="en-US"/>
-        </w:rPr>
-        <w:t xml:space="preserve"> </w:t>
-      </w:r>
       <w:r>
         <w:rPr>
           <w:lang w:val="en-US"/>
@@ -313,14 +295,12 @@
           <w:lang w:val="en-US"/>
         </w:rPr>
       </w:pPr>
-      <w:proofErr w:type="spellStart"/>
       <w:r>
         <w:rPr>
           <w:lang w:val="en-US"/>
         </w:rPr>
         <w:t>Microsoft.Extensions.Logging.Debug</w:t>
       </w:r>
-      <w:proofErr w:type="spellEnd"/>
     </w:p>
     <w:p>
       <w:pPr>
@@ -336,77 +316,117 @@
           <w:iCs/>
           <w:lang w:val="en-US"/>
         </w:rPr>
-        <w:t xml:space="preserve">Debug output logger provider implementation for </w:t>
-      </w:r>
-      <w:proofErr w:type="spellStart"/>
-      <w:r>
+        <w:t>Debug output logger provider implementation for Microsoft.Extensions.Logging. This logger logs messages to a debugger monitor by writing messages with System.Diagnostics.Debug.WriteLine().</w:t>
+      </w:r>
+    </w:p>
+    <w:p>
+      <w:pPr>
+        <w:rPr>
+          <w:lang w:val="en-US"/>
+        </w:rPr>
+      </w:pPr>
+    </w:p>
+    <w:p>
+      <w:pPr>
+        <w:pStyle w:val="berschrift3"/>
+        <w:rPr>
+          <w:lang w:val="en-US"/>
+        </w:rPr>
+      </w:pPr>
+      <w:r>
+        <w:rPr>
+          <w:lang w:val="en-US"/>
+        </w:rPr>
+        <w:t>Entity</w:t>
+      </w:r>
+      <w:r>
+        <w:rPr>
+          <w:lang w:val="en-US"/>
+        </w:rPr>
+        <w:t xml:space="preserve"> </w:t>
+      </w:r>
+      <w:r>
+        <w:rPr>
+          <w:lang w:val="en-US"/>
+        </w:rPr>
+        <w:t>Framework</w:t>
+      </w:r>
+    </w:p>
+    <w:p>
+      <w:pPr>
+        <w:pStyle w:val="berschrift4"/>
+        <w:rPr>
+          <w:lang w:val="en-US"/>
+        </w:rPr>
+      </w:pPr>
+      <w:r>
+        <w:rPr>
+          <w:lang w:val="en-US"/>
+        </w:rPr>
+        <w:t>Microsoft.EntityFrameworkCore</w:t>
+      </w:r>
+    </w:p>
+    <w:p>
+      <w:pPr>
         <w:rPr>
           <w:i/>
           <w:iCs/>
           <w:lang w:val="en-US"/>
         </w:rPr>
-        <w:t>Microsoft.Extensions.Logging</w:t>
-      </w:r>
-      <w:proofErr w:type="spellEnd"/>
+      </w:pPr>
       <w:r>
         <w:rPr>
           <w:i/>
           <w:iCs/>
           <w:lang w:val="en-US"/>
         </w:rPr>
-        <w:t xml:space="preserve">. This logger logs messages to a debugger monitor by writing messages with </w:t>
-      </w:r>
-      <w:proofErr w:type="spellStart"/>
-      <w:r>
+        <w:t>Entity Framework Core is a modern object-database mapper for .NET. It supports LINQ queries, change tracking, updates, and schema migrations. EF Core works with SQL Server, Azure SQL Database, SQLite, Azure Cosmos DB, MySQL, PostgreSQL, and other databases through a provider plugin API.</w:t>
+      </w:r>
+    </w:p>
+    <w:p>
+      <w:pPr>
+        <w:rPr>
+          <w:lang w:val="en-US"/>
+        </w:rPr>
+      </w:pPr>
+    </w:p>
+    <w:p>
+      <w:pPr>
+        <w:pStyle w:val="berschrift4"/>
+        <w:rPr>
+          <w:lang w:val="en-US"/>
+        </w:rPr>
+      </w:pPr>
+      <w:r>
+        <w:rPr>
+          <w:lang w:val="en-US"/>
+        </w:rPr>
+        <w:t>Microsoft.EntityFrameworkCore.SqlServer</w:t>
+      </w:r>
+    </w:p>
+    <w:p>
+      <w:pPr>
         <w:rPr>
           <w:i/>
           <w:iCs/>
           <w:lang w:val="en-US"/>
         </w:rPr>
-        <w:t>System.Diagnostics.Debug.WriteLine</w:t>
-      </w:r>
-      <w:proofErr w:type="spellEnd"/>
+      </w:pPr>
       <w:r>
         <w:rPr>
           <w:i/>
           <w:iCs/>
           <w:lang w:val="en-US"/>
         </w:rPr>
-        <w:t>().</w:t>
-      </w:r>
-    </w:p>
-    <w:p>
-      <w:pPr>
-        <w:rPr>
-          <w:lang w:val="en-US"/>
-        </w:rPr>
-      </w:pPr>
-    </w:p>
-    <w:p>
-      <w:pPr>
-        <w:pStyle w:val="berschrift3"/>
-        <w:rPr>
-          <w:lang w:val="en-US"/>
-        </w:rPr>
-      </w:pPr>
-      <w:r>
-        <w:rPr>
-          <w:lang w:val="en-US"/>
-        </w:rPr>
-        <w:t>Entity</w:t>
-      </w:r>
-      <w:r>
-        <w:rPr>
-          <w:lang w:val="en-US"/>
-        </w:rPr>
-        <w:t xml:space="preserve"> </w:t>
-      </w:r>
-      <w:r>
-        <w:rPr>
-          <w:lang w:val="en-US"/>
-        </w:rPr>
-        <w:t>Framework</w:t>
-      </w:r>
+        <w:t>Microsoft SQL Server database provider for Entity Framework Core.</w:t>
+      </w:r>
+    </w:p>
+    <w:p>
+      <w:pPr>
+        <w:rPr>
+          <w:lang w:val="en-US"/>
+        </w:rPr>
+      </w:pPr>
     </w:p>
     <w:p>
       <w:pPr>
@@ -415,38 +435,25 @@
           <w:lang w:val="en-US"/>
         </w:rPr>
       </w:pPr>
-      <w:proofErr w:type="spellStart"/>
-      <w:r>
-        <w:rPr>
-          <w:lang w:val="en-US"/>
-        </w:rPr>
-        <w:t>Microsoft.EntityFrameworkCore</w:t>
-      </w:r>
-      <w:proofErr w:type="spellEnd"/>
-    </w:p>
-    <w:p>
-      <w:pPr>
-        <w:rPr>
-          <w:i/>
-          <w:iCs/>
-          <w:lang w:val="en-US"/>
-        </w:rPr>
-      </w:pPr>
-      <w:r>
-        <w:rPr>
-          <w:i/>
-          <w:iCs/>
-          <w:lang w:val="en-US"/>
-        </w:rPr>
-        <w:t>Entity Framework Core is a modern object-database mapper for .NET. It supports LINQ queries, change tracking, updates, and schema migrations. EF Core works with SQL Server, Azure SQL Database, SQLite, Azure Cosmos DB, MySQL, PostgreSQL, and other databases through a provider plugin API.</w:t>
-      </w:r>
-    </w:p>
-    <w:p>
-      <w:pPr>
-        <w:rPr>
-          <w:lang w:val="en-US"/>
-        </w:rPr>
-      </w:pPr>
+      <w:r>
+        <w:rPr>
+          <w:lang w:val="en-US"/>
+        </w:rPr>
+        <w:t>Microsoft.EntityFrameworkCore.Design</w:t>
+      </w:r>
+    </w:p>
+    <w:p>
+      <w:pPr>
+        <w:rPr>
+          <w:lang w:val="en-US"/>
+        </w:rPr>
+      </w:pPr>
+      <w:r>
+        <w:rPr>
+          <w:lang w:val="en-US"/>
+        </w:rPr>
+        <w:t>Shared design-time components for Entity Framework Core tools.</w:t>
+      </w:r>
     </w:p>
     <w:p>
       <w:pPr>
@@ -455,126 +462,25 @@
           <w:lang w:val="en-US"/>
         </w:rPr>
       </w:pPr>
-      <w:proofErr w:type="spellStart"/>
-      <w:r>
-        <w:rPr>
-          <w:lang w:val="en-US"/>
-        </w:rPr>
-        <w:t>Microsoft.EntityFrameworkCore.SqlServer</w:t>
-      </w:r>
-      <w:proofErr w:type="spellEnd"/>
-    </w:p>
-    <w:p>
-      <w:pPr>
-        <w:rPr>
-          <w:i/>
-          <w:iCs/>
-          <w:lang w:val="en-US"/>
-        </w:rPr>
-      </w:pPr>
-      <w:r>
-        <w:rPr>
-          <w:i/>
-          <w:iCs/>
-          <w:lang w:val="en-US"/>
-        </w:rPr>
-        <w:t>Microsoft SQL Server database provider for Entity Framework Core.</w:t>
-      </w:r>
-    </w:p>
-    <w:p>
-      <w:pPr>
-        <w:rPr>
-          <w:lang w:val="en-US"/>
-        </w:rPr>
-      </w:pPr>
-    </w:p>
-    <w:p>
-      <w:pPr>
-        <w:pStyle w:val="berschrift4"/>
-        <w:rPr>
-          <w:lang w:val="en-US"/>
-        </w:rPr>
-      </w:pPr>
-      <w:proofErr w:type="spellStart"/>
-      <w:r>
-        <w:rPr>
-          <w:lang w:val="en-US"/>
-        </w:rPr>
-        <w:t>Microsoft.EntityFrameworkCore.Design</w:t>
-      </w:r>
-      <w:proofErr w:type="spellEnd"/>
-    </w:p>
-    <w:p>
-      <w:pPr>
-        <w:rPr>
-          <w:lang w:val="en-US"/>
-        </w:rPr>
-      </w:pPr>
-      <w:r>
-        <w:rPr>
-          <w:lang w:val="en-US"/>
-        </w:rPr>
-        <w:t>Shared design-time components for Entity Framework Core tools.</w:t>
-      </w:r>
-    </w:p>
-    <w:p>
-      <w:pPr>
-        <w:pStyle w:val="berschrift4"/>
-        <w:rPr>
-          <w:lang w:val="en-US"/>
-        </w:rPr>
-      </w:pPr>
-      <w:proofErr w:type="spellStart"/>
       <w:r>
         <w:rPr>
           <w:lang w:val="en-US"/>
         </w:rPr>
         <w:t>Microsoft.AspNetCore.Identity.EntityFrameworkCore</w:t>
       </w:r>
-      <w:proofErr w:type="spellEnd"/>
-    </w:p>
-    <w:p>
-      <w:pPr>
-        <w:rPr>
-          <w:lang w:val="en-US"/>
-        </w:rPr>
-      </w:pPr>
-      <w:proofErr w:type="spellStart"/>
-      <w:r>
-        <w:rPr>
-          <w:lang w:val="en-US"/>
-        </w:rPr>
-        <w:t>Fuer</w:t>
-      </w:r>
-      <w:proofErr w:type="spellEnd"/>
-      <w:r>
-        <w:rPr>
-          <w:lang w:val="en-US"/>
-        </w:rPr>
-        <w:t xml:space="preserve"> </w:t>
-      </w:r>
-      <w:proofErr w:type="spellStart"/>
-      <w:r>
-        <w:rPr>
-          <w:lang w:val="en-US"/>
-        </w:rPr>
-        <w:t>geschutzte</w:t>
-      </w:r>
-      <w:proofErr w:type="spellEnd"/>
-      <w:r>
-        <w:rPr>
-          <w:lang w:val="en-US"/>
-        </w:rPr>
-        <w:t xml:space="preserve"> Admin-</w:t>
-      </w:r>
-      <w:proofErr w:type="spellStart"/>
-      <w:r>
-        <w:rPr>
-          <w:lang w:val="en-US"/>
-        </w:rPr>
-        <w:t>Bereich</w:t>
-      </w:r>
-      <w:proofErr w:type="spellEnd"/>
+    </w:p>
+    <w:p>
+      <w:pPr>
+        <w:rPr>
+          <w:lang w:val="en-US"/>
+        </w:rPr>
+      </w:pPr>
+      <w:r>
+        <w:rPr>
+          <w:lang w:val="en-US"/>
+        </w:rPr>
+        <w:t>Fuer geschutzte Admin-Bereich</w:t>
+      </w:r>
     </w:p>
     <w:p>
       <w:pPr>
@@ -802,12 +708,10 @@
         <w:r>
           <w:t xml:space="preserve">Side </w:t>
         </w:r>
-        <w:proofErr w:type="spellStart"/>
         <w:r>
           <w:t>Scroller</w:t>
         </w:r>
         <w:bookmarkEnd w:id="1"/>
-        <w:proofErr w:type="spellEnd"/>
       </w:hyperlink>
       <w:r>
         <w:t xml:space="preserve"> </w:t>
@@ -941,7 +845,6 @@
       </w:pPr>
       <w:hyperlink r:id="rId12" w:tgtFrame="_blank" w:history="1">
         <w:bookmarkStart w:id="2" w:name="_Toc144813545"/>
-        <w:proofErr w:type="spellStart"/>
         <w:r>
           <w:rPr>
             <w:lang w:val="en-US"/>
@@ -949,7 +852,6 @@
           <w:t>ZenCoding</w:t>
         </w:r>
         <w:bookmarkEnd w:id="2"/>
-        <w:proofErr w:type="spellEnd"/>
       </w:hyperlink>
       <w:r>
         <w:rPr>
@@ -1122,7 +1024,6 @@
         </w:rPr>
         <w:t xml:space="preserve">. Также в комплект входит генератор </w:t>
       </w:r>
-      <w:proofErr w:type="spellStart"/>
       <w:r>
         <w:rPr>
           <w:rFonts w:asciiTheme="minorHAnsi" w:hAnsiTheme="minorHAnsi" w:cstheme="minorHAnsi"/>
@@ -1132,7 +1033,6 @@
         </w:rPr>
         <w:t>Lorem</w:t>
       </w:r>
-      <w:proofErr w:type="spellEnd"/>
       <w:r>
         <w:rPr>
           <w:rFonts w:asciiTheme="minorHAnsi" w:hAnsiTheme="minorHAnsi" w:cstheme="minorHAnsi"/>
@@ -1162,7 +1062,6 @@
         </w:rPr>
         <w:t xml:space="preserve">, генератор </w:t>
       </w:r>
-      <w:proofErr w:type="spellStart"/>
       <w:r>
         <w:rPr>
           <w:rFonts w:asciiTheme="minorHAnsi" w:hAnsiTheme="minorHAnsi" w:cstheme="minorHAnsi"/>
@@ -1172,7 +1071,6 @@
         </w:rPr>
         <w:t>Lorem</w:t>
       </w:r>
-      <w:proofErr w:type="spellEnd"/>
       <w:r>
         <w:rPr>
           <w:rFonts w:asciiTheme="minorHAnsi" w:hAnsiTheme="minorHAnsi" w:cstheme="minorHAnsi"/>
@@ -1202,7 +1100,6 @@
         </w:rPr>
         <w:t xml:space="preserve">, генератор </w:t>
       </w:r>
-      <w:proofErr w:type="spellStart"/>
       <w:r>
         <w:rPr>
           <w:rFonts w:asciiTheme="minorHAnsi" w:hAnsiTheme="minorHAnsi" w:cstheme="minorHAnsi"/>
@@ -1212,7 +1109,6 @@
         </w:rPr>
         <w:t>PlaceHold</w:t>
       </w:r>
-      <w:proofErr w:type="spellEnd"/>
       <w:r>
         <w:rPr>
           <w:rFonts w:asciiTheme="minorHAnsi" w:hAnsiTheme="minorHAnsi" w:cstheme="minorHAnsi"/>
@@ -1223,7 +1119,6 @@
         </w:rPr>
         <w:t>.</w:t>
       </w:r>
-      <w:proofErr w:type="spellStart"/>
       <w:r>
         <w:rPr>
           <w:rFonts w:asciiTheme="minorHAnsi" w:hAnsiTheme="minorHAnsi" w:cstheme="minorHAnsi"/>
@@ -1233,7 +1128,6 @@
         </w:rPr>
         <w:t>it</w:t>
       </w:r>
-      <w:proofErr w:type="spellEnd"/>
       <w:r>
         <w:rPr>
           <w:rFonts w:asciiTheme="minorHAnsi" w:hAnsiTheme="minorHAnsi" w:cstheme="minorHAnsi"/>
@@ -2317,16 +2211,8 @@
         <w:rPr>
           <w:lang w:val="en-US"/>
         </w:rPr>
-        <w:t xml:space="preserve">Bundler and </w:t>
-      </w:r>
-      <w:proofErr w:type="spellStart"/>
-      <w:r>
-        <w:rPr>
-          <w:lang w:val="en-US"/>
-        </w:rPr>
-        <w:t>Minifier</w:t>
-      </w:r>
-      <w:proofErr w:type="spellEnd"/>
+        <w:t>Bundler and Minifier</w:t>
+      </w:r>
     </w:p>
     <w:p>
       <w:pPr>
@@ -2469,19 +2355,11 @@
           <w:lang w:val="en-US"/>
         </w:rPr>
       </w:pPr>
-      <w:proofErr w:type="spellStart"/>
-      <w:r>
-        <w:rPr>
-          <w:lang w:val="en-US"/>
-        </w:rPr>
-        <w:t>css</w:t>
-      </w:r>
-      <w:proofErr w:type="spellEnd"/>
-      <w:r>
-        <w:rPr>
-          <w:lang w:val="en-US"/>
-        </w:rPr>
-        <w:t xml:space="preserve"> tools</w:t>
+      <w:r>
+        <w:rPr>
+          <w:lang w:val="en-US"/>
+        </w:rPr>
+        <w:t>css tools</w:t>
       </w:r>
     </w:p>
     <w:p>
@@ -2543,27 +2421,17 @@
       <w:pPr>
         <w:pStyle w:val="berschrift1"/>
       </w:pPr>
-      <w:proofErr w:type="spellStart"/>
       <w:r>
         <w:lastRenderedPageBreak/>
-        <w:t>Git</w:t>
-      </w:r>
-      <w:proofErr w:type="spellEnd"/>
-      <w:r>
-        <w:t>-Einrichtung</w:t>
+        <w:t>Git-Einrichtung</w:t>
       </w:r>
     </w:p>
     <w:p>
       <w:pPr>
         <w:pStyle w:val="berschrift2"/>
       </w:pPr>
-      <w:proofErr w:type="spellStart"/>
-      <w:r>
-        <w:t>Git</w:t>
-      </w:r>
-      <w:proofErr w:type="spellEnd"/>
-      <w:r>
-        <w:t xml:space="preserve"> herunterladen und im Projekt Ordner initialisieren</w:t>
+      <w:r>
+        <w:t>Git herunterladen und im Projekt Ordner initialisieren</w:t>
       </w:r>
     </w:p>
     <w:p>
@@ -2658,7 +2526,7 @@
           <w:noProof/>
         </w:rPr>
         <w:drawing>
-          <wp:inline distT="0" distB="0" distL="0" distR="0" wp14:anchorId="1CE9CD54" wp14:editId="1A983AF4">
+          <wp:inline distT="0" distB="0" distL="0" distR="0" wp14:anchorId="1CE9CD54" wp14:editId="2BDA4775">
             <wp:extent cx="2357355" cy="1799536"/>
             <wp:effectExtent l="0" t="0" r="5080" b="0"/>
             <wp:docPr id="590956131" name="Grafik 2" descr="Ein Bild, das Elektronik, Text, Screenshot, Display enthält.&#10;&#10;Automatisch generierte Beschreibung"/>
@@ -2713,13 +2581,8 @@
         <w:pStyle w:val="berschrift2"/>
       </w:pPr>
       <w:r>
-        <w:t>.</w:t>
-      </w:r>
-      <w:proofErr w:type="spellStart"/>
-      <w:r>
-        <w:t>gitignore</w:t>
-      </w:r>
-      <w:proofErr w:type="spellEnd"/>
+        <w:t>.gitignore</w:t>
+      </w:r>
     </w:p>
     <w:p>
       <w:hyperlink r:id="rId43" w:history="1">
@@ -2774,19 +2637,9 @@
       <w:pPr>
         <w:pStyle w:val="berschrift2"/>
       </w:pPr>
-      <w:proofErr w:type="spellStart"/>
-      <w:r>
-        <w:t>git</w:t>
-      </w:r>
-      <w:proofErr w:type="spellEnd"/>
-      <w:r>
-        <w:t xml:space="preserve"> </w:t>
-      </w:r>
-      <w:proofErr w:type="spellStart"/>
-      <w:r>
-        <w:t>init</w:t>
-      </w:r>
-      <w:proofErr w:type="spellEnd"/>
+      <w:r>
+        <w:t>git init</w:t>
+      </w:r>
     </w:p>
     <w:p>
       <w:r>
@@ -2885,13 +2738,8 @@
         <w:pStyle w:val="berschrift2"/>
       </w:pPr>
       <w:r>
-        <w:t xml:space="preserve">Initial </w:t>
-      </w:r>
-      <w:proofErr w:type="spellStart"/>
-      <w:r>
-        <w:t>commit</w:t>
-      </w:r>
-      <w:proofErr w:type="spellEnd"/>
+        <w:t>Initial commit</w:t>
+      </w:r>
     </w:p>
     <w:p>
       <w:r>
@@ -3389,21 +3237,7 @@
         <w:rPr>
           <w:highlight w:val="darkGray"/>
         </w:rPr>
-        <w:t>Model „</w:t>
-      </w:r>
-      <w:proofErr w:type="spellStart"/>
-      <w:r>
-        <w:rPr>
-          <w:highlight w:val="darkGray"/>
-        </w:rPr>
-        <w:t>Dispo.cs</w:t>
-      </w:r>
-      <w:proofErr w:type="spellEnd"/>
-      <w:r>
-        <w:rPr>
-          <w:highlight w:val="darkGray"/>
-        </w:rPr>
-        <w:t>“</w:t>
+        <w:t>Model „Dispo.cs“</w:t>
       </w:r>
       <w:r>
         <w:t>?????????????????????????</w:t>
@@ -3417,15 +3251,7 @@
         </w:rPr>
       </w:pPr>
       <w:r>
-        <w:t xml:space="preserve">                                          ;</w:t>
-      </w:r>
-      <w:proofErr w:type="spellStart"/>
-      <w:r>
-        <w:t>l.kgbfvdcxsazBB</w:t>
-      </w:r>
-      <w:proofErr w:type="spellEnd"/>
-      <w:r>
-        <w:t xml:space="preserve"> ./</w:t>
+        <w:t xml:space="preserve">                                          ;l.kgbfvdcxsazBB ./</w:t>
       </w:r>
       <w:r>
         <w:br/>
@@ -3434,48 +3260,26 @@
         <w:rPr>
           <w:lang w:val="en-GB"/>
         </w:rPr>
-        <w:t>./</w:t>
-      </w:r>
-      <w:proofErr w:type="spellStart"/>
+        <w:t xml:space="preserve">./Appsettings.json  </w:t>
+      </w:r>
+      <w:r>
+        <w:rPr>
+          <w:rFonts w:ascii="Wingdings" w:eastAsia="Wingdings" w:hAnsi="Wingdings" w:cs="Wingdings"/>
+        </w:rPr>
+        <w:sym w:font="Wingdings" w:char="F0DF"/>
+      </w:r>
+      <w:r>
+        <w:rPr>
+          <w:rFonts w:ascii="Wingdings" w:eastAsia="Wingdings" w:hAnsi="Wingdings" w:cs="Wingdings"/>
+        </w:rPr>
+        <w:sym w:font="Wingdings" w:char="F0E0"/>
+      </w:r>
       <w:r>
         <w:rPr>
           <w:lang w:val="en-GB"/>
         </w:rPr>
-        <w:t>Appsettings.json</w:t>
-      </w:r>
-      <w:proofErr w:type="spellEnd"/>
-      <w:r>
-        <w:rPr>
-          <w:lang w:val="en-GB"/>
-        </w:rPr>
-        <w:t xml:space="preserve">  </w:t>
-      </w:r>
-      <w:r>
-        <w:rPr>
-          <w:rFonts w:ascii="Wingdings" w:eastAsia="Wingdings" w:hAnsi="Wingdings" w:cs="Wingdings"/>
-        </w:rPr>
-        <w:sym w:font="Wingdings" w:char="F0DF"/>
-      </w:r>
-      <w:r>
-        <w:rPr>
-          <w:rFonts w:ascii="Wingdings" w:eastAsia="Wingdings" w:hAnsi="Wingdings" w:cs="Wingdings"/>
-        </w:rPr>
-        <w:sym w:font="Wingdings" w:char="F0E0"/>
-      </w:r>
-      <w:r>
-        <w:rPr>
-          <w:lang w:val="en-GB"/>
-        </w:rPr>
-        <w:t xml:space="preserve"> Service/</w:t>
-      </w:r>
-      <w:proofErr w:type="spellStart"/>
-      <w:r>
-        <w:rPr>
-          <w:lang w:val="en-GB"/>
-        </w:rPr>
-        <w:t>Config.cs</w:t>
-      </w:r>
-      <w:proofErr w:type="spellEnd"/>
+        <w:t xml:space="preserve"> Service/Config.cs</w:t>
+      </w:r>
     </w:p>
     <w:p>
       <w:pPr>
@@ -3488,7 +3292,6 @@
           <w:lang w:val="en-US"/>
         </w:rPr>
       </w:pPr>
-      <w:proofErr w:type="spellStart"/>
       <w:r>
         <w:rPr>
           <w:rFonts w:ascii="Consolas" w:hAnsi="Consolas" w:cs="Consolas"/>
@@ -3497,62 +3300,17 @@
           <w:szCs w:val="19"/>
           <w:lang w:val="en-GB"/>
         </w:rPr>
-        <w:t>ConnectionString</w:t>
-      </w:r>
-      <w:proofErr w:type="spellEnd"/>
+        <w:t xml:space="preserve">ConnectionString, CompanyName, </w:t>
+      </w:r>
       <w:r>
         <w:rPr>
           <w:rFonts w:ascii="Consolas" w:hAnsi="Consolas" w:cs="Consolas"/>
           <w:color w:val="000000"/>
           <w:sz w:val="19"/>
           <w:szCs w:val="19"/>
-          <w:lang w:val="en-GB"/>
-        </w:rPr>
-        <w:t xml:space="preserve">, </w:t>
-      </w:r>
-      <w:proofErr w:type="spellStart"/>
-      <w:r>
-        <w:rPr>
-          <w:rFonts w:ascii="Consolas" w:hAnsi="Consolas" w:cs="Consolas"/>
-          <w:color w:val="000000"/>
-          <w:sz w:val="19"/>
-          <w:szCs w:val="19"/>
-          <w:lang w:val="en-GB"/>
-        </w:rPr>
-        <w:t>CompanyName</w:t>
-      </w:r>
-      <w:proofErr w:type="spellEnd"/>
-      <w:r>
-        <w:rPr>
-          <w:rFonts w:ascii="Consolas" w:hAnsi="Consolas" w:cs="Consolas"/>
-          <w:color w:val="000000"/>
-          <w:sz w:val="19"/>
-          <w:szCs w:val="19"/>
-          <w:lang w:val="en-GB"/>
-        </w:rPr>
-        <w:t xml:space="preserve">, </w:t>
-      </w:r>
-      <w:proofErr w:type="spellStart"/>
-      <w:r>
-        <w:rPr>
-          <w:rFonts w:ascii="Consolas" w:hAnsi="Consolas" w:cs="Consolas"/>
-          <w:color w:val="000000"/>
-          <w:sz w:val="19"/>
-          <w:szCs w:val="19"/>
-          <w:lang w:val="en-US"/>
-        </w:rPr>
-        <w:t>CompanyPhone</w:t>
-      </w:r>
-      <w:proofErr w:type="spellEnd"/>
-      <w:r>
-        <w:rPr>
-          <w:rFonts w:ascii="Consolas" w:hAnsi="Consolas" w:cs="Consolas"/>
-          <w:color w:val="000000"/>
-          <w:sz w:val="19"/>
-          <w:szCs w:val="19"/>
-          <w:lang w:val="en-US"/>
-        </w:rPr>
-        <w:t xml:space="preserve"> …</w:t>
+          <w:lang w:val="en-US"/>
+        </w:rPr>
+        <w:t>CompanyPhone …</w:t>
       </w:r>
     </w:p>
     <w:p>
@@ -3735,30 +3493,8 @@
         <w:rPr>
           <w:lang w:val="en-GB"/>
         </w:rPr>
-        <w:t xml:space="preserve">Some changes … </w:t>
-      </w:r>
-      <w:proofErr w:type="spellStart"/>
-      <w:r>
-        <w:rPr>
-          <w:lang w:val="en-GB"/>
-        </w:rPr>
-        <w:t>inkl</w:t>
-      </w:r>
-      <w:proofErr w:type="spellEnd"/>
-      <w:r>
-        <w:rPr>
-          <w:lang w:val="en-GB"/>
-        </w:rPr>
-        <w:t xml:space="preserve">. </w:t>
-      </w:r>
-      <w:proofErr w:type="spellStart"/>
-      <w:r>
-        <w:rPr>
-          <w:lang w:val="en-GB"/>
-        </w:rPr>
-        <w:t>Startup.cs</w:t>
-      </w:r>
-      <w:proofErr w:type="spellEnd"/>
+        <w:t>Some changes … inkl. Startup.cs</w:t>
+      </w:r>
     </w:p>
     <w:p>
       <w:pPr>
@@ -3822,7 +3558,7 @@
           <w:lang w:val="en-GB"/>
         </w:rPr>
         <w:drawing>
-          <wp:inline distT="0" distB="0" distL="0" distR="0" wp14:anchorId="7A0D9454" wp14:editId="1F79B16C">
+          <wp:inline distT="0" distB="0" distL="0" distR="0" wp14:anchorId="7A0D9454" wp14:editId="0C797DC3">
             <wp:extent cx="4627596" cy="4376435"/>
             <wp:effectExtent l="0" t="0" r="1905" b="5080"/>
             <wp:docPr id="225278305" name="Grafik 6"/>
@@ -4015,11 +3751,9 @@
       <w:pPr>
         <w:pStyle w:val="berschrift2"/>
       </w:pPr>
-      <w:proofErr w:type="spellStart"/>
       <w:r>
         <w:t>HomeController</w:t>
       </w:r>
-      <w:proofErr w:type="spellEnd"/>
     </w:p>
     <w:p>
       <w:r>
@@ -4274,19 +4008,11 @@
           <w:lang w:val="en-US"/>
         </w:rPr>
       </w:pPr>
-      <w:proofErr w:type="spellStart"/>
-      <w:r>
-        <w:rPr>
-          <w:lang w:val="en-US"/>
-        </w:rPr>
-        <w:t>Farben</w:t>
-      </w:r>
-      <w:proofErr w:type="spellEnd"/>
-      <w:r>
-        <w:rPr>
-          <w:lang w:val="en-US"/>
-        </w:rPr>
-        <w:t xml:space="preserve"> / Colors https://encycolorpedia.ru/eb8130</w:t>
+      <w:r>
+        <w:rPr>
+          <w:lang w:val="en-US"/>
+        </w:rPr>
+        <w:t>Farben / Colors https://encycolorpedia.ru/eb8130</w:t>
       </w:r>
     </w:p>
     <w:p>
@@ -4312,21 +4038,7 @@
         <w:rPr>
           <w:lang w:val="en-US"/>
         </w:rPr>
-        <w:t>background: -</w:t>
-      </w:r>
-      <w:proofErr w:type="spellStart"/>
-      <w:r>
-        <w:rPr>
-          <w:lang w:val="en-US"/>
-        </w:rPr>
-        <w:t>webkit</w:t>
-      </w:r>
-      <w:proofErr w:type="spellEnd"/>
-      <w:r>
-        <w:rPr>
-          <w:lang w:val="en-US"/>
-        </w:rPr>
-        <w:t>-linear-gradient(90deg, #f5680a,#f2e42c,#22e01f);</w:t>
+        <w:t>background: -webkit-linear-gradient(90deg, #f5680a,#f2e42c,#22e01f);</w:t>
       </w:r>
     </w:p>
     <w:p>
@@ -4476,44 +4188,21 @@
         <w:pStyle w:val="berschrift2"/>
       </w:pPr>
       <w:r>
-        <w:t xml:space="preserve">Struktur von </w:t>
-      </w:r>
-      <w:proofErr w:type="spellStart"/>
-      <w:r>
-        <w:t>html</w:t>
-      </w:r>
-      <w:proofErr w:type="spellEnd"/>
-      <w:r>
-        <w:t>-pages</w:t>
+        <w:t>Struktur von html-pages</w:t>
       </w:r>
       <w:r>
         <w:t xml:space="preserve"> erstellen</w:t>
       </w:r>
     </w:p>
     <w:p>
-      <w:proofErr w:type="spellStart"/>
-      <w:r>
-        <w:t>Index.cshtml</w:t>
-      </w:r>
-      <w:proofErr w:type="spellEnd"/>
-      <w:r>
-        <w:t xml:space="preserve"> -  </w:t>
-      </w:r>
-      <w:proofErr w:type="spellStart"/>
-      <w:r>
-        <w:t>login</w:t>
-      </w:r>
-      <w:proofErr w:type="spellEnd"/>
-      <w:r>
-        <w:t xml:space="preserve"> </w:t>
-      </w:r>
-      <w:proofErr w:type="spellStart"/>
-      <w:r>
-        <w:t>page</w:t>
-      </w:r>
-      <w:proofErr w:type="spellEnd"/>
-      <w:r>
-        <w:t xml:space="preserve">  </w:t>
+      <w:r>
+        <w:t xml:space="preserve">Index.cshtml -  </w:t>
+      </w:r>
+      <w:r>
+        <w:t xml:space="preserve">login </w:t>
+      </w:r>
+      <w:r>
+        <w:t xml:space="preserve">page  </w:t>
       </w:r>
       <w:r>
         <w:rPr>
@@ -4534,7 +4223,6 @@
         </w:rPr>
         <w:t>с</w:t>
       </w:r>
-      <w:proofErr w:type="spellStart"/>
       <w:r>
         <w:rPr>
           <w:rStyle w:val="ZitatZchn"/>
@@ -4544,43 +4232,23 @@
         </w:rPr>
         <w:t>shtml</w:t>
       </w:r>
-      <w:proofErr w:type="spellEnd"/>
-    </w:p>
-    <w:p>
-      <w:proofErr w:type="spellStart"/>
-      <w:r>
-        <w:t>MainPage.cshtml</w:t>
-      </w:r>
-      <w:proofErr w:type="spellEnd"/>
-      <w:r>
-        <w:t xml:space="preserve"> – Haupt- bzw. Home-Seite</w:t>
-      </w:r>
-    </w:p>
-    <w:p>
-      <w:pPr>
-        <w:rPr>
-          <w:lang w:val="en-US"/>
-        </w:rPr>
-      </w:pPr>
-      <w:r>
-        <w:rPr>
-          <w:lang w:val="en-US"/>
-        </w:rPr>
-        <w:t xml:space="preserve">Admin page </w:t>
-      </w:r>
-      <w:proofErr w:type="spellStart"/>
-      <w:r>
-        <w:rPr>
-          <w:lang w:val="en-US"/>
-        </w:rPr>
-        <w:t>bzw</w:t>
-      </w:r>
-      <w:proofErr w:type="spellEnd"/>
-      <w:r>
-        <w:rPr>
-          <w:lang w:val="en-US"/>
-        </w:rPr>
-        <w:t>. Admin Area</w:t>
+    </w:p>
+    <w:p>
+      <w:r>
+        <w:t>MainPage.cshtml – Haupt- bzw. Home-Seite</w:t>
+      </w:r>
+    </w:p>
+    <w:p>
+      <w:pPr>
+        <w:rPr>
+          <w:lang w:val="en-US"/>
+        </w:rPr>
+      </w:pPr>
+      <w:r>
+        <w:rPr>
+          <w:lang w:val="en-US"/>
+        </w:rPr>
+        <w:t>Admin page bzw. Admin Area</w:t>
       </w:r>
     </w:p>
     <w:p>
@@ -4900,7 +4568,7 @@
           <w:lang w:val="en-US"/>
         </w:rPr>
         <w:drawing>
-          <wp:inline distT="0" distB="0" distL="0" distR="0" wp14:anchorId="2BB92FE6" wp14:editId="3AC7D66C">
+          <wp:inline distT="0" distB="0" distL="0" distR="0" wp14:anchorId="2BB92FE6" wp14:editId="289237F5">
             <wp:extent cx="5750560" cy="2943860"/>
             <wp:effectExtent l="0" t="0" r="2540" b="8890"/>
             <wp:docPr id="304592220" name="Grafik 4" descr="Ein Bild, das Text, Screenshot, Software, Computer enthält.&#10;&#10;Automatisch generierte Beschreibung"/>
@@ -4955,7 +4623,7 @@
           <w:noProof/>
         </w:rPr>
         <w:drawing>
-          <wp:inline distT="0" distB="0" distL="0" distR="0" wp14:anchorId="1CFB58EB" wp14:editId="5E77F390">
+          <wp:inline distT="0" distB="0" distL="0" distR="0" wp14:anchorId="1CFB58EB" wp14:editId="2B4F9EF7">
             <wp:extent cx="2401732" cy="1602931"/>
             <wp:effectExtent l="19050" t="19050" r="17780" b="16510"/>
             <wp:docPr id="1036614789" name="Grafik 5" descr="Ein Bild, das Text, Screenshot, Software, Schrift enthält.&#10;&#10;Automatisch generierte Beschreibung"/>
@@ -5155,13 +4823,8 @@
         <w:t xml:space="preserve">Implementierung von </w:t>
       </w:r>
       <w:r>
-        <w:t xml:space="preserve">Haupt-Menu und </w:t>
-      </w:r>
-      <w:proofErr w:type="spellStart"/>
-      <w:r>
-        <w:t>HeaderPartial</w:t>
-      </w:r>
-      <w:proofErr w:type="spellEnd"/>
+        <w:t>Haupt-Menu und HeaderPartial</w:t>
+      </w:r>
     </w:p>
     <w:p/>
     <w:p>
@@ -5235,7 +4898,7 @@
         </w:rPr>
         <w:lastRenderedPageBreak/>
         <w:drawing>
-          <wp:inline distT="0" distB="0" distL="0" distR="0" wp14:anchorId="21D00543" wp14:editId="06E6C749">
+          <wp:inline distT="0" distB="0" distL="0" distR="0" wp14:anchorId="21D00543" wp14:editId="03A9FCB0">
             <wp:extent cx="3155473" cy="1064694"/>
             <wp:effectExtent l="0" t="0" r="6985" b="2540"/>
             <wp:docPr id="19157679" name="Grafik 4"/>
@@ -5316,7 +4979,7 @@
           <w:noProof/>
         </w:rPr>
         <w:drawing>
-          <wp:inline distT="0" distB="0" distL="0" distR="0" wp14:anchorId="21B2DDAB" wp14:editId="06B5C8D8">
+          <wp:inline distT="0" distB="0" distL="0" distR="0" wp14:anchorId="21B2DDAB" wp14:editId="7004CFEF">
             <wp:extent cx="5750560" cy="3070860"/>
             <wp:effectExtent l="0" t="0" r="2540" b="0"/>
             <wp:docPr id="1612032487" name="Grafik 5"/>
@@ -5423,39 +5086,15 @@
         <w:rPr>
           <w:color w:val="FF0000"/>
         </w:rPr>
-        <w:t xml:space="preserve"> </w:t>
-      </w:r>
-      <w:proofErr w:type="spellStart"/>
+        <w:t xml:space="preserve"> zw</w:t>
+      </w:r>
       <w:r>
         <w:rPr>
           <w:color w:val="FF0000"/>
-        </w:rPr>
-        <w:t>zw</w:t>
-      </w:r>
-      <w:r>
-        <w:rPr>
-          <w:color w:val="FF0000"/>
-          <w:lang w:val="en-US"/>
-        </w:rPr>
-        <w:t>eks</w:t>
-      </w:r>
-      <w:proofErr w:type="spellEnd"/>
-      <w:r>
-        <w:rPr>
-          <w:color w:val="FF0000"/>
-          <w:lang w:val="en-US"/>
-        </w:rPr>
-        <w:t xml:space="preserve"> </w:t>
-      </w:r>
-      <w:proofErr w:type="spellStart"/>
-      <w:r>
-        <w:rPr>
-          <w:color w:val="FF0000"/>
-          <w:lang w:val="en-US"/>
-        </w:rPr>
-        <w:t>testen</w:t>
-      </w:r>
-      <w:proofErr w:type="spellEnd"/>
+          <w:lang w:val="en-US"/>
+        </w:rPr>
+        <w:t>eks testen</w:t>
+      </w:r>
     </w:p>
     <w:p>
       <w:pPr>
@@ -5534,13 +5173,8 @@
           <w:numId w:val="2"/>
         </w:numPr>
       </w:pPr>
-      <w:proofErr w:type="spellStart"/>
-      <w:r>
-        <w:t>Mitleres</w:t>
-      </w:r>
-      <w:proofErr w:type="spellEnd"/>
-      <w:r>
-        <w:t xml:space="preserve"> Bloc</w:t>
+      <w:r>
+        <w:t>Mitleres Bloc</w:t>
       </w:r>
       <w:r>
         <w:t>k</w:t>
@@ -5687,15 +5321,7 @@
     <w:p/>
     <w:p>
       <w:r>
-        <w:t>Implementierung von Haupt-Seite (</w:t>
-      </w:r>
-      <w:proofErr w:type="spellStart"/>
-      <w:r>
-        <w:t>MainPage.chshtml</w:t>
-      </w:r>
-      <w:proofErr w:type="spellEnd"/>
-      <w:r>
-        <w:t>)</w:t>
+        <w:t>Implementierung von Haupt-Seite (MainPage.chshtml)</w:t>
       </w:r>
     </w:p>
     <w:p>
@@ -5742,13 +5368,8 @@
     </w:p>
     <w:p>
       <w:r>
-        <w:t xml:space="preserve">Übertragung vom Code aus </w:t>
-      </w:r>
-      <w:proofErr w:type="spellStart"/>
-      <w:r>
-        <w:t>Index.cshtml</w:t>
-      </w:r>
-      <w:proofErr w:type="spellEnd"/>
+        <w:t>Übertragung vom Code aus Index.cshtml</w:t>
+      </w:r>
     </w:p>
     <w:p>
       <w:pPr>
@@ -5760,19 +5381,7 @@
     </w:p>
     <w:p>
       <w:r>
-        <w:t xml:space="preserve">Auch als </w:t>
-      </w:r>
-      <w:proofErr w:type="spellStart"/>
-      <w:r>
-        <w:t>PartialView</w:t>
-      </w:r>
-      <w:proofErr w:type="spellEnd"/>
-      <w:r>
-        <w:t xml:space="preserve">: </w:t>
-      </w:r>
-      <w:proofErr w:type="spellStart"/>
-      <w:r>
-        <w:t>Table</w:t>
+        <w:t>Auch als PartialView: Table</w:t>
       </w:r>
       <w:r>
         <w:t>Material</w:t>
@@ -5780,7 +5389,6 @@
       <w:r>
         <w:t>Partial.cshtml</w:t>
       </w:r>
-      <w:proofErr w:type="spellEnd"/>
     </w:p>
     <w:p>
       <w:r>
@@ -5962,7 +5570,7 @@
           <w:noProof/>
         </w:rPr>
         <w:drawing>
-          <wp:inline distT="0" distB="0" distL="0" distR="0" wp14:anchorId="71FD0601" wp14:editId="5A04D6EB">
+          <wp:inline distT="0" distB="0" distL="0" distR="0" wp14:anchorId="71FD0601" wp14:editId="4A887532">
             <wp:extent cx="7332345" cy="271780"/>
             <wp:effectExtent l="0" t="0" r="1905" b="0"/>
             <wp:docPr id="1716268089" name="Grafik 1"/>
@@ -6050,16 +5658,8 @@
               <w:rPr>
                 <w:lang w:val="en-US"/>
               </w:rPr>
-              <w:t xml:space="preserve">- </w:t>
+              <w:t>- Kontakt</w:t>
             </w:r>
-            <w:proofErr w:type="spellStart"/>
-            <w:r>
-              <w:rPr>
-                <w:lang w:val="en-US"/>
-              </w:rPr>
-              <w:t>Kontakt</w:t>
-            </w:r>
-            <w:proofErr w:type="spellEnd"/>
           </w:p>
           <w:p>
             <w:pPr>
@@ -6670,16 +6270,8 @@
         <w:rPr>
           <w:lang w:val="en-US"/>
         </w:rPr>
-        <w:t xml:space="preserve">, </w:t>
-      </w:r>
-      <w:proofErr w:type="spellStart"/>
-      <w:r>
-        <w:rPr>
-          <w:lang w:val="en-US"/>
-        </w:rPr>
-        <w:t>Fehlerkorrektur</w:t>
-      </w:r>
-      <w:proofErr w:type="spellEnd"/>
+        <w:t>, Fehlerkorrektur</w:t>
+      </w:r>
     </w:p>
     <w:p>
       <w:pPr>
@@ -6835,13 +6427,8 @@
         <w:t>Verbesserungen</w:t>
       </w:r>
       <w:r>
-        <w:t xml:space="preserve"> / Code </w:t>
-      </w:r>
-      <w:proofErr w:type="spellStart"/>
-      <w:r>
-        <w:t>Refactoring</w:t>
-      </w:r>
-      <w:proofErr w:type="spellEnd"/>
+        <w:t xml:space="preserve"> / Code Refactoring</w:t>
+      </w:r>
     </w:p>
     <w:p/>
     <w:p>
@@ -6863,7 +6450,6 @@
           <w:lang w:val="en-US"/>
         </w:rPr>
       </w:pPr>
-      <w:proofErr w:type="spellStart"/>
       <w:r>
         <w:rPr>
           <w:rFonts w:ascii="Consolas" w:hAnsi="Consolas" w:cs="Consolas"/>
@@ -6872,18 +6458,7 @@
           <w:szCs w:val="19"/>
           <w:lang w:val="en-US"/>
         </w:rPr>
-        <w:t>Verzeichnis</w:t>
-      </w:r>
-      <w:proofErr w:type="spellEnd"/>
-      <w:r>
-        <w:rPr>
-          <w:rFonts w:ascii="Consolas" w:hAnsi="Consolas" w:cs="Consolas"/>
-          <w:color w:val="000000"/>
-          <w:sz w:val="19"/>
-          <w:szCs w:val="19"/>
-          <w:lang w:val="en-US"/>
-        </w:rPr>
-        <w:t xml:space="preserve"> Shared</w:t>
+        <w:t>Verzeichnis Shared</w:t>
       </w:r>
     </w:p>
     <w:p>
@@ -7175,21 +6750,7 @@
         <w:rPr>
           <w:lang w:val="en-US"/>
         </w:rPr>
-        <w:t>Fenster “</w:t>
-      </w:r>
-      <w:proofErr w:type="spellStart"/>
-      <w:r>
-        <w:rPr>
-          <w:lang w:val="en-US"/>
-        </w:rPr>
-        <w:t>Kontakt</w:t>
-      </w:r>
-      <w:proofErr w:type="spellEnd"/>
-      <w:r>
-        <w:rPr>
-          <w:lang w:val="en-US"/>
-        </w:rPr>
-        <w:t>”</w:t>
+        <w:t>Fenster “Kontakt”</w:t>
       </w:r>
     </w:p>
     <w:p>
@@ -7334,14 +6895,7 @@
         <w:rPr>
           <w:lang w:val="en-US"/>
         </w:rPr>
-        <w:t>Popup/ modal Fenster “</w:t>
-      </w:r>
-      <w:proofErr w:type="spellStart"/>
-      <w:r>
-        <w:rPr>
-          <w:lang w:val="en-US"/>
-        </w:rPr>
-        <w:t>A</w:t>
+        <w:t>Popup/ modal Fenster “A</w:t>
       </w:r>
       <w:r>
         <w:rPr>
@@ -7349,7 +6903,6 @@
         </w:rPr>
         <w:t>nfahrt</w:t>
       </w:r>
-      <w:proofErr w:type="spellEnd"/>
       <w:r>
         <w:rPr>
           <w:lang w:val="en-US"/>
@@ -7516,15 +7069,7 @@
     </w:p>
     <w:p>
       <w:r>
-        <w:t xml:space="preserve">Commit (Stand 30.11.2023 Anfang des </w:t>
-      </w:r>
-      <w:proofErr w:type="spellStart"/>
-      <w:r>
-        <w:t>Taes</w:t>
-      </w:r>
-      <w:proofErr w:type="spellEnd"/>
-      <w:r>
-        <w:t>)</w:t>
+        <w:t>Commit (Stand 30.11.2023 Anfang des Taes)</w:t>
       </w:r>
     </w:p>
     <w:p>
@@ -7532,18 +7077,15 @@
         <w:pStyle w:val="berschrift2"/>
       </w:pPr>
       <w:r>
-        <w:t>Entwurf vo</w:t>
-      </w:r>
-      <w:r>
-        <w:t xml:space="preserve">m </w:t>
-      </w:r>
-      <w:r>
-        <w:t>Schema von CSS- und SASS-Dateien</w:t>
+        <w:t>Entwurf vom Schema von CSS- und SASS-Dateien</w:t>
       </w:r>
     </w:p>
     <w:p/>
     <w:p>
       <w:r>
+        <w:rPr>
+          <w:noProof/>
+        </w:rPr>
         <w:drawing>
           <wp:inline distT="0" distB="0" distL="0" distR="0" wp14:anchorId="510FE98C" wp14:editId="6A7F8785">
             <wp:extent cx="2375022" cy="1600282"/>
@@ -7584,6 +7126,9 @@
     <w:p/>
     <w:p>
       <w:r>
+        <w:rPr>
+          <w:noProof/>
+        </w:rPr>
         <w:drawing>
           <wp:inline distT="0" distB="0" distL="0" distR="0" wp14:anchorId="3935EC8D" wp14:editId="76D8FA3E">
             <wp:extent cx="3119120" cy="474457"/>
@@ -7624,6 +7169,9 @@
     <w:p/>
     <w:p>
       <w:r>
+        <w:rPr>
+          <w:noProof/>
+        </w:rPr>
         <w:drawing>
           <wp:inline distT="0" distB="0" distL="0" distR="0" wp14:anchorId="03940991" wp14:editId="0F520E8C">
             <wp:extent cx="2926080" cy="2669479"/>
@@ -7678,41 +7226,24 @@
     <w:p>
       <w:pPr>
         <w:pStyle w:val="Textkrper"/>
+        <w:rPr>
+          <w:lang w:val="en-US"/>
+        </w:rPr>
       </w:pPr>
       <w:r>
         <w:rPr>
           <w:rFonts w:asciiTheme="majorHAnsi" w:eastAsiaTheme="majorEastAsia" w:hAnsiTheme="majorHAnsi" w:cstheme="majorBidi"/>
           <w:color w:val="1F3763" w:themeColor="accent1" w:themeShade="7F"/>
           <w:szCs w:val="24"/>
+          <w:lang w:val="en-US"/>
         </w:rPr>
         <w:br/>
       </w:r>
       <w:r>
-        <w:t>~/</w:t>
-      </w:r>
-      <w:proofErr w:type="spellStart"/>
-      <w:r>
-        <w:t>wwwroot</w:t>
-      </w:r>
-      <w:proofErr w:type="spellEnd"/>
-      <w:r>
-        <w:t>/</w:t>
-      </w:r>
-      <w:proofErr w:type="spellStart"/>
-      <w:r>
-        <w:t>sass</w:t>
-      </w:r>
-      <w:proofErr w:type="spellEnd"/>
-      <w:r>
-        <w:t>/</w:t>
-      </w:r>
-      <w:proofErr w:type="spellStart"/>
-      <w:r>
-        <w:t>main.scss</w:t>
-      </w:r>
-      <w:proofErr w:type="spellEnd"/>
-      <w:r>
-        <w:t xml:space="preserve"> </w:t>
+        <w:rPr>
+          <w:lang w:val="en-US"/>
+        </w:rPr>
+        <w:t xml:space="preserve">~/wwwroot/sass/main.scss </w:t>
       </w:r>
       <w:r>
         <w:rPr>
@@ -7721,21 +7252,10 @@
         <w:sym w:font="Wingdings" w:char="F0E0"/>
       </w:r>
       <w:r>
-        <w:t xml:space="preserve">  </w:t>
-      </w:r>
-      <w:r>
-        <w:t>re</w:t>
-      </w:r>
-      <w:r>
-        <w:t xml:space="preserve">cht </w:t>
-      </w:r>
-      <w:proofErr w:type="spellStart"/>
-      <w:r>
-        <w:t>click</w:t>
-      </w:r>
-      <w:proofErr w:type="spellEnd"/>
-      <w:r>
-        <w:t xml:space="preserve">  </w:t>
+        <w:rPr>
+          <w:lang w:val="en-US"/>
+        </w:rPr>
+        <w:t xml:space="preserve">  recht click  </w:t>
       </w:r>
       <w:r>
         <w:rPr>
@@ -7744,15 +7264,10 @@
         <w:sym w:font="Wingdings" w:char="F0E0"/>
       </w:r>
       <w:r>
-        <w:t xml:space="preserve">  web </w:t>
-      </w:r>
-      <w:proofErr w:type="spellStart"/>
-      <w:r>
-        <w:t>compiler</w:t>
-      </w:r>
-      <w:proofErr w:type="spellEnd"/>
-      <w:r>
-        <w:t xml:space="preserve">  </w:t>
+        <w:rPr>
+          <w:lang w:val="en-US"/>
+        </w:rPr>
+        <w:t xml:space="preserve">  web compiler  </w:t>
       </w:r>
       <w:r>
         <w:rPr>
@@ -7761,23 +7276,10 @@
         <w:sym w:font="Wingdings" w:char="F0E0"/>
       </w:r>
       <w:r>
-        <w:t xml:space="preserve"> </w:t>
-      </w:r>
-      <w:proofErr w:type="spellStart"/>
-      <w:r>
-        <w:t>compile</w:t>
-      </w:r>
-      <w:proofErr w:type="spellEnd"/>
-      <w:r>
-        <w:t xml:space="preserve"> </w:t>
-      </w:r>
-      <w:proofErr w:type="spellStart"/>
-      <w:r>
-        <w:t>file</w:t>
-      </w:r>
-      <w:proofErr w:type="spellEnd"/>
-      <w:r>
-        <w:t xml:space="preserve"> </w:t>
+        <w:rPr>
+          <w:lang w:val="en-US"/>
+        </w:rPr>
+        <w:t xml:space="preserve"> compile file </w:t>
       </w:r>
       <w:r>
         <w:rPr>
@@ -7797,13 +7299,7 @@
         <w:sym w:font="Wingdings" w:char="F0E0"/>
       </w:r>
       <w:r>
-        <w:t xml:space="preserve"> </w:t>
-      </w:r>
-      <w:r>
-        <w:t>folgende D</w:t>
-      </w:r>
-      <w:r>
-        <w:t>ateien werden automatisch erstellt</w:t>
+        <w:t xml:space="preserve"> folgende Dateien werden automatisch erstellt</w:t>
       </w:r>
     </w:p>
     <w:p>
@@ -7812,20 +7308,17 @@
         <w:ind w:left="708"/>
         <w:rPr>
           <w:i/>
-          <w:lang w:val="en-GB"/>
         </w:rPr>
       </w:pPr>
       <w:r>
         <w:rPr>
           <w:i/>
-          <w:lang w:val="en-GB"/>
         </w:rPr>
         <w:t xml:space="preserve">main.css, </w:t>
       </w:r>
       <w:r>
         <w:rPr>
           <w:i/>
-          <w:lang w:val="en-GB"/>
         </w:rPr>
         <w:br/>
         <w:t>main.min.css</w:t>
@@ -7833,56 +7326,37 @@
       <w:r>
         <w:rPr>
           <w:i/>
+        </w:rPr>
+        <w:br/>
+        <w:t>compilerconfig.json</w:t>
+      </w:r>
+      <w:r>
+        <w:rPr>
+          <w:i/>
+        </w:rPr>
+        <w:br/>
+        <w:t>compilerconfig.json.defaults</w:t>
+      </w:r>
+    </w:p>
+    <w:p>
+      <w:pPr>
+        <w:pStyle w:val="Textkrper"/>
+        <w:rPr>
           <w:lang w:val="en-GB"/>
         </w:rPr>
-        <w:br/>
-      </w:r>
-      <w:proofErr w:type="spellStart"/>
-      <w:r>
-        <w:rPr>
-          <w:i/>
+      </w:pPr>
+      <w:r>
+        <w:rPr>
+          <w:lang w:val="en-US"/>
+        </w:rPr>
+        <w:t>In</w:t>
+      </w:r>
+      <w:r>
+        <w:rPr>
           <w:lang w:val="en-GB"/>
         </w:rPr>
-        <w:t>compilerconfig.json</w:t>
-      </w:r>
-      <w:proofErr w:type="spellEnd"/>
-      <w:r>
-        <w:rPr>
-          <w:i/>
-          <w:lang w:val="en-GB"/>
-        </w:rPr>
-        <w:br/>
-      </w:r>
-      <w:proofErr w:type="spellStart"/>
-      <w:r>
-        <w:rPr>
-          <w:i/>
-          <w:lang w:val="en-GB"/>
-        </w:rPr>
-        <w:t>compilerconfig.json.defaults</w:t>
-      </w:r>
-      <w:proofErr w:type="spellEnd"/>
-    </w:p>
-    <w:p>
-      <w:pPr>
-        <w:pStyle w:val="Textkrper"/>
-        <w:rPr>
-          <w:lang w:val="en-GB"/>
-        </w:rPr>
-      </w:pPr>
-      <w:r>
-        <w:rPr>
-          <w:lang w:val="en-US"/>
-        </w:rPr>
-        <w:t>In</w:t>
-      </w:r>
-      <w:r>
-        <w:rPr>
-          <w:lang w:val="en-GB"/>
-        </w:rPr>
         <w:t xml:space="preserve"> </w:t>
       </w:r>
-      <w:proofErr w:type="spellStart"/>
       <w:r>
         <w:rPr>
           <w:i/>
@@ -7907,7 +7381,6 @@
         </w:rPr>
         <w:t>json</w:t>
       </w:r>
-      <w:proofErr w:type="spellEnd"/>
       <w:r>
         <w:rPr>
           <w:i/>
@@ -7916,14 +7389,12 @@
         </w:rPr>
         <w:br/>
       </w:r>
-      <w:proofErr w:type="spellStart"/>
       <w:r>
         <w:rPr>
           <w:lang w:val="en-US"/>
         </w:rPr>
         <w:t>ändern</w:t>
       </w:r>
-      <w:proofErr w:type="spellEnd"/>
       <w:r>
         <w:rPr>
           <w:lang w:val="en-GB"/>
@@ -7935,23 +7406,7 @@
           <w:color w:val="2E75B6"/>
           <w:lang w:val="en-GB"/>
         </w:rPr>
-        <w:t>«</w:t>
-      </w:r>
-      <w:proofErr w:type="spellStart"/>
-      <w:r>
-        <w:rPr>
-          <w:color w:val="2E75B6"/>
-          <w:lang w:val="en-GB"/>
-        </w:rPr>
-        <w:t>outputFile</w:t>
-      </w:r>
-      <w:proofErr w:type="spellEnd"/>
-      <w:r>
-        <w:rPr>
-          <w:color w:val="2E75B6"/>
-          <w:lang w:val="en-GB"/>
-        </w:rPr>
-        <w:t>»</w:t>
+        <w:t>«outputFile»</w:t>
       </w:r>
       <w:r>
         <w:rPr>
@@ -7964,21 +7419,7 @@
         <w:rPr>
           <w:lang w:val="en-GB"/>
         </w:rPr>
-        <w:t>«</w:t>
-      </w:r>
-      <w:proofErr w:type="spellStart"/>
-      <w:r>
-        <w:rPr>
-          <w:lang w:val="en-GB"/>
-        </w:rPr>
-        <w:t>wwwroot</w:t>
-      </w:r>
-      <w:proofErr w:type="spellEnd"/>
-      <w:r>
-        <w:rPr>
-          <w:lang w:val="en-GB"/>
-        </w:rPr>
-        <w:t>/</w:t>
+        <w:t>«wwwroot/</w:t>
       </w:r>
       <w:r>
         <w:rPr>
@@ -8003,23 +7444,8 @@
         <w:rPr>
           <w:lang w:val="en-GB"/>
         </w:rPr>
-        <w:t xml:space="preserve"> «</w:t>
-      </w:r>
-      <w:proofErr w:type="spellStart"/>
-      <w:r>
-        <w:rPr>
-          <w:lang w:val="en-GB"/>
-        </w:rPr>
-        <w:t>wwwroot</w:t>
-      </w:r>
-      <w:proofErr w:type="spellEnd"/>
-      <w:r>
-        <w:rPr>
-          <w:lang w:val="en-GB"/>
-        </w:rPr>
-        <w:t>/</w:t>
-      </w:r>
-      <w:proofErr w:type="spellStart"/>
+        <w:t xml:space="preserve"> «wwwroot/</w:t>
+      </w:r>
       <w:r>
         <w:rPr>
           <w:b/>
@@ -8027,7 +7453,6 @@
         </w:rPr>
         <w:t>css</w:t>
       </w:r>
-      <w:proofErr w:type="spellEnd"/>
       <w:r>
         <w:rPr>
           <w:lang w:val="en-GB"/>
@@ -8049,10 +7474,7 @@
       </w:pPr>
       <w:r>
         <w:lastRenderedPageBreak/>
-        <w:t>Die Datei</w:t>
-      </w:r>
-      <w:r>
-        <w:t xml:space="preserve"> </w:t>
+        <w:t xml:space="preserve">Die Datei </w:t>
       </w:r>
       <w:r>
         <w:rPr>
@@ -8061,7 +7483,25 @@
           <w:sz w:val="20"/>
           <w:szCs w:val="20"/>
         </w:rPr>
-        <w:t>style</w:t>
+        <w:t>style.css</w:t>
+      </w:r>
+      <w:r>
+        <w:t xml:space="preserve">  löschen und das Projekt neu kompilieren</w:t>
+      </w:r>
+      <w:r>
+        <w:t xml:space="preserve">, dann </w:t>
+      </w:r>
+      <w:r>
+        <w:t xml:space="preserve">erstellt der </w:t>
+      </w:r>
+      <w:r>
+        <w:t xml:space="preserve">Compiler </w:t>
+      </w:r>
+      <w:r>
+        <w:t>die Dateien</w:t>
+      </w:r>
+      <w:r>
+        <w:t xml:space="preserve"> </w:t>
       </w:r>
       <w:r>
         <w:rPr>
@@ -8070,34 +7510,10 @@
           <w:sz w:val="20"/>
           <w:szCs w:val="20"/>
         </w:rPr>
-        <w:t>.css</w:t>
-      </w:r>
-      <w:r>
-        <w:t xml:space="preserve">  </w:t>
-      </w:r>
-      <w:r>
-        <w:t>löschen und das Projekt neu kompilieren</w:t>
-      </w:r>
-      <w:r>
-        <w:t xml:space="preserve">, dann </w:t>
-      </w:r>
-      <w:r>
-        <w:t>erstellt</w:t>
-      </w:r>
-      <w:r>
-        <w:t xml:space="preserve"> der </w:t>
-      </w:r>
-      <w:r>
-        <w:t>Compiler</w:t>
-      </w:r>
-      <w:r>
-        <w:t xml:space="preserve"> </w:t>
-      </w:r>
-      <w:r>
-        <w:t>die Dateien</w:t>
-      </w:r>
-      <w:r>
-        <w:t xml:space="preserve"> </w:t>
+        <w:t xml:space="preserve">main.css </w:t>
+      </w:r>
+      <w:r>
+        <w:t xml:space="preserve">und  </w:t>
       </w:r>
       <w:r>
         <w:rPr>
@@ -8106,18 +7522,6 @@
           <w:sz w:val="20"/>
           <w:szCs w:val="20"/>
         </w:rPr>
-        <w:t xml:space="preserve">main.css </w:t>
-      </w:r>
-      <w:r>
-        <w:t xml:space="preserve">und  </w:t>
-      </w:r>
-      <w:r>
-        <w:rPr>
-          <w:rFonts w:ascii="Consolas" w:hAnsi="Consolas" w:cs="Consolas"/>
-          <w:color w:val="A31515"/>
-          <w:sz w:val="20"/>
-          <w:szCs w:val="20"/>
-        </w:rPr>
         <w:t>main.min.css</w:t>
       </w:r>
     </w:p>
@@ -8126,15 +7530,7 @@
         <w:t>Link zur Style-Datei i</w:t>
       </w:r>
       <w:r>
-        <w:t xml:space="preserve">n </w:t>
-      </w:r>
-      <w:proofErr w:type="spellStart"/>
-      <w:r>
-        <w:t>html</w:t>
-      </w:r>
-      <w:proofErr w:type="spellEnd"/>
-      <w:r>
-        <w:t xml:space="preserve"> anpassen</w:t>
+        <w:t>n html anpassen</w:t>
       </w:r>
     </w:p>
     <w:p>
@@ -8145,6 +7541,7 @@
       </w:pPr>
       <w:r>
         <w:rPr>
+          <w:noProof/>
           <w:lang w:val="ru-RU"/>
         </w:rPr>
         <w:drawing>
@@ -8185,58 +7582,144 @@
       </w:r>
     </w:p>
     <w:p>
-      <w:r>
+      <w:pPr>
+        <w:rPr>
+          <w:lang w:val="en-GB"/>
+        </w:rPr>
+      </w:pPr>
+      <w:r>
+        <w:rPr>
+          <w:lang w:val="en-GB"/>
+        </w:rPr>
         <w:t>Testen</w:t>
       </w:r>
     </w:p>
+    <w:p>
+      <w:pPr>
+        <w:rPr>
+          <w:lang w:val="en-GB"/>
+        </w:rPr>
+      </w:pPr>
+    </w:p>
+    <w:p>
+      <w:pPr>
+        <w:pStyle w:val="berschrift3"/>
+        <w:rPr>
+          <w:lang w:val="en-GB"/>
+        </w:rPr>
+      </w:pPr>
+      <w:r>
+        <w:rPr>
+          <w:lang w:val="en-GB"/>
+        </w:rPr>
+        <w:t>Normalize.css</w:t>
+      </w:r>
+    </w:p>
+    <w:p>
+      <w:pPr>
+        <w:rPr>
+          <w:lang w:val="en-GB"/>
+        </w:rPr>
+      </w:pPr>
+      <w:r>
+        <w:rPr>
+          <w:lang w:val="en-GB"/>
+        </w:rPr>
+        <w:t>https://nicolasgallagher.com/about-normalize-css/</w:t>
+      </w:r>
+    </w:p>
+    <w:p>
+      <w:pPr>
+        <w:rPr>
+          <w:lang w:val="en-GB"/>
+        </w:rPr>
+      </w:pPr>
+    </w:p>
+    <w:p>
+      <w:pPr>
+        <w:pStyle w:val="berschrift3"/>
+      </w:pPr>
+      <w:r>
+        <w:t>Schriftarten herunterladen</w:t>
+      </w:r>
+    </w:p>
+    <w:p>
+      <w:r>
+        <w:t>https://fonts.google.com/specimen/Roboto?query=roboto</w:t>
+      </w:r>
+    </w:p>
+    <w:p>
+      <w:r>
+        <w:t xml:space="preserve">Konvertieren ftp </w:t>
+      </w:r>
+      <w:r>
+        <w:sym w:font="Wingdings" w:char="F0E0"/>
+      </w:r>
+      <w:r>
+        <w:t xml:space="preserve"> woff :  </w:t>
+      </w:r>
+      <w:r>
+        <w:t>https://www.fontsquirrel.com/tools/webfont-generator</w:t>
+      </w:r>
+    </w:p>
+    <w:p>
+      <w:pPr>
+        <w:pStyle w:val="berschrift3"/>
+      </w:pPr>
+    </w:p>
+    <w:p>
+      <w:pPr>
+        <w:pStyle w:val="berschrift3"/>
+      </w:pPr>
+      <w:r>
+        <w:t>Variablen in variables.scss definieren</w:t>
+      </w:r>
+    </w:p>
+    <w:p>
+      <w:r>
+        <w:t>In diesem Project - Farben</w:t>
+      </w:r>
+    </w:p>
+    <w:p>
+      <w:pPr>
+        <w:pStyle w:val="berschrift3"/>
+      </w:pPr>
+      <w:r>
+        <w:t xml:space="preserve">Scss-Dateien </w:t>
+      </w:r>
+      <w:r>
+        <w:t>I</w:t>
+      </w:r>
+      <w:r>
+        <w:t>n main.scss verknüpfen</w:t>
+      </w:r>
+    </w:p>
+    <w:p>
+      <w:pPr>
+        <w:rPr>
+          <w:lang w:val="en-US"/>
+        </w:rPr>
+      </w:pPr>
+    </w:p>
     <w:p/>
-    <w:p>
-      <w:pPr>
-        <w:pStyle w:val="berschrift3"/>
-      </w:pPr>
-      <w:r>
-        <w:t>Normalize.css</w:t>
-      </w:r>
-    </w:p>
-    <w:p>
-      <w:r>
-        <w:t>https://nicolasgallagher.com/about-normalize-css/</w:t>
-      </w:r>
-    </w:p>
     <w:p/>
-    <w:p>
-      <w:pPr>
-        <w:pStyle w:val="berschrift3"/>
-      </w:pPr>
-      <w:r>
-        <w:t>Schriftarten herunterladen</w:t>
-      </w:r>
-    </w:p>
-    <w:p>
-      <w:r>
-        <w:t>https://fonts.google.com/specimen/Roboto?query=roboto</w:t>
-      </w:r>
-    </w:p>
-    <w:p>
-      <w:r>
-        <w:t xml:space="preserve">Konvertieren ftp </w:t>
-      </w:r>
-      <w:r>
-        <w:sym w:font="Wingdings" w:char="F0E0"/>
-      </w:r>
-      <w:r>
-        <w:t xml:space="preserve"> </w:t>
-      </w:r>
-      <w:proofErr w:type="spellStart"/>
-      <w:r>
-        <w:t>woff</w:t>
-      </w:r>
-      <w:proofErr w:type="spellEnd"/>
-      <w:r>
-        <w:t xml:space="preserve"> :  </w:t>
-      </w:r>
-      <w:r>
-        <w:t>https://www.fontsquirrel.com/tools/webfont-generator</w:t>
+    <w:p/>
+    <w:p/>
+    <w:p/>
+    <w:p/>
+    <w:p/>
+    <w:p/>
+    <w:p>
+      <w:pPr>
+        <w:pStyle w:val="berschrift1"/>
+      </w:pPr>
+      <w:r>
+        <w:t>Identity</w:t>
+      </w:r>
+    </w:p>
+    <w:p>
+      <w:r>
+        <w:t>https://metanit.com/sharp/aspnet5/16.2.php?ysclid=lpb5q8y9rp881163781</w:t>
       </w:r>
     </w:p>
     <w:p/>
@@ -8249,173 +7732,16 @@
     <w:p/>
     <w:p/>
     <w:p/>
-    <w:p>
-      <w:pPr>
-        <w:pStyle w:val="berschrift1"/>
-        <w:rPr>
-          <w:lang w:val="en-US"/>
-        </w:rPr>
-      </w:pPr>
-      <w:r>
-        <w:rPr>
-          <w:lang w:val="en-US"/>
-        </w:rPr>
-        <w:t>Identity</w:t>
-      </w:r>
-    </w:p>
-    <w:p>
-      <w:pPr>
-        <w:rPr>
-          <w:lang w:val="en-US"/>
-        </w:rPr>
-      </w:pPr>
-      <w:r>
-        <w:rPr>
-          <w:lang w:val="en-US"/>
-        </w:rPr>
-        <w:t>https://metanit.com/sharp/aspnet5/16.2.php?ysclid=lpb5q8y9rp881163781</w:t>
-      </w:r>
-    </w:p>
-    <w:p>
-      <w:pPr>
-        <w:rPr>
-          <w:lang w:val="en-US"/>
-        </w:rPr>
-      </w:pPr>
-    </w:p>
-    <w:p>
-      <w:pPr>
-        <w:rPr>
-          <w:lang w:val="en-US"/>
-        </w:rPr>
-      </w:pPr>
-    </w:p>
-    <w:p>
-      <w:pPr>
-        <w:rPr>
-          <w:lang w:val="en-US"/>
-        </w:rPr>
-      </w:pPr>
-    </w:p>
-    <w:p>
-      <w:pPr>
-        <w:rPr>
-          <w:lang w:val="en-US"/>
-        </w:rPr>
-      </w:pPr>
-    </w:p>
-    <w:p>
-      <w:pPr>
-        <w:rPr>
-          <w:lang w:val="en-US"/>
-        </w:rPr>
-      </w:pPr>
-    </w:p>
-    <w:p>
-      <w:pPr>
-        <w:rPr>
-          <w:lang w:val="en-US"/>
-        </w:rPr>
-      </w:pPr>
-    </w:p>
-    <w:p>
-      <w:pPr>
-        <w:rPr>
-          <w:lang w:val="en-US"/>
-        </w:rPr>
-      </w:pPr>
-    </w:p>
-    <w:p>
-      <w:pPr>
-        <w:rPr>
-          <w:lang w:val="en-US"/>
-        </w:rPr>
-      </w:pPr>
-    </w:p>
-    <w:p>
-      <w:pPr>
-        <w:rPr>
-          <w:lang w:val="en-US"/>
-        </w:rPr>
-      </w:pPr>
-    </w:p>
-    <w:p>
-      <w:pPr>
-        <w:rPr>
-          <w:lang w:val="en-US"/>
-        </w:rPr>
-      </w:pPr>
-    </w:p>
-    <w:p>
-      <w:pPr>
-        <w:rPr>
-          <w:lang w:val="en-US"/>
-        </w:rPr>
-      </w:pPr>
-    </w:p>
-    <w:p>
-      <w:pPr>
-        <w:rPr>
-          <w:lang w:val="en-US"/>
-        </w:rPr>
-      </w:pPr>
-    </w:p>
-    <w:p>
-      <w:pPr>
-        <w:rPr>
-          <w:lang w:val="en-US"/>
-        </w:rPr>
-      </w:pPr>
-    </w:p>
-    <w:p>
-      <w:pPr>
-        <w:rPr>
-          <w:lang w:val="en-US"/>
-        </w:rPr>
-      </w:pPr>
-    </w:p>
-    <w:p>
-      <w:pPr>
-        <w:rPr>
-          <w:lang w:val="en-US"/>
-        </w:rPr>
-      </w:pPr>
-    </w:p>
-    <w:p>
-      <w:pPr>
-        <w:rPr>
-          <w:lang w:val="en-US"/>
-        </w:rPr>
-      </w:pPr>
-    </w:p>
-    <w:p>
-      <w:pPr>
-        <w:rPr>
-          <w:lang w:val="en-US"/>
-        </w:rPr>
-      </w:pPr>
-    </w:p>
-    <w:p>
-      <w:pPr>
-        <w:rPr>
-          <w:lang w:val="en-US"/>
-        </w:rPr>
-      </w:pPr>
-    </w:p>
-    <w:p>
-      <w:pPr>
-        <w:rPr>
-          <w:lang w:val="en-US"/>
-        </w:rPr>
-      </w:pPr>
-    </w:p>
-    <w:p>
-      <w:pPr>
-        <w:rPr>
-          <w:lang w:val="en-US"/>
-        </w:rPr>
-      </w:pPr>
-    </w:p>
+    <w:p/>
+    <w:p/>
+    <w:p/>
+    <w:p/>
+    <w:p/>
+    <w:p/>
+    <w:p/>
+    <w:p/>
+    <w:p/>
+    <w:p/>
     <w:p>
       <w:pPr>
         <w:pStyle w:val="berschrift1"/>
@@ -8633,20 +7959,476 @@
     </w:p>
     <w:p>
       <w:r>
+        <w:t xml:space="preserve"> zB 2023 – 2025</w:t>
+      </w:r>
+    </w:p>
+    <w:p>
+      <w:pPr>
+        <w:pStyle w:val="berschrift2"/>
+        <w:rPr>
+          <w:rStyle w:val="berschrift3Zchn"/>
+        </w:rPr>
+      </w:pPr>
+      <w:r>
+        <w:rPr>
+          <w:rStyle w:val="berschrift3Zchn"/>
+        </w:rPr>
+        <w:t>Linter</w:t>
+      </w:r>
+    </w:p>
+    <w:p/>
+    <w:p>
+      <w:pPr>
+        <w:pStyle w:val="berschrift2"/>
+        <w:rPr>
+          <w:rStyle w:val="berschrift3Zchn"/>
+        </w:rPr>
+      </w:pPr>
+      <w:r>
+        <w:rPr>
+          <w:rStyle w:val="berschrift3Zchn"/>
+        </w:rPr>
+        <w:t>A</w:t>
+      </w:r>
+      <w:r>
+        <w:rPr>
+          <w:rStyle w:val="berschrift3Zchn"/>
+        </w:rPr>
+        <w:t>daptives design</w:t>
+      </w:r>
+    </w:p>
+    <w:p>
+      <w:pPr>
+        <w:pStyle w:val="berschrift3"/>
+        <w:rPr>
+          <w:lang w:val="en-US"/>
+        </w:rPr>
+      </w:pPr>
+      <w:r>
+        <w:rPr>
+          <w:lang w:val="en-US"/>
+        </w:rPr>
+        <w:t>variables.scss</w:t>
+      </w:r>
+    </w:p>
+    <w:p>
+      <w:pPr>
+        <w:ind w:left="708"/>
+        <w:rPr>
+          <w:lang w:val="en-US"/>
+        </w:rPr>
+      </w:pPr>
+      <w:r>
+        <w:rPr>
+          <w:lang w:val="en-US"/>
+        </w:rPr>
+        <w:t>//breakpoints</w:t>
+      </w:r>
+    </w:p>
+    <w:p>
+      <w:pPr>
+        <w:ind w:left="708"/>
+        <w:rPr>
+          <w:lang w:val="en-US"/>
+        </w:rPr>
+      </w:pPr>
+      <w:r>
+        <w:rPr>
+          <w:lang w:val="en-US"/>
+        </w:rPr>
+        <w:lastRenderedPageBreak/>
+        <w:t>$mobile-width: 320px;</w:t>
+      </w:r>
+    </w:p>
+    <w:p>
+      <w:pPr>
+        <w:ind w:left="708"/>
+        <w:rPr>
+          <w:lang w:val="en-US"/>
+        </w:rPr>
+      </w:pPr>
+      <w:r>
+        <w:rPr>
+          <w:lang w:val="en-US"/>
+        </w:rPr>
+        <w:t>$tablet-width: 768px;</w:t>
+      </w:r>
+    </w:p>
+    <w:p>
+      <w:pPr>
+        <w:ind w:left="708"/>
+        <w:rPr>
+          <w:lang w:val="en-US"/>
+        </w:rPr>
+      </w:pPr>
+      <w:r>
+        <w:rPr>
+          <w:lang w:val="en-US"/>
+        </w:rPr>
+        <w:t>$desktop-width: 1150px;</w:t>
+      </w:r>
+    </w:p>
+    <w:p>
+      <w:pPr>
+        <w:ind w:left="708"/>
+        <w:rPr>
+          <w:lang w:val="en-US"/>
+        </w:rPr>
+      </w:pPr>
+      <w:r>
+        <w:rPr>
+          <w:lang w:val="en-US"/>
+        </w:rPr>
+        <w:t>//retina</w:t>
+      </w:r>
+    </w:p>
+    <w:p>
+      <w:pPr>
+        <w:ind w:left="708"/>
+        <w:rPr>
+          <w:lang w:val="en-US"/>
+        </w:rPr>
+      </w:pPr>
+      <w:r>
+        <w:rPr>
+          <w:lang w:val="en-US"/>
+        </w:rPr>
+        <w:t>$retina-dppx: 1.5dppx;</w:t>
+      </w:r>
+    </w:p>
+    <w:p>
+      <w:pPr>
+        <w:pStyle w:val="berschrift3"/>
+        <w:rPr>
+          <w:lang w:val="en-US"/>
+        </w:rPr>
+      </w:pPr>
+      <w:r>
+        <w:rPr>
+          <w:lang w:val="en-US"/>
+        </w:rPr>
+        <w:t>m</w:t>
+      </w:r>
+      <w:r>
+        <w:rPr>
+          <w:lang w:val="en-US"/>
+        </w:rPr>
+        <w:t>ain.scss - @media</w:t>
+      </w:r>
+    </w:p>
+    <w:p>
+      <w:pPr>
+        <w:spacing w:after="0" w:line="240" w:lineRule="auto"/>
+        <w:ind w:left="709"/>
+        <w:rPr>
+          <w:lang w:val="en-US"/>
+        </w:rPr>
+      </w:pPr>
+      <w:r>
+        <w:rPr>
+          <w:lang w:val="en-US"/>
+        </w:rPr>
+        <w:t>@media (min-width: $tablet-width) {</w:t>
+      </w:r>
+    </w:p>
+    <w:p>
+      <w:pPr>
+        <w:spacing w:after="0" w:line="240" w:lineRule="auto"/>
+        <w:ind w:left="709"/>
+        <w:rPr>
+          <w:lang w:val="en-US"/>
+        </w:rPr>
+      </w:pPr>
+      <w:r>
+        <w:rPr>
+          <w:lang w:val="en-US"/>
+        </w:rPr>
         <w:t xml:space="preserve"> </w:t>
       </w:r>
-      <w:proofErr w:type="spellStart"/>
-      <w:r>
-        <w:t>zB</w:t>
-      </w:r>
-      <w:proofErr w:type="spellEnd"/>
-      <w:r>
-        <w:t xml:space="preserve"> 2023 – 2025</w:t>
-      </w:r>
-    </w:p>
-    <w:p/>
-    <w:p/>
-    <w:p/>
+      <w:r>
+        <w:rPr>
+          <w:lang w:val="en-US"/>
+        </w:rPr>
+        <w:tab/>
+      </w:r>
+      <w:r>
+        <w:rPr>
+          <w:lang w:val="en-US"/>
+        </w:rPr>
+        <w:t>.heading {</w:t>
+      </w:r>
+    </w:p>
+    <w:p>
+      <w:pPr>
+        <w:spacing w:after="0" w:line="240" w:lineRule="auto"/>
+        <w:ind w:left="2124"/>
+        <w:rPr>
+          <w:lang w:val="en-US"/>
+        </w:rPr>
+      </w:pPr>
+      <w:r>
+        <w:rPr>
+          <w:lang w:val="en-US"/>
+        </w:rPr>
+        <w:t>font-size: 43px;</w:t>
+      </w:r>
+    </w:p>
+    <w:p>
+      <w:pPr>
+        <w:spacing w:after="0" w:line="240" w:lineRule="auto"/>
+        <w:ind w:left="2124"/>
+        <w:rPr>
+          <w:lang w:val="en-US"/>
+        </w:rPr>
+      </w:pPr>
+      <w:r>
+        <w:rPr>
+          <w:lang w:val="en-US"/>
+        </w:rPr>
+        <w:t>line-height: 50px;</w:t>
+      </w:r>
+    </w:p>
+    <w:p>
+      <w:pPr>
+        <w:spacing w:after="0" w:line="240" w:lineRule="auto"/>
+        <w:ind w:left="709"/>
+      </w:pPr>
+      <w:r>
+        <w:rPr>
+          <w:lang w:val="en-US"/>
+        </w:rPr>
+        <w:t xml:space="preserve"> </w:t>
+      </w:r>
+      <w:r>
+        <w:rPr>
+          <w:lang w:val="en-US"/>
+        </w:rPr>
+        <w:tab/>
+      </w:r>
+      <w:r>
+        <w:t>}</w:t>
+      </w:r>
+    </w:p>
+    <w:p>
+      <w:pPr>
+        <w:spacing w:after="0" w:line="240" w:lineRule="auto"/>
+        <w:ind w:left="709"/>
+      </w:pPr>
+      <w:r>
+        <w:t>}</w:t>
+      </w:r>
+    </w:p>
+    <w:p>
+      <w:pPr>
+        <w:spacing w:after="0" w:line="240" w:lineRule="auto"/>
+        <w:ind w:left="709"/>
+      </w:pPr>
+    </w:p>
+    <w:p>
+      <w:pPr>
+        <w:spacing w:after="0" w:line="240" w:lineRule="auto"/>
+        <w:ind w:left="709"/>
+      </w:pPr>
+      <w:r>
+        <w:t>@media (min-width: $desktop-width) {</w:t>
+      </w:r>
+    </w:p>
+    <w:p>
+      <w:pPr>
+        <w:spacing w:after="0" w:line="240" w:lineRule="auto"/>
+        <w:ind w:left="709"/>
+        <w:rPr>
+          <w:lang w:val="en-US"/>
+        </w:rPr>
+      </w:pPr>
+      <w:r>
+        <w:rPr>
+          <w:lang w:val="en-US"/>
+        </w:rPr>
+        <w:t xml:space="preserve"> </w:t>
+      </w:r>
+      <w:r>
+        <w:rPr>
+          <w:lang w:val="en-US"/>
+        </w:rPr>
+        <w:tab/>
+      </w:r>
+      <w:r>
+        <w:rPr>
+          <w:lang w:val="en-US"/>
+        </w:rPr>
+        <w:t>.heading {</w:t>
+      </w:r>
+    </w:p>
+    <w:p>
+      <w:pPr>
+        <w:spacing w:after="0" w:line="240" w:lineRule="auto"/>
+        <w:ind w:left="1417" w:firstLine="707"/>
+        <w:rPr>
+          <w:lang w:val="en-US"/>
+        </w:rPr>
+      </w:pPr>
+      <w:r>
+        <w:rPr>
+          <w:lang w:val="en-US"/>
+        </w:rPr>
+        <w:t>font-size: 53px;</w:t>
+      </w:r>
+    </w:p>
+    <w:p>
+      <w:pPr>
+        <w:spacing w:after="0" w:line="240" w:lineRule="auto"/>
+        <w:ind w:left="1417" w:firstLine="707"/>
+        <w:rPr>
+          <w:lang w:val="en-US"/>
+        </w:rPr>
+      </w:pPr>
+      <w:r>
+        <w:rPr>
+          <w:lang w:val="en-US"/>
+        </w:rPr>
+        <w:t>line-height: 57px;</w:t>
+      </w:r>
+    </w:p>
+    <w:p>
+      <w:pPr>
+        <w:spacing w:after="0" w:line="240" w:lineRule="auto"/>
+        <w:ind w:left="709"/>
+        <w:rPr>
+          <w:lang w:val="en-US"/>
+        </w:rPr>
+      </w:pPr>
+      <w:r>
+        <w:rPr>
+          <w:lang w:val="en-US"/>
+        </w:rPr>
+        <w:t xml:space="preserve"> </w:t>
+      </w:r>
+      <w:r>
+        <w:rPr>
+          <w:lang w:val="en-US"/>
+        </w:rPr>
+        <w:tab/>
+      </w:r>
+      <w:r>
+        <w:rPr>
+          <w:lang w:val="en-US"/>
+        </w:rPr>
+        <w:t>}</w:t>
+      </w:r>
+    </w:p>
+    <w:p>
+      <w:pPr>
+        <w:spacing w:after="0" w:line="240" w:lineRule="auto"/>
+        <w:ind w:left="709"/>
+        <w:rPr>
+          <w:lang w:val="en-US"/>
+        </w:rPr>
+      </w:pPr>
+      <w:r>
+        <w:rPr>
+          <w:lang w:val="en-US"/>
+        </w:rPr>
+        <w:t>}</w:t>
+      </w:r>
+    </w:p>
+    <w:p>
+      <w:pPr>
+        <w:spacing w:after="0" w:line="240" w:lineRule="auto"/>
+        <w:ind w:left="709"/>
+        <w:rPr>
+          <w:lang w:val="en-US"/>
+        </w:rPr>
+      </w:pPr>
+    </w:p>
+    <w:p>
+      <w:pPr>
+        <w:pStyle w:val="berschrift3"/>
+        <w:rPr>
+          <w:lang w:val="en-US"/>
+        </w:rPr>
+      </w:pPr>
+      <w:r>
+        <w:rPr>
+          <w:lang w:val="en-US"/>
+        </w:rPr>
+        <w:t>h</w:t>
+      </w:r>
+      <w:r>
+        <w:rPr>
+          <w:lang w:val="en-US"/>
+        </w:rPr>
+        <w:t xml:space="preserve">tml </w:t>
+      </w:r>
+      <w:r>
+        <w:rPr>
+          <w:lang w:val="en-US"/>
+        </w:rPr>
+        <w:t>&lt;picture&gt;</w:t>
+      </w:r>
+    </w:p>
+    <w:p>
+      <w:pPr>
+        <w:rPr>
+          <w:lang w:val="en-US"/>
+        </w:rPr>
+      </w:pPr>
+      <w:r>
+        <w:rPr>
+          <w:lang w:val="en-US"/>
+        </w:rPr>
+        <w:t>…</w:t>
+      </w:r>
+    </w:p>
+    <w:p>
+      <w:pPr>
+        <w:rPr>
+          <w:lang w:val="en-US"/>
+        </w:rPr>
+      </w:pPr>
+    </w:p>
+    <w:p>
+      <w:pPr>
+        <w:rPr>
+          <w:lang w:val="en-US"/>
+        </w:rPr>
+      </w:pPr>
+    </w:p>
+    <w:p>
+      <w:pPr>
+        <w:rPr>
+          <w:lang w:val="en-US"/>
+        </w:rPr>
+      </w:pPr>
+    </w:p>
+    <w:p>
+      <w:pPr>
+        <w:rPr>
+          <w:lang w:val="en-US"/>
+        </w:rPr>
+      </w:pPr>
+    </w:p>
+    <w:p>
+      <w:pPr>
+        <w:rPr>
+          <w:lang w:val="en-US"/>
+        </w:rPr>
+      </w:pPr>
+    </w:p>
+    <w:p>
+      <w:pPr>
+        <w:rPr>
+          <w:lang w:val="en-US"/>
+        </w:rPr>
+      </w:pPr>
+    </w:p>
+    <w:p>
+      <w:pPr>
+        <w:rPr>
+          <w:lang w:val="en-US"/>
+        </w:rPr>
+      </w:pPr>
+    </w:p>
     <w:p>
       <w:pPr>
         <w:rPr>
@@ -8671,7 +8453,6 @@
         <w:rPr>
           <w:lang w:val="en-US"/>
         </w:rPr>
-        <w:lastRenderedPageBreak/>
         <w:t>Fragen</w:t>
       </w:r>
     </w:p>
@@ -8718,40 +8499,12 @@
           <w:lang w:val="en-US"/>
         </w:rPr>
       </w:pPr>
-      <w:proofErr w:type="spellStart"/>
-      <w:r>
-        <w:rPr>
-          <w:lang w:val="en-US"/>
-        </w:rPr>
-        <w:t>Übergang</w:t>
-      </w:r>
-      <w:proofErr w:type="spellEnd"/>
-      <w:r>
-        <w:rPr>
-          <w:lang w:val="en-US"/>
-        </w:rPr>
-        <w:t xml:space="preserve"> </w:t>
-      </w:r>
-      <w:proofErr w:type="spellStart"/>
-      <w:r>
-        <w:rPr>
-          <w:lang w:val="en-US"/>
-        </w:rPr>
-        <w:t>zum</w:t>
-      </w:r>
-      <w:proofErr w:type="spellEnd"/>
-      <w:r>
-        <w:rPr>
-          <w:lang w:val="en-US"/>
-        </w:rPr>
-        <w:t xml:space="preserve"> </w:t>
-      </w:r>
-      <w:proofErr w:type="spellStart"/>
-      <w:r>
-        <w:rPr>
-          <w:lang w:val="en-US"/>
-        </w:rPr>
-        <w:t>Admin</w:t>
+      <w:r>
+        <w:rPr>
+          <w:lang w:val="en-US"/>
+        </w:rPr>
+        <w:lastRenderedPageBreak/>
+        <w:t>Übergang zum Admin</w:t>
       </w:r>
       <w:r>
         <w:rPr>
@@ -8765,7 +8518,6 @@
         </w:rPr>
         <w:t>ereich</w:t>
       </w:r>
-      <w:proofErr w:type="spellEnd"/>
     </w:p>
     <w:p>
       <w:r>
@@ -8886,6 +8638,9 @@
     <w:p/>
     <w:p>
       <w:r>
+        <w:rPr>
+          <w:noProof/>
+        </w:rPr>
         <w:drawing>
           <wp:inline distT="0" distB="0" distL="0" distR="0" wp14:anchorId="42D8EB34" wp14:editId="16C3F126">
             <wp:extent cx="2038455" cy="1619333"/>
@@ -9156,29 +8911,7 @@
           <w:szCs w:val="19"/>
           <w:lang w:val="en-US"/>
         </w:rPr>
-        <w:t>.</w:t>
-      </w:r>
-      <w:proofErr w:type="spellStart"/>
-      <w:r>
-        <w:rPr>
-          <w:rFonts w:ascii="Consolas" w:hAnsi="Consolas" w:cs="Consolas"/>
-          <w:color w:val="800000"/>
-          <w:sz w:val="19"/>
-          <w:szCs w:val="19"/>
-          <w:lang w:val="en-US"/>
-        </w:rPr>
-        <w:t>viasually</w:t>
-      </w:r>
-      <w:proofErr w:type="spellEnd"/>
-      <w:r>
-        <w:rPr>
-          <w:rFonts w:ascii="Consolas" w:hAnsi="Consolas" w:cs="Consolas"/>
-          <w:color w:val="800000"/>
-          <w:sz w:val="19"/>
-          <w:szCs w:val="19"/>
-          <w:lang w:val="en-US"/>
-        </w:rPr>
-        <w:t>-hidden</w:t>
+        <w:t>.viasually-hidden</w:t>
       </w:r>
       <w:r>
         <w:rPr>
@@ -9215,7 +8948,6 @@
         </w:rPr>
         <w:t xml:space="preserve">    </w:t>
       </w:r>
-      <w:proofErr w:type="spellStart"/>
       <w:r>
         <w:rPr>
           <w:rFonts w:ascii="Consolas" w:hAnsi="Consolas" w:cs="Consolas"/>
@@ -9225,7 +8957,6 @@
         </w:rPr>
         <w:t>display</w:t>
       </w:r>
-      <w:proofErr w:type="spellEnd"/>
       <w:r>
         <w:rPr>
           <w:rFonts w:ascii="Consolas" w:hAnsi="Consolas" w:cs="Consolas"/>
@@ -9235,7 +8966,6 @@
         </w:rPr>
         <w:t xml:space="preserve">: </w:t>
       </w:r>
-      <w:proofErr w:type="spellStart"/>
       <w:r>
         <w:rPr>
           <w:rFonts w:ascii="Consolas" w:hAnsi="Consolas" w:cs="Consolas"/>
@@ -9245,7 +8975,6 @@
         </w:rPr>
         <w:t>none</w:t>
       </w:r>
-      <w:proofErr w:type="spellEnd"/>
       <w:r>
         <w:rPr>
           <w:rFonts w:ascii="Consolas" w:hAnsi="Consolas" w:cs="Consolas"/>

</xml_diff>

<commit_message>
Finish styles for header
</commit_message>
<xml_diff>
--- a/_DOCUMENTATION_MaterialStatusMVC_DRAFT.docx
+++ b/_DOCUMENTATION_MaterialStatusMVC_DRAFT.docx
@@ -253,13 +253,36 @@
       </w:r>
     </w:p>
     <w:p>
-      <w:r>
-        <w:t>Microsoft.VisualStudio.Web.CodeGeneration.Design</w:t>
-      </w:r>
-    </w:p>
-    <w:p>
-      <w:r>
-        <w:t>VS kann damit die by default/automatisch Controller und Views generieren</w:t>
+      <w:proofErr w:type="spellStart"/>
+      <w:proofErr w:type="gramStart"/>
+      <w:r>
+        <w:t>Microsoft.VisualStudio.Web.CodeGeneration</w:t>
+      </w:r>
+      <w:proofErr w:type="gramEnd"/>
+      <w:r>
+        <w:t>.Design</w:t>
+      </w:r>
+      <w:proofErr w:type="spellEnd"/>
+    </w:p>
+    <w:p>
+      <w:r>
+        <w:t xml:space="preserve">VS kann damit die </w:t>
+      </w:r>
+      <w:proofErr w:type="spellStart"/>
+      <w:r>
+        <w:t>by</w:t>
+      </w:r>
+      <w:proofErr w:type="spellEnd"/>
+      <w:r>
+        <w:t xml:space="preserve"> </w:t>
+      </w:r>
+      <w:proofErr w:type="spellStart"/>
+      <w:r>
+        <w:t>default</w:t>
+      </w:r>
+      <w:proofErr w:type="spellEnd"/>
+      <w:r>
+        <w:t>/automatisch Controller und Views generieren</w:t>
       </w:r>
     </w:p>
     <w:p/>
@@ -295,12 +318,16 @@
           <w:lang w:val="en-US"/>
         </w:rPr>
       </w:pPr>
+      <w:proofErr w:type="spellStart"/>
+      <w:proofErr w:type="gramStart"/>
       <w:r>
         <w:rPr>
           <w:lang w:val="en-US"/>
         </w:rPr>
         <w:t>Microsoft.Extensions.Logging.Debug</w:t>
       </w:r>
+      <w:proofErr w:type="spellEnd"/>
+      <w:proofErr w:type="gramEnd"/>
     </w:p>
     <w:p>
       <w:pPr>
@@ -316,108 +343,154 @@
           <w:iCs/>
           <w:lang w:val="en-US"/>
         </w:rPr>
-        <w:t>Debug output logger provider implementation for Microsoft.Extensions.Logging. This logger logs messages to a debugger monitor by writing messages with System.Diagnostics.Debug.WriteLine().</w:t>
-      </w:r>
-    </w:p>
-    <w:p>
-      <w:pPr>
-        <w:rPr>
-          <w:lang w:val="en-US"/>
-        </w:rPr>
-      </w:pPr>
-    </w:p>
-    <w:p>
-      <w:pPr>
-        <w:pStyle w:val="berschrift3"/>
-        <w:rPr>
-          <w:lang w:val="en-US"/>
-        </w:rPr>
-      </w:pPr>
-      <w:r>
-        <w:rPr>
-          <w:lang w:val="en-US"/>
-        </w:rPr>
-        <w:t>Entity</w:t>
-      </w:r>
-      <w:r>
-        <w:rPr>
-          <w:lang w:val="en-US"/>
-        </w:rPr>
-        <w:t xml:space="preserve"> </w:t>
-      </w:r>
-      <w:r>
-        <w:rPr>
-          <w:lang w:val="en-US"/>
-        </w:rPr>
-        <w:t>Framework</w:t>
-      </w:r>
-    </w:p>
-    <w:p>
-      <w:pPr>
-        <w:pStyle w:val="berschrift4"/>
-        <w:rPr>
-          <w:lang w:val="en-US"/>
-        </w:rPr>
-      </w:pPr>
-      <w:r>
-        <w:rPr>
-          <w:lang w:val="en-US"/>
-        </w:rPr>
-        <w:t>Microsoft.EntityFrameworkCore</w:t>
-      </w:r>
-    </w:p>
-    <w:p>
-      <w:pPr>
+        <w:t xml:space="preserve">Debug output logger provider implementation for </w:t>
+      </w:r>
+      <w:proofErr w:type="spellStart"/>
+      <w:proofErr w:type="gramStart"/>
+      <w:r>
         <w:rPr>
           <w:i/>
           <w:iCs/>
           <w:lang w:val="en-US"/>
         </w:rPr>
-      </w:pPr>
+        <w:t>Microsoft.Extensions.Logging</w:t>
+      </w:r>
+      <w:proofErr w:type="spellEnd"/>
+      <w:proofErr w:type="gramEnd"/>
       <w:r>
         <w:rPr>
           <w:i/>
           <w:iCs/>
           <w:lang w:val="en-US"/>
         </w:rPr>
-        <w:t>Entity Framework Core is a modern object-database mapper for .NET. It supports LINQ queries, change tracking, updates, and schema migrations. EF Core works with SQL Server, Azure SQL Database, SQLite, Azure Cosmos DB, MySQL, PostgreSQL, and other databases through a provider plugin API.</w:t>
-      </w:r>
-    </w:p>
-    <w:p>
-      <w:pPr>
-        <w:rPr>
-          <w:lang w:val="en-US"/>
-        </w:rPr>
-      </w:pPr>
-    </w:p>
-    <w:p>
-      <w:pPr>
-        <w:pStyle w:val="berschrift4"/>
-        <w:rPr>
-          <w:lang w:val="en-US"/>
-        </w:rPr>
-      </w:pPr>
-      <w:r>
-        <w:rPr>
-          <w:lang w:val="en-US"/>
-        </w:rPr>
-        <w:t>Microsoft.EntityFrameworkCore.SqlServer</w:t>
-      </w:r>
-    </w:p>
-    <w:p>
-      <w:pPr>
+        <w:t xml:space="preserve">. This logger logs messages to a debugger monitor by writing messages with </w:t>
+      </w:r>
+      <w:proofErr w:type="spellStart"/>
+      <w:proofErr w:type="gramStart"/>
+      <w:r>
         <w:rPr>
           <w:i/>
           <w:iCs/>
           <w:lang w:val="en-US"/>
         </w:rPr>
-      </w:pPr>
+        <w:t>System.Diagnostics.Debug.WriteLine</w:t>
+      </w:r>
+      <w:proofErr w:type="spellEnd"/>
+      <w:proofErr w:type="gramEnd"/>
       <w:r>
         <w:rPr>
           <w:i/>
           <w:iCs/>
           <w:lang w:val="en-US"/>
         </w:rPr>
+        <w:t>().</w:t>
+      </w:r>
+    </w:p>
+    <w:p>
+      <w:pPr>
+        <w:rPr>
+          <w:lang w:val="en-US"/>
+        </w:rPr>
+      </w:pPr>
+    </w:p>
+    <w:p>
+      <w:pPr>
+        <w:pStyle w:val="berschrift3"/>
+        <w:rPr>
+          <w:lang w:val="en-US"/>
+        </w:rPr>
+      </w:pPr>
+      <w:r>
+        <w:rPr>
+          <w:lang w:val="en-US"/>
+        </w:rPr>
+        <w:t>Entity</w:t>
+      </w:r>
+      <w:r>
+        <w:rPr>
+          <w:lang w:val="en-US"/>
+        </w:rPr>
+        <w:t xml:space="preserve"> </w:t>
+      </w:r>
+      <w:r>
+        <w:rPr>
+          <w:lang w:val="en-US"/>
+        </w:rPr>
+        <w:t>Framework</w:t>
+      </w:r>
+    </w:p>
+    <w:p>
+      <w:pPr>
+        <w:pStyle w:val="berschrift4"/>
+        <w:rPr>
+          <w:lang w:val="en-US"/>
+        </w:rPr>
+      </w:pPr>
+      <w:proofErr w:type="spellStart"/>
+      <w:r>
+        <w:rPr>
+          <w:lang w:val="en-US"/>
+        </w:rPr>
+        <w:t>Microsoft.EntityFrameworkCore</w:t>
+      </w:r>
+      <w:proofErr w:type="spellEnd"/>
+    </w:p>
+    <w:p>
+      <w:pPr>
+        <w:rPr>
+          <w:i/>
+          <w:iCs/>
+          <w:lang w:val="en-US"/>
+        </w:rPr>
+      </w:pPr>
+      <w:r>
+        <w:rPr>
+          <w:i/>
+          <w:iCs/>
+          <w:lang w:val="en-US"/>
+        </w:rPr>
+        <w:t>Entity Framework Core is a modern object-database mapper for .NET. It supports LINQ queries, change tracking, updates, and schema migrations. EF Core works with SQL Server, Azure SQL Database, SQLite, Azure Cosmos DB, MySQL, PostgreSQL, and other databases through a provider plugin API.</w:t>
+      </w:r>
+    </w:p>
+    <w:p>
+      <w:pPr>
+        <w:rPr>
+          <w:lang w:val="en-US"/>
+        </w:rPr>
+      </w:pPr>
+    </w:p>
+    <w:p>
+      <w:pPr>
+        <w:pStyle w:val="berschrift4"/>
+        <w:rPr>
+          <w:lang w:val="en-US"/>
+        </w:rPr>
+      </w:pPr>
+      <w:proofErr w:type="spellStart"/>
+      <w:proofErr w:type="gramStart"/>
+      <w:r>
+        <w:rPr>
+          <w:lang w:val="en-US"/>
+        </w:rPr>
+        <w:t>Microsoft.EntityFrameworkCore.SqlServer</w:t>
+      </w:r>
+      <w:proofErr w:type="spellEnd"/>
+      <w:proofErr w:type="gramEnd"/>
+    </w:p>
+    <w:p>
+      <w:pPr>
+        <w:rPr>
+          <w:i/>
+          <w:iCs/>
+          <w:lang w:val="en-US"/>
+        </w:rPr>
+      </w:pPr>
+      <w:r>
+        <w:rPr>
+          <w:i/>
+          <w:iCs/>
+          <w:lang w:val="en-US"/>
+        </w:rPr>
         <w:t>Microsoft SQL Server database provider for Entity Framework Core.</w:t>
       </w:r>
     </w:p>
@@ -435,12 +508,16 @@
           <w:lang w:val="en-US"/>
         </w:rPr>
       </w:pPr>
+      <w:proofErr w:type="spellStart"/>
+      <w:proofErr w:type="gramStart"/>
       <w:r>
         <w:rPr>
           <w:lang w:val="en-US"/>
         </w:rPr>
         <w:t>Microsoft.EntityFrameworkCore.Design</w:t>
       </w:r>
+      <w:proofErr w:type="spellEnd"/>
+      <w:proofErr w:type="gramEnd"/>
     </w:p>
     <w:p>
       <w:pPr>
@@ -462,25 +539,59 @@
           <w:lang w:val="en-US"/>
         </w:rPr>
       </w:pPr>
+      <w:proofErr w:type="spellStart"/>
+      <w:proofErr w:type="gramStart"/>
       <w:r>
         <w:rPr>
           <w:lang w:val="en-US"/>
         </w:rPr>
         <w:t>Microsoft.AspNetCore.Identity.EntityFrameworkCore</w:t>
       </w:r>
-    </w:p>
-    <w:p>
-      <w:pPr>
-        <w:rPr>
-          <w:lang w:val="en-US"/>
-        </w:rPr>
-      </w:pPr>
-      <w:r>
-        <w:rPr>
-          <w:lang w:val="en-US"/>
-        </w:rPr>
-        <w:t>Fuer geschutzte Admin-Bereich</w:t>
-      </w:r>
+      <w:proofErr w:type="spellEnd"/>
+      <w:proofErr w:type="gramEnd"/>
+    </w:p>
+    <w:p>
+      <w:pPr>
+        <w:rPr>
+          <w:lang w:val="en-US"/>
+        </w:rPr>
+      </w:pPr>
+      <w:proofErr w:type="spellStart"/>
+      <w:r>
+        <w:rPr>
+          <w:lang w:val="en-US"/>
+        </w:rPr>
+        <w:t>Fuer</w:t>
+      </w:r>
+      <w:proofErr w:type="spellEnd"/>
+      <w:r>
+        <w:rPr>
+          <w:lang w:val="en-US"/>
+        </w:rPr>
+        <w:t xml:space="preserve"> </w:t>
+      </w:r>
+      <w:proofErr w:type="spellStart"/>
+      <w:r>
+        <w:rPr>
+          <w:lang w:val="en-US"/>
+        </w:rPr>
+        <w:t>geschutzte</w:t>
+      </w:r>
+      <w:proofErr w:type="spellEnd"/>
+      <w:r>
+        <w:rPr>
+          <w:lang w:val="en-US"/>
+        </w:rPr>
+        <w:t xml:space="preserve"> Admin-</w:t>
+      </w:r>
+      <w:proofErr w:type="spellStart"/>
+      <w:r>
+        <w:rPr>
+          <w:lang w:val="en-US"/>
+        </w:rPr>
+        <w:t>Bereich</w:t>
+      </w:r>
+      <w:proofErr w:type="spellEnd"/>
     </w:p>
     <w:p>
       <w:pPr>
@@ -708,10 +819,12 @@
         <w:r>
           <w:t xml:space="preserve">Side </w:t>
         </w:r>
+        <w:proofErr w:type="spellStart"/>
         <w:r>
           <w:t>Scroller</w:t>
         </w:r>
         <w:bookmarkEnd w:id="1"/>
+        <w:proofErr w:type="spellEnd"/>
       </w:hyperlink>
       <w:r>
         <w:t xml:space="preserve"> </w:t>
@@ -845,6 +958,7 @@
       </w:pPr>
       <w:hyperlink r:id="rId12" w:tgtFrame="_blank" w:history="1">
         <w:bookmarkStart w:id="2" w:name="_Toc144813545"/>
+        <w:proofErr w:type="spellStart"/>
         <w:r>
           <w:rPr>
             <w:lang w:val="en-US"/>
@@ -852,6 +966,7 @@
           <w:t>ZenCoding</w:t>
         </w:r>
         <w:bookmarkEnd w:id="2"/>
+        <w:proofErr w:type="spellEnd"/>
       </w:hyperlink>
       <w:r>
         <w:rPr>
@@ -1024,6 +1139,7 @@
         </w:rPr>
         <w:t xml:space="preserve">. Также в комплект входит генератор </w:t>
       </w:r>
+      <w:proofErr w:type="spellStart"/>
       <w:r>
         <w:rPr>
           <w:rFonts w:asciiTheme="minorHAnsi" w:hAnsiTheme="minorHAnsi" w:cstheme="minorHAnsi"/>
@@ -1033,6 +1149,7 @@
         </w:rPr>
         <w:t>Lorem</w:t>
       </w:r>
+      <w:proofErr w:type="spellEnd"/>
       <w:r>
         <w:rPr>
           <w:rFonts w:asciiTheme="minorHAnsi" w:hAnsiTheme="minorHAnsi" w:cstheme="minorHAnsi"/>
@@ -1062,6 +1179,7 @@
         </w:rPr>
         <w:t xml:space="preserve">, генератор </w:t>
       </w:r>
+      <w:proofErr w:type="spellStart"/>
       <w:r>
         <w:rPr>
           <w:rFonts w:asciiTheme="minorHAnsi" w:hAnsiTheme="minorHAnsi" w:cstheme="minorHAnsi"/>
@@ -1071,6 +1189,7 @@
         </w:rPr>
         <w:t>Lorem</w:t>
       </w:r>
+      <w:proofErr w:type="spellEnd"/>
       <w:r>
         <w:rPr>
           <w:rFonts w:asciiTheme="minorHAnsi" w:hAnsiTheme="minorHAnsi" w:cstheme="minorHAnsi"/>
@@ -1100,6 +1219,7 @@
         </w:rPr>
         <w:t xml:space="preserve">, генератор </w:t>
       </w:r>
+      <w:proofErr w:type="spellStart"/>
       <w:r>
         <w:rPr>
           <w:rFonts w:asciiTheme="minorHAnsi" w:hAnsiTheme="minorHAnsi" w:cstheme="minorHAnsi"/>
@@ -1109,6 +1229,7 @@
         </w:rPr>
         <w:t>PlaceHold</w:t>
       </w:r>
+      <w:proofErr w:type="spellEnd"/>
       <w:r>
         <w:rPr>
           <w:rFonts w:asciiTheme="minorHAnsi" w:hAnsiTheme="minorHAnsi" w:cstheme="minorHAnsi"/>
@@ -1119,6 +1240,7 @@
         </w:rPr>
         <w:t>.</w:t>
       </w:r>
+      <w:proofErr w:type="spellStart"/>
       <w:r>
         <w:rPr>
           <w:rFonts w:asciiTheme="minorHAnsi" w:hAnsiTheme="minorHAnsi" w:cstheme="minorHAnsi"/>
@@ -1128,6 +1250,7 @@
         </w:rPr>
         <w:t>it</w:t>
       </w:r>
+      <w:proofErr w:type="spellEnd"/>
       <w:r>
         <w:rPr>
           <w:rFonts w:asciiTheme="minorHAnsi" w:hAnsiTheme="minorHAnsi" w:cstheme="minorHAnsi"/>
@@ -2211,8 +2334,16 @@
         <w:rPr>
           <w:lang w:val="en-US"/>
         </w:rPr>
-        <w:t>Bundler and Minifier</w:t>
-      </w:r>
+        <w:t xml:space="preserve">Bundler and </w:t>
+      </w:r>
+      <w:proofErr w:type="spellStart"/>
+      <w:r>
+        <w:rPr>
+          <w:lang w:val="en-US"/>
+        </w:rPr>
+        <w:t>Minifier</w:t>
+      </w:r>
+      <w:proofErr w:type="spellEnd"/>
     </w:p>
     <w:p>
       <w:pPr>
@@ -2274,6 +2405,7 @@
       </w:pPr>
       <w:hyperlink r:id="rId38" w:tgtFrame="_blank" w:history="1">
         <w:bookmarkStart w:id="6" w:name="_Toc144813554"/>
+        <w:proofErr w:type="gramStart"/>
         <w:r>
           <w:rPr>
             <w:rStyle w:val="Hyperlink"/>
@@ -2292,6 +2424,7 @@
           <w:t>Compiler</w:t>
         </w:r>
         <w:bookmarkEnd w:id="6"/>
+        <w:proofErr w:type="gramEnd"/>
       </w:hyperlink>
     </w:p>
     <w:p>
@@ -2355,11 +2488,19 @@
           <w:lang w:val="en-US"/>
         </w:rPr>
       </w:pPr>
-      <w:r>
-        <w:rPr>
-          <w:lang w:val="en-US"/>
-        </w:rPr>
-        <w:t>css tools</w:t>
+      <w:proofErr w:type="spellStart"/>
+      <w:r>
+        <w:rPr>
+          <w:lang w:val="en-US"/>
+        </w:rPr>
+        <w:t>css</w:t>
+      </w:r>
+      <w:proofErr w:type="spellEnd"/>
+      <w:r>
+        <w:rPr>
+          <w:lang w:val="en-US"/>
+        </w:rPr>
+        <w:t xml:space="preserve"> tools</w:t>
       </w:r>
     </w:p>
     <w:p>
@@ -2421,17 +2562,27 @@
       <w:pPr>
         <w:pStyle w:val="berschrift1"/>
       </w:pPr>
+      <w:proofErr w:type="spellStart"/>
       <w:r>
         <w:lastRenderedPageBreak/>
-        <w:t>Git-Einrichtung</w:t>
+        <w:t>Git</w:t>
+      </w:r>
+      <w:proofErr w:type="spellEnd"/>
+      <w:r>
+        <w:t>-Einrichtung</w:t>
       </w:r>
     </w:p>
     <w:p>
       <w:pPr>
         <w:pStyle w:val="berschrift2"/>
       </w:pPr>
-      <w:r>
-        <w:t>Git herunterladen und im Projekt Ordner initialisieren</w:t>
+      <w:proofErr w:type="spellStart"/>
+      <w:r>
+        <w:t>Git</w:t>
+      </w:r>
+      <w:proofErr w:type="spellEnd"/>
+      <w:r>
+        <w:t xml:space="preserve"> herunterladen und im Projekt Ordner initialisieren</w:t>
       </w:r>
     </w:p>
     <w:p>
@@ -2580,9 +2731,16 @@
       <w:pPr>
         <w:pStyle w:val="berschrift2"/>
       </w:pPr>
-      <w:r>
-        <w:t>.gitignore</w:t>
-      </w:r>
+      <w:proofErr w:type="gramStart"/>
+      <w:r>
+        <w:t>.</w:t>
+      </w:r>
+      <w:proofErr w:type="spellStart"/>
+      <w:r>
+        <w:t>gitignore</w:t>
+      </w:r>
+      <w:proofErr w:type="spellEnd"/>
+      <w:proofErr w:type="gramEnd"/>
     </w:p>
     <w:p>
       <w:hyperlink r:id="rId43" w:history="1">
@@ -2637,9 +2795,19 @@
       <w:pPr>
         <w:pStyle w:val="berschrift2"/>
       </w:pPr>
-      <w:r>
-        <w:t>git init</w:t>
-      </w:r>
+      <w:proofErr w:type="spellStart"/>
+      <w:r>
+        <w:t>git</w:t>
+      </w:r>
+      <w:proofErr w:type="spellEnd"/>
+      <w:r>
+        <w:t xml:space="preserve"> </w:t>
+      </w:r>
+      <w:proofErr w:type="spellStart"/>
+      <w:r>
+        <w:t>init</w:t>
+      </w:r>
+      <w:proofErr w:type="spellEnd"/>
     </w:p>
     <w:p>
       <w:r>
@@ -2738,8 +2906,13 @@
         <w:pStyle w:val="berschrift2"/>
       </w:pPr>
       <w:r>
-        <w:t>Initial commit</w:t>
-      </w:r>
+        <w:t xml:space="preserve">Initial </w:t>
+      </w:r>
+      <w:proofErr w:type="spellStart"/>
+      <w:r>
+        <w:t>commit</w:t>
+      </w:r>
+      <w:proofErr w:type="spellEnd"/>
     </w:p>
     <w:p>
       <w:r>
@@ -3237,7 +3410,21 @@
         <w:rPr>
           <w:highlight w:val="darkGray"/>
         </w:rPr>
-        <w:t>Model „Dispo.cs“</w:t>
+        <w:t>Model „</w:t>
+      </w:r>
+      <w:proofErr w:type="spellStart"/>
+      <w:r>
+        <w:rPr>
+          <w:highlight w:val="darkGray"/>
+        </w:rPr>
+        <w:t>Dispo.cs</w:t>
+      </w:r>
+      <w:proofErr w:type="spellEnd"/>
+      <w:r>
+        <w:rPr>
+          <w:highlight w:val="darkGray"/>
+        </w:rPr>
+        <w:t>“</w:t>
       </w:r>
       <w:r>
         <w:t>?????????????????????????</w:t>
@@ -3251,7 +3438,23 @@
         </w:rPr>
       </w:pPr>
       <w:r>
-        <w:t xml:space="preserve">                                          ;l.kgbfvdcxsazBB ./</w:t>
+        <w:t xml:space="preserve">                                          </w:t>
+      </w:r>
+      <w:proofErr w:type="gramStart"/>
+      <w:r>
+        <w:t>;</w:t>
+      </w:r>
+      <w:proofErr w:type="spellStart"/>
+      <w:r>
+        <w:t>l</w:t>
+      </w:r>
+      <w:proofErr w:type="gramEnd"/>
+      <w:r>
+        <w:t>.kgbfvdcxsazBB</w:t>
+      </w:r>
+      <w:proofErr w:type="spellEnd"/>
+      <w:r>
+        <w:t xml:space="preserve"> ./</w:t>
       </w:r>
       <w:r>
         <w:br/>
@@ -3260,7 +3463,21 @@
         <w:rPr>
           <w:lang w:val="en-GB"/>
         </w:rPr>
-        <w:t xml:space="preserve">./Appsettings.json  </w:t>
+        <w:t>./</w:t>
+      </w:r>
+      <w:proofErr w:type="spellStart"/>
+      <w:r>
+        <w:rPr>
+          <w:lang w:val="en-GB"/>
+        </w:rPr>
+        <w:t>Appsettings.json</w:t>
+      </w:r>
+      <w:proofErr w:type="spellEnd"/>
+      <w:r>
+        <w:rPr>
+          <w:lang w:val="en-GB"/>
+        </w:rPr>
+        <w:t xml:space="preserve">  </w:t>
       </w:r>
       <w:r>
         <w:rPr>
@@ -3278,8 +3495,16 @@
         <w:rPr>
           <w:lang w:val="en-GB"/>
         </w:rPr>
-        <w:t xml:space="preserve"> Service/Config.cs</w:t>
-      </w:r>
+        <w:t xml:space="preserve"> Service/</w:t>
+      </w:r>
+      <w:proofErr w:type="spellStart"/>
+      <w:r>
+        <w:rPr>
+          <w:lang w:val="en-GB"/>
+        </w:rPr>
+        <w:t>Config.cs</w:t>
+      </w:r>
+      <w:proofErr w:type="spellEnd"/>
     </w:p>
     <w:p>
       <w:pPr>
@@ -3292,6 +3517,7 @@
           <w:lang w:val="en-US"/>
         </w:rPr>
       </w:pPr>
+      <w:proofErr w:type="spellStart"/>
       <w:r>
         <w:rPr>
           <w:rFonts w:ascii="Consolas" w:hAnsi="Consolas" w:cs="Consolas"/>
@@ -3300,17 +3526,62 @@
           <w:szCs w:val="19"/>
           <w:lang w:val="en-GB"/>
         </w:rPr>
-        <w:t xml:space="preserve">ConnectionString, CompanyName, </w:t>
-      </w:r>
+        <w:t>ConnectionString</w:t>
+      </w:r>
+      <w:proofErr w:type="spellEnd"/>
       <w:r>
         <w:rPr>
           <w:rFonts w:ascii="Consolas" w:hAnsi="Consolas" w:cs="Consolas"/>
           <w:color w:val="000000"/>
           <w:sz w:val="19"/>
           <w:szCs w:val="19"/>
-          <w:lang w:val="en-US"/>
-        </w:rPr>
-        <w:t>CompanyPhone …</w:t>
+          <w:lang w:val="en-GB"/>
+        </w:rPr>
+        <w:t xml:space="preserve">, </w:t>
+      </w:r>
+      <w:proofErr w:type="spellStart"/>
+      <w:r>
+        <w:rPr>
+          <w:rFonts w:ascii="Consolas" w:hAnsi="Consolas" w:cs="Consolas"/>
+          <w:color w:val="000000"/>
+          <w:sz w:val="19"/>
+          <w:szCs w:val="19"/>
+          <w:lang w:val="en-GB"/>
+        </w:rPr>
+        <w:t>CompanyName</w:t>
+      </w:r>
+      <w:proofErr w:type="spellEnd"/>
+      <w:r>
+        <w:rPr>
+          <w:rFonts w:ascii="Consolas" w:hAnsi="Consolas" w:cs="Consolas"/>
+          <w:color w:val="000000"/>
+          <w:sz w:val="19"/>
+          <w:szCs w:val="19"/>
+          <w:lang w:val="en-GB"/>
+        </w:rPr>
+        <w:t xml:space="preserve">, </w:t>
+      </w:r>
+      <w:proofErr w:type="spellStart"/>
+      <w:r>
+        <w:rPr>
+          <w:rFonts w:ascii="Consolas" w:hAnsi="Consolas" w:cs="Consolas"/>
+          <w:color w:val="000000"/>
+          <w:sz w:val="19"/>
+          <w:szCs w:val="19"/>
+          <w:lang w:val="en-US"/>
+        </w:rPr>
+        <w:t>CompanyPhone</w:t>
+      </w:r>
+      <w:proofErr w:type="spellEnd"/>
+      <w:r>
+        <w:rPr>
+          <w:rFonts w:ascii="Consolas" w:hAnsi="Consolas" w:cs="Consolas"/>
+          <w:color w:val="000000"/>
+          <w:sz w:val="19"/>
+          <w:szCs w:val="19"/>
+          <w:lang w:val="en-US"/>
+        </w:rPr>
+        <w:t xml:space="preserve"> …</w:t>
       </w:r>
     </w:p>
     <w:p>
@@ -3493,8 +3764,30 @@
         <w:rPr>
           <w:lang w:val="en-GB"/>
         </w:rPr>
-        <w:t>Some changes … inkl. Startup.cs</w:t>
-      </w:r>
+        <w:t xml:space="preserve">Some changes … </w:t>
+      </w:r>
+      <w:proofErr w:type="spellStart"/>
+      <w:r>
+        <w:rPr>
+          <w:lang w:val="en-GB"/>
+        </w:rPr>
+        <w:t>inkl</w:t>
+      </w:r>
+      <w:proofErr w:type="spellEnd"/>
+      <w:r>
+        <w:rPr>
+          <w:lang w:val="en-GB"/>
+        </w:rPr>
+        <w:t xml:space="preserve">. </w:t>
+      </w:r>
+      <w:proofErr w:type="spellStart"/>
+      <w:r>
+        <w:rPr>
+          <w:lang w:val="en-GB"/>
+        </w:rPr>
+        <w:t>Startup.cs</w:t>
+      </w:r>
+      <w:proofErr w:type="spellEnd"/>
     </w:p>
     <w:p>
       <w:pPr>
@@ -3624,8 +3917,16 @@
         <w:rPr>
           <w:lang w:val="en-GB"/>
         </w:rPr>
-        <w:t>Test–launch ok</w:t>
-      </w:r>
+        <w:t xml:space="preserve">Test–launch </w:t>
+      </w:r>
+      <w:proofErr w:type="gramStart"/>
+      <w:r>
+        <w:rPr>
+          <w:lang w:val="en-GB"/>
+        </w:rPr>
+        <w:t>ok</w:t>
+      </w:r>
+      <w:proofErr w:type="gramEnd"/>
     </w:p>
     <w:p>
       <w:pPr>
@@ -3751,9 +4052,11 @@
       <w:pPr>
         <w:pStyle w:val="berschrift2"/>
       </w:pPr>
+      <w:proofErr w:type="spellStart"/>
       <w:r>
         <w:t>HomeController</w:t>
       </w:r>
+      <w:proofErr w:type="spellEnd"/>
     </w:p>
     <w:p>
       <w:r>
@@ -3925,8 +4228,16 @@
         <w:rPr>
           <w:lang w:val="en-US"/>
         </w:rPr>
-        <w:t>Icons für Silo, Ampel,  10.11.2023</w:t>
-      </w:r>
+        <w:t>Icons für Silo, Ampel</w:t>
+      </w:r>
+      <w:proofErr w:type="gramStart"/>
+      <w:r>
+        <w:rPr>
+          <w:lang w:val="en-US"/>
+        </w:rPr>
+        <w:t>,  10.11.2023</w:t>
+      </w:r>
+      <w:proofErr w:type="gramEnd"/>
     </w:p>
     <w:p>
       <w:pPr>
@@ -3955,22 +4266,115 @@
           <w:u w:val="none"/>
           <w:lang w:val="en-US"/>
         </w:rPr>
-        <w:t>24/7 service</w:t>
-      </w:r>
+        <w:t xml:space="preserve">24/7 </w:t>
+      </w:r>
+      <w:proofErr w:type="gramStart"/>
       <w:r>
         <w:rPr>
           <w:rStyle w:val="Hyperlink"/>
+          <w:color w:val="000000"/>
+          <w:u w:val="none"/>
+          <w:lang w:val="en-US"/>
+        </w:rPr>
+        <w:t>service</w:t>
+      </w:r>
+      <w:r>
+        <w:rPr>
+          <w:rStyle w:val="Hyperlink"/>
           <w:lang w:val="en-US"/>
         </w:rPr>
         <w:t xml:space="preserve">  https://www.cleanpng.com/png-logo-brand-font-24-7-service-4168185/</w:t>
       </w:r>
-    </w:p>
-    <w:p>
-      <w:pPr>
-        <w:rPr>
-          <w:lang w:val="en-US"/>
-        </w:rPr>
-      </w:pPr>
+      <w:proofErr w:type="gramEnd"/>
+    </w:p>
+    <w:p>
+      <w:pPr>
+        <w:ind w:firstLine="708"/>
+        <w:rPr>
+          <w:lang w:val="en-US"/>
+        </w:rPr>
+      </w:pPr>
+      <w:proofErr w:type="spellStart"/>
+      <w:r>
+        <w:rPr>
+          <w:lang w:val="en-US"/>
+        </w:rPr>
+        <w:t>Svg</w:t>
+      </w:r>
+      <w:proofErr w:type="spellEnd"/>
+      <w:r>
+        <w:rPr>
+          <w:lang w:val="en-US"/>
+        </w:rPr>
+        <w:t>-</w:t>
+      </w:r>
+      <w:r>
+        <w:rPr>
+          <w:lang w:val="en-US"/>
+        </w:rPr>
+        <w:t xml:space="preserve">icons </w:t>
+      </w:r>
+      <w:proofErr w:type="spellStart"/>
+      <w:r>
+        <w:rPr>
+          <w:lang w:val="en-US"/>
+        </w:rPr>
+        <w:t>anpassen</w:t>
+      </w:r>
+      <w:proofErr w:type="spellEnd"/>
+      <w:r>
+        <w:rPr>
+          <w:lang w:val="en-US"/>
+        </w:rPr>
+        <w:t>:</w:t>
+      </w:r>
+    </w:p>
+    <w:p>
+      <w:pPr>
+        <w:rPr>
+          <w:lang w:val="en-US"/>
+        </w:rPr>
+      </w:pPr>
+      <w:r>
+        <w:rPr>
+          <w:lang w:val="en-US"/>
+        </w:rPr>
+        <w:drawing>
+          <wp:inline distT="0" distB="0" distL="0" distR="0" wp14:anchorId="41DEAEA0" wp14:editId="2FC056C6">
+            <wp:extent cx="6089515" cy="1783150"/>
+            <wp:effectExtent l="0" t="0" r="6985" b="7620"/>
+            <wp:docPr id="427040851" name="Grafik 1" descr="Ein Bild, das Text, Screenshot, Schrift, Software enthält.&#10;&#10;Automatisch generierte Beschreibung"/>
+            <wp:cNvGraphicFramePr>
+              <a:graphicFrameLocks xmlns:a="http://schemas.openxmlformats.org/drawingml/2006/main" noChangeAspect="1"/>
+            </wp:cNvGraphicFramePr>
+            <a:graphic xmlns:a="http://schemas.openxmlformats.org/drawingml/2006/main">
+              <a:graphicData uri="http://schemas.openxmlformats.org/drawingml/2006/picture">
+                <pic:pic xmlns:pic="http://schemas.openxmlformats.org/drawingml/2006/picture">
+                  <pic:nvPicPr>
+                    <pic:cNvPr id="427040851" name="Grafik 1" descr="Ein Bild, das Text, Screenshot, Schrift, Software enthält.&#10;&#10;Automatisch generierte Beschreibung"/>
+                    <pic:cNvPicPr/>
+                  </pic:nvPicPr>
+                  <pic:blipFill>
+                    <a:blip r:embed="rId60"/>
+                    <a:stretch>
+                      <a:fillRect/>
+                    </a:stretch>
+                  </pic:blipFill>
+                  <pic:spPr>
+                    <a:xfrm>
+                      <a:off x="0" y="0"/>
+                      <a:ext cx="6097855" cy="1785592"/>
+                    </a:xfrm>
+                    <a:prstGeom prst="rect">
+                      <a:avLst/>
+                    </a:prstGeom>
+                  </pic:spPr>
+                </pic:pic>
+              </a:graphicData>
+            </a:graphic>
+          </wp:inline>
+        </w:drawing>
+      </w:r>
     </w:p>
     <w:p>
       <w:pPr>
@@ -3984,7 +4388,7 @@
         </w:rPr>
         <w:t xml:space="preserve">Logo Quick Mix    </w:t>
       </w:r>
-      <w:hyperlink r:id="rId60" w:history="1">
+      <w:hyperlink r:id="rId61" w:history="1">
         <w:r>
           <w:rPr>
             <w:rStyle w:val="Hyperlink"/>
@@ -4008,11 +4412,19 @@
           <w:lang w:val="en-US"/>
         </w:rPr>
       </w:pPr>
-      <w:r>
-        <w:rPr>
-          <w:lang w:val="en-US"/>
-        </w:rPr>
-        <w:t>Farben / Colors https://encycolorpedia.ru/eb8130</w:t>
+      <w:proofErr w:type="spellStart"/>
+      <w:r>
+        <w:rPr>
+          <w:lang w:val="en-US"/>
+        </w:rPr>
+        <w:t>Farben</w:t>
+      </w:r>
+      <w:proofErr w:type="spellEnd"/>
+      <w:r>
+        <w:rPr>
+          <w:lang w:val="en-US"/>
+        </w:rPr>
+        <w:t xml:space="preserve"> / Colors https://encycolorpedia.ru/eb8130</w:t>
       </w:r>
     </w:p>
     <w:p>
@@ -4038,7 +4450,35 @@
         <w:rPr>
           <w:lang w:val="en-US"/>
         </w:rPr>
-        <w:t>background: -webkit-linear-gradient(90deg, #f5680a,#f2e42c,#22e01f);</w:t>
+        <w:t>background: -</w:t>
+      </w:r>
+      <w:proofErr w:type="spellStart"/>
+      <w:r>
+        <w:rPr>
+          <w:lang w:val="en-US"/>
+        </w:rPr>
+        <w:t>webkit</w:t>
+      </w:r>
+      <w:proofErr w:type="spellEnd"/>
+      <w:r>
+        <w:rPr>
+          <w:lang w:val="en-US"/>
+        </w:rPr>
+        <w:t>-linear-</w:t>
+      </w:r>
+      <w:proofErr w:type="gramStart"/>
+      <w:r>
+        <w:rPr>
+          <w:lang w:val="en-US"/>
+        </w:rPr>
+        <w:t>gradient(</w:t>
+      </w:r>
+      <w:proofErr w:type="gramEnd"/>
+      <w:r>
+        <w:rPr>
+          <w:lang w:val="en-US"/>
+        </w:rPr>
+        <w:t>90deg, #f5680a,#f2e42c,#22e01f);</w:t>
       </w:r>
     </w:p>
     <w:p>
@@ -4064,7 +4504,21 @@
         <w:rPr>
           <w:lang w:val="en-US"/>
         </w:rPr>
-        <w:t xml:space="preserve"> background: linear-gradient(90deg, #f5680a,#f2e42c,#22e01f);/       </w:t>
+        <w:t xml:space="preserve"> background: linear-</w:t>
+      </w:r>
+      <w:proofErr w:type="gramStart"/>
+      <w:r>
+        <w:rPr>
+          <w:lang w:val="en-US"/>
+        </w:rPr>
+        <w:t>gradient(</w:t>
+      </w:r>
+      <w:proofErr w:type="gramEnd"/>
+      <w:r>
+        <w:rPr>
+          <w:lang w:val="en-US"/>
+        </w:rPr>
+        <w:t xml:space="preserve">90deg, #f5680a,#f2e42c,#22e01f);/       </w:t>
       </w:r>
     </w:p>
     <w:p>
@@ -4145,8 +4599,16 @@
         <w:rPr>
           <w:lang w:val="en-US"/>
         </w:rPr>
-        <w:t>font „Bangers“</w:t>
-      </w:r>
+        <w:t>font „</w:t>
+      </w:r>
+      <w:proofErr w:type="gramStart"/>
+      <w:r>
+        <w:rPr>
+          <w:lang w:val="en-US"/>
+        </w:rPr>
+        <w:t>Bangers“</w:t>
+      </w:r>
+      <w:proofErr w:type="gramEnd"/>
     </w:p>
     <w:p>
       <w:pPr>
@@ -4188,21 +4650,49 @@
         <w:pStyle w:val="berschrift2"/>
       </w:pPr>
       <w:r>
-        <w:t>Struktur von html-pages</w:t>
+        <w:t xml:space="preserve">Struktur von </w:t>
+      </w:r>
+      <w:proofErr w:type="spellStart"/>
+      <w:r>
+        <w:t>html</w:t>
+      </w:r>
+      <w:proofErr w:type="spellEnd"/>
+      <w:r>
+        <w:t>-pages</w:t>
       </w:r>
       <w:r>
         <w:t xml:space="preserve"> erstellen</w:t>
       </w:r>
     </w:p>
     <w:p>
-      <w:r>
-        <w:t xml:space="preserve">Index.cshtml -  </w:t>
-      </w:r>
-      <w:r>
-        <w:t xml:space="preserve">login </w:t>
-      </w:r>
-      <w:r>
-        <w:t xml:space="preserve">page  </w:t>
+      <w:proofErr w:type="spellStart"/>
+      <w:r>
+        <w:t>Index.cshtml</w:t>
+      </w:r>
+      <w:proofErr w:type="spellEnd"/>
+      <w:r>
+        <w:t xml:space="preserve"> </w:t>
+      </w:r>
+      <w:proofErr w:type="gramStart"/>
+      <w:r>
+        <w:t xml:space="preserve">-  </w:t>
+      </w:r>
+      <w:proofErr w:type="spellStart"/>
+      <w:r>
+        <w:t>login</w:t>
+      </w:r>
+      <w:proofErr w:type="spellEnd"/>
+      <w:proofErr w:type="gramEnd"/>
+      <w:r>
+        <w:t xml:space="preserve"> </w:t>
+      </w:r>
+      <w:proofErr w:type="spellStart"/>
+      <w:r>
+        <w:t>page</w:t>
+      </w:r>
+      <w:proofErr w:type="spellEnd"/>
+      <w:r>
+        <w:t xml:space="preserve">  </w:t>
       </w:r>
       <w:r>
         <w:rPr>
@@ -4223,6 +4713,7 @@
         </w:rPr>
         <w:t>с</w:t>
       </w:r>
+      <w:proofErr w:type="spellStart"/>
       <w:r>
         <w:rPr>
           <w:rStyle w:val="ZitatZchn"/>
@@ -4232,23 +4723,44 @@
         </w:rPr>
         <w:t>shtml</w:t>
       </w:r>
-    </w:p>
-    <w:p>
-      <w:r>
-        <w:t>MainPage.cshtml – Haupt- bzw. Home-Seite</w:t>
-      </w:r>
-    </w:p>
-    <w:p>
-      <w:pPr>
-        <w:rPr>
-          <w:lang w:val="en-US"/>
-        </w:rPr>
-      </w:pPr>
-      <w:r>
-        <w:rPr>
-          <w:lang w:val="en-US"/>
-        </w:rPr>
-        <w:t>Admin page bzw. Admin Area</w:t>
+      <w:proofErr w:type="spellEnd"/>
+    </w:p>
+    <w:p>
+      <w:proofErr w:type="spellStart"/>
+      <w:r>
+        <w:t>MainPage.cshtml</w:t>
+      </w:r>
+      <w:proofErr w:type="spellEnd"/>
+      <w:r>
+        <w:t xml:space="preserve"> – Haupt- bzw. Home-Seite</w:t>
+      </w:r>
+    </w:p>
+    <w:p>
+      <w:pPr>
+        <w:rPr>
+          <w:lang w:val="en-US"/>
+        </w:rPr>
+      </w:pPr>
+      <w:r>
+        <w:rPr>
+          <w:lang w:val="en-US"/>
+        </w:rPr>
+        <w:lastRenderedPageBreak/>
+        <w:t xml:space="preserve">Admin page </w:t>
+      </w:r>
+      <w:proofErr w:type="spellStart"/>
+      <w:r>
+        <w:rPr>
+          <w:lang w:val="en-US"/>
+        </w:rPr>
+        <w:t>bzw</w:t>
+      </w:r>
+      <w:proofErr w:type="spellEnd"/>
+      <w:r>
+        <w:rPr>
+          <w:lang w:val="en-US"/>
+        </w:rPr>
+        <w:t>. Admin Area</w:t>
       </w:r>
     </w:p>
     <w:p>
@@ -4261,7 +4773,6 @@
         <w:rPr>
           <w:noProof/>
         </w:rPr>
-        <w:lastRenderedPageBreak/>
         <w:drawing>
           <wp:anchor distT="0" distB="0" distL="0" distR="0" simplePos="0" relativeHeight="251659264" behindDoc="0" locked="0" layoutInCell="0" allowOverlap="1" wp14:anchorId="709A474D" wp14:editId="5C299D95">
             <wp:simplePos x="0" y="0"/>
@@ -4288,7 +4799,7 @@
                     </pic:cNvPicPr>
                   </pic:nvPicPr>
                   <pic:blipFill>
-                    <a:blip r:embed="rId61"/>
+                    <a:blip r:embed="rId62"/>
                     <a:stretch>
                       <a:fillRect/>
                     </a:stretch>
@@ -4423,7 +4934,7 @@
                     </pic:cNvPicPr>
                   </pic:nvPicPr>
                   <pic:blipFill>
-                    <a:blip r:embed="rId62" cstate="print">
+                    <a:blip r:embed="rId63" cstate="print">
                       <a:extLst>
                         <a:ext uri="{28A0092B-C50C-407E-A947-70E740481C1C}">
                           <a14:useLocalDpi xmlns:a14="http://schemas.microsoft.com/office/drawing/2010/main" val="0"/>
@@ -4500,7 +5011,7 @@
                     </pic:cNvPicPr>
                   </pic:nvPicPr>
                   <pic:blipFill>
-                    <a:blip r:embed="rId63" cstate="print">
+                    <a:blip r:embed="rId64" cstate="print">
                       <a:extLst>
                         <a:ext uri="{28A0092B-C50C-407E-A947-70E740481C1C}">
                           <a14:useLocalDpi xmlns:a14="http://schemas.microsoft.com/office/drawing/2010/main" val="0"/>
@@ -4585,7 +5096,7 @@
                     </pic:cNvPicPr>
                   </pic:nvPicPr>
                   <pic:blipFill>
-                    <a:blip r:embed="rId64" cstate="print">
+                    <a:blip r:embed="rId65" cstate="print">
                       <a:extLst>
                         <a:ext uri="{28A0092B-C50C-407E-A947-70E740481C1C}">
                           <a14:useLocalDpi xmlns:a14="http://schemas.microsoft.com/office/drawing/2010/main" val="0"/>
@@ -4640,7 +5151,7 @@
                     </pic:cNvPicPr>
                   </pic:nvPicPr>
                   <pic:blipFill>
-                    <a:blip r:embed="rId65" cstate="print">
+                    <a:blip r:embed="rId66" cstate="print">
                       <a:extLst>
                         <a:ext uri="{28A0092B-C50C-407E-A947-70E740481C1C}">
                           <a14:useLocalDpi xmlns:a14="http://schemas.microsoft.com/office/drawing/2010/main" val="0"/>
@@ -4719,7 +5230,7 @@
                     </pic:cNvPicPr>
                   </pic:nvPicPr>
                   <pic:blipFill>
-                    <a:blip r:embed="rId66">
+                    <a:blip r:embed="rId67">
                       <a:extLst>
                         <a:ext uri="{28A0092B-C50C-407E-A947-70E740481C1C}">
                           <a14:useLocalDpi xmlns:a14="http://schemas.microsoft.com/office/drawing/2010/main" val="0"/>
@@ -4783,7 +5294,7 @@
                     </pic:cNvPicPr>
                   </pic:nvPicPr>
                   <pic:blipFill>
-                    <a:blip r:embed="rId67">
+                    <a:blip r:embed="rId68">
                       <a:extLst>
                         <a:ext uri="{28A0092B-C50C-407E-A947-70E740481C1C}">
                           <a14:useLocalDpi xmlns:a14="http://schemas.microsoft.com/office/drawing/2010/main" val="0"/>
@@ -4823,8 +5334,13 @@
         <w:t xml:space="preserve">Implementierung von </w:t>
       </w:r>
       <w:r>
-        <w:t>Haupt-Menu und HeaderPartial</w:t>
-      </w:r>
+        <w:t xml:space="preserve">Haupt-Menu und </w:t>
+      </w:r>
+      <w:proofErr w:type="spellStart"/>
+      <w:r>
+        <w:t>HeaderPartial</w:t>
+      </w:r>
+      <w:proofErr w:type="spellEnd"/>
     </w:p>
     <w:p/>
     <w:p>
@@ -4859,7 +5375,7 @@
                     </pic:cNvPicPr>
                   </pic:nvPicPr>
                   <pic:blipFill>
-                    <a:blip r:embed="rId68" cstate="print">
+                    <a:blip r:embed="rId69" cstate="print">
                       <a:extLst>
                         <a:ext uri="{28A0092B-C50C-407E-A947-70E740481C1C}">
                           <a14:useLocalDpi xmlns:a14="http://schemas.microsoft.com/office/drawing/2010/main" val="0"/>
@@ -4915,7 +5431,7 @@
                     </pic:cNvPicPr>
                   </pic:nvPicPr>
                   <pic:blipFill>
-                    <a:blip r:embed="rId69" cstate="print">
+                    <a:blip r:embed="rId70" cstate="print">
                       <a:extLst>
                         <a:ext uri="{28A0092B-C50C-407E-A947-70E740481C1C}">
                           <a14:useLocalDpi xmlns:a14="http://schemas.microsoft.com/office/drawing/2010/main" val="0"/>
@@ -4950,7 +5466,15 @@
     <w:p/>
     <w:p>
       <w:r>
-        <w:t>Dann jedes Block implementieren</w:t>
+        <w:t xml:space="preserve">Dann </w:t>
+      </w:r>
+      <w:proofErr w:type="gramStart"/>
+      <w:r>
+        <w:t>jedes Block</w:t>
+      </w:r>
+      <w:proofErr w:type="gramEnd"/>
+      <w:r>
+        <w:t xml:space="preserve"> implementieren</w:t>
       </w:r>
     </w:p>
     <w:p>
@@ -4961,9 +5485,11 @@
           <w:numId w:val="2"/>
         </w:numPr>
       </w:pPr>
+      <w:proofErr w:type="gramStart"/>
       <w:r>
         <w:t>Linkes Block</w:t>
       </w:r>
+      <w:proofErr w:type="gramEnd"/>
     </w:p>
     <w:p>
       <w:pPr>
@@ -4996,7 +5522,7 @@
                     </pic:cNvPicPr>
                   </pic:nvPicPr>
                   <pic:blipFill>
-                    <a:blip r:embed="rId70" cstate="print">
+                    <a:blip r:embed="rId71" cstate="print">
                       <a:extLst>
                         <a:ext uri="{28A0092B-C50C-407E-A947-70E740481C1C}">
                           <a14:useLocalDpi xmlns:a14="http://schemas.microsoft.com/office/drawing/2010/main" val="0"/>
@@ -5062,7 +5588,7 @@
                     <pic:cNvPicPr/>
                   </pic:nvPicPr>
                   <pic:blipFill>
-                    <a:blip r:embed="rId71"/>
+                    <a:blip r:embed="rId72"/>
                     <a:stretch>
                       <a:fillRect/>
                     </a:stretch>
@@ -5086,15 +5612,39 @@
         <w:rPr>
           <w:color w:val="FF0000"/>
         </w:rPr>
-        <w:t xml:space="preserve"> zw</w:t>
-      </w:r>
+        <w:t xml:space="preserve"> </w:t>
+      </w:r>
+      <w:proofErr w:type="spellStart"/>
       <w:r>
         <w:rPr>
           <w:color w:val="FF0000"/>
-          <w:lang w:val="en-US"/>
-        </w:rPr>
-        <w:t>eks testen</w:t>
-      </w:r>
+        </w:rPr>
+        <w:t>zw</w:t>
+      </w:r>
+      <w:r>
+        <w:rPr>
+          <w:color w:val="FF0000"/>
+          <w:lang w:val="en-US"/>
+        </w:rPr>
+        <w:t>eks</w:t>
+      </w:r>
+      <w:proofErr w:type="spellEnd"/>
+      <w:r>
+        <w:rPr>
+          <w:color w:val="FF0000"/>
+          <w:lang w:val="en-US"/>
+        </w:rPr>
+        <w:t xml:space="preserve"> </w:t>
+      </w:r>
+      <w:proofErr w:type="spellStart"/>
+      <w:r>
+        <w:rPr>
+          <w:color w:val="FF0000"/>
+          <w:lang w:val="en-US"/>
+        </w:rPr>
+        <w:t>testen</w:t>
+      </w:r>
+      <w:proofErr w:type="spellEnd"/>
     </w:p>
     <w:p>
       <w:pPr>
@@ -5134,7 +5684,7 @@
                     <pic:cNvPicPr/>
                   </pic:nvPicPr>
                   <pic:blipFill>
-                    <a:blip r:embed="rId72"/>
+                    <a:blip r:embed="rId73"/>
                     <a:stretch>
                       <a:fillRect/>
                     </a:stretch>
@@ -5173,8 +5723,13 @@
           <w:numId w:val="2"/>
         </w:numPr>
       </w:pPr>
-      <w:r>
-        <w:t>Mitleres Bloc</w:t>
+      <w:proofErr w:type="spellStart"/>
+      <w:r>
+        <w:t>Mitleres</w:t>
+      </w:r>
+      <w:proofErr w:type="spellEnd"/>
+      <w:r>
+        <w:t xml:space="preserve"> Bloc</w:t>
       </w:r>
       <w:r>
         <w:t>k</w:t>
@@ -5214,7 +5769,7 @@
                     <pic:cNvPicPr/>
                   </pic:nvPicPr>
                   <pic:blipFill>
-                    <a:blip r:embed="rId73"/>
+                    <a:blip r:embed="rId74"/>
                     <a:stretch>
                       <a:fillRect/>
                     </a:stretch>
@@ -5273,7 +5828,7 @@
                     <pic:cNvPicPr/>
                   </pic:nvPicPr>
                   <pic:blipFill>
-                    <a:blip r:embed="rId74"/>
+                    <a:blip r:embed="rId75"/>
                     <a:stretch>
                       <a:fillRect/>
                     </a:stretch>
@@ -5321,7 +5876,15 @@
     <w:p/>
     <w:p>
       <w:r>
-        <w:t>Implementierung von Haupt-Seite (MainPage.chshtml)</w:t>
+        <w:t>Implementierung von Haupt-Seite (</w:t>
+      </w:r>
+      <w:proofErr w:type="spellStart"/>
+      <w:r>
+        <w:t>MainPage.chshtml</w:t>
+      </w:r>
+      <w:proofErr w:type="spellEnd"/>
+      <w:r>
+        <w:t>)</w:t>
       </w:r>
     </w:p>
     <w:p>
@@ -5345,7 +5908,7 @@
                     <pic:cNvPicPr/>
                   </pic:nvPicPr>
                   <pic:blipFill>
-                    <a:blip r:embed="rId75"/>
+                    <a:blip r:embed="rId76"/>
                     <a:stretch>
                       <a:fillRect/>
                     </a:stretch>
@@ -5368,8 +5931,13 @@
     </w:p>
     <w:p>
       <w:r>
-        <w:t>Übertragung vom Code aus Index.cshtml</w:t>
-      </w:r>
+        <w:t xml:space="preserve">Übertragung vom Code aus </w:t>
+      </w:r>
+      <w:proofErr w:type="spellStart"/>
+      <w:r>
+        <w:t>Index.cshtml</w:t>
+      </w:r>
+      <w:proofErr w:type="spellEnd"/>
     </w:p>
     <w:p>
       <w:pPr>
@@ -5381,7 +5949,19 @@
     </w:p>
     <w:p>
       <w:r>
-        <w:t>Auch als PartialView: Table</w:t>
+        <w:t xml:space="preserve">Auch als </w:t>
+      </w:r>
+      <w:proofErr w:type="spellStart"/>
+      <w:r>
+        <w:t>PartialView</w:t>
+      </w:r>
+      <w:proofErr w:type="spellEnd"/>
+      <w:r>
+        <w:t xml:space="preserve">: </w:t>
+      </w:r>
+      <w:proofErr w:type="spellStart"/>
+      <w:r>
+        <w:t>Table</w:t>
       </w:r>
       <w:r>
         <w:t>Material</w:t>
@@ -5389,6 +5969,7 @@
       <w:r>
         <w:t>Partial.cshtml</w:t>
       </w:r>
+      <w:proofErr w:type="spellEnd"/>
     </w:p>
     <w:p>
       <w:r>
@@ -5412,7 +5993,7 @@
                     <pic:cNvPicPr/>
                   </pic:nvPicPr>
                   <pic:blipFill>
-                    <a:blip r:embed="rId76"/>
+                    <a:blip r:embed="rId77"/>
                     <a:stretch>
                       <a:fillRect/>
                     </a:stretch>
@@ -5463,7 +6044,7 @@
                     <pic:cNvPicPr/>
                   </pic:nvPicPr>
                   <pic:blipFill>
-                    <a:blip r:embed="rId77"/>
+                    <a:blip r:embed="rId78"/>
                     <a:stretch>
                       <a:fillRect/>
                     </a:stretch>
@@ -5517,7 +6098,7 @@
                     <pic:cNvPicPr/>
                   </pic:nvPicPr>
                   <pic:blipFill>
-                    <a:blip r:embed="rId78"/>
+                    <a:blip r:embed="rId79"/>
                     <a:stretch>
                       <a:fillRect/>
                     </a:stretch>
@@ -5587,7 +6168,7 @@
                     </pic:cNvPicPr>
                   </pic:nvPicPr>
                   <pic:blipFill>
-                    <a:blip r:embed="rId79" cstate="print">
+                    <a:blip r:embed="rId80" cstate="print">
                       <a:extLst>
                         <a:ext uri="{28A0092B-C50C-407E-A947-70E740481C1C}">
                           <a14:useLocalDpi xmlns:a14="http://schemas.microsoft.com/office/drawing/2010/main" val="0"/>
@@ -5658,8 +6239,16 @@
               <w:rPr>
                 <w:lang w:val="en-US"/>
               </w:rPr>
-              <w:t>- Kontakt</w:t>
+              <w:t xml:space="preserve">- </w:t>
             </w:r>
+            <w:proofErr w:type="spellStart"/>
+            <w:r>
+              <w:rPr>
+                <w:lang w:val="en-US"/>
+              </w:rPr>
+              <w:t>Kontakt</w:t>
+            </w:r>
+            <w:proofErr w:type="spellEnd"/>
           </w:p>
           <w:p>
             <w:pPr>
@@ -5793,7 +6382,7 @@
                           <pic:cNvPicPr/>
                         </pic:nvPicPr>
                         <pic:blipFill>
-                          <a:blip r:embed="rId80"/>
+                          <a:blip r:embed="rId81"/>
                           <a:stretch>
                             <a:fillRect/>
                           </a:stretch>
@@ -5857,8 +6446,13 @@
         </w:numPr>
       </w:pPr>
       <w:r>
-        <w:t>Kontakt: als 2 Blöcke neben einander</w:t>
-      </w:r>
+        <w:t xml:space="preserve">Kontakt: als 2 Blöcke </w:t>
+      </w:r>
+      <w:proofErr w:type="gramStart"/>
+      <w:r>
+        <w:t>neben einander</w:t>
+      </w:r>
+      <w:proofErr w:type="gramEnd"/>
     </w:p>
     <w:p>
       <w:pPr>
@@ -5884,7 +6478,7 @@
                     <pic:cNvPicPr/>
                   </pic:nvPicPr>
                   <pic:blipFill>
-                    <a:blip r:embed="rId81"/>
+                    <a:blip r:embed="rId82"/>
                     <a:stretch>
                       <a:fillRect/>
                     </a:stretch>
@@ -5905,7 +6499,15 @@
         </w:drawing>
       </w:r>
       <w:r>
-        <w:t xml:space="preserve">  Gw3PR*!Sup4ik</w:t>
+        <w:t xml:space="preserve">  Gw3PR</w:t>
+      </w:r>
+      <w:proofErr w:type="gramStart"/>
+      <w:r>
+        <w:t>*!Sup</w:t>
+      </w:r>
+      <w:proofErr w:type="gramEnd"/>
+      <w:r>
+        <w:t>4ik</w:t>
       </w:r>
     </w:p>
     <w:p>
@@ -5959,7 +6561,7 @@
                     <pic:cNvPicPr/>
                   </pic:nvPicPr>
                   <pic:blipFill>
-                    <a:blip r:embed="rId82"/>
+                    <a:blip r:embed="rId83"/>
                     <a:stretch>
                       <a:fillRect/>
                     </a:stretch>
@@ -6044,7 +6646,7 @@
                     <pic:cNvPicPr/>
                   </pic:nvPicPr>
                   <pic:blipFill>
-                    <a:blip r:embed="rId83"/>
+                    <a:blip r:embed="rId84"/>
                     <a:stretch>
                       <a:fillRect/>
                     </a:stretch>
@@ -6067,7 +6669,15 @@
     </w:p>
     <w:p>
       <w:r>
-        <w:t>“Das Urheberrecht muss nicht angemeldet oder beantragt werden. Es entsteht quasi automatisch mit der Schaffung des Werkes. Hier besteht der große Unterschied zu Patenten und Marken, die beim Deutschen Patent- und Markenamt angemeldet oder eingetragen werden müssen. Es gibt kein Urheberrechtsregister. Das Werk muss auch nicht veröffentlicht sein. Dementsprechend ist der Entwurf eines Bildes oder das Manuskript eines Buches ebenso urheberrechtlich geschützt wie ein veröffentlichter Bestseller.“</w:t>
+        <w:t xml:space="preserve">“Das Urheberrecht muss nicht angemeldet oder beantragt werden. Es </w:t>
+      </w:r>
+      <w:proofErr w:type="gramStart"/>
+      <w:r>
+        <w:t>entsteht quasi</w:t>
+      </w:r>
+      <w:proofErr w:type="gramEnd"/>
+      <w:r>
+        <w:t xml:space="preserve"> automatisch mit der Schaffung des Werkes. Hier besteht der große Unterschied zu Patenten und Marken, die beim Deutschen Patent- und Markenamt angemeldet oder eingetragen werden müssen. Es gibt kein Urheberrechtsregister. Das Werk muss auch nicht veröffentlicht sein. Dementsprechend ist der Entwurf eines Bildes oder das Manuskript eines Buches ebenso urheberrechtlich geschützt wie ein veröffentlichter Bestseller.“</w:t>
       </w:r>
     </w:p>
     <w:p>
@@ -6125,7 +6735,7 @@
                     <pic:cNvPicPr/>
                   </pic:nvPicPr>
                   <pic:blipFill>
-                    <a:blip r:embed="rId84"/>
+                    <a:blip r:embed="rId85"/>
                     <a:stretch>
                       <a:fillRect/>
                     </a:stretch>
@@ -6173,7 +6783,7 @@
                     <pic:cNvPicPr/>
                   </pic:nvPicPr>
                   <pic:blipFill>
-                    <a:blip r:embed="rId85"/>
+                    <a:blip r:embed="rId86"/>
                     <a:stretch>
                       <a:fillRect/>
                     </a:stretch>
@@ -6230,7 +6840,7 @@
                     <pic:cNvPicPr/>
                   </pic:nvPicPr>
                   <pic:blipFill>
-                    <a:blip r:embed="rId86"/>
+                    <a:blip r:embed="rId87"/>
                     <a:stretch>
                       <a:fillRect/>
                     </a:stretch>
@@ -6270,8 +6880,16 @@
         <w:rPr>
           <w:lang w:val="en-US"/>
         </w:rPr>
-        <w:t>, Fehlerkorrektur</w:t>
-      </w:r>
+        <w:t xml:space="preserve">, </w:t>
+      </w:r>
+      <w:proofErr w:type="spellStart"/>
+      <w:r>
+        <w:rPr>
+          <w:lang w:val="en-US"/>
+        </w:rPr>
+        <w:t>Fehlerkorrektur</w:t>
+      </w:r>
+      <w:proofErr w:type="spellEnd"/>
     </w:p>
     <w:p>
       <w:pPr>
@@ -6307,7 +6925,7 @@
                     <pic:cNvPicPr/>
                   </pic:nvPicPr>
                   <pic:blipFill>
-                    <a:blip r:embed="rId87"/>
+                    <a:blip r:embed="rId88"/>
                     <a:stretch>
                       <a:fillRect/>
                     </a:stretch>
@@ -6358,8 +6976,16 @@
         <w:rPr>
           <w:lang w:val="en-US"/>
         </w:rPr>
-        <w:t>"Add html for footer"</w:t>
-      </w:r>
+        <w:t xml:space="preserve">"Add html for </w:t>
+      </w:r>
+      <w:proofErr w:type="gramStart"/>
+      <w:r>
+        <w:rPr>
+          <w:lang w:val="en-US"/>
+        </w:rPr>
+        <w:t>footer"</w:t>
+      </w:r>
+      <w:proofErr w:type="gramEnd"/>
     </w:p>
     <w:p>
       <w:pPr>
@@ -6390,7 +7016,7 @@
                     <pic:cNvPicPr/>
                   </pic:nvPicPr>
                   <pic:blipFill rotWithShape="1">
-                    <a:blip r:embed="rId88"/>
+                    <a:blip r:embed="rId89"/>
                     <a:srcRect t="1511" b="1"/>
                     <a:stretch/>
                   </pic:blipFill>
@@ -6427,8 +7053,13 @@
         <w:t>Verbesserungen</w:t>
       </w:r>
       <w:r>
-        <w:t xml:space="preserve"> / Code Refactoring</w:t>
-      </w:r>
+        <w:t xml:space="preserve"> / Code </w:t>
+      </w:r>
+      <w:proofErr w:type="spellStart"/>
+      <w:r>
+        <w:t>Refactoring</w:t>
+      </w:r>
+      <w:proofErr w:type="spellEnd"/>
     </w:p>
     <w:p/>
     <w:p>
@@ -6450,6 +7081,7 @@
           <w:lang w:val="en-US"/>
         </w:rPr>
       </w:pPr>
+      <w:proofErr w:type="spellStart"/>
       <w:r>
         <w:rPr>
           <w:rFonts w:ascii="Consolas" w:hAnsi="Consolas" w:cs="Consolas"/>
@@ -6458,7 +7090,18 @@
           <w:szCs w:val="19"/>
           <w:lang w:val="en-US"/>
         </w:rPr>
-        <w:t>Verzeichnis Shared</w:t>
+        <w:t>Verzeichnis</w:t>
+      </w:r>
+      <w:proofErr w:type="spellEnd"/>
+      <w:r>
+        <w:rPr>
+          <w:rFonts w:ascii="Consolas" w:hAnsi="Consolas" w:cs="Consolas"/>
+          <w:color w:val="000000"/>
+          <w:sz w:val="19"/>
+          <w:szCs w:val="19"/>
+          <w:lang w:val="en-US"/>
+        </w:rPr>
+        <w:t xml:space="preserve"> Shared</w:t>
       </w:r>
     </w:p>
     <w:p>
@@ -6495,7 +7138,7 @@
                     <pic:cNvPicPr/>
                   </pic:nvPicPr>
                   <pic:blipFill>
-                    <a:blip r:embed="rId89"/>
+                    <a:blip r:embed="rId90"/>
                     <a:stretch>
                       <a:fillRect/>
                     </a:stretch>
@@ -6589,106 +7232,9 @@
           <w:szCs w:val="18"/>
           <w:lang w:val="en-US"/>
         </w:rPr>
-        <w:t>Add "Shared"-folder in "Views"-folder and move partial files to it</w:t>
-      </w:r>
-    </w:p>
-    <w:p>
-      <w:pPr>
-        <w:rPr>
-          <w:lang w:val="en-US"/>
-        </w:rPr>
-      </w:pPr>
-      <w:r>
-        <w:rPr>
-          <w:lang w:val="en-US"/>
-        </w:rPr>
-        <w:tab/>
-      </w:r>
-    </w:p>
-    <w:p>
-      <w:pPr>
-        <w:pStyle w:val="berschrift5"/>
-        <w:rPr>
-          <w:lang w:val="en-US"/>
-        </w:rPr>
-      </w:pPr>
-      <w:r>
-        <w:rPr>
-          <w:highlight w:val="yellow"/>
-          <w:lang w:val="en-US"/>
-        </w:rPr>
-        <w:t>@</w:t>
-      </w:r>
-      <w:r>
-        <w:rPr>
-          <w:lang w:val="en-US"/>
-        </w:rPr>
-        <w:t>Html.Partial("NavigationElementsPartial")</w:t>
-      </w:r>
-    </w:p>
-    <w:p>
-      <w:pPr>
-        <w:ind w:firstLine="708"/>
-        <w:rPr>
-          <w:lang w:val="en-US"/>
-        </w:rPr>
-      </w:pPr>
-      <w:r>
-        <w:rPr>
-          <w:lang w:val="en-US"/>
-        </w:rPr>
-        <w:t xml:space="preserve">Test </w:t>
-      </w:r>
-      <w:r>
-        <w:rPr>
-          <w:lang w:val="en-US"/>
-        </w:rPr>
-        <w:sym w:font="Wingdings" w:char="F0E0"/>
-      </w:r>
-      <w:r>
-        <w:rPr>
-          <w:lang w:val="en-US"/>
-        </w:rPr>
-        <w:t xml:space="preserve"> </w:t>
-      </w:r>
-      <w:r>
-        <w:rPr>
-          <w:lang w:val="en-US"/>
-        </w:rPr>
-        <w:t xml:space="preserve">ok </w:t>
-      </w:r>
-    </w:p>
-    <w:p>
-      <w:pPr>
-        <w:ind w:firstLine="708"/>
-        <w:rPr>
-          <w:lang w:val="en-US"/>
-        </w:rPr>
-      </w:pPr>
-      <w:r>
-        <w:rPr>
-          <w:lang w:val="en-US"/>
-        </w:rPr>
-        <w:t>C</w:t>
-      </w:r>
-      <w:r>
-        <w:rPr>
-          <w:lang w:val="en-US"/>
-        </w:rPr>
-        <w:t>ommit</w:t>
-      </w:r>
-      <w:r>
-        <w:rPr>
-          <w:lang w:val="en-US"/>
-        </w:rPr>
-        <w:t xml:space="preserve">  </w:t>
-      </w:r>
-      <w:r>
-        <w:rPr>
-          <w:lang w:val="en-US"/>
-        </w:rPr>
-        <w:t>“</w:t>
-      </w:r>
+        <w:t xml:space="preserve">Add "Shared"-folder in "Views"-folder and move partial files to </w:t>
+      </w:r>
+      <w:proofErr w:type="gramStart"/>
       <w:r>
         <w:rPr>
           <w:rFonts w:ascii="Lucida Console" w:hAnsi="Lucida Console" w:cs="Lucida Console"/>
@@ -6696,6 +7242,116 @@
           <w:szCs w:val="18"/>
           <w:lang w:val="en-US"/>
         </w:rPr>
+        <w:t>it</w:t>
+      </w:r>
+      <w:proofErr w:type="gramEnd"/>
+    </w:p>
+    <w:p>
+      <w:pPr>
+        <w:rPr>
+          <w:lang w:val="en-US"/>
+        </w:rPr>
+      </w:pPr>
+      <w:r>
+        <w:rPr>
+          <w:lang w:val="en-US"/>
+        </w:rPr>
+        <w:tab/>
+      </w:r>
+    </w:p>
+    <w:p>
+      <w:pPr>
+        <w:pStyle w:val="berschrift5"/>
+        <w:rPr>
+          <w:lang w:val="en-US"/>
+        </w:rPr>
+      </w:pPr>
+      <w:r>
+        <w:rPr>
+          <w:highlight w:val="yellow"/>
+          <w:lang w:val="en-US"/>
+        </w:rPr>
+        <w:t>@</w:t>
+      </w:r>
+      <w:r>
+        <w:rPr>
+          <w:lang w:val="en-US"/>
+        </w:rPr>
+        <w:t>Html.Partial("NavigationElementsPartial")</w:t>
+      </w:r>
+    </w:p>
+    <w:p>
+      <w:pPr>
+        <w:ind w:firstLine="708"/>
+        <w:rPr>
+          <w:lang w:val="en-US"/>
+        </w:rPr>
+      </w:pPr>
+      <w:r>
+        <w:rPr>
+          <w:lang w:val="en-US"/>
+        </w:rPr>
+        <w:t xml:space="preserve">Test </w:t>
+      </w:r>
+      <w:r>
+        <w:rPr>
+          <w:lang w:val="en-US"/>
+        </w:rPr>
+        <w:sym w:font="Wingdings" w:char="F0E0"/>
+      </w:r>
+      <w:r>
+        <w:rPr>
+          <w:lang w:val="en-US"/>
+        </w:rPr>
+        <w:t xml:space="preserve"> </w:t>
+      </w:r>
+      <w:r>
+        <w:rPr>
+          <w:lang w:val="en-US"/>
+        </w:rPr>
+        <w:t xml:space="preserve">ok </w:t>
+      </w:r>
+    </w:p>
+    <w:p>
+      <w:pPr>
+        <w:ind w:firstLine="708"/>
+        <w:rPr>
+          <w:lang w:val="en-US"/>
+        </w:rPr>
+      </w:pPr>
+      <w:proofErr w:type="gramStart"/>
+      <w:r>
+        <w:rPr>
+          <w:lang w:val="en-US"/>
+        </w:rPr>
+        <w:t>C</w:t>
+      </w:r>
+      <w:r>
+        <w:rPr>
+          <w:lang w:val="en-US"/>
+        </w:rPr>
+        <w:t>ommit</w:t>
+      </w:r>
+      <w:r>
+        <w:rPr>
+          <w:lang w:val="en-US"/>
+        </w:rPr>
+        <w:t xml:space="preserve">  </w:t>
+      </w:r>
+      <w:r>
+        <w:rPr>
+          <w:lang w:val="en-US"/>
+        </w:rPr>
+        <w:t>“</w:t>
+      </w:r>
+      <w:proofErr w:type="gramEnd"/>
+      <w:r>
+        <w:rPr>
+          <w:rFonts w:ascii="Lucida Console" w:hAnsi="Lucida Console" w:cs="Lucida Console"/>
+          <w:sz w:val="18"/>
+          <w:szCs w:val="18"/>
+          <w:lang w:val="en-US"/>
+        </w:rPr>
         <w:t>Separate navigation elements in header for main page</w:t>
       </w:r>
       <w:r>
@@ -6716,8 +7372,16 @@
         <w:rPr>
           <w:lang w:val="en-US"/>
         </w:rPr>
-        <w:t>Pull to the remote repository</w:t>
-      </w:r>
+        <w:t xml:space="preserve">Pull to the remote </w:t>
+      </w:r>
+      <w:proofErr w:type="gramStart"/>
+      <w:r>
+        <w:rPr>
+          <w:lang w:val="en-US"/>
+        </w:rPr>
+        <w:t>repository</w:t>
+      </w:r>
+      <w:proofErr w:type="gramEnd"/>
     </w:p>
     <w:p>
       <w:pPr>
@@ -6750,7 +7414,21 @@
         <w:rPr>
           <w:lang w:val="en-US"/>
         </w:rPr>
-        <w:t>Fenster “Kontakt”</w:t>
+        <w:t>Fenster “</w:t>
+      </w:r>
+      <w:proofErr w:type="spellStart"/>
+      <w:r>
+        <w:rPr>
+          <w:lang w:val="en-US"/>
+        </w:rPr>
+        <w:t>Kontakt</w:t>
+      </w:r>
+      <w:proofErr w:type="spellEnd"/>
+      <w:r>
+        <w:rPr>
+          <w:lang w:val="en-US"/>
+        </w:rPr>
+        <w:t>”</w:t>
       </w:r>
     </w:p>
     <w:p>
@@ -6895,7 +7573,14 @@
         <w:rPr>
           <w:lang w:val="en-US"/>
         </w:rPr>
-        <w:t>Popup/ modal Fenster “A</w:t>
+        <w:t>Popup/ modal Fenster “</w:t>
+      </w:r>
+      <w:proofErr w:type="spellStart"/>
+      <w:r>
+        <w:rPr>
+          <w:lang w:val="en-US"/>
+        </w:rPr>
+        <w:t>A</w:t>
       </w:r>
       <w:r>
         <w:rPr>
@@ -6903,6 +7588,7 @@
         </w:rPr>
         <w:t>nfahrt</w:t>
       </w:r>
+      <w:proofErr w:type="spellEnd"/>
       <w:r>
         <w:rPr>
           <w:lang w:val="en-US"/>
@@ -7038,7 +7724,7 @@
           <w:lang w:val="en-US"/>
         </w:rPr>
       </w:pPr>
-      <w:hyperlink r:id="rId90" w:history="1">
+      <w:hyperlink r:id="rId91" w:history="1">
         <w:r>
           <w:rPr>
             <w:lang w:val="en-US"/>
@@ -7069,7 +7755,15 @@
     </w:p>
     <w:p>
       <w:r>
-        <w:t>Commit (Stand 30.11.2023 Anfang des Taes)</w:t>
+        <w:t xml:space="preserve">Commit (Stand 30.11.2023 Anfang des </w:t>
+      </w:r>
+      <w:proofErr w:type="spellStart"/>
+      <w:r>
+        <w:t>Taes</w:t>
+      </w:r>
+      <w:proofErr w:type="spellEnd"/>
+      <w:r>
+        <w:t>)</w:t>
       </w:r>
     </w:p>
     <w:p>
@@ -7102,7 +7796,7 @@
                     <pic:cNvPicPr/>
                   </pic:nvPicPr>
                   <pic:blipFill>
-                    <a:blip r:embed="rId91"/>
+                    <a:blip r:embed="rId92"/>
                     <a:stretch>
                       <a:fillRect/>
                     </a:stretch>
@@ -7145,7 +7839,7 @@
                     <pic:cNvPicPr/>
                   </pic:nvPicPr>
                   <pic:blipFill>
-                    <a:blip r:embed="rId92"/>
+                    <a:blip r:embed="rId93"/>
                     <a:stretch>
                       <a:fillRect/>
                     </a:stretch>
@@ -7188,7 +7882,7 @@
                     <pic:cNvPicPr/>
                   </pic:nvPicPr>
                   <pic:blipFill>
-                    <a:blip r:embed="rId93"/>
+                    <a:blip r:embed="rId94"/>
                     <a:stretch>
                       <a:fillRect/>
                     </a:stretch>
@@ -7243,7 +7937,35 @@
         <w:rPr>
           <w:lang w:val="en-US"/>
         </w:rPr>
-        <w:t xml:space="preserve">~/wwwroot/sass/main.scss </w:t>
+        <w:t>~/</w:t>
+      </w:r>
+      <w:proofErr w:type="spellStart"/>
+      <w:r>
+        <w:rPr>
+          <w:lang w:val="en-US"/>
+        </w:rPr>
+        <w:t>wwwroot</w:t>
+      </w:r>
+      <w:proofErr w:type="spellEnd"/>
+      <w:r>
+        <w:rPr>
+          <w:lang w:val="en-US"/>
+        </w:rPr>
+        <w:t>/sass/</w:t>
+      </w:r>
+      <w:proofErr w:type="spellStart"/>
+      <w:r>
+        <w:rPr>
+          <w:lang w:val="en-US"/>
+        </w:rPr>
+        <w:t>main.scss</w:t>
+      </w:r>
+      <w:proofErr w:type="spellEnd"/>
+      <w:r>
+        <w:rPr>
+          <w:lang w:val="en-US"/>
+        </w:rPr>
+        <w:t xml:space="preserve"> </w:t>
       </w:r>
       <w:r>
         <w:rPr>
@@ -7255,7 +7977,21 @@
         <w:rPr>
           <w:lang w:val="en-US"/>
         </w:rPr>
-        <w:t xml:space="preserve">  recht click  </w:t>
+        <w:t xml:space="preserve">  </w:t>
+      </w:r>
+      <w:proofErr w:type="spellStart"/>
+      <w:r>
+        <w:rPr>
+          <w:lang w:val="en-US"/>
+        </w:rPr>
+        <w:t>recht</w:t>
+      </w:r>
+      <w:proofErr w:type="spellEnd"/>
+      <w:r>
+        <w:rPr>
+          <w:lang w:val="en-US"/>
+        </w:rPr>
+        <w:t xml:space="preserve"> click  </w:t>
       </w:r>
       <w:r>
         <w:rPr>
@@ -7328,15 +8064,31 @@
           <w:i/>
         </w:rPr>
         <w:br/>
+      </w:r>
+      <w:proofErr w:type="spellStart"/>
+      <w:proofErr w:type="gramStart"/>
+      <w:r>
+        <w:rPr>
+          <w:i/>
+        </w:rPr>
         <w:t>compilerconfig.json</w:t>
       </w:r>
+      <w:proofErr w:type="spellEnd"/>
+      <w:proofErr w:type="gramEnd"/>
       <w:r>
         <w:rPr>
           <w:i/>
         </w:rPr>
         <w:br/>
+      </w:r>
+      <w:proofErr w:type="spellStart"/>
+      <w:r>
+        <w:rPr>
+          <w:i/>
+        </w:rPr>
         <w:t>compilerconfig.json.defaults</w:t>
       </w:r>
+      <w:proofErr w:type="spellEnd"/>
     </w:p>
     <w:p>
       <w:pPr>
@@ -7357,6 +8109,8 @@
         </w:rPr>
         <w:t xml:space="preserve"> </w:t>
       </w:r>
+      <w:proofErr w:type="spellStart"/>
+      <w:proofErr w:type="gramStart"/>
       <w:r>
         <w:rPr>
           <w:i/>
@@ -7381,6 +8135,8 @@
         </w:rPr>
         <w:t>json</w:t>
       </w:r>
+      <w:proofErr w:type="spellEnd"/>
+      <w:proofErr w:type="gramEnd"/>
       <w:r>
         <w:rPr>
           <w:i/>
@@ -7389,12 +8145,14 @@
         </w:rPr>
         <w:br/>
       </w:r>
+      <w:proofErr w:type="spellStart"/>
       <w:r>
         <w:rPr>
           <w:lang w:val="en-US"/>
         </w:rPr>
         <w:t>ändern</w:t>
       </w:r>
+      <w:proofErr w:type="spellEnd"/>
       <w:r>
         <w:rPr>
           <w:lang w:val="en-GB"/>
@@ -7406,7 +8164,23 @@
           <w:color w:val="2E75B6"/>
           <w:lang w:val="en-GB"/>
         </w:rPr>
-        <w:t>«outputFile»</w:t>
+        <w:t>«</w:t>
+      </w:r>
+      <w:proofErr w:type="spellStart"/>
+      <w:r>
+        <w:rPr>
+          <w:color w:val="2E75B6"/>
+          <w:lang w:val="en-GB"/>
+        </w:rPr>
+        <w:t>outputFile</w:t>
+      </w:r>
+      <w:proofErr w:type="spellEnd"/>
+      <w:r>
+        <w:rPr>
+          <w:color w:val="2E75B6"/>
+          <w:lang w:val="en-GB"/>
+        </w:rPr>
+        <w:t>»</w:t>
       </w:r>
       <w:r>
         <w:rPr>
@@ -7419,7 +8193,21 @@
         <w:rPr>
           <w:lang w:val="en-GB"/>
         </w:rPr>
-        <w:t>«wwwroot/</w:t>
+        <w:t>«</w:t>
+      </w:r>
+      <w:proofErr w:type="spellStart"/>
+      <w:r>
+        <w:rPr>
+          <w:lang w:val="en-GB"/>
+        </w:rPr>
+        <w:t>wwwroot</w:t>
+      </w:r>
+      <w:proofErr w:type="spellEnd"/>
+      <w:r>
+        <w:rPr>
+          <w:lang w:val="en-GB"/>
+        </w:rPr>
+        <w:t>/</w:t>
       </w:r>
       <w:r>
         <w:rPr>
@@ -7444,8 +8232,23 @@
         <w:rPr>
           <w:lang w:val="en-GB"/>
         </w:rPr>
-        <w:t xml:space="preserve"> «wwwroot/</w:t>
-      </w:r>
+        <w:t xml:space="preserve"> «</w:t>
+      </w:r>
+      <w:proofErr w:type="spellStart"/>
+      <w:r>
+        <w:rPr>
+          <w:lang w:val="en-GB"/>
+        </w:rPr>
+        <w:t>wwwroot</w:t>
+      </w:r>
+      <w:proofErr w:type="spellEnd"/>
+      <w:r>
+        <w:rPr>
+          <w:lang w:val="en-GB"/>
+        </w:rPr>
+        <w:t>/</w:t>
+      </w:r>
+      <w:proofErr w:type="spellStart"/>
       <w:r>
         <w:rPr>
           <w:b/>
@@ -7453,6 +8256,7 @@
         </w:rPr>
         <w:t>css</w:t>
       </w:r>
+      <w:proofErr w:type="spellEnd"/>
       <w:r>
         <w:rPr>
           <w:lang w:val="en-GB"/>
@@ -7476,6 +8280,7 @@
         <w:lastRenderedPageBreak/>
         <w:t xml:space="preserve">Die Datei </w:t>
       </w:r>
+      <w:proofErr w:type="gramStart"/>
       <w:r>
         <w:rPr>
           <w:rFonts w:ascii="Consolas" w:hAnsi="Consolas" w:cs="Consolas"/>
@@ -7486,7 +8291,11 @@
         <w:t>style.css</w:t>
       </w:r>
       <w:r>
-        <w:t xml:space="preserve">  löschen und das Projekt neu kompilieren</w:t>
+        <w:t xml:space="preserve">  löschen</w:t>
+      </w:r>
+      <w:proofErr w:type="gramEnd"/>
+      <w:r>
+        <w:t xml:space="preserve"> und das Projekt neu kompilieren</w:t>
       </w:r>
       <w:r>
         <w:t xml:space="preserve">, dann </w:t>
@@ -7530,7 +8339,15 @@
         <w:t>Link zur Style-Datei i</w:t>
       </w:r>
       <w:r>
-        <w:t>n html anpassen</w:t>
+        <w:t xml:space="preserve">n </w:t>
+      </w:r>
+      <w:proofErr w:type="spellStart"/>
+      <w:r>
+        <w:t>html</w:t>
+      </w:r>
+      <w:proofErr w:type="spellEnd"/>
+      <w:r>
+        <w:t xml:space="preserve"> anpassen</w:t>
       </w:r>
     </w:p>
     <w:p>
@@ -7560,7 +8377,7 @@
                     <pic:cNvPicPr/>
                   </pic:nvPicPr>
                   <pic:blipFill>
-                    <a:blip r:embed="rId94"/>
+                    <a:blip r:embed="rId95"/>
                     <a:stretch>
                       <a:fillRect/>
                     </a:stretch>
@@ -7656,7 +8473,20 @@
         <w:sym w:font="Wingdings" w:char="F0E0"/>
       </w:r>
       <w:r>
-        <w:t xml:space="preserve"> woff :  </w:t>
+        <w:t xml:space="preserve"> </w:t>
+      </w:r>
+      <w:proofErr w:type="spellStart"/>
+      <w:proofErr w:type="gramStart"/>
+      <w:r>
+        <w:t>woff</w:t>
+      </w:r>
+      <w:proofErr w:type="spellEnd"/>
+      <w:r>
+        <w:t xml:space="preserve"> :</w:t>
+      </w:r>
+      <w:proofErr w:type="gramEnd"/>
+      <w:r>
+        <w:t xml:space="preserve">  </w:t>
       </w:r>
       <w:r>
         <w:t>https://www.fontsquirrel.com/tools/webfont-generator</w:t>
@@ -7666,18 +8496,52 @@
       <w:pPr>
         <w:pStyle w:val="berschrift3"/>
       </w:pPr>
+      <w:r>
+        <w:t xml:space="preserve">Variablen in </w:t>
+      </w:r>
+      <w:proofErr w:type="spellStart"/>
+      <w:proofErr w:type="gramStart"/>
+      <w:r>
+        <w:t>variables.scss</w:t>
+      </w:r>
+      <w:proofErr w:type="spellEnd"/>
+      <w:proofErr w:type="gramEnd"/>
+      <w:r>
+        <w:t xml:space="preserve"> definieren</w:t>
+      </w:r>
+    </w:p>
+    <w:p>
+      <w:r>
+        <w:t>In diesem Project - Farben</w:t>
+      </w:r>
     </w:p>
     <w:p>
       <w:pPr>
         <w:pStyle w:val="berschrift3"/>
       </w:pPr>
-      <w:r>
-        <w:t>Variablen in variables.scss definieren</w:t>
-      </w:r>
-    </w:p>
-    <w:p>
-      <w:r>
-        <w:t>In diesem Project - Farben</w:t>
+      <w:proofErr w:type="spellStart"/>
+      <w:r>
+        <w:t>Scss</w:t>
+      </w:r>
+      <w:proofErr w:type="spellEnd"/>
+      <w:r>
+        <w:t xml:space="preserve">-Dateien </w:t>
+      </w:r>
+      <w:r>
+        <w:t>I</w:t>
+      </w:r>
+      <w:r>
+        <w:t xml:space="preserve">n </w:t>
+      </w:r>
+      <w:proofErr w:type="spellStart"/>
+      <w:proofErr w:type="gramStart"/>
+      <w:r>
+        <w:t>main.scss</w:t>
+      </w:r>
+      <w:proofErr w:type="spellEnd"/>
+      <w:proofErr w:type="gramEnd"/>
+      <w:r>
+        <w:t xml:space="preserve"> verknüpfen</w:t>
       </w:r>
     </w:p>
     <w:p>
@@ -7685,21 +8549,63 @@
         <w:pStyle w:val="berschrift3"/>
       </w:pPr>
       <w:r>
-        <w:t xml:space="preserve">Scss-Dateien </w:t>
-      </w:r>
-      <w:r>
-        <w:t>I</w:t>
-      </w:r>
-      <w:r>
-        <w:t>n main.scss verknüpfen</w:t>
-      </w:r>
-    </w:p>
-    <w:p>
-      <w:pPr>
-        <w:rPr>
-          <w:lang w:val="en-US"/>
-        </w:rPr>
-      </w:pPr>
+        <w:t xml:space="preserve">SASS </w:t>
+      </w:r>
+      <w:proofErr w:type="spellStart"/>
+      <w:r>
+        <w:t>fuer</w:t>
+      </w:r>
+      <w:proofErr w:type="spellEnd"/>
+      <w:r>
+        <w:t xml:space="preserve"> Header</w:t>
+      </w:r>
+    </w:p>
+    <w:p>
+      <w:pPr>
+        <w:rPr>
+          <w:lang w:val="en-US"/>
+        </w:rPr>
+      </w:pPr>
+      <w:r>
+        <w:rPr>
+          <w:lang w:val="en-US"/>
+        </w:rPr>
+        <w:drawing>
+          <wp:inline distT="0" distB="0" distL="0" distR="0" wp14:anchorId="0A0F6938" wp14:editId="6495C3D4">
+            <wp:extent cx="7344410" cy="675640"/>
+            <wp:effectExtent l="0" t="0" r="8890" b="0"/>
+            <wp:docPr id="1803654525" name="Grafik 1"/>
+            <wp:cNvGraphicFramePr>
+              <a:graphicFrameLocks xmlns:a="http://schemas.openxmlformats.org/drawingml/2006/main" noChangeAspect="1"/>
+            </wp:cNvGraphicFramePr>
+            <a:graphic xmlns:a="http://schemas.openxmlformats.org/drawingml/2006/main">
+              <a:graphicData uri="http://schemas.openxmlformats.org/drawingml/2006/picture">
+                <pic:pic xmlns:pic="http://schemas.openxmlformats.org/drawingml/2006/picture">
+                  <pic:nvPicPr>
+                    <pic:cNvPr id="1803654525" name=""/>
+                    <pic:cNvPicPr/>
+                  </pic:nvPicPr>
+                  <pic:blipFill>
+                    <a:blip r:embed="rId96"/>
+                    <a:stretch>
+                      <a:fillRect/>
+                    </a:stretch>
+                  </pic:blipFill>
+                  <pic:spPr>
+                    <a:xfrm>
+                      <a:off x="0" y="0"/>
+                      <a:ext cx="7344410" cy="675640"/>
+                    </a:xfrm>
+                    <a:prstGeom prst="rect">
+                      <a:avLst/>
+                    </a:prstGeom>
+                  </pic:spPr>
+                </pic:pic>
+              </a:graphicData>
+            </a:graphic>
+          </wp:inline>
+        </w:drawing>
+      </w:r>
     </w:p>
     <w:p/>
     <w:p/>
@@ -7909,6 +8815,12 @@
               </w:r>
             </w:p>
             <w:p>
+              <w:pPr>
+                <w:rPr>
+                  <w:b/>
+                  <w:bCs/>
+                </w:rPr>
+              </w:pPr>
               <w:r>
                 <w:rPr>
                   <w:b/>
@@ -7917,6 +8829,43 @@
                 <w:fldChar w:fldCharType="end"/>
               </w:r>
             </w:p>
+            <w:p>
+              <w:hyperlink r:id="rId97" w:history="1">
+                <w:r>
+                  <w:rPr>
+                    <w:rStyle w:val="Hyperlink"/>
+                  </w:rPr>
+                  <w:t>https://www.svgrepo.com/svg/501805/admin</w:t>
+                </w:r>
+              </w:hyperlink>
+            </w:p>
+            <w:p>
+              <w:hyperlink r:id="rId98" w:history="1">
+                <w:r>
+                  <w:rPr>
+                    <w:rStyle w:val="Hyperlink"/>
+                  </w:rPr>
+                  <w:t>https://www.svgrepo.com/svg/507772/logout</w:t>
+                </w:r>
+              </w:hyperlink>
+            </w:p>
+            <w:p>
+              <w:hyperlink r:id="rId99" w:history="1">
+                <w:r>
+                  <w:rPr>
+                    <w:rStyle w:val="Hyperlink"/>
+                  </w:rPr>
+                  <w:t>https://www.svgrepo.com/vectors/burger/</w:t>
+                </w:r>
+              </w:hyperlink>
+            </w:p>
+            <w:p>
+              <w:r>
+                <w:t>https://www.svgrepo.com/svg/532362/user</w:t>
+              </w:r>
+            </w:p>
+            <w:p/>
+            <w:p/>
           </w:sdtContent>
         </w:sdt>
       </w:sdtContent>
@@ -7932,8 +8881,15 @@
         <w:pStyle w:val="berschrift1"/>
       </w:pPr>
       <w:r>
+        <w:lastRenderedPageBreak/>
         <w:t>--------------------------------------------------</w:t>
       </w:r>
+      <w:r>
+        <w:t xml:space="preserve"> </w:t>
+      </w:r>
+      <w:r>
+        <w:t>#323232</w:t>
+      </w:r>
     </w:p>
     <w:p>
       <w:pPr>
@@ -7959,7 +8915,15 @@
     </w:p>
     <w:p>
       <w:r>
-        <w:t xml:space="preserve"> zB 2023 – 2025</w:t>
+        <w:t xml:space="preserve"> </w:t>
+      </w:r>
+      <w:proofErr w:type="spellStart"/>
+      <w:r>
+        <w:t>zB</w:t>
+      </w:r>
+      <w:proofErr w:type="spellEnd"/>
+      <w:r>
+        <w:t xml:space="preserve"> 2023 – 2025</w:t>
       </w:r>
     </w:p>
     <w:p>
@@ -7969,32 +8933,146 @@
           <w:rStyle w:val="berschrift3Zchn"/>
         </w:rPr>
       </w:pPr>
+      <w:proofErr w:type="spellStart"/>
       <w:r>
         <w:rPr>
           <w:rStyle w:val="berschrift3Zchn"/>
         </w:rPr>
         <w:t>Linter</w:t>
       </w:r>
+      <w:proofErr w:type="spellEnd"/>
     </w:p>
     <w:p/>
     <w:p>
+      <w:r>
+        <w:t xml:space="preserve">User </w:t>
+      </w:r>
+      <w:proofErr w:type="spellStart"/>
+      <w:r>
+        <w:t>personalosoeren</w:t>
+      </w:r>
+      <w:proofErr w:type="spellEnd"/>
+      <w:r>
+        <w:t xml:space="preserve"> mit </w:t>
+      </w:r>
+      <w:proofErr w:type="spellStart"/>
+      <w:r>
+        <w:t>foto</w:t>
+      </w:r>
+      <w:proofErr w:type="spellEnd"/>
+      <w:r>
+        <w:t xml:space="preserve">, </w:t>
+      </w:r>
+      <w:proofErr w:type="spellStart"/>
+      <w:r>
+        <w:t>P</w:t>
+      </w:r>
+      <w:r>
+        <w:t>esonliches</w:t>
+      </w:r>
+      <w:proofErr w:type="spellEnd"/>
+      <w:r>
+        <w:t xml:space="preserve"> Bereich erstellen, wo </w:t>
+      </w:r>
+      <w:proofErr w:type="spellStart"/>
+      <w:r>
+        <w:t>user</w:t>
+      </w:r>
+      <w:proofErr w:type="spellEnd"/>
+      <w:r>
+        <w:t xml:space="preserve"> seine Daten </w:t>
+      </w:r>
+      <w:proofErr w:type="spellStart"/>
+      <w:r>
+        <w:t>aendern</w:t>
+      </w:r>
+      <w:proofErr w:type="spellEnd"/>
+      <w:r>
+        <w:t xml:space="preserve"> </w:t>
+      </w:r>
+      <w:proofErr w:type="spellStart"/>
+      <w:r>
+        <w:t>koennte</w:t>
+      </w:r>
+      <w:proofErr w:type="spellEnd"/>
+    </w:p>
+    <w:p>
+      <w:pPr>
+        <w:rPr>
+          <w:lang w:val="en-US"/>
+        </w:rPr>
+      </w:pPr>
+      <w:r>
+        <w:rPr>
+          <w:lang w:val="en-US"/>
+        </w:rPr>
+        <w:drawing>
+          <wp:inline distT="0" distB="0" distL="0" distR="0" wp14:anchorId="4B78D0DC" wp14:editId="2736372C">
+            <wp:extent cx="2155649" cy="387156"/>
+            <wp:effectExtent l="0" t="0" r="0" b="0"/>
+            <wp:docPr id="141797179" name="Grafik 1" descr="Ein Bild, das Text, Schrift, Design, Typografie enthält.&#10;&#10;Automatisch generierte Beschreibung"/>
+            <wp:cNvGraphicFramePr>
+              <a:graphicFrameLocks xmlns:a="http://schemas.openxmlformats.org/drawingml/2006/main" noChangeAspect="1"/>
+            </wp:cNvGraphicFramePr>
+            <a:graphic xmlns:a="http://schemas.openxmlformats.org/drawingml/2006/main">
+              <a:graphicData uri="http://schemas.openxmlformats.org/drawingml/2006/picture">
+                <pic:pic xmlns:pic="http://schemas.openxmlformats.org/drawingml/2006/picture">
+                  <pic:nvPicPr>
+                    <pic:cNvPr id="141797179" name="Grafik 1" descr="Ein Bild, das Text, Schrift, Design, Typografie enthält.&#10;&#10;Automatisch generierte Beschreibung"/>
+                    <pic:cNvPicPr/>
+                  </pic:nvPicPr>
+                  <pic:blipFill>
+                    <a:blip r:embed="rId100"/>
+                    <a:stretch>
+                      <a:fillRect/>
+                    </a:stretch>
+                  </pic:blipFill>
+                  <pic:spPr>
+                    <a:xfrm>
+                      <a:off x="0" y="0"/>
+                      <a:ext cx="2183643" cy="392184"/>
+                    </a:xfrm>
+                    <a:prstGeom prst="rect">
+                      <a:avLst/>
+                    </a:prstGeom>
+                  </pic:spPr>
+                </pic:pic>
+              </a:graphicData>
+            </a:graphic>
+          </wp:inline>
+        </w:drawing>
+      </w:r>
+    </w:p>
+    <w:p>
       <w:pPr>
         <w:pStyle w:val="berschrift2"/>
         <w:rPr>
           <w:rStyle w:val="berschrift3Zchn"/>
-        </w:rPr>
-      </w:pPr>
+          <w:lang w:val="en-US"/>
+        </w:rPr>
+      </w:pPr>
+      <w:proofErr w:type="spellStart"/>
       <w:r>
         <w:rPr>
           <w:rStyle w:val="berschrift3Zchn"/>
+          <w:lang w:val="en-US"/>
         </w:rPr>
         <w:t>A</w:t>
       </w:r>
       <w:r>
         <w:rPr>
           <w:rStyle w:val="berschrift3Zchn"/>
-        </w:rPr>
-        <w:t>daptives design</w:t>
+          <w:lang w:val="en-US"/>
+        </w:rPr>
+        <w:t>daptives</w:t>
+      </w:r>
+      <w:proofErr w:type="spellEnd"/>
+      <w:r>
+        <w:rPr>
+          <w:rStyle w:val="berschrift3Zchn"/>
+          <w:lang w:val="en-US"/>
+        </w:rPr>
+        <w:t xml:space="preserve"> design</w:t>
       </w:r>
     </w:p>
     <w:p>
@@ -8004,12 +9082,16 @@
           <w:lang w:val="en-US"/>
         </w:rPr>
       </w:pPr>
+      <w:proofErr w:type="spellStart"/>
+      <w:proofErr w:type="gramStart"/>
       <w:r>
         <w:rPr>
           <w:lang w:val="en-US"/>
         </w:rPr>
         <w:t>variables.scss</w:t>
       </w:r>
+      <w:proofErr w:type="spellEnd"/>
+      <w:proofErr w:type="gramEnd"/>
     </w:p>
     <w:p>
       <w:pPr>
@@ -8036,8 +9118,21 @@
         <w:rPr>
           <w:lang w:val="en-US"/>
         </w:rPr>
-        <w:lastRenderedPageBreak/>
-        <w:t>$mobile-width: 320px;</w:t>
+        <w:t>$</w:t>
+      </w:r>
+      <w:proofErr w:type="gramStart"/>
+      <w:r>
+        <w:rPr>
+          <w:lang w:val="en-US"/>
+        </w:rPr>
+        <w:t>mobile-width</w:t>
+      </w:r>
+      <w:proofErr w:type="gramEnd"/>
+      <w:r>
+        <w:rPr>
+          <w:lang w:val="en-US"/>
+        </w:rPr>
+        <w:t>: 320px;</w:t>
       </w:r>
     </w:p>
     <w:p>
@@ -8051,8 +9146,16 @@
         <w:rPr>
           <w:lang w:val="en-US"/>
         </w:rPr>
-        <w:t>$tablet-width: 768px;</w:t>
-      </w:r>
+        <w:t xml:space="preserve">$tablet-width: </w:t>
+      </w:r>
+      <w:proofErr w:type="gramStart"/>
+      <w:r>
+        <w:rPr>
+          <w:lang w:val="en-US"/>
+        </w:rPr>
+        <w:t>768px;</w:t>
+      </w:r>
+      <w:proofErr w:type="gramEnd"/>
     </w:p>
     <w:p>
       <w:pPr>
@@ -8065,8 +9168,16 @@
         <w:rPr>
           <w:lang w:val="en-US"/>
         </w:rPr>
-        <w:t>$desktop-width: 1150px;</w:t>
-      </w:r>
+        <w:t xml:space="preserve">$desktop-width: </w:t>
+      </w:r>
+      <w:proofErr w:type="gramStart"/>
+      <w:r>
+        <w:rPr>
+          <w:lang w:val="en-US"/>
+        </w:rPr>
+        <w:t>1150px;</w:t>
+      </w:r>
+      <w:proofErr w:type="gramEnd"/>
     </w:p>
     <w:p>
       <w:pPr>
@@ -8093,8 +9204,30 @@
         <w:rPr>
           <w:lang w:val="en-US"/>
         </w:rPr>
-        <w:t>$retina-dppx: 1.5dppx;</w:t>
-      </w:r>
+        <w:t>$retina-</w:t>
+      </w:r>
+      <w:proofErr w:type="spellStart"/>
+      <w:r>
+        <w:rPr>
+          <w:lang w:val="en-US"/>
+        </w:rPr>
+        <w:t>dppx</w:t>
+      </w:r>
+      <w:proofErr w:type="spellEnd"/>
+      <w:r>
+        <w:rPr>
+          <w:lang w:val="en-US"/>
+        </w:rPr>
+        <w:t>: 1.</w:t>
+      </w:r>
+      <w:proofErr w:type="gramStart"/>
+      <w:r>
+        <w:rPr>
+          <w:lang w:val="en-US"/>
+        </w:rPr>
+        <w:t>5dppx;</w:t>
+      </w:r>
+      <w:proofErr w:type="gramEnd"/>
     </w:p>
     <w:p>
       <w:pPr>
@@ -8103,6 +9236,8 @@
           <w:lang w:val="en-US"/>
         </w:rPr>
       </w:pPr>
+      <w:proofErr w:type="spellStart"/>
+      <w:proofErr w:type="gramStart"/>
       <w:r>
         <w:rPr>
           <w:lang w:val="en-US"/>
@@ -8113,7 +9248,15 @@
         <w:rPr>
           <w:lang w:val="en-US"/>
         </w:rPr>
-        <w:t>ain.scss - @media</w:t>
+        <w:t>ain.scss</w:t>
+      </w:r>
+      <w:proofErr w:type="spellEnd"/>
+      <w:proofErr w:type="gramEnd"/>
+      <w:r>
+        <w:rPr>
+          <w:lang w:val="en-US"/>
+        </w:rPr>
+        <w:t xml:space="preserve"> - @media</w:t>
       </w:r>
     </w:p>
     <w:p>
@@ -8151,11 +9294,19 @@
         </w:rPr>
         <w:tab/>
       </w:r>
-      <w:r>
-        <w:rPr>
-          <w:lang w:val="en-US"/>
-        </w:rPr>
-        <w:t>.heading {</w:t>
+      <w:proofErr w:type="gramStart"/>
+      <w:r>
+        <w:rPr>
+          <w:lang w:val="en-US"/>
+        </w:rPr>
+        <w:t>.heading</w:t>
+      </w:r>
+      <w:proofErr w:type="gramEnd"/>
+      <w:r>
+        <w:rPr>
+          <w:lang w:val="en-US"/>
+        </w:rPr>
+        <w:t xml:space="preserve"> {</w:t>
       </w:r>
     </w:p>
     <w:p>
@@ -8170,8 +9321,16 @@
         <w:rPr>
           <w:lang w:val="en-US"/>
         </w:rPr>
-        <w:t>font-size: 43px;</w:t>
-      </w:r>
+        <w:t xml:space="preserve">font-size: </w:t>
+      </w:r>
+      <w:proofErr w:type="gramStart"/>
+      <w:r>
+        <w:rPr>
+          <w:lang w:val="en-US"/>
+        </w:rPr>
+        <w:t>43px;</w:t>
+      </w:r>
+      <w:proofErr w:type="gramEnd"/>
     </w:p>
     <w:p>
       <w:pPr>
@@ -8185,8 +9344,16 @@
         <w:rPr>
           <w:lang w:val="en-US"/>
         </w:rPr>
-        <w:t>line-height: 50px;</w:t>
-      </w:r>
+        <w:t xml:space="preserve">line-height: </w:t>
+      </w:r>
+      <w:proofErr w:type="gramStart"/>
+      <w:r>
+        <w:rPr>
+          <w:lang w:val="en-US"/>
+        </w:rPr>
+        <w:t>50px;</w:t>
+      </w:r>
+      <w:proofErr w:type="gramEnd"/>
     </w:p>
     <w:p>
       <w:pPr>
@@ -8230,7 +9397,23 @@
         <w:ind w:left="709"/>
       </w:pPr>
       <w:r>
-        <w:t>@media (min-width: $desktop-width) {</w:t>
+        <w:t>@media (min-</w:t>
+      </w:r>
+      <w:proofErr w:type="spellStart"/>
+      <w:r>
+        <w:t>width</w:t>
+      </w:r>
+      <w:proofErr w:type="spellEnd"/>
+      <w:r>
+        <w:t>: $desktop-</w:t>
+      </w:r>
+      <w:proofErr w:type="spellStart"/>
+      <w:r>
+        <w:t>width</w:t>
+      </w:r>
+      <w:proofErr w:type="spellEnd"/>
+      <w:r>
+        <w:t>) {</w:t>
       </w:r>
     </w:p>
     <w:p>
@@ -8253,11 +9436,19 @@
         </w:rPr>
         <w:tab/>
       </w:r>
-      <w:r>
-        <w:rPr>
-          <w:lang w:val="en-US"/>
-        </w:rPr>
-        <w:t>.heading {</w:t>
+      <w:proofErr w:type="gramStart"/>
+      <w:r>
+        <w:rPr>
+          <w:lang w:val="en-US"/>
+        </w:rPr>
+        <w:t>.heading</w:t>
+      </w:r>
+      <w:proofErr w:type="gramEnd"/>
+      <w:r>
+        <w:rPr>
+          <w:lang w:val="en-US"/>
+        </w:rPr>
+        <w:t xml:space="preserve"> {</w:t>
       </w:r>
     </w:p>
     <w:p>
@@ -8272,8 +9463,16 @@
         <w:rPr>
           <w:lang w:val="en-US"/>
         </w:rPr>
-        <w:t>font-size: 53px;</w:t>
-      </w:r>
+        <w:t xml:space="preserve">font-size: </w:t>
+      </w:r>
+      <w:proofErr w:type="gramStart"/>
+      <w:r>
+        <w:rPr>
+          <w:lang w:val="en-US"/>
+        </w:rPr>
+        <w:t>53px;</w:t>
+      </w:r>
+      <w:proofErr w:type="gramEnd"/>
     </w:p>
     <w:p>
       <w:pPr>
@@ -8287,8 +9486,16 @@
         <w:rPr>
           <w:lang w:val="en-US"/>
         </w:rPr>
-        <w:t>line-height: 57px;</w:t>
-      </w:r>
+        <w:t xml:space="preserve">line-height: </w:t>
+      </w:r>
+      <w:proofErr w:type="gramStart"/>
+      <w:r>
+        <w:rPr>
+          <w:lang w:val="en-US"/>
+        </w:rPr>
+        <w:t>57px;</w:t>
+      </w:r>
+      <w:proofErr w:type="gramEnd"/>
     </w:p>
     <w:p>
       <w:pPr>
@@ -8373,62 +9580,154 @@
           <w:lang w:val="en-US"/>
         </w:rPr>
       </w:pPr>
-      <w:r>
-        <w:rPr>
-          <w:lang w:val="en-US"/>
-        </w:rPr>
-        <w:t>…</w:t>
-      </w:r>
-    </w:p>
-    <w:p>
-      <w:pPr>
-        <w:rPr>
-          <w:lang w:val="en-US"/>
-        </w:rPr>
-      </w:pPr>
-    </w:p>
-    <w:p>
-      <w:pPr>
-        <w:rPr>
-          <w:lang w:val="en-US"/>
-        </w:rPr>
-      </w:pPr>
-    </w:p>
-    <w:p>
-      <w:pPr>
-        <w:rPr>
-          <w:lang w:val="en-US"/>
-        </w:rPr>
-      </w:pPr>
-    </w:p>
-    <w:p>
-      <w:pPr>
-        <w:rPr>
-          <w:lang w:val="en-US"/>
-        </w:rPr>
-      </w:pPr>
-    </w:p>
-    <w:p>
-      <w:pPr>
-        <w:rPr>
-          <w:lang w:val="en-US"/>
-        </w:rPr>
-      </w:pPr>
-    </w:p>
-    <w:p>
-      <w:pPr>
-        <w:rPr>
-          <w:lang w:val="en-US"/>
-        </w:rPr>
-      </w:pPr>
-    </w:p>
-    <w:p>
-      <w:pPr>
-        <w:rPr>
-          <w:lang w:val="en-US"/>
-        </w:rPr>
-      </w:pPr>
-    </w:p>
+    </w:p>
+    <w:p>
+      <w:pPr>
+        <w:rPr>
+          <w:lang w:val="en-US"/>
+        </w:rPr>
+      </w:pPr>
+    </w:p>
+    <w:p>
+      <w:pPr>
+        <w:rPr>
+          <w:b/>
+          <w:bCs/>
+          <w:color w:val="E2E3E5"/>
+          <w:sz w:val="48"/>
+          <w:szCs w:val="48"/>
+        </w:rPr>
+      </w:pPr>
+      <w:r>
+        <w:rPr>
+          <w:b/>
+          <w:bCs/>
+          <w:color w:val="E2E3E5"/>
+          <w:sz w:val="48"/>
+          <w:szCs w:val="48"/>
+        </w:rPr>
+        <w:t>E2E3E5</w:t>
+      </w:r>
+      <w:r>
+        <w:rPr>
+          <w:b/>
+          <w:bCs/>
+          <w:color w:val="E2E3E5"/>
+          <w:sz w:val="48"/>
+          <w:szCs w:val="48"/>
+        </w:rPr>
+        <w:t xml:space="preserve">   </w:t>
+      </w:r>
+      <w:r>
+        <w:rPr>
+          <w:b/>
+          <w:bCs/>
+          <w:color w:val="333333"/>
+          <w:sz w:val="48"/>
+          <w:szCs w:val="48"/>
+        </w:rPr>
+        <w:t>232323</w:t>
+      </w:r>
+    </w:p>
+    <w:p>
+      <w:pPr>
+        <w:rPr>
+          <w:b/>
+          <w:bCs/>
+          <w:color w:val="3B3B3B"/>
+          <w:sz w:val="48"/>
+          <w:szCs w:val="48"/>
+        </w:rPr>
+      </w:pPr>
+      <w:r>
+        <w:rPr>
+          <w:b/>
+          <w:bCs/>
+          <w:color w:val="CCCCCC"/>
+          <w:sz w:val="48"/>
+          <w:szCs w:val="48"/>
+        </w:rPr>
+        <w:t>CCCCCC</w:t>
+      </w:r>
+      <w:r>
+        <w:rPr>
+          <w:b/>
+          <w:bCs/>
+          <w:color w:val="CCCCCC"/>
+          <w:sz w:val="48"/>
+          <w:szCs w:val="48"/>
+        </w:rPr>
+        <w:t xml:space="preserve">   </w:t>
+      </w:r>
+      <w:r>
+        <w:rPr>
+          <w:b/>
+          <w:bCs/>
+          <w:color w:val="3B3B3B"/>
+          <w:sz w:val="48"/>
+          <w:szCs w:val="48"/>
+        </w:rPr>
+        <w:t>3B3B3B</w:t>
+      </w:r>
+    </w:p>
+    <w:p>
+      <w:pPr>
+        <w:rPr>
+          <w:b/>
+          <w:bCs/>
+          <w:color w:val="FFCC99"/>
+          <w:sz w:val="48"/>
+          <w:szCs w:val="48"/>
+        </w:rPr>
+      </w:pPr>
+      <w:r>
+        <w:rPr>
+          <w:b/>
+          <w:bCs/>
+          <w:color w:val="B6B6B6"/>
+          <w:sz w:val="48"/>
+          <w:szCs w:val="48"/>
+        </w:rPr>
+        <w:t>B6B6B6</w:t>
+      </w:r>
+      <w:r>
+        <w:rPr>
+          <w:b/>
+          <w:bCs/>
+          <w:color w:val="B6B6B6"/>
+          <w:sz w:val="48"/>
+          <w:szCs w:val="48"/>
+        </w:rPr>
+        <w:t xml:space="preserve">   </w:t>
+      </w:r>
+      <w:r>
+        <w:rPr>
+          <w:b/>
+          <w:bCs/>
+          <w:color w:val="FFA382"/>
+          <w:sz w:val="48"/>
+          <w:szCs w:val="48"/>
+        </w:rPr>
+        <w:t>ffa382</w:t>
+      </w:r>
+    </w:p>
+    <w:p>
+      <w:pPr>
+        <w:rPr>
+          <w:b/>
+          <w:bCs/>
+          <w:color w:val="CCCCCC"/>
+          <w:sz w:val="48"/>
+          <w:szCs w:val="48"/>
+        </w:rPr>
+      </w:pPr>
+    </w:p>
+    <w:p/>
+    <w:p/>
+    <w:p/>
+    <w:p/>
+    <w:p/>
+    <w:p/>
     <w:p>
       <w:pPr>
         <w:rPr>
@@ -8476,7 +9775,7 @@
           <w:lang w:val="en-US"/>
         </w:rPr>
       </w:pPr>
-      <w:hyperlink r:id="rId95" w:history="1">
+      <w:hyperlink r:id="rId101" w:history="1">
         <w:r>
           <w:rPr>
             <w:rStyle w:val="Hyperlink"/>
@@ -8499,12 +9798,40 @@
           <w:lang w:val="en-US"/>
         </w:rPr>
       </w:pPr>
-      <w:r>
-        <w:rPr>
-          <w:lang w:val="en-US"/>
-        </w:rPr>
-        <w:lastRenderedPageBreak/>
-        <w:t>Übergang zum Admin</w:t>
+      <w:proofErr w:type="spellStart"/>
+      <w:r>
+        <w:rPr>
+          <w:lang w:val="en-US"/>
+        </w:rPr>
+        <w:t>Übergang</w:t>
+      </w:r>
+      <w:proofErr w:type="spellEnd"/>
+      <w:r>
+        <w:rPr>
+          <w:lang w:val="en-US"/>
+        </w:rPr>
+        <w:t xml:space="preserve"> </w:t>
+      </w:r>
+      <w:proofErr w:type="spellStart"/>
+      <w:r>
+        <w:rPr>
+          <w:lang w:val="en-US"/>
+        </w:rPr>
+        <w:t>zum</w:t>
+      </w:r>
+      <w:proofErr w:type="spellEnd"/>
+      <w:r>
+        <w:rPr>
+          <w:lang w:val="en-US"/>
+        </w:rPr>
+        <w:t xml:space="preserve"> </w:t>
+      </w:r>
+      <w:proofErr w:type="spellStart"/>
+      <w:r>
+        <w:rPr>
+          <w:lang w:val="en-US"/>
+        </w:rPr>
+        <w:t>Admin</w:t>
       </w:r>
       <w:r>
         <w:rPr>
@@ -8518,6 +9845,7 @@
         </w:rPr>
         <w:t>ereich</w:t>
       </w:r>
+      <w:proofErr w:type="spellEnd"/>
     </w:p>
     <w:p>
       <w:r>
@@ -8614,7 +9942,7 @@
                     <pic:cNvPicPr/>
                   </pic:nvPicPr>
                   <pic:blipFill>
-                    <a:blip r:embed="rId96"/>
+                    <a:blip r:embed="rId102"/>
                     <a:stretch>
                       <a:fillRect/>
                     </a:stretch>
@@ -8657,7 +9985,7 @@
                     <pic:cNvPicPr/>
                   </pic:nvPicPr>
                   <pic:blipFill>
-                    <a:blip r:embed="rId97"/>
+                    <a:blip r:embed="rId103"/>
                     <a:stretch>
                       <a:fillRect/>
                     </a:stretch>
@@ -8693,6 +10021,7 @@
           <w:lang w:val="en-US"/>
         </w:rPr>
       </w:pPr>
+      <w:proofErr w:type="gramStart"/>
       <w:r>
         <w:rPr>
           <w:rFonts w:ascii="Consolas" w:hAnsi="Consolas" w:cs="Consolas"/>
@@ -8701,7 +10030,18 @@
           <w:szCs w:val="19"/>
           <w:lang w:val="en-US"/>
         </w:rPr>
-        <w:t>.main-filter-buttons</w:t>
+        <w:t>.main</w:t>
+      </w:r>
+      <w:proofErr w:type="gramEnd"/>
+      <w:r>
+        <w:rPr>
+          <w:rFonts w:ascii="Consolas" w:hAnsi="Consolas" w:cs="Consolas"/>
+          <w:color w:val="800000"/>
+          <w:sz w:val="19"/>
+          <w:szCs w:val="19"/>
+          <w:lang w:val="en-US"/>
+        </w:rPr>
+        <w:t>-filter-buttons</w:t>
       </w:r>
       <w:r>
         <w:rPr>
@@ -8759,6 +10099,7 @@
         </w:rPr>
         <w:t xml:space="preserve">: </w:t>
       </w:r>
+      <w:proofErr w:type="gramStart"/>
       <w:r>
         <w:rPr>
           <w:rFonts w:ascii="Consolas" w:hAnsi="Consolas" w:cs="Consolas"/>
@@ -8779,6 +10120,7 @@
         </w:rPr>
         <w:t>;</w:t>
       </w:r>
+      <w:proofErr w:type="gramEnd"/>
     </w:p>
     <w:p>
       <w:pPr>
@@ -8825,6 +10167,7 @@
         </w:rPr>
         <w:t xml:space="preserve">: </w:t>
       </w:r>
+      <w:proofErr w:type="gramStart"/>
       <w:r>
         <w:rPr>
           <w:rFonts w:ascii="Consolas" w:hAnsi="Consolas" w:cs="Consolas"/>
@@ -8845,6 +10188,7 @@
         </w:rPr>
         <w:t>;</w:t>
       </w:r>
+      <w:proofErr w:type="gramEnd"/>
     </w:p>
     <w:p>
       <w:pPr>
@@ -8903,6 +10247,7 @@
           <w:lang w:val="en-US"/>
         </w:rPr>
       </w:pPr>
+      <w:proofErr w:type="gramStart"/>
       <w:r>
         <w:rPr>
           <w:rFonts w:ascii="Consolas" w:hAnsi="Consolas" w:cs="Consolas"/>
@@ -8911,7 +10256,30 @@
           <w:szCs w:val="19"/>
           <w:lang w:val="en-US"/>
         </w:rPr>
-        <w:t>.viasually-hidden</w:t>
+        <w:t>.</w:t>
+      </w:r>
+      <w:proofErr w:type="spellStart"/>
+      <w:r>
+        <w:rPr>
+          <w:rFonts w:ascii="Consolas" w:hAnsi="Consolas" w:cs="Consolas"/>
+          <w:color w:val="800000"/>
+          <w:sz w:val="19"/>
+          <w:szCs w:val="19"/>
+          <w:lang w:val="en-US"/>
+        </w:rPr>
+        <w:t>viasually</w:t>
+      </w:r>
+      <w:proofErr w:type="spellEnd"/>
+      <w:proofErr w:type="gramEnd"/>
+      <w:r>
+        <w:rPr>
+          <w:rFonts w:ascii="Consolas" w:hAnsi="Consolas" w:cs="Consolas"/>
+          <w:color w:val="800000"/>
+          <w:sz w:val="19"/>
+          <w:szCs w:val="19"/>
+          <w:lang w:val="en-US"/>
+        </w:rPr>
+        <w:t>-hidden</w:t>
       </w:r>
       <w:r>
         <w:rPr>
@@ -8948,6 +10316,7 @@
         </w:rPr>
         <w:t xml:space="preserve">    </w:t>
       </w:r>
+      <w:proofErr w:type="spellStart"/>
       <w:r>
         <w:rPr>
           <w:rFonts w:ascii="Consolas" w:hAnsi="Consolas" w:cs="Consolas"/>
@@ -8957,6 +10326,7 @@
         </w:rPr>
         <w:t>display</w:t>
       </w:r>
+      <w:proofErr w:type="spellEnd"/>
       <w:r>
         <w:rPr>
           <w:rFonts w:ascii="Consolas" w:hAnsi="Consolas" w:cs="Consolas"/>
@@ -8966,6 +10336,7 @@
         </w:rPr>
         <w:t xml:space="preserve">: </w:t>
       </w:r>
+      <w:proofErr w:type="spellStart"/>
       <w:r>
         <w:rPr>
           <w:rFonts w:ascii="Consolas" w:hAnsi="Consolas" w:cs="Consolas"/>
@@ -8975,6 +10346,7 @@
         </w:rPr>
         <w:t>none</w:t>
       </w:r>
+      <w:proofErr w:type="spellEnd"/>
       <w:r>
         <w:rPr>
           <w:rFonts w:ascii="Consolas" w:hAnsi="Consolas" w:cs="Consolas"/>

</xml_diff>

<commit_message>
Add styles for footer
</commit_message>
<xml_diff>
--- a/_DOCUMENTATION_MaterialStatusMVC_DRAFT.docx
+++ b/_DOCUMENTATION_MaterialStatusMVC_DRAFT.docx
@@ -8607,11 +8607,95 @@
         </w:drawing>
       </w:r>
     </w:p>
+    <w:p>
+      <w:pPr>
+        <w:rPr>
+          <w:lang w:val="en-US"/>
+        </w:rPr>
+      </w:pPr>
+      <w:r>
+        <w:rPr>
+          <w:rFonts w:ascii="Consolas" w:hAnsi="Consolas" w:cs="Consolas"/>
+          <w:color w:val="000000"/>
+          <w:sz w:val="19"/>
+          <w:szCs w:val="19"/>
+          <w:highlight w:val="yellow"/>
+          <w:lang w:val="en-US"/>
+        </w:rPr>
+        <w:t>@</w:t>
+      </w:r>
+      <w:r>
+        <w:rPr>
+          <w:rFonts w:ascii="Consolas" w:hAnsi="Consolas" w:cs="Consolas"/>
+          <w:color w:val="000000"/>
+          <w:sz w:val="19"/>
+          <w:szCs w:val="19"/>
+          <w:lang w:val="en-US"/>
+        </w:rPr>
+        <w:t>Html.Partial(</w:t>
+      </w:r>
+      <w:r>
+        <w:rPr>
+          <w:rFonts w:ascii="Consolas" w:hAnsi="Consolas" w:cs="Consolas"/>
+          <w:color w:val="A31515"/>
+          <w:sz w:val="19"/>
+          <w:szCs w:val="19"/>
+          <w:lang w:val="en-US"/>
+        </w:rPr>
+        <w:t>"HeaderMainPagePartial"</w:t>
+      </w:r>
+      <w:r>
+        <w:rPr>
+          <w:rFonts w:ascii="Consolas" w:hAnsi="Consolas" w:cs="Consolas"/>
+          <w:color w:val="000000"/>
+          <w:sz w:val="19"/>
+          <w:szCs w:val="19"/>
+          <w:lang w:val="en-US"/>
+        </w:rPr>
+        <w:t>)</w:t>
+      </w:r>
+    </w:p>
+    <w:p>
+      <w:pPr>
+        <w:pStyle w:val="berschrift3"/>
+        <w:rPr>
+          <w:lang w:val="en-US"/>
+        </w:rPr>
+      </w:pPr>
+      <w:r>
+        <w:rPr>
+          <w:lang w:val="en-US"/>
+        </w:rPr>
+        <w:t xml:space="preserve">SASS </w:t>
+      </w:r>
+      <w:proofErr w:type="spellStart"/>
+      <w:r>
+        <w:rPr>
+          <w:lang w:val="en-US"/>
+        </w:rPr>
+        <w:t>fuer</w:t>
+      </w:r>
+      <w:proofErr w:type="spellEnd"/>
+      <w:r>
+        <w:rPr>
+          <w:lang w:val="en-US"/>
+        </w:rPr>
+        <w:t xml:space="preserve"> footer</w:t>
+      </w:r>
+    </w:p>
+    <w:p>
+      <w:r>
+        <w:t>https://ru.stackoverflow.com/questions/546490/%D0%9A%D0%B0%D0%BA-%D0%BF%D1%80%D0%B8%D0%B6%D0%B0%D1%82%D1%8C-footer-%D0%BA-%D0%BD%D0%B8%D0%B7%D1%83-%D1%8D%D0%BA%D1%80%D0%B0%D0%BD%D0%B0?ysclid=lpomg2n9ib106272165</w:t>
+      </w:r>
+    </w:p>
     <w:p/>
-    <w:p/>
-    <w:p/>
-    <w:p/>
-    <w:p/>
+    <w:p>
+      <w:proofErr w:type="spellStart"/>
+      <w:r>
+        <w:t>tttt</w:t>
+      </w:r>
+      <w:proofErr w:type="spellEnd"/>
+    </w:p>
     <w:p/>
     <w:p/>
     <w:p/>

</xml_diff>

<commit_message>
Add styles for modal-window
</commit_message>
<xml_diff>
--- a/_DOCUMENTATION_MaterialStatusMVC_DRAFT.docx
+++ b/_DOCUMENTATION_MaterialStatusMVC_DRAFT.docx
@@ -2677,7 +2677,7 @@
           <w:noProof/>
         </w:rPr>
         <w:drawing>
-          <wp:inline distT="0" distB="0" distL="0" distR="0" wp14:anchorId="1CE9CD54" wp14:editId="2BDA4775">
+          <wp:inline distT="0" distB="0" distL="0" distR="0" wp14:anchorId="1CE9CD54" wp14:editId="2F468F6E">
             <wp:extent cx="2357355" cy="1799536"/>
             <wp:effectExtent l="0" t="0" r="5080" b="0"/>
             <wp:docPr id="590956131" name="Grafik 2" descr="Ein Bild, das Elektronik, Text, Screenshot, Display enthält.&#10;&#10;Automatisch generierte Beschreibung"/>
@@ -3851,7 +3851,7 @@
           <w:lang w:val="en-GB"/>
         </w:rPr>
         <w:drawing>
-          <wp:inline distT="0" distB="0" distL="0" distR="0" wp14:anchorId="7A0D9454" wp14:editId="0C797DC3">
+          <wp:inline distT="0" distB="0" distL="0" distR="0" wp14:anchorId="7A0D9454" wp14:editId="5ACE169E">
             <wp:extent cx="4627596" cy="4376435"/>
             <wp:effectExtent l="0" t="0" r="1905" b="5080"/>
             <wp:docPr id="225278305" name="Grafik 6"/>
@@ -4337,6 +4337,7 @@
       </w:pPr>
       <w:r>
         <w:rPr>
+          <w:noProof/>
           <w:lang w:val="en-US"/>
         </w:rPr>
         <w:drawing>
@@ -4388,15 +4389,32 @@
         </w:rPr>
         <w:t xml:space="preserve">Logo Quick Mix    </w:t>
       </w:r>
-      <w:hyperlink r:id="rId61" w:history="1">
-        <w:r>
-          <w:rPr>
-            <w:rStyle w:val="Hyperlink"/>
-            <w:lang w:val="en-US"/>
-          </w:rPr>
-          <w:t>https://logovectorseek.com/download-logo-vector-327/#</w:t>
-        </w:r>
-      </w:hyperlink>
+      <w:r>
+        <w:fldChar w:fldCharType="begin"/>
+      </w:r>
+      <w:r>
+        <w:rPr>
+          <w:lang w:val="en-US"/>
+        </w:rPr>
+        <w:instrText>HYPERLINK "https://logovectorseek.com/download-logo-vector-327/"</w:instrText>
+      </w:r>
+      <w:r>
+        <w:fldChar w:fldCharType="separate"/>
+      </w:r>
+      <w:r>
+        <w:rPr>
+          <w:rStyle w:val="Hyperlink"/>
+          <w:lang w:val="en-US"/>
+        </w:rPr>
+        <w:t>https://logovectorseek.com/download-logo-vector-327/#</w:t>
+      </w:r>
+      <w:r>
+        <w:rPr>
+          <w:rStyle w:val="Hyperlink"/>
+          <w:lang w:val="en-US"/>
+        </w:rPr>
+        <w:fldChar w:fldCharType="end"/>
+      </w:r>
     </w:p>
     <w:p>
       <w:pPr>
@@ -4464,21 +4482,7 @@
         <w:rPr>
           <w:lang w:val="en-US"/>
         </w:rPr>
-        <w:t>-linear-</w:t>
-      </w:r>
-      <w:proofErr w:type="gramStart"/>
-      <w:r>
-        <w:rPr>
-          <w:lang w:val="en-US"/>
-        </w:rPr>
-        <w:t>gradient(</w:t>
-      </w:r>
-      <w:proofErr w:type="gramEnd"/>
-      <w:r>
-        <w:rPr>
-          <w:lang w:val="en-US"/>
-        </w:rPr>
-        <w:t>90deg, #f5680a,#f2e42c,#22e01f);</w:t>
+        <w:t>-linear-gradient(90deg, #f5680a,#f2e42c,#22e01f);</w:t>
       </w:r>
     </w:p>
     <w:p>
@@ -4504,21 +4508,7 @@
         <w:rPr>
           <w:lang w:val="en-US"/>
         </w:rPr>
-        <w:t xml:space="preserve"> background: linear-</w:t>
-      </w:r>
-      <w:proofErr w:type="gramStart"/>
-      <w:r>
-        <w:rPr>
-          <w:lang w:val="en-US"/>
-        </w:rPr>
-        <w:t>gradient(</w:t>
-      </w:r>
-      <w:proofErr w:type="gramEnd"/>
-      <w:r>
-        <w:rPr>
-          <w:lang w:val="en-US"/>
-        </w:rPr>
-        <w:t xml:space="preserve">90deg, #f5680a,#f2e42c,#22e01f);/       </w:t>
+        <w:t xml:space="preserve"> background: linear-gradient(90deg, #f5680a,#f2e42c,#22e01f);/       </w:t>
       </w:r>
     </w:p>
     <w:p>
@@ -4599,16 +4589,8 @@
         <w:rPr>
           <w:lang w:val="en-US"/>
         </w:rPr>
-        <w:t>font „</w:t>
-      </w:r>
-      <w:proofErr w:type="gramStart"/>
-      <w:r>
-        <w:rPr>
-          <w:lang w:val="en-US"/>
-        </w:rPr>
-        <w:t>Bangers“</w:t>
-      </w:r>
-      <w:proofErr w:type="gramEnd"/>
+        <w:t>font „Bangers“</w:t>
+      </w:r>
     </w:p>
     <w:p>
       <w:pPr>
@@ -4628,15 +4610,32 @@
         </w:rPr>
         <w:t xml:space="preserve">  </w:t>
       </w:r>
-      <w:hyperlink>
-        <w:r>
-          <w:rPr>
-            <w:rStyle w:val="Hyperlink"/>
-            <w:lang w:val="en-US"/>
-          </w:rPr>
-          <w:t>https://www.w3schools.com/html/html_favicon.asp</w:t>
-        </w:r>
-      </w:hyperlink>
+      <w:r>
+        <w:fldChar w:fldCharType="begin"/>
+      </w:r>
+      <w:r>
+        <w:rPr>
+          <w:lang w:val="en-US"/>
+        </w:rPr>
+        <w:instrText>HYPERLINK \h</w:instrText>
+      </w:r>
+      <w:r>
+        <w:fldChar w:fldCharType="separate"/>
+      </w:r>
+      <w:r>
+        <w:rPr>
+          <w:rStyle w:val="Hyperlink"/>
+          <w:lang w:val="en-US"/>
+        </w:rPr>
+        <w:t>https://www.w3schools.com/html/html_favicon.asp</w:t>
+      </w:r>
+      <w:r>
+        <w:rPr>
+          <w:rStyle w:val="Hyperlink"/>
+          <w:lang w:val="en-US"/>
+        </w:rPr>
+        <w:fldChar w:fldCharType="end"/>
+      </w:r>
     </w:p>
     <w:p>
       <w:pPr>
@@ -4671,18 +4670,13 @@
       </w:r>
       <w:proofErr w:type="spellEnd"/>
       <w:r>
-        <w:t xml:space="preserve"> </w:t>
-      </w:r>
-      <w:proofErr w:type="gramStart"/>
-      <w:r>
-        <w:t xml:space="preserve">-  </w:t>
+        <w:t xml:space="preserve"> -  </w:t>
       </w:r>
       <w:proofErr w:type="spellStart"/>
       <w:r>
         <w:t>login</w:t>
       </w:r>
       <w:proofErr w:type="spellEnd"/>
-      <w:proofErr w:type="gramEnd"/>
       <w:r>
         <w:t xml:space="preserve"> </w:t>
       </w:r>
@@ -4799,7 +4793,7 @@
                     </pic:cNvPicPr>
                   </pic:nvPicPr>
                   <pic:blipFill>
-                    <a:blip r:embed="rId62"/>
+                    <a:blip r:embed="rId61"/>
                     <a:stretch>
                       <a:fillRect/>
                     </a:stretch>
@@ -4934,7 +4928,7 @@
                     </pic:cNvPicPr>
                   </pic:nvPicPr>
                   <pic:blipFill>
-                    <a:blip r:embed="rId63" cstate="print">
+                    <a:blip r:embed="rId62" cstate="print">
                       <a:extLst>
                         <a:ext uri="{28A0092B-C50C-407E-A947-70E740481C1C}">
                           <a14:useLocalDpi xmlns:a14="http://schemas.microsoft.com/office/drawing/2010/main" val="0"/>
@@ -5011,7 +5005,7 @@
                     </pic:cNvPicPr>
                   </pic:nvPicPr>
                   <pic:blipFill>
-                    <a:blip r:embed="rId64" cstate="print">
+                    <a:blip r:embed="rId63" cstate="print">
                       <a:extLst>
                         <a:ext uri="{28A0092B-C50C-407E-A947-70E740481C1C}">
                           <a14:useLocalDpi xmlns:a14="http://schemas.microsoft.com/office/drawing/2010/main" val="0"/>
@@ -5079,7 +5073,7 @@
           <w:lang w:val="en-US"/>
         </w:rPr>
         <w:drawing>
-          <wp:inline distT="0" distB="0" distL="0" distR="0" wp14:anchorId="2BB92FE6" wp14:editId="289237F5">
+          <wp:inline distT="0" distB="0" distL="0" distR="0" wp14:anchorId="2BB92FE6" wp14:editId="6C718A28">
             <wp:extent cx="5750560" cy="2943860"/>
             <wp:effectExtent l="0" t="0" r="2540" b="8890"/>
             <wp:docPr id="304592220" name="Grafik 4" descr="Ein Bild, das Text, Screenshot, Software, Computer enthält.&#10;&#10;Automatisch generierte Beschreibung"/>
@@ -5096,7 +5090,7 @@
                     </pic:cNvPicPr>
                   </pic:nvPicPr>
                   <pic:blipFill>
-                    <a:blip r:embed="rId65" cstate="print">
+                    <a:blip r:embed="rId64" cstate="print">
                       <a:extLst>
                         <a:ext uri="{28A0092B-C50C-407E-A947-70E740481C1C}">
                           <a14:useLocalDpi xmlns:a14="http://schemas.microsoft.com/office/drawing/2010/main" val="0"/>
@@ -5134,7 +5128,7 @@
           <w:noProof/>
         </w:rPr>
         <w:drawing>
-          <wp:inline distT="0" distB="0" distL="0" distR="0" wp14:anchorId="1CFB58EB" wp14:editId="2B4F9EF7">
+          <wp:inline distT="0" distB="0" distL="0" distR="0" wp14:anchorId="1CFB58EB" wp14:editId="4D631034">
             <wp:extent cx="2401732" cy="1602931"/>
             <wp:effectExtent l="19050" t="19050" r="17780" b="16510"/>
             <wp:docPr id="1036614789" name="Grafik 5" descr="Ein Bild, das Text, Screenshot, Software, Schrift enthält.&#10;&#10;Automatisch generierte Beschreibung"/>
@@ -5151,7 +5145,7 @@
                     </pic:cNvPicPr>
                   </pic:nvPicPr>
                   <pic:blipFill>
-                    <a:blip r:embed="rId66" cstate="print">
+                    <a:blip r:embed="rId65" cstate="print">
                       <a:extLst>
                         <a:ext uri="{28A0092B-C50C-407E-A947-70E740481C1C}">
                           <a14:useLocalDpi xmlns:a14="http://schemas.microsoft.com/office/drawing/2010/main" val="0"/>
@@ -5230,7 +5224,7 @@
                     </pic:cNvPicPr>
                   </pic:nvPicPr>
                   <pic:blipFill>
-                    <a:blip r:embed="rId67">
+                    <a:blip r:embed="rId66">
                       <a:extLst>
                         <a:ext uri="{28A0092B-C50C-407E-A947-70E740481C1C}">
                           <a14:useLocalDpi xmlns:a14="http://schemas.microsoft.com/office/drawing/2010/main" val="0"/>
@@ -5294,7 +5288,7 @@
                     </pic:cNvPicPr>
                   </pic:nvPicPr>
                   <pic:blipFill>
-                    <a:blip r:embed="rId68">
+                    <a:blip r:embed="rId67">
                       <a:extLst>
                         <a:ext uri="{28A0092B-C50C-407E-A947-70E740481C1C}">
                           <a14:useLocalDpi xmlns:a14="http://schemas.microsoft.com/office/drawing/2010/main" val="0"/>
@@ -5375,7 +5369,7 @@
                     </pic:cNvPicPr>
                   </pic:nvPicPr>
                   <pic:blipFill>
-                    <a:blip r:embed="rId69" cstate="print">
+                    <a:blip r:embed="rId68" cstate="print">
                       <a:extLst>
                         <a:ext uri="{28A0092B-C50C-407E-A947-70E740481C1C}">
                           <a14:useLocalDpi xmlns:a14="http://schemas.microsoft.com/office/drawing/2010/main" val="0"/>
@@ -5414,7 +5408,7 @@
         </w:rPr>
         <w:lastRenderedPageBreak/>
         <w:drawing>
-          <wp:inline distT="0" distB="0" distL="0" distR="0" wp14:anchorId="21D00543" wp14:editId="03A9FCB0">
+          <wp:inline distT="0" distB="0" distL="0" distR="0" wp14:anchorId="21D00543" wp14:editId="49E410BD">
             <wp:extent cx="3155473" cy="1064694"/>
             <wp:effectExtent l="0" t="0" r="6985" b="2540"/>
             <wp:docPr id="19157679" name="Grafik 4"/>
@@ -5431,7 +5425,7 @@
                     </pic:cNvPicPr>
                   </pic:nvPicPr>
                   <pic:blipFill>
-                    <a:blip r:embed="rId70" cstate="print">
+                    <a:blip r:embed="rId69" cstate="print">
                       <a:extLst>
                         <a:ext uri="{28A0092B-C50C-407E-A947-70E740481C1C}">
                           <a14:useLocalDpi xmlns:a14="http://schemas.microsoft.com/office/drawing/2010/main" val="0"/>
@@ -5466,15 +5460,7 @@
     <w:p/>
     <w:p>
       <w:r>
-        <w:t xml:space="preserve">Dann </w:t>
-      </w:r>
-      <w:proofErr w:type="gramStart"/>
-      <w:r>
-        <w:t>jedes Block</w:t>
-      </w:r>
-      <w:proofErr w:type="gramEnd"/>
-      <w:r>
-        <w:t xml:space="preserve"> implementieren</w:t>
+        <w:t>Dann jedes Block implementieren</w:t>
       </w:r>
     </w:p>
     <w:p>
@@ -5485,11 +5471,9 @@
           <w:numId w:val="2"/>
         </w:numPr>
       </w:pPr>
-      <w:proofErr w:type="gramStart"/>
       <w:r>
         <w:t>Linkes Block</w:t>
       </w:r>
-      <w:proofErr w:type="gramEnd"/>
     </w:p>
     <w:p>
       <w:pPr>
@@ -5505,7 +5489,7 @@
           <w:noProof/>
         </w:rPr>
         <w:drawing>
-          <wp:inline distT="0" distB="0" distL="0" distR="0" wp14:anchorId="21B2DDAB" wp14:editId="7004CFEF">
+          <wp:inline distT="0" distB="0" distL="0" distR="0" wp14:anchorId="21B2DDAB" wp14:editId="09743363">
             <wp:extent cx="5750560" cy="3070860"/>
             <wp:effectExtent l="0" t="0" r="2540" b="0"/>
             <wp:docPr id="1612032487" name="Grafik 5"/>
@@ -5522,7 +5506,7 @@
                     </pic:cNvPicPr>
                   </pic:nvPicPr>
                   <pic:blipFill>
-                    <a:blip r:embed="rId71" cstate="print">
+                    <a:blip r:embed="rId70" cstate="print">
                       <a:extLst>
                         <a:ext uri="{28A0092B-C50C-407E-A947-70E740481C1C}">
                           <a14:useLocalDpi xmlns:a14="http://schemas.microsoft.com/office/drawing/2010/main" val="0"/>
@@ -5588,7 +5572,7 @@
                     <pic:cNvPicPr/>
                   </pic:nvPicPr>
                   <pic:blipFill>
-                    <a:blip r:embed="rId72"/>
+                    <a:blip r:embed="rId71"/>
                     <a:stretch>
                       <a:fillRect/>
                     </a:stretch>
@@ -5684,7 +5668,7 @@
                     <pic:cNvPicPr/>
                   </pic:nvPicPr>
                   <pic:blipFill>
-                    <a:blip r:embed="rId73"/>
+                    <a:blip r:embed="rId72"/>
                     <a:stretch>
                       <a:fillRect/>
                     </a:stretch>
@@ -5769,7 +5753,7 @@
                     <pic:cNvPicPr/>
                   </pic:nvPicPr>
                   <pic:blipFill>
-                    <a:blip r:embed="rId74"/>
+                    <a:blip r:embed="rId73"/>
                     <a:stretch>
                       <a:fillRect/>
                     </a:stretch>
@@ -5828,7 +5812,7 @@
                     <pic:cNvPicPr/>
                   </pic:nvPicPr>
                   <pic:blipFill>
-                    <a:blip r:embed="rId75"/>
+                    <a:blip r:embed="rId74"/>
                     <a:stretch>
                       <a:fillRect/>
                     </a:stretch>
@@ -5908,7 +5892,7 @@
                     <pic:cNvPicPr/>
                   </pic:nvPicPr>
                   <pic:blipFill>
-                    <a:blip r:embed="rId76"/>
+                    <a:blip r:embed="rId75"/>
                     <a:stretch>
                       <a:fillRect/>
                     </a:stretch>
@@ -5993,7 +5977,7 @@
                     <pic:cNvPicPr/>
                   </pic:nvPicPr>
                   <pic:blipFill>
-                    <a:blip r:embed="rId77"/>
+                    <a:blip r:embed="rId76"/>
                     <a:stretch>
                       <a:fillRect/>
                     </a:stretch>
@@ -6044,7 +6028,7 @@
                     <pic:cNvPicPr/>
                   </pic:nvPicPr>
                   <pic:blipFill>
-                    <a:blip r:embed="rId78"/>
+                    <a:blip r:embed="rId77"/>
                     <a:stretch>
                       <a:fillRect/>
                     </a:stretch>
@@ -6098,7 +6082,7 @@
                     <pic:cNvPicPr/>
                   </pic:nvPicPr>
                   <pic:blipFill>
-                    <a:blip r:embed="rId79"/>
+                    <a:blip r:embed="rId78"/>
                     <a:stretch>
                       <a:fillRect/>
                     </a:stretch>
@@ -6151,7 +6135,7 @@
           <w:noProof/>
         </w:rPr>
         <w:drawing>
-          <wp:inline distT="0" distB="0" distL="0" distR="0" wp14:anchorId="71FD0601" wp14:editId="4A887532">
+          <wp:inline distT="0" distB="0" distL="0" distR="0" wp14:anchorId="71FD0601" wp14:editId="2AE40A84">
             <wp:extent cx="7332345" cy="271780"/>
             <wp:effectExtent l="0" t="0" r="1905" b="0"/>
             <wp:docPr id="1716268089" name="Grafik 1"/>
@@ -6168,7 +6152,7 @@
                     </pic:cNvPicPr>
                   </pic:nvPicPr>
                   <pic:blipFill>
-                    <a:blip r:embed="rId80" cstate="print">
+                    <a:blip r:embed="rId79" cstate="print">
                       <a:extLst>
                         <a:ext uri="{28A0092B-C50C-407E-A947-70E740481C1C}">
                           <a14:useLocalDpi xmlns:a14="http://schemas.microsoft.com/office/drawing/2010/main" val="0"/>
@@ -6382,7 +6366,7 @@
                           <pic:cNvPicPr/>
                         </pic:nvPicPr>
                         <pic:blipFill>
-                          <a:blip r:embed="rId81"/>
+                          <a:blip r:embed="rId80"/>
                           <a:stretch>
                             <a:fillRect/>
                           </a:stretch>
@@ -6446,13 +6430,8 @@
         </w:numPr>
       </w:pPr>
       <w:r>
-        <w:t xml:space="preserve">Kontakt: als 2 Blöcke </w:t>
-      </w:r>
-      <w:proofErr w:type="gramStart"/>
-      <w:r>
-        <w:t>neben einander</w:t>
-      </w:r>
-      <w:proofErr w:type="gramEnd"/>
+        <w:t>Kontakt: als 2 Blöcke neben einander</w:t>
+      </w:r>
     </w:p>
     <w:p>
       <w:pPr>
@@ -6478,7 +6457,7 @@
                     <pic:cNvPicPr/>
                   </pic:nvPicPr>
                   <pic:blipFill>
-                    <a:blip r:embed="rId82"/>
+                    <a:blip r:embed="rId81"/>
                     <a:stretch>
                       <a:fillRect/>
                     </a:stretch>
@@ -6499,15 +6478,7 @@
         </w:drawing>
       </w:r>
       <w:r>
-        <w:t xml:space="preserve">  Gw3PR</w:t>
-      </w:r>
-      <w:proofErr w:type="gramStart"/>
-      <w:r>
-        <w:t>*!Sup</w:t>
-      </w:r>
-      <w:proofErr w:type="gramEnd"/>
-      <w:r>
-        <w:t>4ik</w:t>
+        <w:t xml:space="preserve">  Gw3PR*!Sup4ik</w:t>
       </w:r>
     </w:p>
     <w:p>
@@ -6561,7 +6532,7 @@
                     <pic:cNvPicPr/>
                   </pic:nvPicPr>
                   <pic:blipFill>
-                    <a:blip r:embed="rId83"/>
+                    <a:blip r:embed="rId82"/>
                     <a:stretch>
                       <a:fillRect/>
                     </a:stretch>
@@ -6646,7 +6617,7 @@
                     <pic:cNvPicPr/>
                   </pic:nvPicPr>
                   <pic:blipFill>
-                    <a:blip r:embed="rId84"/>
+                    <a:blip r:embed="rId83"/>
                     <a:stretch>
                       <a:fillRect/>
                     </a:stretch>
@@ -6669,15 +6640,7 @@
     </w:p>
     <w:p>
       <w:r>
-        <w:t xml:space="preserve">“Das Urheberrecht muss nicht angemeldet oder beantragt werden. Es </w:t>
-      </w:r>
-      <w:proofErr w:type="gramStart"/>
-      <w:r>
-        <w:t>entsteht quasi</w:t>
-      </w:r>
-      <w:proofErr w:type="gramEnd"/>
-      <w:r>
-        <w:t xml:space="preserve"> automatisch mit der Schaffung des Werkes. Hier besteht der große Unterschied zu Patenten und Marken, die beim Deutschen Patent- und Markenamt angemeldet oder eingetragen werden müssen. Es gibt kein Urheberrechtsregister. Das Werk muss auch nicht veröffentlicht sein. Dementsprechend ist der Entwurf eines Bildes oder das Manuskript eines Buches ebenso urheberrechtlich geschützt wie ein veröffentlichter Bestseller.“</w:t>
+        <w:t>“Das Urheberrecht muss nicht angemeldet oder beantragt werden. Es entsteht quasi automatisch mit der Schaffung des Werkes. Hier besteht der große Unterschied zu Patenten und Marken, die beim Deutschen Patent- und Markenamt angemeldet oder eingetragen werden müssen. Es gibt kein Urheberrechtsregister. Das Werk muss auch nicht veröffentlicht sein. Dementsprechend ist der Entwurf eines Bildes oder das Manuskript eines Buches ebenso urheberrechtlich geschützt wie ein veröffentlichter Bestseller.“</w:t>
       </w:r>
     </w:p>
     <w:p>
@@ -6735,7 +6698,7 @@
                     <pic:cNvPicPr/>
                   </pic:nvPicPr>
                   <pic:blipFill>
-                    <a:blip r:embed="rId85"/>
+                    <a:blip r:embed="rId84"/>
                     <a:stretch>
                       <a:fillRect/>
                     </a:stretch>
@@ -6783,7 +6746,7 @@
                     <pic:cNvPicPr/>
                   </pic:nvPicPr>
                   <pic:blipFill>
-                    <a:blip r:embed="rId86"/>
+                    <a:blip r:embed="rId85"/>
                     <a:stretch>
                       <a:fillRect/>
                     </a:stretch>
@@ -6840,7 +6803,7 @@
                     <pic:cNvPicPr/>
                   </pic:nvPicPr>
                   <pic:blipFill>
-                    <a:blip r:embed="rId87"/>
+                    <a:blip r:embed="rId86"/>
                     <a:stretch>
                       <a:fillRect/>
                     </a:stretch>
@@ -6925,7 +6888,7 @@
                     <pic:cNvPicPr/>
                   </pic:nvPicPr>
                   <pic:blipFill>
-                    <a:blip r:embed="rId88"/>
+                    <a:blip r:embed="rId87"/>
                     <a:stretch>
                       <a:fillRect/>
                     </a:stretch>
@@ -6976,16 +6939,8 @@
         <w:rPr>
           <w:lang w:val="en-US"/>
         </w:rPr>
-        <w:t xml:space="preserve">"Add html for </w:t>
-      </w:r>
-      <w:proofErr w:type="gramStart"/>
-      <w:r>
-        <w:rPr>
-          <w:lang w:val="en-US"/>
-        </w:rPr>
-        <w:t>footer"</w:t>
-      </w:r>
-      <w:proofErr w:type="gramEnd"/>
+        <w:t>"Add html for footer"</w:t>
+      </w:r>
     </w:p>
     <w:p>
       <w:pPr>
@@ -7016,7 +6971,7 @@
                     <pic:cNvPicPr/>
                   </pic:nvPicPr>
                   <pic:blipFill rotWithShape="1">
-                    <a:blip r:embed="rId89"/>
+                    <a:blip r:embed="rId88"/>
                     <a:srcRect t="1511" b="1"/>
                     <a:stretch/>
                   </pic:blipFill>
@@ -7138,7 +7093,7 @@
                     <pic:cNvPicPr/>
                   </pic:nvPicPr>
                   <pic:blipFill>
-                    <a:blip r:embed="rId90"/>
+                    <a:blip r:embed="rId89"/>
                     <a:stretch>
                       <a:fillRect/>
                     </a:stretch>
@@ -7232,9 +7187,106 @@
           <w:szCs w:val="18"/>
           <w:lang w:val="en-US"/>
         </w:rPr>
-        <w:t xml:space="preserve">Add "Shared"-folder in "Views"-folder and move partial files to </w:t>
-      </w:r>
-      <w:proofErr w:type="gramStart"/>
+        <w:t>Add "Shared"-folder in "Views"-folder and move partial files to it</w:t>
+      </w:r>
+    </w:p>
+    <w:p>
+      <w:pPr>
+        <w:rPr>
+          <w:lang w:val="en-US"/>
+        </w:rPr>
+      </w:pPr>
+      <w:r>
+        <w:rPr>
+          <w:lang w:val="en-US"/>
+        </w:rPr>
+        <w:tab/>
+      </w:r>
+    </w:p>
+    <w:p>
+      <w:pPr>
+        <w:pStyle w:val="berschrift5"/>
+        <w:rPr>
+          <w:lang w:val="en-US"/>
+        </w:rPr>
+      </w:pPr>
+      <w:r>
+        <w:rPr>
+          <w:highlight w:val="yellow"/>
+          <w:lang w:val="en-US"/>
+        </w:rPr>
+        <w:t>@</w:t>
+      </w:r>
+      <w:r>
+        <w:rPr>
+          <w:lang w:val="en-US"/>
+        </w:rPr>
+        <w:t>Html.Partial("NavigationElementsPartial")</w:t>
+      </w:r>
+    </w:p>
+    <w:p>
+      <w:pPr>
+        <w:ind w:firstLine="708"/>
+        <w:rPr>
+          <w:lang w:val="en-US"/>
+        </w:rPr>
+      </w:pPr>
+      <w:r>
+        <w:rPr>
+          <w:lang w:val="en-US"/>
+        </w:rPr>
+        <w:t xml:space="preserve">Test </w:t>
+      </w:r>
+      <w:r>
+        <w:rPr>
+          <w:lang w:val="en-US"/>
+        </w:rPr>
+        <w:sym w:font="Wingdings" w:char="F0E0"/>
+      </w:r>
+      <w:r>
+        <w:rPr>
+          <w:lang w:val="en-US"/>
+        </w:rPr>
+        <w:t xml:space="preserve"> </w:t>
+      </w:r>
+      <w:r>
+        <w:rPr>
+          <w:lang w:val="en-US"/>
+        </w:rPr>
+        <w:t xml:space="preserve">ok </w:t>
+      </w:r>
+    </w:p>
+    <w:p>
+      <w:pPr>
+        <w:ind w:firstLine="708"/>
+        <w:rPr>
+          <w:lang w:val="en-US"/>
+        </w:rPr>
+      </w:pPr>
+      <w:r>
+        <w:rPr>
+          <w:lang w:val="en-US"/>
+        </w:rPr>
+        <w:t>C</w:t>
+      </w:r>
+      <w:r>
+        <w:rPr>
+          <w:lang w:val="en-US"/>
+        </w:rPr>
+        <w:t>ommit</w:t>
+      </w:r>
+      <w:r>
+        <w:rPr>
+          <w:lang w:val="en-US"/>
+        </w:rPr>
+        <w:t xml:space="preserve">  </w:t>
+      </w:r>
+      <w:r>
+        <w:rPr>
+          <w:lang w:val="en-US"/>
+        </w:rPr>
+        <w:t>“</w:t>
+      </w:r>
       <w:r>
         <w:rPr>
           <w:rFonts w:ascii="Lucida Console" w:hAnsi="Lucida Console" w:cs="Lucida Console"/>
@@ -7242,42 +7294,13 @@
           <w:szCs w:val="18"/>
           <w:lang w:val="en-US"/>
         </w:rPr>
-        <w:t>it</w:t>
-      </w:r>
-      <w:proofErr w:type="gramEnd"/>
-    </w:p>
-    <w:p>
-      <w:pPr>
-        <w:rPr>
-          <w:lang w:val="en-US"/>
-        </w:rPr>
-      </w:pPr>
-      <w:r>
-        <w:rPr>
-          <w:lang w:val="en-US"/>
-        </w:rPr>
-        <w:tab/>
-      </w:r>
-    </w:p>
-    <w:p>
-      <w:pPr>
-        <w:pStyle w:val="berschrift5"/>
-        <w:rPr>
-          <w:lang w:val="en-US"/>
-        </w:rPr>
-      </w:pPr>
-      <w:r>
-        <w:rPr>
-          <w:highlight w:val="yellow"/>
-          <w:lang w:val="en-US"/>
-        </w:rPr>
-        <w:t>@</w:t>
-      </w:r>
-      <w:r>
-        <w:rPr>
-          <w:lang w:val="en-US"/>
-        </w:rPr>
-        <w:t>Html.Partial("NavigationElementsPartial")</w:t>
+        <w:t>Separate navigation elements in header for main page</w:t>
+      </w:r>
+      <w:r>
+        <w:rPr>
+          <w:lang w:val="en-US"/>
+        </w:rPr>
+        <w:t>“</w:t>
       </w:r>
     </w:p>
     <w:p>
@@ -7291,97 +7314,8 @@
         <w:rPr>
           <w:lang w:val="en-US"/>
         </w:rPr>
-        <w:t xml:space="preserve">Test </w:t>
-      </w:r>
-      <w:r>
-        <w:rPr>
-          <w:lang w:val="en-US"/>
-        </w:rPr>
-        <w:sym w:font="Wingdings" w:char="F0E0"/>
-      </w:r>
-      <w:r>
-        <w:rPr>
-          <w:lang w:val="en-US"/>
-        </w:rPr>
-        <w:t xml:space="preserve"> </w:t>
-      </w:r>
-      <w:r>
-        <w:rPr>
-          <w:lang w:val="en-US"/>
-        </w:rPr>
-        <w:t xml:space="preserve">ok </w:t>
-      </w:r>
-    </w:p>
-    <w:p>
-      <w:pPr>
-        <w:ind w:firstLine="708"/>
-        <w:rPr>
-          <w:lang w:val="en-US"/>
-        </w:rPr>
-      </w:pPr>
-      <w:proofErr w:type="gramStart"/>
-      <w:r>
-        <w:rPr>
-          <w:lang w:val="en-US"/>
-        </w:rPr>
-        <w:t>C</w:t>
-      </w:r>
-      <w:r>
-        <w:rPr>
-          <w:lang w:val="en-US"/>
-        </w:rPr>
-        <w:t>ommit</w:t>
-      </w:r>
-      <w:r>
-        <w:rPr>
-          <w:lang w:val="en-US"/>
-        </w:rPr>
-        <w:t xml:space="preserve">  </w:t>
-      </w:r>
-      <w:r>
-        <w:rPr>
-          <w:lang w:val="en-US"/>
-        </w:rPr>
-        <w:t>“</w:t>
-      </w:r>
-      <w:proofErr w:type="gramEnd"/>
-      <w:r>
-        <w:rPr>
-          <w:rFonts w:ascii="Lucida Console" w:hAnsi="Lucida Console" w:cs="Lucida Console"/>
-          <w:sz w:val="18"/>
-          <w:szCs w:val="18"/>
-          <w:lang w:val="en-US"/>
-        </w:rPr>
-        <w:t>Separate navigation elements in header for main page</w:t>
-      </w:r>
-      <w:r>
-        <w:rPr>
-          <w:lang w:val="en-US"/>
-        </w:rPr>
-        <w:t>“</w:t>
-      </w:r>
-    </w:p>
-    <w:p>
-      <w:pPr>
-        <w:ind w:firstLine="708"/>
-        <w:rPr>
-          <w:lang w:val="en-US"/>
-        </w:rPr>
-      </w:pPr>
-      <w:r>
-        <w:rPr>
-          <w:lang w:val="en-US"/>
-        </w:rPr>
-        <w:t xml:space="preserve">Pull to the remote </w:t>
-      </w:r>
-      <w:proofErr w:type="gramStart"/>
-      <w:r>
-        <w:rPr>
-          <w:lang w:val="en-US"/>
-        </w:rPr>
-        <w:t>repository</w:t>
-      </w:r>
-      <w:proofErr w:type="gramEnd"/>
+        <w:t>Pull to the remote repository</w:t>
+      </w:r>
     </w:p>
     <w:p>
       <w:pPr>
@@ -7724,14 +7658,30 @@
           <w:lang w:val="en-US"/>
         </w:rPr>
       </w:pPr>
-      <w:hyperlink r:id="rId91" w:history="1">
-        <w:r>
-          <w:rPr>
-            <w:lang w:val="en-US"/>
-          </w:rPr>
-          <w:t>https://stackoverflow.com/questions/48300164/filter-div-by-checkbox</w:t>
-        </w:r>
-      </w:hyperlink>
+      <w:r>
+        <w:fldChar w:fldCharType="begin"/>
+      </w:r>
+      <w:r>
+        <w:rPr>
+          <w:lang w:val="en-US"/>
+        </w:rPr>
+        <w:instrText>HYPERLINK "https://stackoverflow.com/questions/48300164/filter-div-by-checkbox"</w:instrText>
+      </w:r>
+      <w:r>
+        <w:fldChar w:fldCharType="separate"/>
+      </w:r>
+      <w:r>
+        <w:rPr>
+          <w:lang w:val="en-US"/>
+        </w:rPr>
+        <w:t>https://stackoverflow.com/questions/48300164/filter-div-by-checkbox</w:t>
+      </w:r>
+      <w:r>
+        <w:rPr>
+          <w:lang w:val="en-US"/>
+        </w:rPr>
+        <w:fldChar w:fldCharType="end"/>
+      </w:r>
     </w:p>
     <w:p>
       <w:pPr>
@@ -7796,7 +7746,7 @@
                     <pic:cNvPicPr/>
                   </pic:nvPicPr>
                   <pic:blipFill>
-                    <a:blip r:embed="rId92"/>
+                    <a:blip r:embed="rId90"/>
                     <a:stretch>
                       <a:fillRect/>
                     </a:stretch>
@@ -7839,7 +7789,7 @@
                     <pic:cNvPicPr/>
                   </pic:nvPicPr>
                   <pic:blipFill>
-                    <a:blip r:embed="rId93"/>
+                    <a:blip r:embed="rId91"/>
                     <a:stretch>
                       <a:fillRect/>
                     </a:stretch>
@@ -7882,7 +7832,7 @@
                     <pic:cNvPicPr/>
                   </pic:nvPicPr>
                   <pic:blipFill>
-                    <a:blip r:embed="rId94"/>
+                    <a:blip r:embed="rId92"/>
                     <a:stretch>
                       <a:fillRect/>
                     </a:stretch>
@@ -8066,7 +8016,6 @@
         <w:br/>
       </w:r>
       <w:proofErr w:type="spellStart"/>
-      <w:proofErr w:type="gramStart"/>
       <w:r>
         <w:rPr>
           <w:i/>
@@ -8074,7 +8023,6 @@
         <w:t>compilerconfig.json</w:t>
       </w:r>
       <w:proofErr w:type="spellEnd"/>
-      <w:proofErr w:type="gramEnd"/>
       <w:r>
         <w:rPr>
           <w:i/>
@@ -8110,7 +8058,6 @@
         <w:t xml:space="preserve"> </w:t>
       </w:r>
       <w:proofErr w:type="spellStart"/>
-      <w:proofErr w:type="gramStart"/>
       <w:r>
         <w:rPr>
           <w:i/>
@@ -8136,7 +8083,6 @@
         <w:t>json</w:t>
       </w:r>
       <w:proofErr w:type="spellEnd"/>
-      <w:proofErr w:type="gramEnd"/>
       <w:r>
         <w:rPr>
           <w:i/>
@@ -8280,7 +8226,6 @@
         <w:lastRenderedPageBreak/>
         <w:t xml:space="preserve">Die Datei </w:t>
       </w:r>
-      <w:proofErr w:type="gramStart"/>
       <w:r>
         <w:rPr>
           <w:rFonts w:ascii="Consolas" w:hAnsi="Consolas" w:cs="Consolas"/>
@@ -8291,11 +8236,7 @@
         <w:t>style.css</w:t>
       </w:r>
       <w:r>
-        <w:t xml:space="preserve">  löschen</w:t>
-      </w:r>
-      <w:proofErr w:type="gramEnd"/>
-      <w:r>
-        <w:t xml:space="preserve"> und das Projekt neu kompilieren</w:t>
+        <w:t xml:space="preserve">  löschen und das Projekt neu kompilieren</w:t>
       </w:r>
       <w:r>
         <w:t xml:space="preserve">, dann </w:t>
@@ -8377,7 +8318,7 @@
                     <pic:cNvPicPr/>
                   </pic:nvPicPr>
                   <pic:blipFill>
-                    <a:blip r:embed="rId95"/>
+                    <a:blip r:embed="rId93"/>
                     <a:stretch>
                       <a:fillRect/>
                     </a:stretch>
@@ -8476,17 +8417,12 @@
         <w:t xml:space="preserve"> </w:t>
       </w:r>
       <w:proofErr w:type="spellStart"/>
-      <w:proofErr w:type="gramStart"/>
       <w:r>
         <w:t>woff</w:t>
       </w:r>
       <w:proofErr w:type="spellEnd"/>
       <w:r>
-        <w:t xml:space="preserve"> :</w:t>
-      </w:r>
-      <w:proofErr w:type="gramEnd"/>
-      <w:r>
-        <w:t xml:space="preserve">  </w:t>
+        <w:t xml:space="preserve"> :  </w:t>
       </w:r>
       <w:r>
         <w:t>https://www.fontsquirrel.com/tools/webfont-generator</w:t>
@@ -8500,12 +8436,10 @@
         <w:t xml:space="preserve">Variablen in </w:t>
       </w:r>
       <w:proofErr w:type="spellStart"/>
-      <w:proofErr w:type="gramStart"/>
       <w:r>
         <w:t>variables.scss</w:t>
       </w:r>
       <w:proofErr w:type="spellEnd"/>
-      <w:proofErr w:type="gramEnd"/>
       <w:r>
         <w:t xml:space="preserve"> definieren</w:t>
       </w:r>
@@ -8534,12 +8468,10 @@
         <w:t xml:space="preserve">n </w:t>
       </w:r>
       <w:proofErr w:type="spellStart"/>
-      <w:proofErr w:type="gramStart"/>
       <w:r>
         <w:t>main.scss</w:t>
       </w:r>
       <w:proofErr w:type="spellEnd"/>
-      <w:proofErr w:type="gramEnd"/>
       <w:r>
         <w:t xml:space="preserve"> verknüpfen</w:t>
       </w:r>
@@ -8568,6 +8500,7 @@
       </w:pPr>
       <w:r>
         <w:rPr>
+          <w:noProof/>
           <w:lang w:val="en-US"/>
         </w:rPr>
         <w:drawing>
@@ -8586,7 +8519,7 @@
                     <pic:cNvPicPr/>
                   </pic:nvPicPr>
                   <pic:blipFill>
-                    <a:blip r:embed="rId96"/>
+                    <a:blip r:embed="rId94"/>
                     <a:stretch>
                       <a:fillRect/>
                     </a:stretch>
@@ -8684,54 +8617,228 @@
       </w:r>
     </w:p>
     <w:p>
-      <w:r>
+      <w:pPr>
+        <w:rPr>
+          <w:lang w:val="en-US"/>
+        </w:rPr>
+      </w:pPr>
+      <w:r>
+        <w:rPr>
+          <w:lang w:val="en-US"/>
+        </w:rPr>
         <w:t>https://ru.stackoverflow.com/questions/546490/%D0%9A%D0%B0%D0%BA-%D0%BF%D1%80%D0%B8%D0%B6%D0%B0%D1%82%D1%8C-footer-%D0%BA-%D0%BD%D0%B8%D0%B7%D1%83-%D1%8D%D0%BA%D1%80%D0%B0%D0%BD%D0%B0?ysclid=lpomg2n9ib106272165</w:t>
       </w:r>
     </w:p>
-    <w:p/>
-    <w:p>
+    <w:p>
+      <w:pPr>
+        <w:rPr>
+          <w:lang w:val="en-US"/>
+        </w:rPr>
+      </w:pPr>
+    </w:p>
+    <w:p>
+      <w:pPr>
+        <w:rPr>
+          <w:lang w:val="en-US"/>
+        </w:rPr>
+      </w:pPr>
       <w:proofErr w:type="spellStart"/>
       <w:r>
+        <w:rPr>
+          <w:lang w:val="en-US"/>
+        </w:rPr>
         <w:t>tttt</w:t>
       </w:r>
       <w:proofErr w:type="spellEnd"/>
     </w:p>
-    <w:p/>
-    <w:p/>
-    <w:p/>
+    <w:p>
+      <w:pPr>
+        <w:rPr>
+          <w:lang w:val="en-US"/>
+        </w:rPr>
+      </w:pPr>
+    </w:p>
+    <w:p>
+      <w:pPr>
+        <w:rPr>
+          <w:lang w:val="en-US"/>
+        </w:rPr>
+      </w:pPr>
+    </w:p>
+    <w:p>
+      <w:pPr>
+        <w:rPr>
+          <w:lang w:val="en-US"/>
+        </w:rPr>
+      </w:pPr>
+    </w:p>
     <w:p>
       <w:pPr>
         <w:pStyle w:val="berschrift1"/>
-      </w:pPr>
-      <w:r>
+        <w:rPr>
+          <w:lang w:val="en-US"/>
+        </w:rPr>
+      </w:pPr>
+      <w:r>
+        <w:rPr>
+          <w:lang w:val="en-US"/>
+        </w:rPr>
         <w:t>Identity</w:t>
       </w:r>
     </w:p>
     <w:p>
-      <w:r>
+      <w:pPr>
+        <w:rPr>
+          <w:lang w:val="en-US"/>
+        </w:rPr>
+      </w:pPr>
+      <w:r>
+        <w:rPr>
+          <w:lang w:val="en-US"/>
+        </w:rPr>
         <w:t>https://metanit.com/sharp/aspnet5/16.2.php?ysclid=lpb5q8y9rp881163781</w:t>
       </w:r>
     </w:p>
-    <w:p/>
-    <w:p/>
-    <w:p/>
-    <w:p/>
-    <w:p/>
-    <w:p/>
-    <w:p/>
-    <w:p/>
-    <w:p/>
-    <w:p/>
-    <w:p/>
-    <w:p/>
-    <w:p/>
-    <w:p/>
-    <w:p/>
-    <w:p/>
-    <w:p/>
-    <w:p/>
-    <w:p/>
-    <w:p/>
+    <w:p>
+      <w:pPr>
+        <w:rPr>
+          <w:lang w:val="en-US"/>
+        </w:rPr>
+      </w:pPr>
+    </w:p>
+    <w:p>
+      <w:pPr>
+        <w:rPr>
+          <w:lang w:val="en-US"/>
+        </w:rPr>
+      </w:pPr>
+    </w:p>
+    <w:p>
+      <w:pPr>
+        <w:rPr>
+          <w:lang w:val="en-US"/>
+        </w:rPr>
+      </w:pPr>
+    </w:p>
+    <w:p>
+      <w:pPr>
+        <w:rPr>
+          <w:lang w:val="en-US"/>
+        </w:rPr>
+      </w:pPr>
+    </w:p>
+    <w:p>
+      <w:pPr>
+        <w:rPr>
+          <w:lang w:val="en-US"/>
+        </w:rPr>
+      </w:pPr>
+    </w:p>
+    <w:p>
+      <w:pPr>
+        <w:rPr>
+          <w:lang w:val="en-US"/>
+        </w:rPr>
+      </w:pPr>
+    </w:p>
+    <w:p>
+      <w:pPr>
+        <w:rPr>
+          <w:lang w:val="en-US"/>
+        </w:rPr>
+      </w:pPr>
+    </w:p>
+    <w:p>
+      <w:pPr>
+        <w:rPr>
+          <w:lang w:val="en-US"/>
+        </w:rPr>
+      </w:pPr>
+    </w:p>
+    <w:p>
+      <w:pPr>
+        <w:rPr>
+          <w:lang w:val="en-US"/>
+        </w:rPr>
+      </w:pPr>
+    </w:p>
+    <w:p>
+      <w:pPr>
+        <w:rPr>
+          <w:lang w:val="en-US"/>
+        </w:rPr>
+      </w:pPr>
+    </w:p>
+    <w:p>
+      <w:pPr>
+        <w:rPr>
+          <w:lang w:val="en-US"/>
+        </w:rPr>
+      </w:pPr>
+    </w:p>
+    <w:p>
+      <w:pPr>
+        <w:rPr>
+          <w:lang w:val="en-US"/>
+        </w:rPr>
+      </w:pPr>
+    </w:p>
+    <w:p>
+      <w:pPr>
+        <w:rPr>
+          <w:lang w:val="en-US"/>
+        </w:rPr>
+      </w:pPr>
+    </w:p>
+    <w:p>
+      <w:pPr>
+        <w:rPr>
+          <w:lang w:val="en-US"/>
+        </w:rPr>
+      </w:pPr>
+    </w:p>
+    <w:p>
+      <w:pPr>
+        <w:rPr>
+          <w:lang w:val="en-US"/>
+        </w:rPr>
+      </w:pPr>
+    </w:p>
+    <w:p>
+      <w:pPr>
+        <w:rPr>
+          <w:lang w:val="en-US"/>
+        </w:rPr>
+      </w:pPr>
+    </w:p>
+    <w:p>
+      <w:pPr>
+        <w:rPr>
+          <w:lang w:val="en-US"/>
+        </w:rPr>
+      </w:pPr>
+    </w:p>
+    <w:p>
+      <w:pPr>
+        <w:rPr>
+          <w:lang w:val="en-US"/>
+        </w:rPr>
+      </w:pPr>
+    </w:p>
+    <w:p>
+      <w:pPr>
+        <w:rPr>
+          <w:lang w:val="en-US"/>
+        </w:rPr>
+      </w:pPr>
+    </w:p>
+    <w:p>
+      <w:pPr>
+        <w:rPr>
+          <w:lang w:val="en-US"/>
+        </w:rPr>
+      </w:pPr>
+    </w:p>
     <w:p>
       <w:pPr>
         <w:pStyle w:val="berschrift1"/>
@@ -8914,7 +9021,7 @@
               </w:r>
             </w:p>
             <w:p>
-              <w:hyperlink r:id="rId97" w:history="1">
+              <w:hyperlink r:id="rId95" w:history="1">
                 <w:r>
                   <w:rPr>
                     <w:rStyle w:val="Hyperlink"/>
@@ -8924,7 +9031,7 @@
               </w:hyperlink>
             </w:p>
             <w:p>
-              <w:hyperlink r:id="rId98" w:history="1">
+              <w:hyperlink r:id="rId96" w:history="1">
                 <w:r>
                   <w:rPr>
                     <w:rStyle w:val="Hyperlink"/>
@@ -8934,7 +9041,7 @@
               </w:hyperlink>
             </w:p>
             <w:p>
-              <w:hyperlink r:id="rId99" w:history="1">
+              <w:hyperlink r:id="rId97" w:history="1">
                 <w:r>
                   <w:rPr>
                     <w:rStyle w:val="Hyperlink"/>
@@ -9088,6 +9195,7 @@
       </w:pPr>
       <w:r>
         <w:rPr>
+          <w:noProof/>
           <w:lang w:val="en-US"/>
         </w:rPr>
         <w:drawing>
@@ -9106,7 +9214,7 @@
                     <pic:cNvPicPr/>
                   </pic:nvPicPr>
                   <pic:blipFill>
-                    <a:blip r:embed="rId100"/>
+                    <a:blip r:embed="rId98"/>
                     <a:stretch>
                       <a:fillRect/>
                     </a:stretch>
@@ -9167,7 +9275,6 @@
         </w:rPr>
       </w:pPr>
       <w:proofErr w:type="spellStart"/>
-      <w:proofErr w:type="gramStart"/>
       <w:r>
         <w:rPr>
           <w:lang w:val="en-US"/>
@@ -9175,7 +9282,6 @@
         <w:t>variables.scss</w:t>
       </w:r>
       <w:proofErr w:type="spellEnd"/>
-      <w:proofErr w:type="gramEnd"/>
     </w:p>
     <w:p>
       <w:pPr>
@@ -9202,21 +9308,7 @@
         <w:rPr>
           <w:lang w:val="en-US"/>
         </w:rPr>
-        <w:t>$</w:t>
-      </w:r>
-      <w:proofErr w:type="gramStart"/>
-      <w:r>
-        <w:rPr>
-          <w:lang w:val="en-US"/>
-        </w:rPr>
-        <w:t>mobile-width</w:t>
-      </w:r>
-      <w:proofErr w:type="gramEnd"/>
-      <w:r>
-        <w:rPr>
-          <w:lang w:val="en-US"/>
-        </w:rPr>
-        <w:t>: 320px;</w:t>
+        <w:t>$mobile-width: 320px;</w:t>
       </w:r>
     </w:p>
     <w:p>
@@ -9230,16 +9322,8 @@
         <w:rPr>
           <w:lang w:val="en-US"/>
         </w:rPr>
-        <w:t xml:space="preserve">$tablet-width: </w:t>
-      </w:r>
-      <w:proofErr w:type="gramStart"/>
-      <w:r>
-        <w:rPr>
-          <w:lang w:val="en-US"/>
-        </w:rPr>
-        <w:t>768px;</w:t>
-      </w:r>
-      <w:proofErr w:type="gramEnd"/>
+        <w:t>$tablet-width: 768px;</w:t>
+      </w:r>
     </w:p>
     <w:p>
       <w:pPr>
@@ -9252,16 +9336,8 @@
         <w:rPr>
           <w:lang w:val="en-US"/>
         </w:rPr>
-        <w:t xml:space="preserve">$desktop-width: </w:t>
-      </w:r>
-      <w:proofErr w:type="gramStart"/>
-      <w:r>
-        <w:rPr>
-          <w:lang w:val="en-US"/>
-        </w:rPr>
-        <w:t>1150px;</w:t>
-      </w:r>
-      <w:proofErr w:type="gramEnd"/>
+        <w:t>$desktop-width: 1150px;</w:t>
+      </w:r>
     </w:p>
     <w:p>
       <w:pPr>
@@ -9302,16 +9378,8 @@
         <w:rPr>
           <w:lang w:val="en-US"/>
         </w:rPr>
-        <w:t>: 1.</w:t>
-      </w:r>
-      <w:proofErr w:type="gramStart"/>
-      <w:r>
-        <w:rPr>
-          <w:lang w:val="en-US"/>
-        </w:rPr>
-        <w:t>5dppx;</w:t>
-      </w:r>
-      <w:proofErr w:type="gramEnd"/>
+        <w:t>: 1.5dppx;</w:t>
+      </w:r>
     </w:p>
     <w:p>
       <w:pPr>
@@ -9321,7 +9389,6 @@
         </w:rPr>
       </w:pPr>
       <w:proofErr w:type="spellStart"/>
-      <w:proofErr w:type="gramStart"/>
       <w:r>
         <w:rPr>
           <w:lang w:val="en-US"/>
@@ -9335,7 +9402,6 @@
         <w:t>ain.scss</w:t>
       </w:r>
       <w:proofErr w:type="spellEnd"/>
-      <w:proofErr w:type="gramEnd"/>
       <w:r>
         <w:rPr>
           <w:lang w:val="en-US"/>
@@ -9378,19 +9444,11 @@
         </w:rPr>
         <w:tab/>
       </w:r>
-      <w:proofErr w:type="gramStart"/>
-      <w:r>
-        <w:rPr>
-          <w:lang w:val="en-US"/>
-        </w:rPr>
-        <w:t>.heading</w:t>
-      </w:r>
-      <w:proofErr w:type="gramEnd"/>
-      <w:r>
-        <w:rPr>
-          <w:lang w:val="en-US"/>
-        </w:rPr>
-        <w:t xml:space="preserve"> {</w:t>
+      <w:r>
+        <w:rPr>
+          <w:lang w:val="en-US"/>
+        </w:rPr>
+        <w:t>.heading {</w:t>
       </w:r>
     </w:p>
     <w:p>
@@ -9405,16 +9463,8 @@
         <w:rPr>
           <w:lang w:val="en-US"/>
         </w:rPr>
-        <w:t xml:space="preserve">font-size: </w:t>
-      </w:r>
-      <w:proofErr w:type="gramStart"/>
-      <w:r>
-        <w:rPr>
-          <w:lang w:val="en-US"/>
-        </w:rPr>
-        <w:t>43px;</w:t>
-      </w:r>
-      <w:proofErr w:type="gramEnd"/>
+        <w:t>font-size: 43px;</w:t>
+      </w:r>
     </w:p>
     <w:p>
       <w:pPr>
@@ -9428,16 +9478,8 @@
         <w:rPr>
           <w:lang w:val="en-US"/>
         </w:rPr>
-        <w:t xml:space="preserve">line-height: </w:t>
-      </w:r>
-      <w:proofErr w:type="gramStart"/>
-      <w:r>
-        <w:rPr>
-          <w:lang w:val="en-US"/>
-        </w:rPr>
-        <w:t>50px;</w:t>
-      </w:r>
-      <w:proofErr w:type="gramEnd"/>
+        <w:t>line-height: 50px;</w:t>
+      </w:r>
     </w:p>
     <w:p>
       <w:pPr>
@@ -9509,30 +9551,16 @@
         </w:rPr>
       </w:pPr>
       <w:r>
-        <w:rPr>
-          <w:lang w:val="en-US"/>
-        </w:rPr>
         <w:t xml:space="preserve"> </w:t>
       </w:r>
       <w:r>
-        <w:rPr>
-          <w:lang w:val="en-US"/>
-        </w:rPr>
         <w:tab/>
       </w:r>
-      <w:proofErr w:type="gramStart"/>
-      <w:r>
-        <w:rPr>
-          <w:lang w:val="en-US"/>
-        </w:rPr>
-        <w:t>.heading</w:t>
-      </w:r>
-      <w:proofErr w:type="gramEnd"/>
-      <w:r>
-        <w:rPr>
-          <w:lang w:val="en-US"/>
-        </w:rPr>
-        <w:t xml:space="preserve"> {</w:t>
+      <w:r>
+        <w:rPr>
+          <w:lang w:val="en-US"/>
+        </w:rPr>
+        <w:t>.heading {</w:t>
       </w:r>
     </w:p>
     <w:p>
@@ -9547,16 +9575,8 @@
         <w:rPr>
           <w:lang w:val="en-US"/>
         </w:rPr>
-        <w:t xml:space="preserve">font-size: </w:t>
-      </w:r>
-      <w:proofErr w:type="gramStart"/>
-      <w:r>
-        <w:rPr>
-          <w:lang w:val="en-US"/>
-        </w:rPr>
-        <w:t>53px;</w:t>
-      </w:r>
-      <w:proofErr w:type="gramEnd"/>
+        <w:t>font-size: 53px;</w:t>
+      </w:r>
     </w:p>
     <w:p>
       <w:pPr>
@@ -9570,24 +9590,13 @@
         <w:rPr>
           <w:lang w:val="en-US"/>
         </w:rPr>
-        <w:t xml:space="preserve">line-height: </w:t>
-      </w:r>
-      <w:proofErr w:type="gramStart"/>
-      <w:r>
-        <w:rPr>
-          <w:lang w:val="en-US"/>
-        </w:rPr>
-        <w:t>57px;</w:t>
-      </w:r>
-      <w:proofErr w:type="gramEnd"/>
+        <w:t>line-height: 57px;</w:t>
+      </w:r>
     </w:p>
     <w:p>
       <w:pPr>
         <w:spacing w:after="0" w:line="240" w:lineRule="auto"/>
         <w:ind w:left="709"/>
-        <w:rPr>
-          <w:lang w:val="en-US"/>
-        </w:rPr>
       </w:pPr>
       <w:r>
         <w:rPr>
@@ -9602,9 +9611,6 @@
         <w:tab/>
       </w:r>
       <w:r>
-        <w:rPr>
-          <w:lang w:val="en-US"/>
-        </w:rPr>
         <w:t>}</w:t>
       </w:r>
     </w:p>
@@ -9612,14 +9618,8 @@
       <w:pPr>
         <w:spacing w:after="0" w:line="240" w:lineRule="auto"/>
         <w:ind w:left="709"/>
-        <w:rPr>
-          <w:lang w:val="en-US"/>
-        </w:rPr>
-      </w:pPr>
-      <w:r>
-        <w:rPr>
-          <w:lang w:val="en-US"/>
-        </w:rPr>
+      </w:pPr>
+      <w:r>
         <w:t>}</w:t>
       </w:r>
     </w:p>
@@ -9627,30 +9627,42 @@
       <w:pPr>
         <w:spacing w:after="0" w:line="240" w:lineRule="auto"/>
         <w:ind w:left="709"/>
-        <w:rPr>
-          <w:lang w:val="en-US"/>
-        </w:rPr>
       </w:pPr>
     </w:p>
     <w:p>
       <w:pPr>
         <w:pStyle w:val="berschrift3"/>
-        <w:rPr>
-          <w:lang w:val="en-US"/>
-        </w:rPr>
-      </w:pPr>
-      <w:r>
-        <w:rPr>
-          <w:lang w:val="en-US"/>
-        </w:rPr>
+      </w:pPr>
+      <w:proofErr w:type="spellStart"/>
+      <w:r>
         <w:t>h</w:t>
       </w:r>
       <w:r>
-        <w:rPr>
-          <w:lang w:val="en-US"/>
-        </w:rPr>
-        <w:t xml:space="preserve">tml </w:t>
-      </w:r>
+        <w:t>tml</w:t>
+      </w:r>
+      <w:proofErr w:type="spellEnd"/>
+      <w:r>
+        <w:t xml:space="preserve"> </w:t>
+      </w:r>
+      <w:r>
+        <w:t>&lt;</w:t>
+      </w:r>
+      <w:proofErr w:type="spellStart"/>
+      <w:r>
+        <w:t>picture</w:t>
+      </w:r>
+      <w:proofErr w:type="spellEnd"/>
+      <w:r>
+        <w:t>&gt;</w:t>
+      </w:r>
+    </w:p>
+    <w:p>
+      <w:pPr>
+        <w:spacing w:after="0"/>
+        <w:rPr>
+          <w:lang w:val="en-US"/>
+        </w:rPr>
+      </w:pPr>
       <w:r>
         <w:rPr>
           <w:lang w:val="en-US"/>
@@ -9660,151 +9672,312 @@
     </w:p>
     <w:p>
       <w:pPr>
-        <w:rPr>
-          <w:lang w:val="en-US"/>
-        </w:rPr>
-      </w:pPr>
-    </w:p>
-    <w:p>
-      <w:pPr>
-        <w:rPr>
-          <w:lang w:val="en-US"/>
-        </w:rPr>
-      </w:pPr>
-    </w:p>
-    <w:p>
-      <w:pPr>
-        <w:rPr>
-          <w:b/>
-          <w:bCs/>
-          <w:color w:val="E2E3E5"/>
-          <w:sz w:val="48"/>
-          <w:szCs w:val="48"/>
-        </w:rPr>
-      </w:pPr>
-      <w:r>
-        <w:rPr>
-          <w:b/>
-          <w:bCs/>
-          <w:color w:val="E2E3E5"/>
-          <w:sz w:val="48"/>
-          <w:szCs w:val="48"/>
-        </w:rPr>
-        <w:t>E2E3E5</w:t>
-      </w:r>
-      <w:r>
-        <w:rPr>
-          <w:b/>
-          <w:bCs/>
-          <w:color w:val="E2E3E5"/>
-          <w:sz w:val="48"/>
-          <w:szCs w:val="48"/>
-        </w:rPr>
-        <w:t xml:space="preserve">   </w:t>
-      </w:r>
-      <w:r>
-        <w:rPr>
-          <w:b/>
-          <w:bCs/>
-          <w:color w:val="333333"/>
-          <w:sz w:val="48"/>
-          <w:szCs w:val="48"/>
-        </w:rPr>
-        <w:t>232323</w:t>
-      </w:r>
-    </w:p>
-    <w:p>
-      <w:pPr>
-        <w:rPr>
-          <w:b/>
-          <w:bCs/>
-          <w:color w:val="3B3B3B"/>
-          <w:sz w:val="48"/>
-          <w:szCs w:val="48"/>
-        </w:rPr>
-      </w:pPr>
-      <w:r>
-        <w:rPr>
-          <w:b/>
-          <w:bCs/>
-          <w:color w:val="CCCCCC"/>
-          <w:sz w:val="48"/>
-          <w:szCs w:val="48"/>
-        </w:rPr>
-        <w:t>CCCCCC</w:t>
-      </w:r>
-      <w:r>
-        <w:rPr>
-          <w:b/>
-          <w:bCs/>
-          <w:color w:val="CCCCCC"/>
-          <w:sz w:val="48"/>
-          <w:szCs w:val="48"/>
-        </w:rPr>
-        <w:t xml:space="preserve">   </w:t>
-      </w:r>
-      <w:r>
-        <w:rPr>
-          <w:b/>
-          <w:bCs/>
-          <w:color w:val="3B3B3B"/>
-          <w:sz w:val="48"/>
-          <w:szCs w:val="48"/>
-        </w:rPr>
-        <w:t>3B3B3B</w:t>
-      </w:r>
-    </w:p>
-    <w:p>
-      <w:pPr>
-        <w:rPr>
-          <w:b/>
-          <w:bCs/>
-          <w:color w:val="FFCC99"/>
-          <w:sz w:val="48"/>
-          <w:szCs w:val="48"/>
-        </w:rPr>
-      </w:pPr>
-      <w:r>
-        <w:rPr>
-          <w:b/>
-          <w:bCs/>
-          <w:color w:val="B6B6B6"/>
-          <w:sz w:val="48"/>
-          <w:szCs w:val="48"/>
-        </w:rPr>
-        <w:t>B6B6B6</w:t>
-      </w:r>
-      <w:r>
-        <w:rPr>
-          <w:b/>
-          <w:bCs/>
-          <w:color w:val="B6B6B6"/>
-          <w:sz w:val="48"/>
-          <w:szCs w:val="48"/>
-        </w:rPr>
-        <w:t xml:space="preserve">   </w:t>
-      </w:r>
-      <w:r>
-        <w:rPr>
-          <w:b/>
-          <w:bCs/>
-          <w:color w:val="FFA382"/>
-          <w:sz w:val="48"/>
-          <w:szCs w:val="48"/>
-        </w:rPr>
-        <w:t>ffa382</w:t>
-      </w:r>
-    </w:p>
-    <w:p>
-      <w:pPr>
-        <w:rPr>
-          <w:b/>
-          <w:bCs/>
-          <w:color w:val="CCCCCC"/>
-          <w:sz w:val="48"/>
-          <w:szCs w:val="48"/>
-        </w:rPr>
-      </w:pPr>
+        <w:spacing w:after="0"/>
+        <w:rPr>
+          <w:lang w:val="en-US"/>
+        </w:rPr>
+      </w:pPr>
+      <w:r>
+        <w:rPr>
+          <w:lang w:val="en-US"/>
+        </w:rPr>
+        <w:t xml:space="preserve">            &lt;source</w:t>
+      </w:r>
+    </w:p>
+    <w:p>
+      <w:pPr>
+        <w:spacing w:after="0"/>
+        <w:rPr>
+          <w:lang w:val="en-US"/>
+        </w:rPr>
+      </w:pPr>
+      <w:r>
+        <w:rPr>
+          <w:lang w:val="en-US"/>
+        </w:rPr>
+        <w:t xml:space="preserve">              media="(min-width: 1150px)"</w:t>
+      </w:r>
+    </w:p>
+    <w:p>
+      <w:pPr>
+        <w:spacing w:after="0"/>
+        <w:rPr>
+          <w:lang w:val="en-US"/>
+        </w:rPr>
+      </w:pPr>
+      <w:r>
+        <w:rPr>
+          <w:lang w:val="en-US"/>
+        </w:rPr>
+        <w:t xml:space="preserve">              </w:t>
+      </w:r>
+      <w:proofErr w:type="spellStart"/>
+      <w:r>
+        <w:rPr>
+          <w:lang w:val="en-US"/>
+        </w:rPr>
+        <w:t>srcset</w:t>
+      </w:r>
+      <w:proofErr w:type="spellEnd"/>
+      <w:r>
+        <w:rPr>
+          <w:lang w:val="en-US"/>
+        </w:rPr>
+        <w:t>="</w:t>
+      </w:r>
+      <w:proofErr w:type="spellStart"/>
+      <w:r>
+        <w:rPr>
+          <w:lang w:val="en-US"/>
+        </w:rPr>
+        <w:t>img</w:t>
+      </w:r>
+      <w:proofErr w:type="spellEnd"/>
+      <w:r>
+        <w:rPr>
+          <w:lang w:val="en-US"/>
+        </w:rPr>
+        <w:t>/triple-set-desktop@1x.jpg"/&gt;</w:t>
+      </w:r>
+    </w:p>
+    <w:p>
+      <w:pPr>
+        <w:spacing w:after="0"/>
+        <w:rPr>
+          <w:lang w:val="en-US"/>
+        </w:rPr>
+      </w:pPr>
+      <w:r>
+        <w:rPr>
+          <w:lang w:val="en-US"/>
+        </w:rPr>
+        <w:t xml:space="preserve">            &lt;source</w:t>
+      </w:r>
+    </w:p>
+    <w:p>
+      <w:pPr>
+        <w:spacing w:after="0"/>
+        <w:rPr>
+          <w:lang w:val="en-US"/>
+        </w:rPr>
+      </w:pPr>
+      <w:r>
+        <w:rPr>
+          <w:lang w:val="en-US"/>
+        </w:rPr>
+        <w:t xml:space="preserve">              media="(min-width: 768px)"</w:t>
+      </w:r>
+    </w:p>
+    <w:p>
+      <w:pPr>
+        <w:spacing w:after="0"/>
+        <w:rPr>
+          <w:lang w:val="en-US"/>
+        </w:rPr>
+      </w:pPr>
+      <w:r>
+        <w:rPr>
+          <w:lang w:val="en-US"/>
+        </w:rPr>
+        <w:t xml:space="preserve">              </w:t>
+      </w:r>
+      <w:proofErr w:type="spellStart"/>
+      <w:r>
+        <w:rPr>
+          <w:lang w:val="en-US"/>
+        </w:rPr>
+        <w:t>srcset</w:t>
+      </w:r>
+      <w:proofErr w:type="spellEnd"/>
+      <w:r>
+        <w:rPr>
+          <w:lang w:val="en-US"/>
+        </w:rPr>
+        <w:t>="</w:t>
+      </w:r>
+      <w:proofErr w:type="spellStart"/>
+      <w:r>
+        <w:rPr>
+          <w:lang w:val="en-US"/>
+        </w:rPr>
+        <w:t>img</w:t>
+      </w:r>
+      <w:proofErr w:type="spellEnd"/>
+      <w:r>
+        <w:rPr>
+          <w:lang w:val="en-US"/>
+        </w:rPr>
+        <w:t>/triple-set-tablet@1x.jpg"/&gt;</w:t>
+      </w:r>
+    </w:p>
+    <w:p>
+      <w:pPr>
+        <w:spacing w:after="0"/>
+        <w:rPr>
+          <w:lang w:val="ru-RU"/>
+        </w:rPr>
+      </w:pPr>
+      <w:r>
+        <w:rPr>
+          <w:lang w:val="ru-RU"/>
+        </w:rPr>
+        <w:t xml:space="preserve">            &lt;</w:t>
+      </w:r>
+      <w:proofErr w:type="spellStart"/>
+      <w:r>
+        <w:t>img</w:t>
+      </w:r>
+      <w:proofErr w:type="spellEnd"/>
+      <w:r>
+        <w:rPr>
+          <w:lang w:val="ru-RU"/>
+        </w:rPr>
+        <w:t xml:space="preserve"> </w:t>
+      </w:r>
+      <w:proofErr w:type="spellStart"/>
+      <w:r>
+        <w:t>class</w:t>
+      </w:r>
+      <w:proofErr w:type="spellEnd"/>
+      <w:r>
+        <w:rPr>
+          <w:lang w:val="ru-RU"/>
+        </w:rPr>
+        <w:t>="</w:t>
+      </w:r>
+      <w:proofErr w:type="spellStart"/>
+      <w:r>
+        <w:t>week</w:t>
+      </w:r>
+      <w:proofErr w:type="spellEnd"/>
+      <w:r>
+        <w:rPr>
+          <w:lang w:val="ru-RU"/>
+        </w:rPr>
+        <w:t>-</w:t>
+      </w:r>
+      <w:proofErr w:type="spellStart"/>
+      <w:r>
+        <w:t>product</w:t>
+      </w:r>
+      <w:proofErr w:type="spellEnd"/>
+      <w:r>
+        <w:rPr>
+          <w:lang w:val="ru-RU"/>
+        </w:rPr>
+        <w:t>__</w:t>
+      </w:r>
+      <w:proofErr w:type="spellStart"/>
+      <w:r>
+        <w:t>foto</w:t>
+      </w:r>
+      <w:proofErr w:type="spellEnd"/>
+      <w:r>
+        <w:rPr>
+          <w:lang w:val="ru-RU"/>
+        </w:rPr>
+        <w:t xml:space="preserve">" </w:t>
+      </w:r>
+      <w:proofErr w:type="spellStart"/>
+      <w:r>
+        <w:t>src</w:t>
+      </w:r>
+      <w:proofErr w:type="spellEnd"/>
+      <w:r>
+        <w:rPr>
+          <w:lang w:val="ru-RU"/>
+        </w:rPr>
+        <w:t>="</w:t>
+      </w:r>
+      <w:proofErr w:type="spellStart"/>
+      <w:r>
+        <w:t>img</w:t>
+      </w:r>
+      <w:proofErr w:type="spellEnd"/>
+      <w:r>
+        <w:rPr>
+          <w:lang w:val="ru-RU"/>
+        </w:rPr>
+        <w:t>/</w:t>
+      </w:r>
+      <w:proofErr w:type="spellStart"/>
+      <w:r>
+        <w:t>triple</w:t>
+      </w:r>
+      <w:proofErr w:type="spellEnd"/>
+      <w:r>
+        <w:rPr>
+          <w:lang w:val="ru-RU"/>
+        </w:rPr>
+        <w:t>-</w:t>
+      </w:r>
+      <w:proofErr w:type="spellStart"/>
+      <w:r>
+        <w:t>set</w:t>
+      </w:r>
+      <w:proofErr w:type="spellEnd"/>
+      <w:r>
+        <w:rPr>
+          <w:lang w:val="ru-RU"/>
+        </w:rPr>
+        <w:t>-</w:t>
+      </w:r>
+      <w:r>
+        <w:t>mobile</w:t>
+      </w:r>
+      <w:r>
+        <w:rPr>
+          <w:lang w:val="ru-RU"/>
+        </w:rPr>
+        <w:t>@1</w:t>
+      </w:r>
+      <w:r>
+        <w:t>x</w:t>
+      </w:r>
+      <w:r>
+        <w:rPr>
+          <w:lang w:val="ru-RU"/>
+        </w:rPr>
+        <w:t>.</w:t>
+      </w:r>
+      <w:proofErr w:type="spellStart"/>
+      <w:r>
+        <w:t>jpg</w:t>
+      </w:r>
+      <w:proofErr w:type="spellEnd"/>
+      <w:r>
+        <w:rPr>
+          <w:lang w:val="ru-RU"/>
+        </w:rPr>
+        <w:t xml:space="preserve">" </w:t>
+      </w:r>
+      <w:r>
+        <w:t>alt</w:t>
+      </w:r>
+      <w:r>
+        <w:rPr>
+          <w:lang w:val="ru-RU"/>
+        </w:rPr>
+        <w:t>="Фотография товара недели: вязанной корзинки"&gt;</w:t>
+      </w:r>
+    </w:p>
+    <w:p>
+      <w:pPr>
+        <w:rPr>
+          <w:lang w:val="ru-RU"/>
+        </w:rPr>
+      </w:pPr>
+      <w:r>
+        <w:t>&lt;/</w:t>
+      </w:r>
+      <w:proofErr w:type="spellStart"/>
+      <w:r>
+        <w:t>picture</w:t>
+      </w:r>
+      <w:proofErr w:type="spellEnd"/>
+      <w:r>
+        <w:t>&gt;</w:t>
+      </w:r>
     </w:p>
     <w:p/>
     <w:p/>
@@ -9812,6 +9985,7 @@
     <w:p/>
     <w:p/>
     <w:p/>
+    <w:p/>
     <w:p>
       <w:pPr>
         <w:rPr>
@@ -9859,7 +10033,7 @@
           <w:lang w:val="en-US"/>
         </w:rPr>
       </w:pPr>
-      <w:hyperlink r:id="rId101" w:history="1">
+      <w:hyperlink r:id="rId99" w:history="1">
         <w:r>
           <w:rPr>
             <w:rStyle w:val="Hyperlink"/>
@@ -10026,7 +10200,7 @@
                     <pic:cNvPicPr/>
                   </pic:nvPicPr>
                   <pic:blipFill>
-                    <a:blip r:embed="rId102"/>
+                    <a:blip r:embed="rId100"/>
                     <a:stretch>
                       <a:fillRect/>
                     </a:stretch>
@@ -10069,7 +10243,7 @@
                     <pic:cNvPicPr/>
                   </pic:nvPicPr>
                   <pic:blipFill>
-                    <a:blip r:embed="rId103"/>
+                    <a:blip r:embed="rId101"/>
                     <a:stretch>
                       <a:fillRect/>
                     </a:stretch>
@@ -10388,6 +10562,7 @@
           <w:color w:val="000000"/>
           <w:sz w:val="19"/>
           <w:szCs w:val="19"/>
+          <w:lang w:val="en-US"/>
         </w:rPr>
       </w:pPr>
       <w:r>
@@ -10400,15 +10575,351 @@
         </w:rPr>
         <w:t xml:space="preserve">    </w:t>
       </w:r>
+      <w:r>
+        <w:rPr>
+          <w:rFonts w:ascii="Consolas" w:hAnsi="Consolas" w:cs="Consolas"/>
+          <w:color w:val="FF0000"/>
+          <w:sz w:val="19"/>
+          <w:szCs w:val="19"/>
+          <w:lang w:val="en-US"/>
+        </w:rPr>
+        <w:t>display</w:t>
+      </w:r>
+      <w:r>
+        <w:rPr>
+          <w:rFonts w:ascii="Consolas" w:hAnsi="Consolas" w:cs="Consolas"/>
+          <w:color w:val="000000"/>
+          <w:sz w:val="19"/>
+          <w:szCs w:val="19"/>
+          <w:lang w:val="en-US"/>
+        </w:rPr>
+        <w:t xml:space="preserve">: </w:t>
+      </w:r>
+      <w:proofErr w:type="gramStart"/>
+      <w:r>
+        <w:rPr>
+          <w:rFonts w:ascii="Consolas" w:hAnsi="Consolas" w:cs="Consolas"/>
+          <w:color w:val="0000FF"/>
+          <w:sz w:val="19"/>
+          <w:szCs w:val="19"/>
+          <w:lang w:val="en-US"/>
+        </w:rPr>
+        <w:t>none</w:t>
+      </w:r>
+      <w:r>
+        <w:rPr>
+          <w:rFonts w:ascii="Consolas" w:hAnsi="Consolas" w:cs="Consolas"/>
+          <w:color w:val="000000"/>
+          <w:sz w:val="19"/>
+          <w:szCs w:val="19"/>
+          <w:lang w:val="en-US"/>
+        </w:rPr>
+        <w:t>;</w:t>
+      </w:r>
+      <w:proofErr w:type="gramEnd"/>
+    </w:p>
+    <w:p>
+      <w:pPr>
+        <w:rPr>
+          <w:rFonts w:ascii="Consolas" w:hAnsi="Consolas" w:cs="Consolas"/>
+          <w:color w:val="000000"/>
+          <w:sz w:val="19"/>
+          <w:szCs w:val="19"/>
+          <w:lang w:val="en-US"/>
+        </w:rPr>
+      </w:pPr>
+      <w:r>
+        <w:rPr>
+          <w:rFonts w:ascii="Consolas" w:hAnsi="Consolas" w:cs="Consolas"/>
+          <w:color w:val="000000"/>
+          <w:sz w:val="19"/>
+          <w:szCs w:val="19"/>
+          <w:lang w:val="en-US"/>
+        </w:rPr>
+        <w:t>}</w:t>
+      </w:r>
+    </w:p>
+    <w:p>
+      <w:pPr>
+        <w:rPr>
+          <w:rFonts w:ascii="Consolas" w:hAnsi="Consolas" w:cs="Consolas"/>
+          <w:color w:val="000000"/>
+          <w:sz w:val="19"/>
+          <w:szCs w:val="19"/>
+          <w:lang w:val="en-US"/>
+        </w:rPr>
+      </w:pPr>
+    </w:p>
+    <w:p>
+      <w:pPr>
+        <w:rPr>
+          <w:rFonts w:ascii="Consolas" w:hAnsi="Consolas" w:cs="Consolas"/>
+          <w:color w:val="000000"/>
+          <w:sz w:val="19"/>
+          <w:szCs w:val="19"/>
+          <w:lang w:val="en-US"/>
+        </w:rPr>
+      </w:pPr>
+    </w:p>
+    <w:p>
+      <w:pPr>
+        <w:rPr>
+          <w:rFonts w:ascii="Consolas" w:hAnsi="Consolas" w:cs="Consolas"/>
+          <w:color w:val="000000"/>
+          <w:sz w:val="19"/>
+          <w:szCs w:val="19"/>
+          <w:lang w:val="en-US"/>
+        </w:rPr>
+      </w:pPr>
+    </w:p>
+    <w:p>
+      <w:pPr>
+        <w:rPr>
+          <w:rFonts w:ascii="Consolas" w:hAnsi="Consolas" w:cs="Consolas"/>
+          <w:color w:val="000000"/>
+          <w:sz w:val="19"/>
+          <w:szCs w:val="19"/>
+          <w:lang w:val="en-US"/>
+        </w:rPr>
+      </w:pPr>
+    </w:p>
+    <w:p>
+      <w:pPr>
+        <w:suppressAutoHyphens w:val="0"/>
+        <w:autoSpaceDE w:val="0"/>
+        <w:autoSpaceDN w:val="0"/>
+        <w:adjustRightInd w:val="0"/>
+        <w:spacing w:after="0" w:line="240" w:lineRule="auto"/>
+        <w:ind w:firstLine="708"/>
+        <w:rPr>
+          <w:rFonts w:ascii="Consolas" w:hAnsi="Consolas" w:cs="Consolas"/>
+          <w:color w:val="000000"/>
+          <w:sz w:val="19"/>
+          <w:szCs w:val="19"/>
+          <w:lang w:val="en-US"/>
+        </w:rPr>
+      </w:pPr>
+      <w:r>
+        <w:rPr>
+          <w:rFonts w:ascii="Consolas" w:hAnsi="Consolas" w:cs="Consolas"/>
+          <w:color w:val="0000FF"/>
+          <w:sz w:val="19"/>
+          <w:szCs w:val="19"/>
+          <w:lang w:val="en-US"/>
+        </w:rPr>
+        <w:lastRenderedPageBreak/>
+        <w:t>&lt;</w:t>
+      </w:r>
+      <w:r>
+        <w:rPr>
+          <w:rFonts w:ascii="Consolas" w:hAnsi="Consolas" w:cs="Consolas"/>
+          <w:color w:val="800000"/>
+          <w:sz w:val="19"/>
+          <w:szCs w:val="19"/>
+          <w:lang w:val="en-US"/>
+        </w:rPr>
+        <w:t>p</w:t>
+      </w:r>
+      <w:r>
+        <w:rPr>
+          <w:rFonts w:ascii="Consolas" w:hAnsi="Consolas" w:cs="Consolas"/>
+          <w:color w:val="000000"/>
+          <w:sz w:val="19"/>
+          <w:szCs w:val="19"/>
+          <w:lang w:val="en-US"/>
+        </w:rPr>
+        <w:t xml:space="preserve"> </w:t>
+      </w:r>
+      <w:r>
+        <w:rPr>
+          <w:rFonts w:ascii="Consolas" w:hAnsi="Consolas" w:cs="Consolas"/>
+          <w:color w:val="FF0000"/>
+          <w:sz w:val="19"/>
+          <w:szCs w:val="19"/>
+          <w:lang w:val="en-US"/>
+        </w:rPr>
+        <w:t>class</w:t>
+      </w:r>
+      <w:r>
+        <w:rPr>
+          <w:rFonts w:ascii="Consolas" w:hAnsi="Consolas" w:cs="Consolas"/>
+          <w:color w:val="0000FF"/>
+          <w:sz w:val="19"/>
+          <w:szCs w:val="19"/>
+          <w:lang w:val="en-US"/>
+        </w:rPr>
+        <w:t xml:space="preserve">="contact-item </w:t>
+      </w:r>
       <w:proofErr w:type="spellStart"/>
       <w:r>
         <w:rPr>
           <w:rFonts w:ascii="Consolas" w:hAnsi="Consolas" w:cs="Consolas"/>
+          <w:color w:val="0000FF"/>
+          <w:sz w:val="19"/>
+          <w:szCs w:val="19"/>
+          <w:lang w:val="en-US"/>
+        </w:rPr>
+        <w:t>contakt</w:t>
+      </w:r>
+      <w:proofErr w:type="spellEnd"/>
+      <w:r>
+        <w:rPr>
+          <w:rFonts w:ascii="Consolas" w:hAnsi="Consolas" w:cs="Consolas"/>
+          <w:color w:val="0000FF"/>
+          <w:sz w:val="19"/>
+          <w:szCs w:val="19"/>
+          <w:lang w:val="en-US"/>
+        </w:rPr>
+        <w:t>-header"&gt;</w:t>
+      </w:r>
+      <w:r>
+        <w:rPr>
+          <w:rFonts w:ascii="Consolas" w:hAnsi="Consolas" w:cs="Consolas"/>
+          <w:color w:val="000000"/>
+          <w:sz w:val="19"/>
+          <w:szCs w:val="19"/>
+          <w:lang w:val="en-US"/>
+        </w:rPr>
+        <w:t xml:space="preserve">Wir </w:t>
+      </w:r>
+      <w:proofErr w:type="spellStart"/>
+      <w:r>
+        <w:rPr>
+          <w:rFonts w:ascii="Consolas" w:hAnsi="Consolas" w:cs="Consolas"/>
+          <w:color w:val="000000"/>
+          <w:sz w:val="19"/>
+          <w:szCs w:val="19"/>
+          <w:lang w:val="en-US"/>
+        </w:rPr>
+        <w:t>sind</w:t>
+      </w:r>
+      <w:proofErr w:type="spellEnd"/>
+      <w:r>
+        <w:rPr>
+          <w:rFonts w:ascii="Consolas" w:hAnsi="Consolas" w:cs="Consolas"/>
+          <w:color w:val="000000"/>
+          <w:sz w:val="19"/>
+          <w:szCs w:val="19"/>
+          <w:lang w:val="en-US"/>
+        </w:rPr>
+        <w:t xml:space="preserve"> für Sie da</w:t>
+      </w:r>
+      <w:r>
+        <w:rPr>
+          <w:rFonts w:ascii="Consolas" w:hAnsi="Consolas" w:cs="Consolas"/>
+          <w:color w:val="0000FF"/>
+          <w:sz w:val="19"/>
+          <w:szCs w:val="19"/>
+          <w:lang w:val="en-US"/>
+        </w:rPr>
+        <w:t>&lt;/</w:t>
+      </w:r>
+      <w:r>
+        <w:rPr>
+          <w:rFonts w:ascii="Consolas" w:hAnsi="Consolas" w:cs="Consolas"/>
+          <w:color w:val="800000"/>
+          <w:sz w:val="19"/>
+          <w:szCs w:val="19"/>
+          <w:lang w:val="en-US"/>
+        </w:rPr>
+        <w:t>p</w:t>
+      </w:r>
+      <w:r>
+        <w:rPr>
+          <w:rFonts w:ascii="Consolas" w:hAnsi="Consolas" w:cs="Consolas"/>
+          <w:color w:val="0000FF"/>
+          <w:sz w:val="19"/>
+          <w:szCs w:val="19"/>
+          <w:lang w:val="en-US"/>
+        </w:rPr>
+        <w:t>&gt;</w:t>
+      </w:r>
+    </w:p>
+    <w:p>
+      <w:pPr>
+        <w:suppressAutoHyphens w:val="0"/>
+        <w:autoSpaceDE w:val="0"/>
+        <w:autoSpaceDN w:val="0"/>
+        <w:adjustRightInd w:val="0"/>
+        <w:spacing w:after="0" w:line="240" w:lineRule="auto"/>
+        <w:rPr>
+          <w:rFonts w:ascii="Consolas" w:hAnsi="Consolas" w:cs="Consolas"/>
+          <w:color w:val="000000"/>
+          <w:sz w:val="19"/>
+          <w:szCs w:val="19"/>
+          <w:lang w:val="en-US"/>
+        </w:rPr>
+      </w:pPr>
+      <w:r>
+        <w:rPr>
+          <w:rFonts w:ascii="Consolas" w:hAnsi="Consolas" w:cs="Consolas"/>
+          <w:color w:val="000000"/>
+          <w:sz w:val="19"/>
+          <w:szCs w:val="19"/>
+          <w:lang w:val="en-US"/>
+        </w:rPr>
+        <w:t xml:space="preserve">        </w:t>
+      </w:r>
+      <w:r>
+        <w:rPr>
+          <w:rFonts w:ascii="Consolas" w:hAnsi="Consolas" w:cs="Consolas"/>
+          <w:color w:val="0000FF"/>
+          <w:sz w:val="19"/>
+          <w:szCs w:val="19"/>
+          <w:lang w:val="en-US"/>
+        </w:rPr>
+        <w:t>&lt;</w:t>
+      </w:r>
+      <w:r>
+        <w:rPr>
+          <w:rFonts w:ascii="Consolas" w:hAnsi="Consolas" w:cs="Consolas"/>
+          <w:color w:val="800000"/>
+          <w:sz w:val="19"/>
+          <w:szCs w:val="19"/>
+          <w:lang w:val="en-US"/>
+        </w:rPr>
+        <w:t>p</w:t>
+      </w:r>
+      <w:r>
+        <w:rPr>
+          <w:rFonts w:ascii="Consolas" w:hAnsi="Consolas" w:cs="Consolas"/>
+          <w:color w:val="000000"/>
+          <w:sz w:val="19"/>
+          <w:szCs w:val="19"/>
+          <w:lang w:val="en-US"/>
+        </w:rPr>
+        <w:t xml:space="preserve"> </w:t>
+      </w:r>
+      <w:r>
+        <w:rPr>
+          <w:rFonts w:ascii="Consolas" w:hAnsi="Consolas" w:cs="Consolas"/>
           <w:color w:val="FF0000"/>
           <w:sz w:val="19"/>
           <w:szCs w:val="19"/>
-        </w:rPr>
-        <w:t>display</w:t>
+          <w:lang w:val="en-US"/>
+        </w:rPr>
+        <w:t>class</w:t>
+      </w:r>
+      <w:r>
+        <w:rPr>
+          <w:rFonts w:ascii="Consolas" w:hAnsi="Consolas" w:cs="Consolas"/>
+          <w:color w:val="0000FF"/>
+          <w:sz w:val="19"/>
+          <w:szCs w:val="19"/>
+          <w:lang w:val="en-US"/>
+        </w:rPr>
+        <w:t>="contact-item"&gt;</w:t>
+      </w:r>
+      <w:proofErr w:type="spellStart"/>
+      <w:r>
+        <w:rPr>
+          <w:rFonts w:ascii="Consolas" w:hAnsi="Consolas" w:cs="Consolas"/>
+          <w:color w:val="000000"/>
+          <w:sz w:val="19"/>
+          <w:szCs w:val="19"/>
+          <w:lang w:val="en-US"/>
+        </w:rPr>
+        <w:t>Rothenbacher</w:t>
       </w:r>
       <w:proofErr w:type="spellEnd"/>
       <w:r>
@@ -10417,18 +10928,158 @@
           <w:color w:val="000000"/>
           <w:sz w:val="19"/>
           <w:szCs w:val="19"/>
-        </w:rPr>
-        <w:t xml:space="preserve">: </w:t>
+          <w:lang w:val="en-US"/>
+        </w:rPr>
+        <w:t xml:space="preserve"> GmbH</w:t>
+      </w:r>
+      <w:r>
+        <w:rPr>
+          <w:rFonts w:ascii="Consolas" w:hAnsi="Consolas" w:cs="Consolas"/>
+          <w:color w:val="0000FF"/>
+          <w:sz w:val="19"/>
+          <w:szCs w:val="19"/>
+          <w:lang w:val="en-US"/>
+        </w:rPr>
+        <w:t>&lt;/</w:t>
+      </w:r>
+      <w:r>
+        <w:rPr>
+          <w:rFonts w:ascii="Consolas" w:hAnsi="Consolas" w:cs="Consolas"/>
+          <w:color w:val="800000"/>
+          <w:sz w:val="19"/>
+          <w:szCs w:val="19"/>
+          <w:lang w:val="en-US"/>
+        </w:rPr>
+        <w:t>p</w:t>
+      </w:r>
+      <w:r>
+        <w:rPr>
+          <w:rFonts w:ascii="Consolas" w:hAnsi="Consolas" w:cs="Consolas"/>
+          <w:color w:val="0000FF"/>
+          <w:sz w:val="19"/>
+          <w:szCs w:val="19"/>
+          <w:lang w:val="en-US"/>
+        </w:rPr>
+        <w:t>&gt;</w:t>
+      </w:r>
+    </w:p>
+    <w:p>
+      <w:pPr>
+        <w:suppressAutoHyphens w:val="0"/>
+        <w:autoSpaceDE w:val="0"/>
+        <w:autoSpaceDN w:val="0"/>
+        <w:adjustRightInd w:val="0"/>
+        <w:spacing w:after="0" w:line="240" w:lineRule="auto"/>
+        <w:rPr>
+          <w:rFonts w:ascii="Consolas" w:hAnsi="Consolas" w:cs="Consolas"/>
+          <w:color w:val="000000"/>
+          <w:sz w:val="19"/>
+          <w:szCs w:val="19"/>
+          <w:lang w:val="en-US"/>
+        </w:rPr>
+      </w:pPr>
+      <w:r>
+        <w:rPr>
+          <w:rFonts w:ascii="Consolas" w:hAnsi="Consolas" w:cs="Consolas"/>
+          <w:color w:val="000000"/>
+          <w:sz w:val="19"/>
+          <w:szCs w:val="19"/>
+          <w:lang w:val="en-US"/>
+        </w:rPr>
+        <w:t xml:space="preserve">        </w:t>
+      </w:r>
+      <w:r>
+        <w:rPr>
+          <w:rFonts w:ascii="Consolas" w:hAnsi="Consolas" w:cs="Consolas"/>
+          <w:color w:val="0000FF"/>
+          <w:sz w:val="19"/>
+          <w:szCs w:val="19"/>
+          <w:lang w:val="en-US"/>
+        </w:rPr>
+        <w:t>&lt;</w:t>
+      </w:r>
+      <w:r>
+        <w:rPr>
+          <w:rFonts w:ascii="Consolas" w:hAnsi="Consolas" w:cs="Consolas"/>
+          <w:color w:val="800000"/>
+          <w:sz w:val="19"/>
+          <w:szCs w:val="19"/>
+          <w:lang w:val="en-US"/>
+        </w:rPr>
+        <w:t>p</w:t>
+      </w:r>
+      <w:r>
+        <w:rPr>
+          <w:rFonts w:ascii="Consolas" w:hAnsi="Consolas" w:cs="Consolas"/>
+          <w:color w:val="000000"/>
+          <w:sz w:val="19"/>
+          <w:szCs w:val="19"/>
+          <w:lang w:val="en-US"/>
+        </w:rPr>
+        <w:t xml:space="preserve"> </w:t>
+      </w:r>
+      <w:r>
+        <w:rPr>
+          <w:rFonts w:ascii="Consolas" w:hAnsi="Consolas" w:cs="Consolas"/>
+          <w:color w:val="FF0000"/>
+          <w:sz w:val="19"/>
+          <w:szCs w:val="19"/>
+          <w:lang w:val="en-US"/>
+        </w:rPr>
+        <w:t>class</w:t>
+      </w:r>
+      <w:r>
+        <w:rPr>
+          <w:rFonts w:ascii="Consolas" w:hAnsi="Consolas" w:cs="Consolas"/>
+          <w:color w:val="0000FF"/>
+          <w:sz w:val="19"/>
+          <w:szCs w:val="19"/>
+          <w:lang w:val="en-US"/>
+        </w:rPr>
+        <w:t>="contact-item"&gt;</w:t>
       </w:r>
       <w:proofErr w:type="spellStart"/>
       <w:r>
         <w:rPr>
           <w:rFonts w:ascii="Consolas" w:hAnsi="Consolas" w:cs="Consolas"/>
+          <w:color w:val="000000"/>
+          <w:sz w:val="19"/>
+          <w:szCs w:val="19"/>
+          <w:lang w:val="en-US"/>
+        </w:rPr>
+        <w:t>Zeppelinstraße</w:t>
+      </w:r>
+      <w:proofErr w:type="spellEnd"/>
+      <w:r>
+        <w:rPr>
+          <w:rFonts w:ascii="Consolas" w:hAnsi="Consolas" w:cs="Consolas"/>
+          <w:color w:val="000000"/>
+          <w:sz w:val="19"/>
+          <w:szCs w:val="19"/>
+          <w:lang w:val="en-US"/>
+        </w:rPr>
+        <w:t xml:space="preserve"> 16, </w:t>
+      </w:r>
+      <w:r>
+        <w:rPr>
+          <w:rFonts w:ascii="Consolas" w:hAnsi="Consolas" w:cs="Consolas"/>
           <w:color w:val="0000FF"/>
           <w:sz w:val="19"/>
           <w:szCs w:val="19"/>
-        </w:rPr>
-        <w:t>none</w:t>
+          <w:lang w:val="en-US"/>
+        </w:rPr>
+        <w:t>&lt;</w:t>
+      </w:r>
+      <w:proofErr w:type="spellStart"/>
+      <w:r>
+        <w:rPr>
+          <w:rFonts w:ascii="Consolas" w:hAnsi="Consolas" w:cs="Consolas"/>
+          <w:color w:val="800000"/>
+          <w:sz w:val="19"/>
+          <w:szCs w:val="19"/>
+          <w:lang w:val="en-US"/>
+        </w:rPr>
+        <w:t>br</w:t>
       </w:r>
       <w:proofErr w:type="spellEnd"/>
       <w:r>
@@ -10437,11 +11088,20 @@
           <w:color w:val="000000"/>
           <w:sz w:val="19"/>
           <w:szCs w:val="19"/>
-        </w:rPr>
-        <w:t>;</w:t>
-      </w:r>
-    </w:p>
-    <w:p>
+          <w:lang w:val="en-US"/>
+        </w:rPr>
+        <w:t xml:space="preserve"> </w:t>
+      </w:r>
+      <w:r>
+        <w:rPr>
+          <w:rFonts w:ascii="Consolas" w:hAnsi="Consolas" w:cs="Consolas"/>
+          <w:color w:val="0000FF"/>
+          <w:sz w:val="19"/>
+          <w:szCs w:val="19"/>
+          <w:lang w:val="en-US"/>
+        </w:rPr>
+        <w:t>/&gt;</w:t>
+      </w:r>
       <w:r>
         <w:rPr>
           <w:rFonts w:ascii="Consolas" w:hAnsi="Consolas" w:cs="Consolas"/>
@@ -10449,7 +11109,1082 @@
           <w:sz w:val="19"/>
           <w:szCs w:val="19"/>
         </w:rPr>
-        <w:t>}</w:t>
+        <w:t>﻿</w:t>
+      </w:r>
+      <w:r>
+        <w:rPr>
+          <w:rFonts w:ascii="Consolas" w:hAnsi="Consolas" w:cs="Consolas"/>
+          <w:color w:val="000000"/>
+          <w:sz w:val="19"/>
+          <w:szCs w:val="19"/>
+          <w:lang w:val="en-US"/>
+        </w:rPr>
+        <w:t xml:space="preserve">89160 </w:t>
+      </w:r>
+      <w:proofErr w:type="spellStart"/>
+      <w:r>
+        <w:rPr>
+          <w:rFonts w:ascii="Consolas" w:hAnsi="Consolas" w:cs="Consolas"/>
+          <w:color w:val="000000"/>
+          <w:sz w:val="19"/>
+          <w:szCs w:val="19"/>
+          <w:lang w:val="en-US"/>
+        </w:rPr>
+        <w:t>Dornstadt</w:t>
+      </w:r>
+      <w:proofErr w:type="spellEnd"/>
+      <w:r>
+        <w:rPr>
+          <w:rFonts w:ascii="Consolas" w:hAnsi="Consolas" w:cs="Consolas"/>
+          <w:color w:val="0000FF"/>
+          <w:sz w:val="19"/>
+          <w:szCs w:val="19"/>
+          <w:lang w:val="en-US"/>
+        </w:rPr>
+        <w:t>&lt;/</w:t>
+      </w:r>
+      <w:r>
+        <w:rPr>
+          <w:rFonts w:ascii="Consolas" w:hAnsi="Consolas" w:cs="Consolas"/>
+          <w:color w:val="800000"/>
+          <w:sz w:val="19"/>
+          <w:szCs w:val="19"/>
+          <w:lang w:val="en-US"/>
+        </w:rPr>
+        <w:t>p</w:t>
+      </w:r>
+      <w:r>
+        <w:rPr>
+          <w:rFonts w:ascii="Consolas" w:hAnsi="Consolas" w:cs="Consolas"/>
+          <w:color w:val="0000FF"/>
+          <w:sz w:val="19"/>
+          <w:szCs w:val="19"/>
+          <w:lang w:val="en-US"/>
+        </w:rPr>
+        <w:t>&gt;</w:t>
+      </w:r>
+    </w:p>
+    <w:p>
+      <w:pPr>
+        <w:suppressAutoHyphens w:val="0"/>
+        <w:autoSpaceDE w:val="0"/>
+        <w:autoSpaceDN w:val="0"/>
+        <w:adjustRightInd w:val="0"/>
+        <w:spacing w:after="0" w:line="240" w:lineRule="auto"/>
+        <w:rPr>
+          <w:rFonts w:ascii="Consolas" w:hAnsi="Consolas" w:cs="Consolas"/>
+          <w:color w:val="000000"/>
+          <w:sz w:val="19"/>
+          <w:szCs w:val="19"/>
+          <w:lang w:val="en-US"/>
+        </w:rPr>
+      </w:pPr>
+      <w:r>
+        <w:rPr>
+          <w:rFonts w:ascii="Consolas" w:hAnsi="Consolas" w:cs="Consolas"/>
+          <w:color w:val="000000"/>
+          <w:sz w:val="19"/>
+          <w:szCs w:val="19"/>
+          <w:lang w:val="en-US"/>
+        </w:rPr>
+        <w:t xml:space="preserve">        </w:t>
+      </w:r>
+      <w:r>
+        <w:rPr>
+          <w:rFonts w:ascii="Consolas" w:hAnsi="Consolas" w:cs="Consolas"/>
+          <w:color w:val="0000FF"/>
+          <w:sz w:val="19"/>
+          <w:szCs w:val="19"/>
+          <w:lang w:val="en-US"/>
+        </w:rPr>
+        <w:t>&lt;</w:t>
+      </w:r>
+      <w:r>
+        <w:rPr>
+          <w:rFonts w:ascii="Consolas" w:hAnsi="Consolas" w:cs="Consolas"/>
+          <w:color w:val="800000"/>
+          <w:sz w:val="19"/>
+          <w:szCs w:val="19"/>
+          <w:lang w:val="en-US"/>
+        </w:rPr>
+        <w:t>p</w:t>
+      </w:r>
+      <w:r>
+        <w:rPr>
+          <w:rFonts w:ascii="Consolas" w:hAnsi="Consolas" w:cs="Consolas"/>
+          <w:color w:val="000000"/>
+          <w:sz w:val="19"/>
+          <w:szCs w:val="19"/>
+          <w:lang w:val="en-US"/>
+        </w:rPr>
+        <w:t xml:space="preserve"> </w:t>
+      </w:r>
+      <w:r>
+        <w:rPr>
+          <w:rFonts w:ascii="Consolas" w:hAnsi="Consolas" w:cs="Consolas"/>
+          <w:color w:val="FF0000"/>
+          <w:sz w:val="19"/>
+          <w:szCs w:val="19"/>
+          <w:lang w:val="en-US"/>
+        </w:rPr>
+        <w:t>class</w:t>
+      </w:r>
+      <w:r>
+        <w:rPr>
+          <w:rFonts w:ascii="Consolas" w:hAnsi="Consolas" w:cs="Consolas"/>
+          <w:color w:val="0000FF"/>
+          <w:sz w:val="19"/>
+          <w:szCs w:val="19"/>
+          <w:lang w:val="en-US"/>
+        </w:rPr>
+        <w:t>="contact-item"&gt;</w:t>
+      </w:r>
+    </w:p>
+    <w:p>
+      <w:pPr>
+        <w:suppressAutoHyphens w:val="0"/>
+        <w:autoSpaceDE w:val="0"/>
+        <w:autoSpaceDN w:val="0"/>
+        <w:adjustRightInd w:val="0"/>
+        <w:spacing w:after="0" w:line="240" w:lineRule="auto"/>
+        <w:rPr>
+          <w:rFonts w:ascii="Consolas" w:hAnsi="Consolas" w:cs="Consolas"/>
+          <w:color w:val="000000"/>
+          <w:sz w:val="19"/>
+          <w:szCs w:val="19"/>
+          <w:lang w:val="en-US"/>
+        </w:rPr>
+      </w:pPr>
+      <w:r>
+        <w:rPr>
+          <w:rFonts w:ascii="Consolas" w:hAnsi="Consolas" w:cs="Consolas"/>
+          <w:color w:val="000000"/>
+          <w:sz w:val="19"/>
+          <w:szCs w:val="19"/>
+          <w:lang w:val="en-US"/>
+        </w:rPr>
+        <w:t xml:space="preserve">            </w:t>
+      </w:r>
+      <w:r>
+        <w:rPr>
+          <w:rFonts w:ascii="Consolas" w:hAnsi="Consolas" w:cs="Consolas"/>
+          <w:color w:val="0000FF"/>
+          <w:sz w:val="19"/>
+          <w:szCs w:val="19"/>
+          <w:lang w:val="en-US"/>
+        </w:rPr>
+        <w:t>&lt;</w:t>
+      </w:r>
+      <w:r>
+        <w:rPr>
+          <w:rFonts w:ascii="Consolas" w:hAnsi="Consolas" w:cs="Consolas"/>
+          <w:color w:val="800000"/>
+          <w:sz w:val="19"/>
+          <w:szCs w:val="19"/>
+          <w:lang w:val="en-US"/>
+        </w:rPr>
+        <w:t>a</w:t>
+      </w:r>
+      <w:r>
+        <w:rPr>
+          <w:rFonts w:ascii="Consolas" w:hAnsi="Consolas" w:cs="Consolas"/>
+          <w:color w:val="000000"/>
+          <w:sz w:val="19"/>
+          <w:szCs w:val="19"/>
+          <w:lang w:val="en-US"/>
+        </w:rPr>
+        <w:t xml:space="preserve"> </w:t>
+      </w:r>
+      <w:proofErr w:type="spellStart"/>
+      <w:r>
+        <w:rPr>
+          <w:rFonts w:ascii="Consolas" w:hAnsi="Consolas" w:cs="Consolas"/>
+          <w:color w:val="FF0000"/>
+          <w:sz w:val="19"/>
+          <w:szCs w:val="19"/>
+          <w:lang w:val="en-US"/>
+        </w:rPr>
+        <w:t>href</w:t>
+      </w:r>
+      <w:proofErr w:type="spellEnd"/>
+      <w:r>
+        <w:rPr>
+          <w:rFonts w:ascii="Consolas" w:hAnsi="Consolas" w:cs="Consolas"/>
+          <w:color w:val="0000FF"/>
+          <w:sz w:val="19"/>
+          <w:szCs w:val="19"/>
+          <w:lang w:val="en-US"/>
+        </w:rPr>
+        <w:t>="</w:t>
+      </w:r>
+      <w:proofErr w:type="gramStart"/>
+      <w:r>
+        <w:rPr>
+          <w:rFonts w:ascii="Consolas" w:hAnsi="Consolas" w:cs="Consolas"/>
+          <w:color w:val="0000FF"/>
+          <w:sz w:val="19"/>
+          <w:szCs w:val="19"/>
+          <w:lang w:val="en-US"/>
+        </w:rPr>
+        <w:t>tel.:+</w:t>
+      </w:r>
+      <w:proofErr w:type="gramEnd"/>
+      <w:r>
+        <w:rPr>
+          <w:rFonts w:ascii="Consolas" w:hAnsi="Consolas" w:cs="Consolas"/>
+          <w:color w:val="0000FF"/>
+          <w:sz w:val="19"/>
+          <w:szCs w:val="19"/>
+          <w:lang w:val="en-US"/>
+        </w:rPr>
+        <w:t>497348201208"&gt;</w:t>
+      </w:r>
+      <w:r>
+        <w:rPr>
+          <w:rFonts w:ascii="Consolas" w:hAnsi="Consolas" w:cs="Consolas"/>
+          <w:color w:val="000000"/>
+          <w:sz w:val="19"/>
+          <w:szCs w:val="19"/>
+          <w:lang w:val="en-US"/>
+        </w:rPr>
+        <w:t xml:space="preserve"> (07348) 20-12-08</w:t>
+      </w:r>
+      <w:r>
+        <w:rPr>
+          <w:rFonts w:ascii="Consolas" w:hAnsi="Consolas" w:cs="Consolas"/>
+          <w:color w:val="0000FF"/>
+          <w:sz w:val="19"/>
+          <w:szCs w:val="19"/>
+          <w:lang w:val="en-US"/>
+        </w:rPr>
+        <w:t>&lt;/</w:t>
+      </w:r>
+      <w:r>
+        <w:rPr>
+          <w:rFonts w:ascii="Consolas" w:hAnsi="Consolas" w:cs="Consolas"/>
+          <w:color w:val="800000"/>
+          <w:sz w:val="19"/>
+          <w:szCs w:val="19"/>
+          <w:lang w:val="en-US"/>
+        </w:rPr>
+        <w:t>a</w:t>
+      </w:r>
+      <w:r>
+        <w:rPr>
+          <w:rFonts w:ascii="Consolas" w:hAnsi="Consolas" w:cs="Consolas"/>
+          <w:color w:val="0000FF"/>
+          <w:sz w:val="19"/>
+          <w:szCs w:val="19"/>
+          <w:lang w:val="en-US"/>
+        </w:rPr>
+        <w:t>&gt;</w:t>
+      </w:r>
+    </w:p>
+    <w:p>
+      <w:pPr>
+        <w:suppressAutoHyphens w:val="0"/>
+        <w:autoSpaceDE w:val="0"/>
+        <w:autoSpaceDN w:val="0"/>
+        <w:adjustRightInd w:val="0"/>
+        <w:spacing w:after="0" w:line="240" w:lineRule="auto"/>
+        <w:rPr>
+          <w:rFonts w:ascii="Consolas" w:hAnsi="Consolas" w:cs="Consolas"/>
+          <w:color w:val="000000"/>
+          <w:sz w:val="19"/>
+          <w:szCs w:val="19"/>
+          <w:lang w:val="en-US"/>
+        </w:rPr>
+      </w:pPr>
+      <w:r>
+        <w:rPr>
+          <w:rFonts w:ascii="Consolas" w:hAnsi="Consolas" w:cs="Consolas"/>
+          <w:color w:val="000000"/>
+          <w:sz w:val="19"/>
+          <w:szCs w:val="19"/>
+          <w:lang w:val="en-US"/>
+        </w:rPr>
+        <w:t xml:space="preserve">        </w:t>
+      </w:r>
+      <w:r>
+        <w:rPr>
+          <w:rFonts w:ascii="Consolas" w:hAnsi="Consolas" w:cs="Consolas"/>
+          <w:color w:val="0000FF"/>
+          <w:sz w:val="19"/>
+          <w:szCs w:val="19"/>
+          <w:lang w:val="en-US"/>
+        </w:rPr>
+        <w:t>&lt;/</w:t>
+      </w:r>
+      <w:r>
+        <w:rPr>
+          <w:rFonts w:ascii="Consolas" w:hAnsi="Consolas" w:cs="Consolas"/>
+          <w:color w:val="800000"/>
+          <w:sz w:val="19"/>
+          <w:szCs w:val="19"/>
+          <w:lang w:val="en-US"/>
+        </w:rPr>
+        <w:t>p</w:t>
+      </w:r>
+      <w:r>
+        <w:rPr>
+          <w:rFonts w:ascii="Consolas" w:hAnsi="Consolas" w:cs="Consolas"/>
+          <w:color w:val="0000FF"/>
+          <w:sz w:val="19"/>
+          <w:szCs w:val="19"/>
+          <w:lang w:val="en-US"/>
+        </w:rPr>
+        <w:t>&gt;</w:t>
+      </w:r>
+    </w:p>
+    <w:p>
+      <w:pPr>
+        <w:suppressAutoHyphens w:val="0"/>
+        <w:autoSpaceDE w:val="0"/>
+        <w:autoSpaceDN w:val="0"/>
+        <w:adjustRightInd w:val="0"/>
+        <w:spacing w:after="0" w:line="240" w:lineRule="auto"/>
+        <w:rPr>
+          <w:rFonts w:ascii="Consolas" w:hAnsi="Consolas" w:cs="Consolas"/>
+          <w:color w:val="000000"/>
+          <w:sz w:val="19"/>
+          <w:szCs w:val="19"/>
+          <w:lang w:val="en-US"/>
+        </w:rPr>
+      </w:pPr>
+      <w:r>
+        <w:rPr>
+          <w:rFonts w:ascii="Consolas" w:hAnsi="Consolas" w:cs="Consolas"/>
+          <w:color w:val="000000"/>
+          <w:sz w:val="19"/>
+          <w:szCs w:val="19"/>
+          <w:lang w:val="en-US"/>
+        </w:rPr>
+        <w:t xml:space="preserve">        </w:t>
+      </w:r>
+      <w:r>
+        <w:rPr>
+          <w:rFonts w:ascii="Consolas" w:hAnsi="Consolas" w:cs="Consolas"/>
+          <w:color w:val="0000FF"/>
+          <w:sz w:val="19"/>
+          <w:szCs w:val="19"/>
+          <w:lang w:val="en-US"/>
+        </w:rPr>
+        <w:t>&lt;</w:t>
+      </w:r>
+      <w:r>
+        <w:rPr>
+          <w:rFonts w:ascii="Consolas" w:hAnsi="Consolas" w:cs="Consolas"/>
+          <w:color w:val="800000"/>
+          <w:sz w:val="19"/>
+          <w:szCs w:val="19"/>
+          <w:lang w:val="en-US"/>
+        </w:rPr>
+        <w:t>p</w:t>
+      </w:r>
+      <w:r>
+        <w:rPr>
+          <w:rFonts w:ascii="Consolas" w:hAnsi="Consolas" w:cs="Consolas"/>
+          <w:color w:val="000000"/>
+          <w:sz w:val="19"/>
+          <w:szCs w:val="19"/>
+          <w:lang w:val="en-US"/>
+        </w:rPr>
+        <w:t xml:space="preserve"> </w:t>
+      </w:r>
+      <w:r>
+        <w:rPr>
+          <w:rFonts w:ascii="Consolas" w:hAnsi="Consolas" w:cs="Consolas"/>
+          <w:color w:val="FF0000"/>
+          <w:sz w:val="19"/>
+          <w:szCs w:val="19"/>
+          <w:lang w:val="en-US"/>
+        </w:rPr>
+        <w:t>class</w:t>
+      </w:r>
+      <w:r>
+        <w:rPr>
+          <w:rFonts w:ascii="Consolas" w:hAnsi="Consolas" w:cs="Consolas"/>
+          <w:color w:val="0000FF"/>
+          <w:sz w:val="19"/>
+          <w:szCs w:val="19"/>
+          <w:lang w:val="en-US"/>
+        </w:rPr>
+        <w:t>="contact-item"&gt;</w:t>
+      </w:r>
+    </w:p>
+    <w:p>
+      <w:pPr>
+        <w:suppressAutoHyphens w:val="0"/>
+        <w:autoSpaceDE w:val="0"/>
+        <w:autoSpaceDN w:val="0"/>
+        <w:adjustRightInd w:val="0"/>
+        <w:spacing w:after="0" w:line="240" w:lineRule="auto"/>
+        <w:rPr>
+          <w:rFonts w:ascii="Consolas" w:hAnsi="Consolas" w:cs="Consolas"/>
+          <w:color w:val="000000"/>
+          <w:sz w:val="19"/>
+          <w:szCs w:val="19"/>
+          <w:lang w:val="en-US"/>
+        </w:rPr>
+      </w:pPr>
+      <w:r>
+        <w:rPr>
+          <w:rFonts w:ascii="Consolas" w:hAnsi="Consolas" w:cs="Consolas"/>
+          <w:color w:val="000000"/>
+          <w:sz w:val="19"/>
+          <w:szCs w:val="19"/>
+          <w:lang w:val="en-US"/>
+        </w:rPr>
+        <w:t xml:space="preserve">            </w:t>
+      </w:r>
+      <w:r>
+        <w:rPr>
+          <w:rFonts w:ascii="Consolas" w:hAnsi="Consolas" w:cs="Consolas"/>
+          <w:color w:val="0000FF"/>
+          <w:sz w:val="19"/>
+          <w:szCs w:val="19"/>
+          <w:lang w:val="en-US"/>
+        </w:rPr>
+        <w:t>&lt;</w:t>
+      </w:r>
+      <w:r>
+        <w:rPr>
+          <w:rFonts w:ascii="Consolas" w:hAnsi="Consolas" w:cs="Consolas"/>
+          <w:color w:val="800000"/>
+          <w:sz w:val="19"/>
+          <w:szCs w:val="19"/>
+          <w:lang w:val="en-US"/>
+        </w:rPr>
+        <w:t>a</w:t>
+      </w:r>
+      <w:r>
+        <w:rPr>
+          <w:rFonts w:ascii="Consolas" w:hAnsi="Consolas" w:cs="Consolas"/>
+          <w:color w:val="000000"/>
+          <w:sz w:val="19"/>
+          <w:szCs w:val="19"/>
+          <w:lang w:val="en-US"/>
+        </w:rPr>
+        <w:t xml:space="preserve"> </w:t>
+      </w:r>
+      <w:proofErr w:type="spellStart"/>
+      <w:r>
+        <w:rPr>
+          <w:rFonts w:ascii="Consolas" w:hAnsi="Consolas" w:cs="Consolas"/>
+          <w:color w:val="FF0000"/>
+          <w:sz w:val="19"/>
+          <w:szCs w:val="19"/>
+          <w:lang w:val="en-US"/>
+        </w:rPr>
+        <w:t>href</w:t>
+      </w:r>
+      <w:proofErr w:type="spellEnd"/>
+      <w:r>
+        <w:rPr>
+          <w:rFonts w:ascii="Consolas" w:hAnsi="Consolas" w:cs="Consolas"/>
+          <w:color w:val="0000FF"/>
+          <w:sz w:val="19"/>
+          <w:szCs w:val="19"/>
+          <w:lang w:val="en-US"/>
+        </w:rPr>
+        <w:t>="</w:t>
+      </w:r>
+      <w:proofErr w:type="gramStart"/>
+      <w:r>
+        <w:rPr>
+          <w:rFonts w:ascii="Consolas" w:hAnsi="Consolas" w:cs="Consolas"/>
+          <w:color w:val="0000FF"/>
+          <w:sz w:val="19"/>
+          <w:szCs w:val="19"/>
+          <w:lang w:val="en-US"/>
+        </w:rPr>
+        <w:t>fax:+</w:t>
+      </w:r>
+      <w:proofErr w:type="gramEnd"/>
+      <w:r>
+        <w:rPr>
+          <w:rFonts w:ascii="Consolas" w:hAnsi="Consolas" w:cs="Consolas"/>
+          <w:color w:val="0000FF"/>
+          <w:sz w:val="19"/>
+          <w:szCs w:val="19"/>
+          <w:lang w:val="en-US"/>
+        </w:rPr>
+        <w:t>497348201208"&gt;</w:t>
+      </w:r>
+      <w:r>
+        <w:rPr>
+          <w:rFonts w:ascii="Consolas" w:hAnsi="Consolas" w:cs="Consolas"/>
+          <w:color w:val="000000"/>
+          <w:sz w:val="19"/>
+          <w:szCs w:val="19"/>
+          <w:lang w:val="en-US"/>
+        </w:rPr>
+        <w:t xml:space="preserve"> (07348) 20-13-82</w:t>
+      </w:r>
+      <w:r>
+        <w:rPr>
+          <w:rFonts w:ascii="Consolas" w:hAnsi="Consolas" w:cs="Consolas"/>
+          <w:color w:val="0000FF"/>
+          <w:sz w:val="19"/>
+          <w:szCs w:val="19"/>
+          <w:lang w:val="en-US"/>
+        </w:rPr>
+        <w:t>&lt;/</w:t>
+      </w:r>
+      <w:r>
+        <w:rPr>
+          <w:rFonts w:ascii="Consolas" w:hAnsi="Consolas" w:cs="Consolas"/>
+          <w:color w:val="800000"/>
+          <w:sz w:val="19"/>
+          <w:szCs w:val="19"/>
+          <w:lang w:val="en-US"/>
+        </w:rPr>
+        <w:t>a</w:t>
+      </w:r>
+      <w:r>
+        <w:rPr>
+          <w:rFonts w:ascii="Consolas" w:hAnsi="Consolas" w:cs="Consolas"/>
+          <w:color w:val="0000FF"/>
+          <w:sz w:val="19"/>
+          <w:szCs w:val="19"/>
+          <w:lang w:val="en-US"/>
+        </w:rPr>
+        <w:t>&gt;</w:t>
+      </w:r>
+    </w:p>
+    <w:p>
+      <w:pPr>
+        <w:suppressAutoHyphens w:val="0"/>
+        <w:autoSpaceDE w:val="0"/>
+        <w:autoSpaceDN w:val="0"/>
+        <w:adjustRightInd w:val="0"/>
+        <w:spacing w:after="0" w:line="240" w:lineRule="auto"/>
+        <w:rPr>
+          <w:rFonts w:ascii="Consolas" w:hAnsi="Consolas" w:cs="Consolas"/>
+          <w:color w:val="000000"/>
+          <w:sz w:val="19"/>
+          <w:szCs w:val="19"/>
+          <w:lang w:val="en-US"/>
+        </w:rPr>
+      </w:pPr>
+      <w:r>
+        <w:rPr>
+          <w:rFonts w:ascii="Consolas" w:hAnsi="Consolas" w:cs="Consolas"/>
+          <w:color w:val="000000"/>
+          <w:sz w:val="19"/>
+          <w:szCs w:val="19"/>
+          <w:lang w:val="en-US"/>
+        </w:rPr>
+        <w:t xml:space="preserve">        </w:t>
+      </w:r>
+      <w:r>
+        <w:rPr>
+          <w:rFonts w:ascii="Consolas" w:hAnsi="Consolas" w:cs="Consolas"/>
+          <w:color w:val="0000FF"/>
+          <w:sz w:val="19"/>
+          <w:szCs w:val="19"/>
+          <w:lang w:val="en-US"/>
+        </w:rPr>
+        <w:t>&lt;/</w:t>
+      </w:r>
+      <w:r>
+        <w:rPr>
+          <w:rFonts w:ascii="Consolas" w:hAnsi="Consolas" w:cs="Consolas"/>
+          <w:color w:val="800000"/>
+          <w:sz w:val="19"/>
+          <w:szCs w:val="19"/>
+          <w:lang w:val="en-US"/>
+        </w:rPr>
+        <w:t>p</w:t>
+      </w:r>
+      <w:r>
+        <w:rPr>
+          <w:rFonts w:ascii="Consolas" w:hAnsi="Consolas" w:cs="Consolas"/>
+          <w:color w:val="0000FF"/>
+          <w:sz w:val="19"/>
+          <w:szCs w:val="19"/>
+          <w:lang w:val="en-US"/>
+        </w:rPr>
+        <w:t>&gt;</w:t>
+      </w:r>
+    </w:p>
+    <w:p>
+      <w:pPr>
+        <w:suppressAutoHyphens w:val="0"/>
+        <w:autoSpaceDE w:val="0"/>
+        <w:autoSpaceDN w:val="0"/>
+        <w:adjustRightInd w:val="0"/>
+        <w:spacing w:after="0" w:line="240" w:lineRule="auto"/>
+        <w:rPr>
+          <w:rFonts w:ascii="Consolas" w:hAnsi="Consolas" w:cs="Consolas"/>
+          <w:color w:val="000000"/>
+          <w:sz w:val="19"/>
+          <w:szCs w:val="19"/>
+          <w:lang w:val="en-US"/>
+        </w:rPr>
+      </w:pPr>
+      <w:r>
+        <w:rPr>
+          <w:rFonts w:ascii="Consolas" w:hAnsi="Consolas" w:cs="Consolas"/>
+          <w:color w:val="000000"/>
+          <w:sz w:val="19"/>
+          <w:szCs w:val="19"/>
+          <w:lang w:val="en-US"/>
+        </w:rPr>
+        <w:t xml:space="preserve">        </w:t>
+      </w:r>
+      <w:r>
+        <w:rPr>
+          <w:rFonts w:ascii="Consolas" w:hAnsi="Consolas" w:cs="Consolas"/>
+          <w:color w:val="0000FF"/>
+          <w:sz w:val="19"/>
+          <w:szCs w:val="19"/>
+          <w:lang w:val="en-US"/>
+        </w:rPr>
+        <w:t>&lt;</w:t>
+      </w:r>
+      <w:r>
+        <w:rPr>
+          <w:rFonts w:ascii="Consolas" w:hAnsi="Consolas" w:cs="Consolas"/>
+          <w:color w:val="800000"/>
+          <w:sz w:val="19"/>
+          <w:szCs w:val="19"/>
+          <w:lang w:val="en-US"/>
+        </w:rPr>
+        <w:t>p</w:t>
+      </w:r>
+      <w:r>
+        <w:rPr>
+          <w:rFonts w:ascii="Consolas" w:hAnsi="Consolas" w:cs="Consolas"/>
+          <w:color w:val="000000"/>
+          <w:sz w:val="19"/>
+          <w:szCs w:val="19"/>
+          <w:lang w:val="en-US"/>
+        </w:rPr>
+        <w:t xml:space="preserve"> </w:t>
+      </w:r>
+      <w:r>
+        <w:rPr>
+          <w:rFonts w:ascii="Consolas" w:hAnsi="Consolas" w:cs="Consolas"/>
+          <w:color w:val="FF0000"/>
+          <w:sz w:val="19"/>
+          <w:szCs w:val="19"/>
+          <w:lang w:val="en-US"/>
+        </w:rPr>
+        <w:t>class</w:t>
+      </w:r>
+      <w:r>
+        <w:rPr>
+          <w:rFonts w:ascii="Consolas" w:hAnsi="Consolas" w:cs="Consolas"/>
+          <w:color w:val="0000FF"/>
+          <w:sz w:val="19"/>
+          <w:szCs w:val="19"/>
+          <w:lang w:val="en-US"/>
+        </w:rPr>
+        <w:t>="contact-item"&gt;</w:t>
+      </w:r>
+    </w:p>
+    <w:p>
+      <w:pPr>
+        <w:suppressAutoHyphens w:val="0"/>
+        <w:autoSpaceDE w:val="0"/>
+        <w:autoSpaceDN w:val="0"/>
+        <w:adjustRightInd w:val="0"/>
+        <w:spacing w:after="0" w:line="240" w:lineRule="auto"/>
+        <w:rPr>
+          <w:rFonts w:ascii="Consolas" w:hAnsi="Consolas" w:cs="Consolas"/>
+          <w:color w:val="000000"/>
+          <w:sz w:val="19"/>
+          <w:szCs w:val="19"/>
+          <w:lang w:val="en-US"/>
+        </w:rPr>
+      </w:pPr>
+      <w:r>
+        <w:rPr>
+          <w:rFonts w:ascii="Consolas" w:hAnsi="Consolas" w:cs="Consolas"/>
+          <w:color w:val="000000"/>
+          <w:sz w:val="19"/>
+          <w:szCs w:val="19"/>
+          <w:lang w:val="en-US"/>
+        </w:rPr>
+        <w:t xml:space="preserve">            </w:t>
+      </w:r>
+      <w:r>
+        <w:rPr>
+          <w:rFonts w:ascii="Consolas" w:hAnsi="Consolas" w:cs="Consolas"/>
+          <w:color w:val="0000FF"/>
+          <w:sz w:val="19"/>
+          <w:szCs w:val="19"/>
+          <w:lang w:val="en-US"/>
+        </w:rPr>
+        <w:t>&lt;</w:t>
+      </w:r>
+      <w:r>
+        <w:rPr>
+          <w:rFonts w:ascii="Consolas" w:hAnsi="Consolas" w:cs="Consolas"/>
+          <w:color w:val="800000"/>
+          <w:sz w:val="19"/>
+          <w:szCs w:val="19"/>
+          <w:lang w:val="en-US"/>
+        </w:rPr>
+        <w:t>a</w:t>
+      </w:r>
+      <w:r>
+        <w:rPr>
+          <w:rFonts w:ascii="Consolas" w:hAnsi="Consolas" w:cs="Consolas"/>
+          <w:color w:val="000000"/>
+          <w:sz w:val="19"/>
+          <w:szCs w:val="19"/>
+          <w:lang w:val="en-US"/>
+        </w:rPr>
+        <w:t xml:space="preserve"> </w:t>
+      </w:r>
+      <w:r>
+        <w:rPr>
+          <w:rFonts w:ascii="Consolas" w:hAnsi="Consolas" w:cs="Consolas"/>
+          <w:color w:val="FF0000"/>
+          <w:sz w:val="19"/>
+          <w:szCs w:val="19"/>
+          <w:lang w:val="en-US"/>
+        </w:rPr>
+        <w:t>href</w:t>
+      </w:r>
+      <w:r>
+        <w:rPr>
+          <w:rFonts w:ascii="Consolas" w:hAnsi="Consolas" w:cs="Consolas"/>
+          <w:color w:val="0000FF"/>
+          <w:sz w:val="19"/>
+          <w:szCs w:val="19"/>
+          <w:lang w:val="en-US"/>
+        </w:rPr>
+        <w:t>="mailto:info@rothenbacher-gmbh.de"&gt;</w:t>
+      </w:r>
+      <w:r>
+        <w:rPr>
+          <w:rFonts w:ascii="Consolas" w:hAnsi="Consolas" w:cs="Consolas"/>
+          <w:color w:val="000000"/>
+          <w:sz w:val="19"/>
+          <w:szCs w:val="19"/>
+          <w:lang w:val="en-US"/>
+        </w:rPr>
+        <w:t>info@rothenbacher-gmbh.de</w:t>
+      </w:r>
+      <w:r>
+        <w:rPr>
+          <w:rFonts w:ascii="Consolas" w:hAnsi="Consolas" w:cs="Consolas"/>
+          <w:color w:val="0000FF"/>
+          <w:sz w:val="19"/>
+          <w:szCs w:val="19"/>
+          <w:lang w:val="en-US"/>
+        </w:rPr>
+        <w:t>&lt;/</w:t>
+      </w:r>
+      <w:r>
+        <w:rPr>
+          <w:rFonts w:ascii="Consolas" w:hAnsi="Consolas" w:cs="Consolas"/>
+          <w:color w:val="800000"/>
+          <w:sz w:val="19"/>
+          <w:szCs w:val="19"/>
+          <w:lang w:val="en-US"/>
+        </w:rPr>
+        <w:t>a</w:t>
+      </w:r>
+      <w:r>
+        <w:rPr>
+          <w:rFonts w:ascii="Consolas" w:hAnsi="Consolas" w:cs="Consolas"/>
+          <w:color w:val="0000FF"/>
+          <w:sz w:val="19"/>
+          <w:szCs w:val="19"/>
+          <w:lang w:val="en-US"/>
+        </w:rPr>
+        <w:t>&gt;</w:t>
+      </w:r>
+    </w:p>
+    <w:p>
+      <w:pPr>
+        <w:suppressAutoHyphens w:val="0"/>
+        <w:autoSpaceDE w:val="0"/>
+        <w:autoSpaceDN w:val="0"/>
+        <w:adjustRightInd w:val="0"/>
+        <w:spacing w:after="0" w:line="240" w:lineRule="auto"/>
+        <w:rPr>
+          <w:rFonts w:ascii="Consolas" w:hAnsi="Consolas" w:cs="Consolas"/>
+          <w:color w:val="000000"/>
+          <w:sz w:val="19"/>
+          <w:szCs w:val="19"/>
+          <w:lang w:val="en-US"/>
+        </w:rPr>
+      </w:pPr>
+      <w:r>
+        <w:rPr>
+          <w:rFonts w:ascii="Consolas" w:hAnsi="Consolas" w:cs="Consolas"/>
+          <w:color w:val="000000"/>
+          <w:sz w:val="19"/>
+          <w:szCs w:val="19"/>
+          <w:lang w:val="en-US"/>
+        </w:rPr>
+        <w:t xml:space="preserve">        </w:t>
+      </w:r>
+      <w:r>
+        <w:rPr>
+          <w:rFonts w:ascii="Consolas" w:hAnsi="Consolas" w:cs="Consolas"/>
+          <w:color w:val="0000FF"/>
+          <w:sz w:val="19"/>
+          <w:szCs w:val="19"/>
+          <w:lang w:val="en-US"/>
+        </w:rPr>
+        <w:t>&lt;/</w:t>
+      </w:r>
+      <w:r>
+        <w:rPr>
+          <w:rFonts w:ascii="Consolas" w:hAnsi="Consolas" w:cs="Consolas"/>
+          <w:color w:val="800000"/>
+          <w:sz w:val="19"/>
+          <w:szCs w:val="19"/>
+          <w:lang w:val="en-US"/>
+        </w:rPr>
+        <w:t>p</w:t>
+      </w:r>
+      <w:r>
+        <w:rPr>
+          <w:rFonts w:ascii="Consolas" w:hAnsi="Consolas" w:cs="Consolas"/>
+          <w:color w:val="0000FF"/>
+          <w:sz w:val="19"/>
+          <w:szCs w:val="19"/>
+          <w:lang w:val="en-US"/>
+        </w:rPr>
+        <w:t>&gt;</w:t>
+      </w:r>
+    </w:p>
+    <w:p>
+      <w:pPr>
+        <w:suppressAutoHyphens w:val="0"/>
+        <w:autoSpaceDE w:val="0"/>
+        <w:autoSpaceDN w:val="0"/>
+        <w:adjustRightInd w:val="0"/>
+        <w:spacing w:after="0" w:line="240" w:lineRule="auto"/>
+        <w:rPr>
+          <w:rFonts w:ascii="Consolas" w:hAnsi="Consolas" w:cs="Consolas"/>
+          <w:color w:val="000000"/>
+          <w:sz w:val="19"/>
+          <w:szCs w:val="19"/>
+          <w:lang w:val="en-US"/>
+        </w:rPr>
+      </w:pPr>
+      <w:r>
+        <w:rPr>
+          <w:rFonts w:ascii="Consolas" w:hAnsi="Consolas" w:cs="Consolas"/>
+          <w:color w:val="000000"/>
+          <w:sz w:val="19"/>
+          <w:szCs w:val="19"/>
+          <w:lang w:val="en-US"/>
+        </w:rPr>
+        <w:t xml:space="preserve">        </w:t>
+      </w:r>
+      <w:r>
+        <w:rPr>
+          <w:rFonts w:ascii="Consolas" w:hAnsi="Consolas" w:cs="Consolas"/>
+          <w:color w:val="0000FF"/>
+          <w:sz w:val="19"/>
+          <w:szCs w:val="19"/>
+          <w:lang w:val="en-US"/>
+        </w:rPr>
+        <w:t>&lt;</w:t>
+      </w:r>
+      <w:r>
+        <w:rPr>
+          <w:rFonts w:ascii="Consolas" w:hAnsi="Consolas" w:cs="Consolas"/>
+          <w:color w:val="800000"/>
+          <w:sz w:val="19"/>
+          <w:szCs w:val="19"/>
+          <w:lang w:val="en-US"/>
+        </w:rPr>
+        <w:t>p</w:t>
+      </w:r>
+      <w:r>
+        <w:rPr>
+          <w:rFonts w:ascii="Consolas" w:hAnsi="Consolas" w:cs="Consolas"/>
+          <w:color w:val="000000"/>
+          <w:sz w:val="19"/>
+          <w:szCs w:val="19"/>
+          <w:lang w:val="en-US"/>
+        </w:rPr>
+        <w:t xml:space="preserve"> </w:t>
+      </w:r>
+      <w:r>
+        <w:rPr>
+          <w:rFonts w:ascii="Consolas" w:hAnsi="Consolas" w:cs="Consolas"/>
+          <w:color w:val="FF0000"/>
+          <w:sz w:val="19"/>
+          <w:szCs w:val="19"/>
+          <w:lang w:val="en-US"/>
+        </w:rPr>
+        <w:t>class</w:t>
+      </w:r>
+      <w:r>
+        <w:rPr>
+          <w:rFonts w:ascii="Consolas" w:hAnsi="Consolas" w:cs="Consolas"/>
+          <w:color w:val="0000FF"/>
+          <w:sz w:val="19"/>
+          <w:szCs w:val="19"/>
+          <w:lang w:val="en-US"/>
+        </w:rPr>
+        <w:t>="contact-item"&gt;</w:t>
+      </w:r>
+    </w:p>
+    <w:p>
+      <w:pPr>
+        <w:suppressAutoHyphens w:val="0"/>
+        <w:autoSpaceDE w:val="0"/>
+        <w:autoSpaceDN w:val="0"/>
+        <w:adjustRightInd w:val="0"/>
+        <w:spacing w:after="0" w:line="240" w:lineRule="auto"/>
+        <w:rPr>
+          <w:rFonts w:ascii="Consolas" w:hAnsi="Consolas" w:cs="Consolas"/>
+          <w:color w:val="000000"/>
+          <w:sz w:val="19"/>
+          <w:szCs w:val="19"/>
+          <w:lang w:val="en-US"/>
+        </w:rPr>
+      </w:pPr>
+      <w:r>
+        <w:rPr>
+          <w:rFonts w:ascii="Consolas" w:hAnsi="Consolas" w:cs="Consolas"/>
+          <w:color w:val="000000"/>
+          <w:sz w:val="19"/>
+          <w:szCs w:val="19"/>
+          <w:lang w:val="en-US"/>
+        </w:rPr>
+        <w:t xml:space="preserve">            </w:t>
+      </w:r>
+      <w:r>
+        <w:rPr>
+          <w:rFonts w:ascii="Consolas" w:hAnsi="Consolas" w:cs="Consolas"/>
+          <w:color w:val="0000FF"/>
+          <w:sz w:val="19"/>
+          <w:szCs w:val="19"/>
+          <w:lang w:val="en-US"/>
+        </w:rPr>
+        <w:t>&lt;</w:t>
+      </w:r>
+      <w:r>
+        <w:rPr>
+          <w:rFonts w:ascii="Consolas" w:hAnsi="Consolas" w:cs="Consolas"/>
+          <w:color w:val="800000"/>
+          <w:sz w:val="19"/>
+          <w:szCs w:val="19"/>
+          <w:lang w:val="en-US"/>
+        </w:rPr>
+        <w:t>a</w:t>
+      </w:r>
+      <w:r>
+        <w:rPr>
+          <w:rFonts w:ascii="Consolas" w:hAnsi="Consolas" w:cs="Consolas"/>
+          <w:color w:val="000000"/>
+          <w:sz w:val="19"/>
+          <w:szCs w:val="19"/>
+          <w:lang w:val="en-US"/>
+        </w:rPr>
+        <w:t xml:space="preserve"> </w:t>
+      </w:r>
+      <w:r>
+        <w:rPr>
+          <w:rFonts w:ascii="Consolas" w:hAnsi="Consolas" w:cs="Consolas"/>
+          <w:color w:val="FF0000"/>
+          <w:sz w:val="19"/>
+          <w:szCs w:val="19"/>
+          <w:lang w:val="en-US"/>
+        </w:rPr>
+        <w:t>href</w:t>
+      </w:r>
+      <w:r>
+        <w:rPr>
+          <w:rFonts w:ascii="Consolas" w:hAnsi="Consolas" w:cs="Consolas"/>
+          <w:color w:val="0000FF"/>
+          <w:sz w:val="19"/>
+          <w:szCs w:val="19"/>
+          <w:lang w:val="en-US"/>
+        </w:rPr>
+        <w:t>="http://www.rothenbacher-gmbh.de/"&gt;</w:t>
+      </w:r>
+      <w:r>
+        <w:rPr>
+          <w:rFonts w:ascii="Consolas" w:hAnsi="Consolas" w:cs="Consolas"/>
+          <w:color w:val="000000"/>
+          <w:sz w:val="19"/>
+          <w:szCs w:val="19"/>
+          <w:lang w:val="en-US"/>
+        </w:rPr>
+        <w:t>www.rothenbacher-gmbh.de/</w:t>
+      </w:r>
+      <w:r>
+        <w:rPr>
+          <w:rFonts w:ascii="Consolas" w:hAnsi="Consolas" w:cs="Consolas"/>
+          <w:color w:val="0000FF"/>
+          <w:sz w:val="19"/>
+          <w:szCs w:val="19"/>
+          <w:lang w:val="en-US"/>
+        </w:rPr>
+        <w:t>&lt;/</w:t>
+      </w:r>
+      <w:r>
+        <w:rPr>
+          <w:rFonts w:ascii="Consolas" w:hAnsi="Consolas" w:cs="Consolas"/>
+          <w:color w:val="800000"/>
+          <w:sz w:val="19"/>
+          <w:szCs w:val="19"/>
+          <w:lang w:val="en-US"/>
+        </w:rPr>
+        <w:t>a</w:t>
+      </w:r>
+      <w:r>
+        <w:rPr>
+          <w:rFonts w:ascii="Consolas" w:hAnsi="Consolas" w:cs="Consolas"/>
+          <w:color w:val="0000FF"/>
+          <w:sz w:val="19"/>
+          <w:szCs w:val="19"/>
+          <w:lang w:val="en-US"/>
+        </w:rPr>
+        <w:t>&gt;</w:t>
+      </w:r>
+    </w:p>
+    <w:p>
+      <w:r>
+        <w:rPr>
+          <w:rFonts w:ascii="Consolas" w:hAnsi="Consolas" w:cs="Consolas"/>
+          <w:color w:val="000000"/>
+          <w:sz w:val="19"/>
+          <w:szCs w:val="19"/>
+          <w:lang w:val="en-US"/>
+        </w:rPr>
+        <w:t xml:space="preserve">        </w:t>
+      </w:r>
+      <w:r>
+        <w:rPr>
+          <w:rFonts w:ascii="Consolas" w:hAnsi="Consolas" w:cs="Consolas"/>
+          <w:color w:val="0000FF"/>
+          <w:sz w:val="19"/>
+          <w:szCs w:val="19"/>
+        </w:rPr>
+        <w:t>&lt;/</w:t>
+      </w:r>
+      <w:r>
+        <w:rPr>
+          <w:rFonts w:ascii="Consolas" w:hAnsi="Consolas" w:cs="Consolas"/>
+          <w:color w:val="800000"/>
+          <w:sz w:val="19"/>
+          <w:szCs w:val="19"/>
+        </w:rPr>
+        <w:t>p</w:t>
+      </w:r>
+      <w:r>
+        <w:rPr>
+          <w:rFonts w:ascii="Consolas" w:hAnsi="Consolas" w:cs="Consolas"/>
+          <w:color w:val="0000FF"/>
+          <w:sz w:val="19"/>
+          <w:szCs w:val="19"/>
+        </w:rPr>
+        <w:t>&gt;</w:t>
       </w:r>
     </w:p>
     <w:sectPr>

</xml_diff>

<commit_message>
Add a block with table (html + css)
</commit_message>
<xml_diff>
--- a/_DOCUMENTATION_MaterialStatusMVC_DRAFT.docx
+++ b/_DOCUMENTATION_MaterialStatusMVC_DRAFT.docx
@@ -254,13 +254,8 @@
     </w:p>
     <w:p>
       <w:proofErr w:type="spellStart"/>
-      <w:proofErr w:type="gramStart"/>
-      <w:r>
-        <w:t>Microsoft.VisualStudio.Web.CodeGeneration</w:t>
-      </w:r>
-      <w:proofErr w:type="gramEnd"/>
-      <w:r>
-        <w:t>.Design</w:t>
+      <w:r>
+        <w:t>Microsoft.VisualStudio.Web.CodeGeneration.Design</w:t>
       </w:r>
       <w:proofErr w:type="spellEnd"/>
     </w:p>
@@ -319,7 +314,6 @@
         </w:rPr>
       </w:pPr>
       <w:proofErr w:type="spellStart"/>
-      <w:proofErr w:type="gramStart"/>
       <w:r>
         <w:rPr>
           <w:lang w:val="en-US"/>
@@ -327,7 +321,6 @@
         <w:t>Microsoft.Extensions.Logging.Debug</w:t>
       </w:r>
       <w:proofErr w:type="spellEnd"/>
-      <w:proofErr w:type="gramEnd"/>
     </w:p>
     <w:p>
       <w:pPr>
@@ -346,7 +339,6 @@
         <w:t xml:space="preserve">Debug output logger provider implementation for </w:t>
       </w:r>
       <w:proofErr w:type="spellStart"/>
-      <w:proofErr w:type="gramStart"/>
       <w:r>
         <w:rPr>
           <w:i/>
@@ -356,7 +348,6 @@
         <w:t>Microsoft.Extensions.Logging</w:t>
       </w:r>
       <w:proofErr w:type="spellEnd"/>
-      <w:proofErr w:type="gramEnd"/>
       <w:r>
         <w:rPr>
           <w:i/>
@@ -366,7 +357,6 @@
         <w:t xml:space="preserve">. This logger logs messages to a debugger monitor by writing messages with </w:t>
       </w:r>
       <w:proofErr w:type="spellStart"/>
-      <w:proofErr w:type="gramStart"/>
       <w:r>
         <w:rPr>
           <w:i/>
@@ -376,7 +366,6 @@
         <w:t>System.Diagnostics.Debug.WriteLine</w:t>
       </w:r>
       <w:proofErr w:type="spellEnd"/>
-      <w:proofErr w:type="gramEnd"/>
       <w:r>
         <w:rPr>
           <w:i/>
@@ -467,7 +456,6 @@
         </w:rPr>
       </w:pPr>
       <w:proofErr w:type="spellStart"/>
-      <w:proofErr w:type="gramStart"/>
       <w:r>
         <w:rPr>
           <w:lang w:val="en-US"/>
@@ -475,7 +463,6 @@
         <w:t>Microsoft.EntityFrameworkCore.SqlServer</w:t>
       </w:r>
       <w:proofErr w:type="spellEnd"/>
-      <w:proofErr w:type="gramEnd"/>
     </w:p>
     <w:p>
       <w:pPr>
@@ -509,7 +496,6 @@
         </w:rPr>
       </w:pPr>
       <w:proofErr w:type="spellStart"/>
-      <w:proofErr w:type="gramStart"/>
       <w:r>
         <w:rPr>
           <w:lang w:val="en-US"/>
@@ -517,7 +503,6 @@
         <w:t>Microsoft.EntityFrameworkCore.Design</w:t>
       </w:r>
       <w:proofErr w:type="spellEnd"/>
-      <w:proofErr w:type="gramEnd"/>
     </w:p>
     <w:p>
       <w:pPr>
@@ -540,7 +525,6 @@
         </w:rPr>
       </w:pPr>
       <w:proofErr w:type="spellStart"/>
-      <w:proofErr w:type="gramStart"/>
       <w:r>
         <w:rPr>
           <w:lang w:val="en-US"/>
@@ -548,7 +532,6 @@
         <w:t>Microsoft.AspNetCore.Identity.EntityFrameworkCore</w:t>
       </w:r>
       <w:proofErr w:type="spellEnd"/>
-      <w:proofErr w:type="gramEnd"/>
     </w:p>
     <w:p>
       <w:pPr>
@@ -2405,7 +2388,6 @@
       </w:pPr>
       <w:hyperlink r:id="rId38" w:tgtFrame="_blank" w:history="1">
         <w:bookmarkStart w:id="6" w:name="_Toc144813554"/>
-        <w:proofErr w:type="gramStart"/>
         <w:r>
           <w:rPr>
             <w:rStyle w:val="Hyperlink"/>
@@ -2424,7 +2406,6 @@
           <w:t>Compiler</w:t>
         </w:r>
         <w:bookmarkEnd w:id="6"/>
-        <w:proofErr w:type="gramEnd"/>
       </w:hyperlink>
     </w:p>
     <w:p>
@@ -2677,7 +2658,7 @@
           <w:noProof/>
         </w:rPr>
         <w:drawing>
-          <wp:inline distT="0" distB="0" distL="0" distR="0" wp14:anchorId="1CE9CD54" wp14:editId="2F468F6E">
+          <wp:inline distT="0" distB="0" distL="0" distR="0" wp14:anchorId="1CE9CD54" wp14:editId="499D1C35">
             <wp:extent cx="2357355" cy="1799536"/>
             <wp:effectExtent l="0" t="0" r="5080" b="0"/>
             <wp:docPr id="590956131" name="Grafik 2" descr="Ein Bild, das Elektronik, Text, Screenshot, Display enthält.&#10;&#10;Automatisch generierte Beschreibung"/>
@@ -2731,7 +2712,6 @@
       <w:pPr>
         <w:pStyle w:val="berschrift2"/>
       </w:pPr>
-      <w:proofErr w:type="gramStart"/>
       <w:r>
         <w:t>.</w:t>
       </w:r>
@@ -2740,7 +2720,6 @@
         <w:t>gitignore</w:t>
       </w:r>
       <w:proofErr w:type="spellEnd"/>
-      <w:proofErr w:type="gramEnd"/>
     </w:p>
     <w:p>
       <w:hyperlink r:id="rId43" w:history="1">
@@ -3438,19 +3417,11 @@
         </w:rPr>
       </w:pPr>
       <w:r>
-        <w:t xml:space="preserve">                                          </w:t>
-      </w:r>
-      <w:proofErr w:type="gramStart"/>
-      <w:r>
-        <w:t>;</w:t>
+        <w:t xml:space="preserve">                                          ;</w:t>
       </w:r>
       <w:proofErr w:type="spellStart"/>
       <w:r>
-        <w:t>l</w:t>
-      </w:r>
-      <w:proofErr w:type="gramEnd"/>
-      <w:r>
-        <w:t>.kgbfvdcxsazBB</w:t>
+        <w:t>l.kgbfvdcxsazBB</w:t>
       </w:r>
       <w:proofErr w:type="spellEnd"/>
       <w:r>
@@ -3851,7 +3822,7 @@
           <w:lang w:val="en-GB"/>
         </w:rPr>
         <w:drawing>
-          <wp:inline distT="0" distB="0" distL="0" distR="0" wp14:anchorId="7A0D9454" wp14:editId="5ACE169E">
+          <wp:inline distT="0" distB="0" distL="0" distR="0" wp14:anchorId="7A0D9454" wp14:editId="28B1D74B">
             <wp:extent cx="4627596" cy="4376435"/>
             <wp:effectExtent l="0" t="0" r="1905" b="5080"/>
             <wp:docPr id="225278305" name="Grafik 6"/>
@@ -3917,16 +3888,8 @@
         <w:rPr>
           <w:lang w:val="en-GB"/>
         </w:rPr>
-        <w:t xml:space="preserve">Test–launch </w:t>
-      </w:r>
-      <w:proofErr w:type="gramStart"/>
-      <w:r>
-        <w:rPr>
-          <w:lang w:val="en-GB"/>
-        </w:rPr>
-        <w:t>ok</w:t>
-      </w:r>
-      <w:proofErr w:type="gramEnd"/>
+        <w:t>Test–launch ok</w:t>
+      </w:r>
     </w:p>
     <w:p>
       <w:pPr>
@@ -4228,16 +4191,8 @@
         <w:rPr>
           <w:lang w:val="en-US"/>
         </w:rPr>
-        <w:t>Icons für Silo, Ampel</w:t>
-      </w:r>
-      <w:proofErr w:type="gramStart"/>
-      <w:r>
-        <w:rPr>
-          <w:lang w:val="en-US"/>
-        </w:rPr>
-        <w:t>,  10.11.2023</w:t>
-      </w:r>
-      <w:proofErr w:type="gramEnd"/>
+        <w:t>Icons für Silo, Ampel,  10.11.2023</w:t>
+      </w:r>
     </w:p>
     <w:p>
       <w:pPr>
@@ -4266,26 +4221,15 @@
           <w:u w:val="none"/>
           <w:lang w:val="en-US"/>
         </w:rPr>
-        <w:t xml:space="preserve">24/7 </w:t>
-      </w:r>
-      <w:proofErr w:type="gramStart"/>
+        <w:t>24/7 service</w:t>
+      </w:r>
       <w:r>
         <w:rPr>
           <w:rStyle w:val="Hyperlink"/>
-          <w:color w:val="000000"/>
-          <w:u w:val="none"/>
-          <w:lang w:val="en-US"/>
-        </w:rPr>
-        <w:t>service</w:t>
-      </w:r>
-      <w:r>
-        <w:rPr>
-          <w:rStyle w:val="Hyperlink"/>
           <w:lang w:val="en-US"/>
         </w:rPr>
         <w:t xml:space="preserve">  https://www.cleanpng.com/png-logo-brand-font-24-7-service-4168185/</w:t>
       </w:r>
-      <w:proofErr w:type="gramEnd"/>
     </w:p>
     <w:p>
       <w:pPr>
@@ -4389,32 +4333,15 @@
         </w:rPr>
         <w:t xml:space="preserve">Logo Quick Mix    </w:t>
       </w:r>
-      <w:r>
-        <w:fldChar w:fldCharType="begin"/>
-      </w:r>
-      <w:r>
-        <w:rPr>
-          <w:lang w:val="en-US"/>
-        </w:rPr>
-        <w:instrText>HYPERLINK "https://logovectorseek.com/download-logo-vector-327/"</w:instrText>
-      </w:r>
-      <w:r>
-        <w:fldChar w:fldCharType="separate"/>
-      </w:r>
-      <w:r>
-        <w:rPr>
-          <w:rStyle w:val="Hyperlink"/>
-          <w:lang w:val="en-US"/>
-        </w:rPr>
-        <w:t>https://logovectorseek.com/download-logo-vector-327/#</w:t>
-      </w:r>
-      <w:r>
-        <w:rPr>
-          <w:rStyle w:val="Hyperlink"/>
-          <w:lang w:val="en-US"/>
-        </w:rPr>
-        <w:fldChar w:fldCharType="end"/>
-      </w:r>
+      <w:hyperlink r:id="rId61" w:history="1">
+        <w:r>
+          <w:rPr>
+            <w:rStyle w:val="Hyperlink"/>
+            <w:lang w:val="en-US"/>
+          </w:rPr>
+          <w:t>https://logovectorseek.com/download-logo-vector-327/#</w:t>
+        </w:r>
+      </w:hyperlink>
     </w:p>
     <w:p>
       <w:pPr>
@@ -4610,32 +4537,15 @@
         </w:rPr>
         <w:t xml:space="preserve">  </w:t>
       </w:r>
-      <w:r>
-        <w:fldChar w:fldCharType="begin"/>
-      </w:r>
-      <w:r>
-        <w:rPr>
-          <w:lang w:val="en-US"/>
-        </w:rPr>
-        <w:instrText>HYPERLINK \h</w:instrText>
-      </w:r>
-      <w:r>
-        <w:fldChar w:fldCharType="separate"/>
-      </w:r>
-      <w:r>
-        <w:rPr>
-          <w:rStyle w:val="Hyperlink"/>
-          <w:lang w:val="en-US"/>
-        </w:rPr>
-        <w:t>https://www.w3schools.com/html/html_favicon.asp</w:t>
-      </w:r>
-      <w:r>
-        <w:rPr>
-          <w:rStyle w:val="Hyperlink"/>
-          <w:lang w:val="en-US"/>
-        </w:rPr>
-        <w:fldChar w:fldCharType="end"/>
-      </w:r>
+      <w:hyperlink>
+        <w:r>
+          <w:rPr>
+            <w:rStyle w:val="Hyperlink"/>
+            <w:lang w:val="en-US"/>
+          </w:rPr>
+          <w:t>https://www.w3schools.com/html/html_favicon.asp</w:t>
+        </w:r>
+      </w:hyperlink>
     </w:p>
     <w:p>
       <w:pPr>
@@ -4793,7 +4703,7 @@
                     </pic:cNvPicPr>
                   </pic:nvPicPr>
                   <pic:blipFill>
-                    <a:blip r:embed="rId61"/>
+                    <a:blip r:embed="rId62"/>
                     <a:stretch>
                       <a:fillRect/>
                     </a:stretch>
@@ -4928,7 +4838,7 @@
                     </pic:cNvPicPr>
                   </pic:nvPicPr>
                   <pic:blipFill>
-                    <a:blip r:embed="rId62" cstate="print">
+                    <a:blip r:embed="rId63" cstate="print">
                       <a:extLst>
                         <a:ext uri="{28A0092B-C50C-407E-A947-70E740481C1C}">
                           <a14:useLocalDpi xmlns:a14="http://schemas.microsoft.com/office/drawing/2010/main" val="0"/>
@@ -5005,7 +4915,7 @@
                     </pic:cNvPicPr>
                   </pic:nvPicPr>
                   <pic:blipFill>
-                    <a:blip r:embed="rId63" cstate="print">
+                    <a:blip r:embed="rId64" cstate="print">
                       <a:extLst>
                         <a:ext uri="{28A0092B-C50C-407E-A947-70E740481C1C}">
                           <a14:useLocalDpi xmlns:a14="http://schemas.microsoft.com/office/drawing/2010/main" val="0"/>
@@ -5073,7 +4983,7 @@
           <w:lang w:val="en-US"/>
         </w:rPr>
         <w:drawing>
-          <wp:inline distT="0" distB="0" distL="0" distR="0" wp14:anchorId="2BB92FE6" wp14:editId="6C718A28">
+          <wp:inline distT="0" distB="0" distL="0" distR="0" wp14:anchorId="2BB92FE6" wp14:editId="73589750">
             <wp:extent cx="5750560" cy="2943860"/>
             <wp:effectExtent l="0" t="0" r="2540" b="8890"/>
             <wp:docPr id="304592220" name="Grafik 4" descr="Ein Bild, das Text, Screenshot, Software, Computer enthält.&#10;&#10;Automatisch generierte Beschreibung"/>
@@ -5090,7 +5000,7 @@
                     </pic:cNvPicPr>
                   </pic:nvPicPr>
                   <pic:blipFill>
-                    <a:blip r:embed="rId64" cstate="print">
+                    <a:blip r:embed="rId65" cstate="print">
                       <a:extLst>
                         <a:ext uri="{28A0092B-C50C-407E-A947-70E740481C1C}">
                           <a14:useLocalDpi xmlns:a14="http://schemas.microsoft.com/office/drawing/2010/main" val="0"/>
@@ -5128,7 +5038,7 @@
           <w:noProof/>
         </w:rPr>
         <w:drawing>
-          <wp:inline distT="0" distB="0" distL="0" distR="0" wp14:anchorId="1CFB58EB" wp14:editId="4D631034">
+          <wp:inline distT="0" distB="0" distL="0" distR="0" wp14:anchorId="1CFB58EB" wp14:editId="29030160">
             <wp:extent cx="2401732" cy="1602931"/>
             <wp:effectExtent l="19050" t="19050" r="17780" b="16510"/>
             <wp:docPr id="1036614789" name="Grafik 5" descr="Ein Bild, das Text, Screenshot, Software, Schrift enthält.&#10;&#10;Automatisch generierte Beschreibung"/>
@@ -5145,7 +5055,7 @@
                     </pic:cNvPicPr>
                   </pic:nvPicPr>
                   <pic:blipFill>
-                    <a:blip r:embed="rId65" cstate="print">
+                    <a:blip r:embed="rId66" cstate="print">
                       <a:extLst>
                         <a:ext uri="{28A0092B-C50C-407E-A947-70E740481C1C}">
                           <a14:useLocalDpi xmlns:a14="http://schemas.microsoft.com/office/drawing/2010/main" val="0"/>
@@ -5224,7 +5134,7 @@
                     </pic:cNvPicPr>
                   </pic:nvPicPr>
                   <pic:blipFill>
-                    <a:blip r:embed="rId66">
+                    <a:blip r:embed="rId67">
                       <a:extLst>
                         <a:ext uri="{28A0092B-C50C-407E-A947-70E740481C1C}">
                           <a14:useLocalDpi xmlns:a14="http://schemas.microsoft.com/office/drawing/2010/main" val="0"/>
@@ -5288,7 +5198,7 @@
                     </pic:cNvPicPr>
                   </pic:nvPicPr>
                   <pic:blipFill>
-                    <a:blip r:embed="rId67">
+                    <a:blip r:embed="rId68">
                       <a:extLst>
                         <a:ext uri="{28A0092B-C50C-407E-A947-70E740481C1C}">
                           <a14:useLocalDpi xmlns:a14="http://schemas.microsoft.com/office/drawing/2010/main" val="0"/>
@@ -5369,7 +5279,7 @@
                     </pic:cNvPicPr>
                   </pic:nvPicPr>
                   <pic:blipFill>
-                    <a:blip r:embed="rId68" cstate="print">
+                    <a:blip r:embed="rId69" cstate="print">
                       <a:extLst>
                         <a:ext uri="{28A0092B-C50C-407E-A947-70E740481C1C}">
                           <a14:useLocalDpi xmlns:a14="http://schemas.microsoft.com/office/drawing/2010/main" val="0"/>
@@ -5408,7 +5318,7 @@
         </w:rPr>
         <w:lastRenderedPageBreak/>
         <w:drawing>
-          <wp:inline distT="0" distB="0" distL="0" distR="0" wp14:anchorId="21D00543" wp14:editId="49E410BD">
+          <wp:inline distT="0" distB="0" distL="0" distR="0" wp14:anchorId="21D00543" wp14:editId="7791A20F">
             <wp:extent cx="3155473" cy="1064694"/>
             <wp:effectExtent l="0" t="0" r="6985" b="2540"/>
             <wp:docPr id="19157679" name="Grafik 4"/>
@@ -5425,7 +5335,7 @@
                     </pic:cNvPicPr>
                   </pic:nvPicPr>
                   <pic:blipFill>
-                    <a:blip r:embed="rId69" cstate="print">
+                    <a:blip r:embed="rId70" cstate="print">
                       <a:extLst>
                         <a:ext uri="{28A0092B-C50C-407E-A947-70E740481C1C}">
                           <a14:useLocalDpi xmlns:a14="http://schemas.microsoft.com/office/drawing/2010/main" val="0"/>
@@ -5489,7 +5399,7 @@
           <w:noProof/>
         </w:rPr>
         <w:drawing>
-          <wp:inline distT="0" distB="0" distL="0" distR="0" wp14:anchorId="21B2DDAB" wp14:editId="09743363">
+          <wp:inline distT="0" distB="0" distL="0" distR="0" wp14:anchorId="21B2DDAB" wp14:editId="75A289E9">
             <wp:extent cx="5750560" cy="3070860"/>
             <wp:effectExtent l="0" t="0" r="2540" b="0"/>
             <wp:docPr id="1612032487" name="Grafik 5"/>
@@ -5506,7 +5416,7 @@
                     </pic:cNvPicPr>
                   </pic:nvPicPr>
                   <pic:blipFill>
-                    <a:blip r:embed="rId70" cstate="print">
+                    <a:blip r:embed="rId71" cstate="print">
                       <a:extLst>
                         <a:ext uri="{28A0092B-C50C-407E-A947-70E740481C1C}">
                           <a14:useLocalDpi xmlns:a14="http://schemas.microsoft.com/office/drawing/2010/main" val="0"/>
@@ -5572,7 +5482,7 @@
                     <pic:cNvPicPr/>
                   </pic:nvPicPr>
                   <pic:blipFill>
-                    <a:blip r:embed="rId71"/>
+                    <a:blip r:embed="rId72"/>
                     <a:stretch>
                       <a:fillRect/>
                     </a:stretch>
@@ -5668,7 +5578,7 @@
                     <pic:cNvPicPr/>
                   </pic:nvPicPr>
                   <pic:blipFill>
-                    <a:blip r:embed="rId72"/>
+                    <a:blip r:embed="rId73"/>
                     <a:stretch>
                       <a:fillRect/>
                     </a:stretch>
@@ -5753,7 +5663,7 @@
                     <pic:cNvPicPr/>
                   </pic:nvPicPr>
                   <pic:blipFill>
-                    <a:blip r:embed="rId73"/>
+                    <a:blip r:embed="rId74"/>
                     <a:stretch>
                       <a:fillRect/>
                     </a:stretch>
@@ -5812,7 +5722,7 @@
                     <pic:cNvPicPr/>
                   </pic:nvPicPr>
                   <pic:blipFill>
-                    <a:blip r:embed="rId74"/>
+                    <a:blip r:embed="rId75"/>
                     <a:stretch>
                       <a:fillRect/>
                     </a:stretch>
@@ -5892,7 +5802,7 @@
                     <pic:cNvPicPr/>
                   </pic:nvPicPr>
                   <pic:blipFill>
-                    <a:blip r:embed="rId75"/>
+                    <a:blip r:embed="rId76"/>
                     <a:stretch>
                       <a:fillRect/>
                     </a:stretch>
@@ -5977,7 +5887,7 @@
                     <pic:cNvPicPr/>
                   </pic:nvPicPr>
                   <pic:blipFill>
-                    <a:blip r:embed="rId76"/>
+                    <a:blip r:embed="rId77"/>
                     <a:stretch>
                       <a:fillRect/>
                     </a:stretch>
@@ -6028,7 +5938,7 @@
                     <pic:cNvPicPr/>
                   </pic:nvPicPr>
                   <pic:blipFill>
-                    <a:blip r:embed="rId77"/>
+                    <a:blip r:embed="rId78"/>
                     <a:stretch>
                       <a:fillRect/>
                     </a:stretch>
@@ -6082,7 +5992,7 @@
                     <pic:cNvPicPr/>
                   </pic:nvPicPr>
                   <pic:blipFill>
-                    <a:blip r:embed="rId78"/>
+                    <a:blip r:embed="rId79"/>
                     <a:stretch>
                       <a:fillRect/>
                     </a:stretch>
@@ -6135,7 +6045,7 @@
           <w:noProof/>
         </w:rPr>
         <w:drawing>
-          <wp:inline distT="0" distB="0" distL="0" distR="0" wp14:anchorId="71FD0601" wp14:editId="2AE40A84">
+          <wp:inline distT="0" distB="0" distL="0" distR="0" wp14:anchorId="71FD0601" wp14:editId="06AB532D">
             <wp:extent cx="7332345" cy="271780"/>
             <wp:effectExtent l="0" t="0" r="1905" b="0"/>
             <wp:docPr id="1716268089" name="Grafik 1"/>
@@ -6152,7 +6062,7 @@
                     </pic:cNvPicPr>
                   </pic:nvPicPr>
                   <pic:blipFill>
-                    <a:blip r:embed="rId79" cstate="print">
+                    <a:blip r:embed="rId80" cstate="print">
                       <a:extLst>
                         <a:ext uri="{28A0092B-C50C-407E-A947-70E740481C1C}">
                           <a14:useLocalDpi xmlns:a14="http://schemas.microsoft.com/office/drawing/2010/main" val="0"/>
@@ -6366,7 +6276,7 @@
                           <pic:cNvPicPr/>
                         </pic:nvPicPr>
                         <pic:blipFill>
-                          <a:blip r:embed="rId80"/>
+                          <a:blip r:embed="rId81"/>
                           <a:stretch>
                             <a:fillRect/>
                           </a:stretch>
@@ -6457,7 +6367,7 @@
                     <pic:cNvPicPr/>
                   </pic:nvPicPr>
                   <pic:blipFill>
-                    <a:blip r:embed="rId81"/>
+                    <a:blip r:embed="rId82"/>
                     <a:stretch>
                       <a:fillRect/>
                     </a:stretch>
@@ -6532,7 +6442,7 @@
                     <pic:cNvPicPr/>
                   </pic:nvPicPr>
                   <pic:blipFill>
-                    <a:blip r:embed="rId82"/>
+                    <a:blip r:embed="rId83"/>
                     <a:stretch>
                       <a:fillRect/>
                     </a:stretch>
@@ -6617,7 +6527,7 @@
                     <pic:cNvPicPr/>
                   </pic:nvPicPr>
                   <pic:blipFill>
-                    <a:blip r:embed="rId83"/>
+                    <a:blip r:embed="rId84"/>
                     <a:stretch>
                       <a:fillRect/>
                     </a:stretch>
@@ -6698,7 +6608,7 @@
                     <pic:cNvPicPr/>
                   </pic:nvPicPr>
                   <pic:blipFill>
-                    <a:blip r:embed="rId84"/>
+                    <a:blip r:embed="rId85"/>
                     <a:stretch>
                       <a:fillRect/>
                     </a:stretch>
@@ -6746,7 +6656,7 @@
                     <pic:cNvPicPr/>
                   </pic:nvPicPr>
                   <pic:blipFill>
-                    <a:blip r:embed="rId85"/>
+                    <a:blip r:embed="rId86"/>
                     <a:stretch>
                       <a:fillRect/>
                     </a:stretch>
@@ -6803,7 +6713,7 @@
                     <pic:cNvPicPr/>
                   </pic:nvPicPr>
                   <pic:blipFill>
-                    <a:blip r:embed="rId86"/>
+                    <a:blip r:embed="rId87"/>
                     <a:stretch>
                       <a:fillRect/>
                     </a:stretch>
@@ -6888,7 +6798,7 @@
                     <pic:cNvPicPr/>
                   </pic:nvPicPr>
                   <pic:blipFill>
-                    <a:blip r:embed="rId87"/>
+                    <a:blip r:embed="rId88"/>
                     <a:stretch>
                       <a:fillRect/>
                     </a:stretch>
@@ -6971,7 +6881,7 @@
                     <pic:cNvPicPr/>
                   </pic:nvPicPr>
                   <pic:blipFill rotWithShape="1">
-                    <a:blip r:embed="rId88"/>
+                    <a:blip r:embed="rId89"/>
                     <a:srcRect t="1511" b="1"/>
                     <a:stretch/>
                   </pic:blipFill>
@@ -7093,7 +7003,7 @@
                     <pic:cNvPicPr/>
                   </pic:nvPicPr>
                   <pic:blipFill>
-                    <a:blip r:embed="rId89"/>
+                    <a:blip r:embed="rId90"/>
                     <a:stretch>
                       <a:fillRect/>
                     </a:stretch>
@@ -7658,30 +7568,14 @@
           <w:lang w:val="en-US"/>
         </w:rPr>
       </w:pPr>
-      <w:r>
-        <w:fldChar w:fldCharType="begin"/>
-      </w:r>
-      <w:r>
-        <w:rPr>
-          <w:lang w:val="en-US"/>
-        </w:rPr>
-        <w:instrText>HYPERLINK "https://stackoverflow.com/questions/48300164/filter-div-by-checkbox"</w:instrText>
-      </w:r>
-      <w:r>
-        <w:fldChar w:fldCharType="separate"/>
-      </w:r>
-      <w:r>
-        <w:rPr>
-          <w:lang w:val="en-US"/>
-        </w:rPr>
-        <w:t>https://stackoverflow.com/questions/48300164/filter-div-by-checkbox</w:t>
-      </w:r>
-      <w:r>
-        <w:rPr>
-          <w:lang w:val="en-US"/>
-        </w:rPr>
-        <w:fldChar w:fldCharType="end"/>
-      </w:r>
+      <w:hyperlink r:id="rId91" w:history="1">
+        <w:r>
+          <w:rPr>
+            <w:lang w:val="en-US"/>
+          </w:rPr>
+          <w:t>https://stackoverflow.com/questions/48300164/filter-div-by-checkbox</w:t>
+        </w:r>
+      </w:hyperlink>
     </w:p>
     <w:p>
       <w:pPr>
@@ -7746,7 +7640,7 @@
                     <pic:cNvPicPr/>
                   </pic:nvPicPr>
                   <pic:blipFill>
-                    <a:blip r:embed="rId90"/>
+                    <a:blip r:embed="rId92"/>
                     <a:stretch>
                       <a:fillRect/>
                     </a:stretch>
@@ -7789,7 +7683,7 @@
                     <pic:cNvPicPr/>
                   </pic:nvPicPr>
                   <pic:blipFill>
-                    <a:blip r:embed="rId91"/>
+                    <a:blip r:embed="rId93"/>
                     <a:stretch>
                       <a:fillRect/>
                     </a:stretch>
@@ -7832,7 +7726,7 @@
                     <pic:cNvPicPr/>
                   </pic:nvPicPr>
                   <pic:blipFill>
-                    <a:blip r:embed="rId92"/>
+                    <a:blip r:embed="rId94"/>
                     <a:stretch>
                       <a:fillRect/>
                     </a:stretch>
@@ -8318,7 +8212,7 @@
                     <pic:cNvPicPr/>
                   </pic:nvPicPr>
                   <pic:blipFill>
-                    <a:blip r:embed="rId93"/>
+                    <a:blip r:embed="rId95"/>
                     <a:stretch>
                       <a:fillRect/>
                     </a:stretch>
@@ -8519,7 +8413,7 @@
                     <pic:cNvPicPr/>
                   </pic:nvPicPr>
                   <pic:blipFill>
-                    <a:blip r:embed="rId94"/>
+                    <a:blip r:embed="rId96"/>
                     <a:stretch>
                       <a:fillRect/>
                     </a:stretch>
@@ -9008,8 +8902,7 @@
             <w:p>
               <w:pPr>
                 <w:rPr>
-                  <w:b/>
-                  <w:bCs/>
+                  <w:lang w:val="en-US"/>
                 </w:rPr>
               </w:pPr>
               <w:r>
@@ -9019,9 +8912,33 @@
                 </w:rPr>
                 <w:fldChar w:fldCharType="end"/>
               </w:r>
+              <w:r>
+                <w:rPr>
+                  <w:lang w:val="en-US"/>
+                </w:rPr>
+                <w:t>About fl</w:t>
+              </w:r>
+              <w:r>
+                <w:rPr>
+                  <w:lang w:val="en-US"/>
+                </w:rPr>
+                <w:t>e</w:t>
+              </w:r>
+              <w:r>
+                <w:rPr>
+                  <w:lang w:val="en-US"/>
+                </w:rPr>
+                <w:t xml:space="preserve">x: </w:t>
+              </w:r>
+              <w:r>
+                <w:rPr>
+                  <w:lang w:val="en-US"/>
+                </w:rPr>
+                <w:t>https://tpverstak.ru/flex-cheatsheet/?ysclid=lpqnku4t4h541014792</w:t>
+              </w:r>
             </w:p>
             <w:p>
-              <w:hyperlink r:id="rId95" w:history="1">
+              <w:hyperlink r:id="rId97" w:history="1">
                 <w:r>
                   <w:rPr>
                     <w:rStyle w:val="Hyperlink"/>
@@ -9031,7 +8948,7 @@
               </w:hyperlink>
             </w:p>
             <w:p>
-              <w:hyperlink r:id="rId96" w:history="1">
+              <w:hyperlink r:id="rId98" w:history="1">
                 <w:r>
                   <w:rPr>
                     <w:rStyle w:val="Hyperlink"/>
@@ -9041,7 +8958,7 @@
               </w:hyperlink>
             </w:p>
             <w:p>
-              <w:hyperlink r:id="rId97" w:history="1">
+              <w:hyperlink r:id="rId99" w:history="1">
                 <w:r>
                   <w:rPr>
                     <w:rStyle w:val="Hyperlink"/>
@@ -9214,7 +9131,7 @@
                     <pic:cNvPicPr/>
                   </pic:nvPicPr>
                   <pic:blipFill>
-                    <a:blip r:embed="rId98"/>
+                    <a:blip r:embed="rId100"/>
                     <a:stretch>
                       <a:fillRect/>
                     </a:stretch>
@@ -9597,6 +9514,9 @@
       <w:pPr>
         <w:spacing w:after="0" w:line="240" w:lineRule="auto"/>
         <w:ind w:left="709"/>
+        <w:rPr>
+          <w:lang w:val="en-US"/>
+        </w:rPr>
       </w:pPr>
       <w:r>
         <w:rPr>
@@ -9611,6 +9531,9 @@
         <w:tab/>
       </w:r>
       <w:r>
+        <w:rPr>
+          <w:lang w:val="en-US"/>
+        </w:rPr>
         <w:t>}</w:t>
       </w:r>
     </w:p>
@@ -9618,8 +9541,14 @@
       <w:pPr>
         <w:spacing w:after="0" w:line="240" w:lineRule="auto"/>
         <w:ind w:left="709"/>
-      </w:pPr>
-      <w:r>
+        <w:rPr>
+          <w:lang w:val="en-US"/>
+        </w:rPr>
+      </w:pPr>
+      <w:r>
+        <w:rPr>
+          <w:lang w:val="en-US"/>
+        </w:rPr>
         <w:t>}</w:t>
       </w:r>
     </w:p>
@@ -9627,365 +9556,410 @@
       <w:pPr>
         <w:spacing w:after="0" w:line="240" w:lineRule="auto"/>
         <w:ind w:left="709"/>
+        <w:rPr>
+          <w:lang w:val="en-US"/>
+        </w:rPr>
       </w:pPr>
     </w:p>
     <w:p>
       <w:pPr>
         <w:pStyle w:val="berschrift3"/>
-      </w:pPr>
+        <w:rPr>
+          <w:lang w:val="en-US"/>
+        </w:rPr>
+      </w:pPr>
+      <w:r>
+        <w:rPr>
+          <w:lang w:val="en-US"/>
+        </w:rPr>
+        <w:t>h</w:t>
+      </w:r>
+      <w:r>
+        <w:rPr>
+          <w:lang w:val="en-US"/>
+        </w:rPr>
+        <w:t xml:space="preserve">tml </w:t>
+      </w:r>
+      <w:r>
+        <w:rPr>
+          <w:lang w:val="en-US"/>
+        </w:rPr>
+        <w:t>&lt;picture&gt;</w:t>
+      </w:r>
+    </w:p>
+    <w:p>
+      <w:pPr>
+        <w:spacing w:after="0"/>
+        <w:rPr>
+          <w:lang w:val="en-US"/>
+        </w:rPr>
+      </w:pPr>
+      <w:r>
+        <w:rPr>
+          <w:lang w:val="en-US"/>
+        </w:rPr>
+        <w:t>&lt;picture&gt;</w:t>
+      </w:r>
+    </w:p>
+    <w:p>
+      <w:pPr>
+        <w:spacing w:after="0"/>
+        <w:rPr>
+          <w:lang w:val="en-US"/>
+        </w:rPr>
+      </w:pPr>
+      <w:r>
+        <w:rPr>
+          <w:lang w:val="en-US"/>
+        </w:rPr>
+        <w:t xml:space="preserve">            &lt;source</w:t>
+      </w:r>
+    </w:p>
+    <w:p>
+      <w:pPr>
+        <w:spacing w:after="0"/>
+        <w:rPr>
+          <w:lang w:val="en-US"/>
+        </w:rPr>
+      </w:pPr>
+      <w:r>
+        <w:rPr>
+          <w:lang w:val="en-US"/>
+        </w:rPr>
+        <w:t xml:space="preserve">              media="(min-width: 1150px)"</w:t>
+      </w:r>
+    </w:p>
+    <w:p>
+      <w:pPr>
+        <w:spacing w:after="0"/>
+        <w:rPr>
+          <w:lang w:val="en-US"/>
+        </w:rPr>
+      </w:pPr>
+      <w:r>
+        <w:rPr>
+          <w:lang w:val="en-US"/>
+        </w:rPr>
+        <w:t xml:space="preserve">              </w:t>
+      </w:r>
       <w:proofErr w:type="spellStart"/>
       <w:r>
-        <w:t>h</w:t>
-      </w:r>
-      <w:r>
-        <w:t>tml</w:t>
+        <w:rPr>
+          <w:lang w:val="en-US"/>
+        </w:rPr>
+        <w:t>srcset</w:t>
       </w:r>
       <w:proofErr w:type="spellEnd"/>
       <w:r>
+        <w:rPr>
+          <w:lang w:val="en-US"/>
+        </w:rPr>
+        <w:t>="</w:t>
+      </w:r>
+      <w:proofErr w:type="spellStart"/>
+      <w:r>
+        <w:rPr>
+          <w:lang w:val="en-US"/>
+        </w:rPr>
+        <w:t>img</w:t>
+      </w:r>
+      <w:proofErr w:type="spellEnd"/>
+      <w:r>
+        <w:rPr>
+          <w:lang w:val="en-US"/>
+        </w:rPr>
+        <w:t>/triple-set-desktop@1x.jpg"/&gt;</w:t>
+      </w:r>
+    </w:p>
+    <w:p>
+      <w:pPr>
+        <w:spacing w:after="0"/>
+        <w:rPr>
+          <w:lang w:val="en-US"/>
+        </w:rPr>
+      </w:pPr>
+      <w:r>
+        <w:rPr>
+          <w:lang w:val="en-US"/>
+        </w:rPr>
+        <w:t xml:space="preserve">            &lt;source</w:t>
+      </w:r>
+    </w:p>
+    <w:p>
+      <w:pPr>
+        <w:spacing w:after="0"/>
+        <w:rPr>
+          <w:lang w:val="en-US"/>
+        </w:rPr>
+      </w:pPr>
+      <w:r>
+        <w:rPr>
+          <w:lang w:val="en-US"/>
+        </w:rPr>
+        <w:t xml:space="preserve">              media="(min-width: 768px)"</w:t>
+      </w:r>
+    </w:p>
+    <w:p>
+      <w:pPr>
+        <w:spacing w:after="0"/>
+        <w:rPr>
+          <w:lang w:val="en-US"/>
+        </w:rPr>
+      </w:pPr>
+      <w:r>
+        <w:rPr>
+          <w:lang w:val="en-US"/>
+        </w:rPr>
+        <w:t xml:space="preserve">              </w:t>
+      </w:r>
+      <w:proofErr w:type="spellStart"/>
+      <w:r>
+        <w:rPr>
+          <w:lang w:val="en-US"/>
+        </w:rPr>
+        <w:t>srcset</w:t>
+      </w:r>
+      <w:proofErr w:type="spellEnd"/>
+      <w:r>
+        <w:rPr>
+          <w:lang w:val="en-US"/>
+        </w:rPr>
+        <w:t>="</w:t>
+      </w:r>
+      <w:proofErr w:type="spellStart"/>
+      <w:r>
+        <w:rPr>
+          <w:lang w:val="en-US"/>
+        </w:rPr>
+        <w:t>img</w:t>
+      </w:r>
+      <w:proofErr w:type="spellEnd"/>
+      <w:r>
+        <w:rPr>
+          <w:lang w:val="en-US"/>
+        </w:rPr>
+        <w:t>/triple-set-tablet@1x.jpg"/&gt;</w:t>
+      </w:r>
+    </w:p>
+    <w:p>
+      <w:pPr>
+        <w:spacing w:after="0"/>
+        <w:rPr>
+          <w:lang w:val="ru-RU"/>
+        </w:rPr>
+      </w:pPr>
+      <w:r>
+        <w:rPr>
+          <w:lang w:val="en-US"/>
+        </w:rPr>
+        <w:t xml:space="preserve">            </w:t>
+      </w:r>
+      <w:r>
+        <w:rPr>
+          <w:lang w:val="ru-RU"/>
+        </w:rPr>
+        <w:t>&lt;</w:t>
+      </w:r>
+      <w:proofErr w:type="spellStart"/>
+      <w:r>
+        <w:t>img</w:t>
+      </w:r>
+      <w:proofErr w:type="spellEnd"/>
+      <w:r>
+        <w:rPr>
+          <w:lang w:val="ru-RU"/>
+        </w:rPr>
         <w:t xml:space="preserve"> </w:t>
       </w:r>
-      <w:r>
-        <w:t>&lt;</w:t>
-      </w:r>
       <w:proofErr w:type="spellStart"/>
       <w:r>
-        <w:t>picture</w:t>
+        <w:t>class</w:t>
       </w:r>
       <w:proofErr w:type="spellEnd"/>
       <w:r>
-        <w:t>&gt;</w:t>
-      </w:r>
-    </w:p>
-    <w:p>
-      <w:pPr>
-        <w:spacing w:after="0"/>
-        <w:rPr>
-          <w:lang w:val="en-US"/>
-        </w:rPr>
-      </w:pPr>
-      <w:r>
-        <w:rPr>
-          <w:lang w:val="en-US"/>
-        </w:rPr>
-        <w:t>&lt;picture&gt;</w:t>
-      </w:r>
-    </w:p>
-    <w:p>
-      <w:pPr>
-        <w:spacing w:after="0"/>
-        <w:rPr>
-          <w:lang w:val="en-US"/>
-        </w:rPr>
-      </w:pPr>
-      <w:r>
-        <w:rPr>
-          <w:lang w:val="en-US"/>
-        </w:rPr>
-        <w:t xml:space="preserve">            &lt;source</w:t>
-      </w:r>
-    </w:p>
-    <w:p>
-      <w:pPr>
-        <w:spacing w:after="0"/>
-        <w:rPr>
-          <w:lang w:val="en-US"/>
-        </w:rPr>
-      </w:pPr>
-      <w:r>
-        <w:rPr>
-          <w:lang w:val="en-US"/>
-        </w:rPr>
-        <w:t xml:space="preserve">              media="(min-width: 1150px)"</w:t>
-      </w:r>
-    </w:p>
-    <w:p>
-      <w:pPr>
-        <w:spacing w:after="0"/>
-        <w:rPr>
-          <w:lang w:val="en-US"/>
-        </w:rPr>
-      </w:pPr>
-      <w:r>
-        <w:rPr>
-          <w:lang w:val="en-US"/>
-        </w:rPr>
-        <w:t xml:space="preserve">              </w:t>
+        <w:rPr>
+          <w:lang w:val="ru-RU"/>
+        </w:rPr>
+        <w:t>="</w:t>
       </w:r>
       <w:proofErr w:type="spellStart"/>
       <w:r>
-        <w:rPr>
-          <w:lang w:val="en-US"/>
-        </w:rPr>
-        <w:t>srcset</w:t>
+        <w:t>week</w:t>
       </w:r>
       <w:proofErr w:type="spellEnd"/>
       <w:r>
         <w:rPr>
-          <w:lang w:val="en-US"/>
+          <w:lang w:val="ru-RU"/>
+        </w:rPr>
+        <w:t>-</w:t>
+      </w:r>
+      <w:proofErr w:type="spellStart"/>
+      <w:r>
+        <w:t>product</w:t>
+      </w:r>
+      <w:proofErr w:type="spellEnd"/>
+      <w:r>
+        <w:rPr>
+          <w:lang w:val="ru-RU"/>
+        </w:rPr>
+        <w:t>__</w:t>
+      </w:r>
+      <w:proofErr w:type="spellStart"/>
+      <w:r>
+        <w:t>foto</w:t>
+      </w:r>
+      <w:proofErr w:type="spellEnd"/>
+      <w:r>
+        <w:rPr>
+          <w:lang w:val="ru-RU"/>
+        </w:rPr>
+        <w:t xml:space="preserve">" </w:t>
+      </w:r>
+      <w:proofErr w:type="spellStart"/>
+      <w:r>
+        <w:t>src</w:t>
+      </w:r>
+      <w:proofErr w:type="spellEnd"/>
+      <w:r>
+        <w:rPr>
+          <w:lang w:val="ru-RU"/>
         </w:rPr>
         <w:t>="</w:t>
       </w:r>
       <w:proofErr w:type="spellStart"/>
       <w:r>
-        <w:rPr>
-          <w:lang w:val="en-US"/>
-        </w:rPr>
         <w:t>img</w:t>
       </w:r>
       <w:proofErr w:type="spellEnd"/>
       <w:r>
         <w:rPr>
-          <w:lang w:val="en-US"/>
-        </w:rPr>
-        <w:t>/triple-set-desktop@1x.jpg"/&gt;</w:t>
-      </w:r>
-    </w:p>
-    <w:p>
-      <w:pPr>
-        <w:spacing w:after="0"/>
-        <w:rPr>
-          <w:lang w:val="en-US"/>
-        </w:rPr>
-      </w:pPr>
-      <w:r>
-        <w:rPr>
-          <w:lang w:val="en-US"/>
-        </w:rPr>
-        <w:t xml:space="preserve">            &lt;source</w:t>
-      </w:r>
-    </w:p>
-    <w:p>
-      <w:pPr>
-        <w:spacing w:after="0"/>
-        <w:rPr>
-          <w:lang w:val="en-US"/>
-        </w:rPr>
-      </w:pPr>
-      <w:r>
-        <w:rPr>
-          <w:lang w:val="en-US"/>
-        </w:rPr>
-        <w:t xml:space="preserve">              media="(min-width: 768px)"</w:t>
-      </w:r>
-    </w:p>
-    <w:p>
-      <w:pPr>
-        <w:spacing w:after="0"/>
-        <w:rPr>
-          <w:lang w:val="en-US"/>
-        </w:rPr>
-      </w:pPr>
-      <w:r>
-        <w:rPr>
-          <w:lang w:val="en-US"/>
-        </w:rPr>
-        <w:t xml:space="preserve">              </w:t>
+          <w:lang w:val="ru-RU"/>
+        </w:rPr>
+        <w:t>/</w:t>
       </w:r>
       <w:proofErr w:type="spellStart"/>
       <w:r>
-        <w:rPr>
-          <w:lang w:val="en-US"/>
-        </w:rPr>
-        <w:t>srcset</w:t>
+        <w:t>triple</w:t>
       </w:r>
       <w:proofErr w:type="spellEnd"/>
       <w:r>
         <w:rPr>
-          <w:lang w:val="en-US"/>
-        </w:rPr>
-        <w:t>="</w:t>
+          <w:lang w:val="ru-RU"/>
+        </w:rPr>
+        <w:t>-</w:t>
       </w:r>
       <w:proofErr w:type="spellStart"/>
       <w:r>
-        <w:rPr>
-          <w:lang w:val="en-US"/>
-        </w:rPr>
-        <w:t>img</w:t>
+        <w:t>set</w:t>
       </w:r>
       <w:proofErr w:type="spellEnd"/>
       <w:r>
         <w:rPr>
-          <w:lang w:val="en-US"/>
-        </w:rPr>
-        <w:t>/triple-set-tablet@1x.jpg"/&gt;</w:t>
-      </w:r>
-    </w:p>
-    <w:p>
-      <w:pPr>
-        <w:spacing w:after="0"/>
-        <w:rPr>
           <w:lang w:val="ru-RU"/>
         </w:rPr>
-      </w:pPr>
+        <w:t>-</w:t>
+      </w:r>
+      <w:r>
+        <w:t>mobile</w:t>
+      </w:r>
       <w:r>
         <w:rPr>
           <w:lang w:val="ru-RU"/>
         </w:rPr>
-        <w:t xml:space="preserve">            &lt;</w:t>
+        <w:t>@1</w:t>
+      </w:r>
+      <w:r>
+        <w:t>x</w:t>
+      </w:r>
+      <w:r>
+        <w:rPr>
+          <w:lang w:val="ru-RU"/>
+        </w:rPr>
+        <w:t>.</w:t>
       </w:r>
       <w:proofErr w:type="spellStart"/>
       <w:r>
-        <w:t>img</w:t>
+        <w:t>jpg</w:t>
       </w:r>
       <w:proofErr w:type="spellEnd"/>
       <w:r>
         <w:rPr>
           <w:lang w:val="ru-RU"/>
         </w:rPr>
-        <w:t xml:space="preserve"> </w:t>
-      </w:r>
-      <w:proofErr w:type="spellStart"/>
-      <w:r>
-        <w:t>class</w:t>
-      </w:r>
-      <w:proofErr w:type="spellEnd"/>
+        <w:t xml:space="preserve">" </w:t>
+      </w:r>
+      <w:r>
+        <w:t>alt</w:t>
+      </w:r>
       <w:r>
         <w:rPr>
           <w:lang w:val="ru-RU"/>
         </w:rPr>
-        <w:t>="</w:t>
-      </w:r>
-      <w:proofErr w:type="spellStart"/>
-      <w:r>
-        <w:t>week</w:t>
-      </w:r>
-      <w:proofErr w:type="spellEnd"/>
-      <w:r>
-        <w:rPr>
-          <w:lang w:val="ru-RU"/>
-        </w:rPr>
-        <w:t>-</w:t>
-      </w:r>
-      <w:proofErr w:type="spellStart"/>
-      <w:r>
-        <w:t>product</w:t>
-      </w:r>
-      <w:proofErr w:type="spellEnd"/>
-      <w:r>
-        <w:rPr>
-          <w:lang w:val="ru-RU"/>
-        </w:rPr>
-        <w:t>__</w:t>
-      </w:r>
-      <w:proofErr w:type="spellStart"/>
-      <w:r>
-        <w:t>foto</w:t>
-      </w:r>
-      <w:proofErr w:type="spellEnd"/>
-      <w:r>
-        <w:rPr>
-          <w:lang w:val="ru-RU"/>
-        </w:rPr>
-        <w:t xml:space="preserve">" </w:t>
-      </w:r>
-      <w:proofErr w:type="spellStart"/>
-      <w:r>
-        <w:t>src</w:t>
-      </w:r>
-      <w:proofErr w:type="spellEnd"/>
-      <w:r>
-        <w:rPr>
-          <w:lang w:val="ru-RU"/>
-        </w:rPr>
-        <w:t>="</w:t>
-      </w:r>
-      <w:proofErr w:type="spellStart"/>
-      <w:r>
-        <w:t>img</w:t>
-      </w:r>
-      <w:proofErr w:type="spellEnd"/>
-      <w:r>
-        <w:rPr>
-          <w:lang w:val="ru-RU"/>
-        </w:rPr>
-        <w:t>/</w:t>
-      </w:r>
-      <w:proofErr w:type="spellStart"/>
-      <w:r>
-        <w:t>triple</w:t>
-      </w:r>
-      <w:proofErr w:type="spellEnd"/>
-      <w:r>
-        <w:rPr>
-          <w:lang w:val="ru-RU"/>
-        </w:rPr>
-        <w:t>-</w:t>
-      </w:r>
-      <w:proofErr w:type="spellStart"/>
-      <w:r>
-        <w:t>set</w:t>
-      </w:r>
-      <w:proofErr w:type="spellEnd"/>
-      <w:r>
-        <w:rPr>
-          <w:lang w:val="ru-RU"/>
-        </w:rPr>
-        <w:t>-</w:t>
-      </w:r>
-      <w:r>
-        <w:t>mobile</w:t>
-      </w:r>
-      <w:r>
-        <w:rPr>
-          <w:lang w:val="ru-RU"/>
-        </w:rPr>
-        <w:t>@1</w:t>
-      </w:r>
-      <w:r>
-        <w:t>x</w:t>
-      </w:r>
-      <w:r>
-        <w:rPr>
-          <w:lang w:val="ru-RU"/>
-        </w:rPr>
-        <w:t>.</w:t>
-      </w:r>
-      <w:proofErr w:type="spellStart"/>
-      <w:r>
-        <w:t>jpg</w:t>
-      </w:r>
-      <w:proofErr w:type="spellEnd"/>
-      <w:r>
-        <w:rPr>
-          <w:lang w:val="ru-RU"/>
-        </w:rPr>
-        <w:t xml:space="preserve">" </w:t>
-      </w:r>
-      <w:r>
-        <w:t>alt</w:t>
-      </w:r>
-      <w:r>
-        <w:rPr>
-          <w:lang w:val="ru-RU"/>
-        </w:rPr>
         <w:t>="Фотография товара недели: вязанной корзинки"&gt;</w:t>
       </w:r>
     </w:p>
     <w:p>
       <w:pPr>
         <w:rPr>
-          <w:lang w:val="ru-RU"/>
-        </w:rPr>
-      </w:pPr>
-      <w:r>
-        <w:t>&lt;/</w:t>
-      </w:r>
-      <w:proofErr w:type="spellStart"/>
-      <w:r>
-        <w:t>picture</w:t>
-      </w:r>
-      <w:proofErr w:type="spellEnd"/>
-      <w:r>
-        <w:t>&gt;</w:t>
-      </w:r>
-    </w:p>
-    <w:p/>
-    <w:p/>
-    <w:p/>
-    <w:p/>
-    <w:p/>
-    <w:p/>
-    <w:p/>
+          <w:lang w:val="en-US"/>
+        </w:rPr>
+      </w:pPr>
+      <w:r>
+        <w:rPr>
+          <w:lang w:val="en-US"/>
+        </w:rPr>
+        <w:t>&lt;/picture&gt;</w:t>
+      </w:r>
+    </w:p>
+    <w:p>
+      <w:pPr>
+        <w:rPr>
+          <w:lang w:val="en-US"/>
+        </w:rPr>
+      </w:pPr>
+    </w:p>
+    <w:p>
+      <w:pPr>
+        <w:rPr>
+          <w:lang w:val="en-US"/>
+        </w:rPr>
+      </w:pPr>
+    </w:p>
+    <w:p>
+      <w:pPr>
+        <w:rPr>
+          <w:lang w:val="en-US"/>
+        </w:rPr>
+      </w:pPr>
+    </w:p>
+    <w:p>
+      <w:pPr>
+        <w:rPr>
+          <w:lang w:val="en-US"/>
+        </w:rPr>
+      </w:pPr>
+    </w:p>
+    <w:p>
+      <w:pPr>
+        <w:rPr>
+          <w:lang w:val="en-US"/>
+        </w:rPr>
+      </w:pPr>
+    </w:p>
+    <w:p>
+      <w:pPr>
+        <w:rPr>
+          <w:lang w:val="en-US"/>
+        </w:rPr>
+      </w:pPr>
+    </w:p>
+    <w:p>
+      <w:pPr>
+        <w:rPr>
+          <w:lang w:val="en-US"/>
+        </w:rPr>
+      </w:pPr>
+    </w:p>
     <w:p>
       <w:pPr>
         <w:rPr>
@@ -10033,7 +10007,7 @@
           <w:lang w:val="en-US"/>
         </w:rPr>
       </w:pPr>
-      <w:hyperlink r:id="rId99" w:history="1">
+      <w:hyperlink r:id="rId101" w:history="1">
         <w:r>
           <w:rPr>
             <w:rStyle w:val="Hyperlink"/>
@@ -10200,7 +10174,7 @@
                     <pic:cNvPicPr/>
                   </pic:nvPicPr>
                   <pic:blipFill>
-                    <a:blip r:embed="rId100"/>
+                    <a:blip r:embed="rId102"/>
                     <a:stretch>
                       <a:fillRect/>
                     </a:stretch>
@@ -10243,7 +10217,7 @@
                     <pic:cNvPicPr/>
                   </pic:nvPicPr>
                   <pic:blipFill>
-                    <a:blip r:embed="rId101"/>
+                    <a:blip r:embed="rId103"/>
                     <a:stretch>
                       <a:fillRect/>
                     </a:stretch>
@@ -10279,7 +10253,6 @@
           <w:lang w:val="en-US"/>
         </w:rPr>
       </w:pPr>
-      <w:proofErr w:type="gramStart"/>
       <w:r>
         <w:rPr>
           <w:rFonts w:ascii="Consolas" w:hAnsi="Consolas" w:cs="Consolas"/>
@@ -10288,18 +10261,7 @@
           <w:szCs w:val="19"/>
           <w:lang w:val="en-US"/>
         </w:rPr>
-        <w:t>.main</w:t>
-      </w:r>
-      <w:proofErr w:type="gramEnd"/>
-      <w:r>
-        <w:rPr>
-          <w:rFonts w:ascii="Consolas" w:hAnsi="Consolas" w:cs="Consolas"/>
-          <w:color w:val="800000"/>
-          <w:sz w:val="19"/>
-          <w:szCs w:val="19"/>
-          <w:lang w:val="en-US"/>
-        </w:rPr>
-        <w:t>-filter-buttons</w:t>
+        <w:t>.main-filter-buttons</w:t>
       </w:r>
       <w:r>
         <w:rPr>
@@ -10357,7 +10319,6 @@
         </w:rPr>
         <w:t xml:space="preserve">: </w:t>
       </w:r>
-      <w:proofErr w:type="gramStart"/>
       <w:r>
         <w:rPr>
           <w:rFonts w:ascii="Consolas" w:hAnsi="Consolas" w:cs="Consolas"/>
@@ -10378,7 +10339,6 @@
         </w:rPr>
         <w:t>;</w:t>
       </w:r>
-      <w:proofErr w:type="gramEnd"/>
     </w:p>
     <w:p>
       <w:pPr>
@@ -10425,7 +10385,6 @@
         </w:rPr>
         <w:t xml:space="preserve">: </w:t>
       </w:r>
-      <w:proofErr w:type="gramStart"/>
       <w:r>
         <w:rPr>
           <w:rFonts w:ascii="Consolas" w:hAnsi="Consolas" w:cs="Consolas"/>
@@ -10446,7 +10405,6 @@
         </w:rPr>
         <w:t>;</w:t>
       </w:r>
-      <w:proofErr w:type="gramEnd"/>
     </w:p>
     <w:p>
       <w:pPr>
@@ -10505,7 +10463,6 @@
           <w:lang w:val="en-US"/>
         </w:rPr>
       </w:pPr>
-      <w:proofErr w:type="gramStart"/>
       <w:r>
         <w:rPr>
           <w:rFonts w:ascii="Consolas" w:hAnsi="Consolas" w:cs="Consolas"/>
@@ -10528,7 +10485,6 @@
         <w:t>viasually</w:t>
       </w:r>
       <w:proofErr w:type="spellEnd"/>
-      <w:proofErr w:type="gramEnd"/>
       <w:r>
         <w:rPr>
           <w:rFonts w:ascii="Consolas" w:hAnsi="Consolas" w:cs="Consolas"/>
@@ -10595,7 +10551,6 @@
         </w:rPr>
         <w:t xml:space="preserve">: </w:t>
       </w:r>
-      <w:proofErr w:type="gramStart"/>
       <w:r>
         <w:rPr>
           <w:rFonts w:ascii="Consolas" w:hAnsi="Consolas" w:cs="Consolas"/>
@@ -10616,7 +10571,6 @@
         </w:rPr>
         <w:t>;</w:t>
       </w:r>
-      <w:proofErr w:type="gramEnd"/>
     </w:p>
     <w:p>
       <w:pPr>
@@ -10696,7 +10650,6 @@
           <w:color w:val="000000"/>
           <w:sz w:val="19"/>
           <w:szCs w:val="19"/>
-          <w:lang w:val="en-US"/>
         </w:rPr>
       </w:pPr>
       <w:r>
@@ -10705,7 +10658,6 @@
           <w:color w:val="0000FF"/>
           <w:sz w:val="19"/>
           <w:szCs w:val="19"/>
-          <w:lang w:val="en-US"/>
         </w:rPr>
         <w:lastRenderedPageBreak/>
         <w:t>&lt;</w:t>
@@ -10716,7 +10668,6 @@
           <w:color w:val="800000"/>
           <w:sz w:val="19"/>
           <w:szCs w:val="19"/>
-          <w:lang w:val="en-US"/>
         </w:rPr>
         <w:t>p</w:t>
       </w:r>
@@ -10726,29 +10677,28 @@
           <w:color w:val="000000"/>
           <w:sz w:val="19"/>
           <w:szCs w:val="19"/>
-          <w:lang w:val="en-US"/>
         </w:rPr>
         <w:t xml:space="preserve"> </w:t>
       </w:r>
+      <w:proofErr w:type="spellStart"/>
       <w:r>
         <w:rPr>
           <w:rFonts w:ascii="Consolas" w:hAnsi="Consolas" w:cs="Consolas"/>
           <w:color w:val="FF0000"/>
           <w:sz w:val="19"/>
           <w:szCs w:val="19"/>
-          <w:lang w:val="en-US"/>
         </w:rPr>
         <w:t>class</w:t>
       </w:r>
+      <w:proofErr w:type="spellEnd"/>
       <w:r>
         <w:rPr>
           <w:rFonts w:ascii="Consolas" w:hAnsi="Consolas" w:cs="Consolas"/>
           <w:color w:val="0000FF"/>
           <w:sz w:val="19"/>
           <w:szCs w:val="19"/>
-          <w:lang w:val="en-US"/>
-        </w:rPr>
-        <w:t xml:space="preserve">="contact-item </w:t>
+        </w:rPr>
+        <w:t>="</w:t>
       </w:r>
       <w:proofErr w:type="spellStart"/>
       <w:r>
@@ -10757,7 +10707,26 @@
           <w:color w:val="0000FF"/>
           <w:sz w:val="19"/>
           <w:szCs w:val="19"/>
-          <w:lang w:val="en-US"/>
+        </w:rPr>
+        <w:t>contact</w:t>
+      </w:r>
+      <w:proofErr w:type="spellEnd"/>
+      <w:r>
+        <w:rPr>
+          <w:rFonts w:ascii="Consolas" w:hAnsi="Consolas" w:cs="Consolas"/>
+          <w:color w:val="0000FF"/>
+          <w:sz w:val="19"/>
+          <w:szCs w:val="19"/>
+        </w:rPr>
+        <w:t xml:space="preserve">-item </w:t>
+      </w:r>
+      <w:proofErr w:type="spellStart"/>
+      <w:r>
+        <w:rPr>
+          <w:rFonts w:ascii="Consolas" w:hAnsi="Consolas" w:cs="Consolas"/>
+          <w:color w:val="0000FF"/>
+          <w:sz w:val="19"/>
+          <w:szCs w:val="19"/>
         </w:rPr>
         <w:t>contakt</w:t>
       </w:r>
@@ -10768,7 +10737,6 @@
           <w:color w:val="0000FF"/>
           <w:sz w:val="19"/>
           <w:szCs w:val="19"/>
-          <w:lang w:val="en-US"/>
         </w:rPr>
         <w:t>-header"&gt;</w:t>
       </w:r>
@@ -10778,31 +10746,8 @@
           <w:color w:val="000000"/>
           <w:sz w:val="19"/>
           <w:szCs w:val="19"/>
-          <w:lang w:val="en-US"/>
-        </w:rPr>
-        <w:t xml:space="preserve">Wir </w:t>
-      </w:r>
-      <w:proofErr w:type="spellStart"/>
-      <w:r>
-        <w:rPr>
-          <w:rFonts w:ascii="Consolas" w:hAnsi="Consolas" w:cs="Consolas"/>
-          <w:color w:val="000000"/>
-          <w:sz w:val="19"/>
-          <w:szCs w:val="19"/>
-          <w:lang w:val="en-US"/>
-        </w:rPr>
-        <w:t>sind</w:t>
-      </w:r>
-      <w:proofErr w:type="spellEnd"/>
-      <w:r>
-        <w:rPr>
-          <w:rFonts w:ascii="Consolas" w:hAnsi="Consolas" w:cs="Consolas"/>
-          <w:color w:val="000000"/>
-          <w:sz w:val="19"/>
-          <w:szCs w:val="19"/>
-          <w:lang w:val="en-US"/>
-        </w:rPr>
-        <w:t xml:space="preserve"> für Sie da</w:t>
+        </w:rPr>
+        <w:t>Wir sind für Sie da</w:t>
       </w:r>
       <w:r>
         <w:rPr>
@@ -10810,7 +10755,6 @@
           <w:color w:val="0000FF"/>
           <w:sz w:val="19"/>
           <w:szCs w:val="19"/>
-          <w:lang w:val="en-US"/>
         </w:rPr>
         <w:t>&lt;/</w:t>
       </w:r>
@@ -10820,7 +10764,6 @@
           <w:color w:val="800000"/>
           <w:sz w:val="19"/>
           <w:szCs w:val="19"/>
-          <w:lang w:val="en-US"/>
         </w:rPr>
         <w:t>p</w:t>
       </w:r>
@@ -10830,7 +10773,6 @@
           <w:color w:val="0000FF"/>
           <w:sz w:val="19"/>
           <w:szCs w:val="19"/>
-          <w:lang w:val="en-US"/>
         </w:rPr>
         <w:t>&gt;</w:t>
       </w:r>
@@ -10856,7 +10798,6 @@
           <w:color w:val="000000"/>
           <w:sz w:val="19"/>
           <w:szCs w:val="19"/>
-          <w:lang w:val="en-US"/>
         </w:rPr>
         <w:t xml:space="preserve">        </w:t>
       </w:r>
@@ -11315,29 +11256,7 @@
           <w:szCs w:val="19"/>
           <w:lang w:val="en-US"/>
         </w:rPr>
-        <w:t>="</w:t>
-      </w:r>
-      <w:proofErr w:type="gramStart"/>
-      <w:r>
-        <w:rPr>
-          <w:rFonts w:ascii="Consolas" w:hAnsi="Consolas" w:cs="Consolas"/>
-          <w:color w:val="0000FF"/>
-          <w:sz w:val="19"/>
-          <w:szCs w:val="19"/>
-          <w:lang w:val="en-US"/>
-        </w:rPr>
-        <w:t>tel.:+</w:t>
-      </w:r>
-      <w:proofErr w:type="gramEnd"/>
-      <w:r>
-        <w:rPr>
-          <w:rFonts w:ascii="Consolas" w:hAnsi="Consolas" w:cs="Consolas"/>
-          <w:color w:val="0000FF"/>
-          <w:sz w:val="19"/>
-          <w:szCs w:val="19"/>
-          <w:lang w:val="en-US"/>
-        </w:rPr>
-        <w:t>497348201208"&gt;</w:t>
+        <w:t>="tel.:+497348201208"&gt;</w:t>
       </w:r>
       <w:r>
         <w:rPr>
@@ -11587,29 +11506,7 @@
           <w:szCs w:val="19"/>
           <w:lang w:val="en-US"/>
         </w:rPr>
-        <w:t>="</w:t>
-      </w:r>
-      <w:proofErr w:type="gramStart"/>
-      <w:r>
-        <w:rPr>
-          <w:rFonts w:ascii="Consolas" w:hAnsi="Consolas" w:cs="Consolas"/>
-          <w:color w:val="0000FF"/>
-          <w:sz w:val="19"/>
-          <w:szCs w:val="19"/>
-          <w:lang w:val="en-US"/>
-        </w:rPr>
-        <w:t>fax:+</w:t>
-      </w:r>
-      <w:proofErr w:type="gramEnd"/>
-      <w:r>
-        <w:rPr>
-          <w:rFonts w:ascii="Consolas" w:hAnsi="Consolas" w:cs="Consolas"/>
-          <w:color w:val="0000FF"/>
-          <w:sz w:val="19"/>
-          <w:szCs w:val="19"/>
-          <w:lang w:val="en-US"/>
-        </w:rPr>
-        <w:t>497348201208"&gt;</w:t>
+        <w:t>="fax:+497348201208"&gt;</w:t>
       </w:r>
       <w:r>
         <w:rPr>

</xml_diff>

<commit_message>
Add connection string in Config.cs and appsettigs.json
</commit_message>
<xml_diff>
--- a/_DOCUMENTATION_MaterialStatusMVC_DRAFT.docx
+++ b/_DOCUMENTATION_MaterialStatusMVC_DRAFT.docx
@@ -3,8 +3,11 @@
 <w:document xmlns:wpc="http://schemas.microsoft.com/office/word/2010/wordprocessingCanvas" xmlns:cx="http://schemas.microsoft.com/office/drawing/2014/chartex" xmlns:cx1="http://schemas.microsoft.com/office/drawing/2015/9/8/chartex" xmlns:cx2="http://schemas.microsoft.com/office/drawing/2015/10/21/chartex" xmlns:cx3="http://schemas.microsoft.com/office/drawing/2016/5/9/chartex" xmlns:cx4="http://schemas.microsoft.com/office/drawing/2016/5/10/chartex" xmlns:cx5="http://schemas.microsoft.com/office/drawing/2016/5/11/chartex" xmlns:cx6="http://schemas.microsoft.com/office/drawing/2016/5/12/chartex" xmlns:cx7="http://schemas.microsoft.com/office/drawing/2016/5/13/chartex" xmlns:cx8="http://schemas.microsoft.com/office/drawing/2016/5/14/chartex" xmlns:mc="http://schemas.openxmlformats.org/markup-compatibility/2006" xmlns:aink="http://schemas.microsoft.com/office/drawing/2016/ink" xmlns:am3d="http://schemas.microsoft.com/office/drawing/2017/model3d" xmlns:o="urn:schemas-microsoft-com:office:office" xmlns:oel="http://schemas.microsoft.com/office/2019/extlst" xmlns:r="http://schemas.openxmlformats.org/officeDocument/2006/relationships" xmlns:m="http://schemas.openxmlformats.org/officeDocument/2006/math" xmlns:v="urn:schemas-microsoft-com:vml" xmlns:wp14="http://schemas.microsoft.com/office/word/2010/wordprocessingDrawing" xmlns:wp="http://schemas.openxmlformats.org/drawingml/2006/wordprocessingDrawing" xmlns:w10="urn:schemas-microsoft-com:office:word" xmlns:w="http://schemas.openxmlformats.org/wordprocessingml/2006/main" xmlns:w14="http://schemas.microsoft.com/office/word/2010/wordml" xmlns:w15="http://schemas.microsoft.com/office/word/2012/wordml" xmlns:w16cex="http://schemas.microsoft.com/office/word/2018/wordml/cex" xmlns:w16cid="http://schemas.microsoft.com/office/word/2016/wordml/cid" xmlns:w16="http://schemas.microsoft.com/office/word/2018/wordml" xmlns:w16sdtdh="http://schemas.microsoft.com/office/word/2020/wordml/sdtdatahash" xmlns:w16se="http://schemas.microsoft.com/office/word/2015/wordml/symex" xmlns:wpg="http://schemas.microsoft.com/office/word/2010/wordprocessingGroup" xmlns:wpi="http://schemas.microsoft.com/office/word/2010/wordprocessingInk" xmlns:wne="http://schemas.microsoft.com/office/word/2006/wordml" xmlns:wps="http://schemas.microsoft.com/office/word/2010/wordprocessingShape" mc:Ignorable="w14 w15 w16se w16cid w16 w16cex w16sdtdh wp14">
   <w:body>
     <w:p>
-      <w:bookmarkStart w:id="0" w:name="_Hlk151403540"/>
-      <w:bookmarkEnd w:id="0"/>
+      <w:pPr>
+        <w:rPr>
+          <w:lang w:val="ru-RU"/>
+        </w:rPr>
+      </w:pPr>
     </w:p>
     <w:p>
       <w:pPr>
@@ -798,7 +801,7 @@
         <w:pStyle w:val="berschrift3"/>
       </w:pPr>
       <w:hyperlink r:id="rId10" w:tgtFrame="_blank" w:history="1">
-        <w:bookmarkStart w:id="1" w:name="_Toc144813544"/>
+        <w:bookmarkStart w:id="0" w:name="_Toc144813544"/>
         <w:r>
           <w:t xml:space="preserve">Side </w:t>
         </w:r>
@@ -806,7 +809,7 @@
         <w:r>
           <w:t>Scroller</w:t>
         </w:r>
-        <w:bookmarkEnd w:id="1"/>
+        <w:bookmarkEnd w:id="0"/>
         <w:proofErr w:type="spellEnd"/>
       </w:hyperlink>
       <w:r>
@@ -940,7 +943,7 @@
         </w:rPr>
       </w:pPr>
       <w:hyperlink r:id="rId12" w:tgtFrame="_blank" w:history="1">
-        <w:bookmarkStart w:id="2" w:name="_Toc144813545"/>
+        <w:bookmarkStart w:id="1" w:name="_Toc144813545"/>
         <w:proofErr w:type="spellStart"/>
         <w:r>
           <w:rPr>
@@ -948,7 +951,7 @@
           </w:rPr>
           <w:t>ZenCoding</w:t>
         </w:r>
-        <w:bookmarkEnd w:id="2"/>
+        <w:bookmarkEnd w:id="1"/>
         <w:proofErr w:type="spellEnd"/>
       </w:hyperlink>
       <w:r>
@@ -1388,14 +1391,14 @@
           <w:lang w:val="en-GB"/>
         </w:rPr>
       </w:pPr>
-      <w:bookmarkStart w:id="3" w:name="_Toc144813546"/>
+      <w:bookmarkStart w:id="2" w:name="_Toc144813546"/>
       <w:r>
         <w:rPr>
           <w:lang w:val="en-GB"/>
         </w:rPr>
         <w:t>Syntax Highlighting Pack</w:t>
       </w:r>
-      <w:bookmarkEnd w:id="3"/>
+      <w:bookmarkEnd w:id="2"/>
     </w:p>
     <w:p>
       <w:pPr>
@@ -1737,14 +1740,14 @@
         </w:rPr>
       </w:pPr>
       <w:hyperlink r:id="rId23" w:tgtFrame="_blank" w:history="1">
-        <w:bookmarkStart w:id="4" w:name="_Toc144813550"/>
+        <w:bookmarkStart w:id="3" w:name="_Toc144813550"/>
         <w:r>
           <w:rPr>
             <w:lang w:val="en-US"/>
           </w:rPr>
           <w:t>File Nesting</w:t>
         </w:r>
-        <w:bookmarkEnd w:id="4"/>
+        <w:bookmarkEnd w:id="3"/>
       </w:hyperlink>
     </w:p>
     <w:p>
@@ -1882,7 +1885,7 @@
         <w:pStyle w:val="berschrift3"/>
       </w:pPr>
       <w:hyperlink r:id="rId27" w:tgtFrame="_blank" w:history="1">
-        <w:bookmarkStart w:id="5" w:name="_Toc144813551"/>
+        <w:bookmarkStart w:id="4" w:name="_Toc144813551"/>
         <w:r>
           <w:rPr>
             <w:rStyle w:val="Hyperlink"/>
@@ -1891,7 +1894,7 @@
           </w:rPr>
           <w:t>Image Optimizer</w:t>
         </w:r>
-        <w:bookmarkEnd w:id="5"/>
+        <w:bookmarkEnd w:id="4"/>
       </w:hyperlink>
     </w:p>
     <w:p>
@@ -2387,7 +2390,7 @@
         <w:pStyle w:val="berschrift3"/>
       </w:pPr>
       <w:hyperlink r:id="rId38" w:tgtFrame="_blank" w:history="1">
-        <w:bookmarkStart w:id="6" w:name="_Toc144813554"/>
+        <w:bookmarkStart w:id="5" w:name="_Toc144813554"/>
         <w:r>
           <w:rPr>
             <w:rStyle w:val="Hyperlink"/>
@@ -2405,7 +2408,7 @@
           </w:rPr>
           <w:t>Compiler</w:t>
         </w:r>
-        <w:bookmarkEnd w:id="6"/>
+        <w:bookmarkEnd w:id="5"/>
       </w:hyperlink>
     </w:p>
     <w:p>
@@ -2658,7 +2661,7 @@
           <w:noProof/>
         </w:rPr>
         <w:drawing>
-          <wp:inline distT="0" distB="0" distL="0" distR="0" wp14:anchorId="1CE9CD54" wp14:editId="499D1C35">
+          <wp:inline distT="0" distB="0" distL="0" distR="0" wp14:anchorId="1CE9CD54" wp14:editId="0EFB0F05">
             <wp:extent cx="2357355" cy="1799536"/>
             <wp:effectExtent l="0" t="0" r="5080" b="0"/>
             <wp:docPr id="590956131" name="Grafik 2" descr="Ein Bild, das Elektronik, Text, Screenshot, Display enthält.&#10;&#10;Automatisch generierte Beschreibung"/>
@@ -3371,23 +3374,48 @@
     <w:p>
       <w:pPr>
         <w:pStyle w:val="Beschriftung"/>
-      </w:pPr>
-      <w:r>
+        <w:rPr>
+          <w:lang w:val="en-US"/>
+        </w:rPr>
+      </w:pPr>
+      <w:r>
+        <w:rPr>
+          <w:lang w:val="en-US"/>
+        </w:rPr>
         <w:t>`</w:t>
       </w:r>
       <w:r>
+        <w:rPr>
+          <w:lang w:val="en-US"/>
+        </w:rPr>
         <w:tab/>
       </w:r>
     </w:p>
-    <w:p/>
-    <w:p/>
+    <w:p>
+      <w:pPr>
+        <w:rPr>
+          <w:lang w:val="en-US"/>
+        </w:rPr>
+      </w:pPr>
+    </w:p>
+    <w:p>
+      <w:pPr>
+        <w:rPr>
+          <w:lang w:val="en-US"/>
+        </w:rPr>
+      </w:pPr>
+    </w:p>
     <w:p>
       <w:pPr>
         <w:pStyle w:val="berschrift1"/>
+        <w:rPr>
+          <w:lang w:val="en-US"/>
+        </w:rPr>
       </w:pPr>
       <w:r>
         <w:rPr>
           <w:highlight w:val="darkGray"/>
+          <w:lang w:val="en-US"/>
         </w:rPr>
         <w:t>Model „</w:t>
       </w:r>
@@ -3395,6 +3423,7 @@
       <w:r>
         <w:rPr>
           <w:highlight w:val="darkGray"/>
+          <w:lang w:val="en-US"/>
         </w:rPr>
         <w:t>Dispo.cs</w:t>
       </w:r>
@@ -3402,10 +3431,14 @@
       <w:r>
         <w:rPr>
           <w:highlight w:val="darkGray"/>
+          <w:lang w:val="en-US"/>
         </w:rPr>
         <w:t>“</w:t>
       </w:r>
       <w:r>
+        <w:rPr>
+          <w:lang w:val="en-US"/>
+        </w:rPr>
         <w:t>?????????????????????????</w:t>
       </w:r>
     </w:p>
@@ -3417,17 +3450,29 @@
         </w:rPr>
       </w:pPr>
       <w:r>
+        <w:rPr>
+          <w:lang w:val="en-US"/>
+        </w:rPr>
         <w:t xml:space="preserve">                                          ;</w:t>
       </w:r>
       <w:proofErr w:type="spellStart"/>
       <w:r>
+        <w:rPr>
+          <w:lang w:val="en-US"/>
+        </w:rPr>
         <w:t>l.kgbfvdcxsazBB</w:t>
       </w:r>
       <w:proofErr w:type="spellEnd"/>
       <w:r>
+        <w:rPr>
+          <w:lang w:val="en-US"/>
+        </w:rPr>
         <w:t xml:space="preserve"> ./</w:t>
       </w:r>
       <w:r>
+        <w:rPr>
+          <w:lang w:val="en-US"/>
+        </w:rPr>
         <w:br/>
       </w:r>
       <w:r>
@@ -3822,7 +3867,7 @@
           <w:lang w:val="en-GB"/>
         </w:rPr>
         <w:drawing>
-          <wp:inline distT="0" distB="0" distL="0" distR="0" wp14:anchorId="7A0D9454" wp14:editId="28B1D74B">
+          <wp:inline distT="0" distB="0" distL="0" distR="0" wp14:anchorId="7A0D9454" wp14:editId="213525E2">
             <wp:extent cx="4627596" cy="4376435"/>
             <wp:effectExtent l="0" t="0" r="1905" b="5080"/>
             <wp:docPr id="225278305" name="Grafik 6"/>
@@ -4574,29 +4619,36 @@
       </w:r>
     </w:p>
     <w:p>
+      <w:pPr>
+        <w:rPr>
+          <w:lang w:val="en-US"/>
+        </w:rPr>
+      </w:pPr>
       <w:proofErr w:type="spellStart"/>
       <w:r>
+        <w:rPr>
+          <w:lang w:val="en-US"/>
+        </w:rPr>
         <w:t>Index.cshtml</w:t>
       </w:r>
       <w:proofErr w:type="spellEnd"/>
       <w:r>
+        <w:rPr>
+          <w:lang w:val="en-US"/>
+        </w:rPr>
         <w:t xml:space="preserve"> -  </w:t>
       </w:r>
-      <w:proofErr w:type="spellStart"/>
-      <w:r>
-        <w:t>login</w:t>
-      </w:r>
-      <w:proofErr w:type="spellEnd"/>
-      <w:r>
-        <w:t xml:space="preserve"> </w:t>
-      </w:r>
-      <w:proofErr w:type="spellStart"/>
-      <w:r>
-        <w:t>page</w:t>
-      </w:r>
-      <w:proofErr w:type="spellEnd"/>
-      <w:r>
-        <w:t xml:space="preserve">  </w:t>
+      <w:r>
+        <w:rPr>
+          <w:lang w:val="en-US"/>
+        </w:rPr>
+        <w:t xml:space="preserve">login </w:t>
+      </w:r>
+      <w:r>
+        <w:rPr>
+          <w:lang w:val="en-US"/>
+        </w:rPr>
+        <w:t xml:space="preserve">page  </w:t>
       </w:r>
       <w:r>
         <w:rPr>
@@ -4604,6 +4656,7 @@
           <w:rFonts w:cstheme="minorHAnsi"/>
           <w:color w:val="538135" w:themeColor="accent6" w:themeShade="BF"/>
           <w:szCs w:val="24"/>
+          <w:lang w:val="en-US"/>
         </w:rPr>
         <w:t xml:space="preserve"> Views/Index.</w:t>
       </w:r>
@@ -4624,6 +4677,7 @@
           <w:rFonts w:cstheme="minorHAnsi"/>
           <w:color w:val="538135" w:themeColor="accent6" w:themeShade="BF"/>
           <w:szCs w:val="24"/>
+          <w:lang w:val="en-US"/>
         </w:rPr>
         <w:t>shtml</w:t>
       </w:r>
@@ -4983,7 +5037,7 @@
           <w:lang w:val="en-US"/>
         </w:rPr>
         <w:drawing>
-          <wp:inline distT="0" distB="0" distL="0" distR="0" wp14:anchorId="2BB92FE6" wp14:editId="73589750">
+          <wp:inline distT="0" distB="0" distL="0" distR="0" wp14:anchorId="2BB92FE6" wp14:editId="070D384A">
             <wp:extent cx="5750560" cy="2943860"/>
             <wp:effectExtent l="0" t="0" r="2540" b="8890"/>
             <wp:docPr id="304592220" name="Grafik 4" descr="Ein Bild, das Text, Screenshot, Software, Computer enthält.&#10;&#10;Automatisch generierte Beschreibung"/>
@@ -5038,7 +5092,7 @@
           <w:noProof/>
         </w:rPr>
         <w:drawing>
-          <wp:inline distT="0" distB="0" distL="0" distR="0" wp14:anchorId="1CFB58EB" wp14:editId="29030160">
+          <wp:inline distT="0" distB="0" distL="0" distR="0" wp14:anchorId="1CFB58EB" wp14:editId="13A39EBB">
             <wp:extent cx="2401732" cy="1602931"/>
             <wp:effectExtent l="19050" t="19050" r="17780" b="16510"/>
             <wp:docPr id="1036614789" name="Grafik 5" descr="Ein Bild, das Text, Screenshot, Software, Schrift enthält.&#10;&#10;Automatisch generierte Beschreibung"/>
@@ -5318,7 +5372,7 @@
         </w:rPr>
         <w:lastRenderedPageBreak/>
         <w:drawing>
-          <wp:inline distT="0" distB="0" distL="0" distR="0" wp14:anchorId="21D00543" wp14:editId="7791A20F">
+          <wp:inline distT="0" distB="0" distL="0" distR="0" wp14:anchorId="21D00543" wp14:editId="48056FEC">
             <wp:extent cx="3155473" cy="1064694"/>
             <wp:effectExtent l="0" t="0" r="6985" b="2540"/>
             <wp:docPr id="19157679" name="Grafik 4"/>
@@ -5399,7 +5453,7 @@
           <w:noProof/>
         </w:rPr>
         <w:drawing>
-          <wp:inline distT="0" distB="0" distL="0" distR="0" wp14:anchorId="21B2DDAB" wp14:editId="75A289E9">
+          <wp:inline distT="0" distB="0" distL="0" distR="0" wp14:anchorId="21B2DDAB" wp14:editId="46DA83F7">
             <wp:extent cx="5750560" cy="3070860"/>
             <wp:effectExtent l="0" t="0" r="2540" b="0"/>
             <wp:docPr id="1612032487" name="Grafik 5"/>
@@ -6045,7 +6099,7 @@
           <w:noProof/>
         </w:rPr>
         <w:drawing>
-          <wp:inline distT="0" distB="0" distL="0" distR="0" wp14:anchorId="71FD0601" wp14:editId="06AB532D">
+          <wp:inline distT="0" distB="0" distL="0" distR="0" wp14:anchorId="71FD0601" wp14:editId="5284AC80">
             <wp:extent cx="7332345" cy="271780"/>
             <wp:effectExtent l="0" t="0" r="1905" b="0"/>
             <wp:docPr id="1716268089" name="Grafik 1"/>
@@ -7888,17 +7942,20 @@
         <w:ind w:left="708"/>
         <w:rPr>
           <w:i/>
+          <w:lang w:val="en-US"/>
         </w:rPr>
       </w:pPr>
       <w:r>
         <w:rPr>
           <w:i/>
+          <w:lang w:val="en-US"/>
         </w:rPr>
         <w:t xml:space="preserve">main.css, </w:t>
       </w:r>
       <w:r>
         <w:rPr>
           <w:i/>
+          <w:lang w:val="en-US"/>
         </w:rPr>
         <w:br/>
         <w:t>main.min.css</w:t>
@@ -7906,6 +7963,7 @@
       <w:r>
         <w:rPr>
           <w:i/>
+          <w:lang w:val="en-US"/>
         </w:rPr>
         <w:br/>
       </w:r>
@@ -7913,6 +7971,7 @@
       <w:r>
         <w:rPr>
           <w:i/>
+          <w:lang w:val="en-US"/>
         </w:rPr>
         <w:t>compilerconfig.json</w:t>
       </w:r>
@@ -7920,6 +7979,7 @@
       <w:r>
         <w:rPr>
           <w:i/>
+          <w:lang w:val="en-US"/>
         </w:rPr>
         <w:br/>
       </w:r>
@@ -7927,6 +7987,7 @@
       <w:r>
         <w:rPr>
           <w:i/>
+          <w:lang w:val="en-US"/>
         </w:rPr>
         <w:t>compilerconfig.json.defaults</w:t>
       </w:r>
@@ -8532,32 +8593,1823 @@
     </w:p>
     <w:p>
       <w:pPr>
-        <w:rPr>
-          <w:lang w:val="en-US"/>
-        </w:rPr>
-      </w:pPr>
+        <w:pStyle w:val="berschrift1"/>
+        <w:rPr>
+          <w:lang w:val="en-US"/>
+        </w:rPr>
+      </w:pPr>
+      <w:r>
+        <w:rPr>
+          <w:lang w:val="en-US"/>
+        </w:rPr>
+        <w:t>SQL-Connection</w:t>
+      </w:r>
+    </w:p>
+    <w:p>
+      <w:pPr>
+        <w:rPr>
+          <w:lang w:val="en-US"/>
+        </w:rPr>
+      </w:pPr>
+      <w:r>
+        <w:rPr>
+          <w:lang w:val="en-US"/>
+        </w:rPr>
+        <w:t xml:space="preserve">Create user </w:t>
+      </w:r>
       <w:proofErr w:type="spellStart"/>
       <w:r>
         <w:rPr>
           <w:lang w:val="en-US"/>
         </w:rPr>
-        <w:t>tttt</w:t>
+        <w:t>testadmin</w:t>
       </w:r>
       <w:proofErr w:type="spellEnd"/>
-    </w:p>
-    <w:p>
-      <w:pPr>
-        <w:rPr>
-          <w:lang w:val="en-US"/>
-        </w:rPr>
-      </w:pPr>
-    </w:p>
-    <w:p>
-      <w:pPr>
-        <w:rPr>
-          <w:lang w:val="en-US"/>
-        </w:rPr>
-      </w:pPr>
+      <w:r>
+        <w:rPr>
+          <w:lang w:val="en-US"/>
+        </w:rPr>
+        <w:t>, pw test</w:t>
+      </w:r>
+    </w:p>
+    <w:p>
+      <w:pPr>
+        <w:rPr>
+          <w:lang w:val="en-US"/>
+        </w:rPr>
+      </w:pPr>
+      <w:r>
+        <w:rPr>
+          <w:noProof/>
+          <w:lang w:val="en-US"/>
+        </w:rPr>
+        <w:drawing>
+          <wp:inline distT="0" distB="0" distL="0" distR="0" wp14:anchorId="30C0D550" wp14:editId="70C424B8">
+            <wp:extent cx="4583006" cy="2960992"/>
+            <wp:effectExtent l="0" t="0" r="8255" b="0"/>
+            <wp:docPr id="637450126" name="Grafik 1" descr="Ein Bild, das Text, Screenshot, Software, Computersymbol enthält.&#10;&#10;Automatisch generierte Beschreibung"/>
+            <wp:cNvGraphicFramePr>
+              <a:graphicFrameLocks xmlns:a="http://schemas.openxmlformats.org/drawingml/2006/main" noChangeAspect="1"/>
+            </wp:cNvGraphicFramePr>
+            <a:graphic xmlns:a="http://schemas.openxmlformats.org/drawingml/2006/main">
+              <a:graphicData uri="http://schemas.openxmlformats.org/drawingml/2006/picture">
+                <pic:pic xmlns:pic="http://schemas.openxmlformats.org/drawingml/2006/picture">
+                  <pic:nvPicPr>
+                    <pic:cNvPr id="637450126" name="Grafik 1" descr="Ein Bild, das Text, Screenshot, Software, Computersymbol enthält.&#10;&#10;Automatisch generierte Beschreibung"/>
+                    <pic:cNvPicPr/>
+                  </pic:nvPicPr>
+                  <pic:blipFill>
+                    <a:blip r:embed="rId97"/>
+                    <a:stretch>
+                      <a:fillRect/>
+                    </a:stretch>
+                  </pic:blipFill>
+                  <pic:spPr>
+                    <a:xfrm>
+                      <a:off x="0" y="0"/>
+                      <a:ext cx="4583006" cy="2960992"/>
+                    </a:xfrm>
+                    <a:prstGeom prst="rect">
+                      <a:avLst/>
+                    </a:prstGeom>
+                  </pic:spPr>
+                </pic:pic>
+              </a:graphicData>
+            </a:graphic>
+          </wp:inline>
+        </w:drawing>
+      </w:r>
+    </w:p>
+    <w:p>
+      <w:pPr>
+        <w:rPr>
+          <w:lang w:val="en-US"/>
+        </w:rPr>
+      </w:pPr>
+    </w:p>
+    <w:p>
+      <w:pPr>
+        <w:suppressAutoHyphens w:val="0"/>
+        <w:autoSpaceDE w:val="0"/>
+        <w:autoSpaceDN w:val="0"/>
+        <w:adjustRightInd w:val="0"/>
+        <w:spacing w:after="0" w:line="240" w:lineRule="auto"/>
+        <w:rPr>
+          <w:rFonts w:ascii="Consolas" w:hAnsi="Consolas" w:cs="Consolas"/>
+          <w:color w:val="000000"/>
+          <w:sz w:val="19"/>
+          <w:szCs w:val="19"/>
+          <w:lang w:val="en-US"/>
+        </w:rPr>
+      </w:pPr>
+      <w:r>
+        <w:rPr>
+          <w:rFonts w:ascii="Consolas" w:hAnsi="Consolas" w:cs="Consolas"/>
+          <w:color w:val="0000FF"/>
+          <w:sz w:val="19"/>
+          <w:szCs w:val="19"/>
+          <w:lang w:val="en-US"/>
+        </w:rPr>
+        <w:lastRenderedPageBreak/>
+        <w:t>Use</w:t>
+      </w:r>
+      <w:r>
+        <w:rPr>
+          <w:rFonts w:ascii="Consolas" w:hAnsi="Consolas" w:cs="Consolas"/>
+          <w:color w:val="000000"/>
+          <w:sz w:val="19"/>
+          <w:szCs w:val="19"/>
+          <w:lang w:val="en-US"/>
+        </w:rPr>
+        <w:t xml:space="preserve"> </w:t>
+      </w:r>
+      <w:proofErr w:type="spellStart"/>
+      <w:r>
+        <w:rPr>
+          <w:rFonts w:ascii="Consolas" w:hAnsi="Consolas" w:cs="Consolas"/>
+          <w:color w:val="000000"/>
+          <w:sz w:val="19"/>
+          <w:szCs w:val="19"/>
+          <w:lang w:val="en-US"/>
+        </w:rPr>
+        <w:t>Rodos_SWB</w:t>
+      </w:r>
+      <w:proofErr w:type="spellEnd"/>
+    </w:p>
+    <w:p>
+      <w:pPr>
+        <w:rPr>
+          <w:lang w:val="en-US"/>
+        </w:rPr>
+      </w:pPr>
+      <w:r>
+        <w:rPr>
+          <w:rFonts w:ascii="Consolas" w:hAnsi="Consolas" w:cs="Consolas"/>
+          <w:color w:val="0000FF"/>
+          <w:sz w:val="19"/>
+          <w:szCs w:val="19"/>
+          <w:lang w:val="en-US"/>
+        </w:rPr>
+        <w:t>exec</w:t>
+      </w:r>
+      <w:r>
+        <w:rPr>
+          <w:rFonts w:ascii="Consolas" w:hAnsi="Consolas" w:cs="Consolas"/>
+          <w:color w:val="000000"/>
+          <w:sz w:val="19"/>
+          <w:szCs w:val="19"/>
+          <w:lang w:val="en-US"/>
+        </w:rPr>
+        <w:t xml:space="preserve"> </w:t>
+      </w:r>
+      <w:proofErr w:type="spellStart"/>
+      <w:r>
+        <w:rPr>
+          <w:rFonts w:ascii="Consolas" w:hAnsi="Consolas" w:cs="Consolas"/>
+          <w:color w:val="800000"/>
+          <w:sz w:val="19"/>
+          <w:szCs w:val="19"/>
+          <w:lang w:val="en-US"/>
+        </w:rPr>
+        <w:t>sp_changedbowner</w:t>
+      </w:r>
+      <w:proofErr w:type="spellEnd"/>
+      <w:r>
+        <w:rPr>
+          <w:rFonts w:ascii="Consolas" w:hAnsi="Consolas" w:cs="Consolas"/>
+          <w:color w:val="0000FF"/>
+          <w:sz w:val="19"/>
+          <w:szCs w:val="19"/>
+          <w:lang w:val="en-US"/>
+        </w:rPr>
+        <w:t xml:space="preserve"> </w:t>
+      </w:r>
+      <w:r>
+        <w:rPr>
+          <w:rFonts w:ascii="Consolas" w:hAnsi="Consolas" w:cs="Consolas"/>
+          <w:color w:val="FF0000"/>
+          <w:sz w:val="19"/>
+          <w:szCs w:val="19"/>
+          <w:lang w:val="en-US"/>
+        </w:rPr>
+        <w:t>'</w:t>
+      </w:r>
+      <w:proofErr w:type="spellStart"/>
+      <w:r>
+        <w:rPr>
+          <w:rFonts w:ascii="Consolas" w:hAnsi="Consolas" w:cs="Consolas"/>
+          <w:color w:val="FF0000"/>
+          <w:sz w:val="19"/>
+          <w:szCs w:val="19"/>
+          <w:lang w:val="en-US"/>
+        </w:rPr>
+        <w:t>sa</w:t>
+      </w:r>
+      <w:proofErr w:type="spellEnd"/>
+      <w:r>
+        <w:rPr>
+          <w:rFonts w:ascii="Consolas" w:hAnsi="Consolas" w:cs="Consolas"/>
+          <w:color w:val="FF0000"/>
+          <w:sz w:val="19"/>
+          <w:szCs w:val="19"/>
+          <w:lang w:val="en-US"/>
+        </w:rPr>
+        <w:t>'</w:t>
+      </w:r>
+      <w:r>
+        <w:rPr>
+          <w:rFonts w:ascii="Consolas" w:hAnsi="Consolas" w:cs="Consolas"/>
+          <w:color w:val="808080"/>
+          <w:sz w:val="19"/>
+          <w:szCs w:val="19"/>
+          <w:lang w:val="en-US"/>
+        </w:rPr>
+        <w:t>,</w:t>
+      </w:r>
+      <w:r>
+        <w:rPr>
+          <w:rFonts w:ascii="Consolas" w:hAnsi="Consolas" w:cs="Consolas"/>
+          <w:color w:val="000000"/>
+          <w:sz w:val="19"/>
+          <w:szCs w:val="19"/>
+          <w:lang w:val="en-US"/>
+        </w:rPr>
+        <w:t xml:space="preserve"> </w:t>
+      </w:r>
+      <w:r>
+        <w:rPr>
+          <w:rFonts w:ascii="Consolas" w:hAnsi="Consolas" w:cs="Consolas"/>
+          <w:color w:val="FF0000"/>
+          <w:sz w:val="19"/>
+          <w:szCs w:val="19"/>
+          <w:lang w:val="en-US"/>
+        </w:rPr>
+        <w:t>'true'</w:t>
+      </w:r>
+    </w:p>
+    <w:p>
+      <w:pPr>
+        <w:rPr>
+          <w:lang w:val="en-US"/>
+        </w:rPr>
+      </w:pPr>
+    </w:p>
+    <w:p>
+      <w:pPr>
+        <w:rPr>
+          <w:lang w:val="en-US"/>
+        </w:rPr>
+      </w:pPr>
+      <w:r>
+        <w:rPr>
+          <w:noProof/>
+          <w:lang w:val="en-US"/>
+        </w:rPr>
+        <w:drawing>
+          <wp:inline distT="0" distB="0" distL="0" distR="0" wp14:anchorId="51166822" wp14:editId="63A5BAF0">
+            <wp:extent cx="2607197" cy="2237073"/>
+            <wp:effectExtent l="0" t="0" r="3175" b="0"/>
+            <wp:docPr id="1089023073" name="Grafik 1"/>
+            <wp:cNvGraphicFramePr>
+              <a:graphicFrameLocks xmlns:a="http://schemas.openxmlformats.org/drawingml/2006/main" noChangeAspect="1"/>
+            </wp:cNvGraphicFramePr>
+            <a:graphic xmlns:a="http://schemas.openxmlformats.org/drawingml/2006/main">
+              <a:graphicData uri="http://schemas.openxmlformats.org/drawingml/2006/picture">
+                <pic:pic xmlns:pic="http://schemas.openxmlformats.org/drawingml/2006/picture">
+                  <pic:nvPicPr>
+                    <pic:cNvPr id="1089023073" name=""/>
+                    <pic:cNvPicPr/>
+                  </pic:nvPicPr>
+                  <pic:blipFill>
+                    <a:blip r:embed="rId98"/>
+                    <a:stretch>
+                      <a:fillRect/>
+                    </a:stretch>
+                  </pic:blipFill>
+                  <pic:spPr>
+                    <a:xfrm>
+                      <a:off x="0" y="0"/>
+                      <a:ext cx="2607197" cy="2237073"/>
+                    </a:xfrm>
+                    <a:prstGeom prst="rect">
+                      <a:avLst/>
+                    </a:prstGeom>
+                  </pic:spPr>
+                </pic:pic>
+              </a:graphicData>
+            </a:graphic>
+          </wp:inline>
+        </w:drawing>
+      </w:r>
+    </w:p>
+    <w:p>
+      <w:pPr>
+        <w:rPr>
+          <w:lang w:val="en-US"/>
+        </w:rPr>
+      </w:pPr>
+    </w:p>
+    <w:p>
+      <w:pPr>
+        <w:rPr>
+          <w:lang w:val="en-US"/>
+        </w:rPr>
+      </w:pPr>
+      <w:r>
+        <w:rPr>
+          <w:noProof/>
+          <w:lang w:val="en-US"/>
+        </w:rPr>
+        <mc:AlternateContent>
+          <mc:Choice Requires="wps">
+            <w:drawing>
+              <wp:anchor distT="0" distB="0" distL="114300" distR="114300" simplePos="0" relativeHeight="251667456" behindDoc="0" locked="0" layoutInCell="1" allowOverlap="1" wp14:anchorId="79900125" wp14:editId="4CFDFDA4">
+                <wp:simplePos x="0" y="0"/>
+                <wp:positionH relativeFrom="column">
+                  <wp:posOffset>3479800</wp:posOffset>
+                </wp:positionH>
+                <wp:positionV relativeFrom="paragraph">
+                  <wp:posOffset>483870</wp:posOffset>
+                </wp:positionV>
+                <wp:extent cx="806450" cy="514350"/>
+                <wp:effectExtent l="0" t="0" r="0" b="76200"/>
+                <wp:wrapNone/>
+                <wp:docPr id="518031495" name="Sprechblase: rechteckig mit abgerundeten Ecken 1"/>
+                <wp:cNvGraphicFramePr/>
+                <a:graphic xmlns:a="http://schemas.openxmlformats.org/drawingml/2006/main">
+                  <a:graphicData uri="http://schemas.microsoft.com/office/word/2010/wordprocessingShape">
+                    <wps:wsp>
+                      <wps:cNvSpPr/>
+                      <wps:spPr>
+                        <a:xfrm>
+                          <a:off x="0" y="0"/>
+                          <a:ext cx="806450" cy="514350"/>
+                        </a:xfrm>
+                        <a:prstGeom prst="wedgeRoundRectCallout">
+                          <a:avLst/>
+                        </a:prstGeom>
+                      </wps:spPr>
+                      <wps:style>
+                        <a:lnRef idx="2">
+                          <a:schemeClr val="accent1">
+                            <a:shade val="15000"/>
+                          </a:schemeClr>
+                        </a:lnRef>
+                        <a:fillRef idx="1">
+                          <a:schemeClr val="accent1"/>
+                        </a:fillRef>
+                        <a:effectRef idx="0">
+                          <a:schemeClr val="accent1"/>
+                        </a:effectRef>
+                        <a:fontRef idx="minor">
+                          <a:schemeClr val="lt1"/>
+                        </a:fontRef>
+                      </wps:style>
+                      <wps:txbx>
+                        <w:txbxContent>
+                          <w:p>
+                            <w:pPr>
+                              <w:jc w:val="center"/>
+                              <w:rPr>
+                                <w:lang w:val="en-US"/>
+                              </w:rPr>
+                            </w:pPr>
+                            <w:r>
+                              <w:rPr>
+                                <w:lang w:val="en-US"/>
+                              </w:rPr>
+                              <w:t xml:space="preserve">Neu </w:t>
+                            </w:r>
+                            <w:proofErr w:type="spellStart"/>
+                            <w:r>
+                              <w:rPr>
+                                <w:lang w:val="en-US"/>
+                              </w:rPr>
+                              <w:t>starten</w:t>
+                            </w:r>
+                            <w:proofErr w:type="spellEnd"/>
+                          </w:p>
+                        </w:txbxContent>
+                      </wps:txbx>
+                      <wps:bodyPr rot="0" spcFirstLastPara="0" vertOverflow="overflow" horzOverflow="overflow" vert="horz" wrap="square" lIns="91440" tIns="45720" rIns="91440" bIns="45720" numCol="1" spcCol="0" rtlCol="0" fromWordArt="0" anchor="ctr" anchorCtr="0" forceAA="0" compatLnSpc="1">
+                        <a:prstTxWarp prst="textNoShape">
+                          <a:avLst/>
+                        </a:prstTxWarp>
+                        <a:noAutofit/>
+                      </wps:bodyPr>
+                    </wps:wsp>
+                  </a:graphicData>
+                </a:graphic>
+              </wp:anchor>
+            </w:drawing>
+          </mc:Choice>
+          <mc:Fallback>
+            <w:pict>
+              <v:shapetype w14:anchorId="79900125" id="_x0000_t62" coordsize="21600,21600" o:spt="62" adj="1350,25920" path="m3600,qx,3600l0@8@12@24,0@9,,18000qy3600,21600l@6,21600@15@27@7,21600,18000,21600qx21600,18000l21600@9@18@30,21600@8,21600,3600qy18000,l@7,0@21@33@6,xe">
+                <v:stroke joinstyle="miter"/>
+                <v:formulas>
+                  <v:f eqn="sum 10800 0 #0"/>
+                  <v:f eqn="sum 10800 0 #1"/>
+                  <v:f eqn="sum #0 0 #1"/>
+                  <v:f eqn="sum @0 @1 0"/>
+                  <v:f eqn="sum 21600 0 #0"/>
+                  <v:f eqn="sum 21600 0 #1"/>
+                  <v:f eqn="if @0 3600 12600"/>
+                  <v:f eqn="if @0 9000 18000"/>
+                  <v:f eqn="if @1 3600 12600"/>
+                  <v:f eqn="if @1 9000 18000"/>
+                  <v:f eqn="if @2 0 #0"/>
+                  <v:f eqn="if @3 @10 0"/>
+                  <v:f eqn="if #0 0 @11"/>
+                  <v:f eqn="if @2 @6 #0"/>
+                  <v:f eqn="if @3 @6 @13"/>
+                  <v:f eqn="if @5 @6 @14"/>
+                  <v:f eqn="if @2 #0 21600"/>
+                  <v:f eqn="if @3 21600 @16"/>
+                  <v:f eqn="if @4 21600 @17"/>
+                  <v:f eqn="if @2 #0 @6"/>
+                  <v:f eqn="if @3 @19 @6"/>
+                  <v:f eqn="if #1 @6 @20"/>
+                  <v:f eqn="if @2 @8 #1"/>
+                  <v:f eqn="if @3 @22 @8"/>
+                  <v:f eqn="if #0 @8 @23"/>
+                  <v:f eqn="if @2 21600 #1"/>
+                  <v:f eqn="if @3 21600 @25"/>
+                  <v:f eqn="if @5 21600 @26"/>
+                  <v:f eqn="if @2 #1 @8"/>
+                  <v:f eqn="if @3 @8 @28"/>
+                  <v:f eqn="if @4 @8 @29"/>
+                  <v:f eqn="if @2 #1 0"/>
+                  <v:f eqn="if @3 @31 0"/>
+                  <v:f eqn="if #1 0 @32"/>
+                  <v:f eqn="val #0"/>
+                  <v:f eqn="val #1"/>
+                </v:formulas>
+                <v:path o:connecttype="custom" o:connectlocs="10800,0;0,10800;10800,21600;21600,10800;@34,@35" textboxrect="791,791,20809,20809"/>
+                <v:handles>
+                  <v:h position="#0,#1"/>
+                </v:handles>
+              </v:shapetype>
+              <v:shape id="Sprechblase: rechteckig mit abgerundeten Ecken 1" o:spid="_x0000_s1026" type="#_x0000_t62" style="position:absolute;margin-left:274pt;margin-top:38.1pt;width:63.5pt;height:40.5pt;z-index:251667456;visibility:visible;mso-wrap-style:square;mso-wrap-distance-left:9pt;mso-wrap-distance-top:0;mso-wrap-distance-right:9pt;mso-wrap-distance-bottom:0;mso-position-horizontal:absolute;mso-position-horizontal-relative:text;mso-position-vertical:absolute;mso-position-vertical-relative:text;v-text-anchor:middle" o:gfxdata="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" adj="6300,24300" fillcolor="#4472c4 [3204]" stroked="f" strokeweight="1pt">
+                <v:textbox>
+                  <w:txbxContent>
+                    <w:p>
+                      <w:pPr>
+                        <w:jc w:val="center"/>
+                        <w:rPr>
+                          <w:lang w:val="en-US"/>
+                        </w:rPr>
+                      </w:pPr>
+                      <w:r>
+                        <w:rPr>
+                          <w:lang w:val="en-US"/>
+                        </w:rPr>
+                        <w:t xml:space="preserve">Neu </w:t>
+                      </w:r>
+                      <w:proofErr w:type="spellStart"/>
+                      <w:r>
+                        <w:rPr>
+                          <w:lang w:val="en-US"/>
+                        </w:rPr>
+                        <w:t>starten</w:t>
+                      </w:r>
+                      <w:proofErr w:type="spellEnd"/>
+                    </w:p>
+                  </w:txbxContent>
+                </v:textbox>
+              </v:shape>
+            </w:pict>
+          </mc:Fallback>
+        </mc:AlternateContent>
+      </w:r>
+      <w:r>
+        <w:rPr>
+          <w:noProof/>
+          <w:lang w:val="en-US"/>
+        </w:rPr>
+        <w:drawing>
+          <wp:inline distT="0" distB="0" distL="0" distR="0" wp14:anchorId="000B0FE5" wp14:editId="0C9B6AAD">
+            <wp:extent cx="6151626" cy="2228850"/>
+            <wp:effectExtent l="0" t="0" r="1905" b="0"/>
+            <wp:docPr id="1205816746" name="Grafik 1" descr="Ein Bild, das Text, Software, Schrift, Zahl enthält.&#10;&#10;Automatisch generierte Beschreibung"/>
+            <wp:cNvGraphicFramePr>
+              <a:graphicFrameLocks xmlns:a="http://schemas.openxmlformats.org/drawingml/2006/main" noChangeAspect="1"/>
+            </wp:cNvGraphicFramePr>
+            <a:graphic xmlns:a="http://schemas.openxmlformats.org/drawingml/2006/main">
+              <a:graphicData uri="http://schemas.openxmlformats.org/drawingml/2006/picture">
+                <pic:pic xmlns:pic="http://schemas.openxmlformats.org/drawingml/2006/picture">
+                  <pic:nvPicPr>
+                    <pic:cNvPr id="1205816746" name="Grafik 1" descr="Ein Bild, das Text, Software, Schrift, Zahl enthält.&#10;&#10;Automatisch generierte Beschreibung"/>
+                    <pic:cNvPicPr/>
+                  </pic:nvPicPr>
+                  <pic:blipFill>
+                    <a:blip r:embed="rId99"/>
+                    <a:stretch>
+                      <a:fillRect/>
+                    </a:stretch>
+                  </pic:blipFill>
+                  <pic:spPr>
+                    <a:xfrm>
+                      <a:off x="0" y="0"/>
+                      <a:ext cx="6156614" cy="2230657"/>
+                    </a:xfrm>
+                    <a:prstGeom prst="rect">
+                      <a:avLst/>
+                    </a:prstGeom>
+                  </pic:spPr>
+                </pic:pic>
+              </a:graphicData>
+            </a:graphic>
+          </wp:inline>
+        </w:drawing>
+      </w:r>
+    </w:p>
+    <w:p>
+      <w:pPr>
+        <w:rPr>
+          <w:lang w:val="en-US"/>
+        </w:rPr>
+      </w:pPr>
+    </w:p>
+    <w:p>
+      <w:pPr>
+        <w:rPr>
+          <w:lang w:val="en-US"/>
+        </w:rPr>
+      </w:pPr>
+    </w:p>
+    <w:p>
+      <w:pPr>
+        <w:rPr>
+          <w:color w:val="FF0000"/>
+          <w:lang w:val="en-US"/>
+        </w:rPr>
+      </w:pPr>
+      <w:r>
+        <w:rPr>
+          <w:color w:val="FF0000"/>
+          <w:lang w:val="en-US"/>
+        </w:rPr>
+        <w:t>OOOOHHH((((((((((</w:t>
+      </w:r>
+    </w:p>
+    <w:p>
+      <w:r>
+        <w:rPr>
+          <w:noProof/>
+        </w:rPr>
+        <w:drawing>
+          <wp:inline distT="0" distB="0" distL="0" distR="0" wp14:anchorId="5A60A66F" wp14:editId="48DDD9D3">
+            <wp:extent cx="5045661" cy="2335047"/>
+            <wp:effectExtent l="0" t="0" r="3175" b="8255"/>
+            <wp:docPr id="1467343473" name="Grafik 1" descr="Ein Bild, das Text, Screenshot, Schrift, Display enthält.&#10;&#10;Automatisch generierte Beschreibung"/>
+            <wp:cNvGraphicFramePr>
+              <a:graphicFrameLocks xmlns:a="http://schemas.openxmlformats.org/drawingml/2006/main" noChangeAspect="1"/>
+            </wp:cNvGraphicFramePr>
+            <a:graphic xmlns:a="http://schemas.openxmlformats.org/drawingml/2006/main">
+              <a:graphicData uri="http://schemas.openxmlformats.org/drawingml/2006/picture">
+                <pic:pic xmlns:pic="http://schemas.openxmlformats.org/drawingml/2006/picture">
+                  <pic:nvPicPr>
+                    <pic:cNvPr id="1467343473" name="Grafik 1" descr="Ein Bild, das Text, Screenshot, Schrift, Display enthält.&#10;&#10;Automatisch generierte Beschreibung"/>
+                    <pic:cNvPicPr/>
+                  </pic:nvPicPr>
+                  <pic:blipFill>
+                    <a:blip r:embed="rId100"/>
+                    <a:stretch>
+                      <a:fillRect/>
+                    </a:stretch>
+                  </pic:blipFill>
+                  <pic:spPr>
+                    <a:xfrm>
+                      <a:off x="0" y="0"/>
+                      <a:ext cx="5045661" cy="2335047"/>
+                    </a:xfrm>
+                    <a:prstGeom prst="rect">
+                      <a:avLst/>
+                    </a:prstGeom>
+                  </pic:spPr>
+                </pic:pic>
+              </a:graphicData>
+            </a:graphic>
+          </wp:inline>
+        </w:drawing>
+      </w:r>
+    </w:p>
+    <w:p/>
+    <w:p>
+      <w:pPr>
+        <w:suppressAutoHyphens w:val="0"/>
+        <w:autoSpaceDE w:val="0"/>
+        <w:autoSpaceDN w:val="0"/>
+        <w:adjustRightInd w:val="0"/>
+        <w:spacing w:after="0" w:line="240" w:lineRule="auto"/>
+        <w:rPr>
+          <w:rFonts w:ascii="Consolas" w:hAnsi="Consolas" w:cs="Consolas"/>
+          <w:color w:val="000000"/>
+          <w:sz w:val="19"/>
+          <w:szCs w:val="19"/>
+          <w:lang w:val="en-US"/>
+        </w:rPr>
+      </w:pPr>
+      <w:r>
+        <w:rPr>
+          <w:rFonts w:ascii="Consolas" w:hAnsi="Consolas" w:cs="Consolas"/>
+          <w:color w:val="0000FF"/>
+          <w:sz w:val="19"/>
+          <w:szCs w:val="19"/>
+          <w:lang w:val="en-US"/>
+        </w:rPr>
+        <w:t>SELECT</w:t>
+      </w:r>
+      <w:r>
+        <w:rPr>
+          <w:rFonts w:ascii="Consolas" w:hAnsi="Consolas" w:cs="Consolas"/>
+          <w:color w:val="000000"/>
+          <w:sz w:val="19"/>
+          <w:szCs w:val="19"/>
+          <w:lang w:val="en-US"/>
+        </w:rPr>
+        <w:t xml:space="preserve"> </w:t>
+      </w:r>
+      <w:r>
+        <w:rPr>
+          <w:rFonts w:ascii="Consolas" w:hAnsi="Consolas" w:cs="Consolas"/>
+          <w:color w:val="808080"/>
+          <w:sz w:val="19"/>
+          <w:szCs w:val="19"/>
+          <w:lang w:val="en-US"/>
+        </w:rPr>
+        <w:t>*</w:t>
+      </w:r>
+      <w:r>
+        <w:rPr>
+          <w:rFonts w:ascii="Consolas" w:hAnsi="Consolas" w:cs="Consolas"/>
+          <w:color w:val="000000"/>
+          <w:sz w:val="19"/>
+          <w:szCs w:val="19"/>
+          <w:lang w:val="en-US"/>
+        </w:rPr>
+        <w:t xml:space="preserve"> </w:t>
+      </w:r>
+      <w:r>
+        <w:rPr>
+          <w:rFonts w:ascii="Consolas" w:hAnsi="Consolas" w:cs="Consolas"/>
+          <w:color w:val="0000FF"/>
+          <w:sz w:val="19"/>
+          <w:szCs w:val="19"/>
+          <w:lang w:val="en-US"/>
+        </w:rPr>
+        <w:t>FROM</w:t>
+      </w:r>
+      <w:r>
+        <w:rPr>
+          <w:rFonts w:ascii="Consolas" w:hAnsi="Consolas" w:cs="Consolas"/>
+          <w:color w:val="000000"/>
+          <w:sz w:val="19"/>
+          <w:szCs w:val="19"/>
+          <w:lang w:val="en-US"/>
+        </w:rPr>
+        <w:t xml:space="preserve"> [</w:t>
+      </w:r>
+      <w:proofErr w:type="spellStart"/>
+      <w:r>
+        <w:rPr>
+          <w:rFonts w:ascii="Consolas" w:hAnsi="Consolas" w:cs="Consolas"/>
+          <w:color w:val="000000"/>
+          <w:sz w:val="19"/>
+          <w:szCs w:val="19"/>
+          <w:lang w:val="en-US"/>
+        </w:rPr>
+        <w:t>Rodos_SWB</w:t>
+      </w:r>
+      <w:proofErr w:type="spellEnd"/>
+      <w:r>
+        <w:rPr>
+          <w:rFonts w:ascii="Consolas" w:hAnsi="Consolas" w:cs="Consolas"/>
+          <w:color w:val="000000"/>
+          <w:sz w:val="19"/>
+          <w:szCs w:val="19"/>
+          <w:lang w:val="en-US"/>
+        </w:rPr>
+        <w:t>]</w:t>
+      </w:r>
+      <w:r>
+        <w:rPr>
+          <w:rFonts w:ascii="Consolas" w:hAnsi="Consolas" w:cs="Consolas"/>
+          <w:color w:val="808080"/>
+          <w:sz w:val="19"/>
+          <w:szCs w:val="19"/>
+          <w:lang w:val="en-US"/>
+        </w:rPr>
+        <w:t>.</w:t>
+      </w:r>
+      <w:r>
+        <w:rPr>
+          <w:rFonts w:ascii="Consolas" w:hAnsi="Consolas" w:cs="Consolas"/>
+          <w:color w:val="000000"/>
+          <w:sz w:val="19"/>
+          <w:szCs w:val="19"/>
+          <w:lang w:val="en-US"/>
+        </w:rPr>
+        <w:t>[</w:t>
+      </w:r>
+      <w:proofErr w:type="spellStart"/>
+      <w:r>
+        <w:rPr>
+          <w:rFonts w:ascii="Consolas" w:hAnsi="Consolas" w:cs="Consolas"/>
+          <w:color w:val="000000"/>
+          <w:sz w:val="19"/>
+          <w:szCs w:val="19"/>
+          <w:lang w:val="en-US"/>
+        </w:rPr>
+        <w:t>dbo</w:t>
+      </w:r>
+      <w:proofErr w:type="spellEnd"/>
+      <w:r>
+        <w:rPr>
+          <w:rFonts w:ascii="Consolas" w:hAnsi="Consolas" w:cs="Consolas"/>
+          <w:color w:val="000000"/>
+          <w:sz w:val="19"/>
+          <w:szCs w:val="19"/>
+          <w:lang w:val="en-US"/>
+        </w:rPr>
+        <w:t>]</w:t>
+      </w:r>
+      <w:r>
+        <w:rPr>
+          <w:rFonts w:ascii="Consolas" w:hAnsi="Consolas" w:cs="Consolas"/>
+          <w:color w:val="808080"/>
+          <w:sz w:val="19"/>
+          <w:szCs w:val="19"/>
+          <w:lang w:val="en-US"/>
+        </w:rPr>
+        <w:t>.</w:t>
+      </w:r>
+      <w:r>
+        <w:rPr>
+          <w:rFonts w:ascii="Consolas" w:hAnsi="Consolas" w:cs="Consolas"/>
+          <w:color w:val="000000"/>
+          <w:sz w:val="19"/>
+          <w:szCs w:val="19"/>
+          <w:lang w:val="en-US"/>
+        </w:rPr>
+        <w:t>[</w:t>
+      </w:r>
+      <w:proofErr w:type="spellStart"/>
+      <w:r>
+        <w:rPr>
+          <w:rFonts w:ascii="Consolas" w:hAnsi="Consolas" w:cs="Consolas"/>
+          <w:color w:val="000000"/>
+          <w:sz w:val="19"/>
+          <w:szCs w:val="19"/>
+          <w:lang w:val="en-US"/>
+        </w:rPr>
+        <w:t>tbl_dispo</w:t>
+      </w:r>
+      <w:proofErr w:type="spellEnd"/>
+      <w:r>
+        <w:rPr>
+          <w:rFonts w:ascii="Consolas" w:hAnsi="Consolas" w:cs="Consolas"/>
+          <w:color w:val="000000"/>
+          <w:sz w:val="19"/>
+          <w:szCs w:val="19"/>
+          <w:lang w:val="en-US"/>
+        </w:rPr>
+        <w:t xml:space="preserve">] </w:t>
+      </w:r>
+      <w:r>
+        <w:rPr>
+          <w:rFonts w:ascii="Consolas" w:hAnsi="Consolas" w:cs="Consolas"/>
+          <w:color w:val="0000FF"/>
+          <w:sz w:val="19"/>
+          <w:szCs w:val="19"/>
+          <w:lang w:val="en-US"/>
+        </w:rPr>
+        <w:t>where</w:t>
+      </w:r>
+      <w:r>
+        <w:rPr>
+          <w:rFonts w:ascii="Consolas" w:hAnsi="Consolas" w:cs="Consolas"/>
+          <w:color w:val="000000"/>
+          <w:sz w:val="19"/>
+          <w:szCs w:val="19"/>
+          <w:lang w:val="en-US"/>
+        </w:rPr>
+        <w:t xml:space="preserve"> </w:t>
+      </w:r>
+      <w:proofErr w:type="spellStart"/>
+      <w:r>
+        <w:rPr>
+          <w:rFonts w:ascii="Consolas" w:hAnsi="Consolas" w:cs="Consolas"/>
+          <w:color w:val="000000"/>
+          <w:sz w:val="19"/>
+          <w:szCs w:val="19"/>
+          <w:lang w:val="en-US"/>
+        </w:rPr>
+        <w:t>start_time</w:t>
+      </w:r>
+      <w:proofErr w:type="spellEnd"/>
+      <w:r>
+        <w:rPr>
+          <w:rFonts w:ascii="Consolas" w:hAnsi="Consolas" w:cs="Consolas"/>
+          <w:color w:val="000000"/>
+          <w:sz w:val="19"/>
+          <w:szCs w:val="19"/>
+          <w:lang w:val="en-US"/>
+        </w:rPr>
+        <w:t xml:space="preserve"> </w:t>
+      </w:r>
+      <w:r>
+        <w:rPr>
+          <w:rFonts w:ascii="Consolas" w:hAnsi="Consolas" w:cs="Consolas"/>
+          <w:color w:val="808080"/>
+          <w:sz w:val="19"/>
+          <w:szCs w:val="19"/>
+          <w:lang w:val="en-US"/>
+        </w:rPr>
+        <w:t>&gt;</w:t>
+      </w:r>
+      <w:r>
+        <w:rPr>
+          <w:rFonts w:ascii="Consolas" w:hAnsi="Consolas" w:cs="Consolas"/>
+          <w:color w:val="000000"/>
+          <w:sz w:val="19"/>
+          <w:szCs w:val="19"/>
+          <w:lang w:val="en-US"/>
+        </w:rPr>
+        <w:t xml:space="preserve"> 2023</w:t>
+      </w:r>
+      <w:r>
+        <w:rPr>
+          <w:rFonts w:ascii="Consolas" w:hAnsi="Consolas" w:cs="Consolas"/>
+          <w:color w:val="808080"/>
+          <w:sz w:val="19"/>
+          <w:szCs w:val="19"/>
+          <w:lang w:val="en-US"/>
+        </w:rPr>
+        <w:t>-</w:t>
+      </w:r>
+      <w:r>
+        <w:rPr>
+          <w:rFonts w:ascii="Consolas" w:hAnsi="Consolas" w:cs="Consolas"/>
+          <w:color w:val="000000"/>
+          <w:sz w:val="19"/>
+          <w:szCs w:val="19"/>
+          <w:lang w:val="en-US"/>
+        </w:rPr>
+        <w:t>08</w:t>
+      </w:r>
+      <w:r>
+        <w:rPr>
+          <w:rFonts w:ascii="Consolas" w:hAnsi="Consolas" w:cs="Consolas"/>
+          <w:color w:val="808080"/>
+          <w:sz w:val="19"/>
+          <w:szCs w:val="19"/>
+          <w:lang w:val="en-US"/>
+        </w:rPr>
+        <w:t>-</w:t>
+      </w:r>
+      <w:r>
+        <w:rPr>
+          <w:rFonts w:ascii="Consolas" w:hAnsi="Consolas" w:cs="Consolas"/>
+          <w:color w:val="000000"/>
+          <w:sz w:val="19"/>
+          <w:szCs w:val="19"/>
+          <w:lang w:val="en-US"/>
+        </w:rPr>
+        <w:t xml:space="preserve">01 </w:t>
+      </w:r>
+      <w:r>
+        <w:rPr>
+          <w:rFonts w:ascii="Consolas" w:hAnsi="Consolas" w:cs="Consolas"/>
+          <w:color w:val="0000FF"/>
+          <w:sz w:val="19"/>
+          <w:szCs w:val="19"/>
+          <w:lang w:val="en-US"/>
+        </w:rPr>
+        <w:t>order</w:t>
+      </w:r>
+      <w:r>
+        <w:rPr>
+          <w:rFonts w:ascii="Consolas" w:hAnsi="Consolas" w:cs="Consolas"/>
+          <w:color w:val="000000"/>
+          <w:sz w:val="19"/>
+          <w:szCs w:val="19"/>
+          <w:lang w:val="en-US"/>
+        </w:rPr>
+        <w:t xml:space="preserve"> </w:t>
+      </w:r>
+      <w:r>
+        <w:rPr>
+          <w:rFonts w:ascii="Consolas" w:hAnsi="Consolas" w:cs="Consolas"/>
+          <w:color w:val="0000FF"/>
+          <w:sz w:val="19"/>
+          <w:szCs w:val="19"/>
+          <w:lang w:val="en-US"/>
+        </w:rPr>
+        <w:t>by</w:t>
+      </w:r>
+      <w:r>
+        <w:rPr>
+          <w:rFonts w:ascii="Consolas" w:hAnsi="Consolas" w:cs="Consolas"/>
+          <w:color w:val="000000"/>
+          <w:sz w:val="19"/>
+          <w:szCs w:val="19"/>
+          <w:lang w:val="en-US"/>
+        </w:rPr>
+        <w:t xml:space="preserve"> </w:t>
+      </w:r>
+      <w:proofErr w:type="spellStart"/>
+      <w:r>
+        <w:rPr>
+          <w:rFonts w:ascii="Consolas" w:hAnsi="Consolas" w:cs="Consolas"/>
+          <w:color w:val="000000"/>
+          <w:sz w:val="19"/>
+          <w:szCs w:val="19"/>
+          <w:lang w:val="en-US"/>
+        </w:rPr>
+        <w:t>start_time</w:t>
+      </w:r>
+      <w:proofErr w:type="spellEnd"/>
+      <w:r>
+        <w:rPr>
+          <w:rFonts w:ascii="Consolas" w:hAnsi="Consolas" w:cs="Consolas"/>
+          <w:color w:val="000000"/>
+          <w:sz w:val="19"/>
+          <w:szCs w:val="19"/>
+          <w:lang w:val="en-US"/>
+        </w:rPr>
+        <w:t xml:space="preserve"> </w:t>
+      </w:r>
+      <w:r>
+        <w:rPr>
+          <w:rFonts w:ascii="Consolas" w:hAnsi="Consolas" w:cs="Consolas"/>
+          <w:color w:val="0000FF"/>
+          <w:sz w:val="19"/>
+          <w:szCs w:val="19"/>
+          <w:lang w:val="en-US"/>
+        </w:rPr>
+        <w:t>desc</w:t>
+      </w:r>
+    </w:p>
+    <w:p>
+      <w:pPr>
+        <w:suppressAutoHyphens w:val="0"/>
+        <w:autoSpaceDE w:val="0"/>
+        <w:autoSpaceDN w:val="0"/>
+        <w:adjustRightInd w:val="0"/>
+        <w:spacing w:after="0" w:line="240" w:lineRule="auto"/>
+        <w:rPr>
+          <w:rFonts w:ascii="Consolas" w:hAnsi="Consolas" w:cs="Consolas"/>
+          <w:color w:val="000000"/>
+          <w:sz w:val="19"/>
+          <w:szCs w:val="19"/>
+          <w:lang w:val="en-US"/>
+        </w:rPr>
+      </w:pPr>
+    </w:p>
+    <w:p>
+      <w:pPr>
+        <w:suppressAutoHyphens w:val="0"/>
+        <w:autoSpaceDE w:val="0"/>
+        <w:autoSpaceDN w:val="0"/>
+        <w:adjustRightInd w:val="0"/>
+        <w:spacing w:after="0" w:line="240" w:lineRule="auto"/>
+        <w:rPr>
+          <w:rFonts w:ascii="Consolas" w:hAnsi="Consolas" w:cs="Consolas"/>
+          <w:color w:val="000000"/>
+          <w:sz w:val="19"/>
+          <w:szCs w:val="19"/>
+          <w:lang w:val="en-US"/>
+        </w:rPr>
+      </w:pPr>
+      <w:r>
+        <w:rPr>
+          <w:rFonts w:ascii="Consolas" w:hAnsi="Consolas" w:cs="Consolas"/>
+          <w:color w:val="0000FF"/>
+          <w:sz w:val="19"/>
+          <w:szCs w:val="19"/>
+          <w:lang w:val="en-US"/>
+        </w:rPr>
+        <w:t>SELECT</w:t>
+      </w:r>
+      <w:r>
+        <w:rPr>
+          <w:rFonts w:ascii="Consolas" w:hAnsi="Consolas" w:cs="Consolas"/>
+          <w:color w:val="000000"/>
+          <w:sz w:val="19"/>
+          <w:szCs w:val="19"/>
+          <w:lang w:val="en-US"/>
+        </w:rPr>
+        <w:t xml:space="preserve"> </w:t>
+      </w:r>
+      <w:r>
+        <w:rPr>
+          <w:rFonts w:ascii="Consolas" w:hAnsi="Consolas" w:cs="Consolas"/>
+          <w:color w:val="808080"/>
+          <w:sz w:val="19"/>
+          <w:szCs w:val="19"/>
+          <w:lang w:val="en-US"/>
+        </w:rPr>
+        <w:t>*</w:t>
+      </w:r>
+      <w:r>
+        <w:rPr>
+          <w:rFonts w:ascii="Consolas" w:hAnsi="Consolas" w:cs="Consolas"/>
+          <w:color w:val="000000"/>
+          <w:sz w:val="19"/>
+          <w:szCs w:val="19"/>
+          <w:lang w:val="en-US"/>
+        </w:rPr>
+        <w:t xml:space="preserve"> </w:t>
+      </w:r>
+      <w:r>
+        <w:rPr>
+          <w:rFonts w:ascii="Consolas" w:hAnsi="Consolas" w:cs="Consolas"/>
+          <w:color w:val="0000FF"/>
+          <w:sz w:val="19"/>
+          <w:szCs w:val="19"/>
+          <w:lang w:val="en-US"/>
+        </w:rPr>
+        <w:t>FROM</w:t>
+      </w:r>
+      <w:r>
+        <w:rPr>
+          <w:rFonts w:ascii="Consolas" w:hAnsi="Consolas" w:cs="Consolas"/>
+          <w:color w:val="000000"/>
+          <w:sz w:val="19"/>
+          <w:szCs w:val="19"/>
+          <w:lang w:val="en-US"/>
+        </w:rPr>
+        <w:t xml:space="preserve"> [</w:t>
+      </w:r>
+      <w:proofErr w:type="spellStart"/>
+      <w:r>
+        <w:rPr>
+          <w:rFonts w:ascii="Consolas" w:hAnsi="Consolas" w:cs="Consolas"/>
+          <w:color w:val="000000"/>
+          <w:sz w:val="19"/>
+          <w:szCs w:val="19"/>
+          <w:lang w:val="en-US"/>
+        </w:rPr>
+        <w:t>Rodos_SWB</w:t>
+      </w:r>
+      <w:proofErr w:type="spellEnd"/>
+      <w:r>
+        <w:rPr>
+          <w:rFonts w:ascii="Consolas" w:hAnsi="Consolas" w:cs="Consolas"/>
+          <w:color w:val="000000"/>
+          <w:sz w:val="19"/>
+          <w:szCs w:val="19"/>
+          <w:lang w:val="en-US"/>
+        </w:rPr>
+        <w:t>]</w:t>
+      </w:r>
+      <w:r>
+        <w:rPr>
+          <w:rFonts w:ascii="Consolas" w:hAnsi="Consolas" w:cs="Consolas"/>
+          <w:color w:val="808080"/>
+          <w:sz w:val="19"/>
+          <w:szCs w:val="19"/>
+          <w:lang w:val="en-US"/>
+        </w:rPr>
+        <w:t>.</w:t>
+      </w:r>
+      <w:r>
+        <w:rPr>
+          <w:rFonts w:ascii="Consolas" w:hAnsi="Consolas" w:cs="Consolas"/>
+          <w:color w:val="000000"/>
+          <w:sz w:val="19"/>
+          <w:szCs w:val="19"/>
+          <w:lang w:val="en-US"/>
+        </w:rPr>
+        <w:t>[</w:t>
+      </w:r>
+      <w:proofErr w:type="spellStart"/>
+      <w:r>
+        <w:rPr>
+          <w:rFonts w:ascii="Consolas" w:hAnsi="Consolas" w:cs="Consolas"/>
+          <w:color w:val="000000"/>
+          <w:sz w:val="19"/>
+          <w:szCs w:val="19"/>
+          <w:lang w:val="en-US"/>
+        </w:rPr>
+        <w:t>dbo</w:t>
+      </w:r>
+      <w:proofErr w:type="spellEnd"/>
+      <w:r>
+        <w:rPr>
+          <w:rFonts w:ascii="Consolas" w:hAnsi="Consolas" w:cs="Consolas"/>
+          <w:color w:val="000000"/>
+          <w:sz w:val="19"/>
+          <w:szCs w:val="19"/>
+          <w:lang w:val="en-US"/>
+        </w:rPr>
+        <w:t>]</w:t>
+      </w:r>
+      <w:r>
+        <w:rPr>
+          <w:rFonts w:ascii="Consolas" w:hAnsi="Consolas" w:cs="Consolas"/>
+          <w:color w:val="808080"/>
+          <w:sz w:val="19"/>
+          <w:szCs w:val="19"/>
+          <w:lang w:val="en-US"/>
+        </w:rPr>
+        <w:t>.</w:t>
+      </w:r>
+      <w:r>
+        <w:rPr>
+          <w:rFonts w:ascii="Consolas" w:hAnsi="Consolas" w:cs="Consolas"/>
+          <w:color w:val="000000"/>
+          <w:sz w:val="19"/>
+          <w:szCs w:val="19"/>
+          <w:lang w:val="en-US"/>
+        </w:rPr>
+        <w:t>[</w:t>
+      </w:r>
+      <w:proofErr w:type="spellStart"/>
+      <w:r>
+        <w:rPr>
+          <w:rFonts w:ascii="Consolas" w:hAnsi="Consolas" w:cs="Consolas"/>
+          <w:color w:val="000000"/>
+          <w:sz w:val="19"/>
+          <w:szCs w:val="19"/>
+          <w:lang w:val="en-US"/>
+        </w:rPr>
+        <w:t>tbl_dispo</w:t>
+      </w:r>
+      <w:proofErr w:type="spellEnd"/>
+      <w:r>
+        <w:rPr>
+          <w:rFonts w:ascii="Consolas" w:hAnsi="Consolas" w:cs="Consolas"/>
+          <w:color w:val="000000"/>
+          <w:sz w:val="19"/>
+          <w:szCs w:val="19"/>
+          <w:lang w:val="en-US"/>
+        </w:rPr>
+        <w:t xml:space="preserve">] </w:t>
+      </w:r>
+      <w:r>
+        <w:rPr>
+          <w:rFonts w:ascii="Consolas" w:hAnsi="Consolas" w:cs="Consolas"/>
+          <w:color w:val="0000FF"/>
+          <w:sz w:val="19"/>
+          <w:szCs w:val="19"/>
+          <w:lang w:val="en-US"/>
+        </w:rPr>
+        <w:t>where</w:t>
+      </w:r>
+      <w:r>
+        <w:rPr>
+          <w:rFonts w:ascii="Consolas" w:hAnsi="Consolas" w:cs="Consolas"/>
+          <w:color w:val="000000"/>
+          <w:sz w:val="19"/>
+          <w:szCs w:val="19"/>
+          <w:lang w:val="en-US"/>
+        </w:rPr>
+        <w:t xml:space="preserve"> id </w:t>
+      </w:r>
+      <w:r>
+        <w:rPr>
+          <w:rFonts w:ascii="Consolas" w:hAnsi="Consolas" w:cs="Consolas"/>
+          <w:color w:val="808080"/>
+          <w:sz w:val="19"/>
+          <w:szCs w:val="19"/>
+          <w:lang w:val="en-US"/>
+        </w:rPr>
+        <w:t>&gt;</w:t>
+      </w:r>
+      <w:r>
+        <w:rPr>
+          <w:rFonts w:ascii="Consolas" w:hAnsi="Consolas" w:cs="Consolas"/>
+          <w:color w:val="000000"/>
+          <w:sz w:val="19"/>
+          <w:szCs w:val="19"/>
+          <w:lang w:val="en-US"/>
+        </w:rPr>
+        <w:t xml:space="preserve"> 98100 </w:t>
+      </w:r>
+      <w:r>
+        <w:rPr>
+          <w:rFonts w:ascii="Consolas" w:hAnsi="Consolas" w:cs="Consolas"/>
+          <w:color w:val="808080"/>
+          <w:sz w:val="19"/>
+          <w:szCs w:val="19"/>
+          <w:lang w:val="en-US"/>
+        </w:rPr>
+        <w:t>and</w:t>
+      </w:r>
+      <w:r>
+        <w:rPr>
+          <w:rFonts w:ascii="Consolas" w:hAnsi="Consolas" w:cs="Consolas"/>
+          <w:color w:val="000000"/>
+          <w:sz w:val="19"/>
+          <w:szCs w:val="19"/>
+          <w:lang w:val="en-US"/>
+        </w:rPr>
+        <w:t xml:space="preserve"> id </w:t>
+      </w:r>
+      <w:r>
+        <w:rPr>
+          <w:rFonts w:ascii="Consolas" w:hAnsi="Consolas" w:cs="Consolas"/>
+          <w:color w:val="808080"/>
+          <w:sz w:val="19"/>
+          <w:szCs w:val="19"/>
+          <w:lang w:val="en-US"/>
+        </w:rPr>
+        <w:t>&lt;</w:t>
+      </w:r>
+      <w:r>
+        <w:rPr>
+          <w:rFonts w:ascii="Consolas" w:hAnsi="Consolas" w:cs="Consolas"/>
+          <w:color w:val="000000"/>
+          <w:sz w:val="19"/>
+          <w:szCs w:val="19"/>
+          <w:lang w:val="en-US"/>
+        </w:rPr>
+        <w:t xml:space="preserve"> 98300 </w:t>
+      </w:r>
+      <w:r>
+        <w:rPr>
+          <w:rFonts w:ascii="Consolas" w:hAnsi="Consolas" w:cs="Consolas"/>
+          <w:color w:val="0000FF"/>
+          <w:sz w:val="19"/>
+          <w:szCs w:val="19"/>
+          <w:lang w:val="en-US"/>
+        </w:rPr>
+        <w:t>order</w:t>
+      </w:r>
+      <w:r>
+        <w:rPr>
+          <w:rFonts w:ascii="Consolas" w:hAnsi="Consolas" w:cs="Consolas"/>
+          <w:color w:val="000000"/>
+          <w:sz w:val="19"/>
+          <w:szCs w:val="19"/>
+          <w:lang w:val="en-US"/>
+        </w:rPr>
+        <w:t xml:space="preserve"> </w:t>
+      </w:r>
+      <w:r>
+        <w:rPr>
+          <w:rFonts w:ascii="Consolas" w:hAnsi="Consolas" w:cs="Consolas"/>
+          <w:color w:val="0000FF"/>
+          <w:sz w:val="19"/>
+          <w:szCs w:val="19"/>
+          <w:lang w:val="en-US"/>
+        </w:rPr>
+        <w:t>by</w:t>
+      </w:r>
+      <w:r>
+        <w:rPr>
+          <w:rFonts w:ascii="Consolas" w:hAnsi="Consolas" w:cs="Consolas"/>
+          <w:color w:val="000000"/>
+          <w:sz w:val="19"/>
+          <w:szCs w:val="19"/>
+          <w:lang w:val="en-US"/>
+        </w:rPr>
+        <w:t xml:space="preserve"> </w:t>
+      </w:r>
+      <w:proofErr w:type="spellStart"/>
+      <w:r>
+        <w:rPr>
+          <w:rFonts w:ascii="Consolas" w:hAnsi="Consolas" w:cs="Consolas"/>
+          <w:color w:val="000000"/>
+          <w:sz w:val="19"/>
+          <w:szCs w:val="19"/>
+          <w:lang w:val="en-US"/>
+        </w:rPr>
+        <w:t>start_time</w:t>
+      </w:r>
+      <w:proofErr w:type="spellEnd"/>
+      <w:r>
+        <w:rPr>
+          <w:rFonts w:ascii="Consolas" w:hAnsi="Consolas" w:cs="Consolas"/>
+          <w:color w:val="000000"/>
+          <w:sz w:val="19"/>
+          <w:szCs w:val="19"/>
+          <w:lang w:val="en-US"/>
+        </w:rPr>
+        <w:t xml:space="preserve"> </w:t>
+      </w:r>
+      <w:r>
+        <w:rPr>
+          <w:rFonts w:ascii="Consolas" w:hAnsi="Consolas" w:cs="Consolas"/>
+          <w:color w:val="0000FF"/>
+          <w:sz w:val="19"/>
+          <w:szCs w:val="19"/>
+          <w:lang w:val="en-US"/>
+        </w:rPr>
+        <w:t>desc</w:t>
+      </w:r>
+    </w:p>
+    <w:p>
+      <w:pPr>
+        <w:suppressAutoHyphens w:val="0"/>
+        <w:autoSpaceDE w:val="0"/>
+        <w:autoSpaceDN w:val="0"/>
+        <w:adjustRightInd w:val="0"/>
+        <w:spacing w:after="0" w:line="240" w:lineRule="auto"/>
+        <w:rPr>
+          <w:rFonts w:ascii="Consolas" w:hAnsi="Consolas" w:cs="Consolas"/>
+          <w:color w:val="000000"/>
+          <w:sz w:val="19"/>
+          <w:szCs w:val="19"/>
+          <w:lang w:val="en-US"/>
+        </w:rPr>
+      </w:pPr>
+    </w:p>
+    <w:p>
+      <w:pPr>
+        <w:suppressAutoHyphens w:val="0"/>
+        <w:autoSpaceDE w:val="0"/>
+        <w:autoSpaceDN w:val="0"/>
+        <w:adjustRightInd w:val="0"/>
+        <w:spacing w:after="0" w:line="240" w:lineRule="auto"/>
+        <w:rPr>
+          <w:rFonts w:ascii="Consolas" w:hAnsi="Consolas" w:cs="Consolas"/>
+          <w:color w:val="000000"/>
+          <w:sz w:val="19"/>
+          <w:szCs w:val="19"/>
+          <w:lang w:val="en-US"/>
+        </w:rPr>
+      </w:pPr>
+      <w:r>
+        <w:rPr>
+          <w:rFonts w:ascii="Consolas" w:hAnsi="Consolas" w:cs="Consolas"/>
+          <w:color w:val="FF00FF"/>
+          <w:sz w:val="19"/>
+          <w:szCs w:val="19"/>
+          <w:lang w:val="en-US"/>
+        </w:rPr>
+        <w:t>update</w:t>
+      </w:r>
+      <w:r>
+        <w:rPr>
+          <w:rFonts w:ascii="Consolas" w:hAnsi="Consolas" w:cs="Consolas"/>
+          <w:color w:val="000000"/>
+          <w:sz w:val="19"/>
+          <w:szCs w:val="19"/>
+          <w:lang w:val="en-US"/>
+        </w:rPr>
+        <w:t xml:space="preserve"> [</w:t>
+      </w:r>
+      <w:proofErr w:type="spellStart"/>
+      <w:r>
+        <w:rPr>
+          <w:rFonts w:ascii="Consolas" w:hAnsi="Consolas" w:cs="Consolas"/>
+          <w:color w:val="000000"/>
+          <w:sz w:val="19"/>
+          <w:szCs w:val="19"/>
+          <w:lang w:val="en-US"/>
+        </w:rPr>
+        <w:t>Rodos_SWB</w:t>
+      </w:r>
+      <w:proofErr w:type="spellEnd"/>
+      <w:r>
+        <w:rPr>
+          <w:rFonts w:ascii="Consolas" w:hAnsi="Consolas" w:cs="Consolas"/>
+          <w:color w:val="000000"/>
+          <w:sz w:val="19"/>
+          <w:szCs w:val="19"/>
+          <w:lang w:val="en-US"/>
+        </w:rPr>
+        <w:t>]</w:t>
+      </w:r>
+      <w:r>
+        <w:rPr>
+          <w:rFonts w:ascii="Consolas" w:hAnsi="Consolas" w:cs="Consolas"/>
+          <w:color w:val="808080"/>
+          <w:sz w:val="19"/>
+          <w:szCs w:val="19"/>
+          <w:lang w:val="en-US"/>
+        </w:rPr>
+        <w:t>.</w:t>
+      </w:r>
+      <w:r>
+        <w:rPr>
+          <w:rFonts w:ascii="Consolas" w:hAnsi="Consolas" w:cs="Consolas"/>
+          <w:color w:val="000000"/>
+          <w:sz w:val="19"/>
+          <w:szCs w:val="19"/>
+          <w:lang w:val="en-US"/>
+        </w:rPr>
+        <w:t>[</w:t>
+      </w:r>
+      <w:proofErr w:type="spellStart"/>
+      <w:r>
+        <w:rPr>
+          <w:rFonts w:ascii="Consolas" w:hAnsi="Consolas" w:cs="Consolas"/>
+          <w:color w:val="000000"/>
+          <w:sz w:val="19"/>
+          <w:szCs w:val="19"/>
+          <w:lang w:val="en-US"/>
+        </w:rPr>
+        <w:t>dbo</w:t>
+      </w:r>
+      <w:proofErr w:type="spellEnd"/>
+      <w:r>
+        <w:rPr>
+          <w:rFonts w:ascii="Consolas" w:hAnsi="Consolas" w:cs="Consolas"/>
+          <w:color w:val="000000"/>
+          <w:sz w:val="19"/>
+          <w:szCs w:val="19"/>
+          <w:lang w:val="en-US"/>
+        </w:rPr>
+        <w:t>]</w:t>
+      </w:r>
+      <w:r>
+        <w:rPr>
+          <w:rFonts w:ascii="Consolas" w:hAnsi="Consolas" w:cs="Consolas"/>
+          <w:color w:val="808080"/>
+          <w:sz w:val="19"/>
+          <w:szCs w:val="19"/>
+          <w:lang w:val="en-US"/>
+        </w:rPr>
+        <w:t>.</w:t>
+      </w:r>
+      <w:r>
+        <w:rPr>
+          <w:rFonts w:ascii="Consolas" w:hAnsi="Consolas" w:cs="Consolas"/>
+          <w:color w:val="000000"/>
+          <w:sz w:val="19"/>
+          <w:szCs w:val="19"/>
+          <w:lang w:val="en-US"/>
+        </w:rPr>
+        <w:t>[</w:t>
+      </w:r>
+      <w:proofErr w:type="spellStart"/>
+      <w:r>
+        <w:rPr>
+          <w:rFonts w:ascii="Consolas" w:hAnsi="Consolas" w:cs="Consolas"/>
+          <w:color w:val="000000"/>
+          <w:sz w:val="19"/>
+          <w:szCs w:val="19"/>
+          <w:lang w:val="en-US"/>
+        </w:rPr>
+        <w:t>tbl_dispo</w:t>
+      </w:r>
+      <w:proofErr w:type="spellEnd"/>
+      <w:r>
+        <w:rPr>
+          <w:rFonts w:ascii="Consolas" w:hAnsi="Consolas" w:cs="Consolas"/>
+          <w:color w:val="000000"/>
+          <w:sz w:val="19"/>
+          <w:szCs w:val="19"/>
+          <w:lang w:val="en-US"/>
+        </w:rPr>
+        <w:t xml:space="preserve">] </w:t>
+      </w:r>
+      <w:r>
+        <w:rPr>
+          <w:rFonts w:ascii="Consolas" w:hAnsi="Consolas" w:cs="Consolas"/>
+          <w:color w:val="0000FF"/>
+          <w:sz w:val="19"/>
+          <w:szCs w:val="19"/>
+          <w:lang w:val="en-US"/>
+        </w:rPr>
+        <w:t>set</w:t>
+      </w:r>
+      <w:r>
+        <w:rPr>
+          <w:rFonts w:ascii="Consolas" w:hAnsi="Consolas" w:cs="Consolas"/>
+          <w:color w:val="000000"/>
+          <w:sz w:val="19"/>
+          <w:szCs w:val="19"/>
+          <w:lang w:val="en-US"/>
+        </w:rPr>
+        <w:t xml:space="preserve"> </w:t>
+      </w:r>
+      <w:proofErr w:type="spellStart"/>
+      <w:r>
+        <w:rPr>
+          <w:rFonts w:ascii="Consolas" w:hAnsi="Consolas" w:cs="Consolas"/>
+          <w:color w:val="000000"/>
+          <w:sz w:val="19"/>
+          <w:szCs w:val="19"/>
+          <w:lang w:val="en-US"/>
+        </w:rPr>
+        <w:t>start_time</w:t>
+      </w:r>
+      <w:proofErr w:type="spellEnd"/>
+      <w:r>
+        <w:rPr>
+          <w:rFonts w:ascii="Consolas" w:hAnsi="Consolas" w:cs="Consolas"/>
+          <w:color w:val="000000"/>
+          <w:sz w:val="19"/>
+          <w:szCs w:val="19"/>
+          <w:lang w:val="en-US"/>
+        </w:rPr>
+        <w:t xml:space="preserve"> </w:t>
+      </w:r>
+      <w:r>
+        <w:rPr>
+          <w:rFonts w:ascii="Consolas" w:hAnsi="Consolas" w:cs="Consolas"/>
+          <w:color w:val="808080"/>
+          <w:sz w:val="19"/>
+          <w:szCs w:val="19"/>
+          <w:lang w:val="en-US"/>
+        </w:rPr>
+        <w:t>=</w:t>
+      </w:r>
+      <w:r>
+        <w:rPr>
+          <w:rFonts w:ascii="Consolas" w:hAnsi="Consolas" w:cs="Consolas"/>
+          <w:color w:val="000000"/>
+          <w:sz w:val="19"/>
+          <w:szCs w:val="19"/>
+          <w:lang w:val="en-US"/>
+        </w:rPr>
+        <w:t xml:space="preserve"> </w:t>
+      </w:r>
+      <w:r>
+        <w:rPr>
+          <w:rFonts w:ascii="Consolas" w:hAnsi="Consolas" w:cs="Consolas"/>
+          <w:color w:val="FF0000"/>
+          <w:sz w:val="19"/>
+          <w:szCs w:val="19"/>
+          <w:lang w:val="en-US"/>
+        </w:rPr>
+        <w:t>'2023-12-04T17:47:52'</w:t>
+      </w:r>
+      <w:r>
+        <w:rPr>
+          <w:rFonts w:ascii="Consolas" w:hAnsi="Consolas" w:cs="Consolas"/>
+          <w:color w:val="000000"/>
+          <w:sz w:val="19"/>
+          <w:szCs w:val="19"/>
+          <w:lang w:val="en-US"/>
+        </w:rPr>
+        <w:t xml:space="preserve"> </w:t>
+      </w:r>
+      <w:r>
+        <w:rPr>
+          <w:rFonts w:ascii="Consolas" w:hAnsi="Consolas" w:cs="Consolas"/>
+          <w:color w:val="0000FF"/>
+          <w:sz w:val="19"/>
+          <w:szCs w:val="19"/>
+          <w:lang w:val="en-US"/>
+        </w:rPr>
+        <w:t>where</w:t>
+      </w:r>
+      <w:r>
+        <w:rPr>
+          <w:rFonts w:ascii="Consolas" w:hAnsi="Consolas" w:cs="Consolas"/>
+          <w:color w:val="000000"/>
+          <w:sz w:val="19"/>
+          <w:szCs w:val="19"/>
+          <w:lang w:val="en-US"/>
+        </w:rPr>
+        <w:t xml:space="preserve"> id </w:t>
+      </w:r>
+      <w:r>
+        <w:rPr>
+          <w:rFonts w:ascii="Consolas" w:hAnsi="Consolas" w:cs="Consolas"/>
+          <w:color w:val="808080"/>
+          <w:sz w:val="19"/>
+          <w:szCs w:val="19"/>
+          <w:lang w:val="en-US"/>
+        </w:rPr>
+        <w:t>=</w:t>
+      </w:r>
+      <w:r>
+        <w:rPr>
+          <w:rFonts w:ascii="Consolas" w:hAnsi="Consolas" w:cs="Consolas"/>
+          <w:color w:val="000000"/>
+          <w:sz w:val="19"/>
+          <w:szCs w:val="19"/>
+          <w:lang w:val="en-US"/>
+        </w:rPr>
+        <w:t xml:space="preserve"> 98107</w:t>
+      </w:r>
+    </w:p>
+    <w:p>
+      <w:pPr>
+        <w:suppressAutoHyphens w:val="0"/>
+        <w:autoSpaceDE w:val="0"/>
+        <w:autoSpaceDN w:val="0"/>
+        <w:adjustRightInd w:val="0"/>
+        <w:spacing w:after="0" w:line="240" w:lineRule="auto"/>
+        <w:rPr>
+          <w:rFonts w:ascii="Consolas" w:hAnsi="Consolas" w:cs="Consolas"/>
+          <w:color w:val="000000"/>
+          <w:sz w:val="19"/>
+          <w:szCs w:val="19"/>
+          <w:lang w:val="en-US"/>
+        </w:rPr>
+      </w:pPr>
+    </w:p>
+    <w:p>
+      <w:pPr>
+        <w:rPr>
+          <w:lang w:val="en-US"/>
+        </w:rPr>
+      </w:pPr>
+      <w:r>
+        <w:rPr>
+          <w:rFonts w:ascii="Consolas" w:hAnsi="Consolas" w:cs="Consolas"/>
+          <w:color w:val="0000FF"/>
+          <w:sz w:val="19"/>
+          <w:szCs w:val="19"/>
+          <w:lang w:val="en-US"/>
+        </w:rPr>
+        <w:t>SELECT</w:t>
+      </w:r>
+      <w:r>
+        <w:rPr>
+          <w:rFonts w:ascii="Consolas" w:hAnsi="Consolas" w:cs="Consolas"/>
+          <w:color w:val="000000"/>
+          <w:sz w:val="19"/>
+          <w:szCs w:val="19"/>
+          <w:lang w:val="en-US"/>
+        </w:rPr>
+        <w:t xml:space="preserve"> </w:t>
+      </w:r>
+      <w:r>
+        <w:rPr>
+          <w:rFonts w:ascii="Consolas" w:hAnsi="Consolas" w:cs="Consolas"/>
+          <w:color w:val="808080"/>
+          <w:sz w:val="19"/>
+          <w:szCs w:val="19"/>
+          <w:lang w:val="en-US"/>
+        </w:rPr>
+        <w:t>*</w:t>
+      </w:r>
+      <w:r>
+        <w:rPr>
+          <w:rFonts w:ascii="Consolas" w:hAnsi="Consolas" w:cs="Consolas"/>
+          <w:color w:val="000000"/>
+          <w:sz w:val="19"/>
+          <w:szCs w:val="19"/>
+          <w:lang w:val="en-US"/>
+        </w:rPr>
+        <w:t xml:space="preserve"> </w:t>
+      </w:r>
+      <w:r>
+        <w:rPr>
+          <w:rFonts w:ascii="Consolas" w:hAnsi="Consolas" w:cs="Consolas"/>
+          <w:color w:val="0000FF"/>
+          <w:sz w:val="19"/>
+          <w:szCs w:val="19"/>
+          <w:lang w:val="en-US"/>
+        </w:rPr>
+        <w:t>FROM</w:t>
+      </w:r>
+      <w:r>
+        <w:rPr>
+          <w:rFonts w:ascii="Consolas" w:hAnsi="Consolas" w:cs="Consolas"/>
+          <w:color w:val="000000"/>
+          <w:sz w:val="19"/>
+          <w:szCs w:val="19"/>
+          <w:lang w:val="en-US"/>
+        </w:rPr>
+        <w:t xml:space="preserve"> [</w:t>
+      </w:r>
+      <w:proofErr w:type="spellStart"/>
+      <w:r>
+        <w:rPr>
+          <w:rFonts w:ascii="Consolas" w:hAnsi="Consolas" w:cs="Consolas"/>
+          <w:color w:val="000000"/>
+          <w:sz w:val="19"/>
+          <w:szCs w:val="19"/>
+          <w:lang w:val="en-US"/>
+        </w:rPr>
+        <w:t>Rodos_SWB</w:t>
+      </w:r>
+      <w:proofErr w:type="spellEnd"/>
+      <w:r>
+        <w:rPr>
+          <w:rFonts w:ascii="Consolas" w:hAnsi="Consolas" w:cs="Consolas"/>
+          <w:color w:val="000000"/>
+          <w:sz w:val="19"/>
+          <w:szCs w:val="19"/>
+          <w:lang w:val="en-US"/>
+        </w:rPr>
+        <w:t>]</w:t>
+      </w:r>
+      <w:r>
+        <w:rPr>
+          <w:rFonts w:ascii="Consolas" w:hAnsi="Consolas" w:cs="Consolas"/>
+          <w:color w:val="808080"/>
+          <w:sz w:val="19"/>
+          <w:szCs w:val="19"/>
+          <w:lang w:val="en-US"/>
+        </w:rPr>
+        <w:t>.</w:t>
+      </w:r>
+      <w:r>
+        <w:rPr>
+          <w:rFonts w:ascii="Consolas" w:hAnsi="Consolas" w:cs="Consolas"/>
+          <w:color w:val="000000"/>
+          <w:sz w:val="19"/>
+          <w:szCs w:val="19"/>
+          <w:lang w:val="en-US"/>
+        </w:rPr>
+        <w:t>[</w:t>
+      </w:r>
+      <w:proofErr w:type="spellStart"/>
+      <w:r>
+        <w:rPr>
+          <w:rFonts w:ascii="Consolas" w:hAnsi="Consolas" w:cs="Consolas"/>
+          <w:color w:val="000000"/>
+          <w:sz w:val="19"/>
+          <w:szCs w:val="19"/>
+          <w:lang w:val="en-US"/>
+        </w:rPr>
+        <w:t>dbo</w:t>
+      </w:r>
+      <w:proofErr w:type="spellEnd"/>
+      <w:r>
+        <w:rPr>
+          <w:rFonts w:ascii="Consolas" w:hAnsi="Consolas" w:cs="Consolas"/>
+          <w:color w:val="000000"/>
+          <w:sz w:val="19"/>
+          <w:szCs w:val="19"/>
+          <w:lang w:val="en-US"/>
+        </w:rPr>
+        <w:t>]</w:t>
+      </w:r>
+      <w:r>
+        <w:rPr>
+          <w:rFonts w:ascii="Consolas" w:hAnsi="Consolas" w:cs="Consolas"/>
+          <w:color w:val="808080"/>
+          <w:sz w:val="19"/>
+          <w:szCs w:val="19"/>
+          <w:lang w:val="en-US"/>
+        </w:rPr>
+        <w:t>.</w:t>
+      </w:r>
+      <w:r>
+        <w:rPr>
+          <w:rFonts w:ascii="Consolas" w:hAnsi="Consolas" w:cs="Consolas"/>
+          <w:color w:val="000000"/>
+          <w:sz w:val="19"/>
+          <w:szCs w:val="19"/>
+          <w:lang w:val="en-US"/>
+        </w:rPr>
+        <w:t>[</w:t>
+      </w:r>
+      <w:proofErr w:type="spellStart"/>
+      <w:r>
+        <w:rPr>
+          <w:rFonts w:ascii="Consolas" w:hAnsi="Consolas" w:cs="Consolas"/>
+          <w:color w:val="000000"/>
+          <w:sz w:val="19"/>
+          <w:szCs w:val="19"/>
+          <w:lang w:val="en-US"/>
+        </w:rPr>
+        <w:t>tbl_dispo</w:t>
+      </w:r>
+      <w:proofErr w:type="spellEnd"/>
+      <w:r>
+        <w:rPr>
+          <w:rFonts w:ascii="Consolas" w:hAnsi="Consolas" w:cs="Consolas"/>
+          <w:color w:val="000000"/>
+          <w:sz w:val="19"/>
+          <w:szCs w:val="19"/>
+          <w:lang w:val="en-US"/>
+        </w:rPr>
+        <w:t xml:space="preserve">] </w:t>
+      </w:r>
+      <w:r>
+        <w:rPr>
+          <w:rFonts w:ascii="Consolas" w:hAnsi="Consolas" w:cs="Consolas"/>
+          <w:color w:val="0000FF"/>
+          <w:sz w:val="19"/>
+          <w:szCs w:val="19"/>
+          <w:lang w:val="en-US"/>
+        </w:rPr>
+        <w:t>where</w:t>
+      </w:r>
+      <w:r>
+        <w:rPr>
+          <w:rFonts w:ascii="Consolas" w:hAnsi="Consolas" w:cs="Consolas"/>
+          <w:color w:val="000000"/>
+          <w:sz w:val="19"/>
+          <w:szCs w:val="19"/>
+          <w:lang w:val="en-US"/>
+        </w:rPr>
+        <w:t xml:space="preserve"> id </w:t>
+      </w:r>
+      <w:r>
+        <w:rPr>
+          <w:rFonts w:ascii="Consolas" w:hAnsi="Consolas" w:cs="Consolas"/>
+          <w:color w:val="808080"/>
+          <w:sz w:val="19"/>
+          <w:szCs w:val="19"/>
+          <w:lang w:val="en-US"/>
+        </w:rPr>
+        <w:t>=</w:t>
+      </w:r>
+      <w:r>
+        <w:rPr>
+          <w:rFonts w:ascii="Consolas" w:hAnsi="Consolas" w:cs="Consolas"/>
+          <w:color w:val="000000"/>
+          <w:sz w:val="19"/>
+          <w:szCs w:val="19"/>
+          <w:lang w:val="en-US"/>
+        </w:rPr>
+        <w:t xml:space="preserve"> 98107</w:t>
+      </w:r>
     </w:p>
     <w:p>
       <w:pPr>
@@ -8602,137 +10454,52 @@
     </w:p>
     <w:p>
       <w:pPr>
-        <w:rPr>
-          <w:lang w:val="en-US"/>
-        </w:rPr>
-      </w:pPr>
-    </w:p>
-    <w:p>
-      <w:pPr>
-        <w:rPr>
-          <w:lang w:val="en-US"/>
-        </w:rPr>
-      </w:pPr>
-    </w:p>
-    <w:p>
-      <w:pPr>
-        <w:rPr>
-          <w:lang w:val="en-US"/>
-        </w:rPr>
-      </w:pPr>
-    </w:p>
-    <w:p>
-      <w:pPr>
-        <w:rPr>
-          <w:lang w:val="en-US"/>
-        </w:rPr>
-      </w:pPr>
-    </w:p>
-    <w:p>
-      <w:pPr>
-        <w:rPr>
-          <w:lang w:val="en-US"/>
-        </w:rPr>
-      </w:pPr>
-    </w:p>
-    <w:p>
-      <w:pPr>
-        <w:rPr>
-          <w:lang w:val="en-US"/>
-        </w:rPr>
-      </w:pPr>
-    </w:p>
-    <w:p>
-      <w:pPr>
-        <w:rPr>
-          <w:lang w:val="en-US"/>
-        </w:rPr>
-      </w:pPr>
-    </w:p>
-    <w:p>
-      <w:pPr>
-        <w:rPr>
-          <w:lang w:val="en-US"/>
-        </w:rPr>
-      </w:pPr>
-    </w:p>
-    <w:p>
-      <w:pPr>
-        <w:rPr>
-          <w:lang w:val="en-US"/>
-        </w:rPr>
-      </w:pPr>
-    </w:p>
-    <w:p>
-      <w:pPr>
-        <w:rPr>
-          <w:lang w:val="en-US"/>
-        </w:rPr>
-      </w:pPr>
-    </w:p>
-    <w:p>
-      <w:pPr>
-        <w:rPr>
-          <w:lang w:val="en-US"/>
-        </w:rPr>
-      </w:pPr>
-    </w:p>
-    <w:p>
-      <w:pPr>
-        <w:rPr>
-          <w:lang w:val="en-US"/>
-        </w:rPr>
-      </w:pPr>
-    </w:p>
-    <w:p>
-      <w:pPr>
-        <w:rPr>
-          <w:lang w:val="en-US"/>
-        </w:rPr>
-      </w:pPr>
-    </w:p>
-    <w:p>
-      <w:pPr>
-        <w:rPr>
-          <w:lang w:val="en-US"/>
-        </w:rPr>
-      </w:pPr>
-    </w:p>
-    <w:p>
-      <w:pPr>
-        <w:rPr>
-          <w:lang w:val="en-US"/>
-        </w:rPr>
-      </w:pPr>
-    </w:p>
-    <w:p>
-      <w:pPr>
-        <w:rPr>
-          <w:lang w:val="en-US"/>
-        </w:rPr>
-      </w:pPr>
-    </w:p>
-    <w:p>
-      <w:pPr>
-        <w:rPr>
-          <w:lang w:val="en-US"/>
-        </w:rPr>
-      </w:pPr>
-    </w:p>
-    <w:p>
-      <w:pPr>
-        <w:rPr>
-          <w:lang w:val="en-US"/>
-        </w:rPr>
-      </w:pPr>
-    </w:p>
-    <w:p>
-      <w:pPr>
-        <w:rPr>
-          <w:lang w:val="en-US"/>
-        </w:rPr>
-      </w:pPr>
-    </w:p>
+        <w:pStyle w:val="berschrift1"/>
+      </w:pPr>
+      <w:r>
+        <w:t>S</w:t>
+      </w:r>
+      <w:r>
+        <w:t>EMEN ALERSEEV</w:t>
+      </w:r>
+    </w:p>
+    <w:p>
+      <w:pPr>
+        <w:pStyle w:val="berschrift2"/>
+      </w:pPr>
+      <w:proofErr w:type="spellStart"/>
+      <w:r>
+        <w:t>Ckeditor</w:t>
+      </w:r>
+      <w:proofErr w:type="spellEnd"/>
+      <w:r>
+        <w:t xml:space="preserve"> 09:00</w:t>
+      </w:r>
+    </w:p>
+    <w:p>
+      <w:r>
+        <w:t>Video 2, 04:30</w:t>
+      </w:r>
+    </w:p>
+    <w:p/>
+    <w:p/>
+    <w:p/>
+    <w:p/>
+    <w:p/>
+    <w:p/>
+    <w:p/>
+    <w:p/>
+    <w:p/>
+    <w:p/>
+    <w:p/>
+    <w:p/>
+    <w:p/>
+    <w:p/>
+    <w:p/>
+    <w:p/>
+    <w:p/>
+    <w:p/>
+    <w:p/>
     <w:p>
       <w:pPr>
         <w:pStyle w:val="berschrift1"/>
@@ -8910,6 +10677,7 @@
                   <w:b/>
                   <w:bCs/>
                 </w:rPr>
+                <w:lastRenderedPageBreak/>
                 <w:fldChar w:fldCharType="end"/>
               </w:r>
               <w:r>
@@ -8928,51 +10696,77 @@
                 <w:rPr>
                   <w:lang w:val="en-US"/>
                 </w:rPr>
-                <w:t xml:space="preserve">x: </w:t>
+                <w:t>x: https://tpverstak.ru/flex-cheatsheet/?ysclid=lpqnku4t4h541014792</w:t>
               </w:r>
-              <w:r>
+            </w:p>
+            <w:p>
+              <w:pPr>
                 <w:rPr>
                   <w:lang w:val="en-US"/>
                 </w:rPr>
-                <w:t>https://tpverstak.ru/flex-cheatsheet/?ysclid=lpqnku4t4h541014792</w:t>
-              </w:r>
-            </w:p>
-            <w:p>
-              <w:hyperlink r:id="rId97" w:history="1">
+              </w:pPr>
+              <w:hyperlink r:id="rId101" w:history="1">
                 <w:r>
                   <w:rPr>
                     <w:rStyle w:val="Hyperlink"/>
+                    <w:lang w:val="en-US"/>
                   </w:rPr>
                   <w:t>https://www.svgrepo.com/svg/501805/admin</w:t>
                 </w:r>
               </w:hyperlink>
             </w:p>
             <w:p>
-              <w:hyperlink r:id="rId98" w:history="1">
+              <w:pPr>
+                <w:rPr>
+                  <w:lang w:val="en-US"/>
+                </w:rPr>
+              </w:pPr>
+              <w:hyperlink r:id="rId102" w:history="1">
                 <w:r>
                   <w:rPr>
                     <w:rStyle w:val="Hyperlink"/>
+                    <w:lang w:val="en-US"/>
                   </w:rPr>
                   <w:t>https://www.svgrepo.com/svg/507772/logout</w:t>
                 </w:r>
               </w:hyperlink>
             </w:p>
             <w:p>
-              <w:hyperlink r:id="rId99" w:history="1">
+              <w:pPr>
+                <w:rPr>
+                  <w:lang w:val="en-US"/>
+                </w:rPr>
+              </w:pPr>
+              <w:hyperlink r:id="rId103" w:history="1">
                 <w:r>
                   <w:rPr>
                     <w:rStyle w:val="Hyperlink"/>
+                    <w:lang w:val="en-US"/>
                   </w:rPr>
                   <w:t>https://www.svgrepo.com/vectors/burger/</w:t>
                 </w:r>
               </w:hyperlink>
             </w:p>
             <w:p>
+              <w:pPr>
+                <w:rPr>
+                  <w:lang w:val="en-US"/>
+                </w:rPr>
+              </w:pPr>
               <w:r>
+                <w:rPr>
+                  <w:lang w:val="en-US"/>
+                </w:rPr>
                 <w:t>https://www.svgrepo.com/svg/532362/user</w:t>
               </w:r>
             </w:p>
-            <w:p/>
+            <w:p>
+              <w:pPr>
+                <w:rPr>
+                  <w:lang w:val="en-US"/>
+                </w:rPr>
+              </w:pPr>
+            </w:p>
             <w:p/>
           </w:sdtContent>
         </w:sdt>
@@ -8989,7 +10783,6 @@
         <w:pStyle w:val="berschrift1"/>
       </w:pPr>
       <w:r>
-        <w:lastRenderedPageBreak/>
         <w:t>--------------------------------------------------</w:t>
       </w:r>
       <w:r>
@@ -9131,7 +10924,7 @@
                     <pic:cNvPicPr/>
                   </pic:nvPicPr>
                   <pic:blipFill>
-                    <a:blip r:embed="rId100"/>
+                    <a:blip r:embed="rId104"/>
                     <a:stretch>
                       <a:fillRect/>
                     </a:stretch>
@@ -9440,6 +11233,7 @@
         <w:ind w:left="709"/>
       </w:pPr>
       <w:r>
+        <w:lastRenderedPageBreak/>
         <w:t>@media (min-</w:t>
       </w:r>
       <w:proofErr w:type="spellStart"/>
@@ -9920,10 +11714,44 @@
     </w:p>
     <w:p>
       <w:pPr>
-        <w:rPr>
-          <w:lang w:val="en-US"/>
-        </w:rPr>
-      </w:pPr>
+        <w:pStyle w:val="berschrift3"/>
+        <w:rPr>
+          <w:lang w:val="en-US"/>
+        </w:rPr>
+      </w:pPr>
+      <w:r>
+        <w:rPr>
+          <w:lang w:val="en-US"/>
+        </w:rPr>
+        <w:t xml:space="preserve">Bundle config </w:t>
+      </w:r>
+      <w:proofErr w:type="spellStart"/>
+      <w:r>
+        <w:rPr>
+          <w:lang w:val="en-US"/>
+        </w:rPr>
+        <w:t>fuer</w:t>
+      </w:r>
+      <w:proofErr w:type="spellEnd"/>
+      <w:r>
+        <w:rPr>
+          <w:lang w:val="en-US"/>
+        </w:rPr>
+        <w:t xml:space="preserve"> JavaScript-Files</w:t>
+      </w:r>
+    </w:p>
+    <w:p>
+      <w:pPr>
+        <w:rPr>
+          <w:lang w:val="en-US"/>
+        </w:rPr>
+      </w:pPr>
+      <w:r>
+        <w:rPr>
+          <w:lang w:val="en-US"/>
+        </w:rPr>
+        <w:t>Semen Alekseev, Video 3,  ~ 0:17</w:t>
+      </w:r>
     </w:p>
     <w:p>
       <w:pPr>
@@ -10007,7 +11835,7 @@
           <w:lang w:val="en-US"/>
         </w:rPr>
       </w:pPr>
-      <w:hyperlink r:id="rId101" w:history="1">
+      <w:hyperlink r:id="rId105" w:history="1">
         <w:r>
           <w:rPr>
             <w:rStyle w:val="Hyperlink"/>
@@ -10174,7 +12002,7 @@
                     <pic:cNvPicPr/>
                   </pic:nvPicPr>
                   <pic:blipFill>
-                    <a:blip r:embed="rId102"/>
+                    <a:blip r:embed="rId106"/>
                     <a:stretch>
                       <a:fillRect/>
                     </a:stretch>
@@ -10217,7 +12045,7 @@
                     <pic:cNvPicPr/>
                   </pic:nvPicPr>
                   <pic:blipFill>
-                    <a:blip r:embed="rId103"/>
+                    <a:blip r:embed="rId107"/>
                     <a:stretch>
                       <a:fillRect/>
                     </a:stretch>
@@ -10659,7 +12487,6 @@
           <w:sz w:val="19"/>
           <w:szCs w:val="19"/>
         </w:rPr>
-        <w:lastRenderedPageBreak/>
         <w:t>&lt;</w:t>
       </w:r>
       <w:r>
@@ -13076,6 +14903,7 @@
   </w:style>
   <w:style w:type="character" w:styleId="Hyperlink">
     <w:name w:val="Hyperlink"/>
+    <w:uiPriority w:val="99"/>
     <w:rPr>
       <w:color w:val="000080"/>
       <w:u w:val="single"/>
@@ -13264,6 +15092,61 @@
       <w:color w:val="2F5496" w:themeColor="accent1" w:themeShade="BF"/>
       <w:sz w:val="24"/>
     </w:rPr>
+  </w:style>
+  <w:style w:type="paragraph" w:styleId="Inhaltsverzeichnisberschrift">
+    <w:name w:val="TOC Heading"/>
+    <w:basedOn w:val="berschrift1"/>
+    <w:next w:val="Standard"/>
+    <w:uiPriority w:val="39"/>
+    <w:unhideWhenUsed/>
+    <w:qFormat/>
+    <w:rsid w:val="00842157"/>
+    <w:pPr>
+      <w:suppressAutoHyphens w:val="0"/>
+      <w:spacing w:after="0"/>
+      <w:outlineLvl w:val="9"/>
+    </w:pPr>
+    <w:rPr>
+      <w:lang w:eastAsia="de-DE"/>
+    </w:rPr>
+  </w:style>
+  <w:style w:type="paragraph" w:styleId="Verzeichnis2">
+    <w:name w:val="toc 2"/>
+    <w:basedOn w:val="Standard"/>
+    <w:next w:val="Standard"/>
+    <w:autoRedefine/>
+    <w:uiPriority w:val="39"/>
+    <w:unhideWhenUsed/>
+    <w:rsid w:val="00842157"/>
+    <w:pPr>
+      <w:spacing w:after="100"/>
+      <w:ind w:left="240"/>
+    </w:pPr>
+  </w:style>
+  <w:style w:type="paragraph" w:styleId="Verzeichnis3">
+    <w:name w:val="toc 3"/>
+    <w:basedOn w:val="Standard"/>
+    <w:next w:val="Standard"/>
+    <w:autoRedefine/>
+    <w:uiPriority w:val="39"/>
+    <w:unhideWhenUsed/>
+    <w:rsid w:val="00842157"/>
+    <w:pPr>
+      <w:spacing w:after="100"/>
+      <w:ind w:left="480"/>
+    </w:pPr>
+  </w:style>
+  <w:style w:type="paragraph" w:styleId="Verzeichnis1">
+    <w:name w:val="toc 1"/>
+    <w:basedOn w:val="Standard"/>
+    <w:next w:val="Standard"/>
+    <w:autoRedefine/>
+    <w:uiPriority w:val="39"/>
+    <w:unhideWhenUsed/>
+    <w:rsid w:val="00842157"/>
+    <w:pPr>
+      <w:spacing w:after="100"/>
+    </w:pPr>
   </w:style>
 </w:styles>
 </file>

</xml_diff>

<commit_message>
Add entities User, UsersGroup and Department in the domain model
</commit_message>
<xml_diff>
--- a/_DOCUMENTATION_MaterialStatusMVC_DRAFT.docx
+++ b/_DOCUMENTATION_MaterialStatusMVC_DRAFT.docx
@@ -257,8 +257,13 @@
     </w:p>
     <w:p>
       <w:proofErr w:type="spellStart"/>
-      <w:r>
-        <w:t>Microsoft.VisualStudio.Web.CodeGeneration.Design</w:t>
+      <w:proofErr w:type="gramStart"/>
+      <w:r>
+        <w:t>Microsoft.VisualStudio.Web.CodeGeneration</w:t>
+      </w:r>
+      <w:proofErr w:type="gramEnd"/>
+      <w:r>
+        <w:t>.Design</w:t>
       </w:r>
       <w:proofErr w:type="spellEnd"/>
     </w:p>
@@ -317,6 +322,7 @@
         </w:rPr>
       </w:pPr>
       <w:proofErr w:type="spellStart"/>
+      <w:proofErr w:type="gramStart"/>
       <w:r>
         <w:rPr>
           <w:lang w:val="en-US"/>
@@ -324,6 +330,7 @@
         <w:t>Microsoft.Extensions.Logging.Debug</w:t>
       </w:r>
       <w:proofErr w:type="spellEnd"/>
+      <w:proofErr w:type="gramEnd"/>
     </w:p>
     <w:p>
       <w:pPr>
@@ -342,6 +349,7 @@
         <w:t xml:space="preserve">Debug output logger provider implementation for </w:t>
       </w:r>
       <w:proofErr w:type="spellStart"/>
+      <w:proofErr w:type="gramStart"/>
       <w:r>
         <w:rPr>
           <w:i/>
@@ -351,6 +359,7 @@
         <w:t>Microsoft.Extensions.Logging</w:t>
       </w:r>
       <w:proofErr w:type="spellEnd"/>
+      <w:proofErr w:type="gramEnd"/>
       <w:r>
         <w:rPr>
           <w:i/>
@@ -360,6 +369,7 @@
         <w:t xml:space="preserve">. This logger logs messages to a debugger monitor by writing messages with </w:t>
       </w:r>
       <w:proofErr w:type="spellStart"/>
+      <w:proofErr w:type="gramStart"/>
       <w:r>
         <w:rPr>
           <w:i/>
@@ -369,6 +379,7 @@
         <w:t>System.Diagnostics.Debug.WriteLine</w:t>
       </w:r>
       <w:proofErr w:type="spellEnd"/>
+      <w:proofErr w:type="gramEnd"/>
       <w:r>
         <w:rPr>
           <w:i/>
@@ -459,6 +470,7 @@
         </w:rPr>
       </w:pPr>
       <w:proofErr w:type="spellStart"/>
+      <w:proofErr w:type="gramStart"/>
       <w:r>
         <w:rPr>
           <w:lang w:val="en-US"/>
@@ -466,6 +478,7 @@
         <w:t>Microsoft.EntityFrameworkCore.SqlServer</w:t>
       </w:r>
       <w:proofErr w:type="spellEnd"/>
+      <w:proofErr w:type="gramEnd"/>
     </w:p>
     <w:p>
       <w:pPr>
@@ -499,6 +512,7 @@
         </w:rPr>
       </w:pPr>
       <w:proofErr w:type="spellStart"/>
+      <w:proofErr w:type="gramStart"/>
       <w:r>
         <w:rPr>
           <w:lang w:val="en-US"/>
@@ -506,6 +520,7 @@
         <w:t>Microsoft.EntityFrameworkCore.Design</w:t>
       </w:r>
       <w:proofErr w:type="spellEnd"/>
+      <w:proofErr w:type="gramEnd"/>
     </w:p>
     <w:p>
       <w:pPr>
@@ -528,6 +543,7 @@
         </w:rPr>
       </w:pPr>
       <w:proofErr w:type="spellStart"/>
+      <w:proofErr w:type="gramStart"/>
       <w:r>
         <w:rPr>
           <w:lang w:val="en-US"/>
@@ -535,6 +551,7 @@
         <w:t>Microsoft.AspNetCore.Identity.EntityFrameworkCore</w:t>
       </w:r>
       <w:proofErr w:type="spellEnd"/>
+      <w:proofErr w:type="gramEnd"/>
     </w:p>
     <w:p>
       <w:pPr>
@@ -2391,6 +2408,7 @@
       </w:pPr>
       <w:hyperlink r:id="rId38" w:tgtFrame="_blank" w:history="1">
         <w:bookmarkStart w:id="5" w:name="_Toc144813554"/>
+        <w:proofErr w:type="gramStart"/>
         <w:r>
           <w:rPr>
             <w:rStyle w:val="Hyperlink"/>
@@ -2409,6 +2427,7 @@
           <w:t>Compiler</w:t>
         </w:r>
         <w:bookmarkEnd w:id="5"/>
+        <w:proofErr w:type="gramEnd"/>
       </w:hyperlink>
     </w:p>
     <w:p>
@@ -2715,6 +2734,7 @@
       <w:pPr>
         <w:pStyle w:val="berschrift2"/>
       </w:pPr>
+      <w:proofErr w:type="gramStart"/>
       <w:r>
         <w:t>.</w:t>
       </w:r>
@@ -2723,6 +2743,7 @@
         <w:t>gitignore</w:t>
       </w:r>
       <w:proofErr w:type="spellEnd"/>
+      <w:proofErr w:type="gramEnd"/>
     </w:p>
     <w:p>
       <w:hyperlink r:id="rId43" w:history="1">
@@ -3420,6 +3441,7 @@
         <w:t>Model „</w:t>
       </w:r>
       <w:proofErr w:type="spellStart"/>
+      <w:proofErr w:type="gramStart"/>
       <w:r>
         <w:rPr>
           <w:highlight w:val="darkGray"/>
@@ -3435,6 +3457,7 @@
         </w:rPr>
         <w:t>“</w:t>
       </w:r>
+      <w:proofErr w:type="gramEnd"/>
       <w:r>
         <w:rPr>
           <w:lang w:val="en-US"/>
@@ -3453,14 +3476,28 @@
         <w:rPr>
           <w:lang w:val="en-US"/>
         </w:rPr>
-        <w:t xml:space="preserve">                                          ;</w:t>
+        <w:t xml:space="preserve">                                          </w:t>
+      </w:r>
+      <w:proofErr w:type="gramStart"/>
+      <w:r>
+        <w:rPr>
+          <w:lang w:val="en-US"/>
+        </w:rPr>
+        <w:t>;</w:t>
       </w:r>
       <w:proofErr w:type="spellStart"/>
       <w:r>
         <w:rPr>
           <w:lang w:val="en-US"/>
         </w:rPr>
-        <w:t>l.kgbfvdcxsazBB</w:t>
+        <w:t>l</w:t>
+      </w:r>
+      <w:proofErr w:type="gramEnd"/>
+      <w:r>
+        <w:rPr>
+          <w:lang w:val="en-US"/>
+        </w:rPr>
+        <w:t>.kgbfvdcxsazBB</w:t>
       </w:r>
       <w:proofErr w:type="spellEnd"/>
       <w:r>
@@ -3933,8 +3970,16 @@
         <w:rPr>
           <w:lang w:val="en-GB"/>
         </w:rPr>
-        <w:t>Test–launch ok</w:t>
-      </w:r>
+        <w:t xml:space="preserve">Test–launch </w:t>
+      </w:r>
+      <w:proofErr w:type="gramStart"/>
+      <w:r>
+        <w:rPr>
+          <w:lang w:val="en-GB"/>
+        </w:rPr>
+        <w:t>ok</w:t>
+      </w:r>
+      <w:proofErr w:type="gramEnd"/>
     </w:p>
     <w:p>
       <w:pPr>
@@ -4236,8 +4281,16 @@
         <w:rPr>
           <w:lang w:val="en-US"/>
         </w:rPr>
-        <w:t>Icons für Silo, Ampel,  10.11.2023</w:t>
-      </w:r>
+        <w:t>Icons für Silo, Ampel</w:t>
+      </w:r>
+      <w:proofErr w:type="gramStart"/>
+      <w:r>
+        <w:rPr>
+          <w:lang w:val="en-US"/>
+        </w:rPr>
+        <w:t>,  10.11.2023</w:t>
+      </w:r>
+      <w:proofErr w:type="gramEnd"/>
     </w:p>
     <w:p>
       <w:pPr>
@@ -4266,15 +4319,26 @@
           <w:u w:val="none"/>
           <w:lang w:val="en-US"/>
         </w:rPr>
-        <w:t>24/7 service</w:t>
-      </w:r>
+        <w:t xml:space="preserve">24/7 </w:t>
+      </w:r>
+      <w:proofErr w:type="gramStart"/>
       <w:r>
         <w:rPr>
           <w:rStyle w:val="Hyperlink"/>
+          <w:color w:val="000000"/>
+          <w:u w:val="none"/>
+          <w:lang w:val="en-US"/>
+        </w:rPr>
+        <w:t>service</w:t>
+      </w:r>
+      <w:r>
+        <w:rPr>
+          <w:rStyle w:val="Hyperlink"/>
           <w:lang w:val="en-US"/>
         </w:rPr>
         <w:t xml:space="preserve">  https://www.cleanpng.com/png-logo-brand-font-24-7-service-4168185/</w:t>
       </w:r>
+      <w:proofErr w:type="gramEnd"/>
     </w:p>
     <w:p>
       <w:pPr>
@@ -4454,7 +4518,21 @@
         <w:rPr>
           <w:lang w:val="en-US"/>
         </w:rPr>
-        <w:t>-linear-gradient(90deg, #f5680a,#f2e42c,#22e01f);</w:t>
+        <w:t>-linear-</w:t>
+      </w:r>
+      <w:proofErr w:type="gramStart"/>
+      <w:r>
+        <w:rPr>
+          <w:lang w:val="en-US"/>
+        </w:rPr>
+        <w:t>gradient(</w:t>
+      </w:r>
+      <w:proofErr w:type="gramEnd"/>
+      <w:r>
+        <w:rPr>
+          <w:lang w:val="en-US"/>
+        </w:rPr>
+        <w:t>90deg, #f5680a,#f2e42c,#22e01f);</w:t>
       </w:r>
     </w:p>
     <w:p>
@@ -4480,7 +4558,21 @@
         <w:rPr>
           <w:lang w:val="en-US"/>
         </w:rPr>
-        <w:t xml:space="preserve"> background: linear-gradient(90deg, #f5680a,#f2e42c,#22e01f);/       </w:t>
+        <w:t xml:space="preserve"> background: linear-</w:t>
+      </w:r>
+      <w:proofErr w:type="gramStart"/>
+      <w:r>
+        <w:rPr>
+          <w:lang w:val="en-US"/>
+        </w:rPr>
+        <w:t>gradient(</w:t>
+      </w:r>
+      <w:proofErr w:type="gramEnd"/>
+      <w:r>
+        <w:rPr>
+          <w:lang w:val="en-US"/>
+        </w:rPr>
+        <w:t xml:space="preserve">90deg, #f5680a,#f2e42c,#22e01f);/       </w:t>
       </w:r>
     </w:p>
     <w:p>
@@ -4561,8 +4653,16 @@
         <w:rPr>
           <w:lang w:val="en-US"/>
         </w:rPr>
-        <w:t>font „Bangers“</w:t>
-      </w:r>
+        <w:t>font „</w:t>
+      </w:r>
+      <w:proofErr w:type="gramStart"/>
+      <w:r>
+        <w:rPr>
+          <w:lang w:val="en-US"/>
+        </w:rPr>
+        <w:t>Bangers“</w:t>
+      </w:r>
+      <w:proofErr w:type="gramEnd"/>
     </w:p>
     <w:p>
       <w:pPr>
@@ -4636,13 +4736,27 @@
         <w:rPr>
           <w:lang w:val="en-US"/>
         </w:rPr>
-        <w:t xml:space="preserve"> -  </w:t>
-      </w:r>
-      <w:r>
-        <w:rPr>
-          <w:lang w:val="en-US"/>
-        </w:rPr>
-        <w:t xml:space="preserve">login </w:t>
+        <w:t xml:space="preserve"> </w:t>
+      </w:r>
+      <w:proofErr w:type="gramStart"/>
+      <w:r>
+        <w:rPr>
+          <w:lang w:val="en-US"/>
+        </w:rPr>
+        <w:t xml:space="preserve">-  </w:t>
+      </w:r>
+      <w:r>
+        <w:rPr>
+          <w:lang w:val="en-US"/>
+        </w:rPr>
+        <w:t>login</w:t>
+      </w:r>
+      <w:proofErr w:type="gramEnd"/>
+      <w:r>
+        <w:rPr>
+          <w:lang w:val="en-US"/>
+        </w:rPr>
+        <w:t xml:space="preserve"> </w:t>
       </w:r>
       <w:r>
         <w:rPr>
@@ -5424,7 +5538,15 @@
     <w:p/>
     <w:p>
       <w:r>
-        <w:t>Dann jedes Block implementieren</w:t>
+        <w:t xml:space="preserve">Dann </w:t>
+      </w:r>
+      <w:proofErr w:type="gramStart"/>
+      <w:r>
+        <w:t>jedes Block</w:t>
+      </w:r>
+      <w:proofErr w:type="gramEnd"/>
+      <w:r>
+        <w:t xml:space="preserve"> implementieren</w:t>
       </w:r>
     </w:p>
     <w:p>
@@ -5435,9 +5557,11 @@
           <w:numId w:val="2"/>
         </w:numPr>
       </w:pPr>
+      <w:proofErr w:type="gramStart"/>
       <w:r>
         <w:t>Linkes Block</w:t>
       </w:r>
+      <w:proofErr w:type="gramEnd"/>
     </w:p>
     <w:p>
       <w:pPr>
@@ -6394,8 +6518,13 @@
         </w:numPr>
       </w:pPr>
       <w:r>
-        <w:t>Kontakt: als 2 Blöcke neben einander</w:t>
-      </w:r>
+        <w:t xml:space="preserve">Kontakt: als 2 Blöcke </w:t>
+      </w:r>
+      <w:proofErr w:type="gramStart"/>
+      <w:r>
+        <w:t>neben einander</w:t>
+      </w:r>
+      <w:proofErr w:type="gramEnd"/>
     </w:p>
     <w:p>
       <w:pPr>
@@ -6442,7 +6571,15 @@
         </w:drawing>
       </w:r>
       <w:r>
-        <w:t xml:space="preserve">  Gw3PR*!Sup4ik</w:t>
+        <w:t xml:space="preserve">  Gw3PR</w:t>
+      </w:r>
+      <w:proofErr w:type="gramStart"/>
+      <w:r>
+        <w:t>*!Sup</w:t>
+      </w:r>
+      <w:proofErr w:type="gramEnd"/>
+      <w:r>
+        <w:t>4ik</w:t>
       </w:r>
     </w:p>
     <w:p>
@@ -6604,7 +6741,15 @@
     </w:p>
     <w:p>
       <w:r>
-        <w:t>“Das Urheberrecht muss nicht angemeldet oder beantragt werden. Es entsteht quasi automatisch mit der Schaffung des Werkes. Hier besteht der große Unterschied zu Patenten und Marken, die beim Deutschen Patent- und Markenamt angemeldet oder eingetragen werden müssen. Es gibt kein Urheberrechtsregister. Das Werk muss auch nicht veröffentlicht sein. Dementsprechend ist der Entwurf eines Bildes oder das Manuskript eines Buches ebenso urheberrechtlich geschützt wie ein veröffentlichter Bestseller.“</w:t>
+        <w:t xml:space="preserve">“Das Urheberrecht muss nicht angemeldet oder beantragt werden. Es </w:t>
+      </w:r>
+      <w:proofErr w:type="gramStart"/>
+      <w:r>
+        <w:t>entsteht quasi</w:t>
+      </w:r>
+      <w:proofErr w:type="gramEnd"/>
+      <w:r>
+        <w:t xml:space="preserve"> automatisch mit der Schaffung des Werkes. Hier besteht der große Unterschied zu Patenten und Marken, die beim Deutschen Patent- und Markenamt angemeldet oder eingetragen werden müssen. Es gibt kein Urheberrechtsregister. Das Werk muss auch nicht veröffentlicht sein. Dementsprechend ist der Entwurf eines Bildes oder das Manuskript eines Buches ebenso urheberrechtlich geschützt wie ein veröffentlichter Bestseller.“</w:t>
       </w:r>
     </w:p>
     <w:p>
@@ -6903,8 +7048,16 @@
         <w:rPr>
           <w:lang w:val="en-US"/>
         </w:rPr>
-        <w:t>"Add html for footer"</w:t>
-      </w:r>
+        <w:t xml:space="preserve">"Add html for </w:t>
+      </w:r>
+      <w:proofErr w:type="gramStart"/>
+      <w:r>
+        <w:rPr>
+          <w:lang w:val="en-US"/>
+        </w:rPr>
+        <w:t>footer"</w:t>
+      </w:r>
+      <w:proofErr w:type="gramEnd"/>
     </w:p>
     <w:p>
       <w:pPr>
@@ -7151,106 +7304,9 @@
           <w:szCs w:val="18"/>
           <w:lang w:val="en-US"/>
         </w:rPr>
-        <w:t>Add "Shared"-folder in "Views"-folder and move partial files to it</w:t>
-      </w:r>
-    </w:p>
-    <w:p>
-      <w:pPr>
-        <w:rPr>
-          <w:lang w:val="en-US"/>
-        </w:rPr>
-      </w:pPr>
-      <w:r>
-        <w:rPr>
-          <w:lang w:val="en-US"/>
-        </w:rPr>
-        <w:tab/>
-      </w:r>
-    </w:p>
-    <w:p>
-      <w:pPr>
-        <w:pStyle w:val="berschrift5"/>
-        <w:rPr>
-          <w:lang w:val="en-US"/>
-        </w:rPr>
-      </w:pPr>
-      <w:r>
-        <w:rPr>
-          <w:highlight w:val="yellow"/>
-          <w:lang w:val="en-US"/>
-        </w:rPr>
-        <w:t>@</w:t>
-      </w:r>
-      <w:r>
-        <w:rPr>
-          <w:lang w:val="en-US"/>
-        </w:rPr>
-        <w:t>Html.Partial("NavigationElementsPartial")</w:t>
-      </w:r>
-    </w:p>
-    <w:p>
-      <w:pPr>
-        <w:ind w:firstLine="708"/>
-        <w:rPr>
-          <w:lang w:val="en-US"/>
-        </w:rPr>
-      </w:pPr>
-      <w:r>
-        <w:rPr>
-          <w:lang w:val="en-US"/>
-        </w:rPr>
-        <w:t xml:space="preserve">Test </w:t>
-      </w:r>
-      <w:r>
-        <w:rPr>
-          <w:lang w:val="en-US"/>
-        </w:rPr>
-        <w:sym w:font="Wingdings" w:char="F0E0"/>
-      </w:r>
-      <w:r>
-        <w:rPr>
-          <w:lang w:val="en-US"/>
-        </w:rPr>
-        <w:t xml:space="preserve"> </w:t>
-      </w:r>
-      <w:r>
-        <w:rPr>
-          <w:lang w:val="en-US"/>
-        </w:rPr>
-        <w:t xml:space="preserve">ok </w:t>
-      </w:r>
-    </w:p>
-    <w:p>
-      <w:pPr>
-        <w:ind w:firstLine="708"/>
-        <w:rPr>
-          <w:lang w:val="en-US"/>
-        </w:rPr>
-      </w:pPr>
-      <w:r>
-        <w:rPr>
-          <w:lang w:val="en-US"/>
-        </w:rPr>
-        <w:t>C</w:t>
-      </w:r>
-      <w:r>
-        <w:rPr>
-          <w:lang w:val="en-US"/>
-        </w:rPr>
-        <w:t>ommit</w:t>
-      </w:r>
-      <w:r>
-        <w:rPr>
-          <w:lang w:val="en-US"/>
-        </w:rPr>
-        <w:t xml:space="preserve">  </w:t>
-      </w:r>
-      <w:r>
-        <w:rPr>
-          <w:lang w:val="en-US"/>
-        </w:rPr>
-        <w:t>“</w:t>
-      </w:r>
+        <w:t xml:space="preserve">Add "Shared"-folder in "Views"-folder and move partial files to </w:t>
+      </w:r>
+      <w:proofErr w:type="gramStart"/>
       <w:r>
         <w:rPr>
           <w:rFonts w:ascii="Lucida Console" w:hAnsi="Lucida Console" w:cs="Lucida Console"/>
@@ -7258,6 +7314,116 @@
           <w:szCs w:val="18"/>
           <w:lang w:val="en-US"/>
         </w:rPr>
+        <w:t>it</w:t>
+      </w:r>
+      <w:proofErr w:type="gramEnd"/>
+    </w:p>
+    <w:p>
+      <w:pPr>
+        <w:rPr>
+          <w:lang w:val="en-US"/>
+        </w:rPr>
+      </w:pPr>
+      <w:r>
+        <w:rPr>
+          <w:lang w:val="en-US"/>
+        </w:rPr>
+        <w:tab/>
+      </w:r>
+    </w:p>
+    <w:p>
+      <w:pPr>
+        <w:pStyle w:val="berschrift5"/>
+        <w:rPr>
+          <w:lang w:val="en-US"/>
+        </w:rPr>
+      </w:pPr>
+      <w:r>
+        <w:rPr>
+          <w:highlight w:val="yellow"/>
+          <w:lang w:val="en-US"/>
+        </w:rPr>
+        <w:t>@</w:t>
+      </w:r>
+      <w:r>
+        <w:rPr>
+          <w:lang w:val="en-US"/>
+        </w:rPr>
+        <w:t>Html.Partial("NavigationElementsPartial")</w:t>
+      </w:r>
+    </w:p>
+    <w:p>
+      <w:pPr>
+        <w:ind w:firstLine="708"/>
+        <w:rPr>
+          <w:lang w:val="en-US"/>
+        </w:rPr>
+      </w:pPr>
+      <w:r>
+        <w:rPr>
+          <w:lang w:val="en-US"/>
+        </w:rPr>
+        <w:t xml:space="preserve">Test </w:t>
+      </w:r>
+      <w:r>
+        <w:rPr>
+          <w:lang w:val="en-US"/>
+        </w:rPr>
+        <w:sym w:font="Wingdings" w:char="F0E0"/>
+      </w:r>
+      <w:r>
+        <w:rPr>
+          <w:lang w:val="en-US"/>
+        </w:rPr>
+        <w:t xml:space="preserve"> </w:t>
+      </w:r>
+      <w:r>
+        <w:rPr>
+          <w:lang w:val="en-US"/>
+        </w:rPr>
+        <w:t xml:space="preserve">ok </w:t>
+      </w:r>
+    </w:p>
+    <w:p>
+      <w:pPr>
+        <w:ind w:firstLine="708"/>
+        <w:rPr>
+          <w:lang w:val="en-US"/>
+        </w:rPr>
+      </w:pPr>
+      <w:proofErr w:type="gramStart"/>
+      <w:r>
+        <w:rPr>
+          <w:lang w:val="en-US"/>
+        </w:rPr>
+        <w:t>C</w:t>
+      </w:r>
+      <w:r>
+        <w:rPr>
+          <w:lang w:val="en-US"/>
+        </w:rPr>
+        <w:t>ommit</w:t>
+      </w:r>
+      <w:r>
+        <w:rPr>
+          <w:lang w:val="en-US"/>
+        </w:rPr>
+        <w:t xml:space="preserve">  </w:t>
+      </w:r>
+      <w:r>
+        <w:rPr>
+          <w:lang w:val="en-US"/>
+        </w:rPr>
+        <w:t>“</w:t>
+      </w:r>
+      <w:proofErr w:type="gramEnd"/>
+      <w:r>
+        <w:rPr>
+          <w:rFonts w:ascii="Lucida Console" w:hAnsi="Lucida Console" w:cs="Lucida Console"/>
+          <w:sz w:val="18"/>
+          <w:szCs w:val="18"/>
+          <w:lang w:val="en-US"/>
+        </w:rPr>
         <w:t>Separate navigation elements in header for main page</w:t>
       </w:r>
       <w:r>
@@ -7278,8 +7444,16 @@
         <w:rPr>
           <w:lang w:val="en-US"/>
         </w:rPr>
-        <w:t>Pull to the remote repository</w:t>
-      </w:r>
+        <w:t xml:space="preserve">Pull to the remote </w:t>
+      </w:r>
+      <w:proofErr w:type="gramStart"/>
+      <w:r>
+        <w:rPr>
+          <w:lang w:val="en-US"/>
+        </w:rPr>
+        <w:t>repository</w:t>
+      </w:r>
+      <w:proofErr w:type="gramEnd"/>
     </w:p>
     <w:p>
       <w:pPr>
@@ -7968,6 +8142,7 @@
         <w:br/>
       </w:r>
       <w:proofErr w:type="spellStart"/>
+      <w:proofErr w:type="gramStart"/>
       <w:r>
         <w:rPr>
           <w:i/>
@@ -7976,6 +8151,7 @@
         <w:t>compilerconfig.json</w:t>
       </w:r>
       <w:proofErr w:type="spellEnd"/>
+      <w:proofErr w:type="gramEnd"/>
       <w:r>
         <w:rPr>
           <w:i/>
@@ -8013,6 +8189,7 @@
         <w:t xml:space="preserve"> </w:t>
       </w:r>
       <w:proofErr w:type="spellStart"/>
+      <w:proofErr w:type="gramStart"/>
       <w:r>
         <w:rPr>
           <w:i/>
@@ -8038,6 +8215,7 @@
         <w:t>json</w:t>
       </w:r>
       <w:proofErr w:type="spellEnd"/>
+      <w:proofErr w:type="gramEnd"/>
       <w:r>
         <w:rPr>
           <w:i/>
@@ -8181,6 +8359,7 @@
         <w:lastRenderedPageBreak/>
         <w:t xml:space="preserve">Die Datei </w:t>
       </w:r>
+      <w:proofErr w:type="gramStart"/>
       <w:r>
         <w:rPr>
           <w:rFonts w:ascii="Consolas" w:hAnsi="Consolas" w:cs="Consolas"/>
@@ -8191,7 +8370,11 @@
         <w:t>style.css</w:t>
       </w:r>
       <w:r>
-        <w:t xml:space="preserve">  löschen und das Projekt neu kompilieren</w:t>
+        <w:t xml:space="preserve">  löschen</w:t>
+      </w:r>
+      <w:proofErr w:type="gramEnd"/>
+      <w:r>
+        <w:t xml:space="preserve"> und das Projekt neu kompilieren</w:t>
       </w:r>
       <w:r>
         <w:t xml:space="preserve">, dann </w:t>
@@ -8372,12 +8555,17 @@
         <w:t xml:space="preserve"> </w:t>
       </w:r>
       <w:proofErr w:type="spellStart"/>
+      <w:proofErr w:type="gramStart"/>
       <w:r>
         <w:t>woff</w:t>
       </w:r>
       <w:proofErr w:type="spellEnd"/>
       <w:r>
-        <w:t xml:space="preserve"> :  </w:t>
+        <w:t xml:space="preserve"> :</w:t>
+      </w:r>
+      <w:proofErr w:type="gramEnd"/>
+      <w:r>
+        <w:t xml:space="preserve">  </w:t>
       </w:r>
       <w:r>
         <w:t>https://www.fontsquirrel.com/tools/webfont-generator</w:t>
@@ -8391,10 +8579,12 @@
         <w:t xml:space="preserve">Variablen in </w:t>
       </w:r>
       <w:proofErr w:type="spellStart"/>
+      <w:proofErr w:type="gramStart"/>
       <w:r>
         <w:t>variables.scss</w:t>
       </w:r>
       <w:proofErr w:type="spellEnd"/>
+      <w:proofErr w:type="gramEnd"/>
       <w:r>
         <w:t xml:space="preserve"> definieren</w:t>
       </w:r>
@@ -8423,10 +8613,12 @@
         <w:t xml:space="preserve">n </w:t>
       </w:r>
       <w:proofErr w:type="spellStart"/>
+      <w:proofErr w:type="gramStart"/>
       <w:r>
         <w:t>main.scss</w:t>
       </w:r>
       <w:proofErr w:type="spellEnd"/>
+      <w:proofErr w:type="gramEnd"/>
       <w:r>
         <w:t xml:space="preserve"> verknüpfen</w:t>
       </w:r>
@@ -8629,8 +8821,16 @@
         <w:rPr>
           <w:lang w:val="en-US"/>
         </w:rPr>
-        <w:t>, pw test</w:t>
-      </w:r>
+        <w:t xml:space="preserve">, pw </w:t>
+      </w:r>
+      <w:proofErr w:type="gramStart"/>
+      <w:r>
+        <w:rPr>
+          <w:lang w:val="en-US"/>
+        </w:rPr>
+        <w:t>test</w:t>
+      </w:r>
+      <w:proofErr w:type="gramEnd"/>
     </w:p>
     <w:p>
       <w:pPr>
@@ -9145,12 +9345,21 @@
           <w:lang w:val="en-US"/>
         </w:rPr>
       </w:pPr>
+      <w:proofErr w:type="gramStart"/>
       <w:r>
         <w:rPr>
           <w:color w:val="FF0000"/>
           <w:lang w:val="en-US"/>
         </w:rPr>
-        <w:t>OOOOHHH((((((((((</w:t>
+        <w:t>OOOOHHH(</w:t>
+      </w:r>
+      <w:proofErr w:type="gramEnd"/>
+      <w:r>
+        <w:rPr>
+          <w:color w:val="FF0000"/>
+          <w:lang w:val="en-US"/>
+        </w:rPr>
+        <w:t>(((((((((</w:t>
       </w:r>
     </w:p>
     <w:p>
@@ -9283,6 +9492,7 @@
         <w:t>Rodos_SWB</w:t>
       </w:r>
       <w:proofErr w:type="spellEnd"/>
+      <w:proofErr w:type="gramStart"/>
       <w:r>
         <w:rPr>
           <w:rFonts w:ascii="Consolas" w:hAnsi="Consolas" w:cs="Consolas"/>
@@ -9314,6 +9524,7 @@
         <w:t>[</w:t>
       </w:r>
       <w:proofErr w:type="spellStart"/>
+      <w:proofErr w:type="gramEnd"/>
       <w:r>
         <w:rPr>
           <w:rFonts w:ascii="Consolas" w:hAnsi="Consolas" w:cs="Consolas"/>
@@ -9655,6 +9866,7 @@
         <w:t>Rodos_SWB</w:t>
       </w:r>
       <w:proofErr w:type="spellEnd"/>
+      <w:proofErr w:type="gramStart"/>
       <w:r>
         <w:rPr>
           <w:rFonts w:ascii="Consolas" w:hAnsi="Consolas" w:cs="Consolas"/>
@@ -9686,6 +9898,7 @@
         <w:t>[</w:t>
       </w:r>
       <w:proofErr w:type="spellStart"/>
+      <w:proofErr w:type="gramEnd"/>
       <w:r>
         <w:rPr>
           <w:rFonts w:ascii="Consolas" w:hAnsi="Consolas" w:cs="Consolas"/>
@@ -9965,6 +10178,7 @@
         <w:t>Rodos_SWB</w:t>
       </w:r>
       <w:proofErr w:type="spellEnd"/>
+      <w:proofErr w:type="gramStart"/>
       <w:r>
         <w:rPr>
           <w:rFonts w:ascii="Consolas" w:hAnsi="Consolas" w:cs="Consolas"/>
@@ -9996,6 +10210,7 @@
         <w:t>[</w:t>
       </w:r>
       <w:proofErr w:type="spellStart"/>
+      <w:proofErr w:type="gramEnd"/>
       <w:r>
         <w:rPr>
           <w:rFonts w:ascii="Consolas" w:hAnsi="Consolas" w:cs="Consolas"/>
@@ -10276,6 +10491,7 @@
         <w:t>Rodos_SWB</w:t>
       </w:r>
       <w:proofErr w:type="spellEnd"/>
+      <w:proofErr w:type="gramStart"/>
       <w:r>
         <w:rPr>
           <w:rFonts w:ascii="Consolas" w:hAnsi="Consolas" w:cs="Consolas"/>
@@ -10307,6 +10523,7 @@
         <w:t>[</w:t>
       </w:r>
       <w:proofErr w:type="spellStart"/>
+      <w:proofErr w:type="gramEnd"/>
       <w:r>
         <w:rPr>
           <w:rFonts w:ascii="Consolas" w:hAnsi="Consolas" w:cs="Consolas"/>
@@ -10985,6 +11202,7 @@
         </w:rPr>
       </w:pPr>
       <w:proofErr w:type="spellStart"/>
+      <w:proofErr w:type="gramStart"/>
       <w:r>
         <w:rPr>
           <w:lang w:val="en-US"/>
@@ -10992,6 +11210,7 @@
         <w:t>variables.scss</w:t>
       </w:r>
       <w:proofErr w:type="spellEnd"/>
+      <w:proofErr w:type="gramEnd"/>
     </w:p>
     <w:p>
       <w:pPr>
@@ -11018,7 +11237,21 @@
         <w:rPr>
           <w:lang w:val="en-US"/>
         </w:rPr>
-        <w:t>$mobile-width: 320px;</w:t>
+        <w:t>$</w:t>
+      </w:r>
+      <w:proofErr w:type="gramStart"/>
+      <w:r>
+        <w:rPr>
+          <w:lang w:val="en-US"/>
+        </w:rPr>
+        <w:t>mobile-width</w:t>
+      </w:r>
+      <w:proofErr w:type="gramEnd"/>
+      <w:r>
+        <w:rPr>
+          <w:lang w:val="en-US"/>
+        </w:rPr>
+        <w:t>: 320px;</w:t>
       </w:r>
     </w:p>
     <w:p>
@@ -11032,8 +11265,16 @@
         <w:rPr>
           <w:lang w:val="en-US"/>
         </w:rPr>
-        <w:t>$tablet-width: 768px;</w:t>
-      </w:r>
+        <w:t xml:space="preserve">$tablet-width: </w:t>
+      </w:r>
+      <w:proofErr w:type="gramStart"/>
+      <w:r>
+        <w:rPr>
+          <w:lang w:val="en-US"/>
+        </w:rPr>
+        <w:t>768px;</w:t>
+      </w:r>
+      <w:proofErr w:type="gramEnd"/>
     </w:p>
     <w:p>
       <w:pPr>
@@ -11046,8 +11287,16 @@
         <w:rPr>
           <w:lang w:val="en-US"/>
         </w:rPr>
-        <w:t>$desktop-width: 1150px;</w:t>
-      </w:r>
+        <w:t xml:space="preserve">$desktop-width: </w:t>
+      </w:r>
+      <w:proofErr w:type="gramStart"/>
+      <w:r>
+        <w:rPr>
+          <w:lang w:val="en-US"/>
+        </w:rPr>
+        <w:t>1150px;</w:t>
+      </w:r>
+      <w:proofErr w:type="gramEnd"/>
     </w:p>
     <w:p>
       <w:pPr>
@@ -11088,8 +11337,16 @@
         <w:rPr>
           <w:lang w:val="en-US"/>
         </w:rPr>
-        <w:t>: 1.5dppx;</w:t>
-      </w:r>
+        <w:t>: 1.</w:t>
+      </w:r>
+      <w:proofErr w:type="gramStart"/>
+      <w:r>
+        <w:rPr>
+          <w:lang w:val="en-US"/>
+        </w:rPr>
+        <w:t>5dppx;</w:t>
+      </w:r>
+      <w:proofErr w:type="gramEnd"/>
     </w:p>
     <w:p>
       <w:pPr>
@@ -11099,6 +11356,7 @@
         </w:rPr>
       </w:pPr>
       <w:proofErr w:type="spellStart"/>
+      <w:proofErr w:type="gramStart"/>
       <w:r>
         <w:rPr>
           <w:lang w:val="en-US"/>
@@ -11112,6 +11370,7 @@
         <w:t>ain.scss</w:t>
       </w:r>
       <w:proofErr w:type="spellEnd"/>
+      <w:proofErr w:type="gramEnd"/>
       <w:r>
         <w:rPr>
           <w:lang w:val="en-US"/>
@@ -11154,11 +11413,19 @@
         </w:rPr>
         <w:tab/>
       </w:r>
-      <w:r>
-        <w:rPr>
-          <w:lang w:val="en-US"/>
-        </w:rPr>
-        <w:t>.heading {</w:t>
+      <w:proofErr w:type="gramStart"/>
+      <w:r>
+        <w:rPr>
+          <w:lang w:val="en-US"/>
+        </w:rPr>
+        <w:t>.heading</w:t>
+      </w:r>
+      <w:proofErr w:type="gramEnd"/>
+      <w:r>
+        <w:rPr>
+          <w:lang w:val="en-US"/>
+        </w:rPr>
+        <w:t xml:space="preserve"> {</w:t>
       </w:r>
     </w:p>
     <w:p>
@@ -11173,8 +11440,16 @@
         <w:rPr>
           <w:lang w:val="en-US"/>
         </w:rPr>
-        <w:t>font-size: 43px;</w:t>
-      </w:r>
+        <w:t xml:space="preserve">font-size: </w:t>
+      </w:r>
+      <w:proofErr w:type="gramStart"/>
+      <w:r>
+        <w:rPr>
+          <w:lang w:val="en-US"/>
+        </w:rPr>
+        <w:t>43px;</w:t>
+      </w:r>
+      <w:proofErr w:type="gramEnd"/>
     </w:p>
     <w:p>
       <w:pPr>
@@ -11188,8 +11463,16 @@
         <w:rPr>
           <w:lang w:val="en-US"/>
         </w:rPr>
-        <w:t>line-height: 50px;</w:t>
-      </w:r>
+        <w:t xml:space="preserve">line-height: </w:t>
+      </w:r>
+      <w:proofErr w:type="gramStart"/>
+      <w:r>
+        <w:rPr>
+          <w:lang w:val="en-US"/>
+        </w:rPr>
+        <w:t>50px;</w:t>
+      </w:r>
+      <w:proofErr w:type="gramEnd"/>
     </w:p>
     <w:p>
       <w:pPr>
@@ -11267,11 +11550,19 @@
       <w:r>
         <w:tab/>
       </w:r>
-      <w:r>
-        <w:rPr>
-          <w:lang w:val="en-US"/>
-        </w:rPr>
-        <w:t>.heading {</w:t>
+      <w:proofErr w:type="gramStart"/>
+      <w:r>
+        <w:rPr>
+          <w:lang w:val="en-US"/>
+        </w:rPr>
+        <w:t>.heading</w:t>
+      </w:r>
+      <w:proofErr w:type="gramEnd"/>
+      <w:r>
+        <w:rPr>
+          <w:lang w:val="en-US"/>
+        </w:rPr>
+        <w:t xml:space="preserve"> {</w:t>
       </w:r>
     </w:p>
     <w:p>
@@ -11286,8 +11577,16 @@
         <w:rPr>
           <w:lang w:val="en-US"/>
         </w:rPr>
-        <w:t>font-size: 53px;</w:t>
-      </w:r>
+        <w:t xml:space="preserve">font-size: </w:t>
+      </w:r>
+      <w:proofErr w:type="gramStart"/>
+      <w:r>
+        <w:rPr>
+          <w:lang w:val="en-US"/>
+        </w:rPr>
+        <w:t>53px;</w:t>
+      </w:r>
+      <w:proofErr w:type="gramEnd"/>
     </w:p>
     <w:p>
       <w:pPr>
@@ -11301,8 +11600,16 @@
         <w:rPr>
           <w:lang w:val="en-US"/>
         </w:rPr>
-        <w:t>line-height: 57px;</w:t>
-      </w:r>
+        <w:t xml:space="preserve">line-height: </w:t>
+      </w:r>
+      <w:proofErr w:type="gramStart"/>
+      <w:r>
+        <w:rPr>
+          <w:lang w:val="en-US"/>
+        </w:rPr>
+        <w:t>57px;</w:t>
+      </w:r>
+      <w:proofErr w:type="gramEnd"/>
     </w:p>
     <w:p>
       <w:pPr>
@@ -11750,8 +12057,95 @@
         <w:rPr>
           <w:lang w:val="en-US"/>
         </w:rPr>
-        <w:t>Semen Alekseev, Video 3,  ~ 0:17</w:t>
-      </w:r>
+        <w:t xml:space="preserve">Semen Alekseev, Video </w:t>
+      </w:r>
+      <w:proofErr w:type="gramStart"/>
+      <w:r>
+        <w:rPr>
+          <w:lang w:val="en-US"/>
+        </w:rPr>
+        <w:t>3,  ~</w:t>
+      </w:r>
+      <w:proofErr w:type="gramEnd"/>
+      <w:r>
+        <w:rPr>
+          <w:lang w:val="en-US"/>
+        </w:rPr>
+        <w:t xml:space="preserve"> 0:17</w:t>
+      </w:r>
+    </w:p>
+    <w:p>
+      <w:pPr>
+        <w:pStyle w:val="berschrift3"/>
+        <w:rPr>
+          <w:lang w:val="en-US"/>
+        </w:rPr>
+      </w:pPr>
+      <w:r>
+        <w:rPr>
+          <w:lang w:val="en-US"/>
+        </w:rPr>
+        <w:t xml:space="preserve">Domain Model </w:t>
+      </w:r>
+    </w:p>
+    <w:p>
+      <w:pPr>
+        <w:rPr>
+          <w:lang w:val="en-US"/>
+        </w:rPr>
+      </w:pPr>
+      <w:r>
+        <w:rPr>
+          <w:lang w:val="en-US"/>
+        </w:rPr>
+        <w:t xml:space="preserve">Semen Alekseev, Video </w:t>
+      </w:r>
+      <w:proofErr w:type="gramStart"/>
+      <w:r>
+        <w:rPr>
+          <w:lang w:val="en-US"/>
+        </w:rPr>
+        <w:t>3,  ~</w:t>
+      </w:r>
+      <w:proofErr w:type="gramEnd"/>
+      <w:r>
+        <w:rPr>
+          <w:lang w:val="en-US"/>
+        </w:rPr>
+        <w:t xml:space="preserve"> </w:t>
+      </w:r>
+      <w:r>
+        <w:rPr>
+          <w:lang w:val="en-US"/>
+        </w:rPr>
+        <w:t>12</w:t>
+      </w:r>
+      <w:r>
+        <w:rPr>
+          <w:lang w:val="en-US"/>
+        </w:rPr>
+        <w:t>:</w:t>
+      </w:r>
+      <w:r>
+        <w:rPr>
+          <w:lang w:val="en-US"/>
+        </w:rPr>
+        <w:t>30</w:t>
+      </w:r>
+    </w:p>
+    <w:p>
+      <w:pPr>
+        <w:rPr>
+          <w:lang w:val="en-US"/>
+        </w:rPr>
+      </w:pPr>
+    </w:p>
+    <w:p>
+      <w:pPr>
+        <w:rPr>
+          <w:lang w:val="en-US"/>
+        </w:rPr>
+      </w:pPr>
     </w:p>
     <w:p>
       <w:pPr>
@@ -11863,6 +12257,7 @@
         <w:rPr>
           <w:lang w:val="en-US"/>
         </w:rPr>
+        <w:lastRenderedPageBreak/>
         <w:t>Übergang</w:t>
       </w:r>
       <w:proofErr w:type="spellEnd"/>
@@ -12081,6 +12476,7 @@
           <w:lang w:val="en-US"/>
         </w:rPr>
       </w:pPr>
+      <w:proofErr w:type="gramStart"/>
       <w:r>
         <w:rPr>
           <w:rFonts w:ascii="Consolas" w:hAnsi="Consolas" w:cs="Consolas"/>
@@ -12089,7 +12485,18 @@
           <w:szCs w:val="19"/>
           <w:lang w:val="en-US"/>
         </w:rPr>
-        <w:t>.main-filter-buttons</w:t>
+        <w:t>.main</w:t>
+      </w:r>
+      <w:proofErr w:type="gramEnd"/>
+      <w:r>
+        <w:rPr>
+          <w:rFonts w:ascii="Consolas" w:hAnsi="Consolas" w:cs="Consolas"/>
+          <w:color w:val="800000"/>
+          <w:sz w:val="19"/>
+          <w:szCs w:val="19"/>
+          <w:lang w:val="en-US"/>
+        </w:rPr>
+        <w:t>-filter-buttons</w:t>
       </w:r>
       <w:r>
         <w:rPr>
@@ -12147,6 +12554,7 @@
         </w:rPr>
         <w:t xml:space="preserve">: </w:t>
       </w:r>
+      <w:proofErr w:type="gramStart"/>
       <w:r>
         <w:rPr>
           <w:rFonts w:ascii="Consolas" w:hAnsi="Consolas" w:cs="Consolas"/>
@@ -12167,6 +12575,7 @@
         </w:rPr>
         <w:t>;</w:t>
       </w:r>
+      <w:proofErr w:type="gramEnd"/>
     </w:p>
     <w:p>
       <w:pPr>
@@ -12213,6 +12622,7 @@
         </w:rPr>
         <w:t xml:space="preserve">: </w:t>
       </w:r>
+      <w:proofErr w:type="gramStart"/>
       <w:r>
         <w:rPr>
           <w:rFonts w:ascii="Consolas" w:hAnsi="Consolas" w:cs="Consolas"/>
@@ -12233,6 +12643,7 @@
         </w:rPr>
         <w:t>;</w:t>
       </w:r>
+      <w:proofErr w:type="gramEnd"/>
     </w:p>
     <w:p>
       <w:pPr>
@@ -12291,6 +12702,7 @@
           <w:lang w:val="en-US"/>
         </w:rPr>
       </w:pPr>
+      <w:proofErr w:type="gramStart"/>
       <w:r>
         <w:rPr>
           <w:rFonts w:ascii="Consolas" w:hAnsi="Consolas" w:cs="Consolas"/>
@@ -12313,6 +12725,7 @@
         <w:t>viasually</w:t>
       </w:r>
       <w:proofErr w:type="spellEnd"/>
+      <w:proofErr w:type="gramEnd"/>
       <w:r>
         <w:rPr>
           <w:rFonts w:ascii="Consolas" w:hAnsi="Consolas" w:cs="Consolas"/>
@@ -12379,6 +12792,7 @@
         </w:rPr>
         <w:t xml:space="preserve">: </w:t>
       </w:r>
+      <w:proofErr w:type="gramStart"/>
       <w:r>
         <w:rPr>
           <w:rFonts w:ascii="Consolas" w:hAnsi="Consolas" w:cs="Consolas"/>
@@ -12399,6 +12813,7 @@
         </w:rPr>
         <w:t>;</w:t>
       </w:r>
+      <w:proofErr w:type="gramEnd"/>
     </w:p>
     <w:p>
       <w:pPr>
@@ -13083,7 +13498,29 @@
           <w:szCs w:val="19"/>
           <w:lang w:val="en-US"/>
         </w:rPr>
-        <w:t>="tel.:+497348201208"&gt;</w:t>
+        <w:t>="</w:t>
+      </w:r>
+      <w:proofErr w:type="gramStart"/>
+      <w:r>
+        <w:rPr>
+          <w:rFonts w:ascii="Consolas" w:hAnsi="Consolas" w:cs="Consolas"/>
+          <w:color w:val="0000FF"/>
+          <w:sz w:val="19"/>
+          <w:szCs w:val="19"/>
+          <w:lang w:val="en-US"/>
+        </w:rPr>
+        <w:t>tel.:+</w:t>
+      </w:r>
+      <w:proofErr w:type="gramEnd"/>
+      <w:r>
+        <w:rPr>
+          <w:rFonts w:ascii="Consolas" w:hAnsi="Consolas" w:cs="Consolas"/>
+          <w:color w:val="0000FF"/>
+          <w:sz w:val="19"/>
+          <w:szCs w:val="19"/>
+          <w:lang w:val="en-US"/>
+        </w:rPr>
+        <w:t>497348201208"&gt;</w:t>
       </w:r>
       <w:r>
         <w:rPr>
@@ -13333,7 +13770,29 @@
           <w:szCs w:val="19"/>
           <w:lang w:val="en-US"/>
         </w:rPr>
-        <w:t>="fax:+497348201208"&gt;</w:t>
+        <w:t>="</w:t>
+      </w:r>
+      <w:proofErr w:type="gramStart"/>
+      <w:r>
+        <w:rPr>
+          <w:rFonts w:ascii="Consolas" w:hAnsi="Consolas" w:cs="Consolas"/>
+          <w:color w:val="0000FF"/>
+          <w:sz w:val="19"/>
+          <w:szCs w:val="19"/>
+          <w:lang w:val="en-US"/>
+        </w:rPr>
+        <w:t>fax:+</w:t>
+      </w:r>
+      <w:proofErr w:type="gramEnd"/>
+      <w:r>
+        <w:rPr>
+          <w:rFonts w:ascii="Consolas" w:hAnsi="Consolas" w:cs="Consolas"/>
+          <w:color w:val="0000FF"/>
+          <w:sz w:val="19"/>
+          <w:szCs w:val="19"/>
+          <w:lang w:val="en-US"/>
+        </w:rPr>
+        <w:t>497348201208"&gt;</w:t>
       </w:r>
       <w:r>
         <w:rPr>

</xml_diff>

<commit_message>
Add Identity users and roles
</commit_message>
<xml_diff>
--- a/_DOCUMENTATION_MaterialStatusMVC_DRAFT.docx
+++ b/_DOCUMENTATION_MaterialStatusMVC_DRAFT.docx
@@ -257,13 +257,8 @@
     </w:p>
     <w:p>
       <w:proofErr w:type="spellStart"/>
-      <w:proofErr w:type="gramStart"/>
-      <w:r>
-        <w:t>Microsoft.VisualStudio.Web.CodeGeneration</w:t>
-      </w:r>
-      <w:proofErr w:type="gramEnd"/>
-      <w:r>
-        <w:t>.Design</w:t>
+      <w:r>
+        <w:t>Microsoft.VisualStudio.Web.CodeGeneration.Design</w:t>
       </w:r>
       <w:proofErr w:type="spellEnd"/>
     </w:p>
@@ -322,7 +317,6 @@
         </w:rPr>
       </w:pPr>
       <w:proofErr w:type="spellStart"/>
-      <w:proofErr w:type="gramStart"/>
       <w:r>
         <w:rPr>
           <w:lang w:val="en-US"/>
@@ -330,7 +324,6 @@
         <w:t>Microsoft.Extensions.Logging.Debug</w:t>
       </w:r>
       <w:proofErr w:type="spellEnd"/>
-      <w:proofErr w:type="gramEnd"/>
     </w:p>
     <w:p>
       <w:pPr>
@@ -349,7 +342,6 @@
         <w:t xml:space="preserve">Debug output logger provider implementation for </w:t>
       </w:r>
       <w:proofErr w:type="spellStart"/>
-      <w:proofErr w:type="gramStart"/>
       <w:r>
         <w:rPr>
           <w:i/>
@@ -359,7 +351,6 @@
         <w:t>Microsoft.Extensions.Logging</w:t>
       </w:r>
       <w:proofErr w:type="spellEnd"/>
-      <w:proofErr w:type="gramEnd"/>
       <w:r>
         <w:rPr>
           <w:i/>
@@ -369,7 +360,6 @@
         <w:t xml:space="preserve">. This logger logs messages to a debugger monitor by writing messages with </w:t>
       </w:r>
       <w:proofErr w:type="spellStart"/>
-      <w:proofErr w:type="gramStart"/>
       <w:r>
         <w:rPr>
           <w:i/>
@@ -379,7 +369,6 @@
         <w:t>System.Diagnostics.Debug.WriteLine</w:t>
       </w:r>
       <w:proofErr w:type="spellEnd"/>
-      <w:proofErr w:type="gramEnd"/>
       <w:r>
         <w:rPr>
           <w:i/>
@@ -470,7 +459,6 @@
         </w:rPr>
       </w:pPr>
       <w:proofErr w:type="spellStart"/>
-      <w:proofErr w:type="gramStart"/>
       <w:r>
         <w:rPr>
           <w:lang w:val="en-US"/>
@@ -478,7 +466,6 @@
         <w:t>Microsoft.EntityFrameworkCore.SqlServer</w:t>
       </w:r>
       <w:proofErr w:type="spellEnd"/>
-      <w:proofErr w:type="gramEnd"/>
     </w:p>
     <w:p>
       <w:pPr>
@@ -512,7 +499,6 @@
         </w:rPr>
       </w:pPr>
       <w:proofErr w:type="spellStart"/>
-      <w:proofErr w:type="gramStart"/>
       <w:r>
         <w:rPr>
           <w:lang w:val="en-US"/>
@@ -520,7 +506,6 @@
         <w:t>Microsoft.EntityFrameworkCore.Design</w:t>
       </w:r>
       <w:proofErr w:type="spellEnd"/>
-      <w:proofErr w:type="gramEnd"/>
     </w:p>
     <w:p>
       <w:pPr>
@@ -543,7 +528,6 @@
         </w:rPr>
       </w:pPr>
       <w:proofErr w:type="spellStart"/>
-      <w:proofErr w:type="gramStart"/>
       <w:r>
         <w:rPr>
           <w:lang w:val="en-US"/>
@@ -551,7 +535,6 @@
         <w:t>Microsoft.AspNetCore.Identity.EntityFrameworkCore</w:t>
       </w:r>
       <w:proofErr w:type="spellEnd"/>
-      <w:proofErr w:type="gramEnd"/>
     </w:p>
     <w:p>
       <w:pPr>
@@ -2408,7 +2391,6 @@
       </w:pPr>
       <w:hyperlink r:id="rId38" w:tgtFrame="_blank" w:history="1">
         <w:bookmarkStart w:id="5" w:name="_Toc144813554"/>
-        <w:proofErr w:type="gramStart"/>
         <w:r>
           <w:rPr>
             <w:rStyle w:val="Hyperlink"/>
@@ -2427,7 +2409,6 @@
           <w:t>Compiler</w:t>
         </w:r>
         <w:bookmarkEnd w:id="5"/>
-        <w:proofErr w:type="gramEnd"/>
       </w:hyperlink>
     </w:p>
     <w:p>
@@ -2734,7 +2715,6 @@
       <w:pPr>
         <w:pStyle w:val="berschrift2"/>
       </w:pPr>
-      <w:proofErr w:type="gramStart"/>
       <w:r>
         <w:t>.</w:t>
       </w:r>
@@ -2743,7 +2723,6 @@
         <w:t>gitignore</w:t>
       </w:r>
       <w:proofErr w:type="spellEnd"/>
-      <w:proofErr w:type="gramEnd"/>
     </w:p>
     <w:p>
       <w:hyperlink r:id="rId43" w:history="1">
@@ -3441,7 +3420,6 @@
         <w:t>Model „</w:t>
       </w:r>
       <w:proofErr w:type="spellStart"/>
-      <w:proofErr w:type="gramStart"/>
       <w:r>
         <w:rPr>
           <w:highlight w:val="darkGray"/>
@@ -3457,7 +3435,6 @@
         </w:rPr>
         <w:t>“</w:t>
       </w:r>
-      <w:proofErr w:type="gramEnd"/>
       <w:r>
         <w:rPr>
           <w:lang w:val="en-US"/>
@@ -3476,28 +3453,14 @@
         <w:rPr>
           <w:lang w:val="en-US"/>
         </w:rPr>
-        <w:t xml:space="preserve">                                          </w:t>
-      </w:r>
-      <w:proofErr w:type="gramStart"/>
-      <w:r>
-        <w:rPr>
-          <w:lang w:val="en-US"/>
-        </w:rPr>
-        <w:t>;</w:t>
+        <w:t xml:space="preserve">                                          ;</w:t>
       </w:r>
       <w:proofErr w:type="spellStart"/>
       <w:r>
         <w:rPr>
           <w:lang w:val="en-US"/>
         </w:rPr>
-        <w:t>l</w:t>
-      </w:r>
-      <w:proofErr w:type="gramEnd"/>
-      <w:r>
-        <w:rPr>
-          <w:lang w:val="en-US"/>
-        </w:rPr>
-        <w:t>.kgbfvdcxsazBB</w:t>
+        <w:t>l.kgbfvdcxsazBB</w:t>
       </w:r>
       <w:proofErr w:type="spellEnd"/>
       <w:r>
@@ -3970,16 +3933,8 @@
         <w:rPr>
           <w:lang w:val="en-GB"/>
         </w:rPr>
-        <w:t xml:space="preserve">Test–launch </w:t>
-      </w:r>
-      <w:proofErr w:type="gramStart"/>
-      <w:r>
-        <w:rPr>
-          <w:lang w:val="en-GB"/>
-        </w:rPr>
-        <w:t>ok</w:t>
-      </w:r>
-      <w:proofErr w:type="gramEnd"/>
+        <w:t>Test–launch ok</w:t>
+      </w:r>
     </w:p>
     <w:p>
       <w:pPr>
@@ -4281,16 +4236,8 @@
         <w:rPr>
           <w:lang w:val="en-US"/>
         </w:rPr>
-        <w:t>Icons für Silo, Ampel</w:t>
-      </w:r>
-      <w:proofErr w:type="gramStart"/>
-      <w:r>
-        <w:rPr>
-          <w:lang w:val="en-US"/>
-        </w:rPr>
-        <w:t>,  10.11.2023</w:t>
-      </w:r>
-      <w:proofErr w:type="gramEnd"/>
+        <w:t>Icons für Silo, Ampel,  10.11.2023</w:t>
+      </w:r>
     </w:p>
     <w:p>
       <w:pPr>
@@ -4319,26 +4266,15 @@
           <w:u w:val="none"/>
           <w:lang w:val="en-US"/>
         </w:rPr>
-        <w:t xml:space="preserve">24/7 </w:t>
-      </w:r>
-      <w:proofErr w:type="gramStart"/>
+        <w:t>24/7 service</w:t>
+      </w:r>
       <w:r>
         <w:rPr>
           <w:rStyle w:val="Hyperlink"/>
-          <w:color w:val="000000"/>
-          <w:u w:val="none"/>
-          <w:lang w:val="en-US"/>
-        </w:rPr>
-        <w:t>service</w:t>
-      </w:r>
-      <w:r>
-        <w:rPr>
-          <w:rStyle w:val="Hyperlink"/>
           <w:lang w:val="en-US"/>
         </w:rPr>
         <w:t xml:space="preserve">  https://www.cleanpng.com/png-logo-brand-font-24-7-service-4168185/</w:t>
       </w:r>
-      <w:proofErr w:type="gramEnd"/>
     </w:p>
     <w:p>
       <w:pPr>
@@ -4518,21 +4454,7 @@
         <w:rPr>
           <w:lang w:val="en-US"/>
         </w:rPr>
-        <w:t>-linear-</w:t>
-      </w:r>
-      <w:proofErr w:type="gramStart"/>
-      <w:r>
-        <w:rPr>
-          <w:lang w:val="en-US"/>
-        </w:rPr>
-        <w:t>gradient(</w:t>
-      </w:r>
-      <w:proofErr w:type="gramEnd"/>
-      <w:r>
-        <w:rPr>
-          <w:lang w:val="en-US"/>
-        </w:rPr>
-        <w:t>90deg, #f5680a,#f2e42c,#22e01f);</w:t>
+        <w:t>-linear-gradient(90deg, #f5680a,#f2e42c,#22e01f);</w:t>
       </w:r>
     </w:p>
     <w:p>
@@ -4558,21 +4480,7 @@
         <w:rPr>
           <w:lang w:val="en-US"/>
         </w:rPr>
-        <w:t xml:space="preserve"> background: linear-</w:t>
-      </w:r>
-      <w:proofErr w:type="gramStart"/>
-      <w:r>
-        <w:rPr>
-          <w:lang w:val="en-US"/>
-        </w:rPr>
-        <w:t>gradient(</w:t>
-      </w:r>
-      <w:proofErr w:type="gramEnd"/>
-      <w:r>
-        <w:rPr>
-          <w:lang w:val="en-US"/>
-        </w:rPr>
-        <w:t xml:space="preserve">90deg, #f5680a,#f2e42c,#22e01f);/       </w:t>
+        <w:t xml:space="preserve"> background: linear-gradient(90deg, #f5680a,#f2e42c,#22e01f);/       </w:t>
       </w:r>
     </w:p>
     <w:p>
@@ -4653,16 +4561,8 @@
         <w:rPr>
           <w:lang w:val="en-US"/>
         </w:rPr>
-        <w:t>font „</w:t>
-      </w:r>
-      <w:proofErr w:type="gramStart"/>
-      <w:r>
-        <w:rPr>
-          <w:lang w:val="en-US"/>
-        </w:rPr>
-        <w:t>Bangers“</w:t>
-      </w:r>
-      <w:proofErr w:type="gramEnd"/>
+        <w:t>font „Bangers“</w:t>
+      </w:r>
     </w:p>
     <w:p>
       <w:pPr>
@@ -4736,27 +4636,13 @@
         <w:rPr>
           <w:lang w:val="en-US"/>
         </w:rPr>
-        <w:t xml:space="preserve"> </w:t>
-      </w:r>
-      <w:proofErr w:type="gramStart"/>
-      <w:r>
-        <w:rPr>
-          <w:lang w:val="en-US"/>
-        </w:rPr>
-        <w:t xml:space="preserve">-  </w:t>
-      </w:r>
-      <w:r>
-        <w:rPr>
-          <w:lang w:val="en-US"/>
-        </w:rPr>
-        <w:t>login</w:t>
-      </w:r>
-      <w:proofErr w:type="gramEnd"/>
-      <w:r>
-        <w:rPr>
-          <w:lang w:val="en-US"/>
-        </w:rPr>
-        <w:t xml:space="preserve"> </w:t>
+        <w:t xml:space="preserve"> -  </w:t>
+      </w:r>
+      <w:r>
+        <w:rPr>
+          <w:lang w:val="en-US"/>
+        </w:rPr>
+        <w:t xml:space="preserve">login </w:t>
       </w:r>
       <w:r>
         <w:rPr>
@@ -5538,15 +5424,7 @@
     <w:p/>
     <w:p>
       <w:r>
-        <w:t xml:space="preserve">Dann </w:t>
-      </w:r>
-      <w:proofErr w:type="gramStart"/>
-      <w:r>
-        <w:t>jedes Block</w:t>
-      </w:r>
-      <w:proofErr w:type="gramEnd"/>
-      <w:r>
-        <w:t xml:space="preserve"> implementieren</w:t>
+        <w:t>Dann jedes Block implementieren</w:t>
       </w:r>
     </w:p>
     <w:p>
@@ -5557,11 +5435,9 @@
           <w:numId w:val="2"/>
         </w:numPr>
       </w:pPr>
-      <w:proofErr w:type="gramStart"/>
       <w:r>
         <w:t>Linkes Block</w:t>
       </w:r>
-      <w:proofErr w:type="gramEnd"/>
     </w:p>
     <w:p>
       <w:pPr>
@@ -6518,13 +6394,8 @@
         </w:numPr>
       </w:pPr>
       <w:r>
-        <w:t xml:space="preserve">Kontakt: als 2 Blöcke </w:t>
-      </w:r>
-      <w:proofErr w:type="gramStart"/>
-      <w:r>
-        <w:t>neben einander</w:t>
-      </w:r>
-      <w:proofErr w:type="gramEnd"/>
+        <w:t>Kontakt: als 2 Blöcke neben einander</w:t>
+      </w:r>
     </w:p>
     <w:p>
       <w:pPr>
@@ -6571,15 +6442,7 @@
         </w:drawing>
       </w:r>
       <w:r>
-        <w:t xml:space="preserve">  Gw3PR</w:t>
-      </w:r>
-      <w:proofErr w:type="gramStart"/>
-      <w:r>
-        <w:t>*!Sup</w:t>
-      </w:r>
-      <w:proofErr w:type="gramEnd"/>
-      <w:r>
-        <w:t>4ik</w:t>
+        <w:t xml:space="preserve">  Gw3PR*!Sup4ik</w:t>
       </w:r>
     </w:p>
     <w:p>
@@ -6741,15 +6604,7 @@
     </w:p>
     <w:p>
       <w:r>
-        <w:t xml:space="preserve">“Das Urheberrecht muss nicht angemeldet oder beantragt werden. Es </w:t>
-      </w:r>
-      <w:proofErr w:type="gramStart"/>
-      <w:r>
-        <w:t>entsteht quasi</w:t>
-      </w:r>
-      <w:proofErr w:type="gramEnd"/>
-      <w:r>
-        <w:t xml:space="preserve"> automatisch mit der Schaffung des Werkes. Hier besteht der große Unterschied zu Patenten und Marken, die beim Deutschen Patent- und Markenamt angemeldet oder eingetragen werden müssen. Es gibt kein Urheberrechtsregister. Das Werk muss auch nicht veröffentlicht sein. Dementsprechend ist der Entwurf eines Bildes oder das Manuskript eines Buches ebenso urheberrechtlich geschützt wie ein veröffentlichter Bestseller.“</w:t>
+        <w:t>“Das Urheberrecht muss nicht angemeldet oder beantragt werden. Es entsteht quasi automatisch mit der Schaffung des Werkes. Hier besteht der große Unterschied zu Patenten und Marken, die beim Deutschen Patent- und Markenamt angemeldet oder eingetragen werden müssen. Es gibt kein Urheberrechtsregister. Das Werk muss auch nicht veröffentlicht sein. Dementsprechend ist der Entwurf eines Bildes oder das Manuskript eines Buches ebenso urheberrechtlich geschützt wie ein veröffentlichter Bestseller.“</w:t>
       </w:r>
     </w:p>
     <w:p>
@@ -7048,16 +6903,8 @@
         <w:rPr>
           <w:lang w:val="en-US"/>
         </w:rPr>
-        <w:t xml:space="preserve">"Add html for </w:t>
-      </w:r>
-      <w:proofErr w:type="gramStart"/>
-      <w:r>
-        <w:rPr>
-          <w:lang w:val="en-US"/>
-        </w:rPr>
-        <w:t>footer"</w:t>
-      </w:r>
-      <w:proofErr w:type="gramEnd"/>
+        <w:t>"Add html for footer"</w:t>
+      </w:r>
     </w:p>
     <w:p>
       <w:pPr>
@@ -7304,9 +7151,106 @@
           <w:szCs w:val="18"/>
           <w:lang w:val="en-US"/>
         </w:rPr>
-        <w:t xml:space="preserve">Add "Shared"-folder in "Views"-folder and move partial files to </w:t>
-      </w:r>
-      <w:proofErr w:type="gramStart"/>
+        <w:t>Add "Shared"-folder in "Views"-folder and move partial files to it</w:t>
+      </w:r>
+    </w:p>
+    <w:p>
+      <w:pPr>
+        <w:rPr>
+          <w:lang w:val="en-US"/>
+        </w:rPr>
+      </w:pPr>
+      <w:r>
+        <w:rPr>
+          <w:lang w:val="en-US"/>
+        </w:rPr>
+        <w:tab/>
+      </w:r>
+    </w:p>
+    <w:p>
+      <w:pPr>
+        <w:pStyle w:val="berschrift5"/>
+        <w:rPr>
+          <w:lang w:val="en-US"/>
+        </w:rPr>
+      </w:pPr>
+      <w:r>
+        <w:rPr>
+          <w:highlight w:val="yellow"/>
+          <w:lang w:val="en-US"/>
+        </w:rPr>
+        <w:t>@</w:t>
+      </w:r>
+      <w:r>
+        <w:rPr>
+          <w:lang w:val="en-US"/>
+        </w:rPr>
+        <w:t>Html.Partial("NavigationElementsPartial")</w:t>
+      </w:r>
+    </w:p>
+    <w:p>
+      <w:pPr>
+        <w:ind w:firstLine="708"/>
+        <w:rPr>
+          <w:lang w:val="en-US"/>
+        </w:rPr>
+      </w:pPr>
+      <w:r>
+        <w:rPr>
+          <w:lang w:val="en-US"/>
+        </w:rPr>
+        <w:t xml:space="preserve">Test </w:t>
+      </w:r>
+      <w:r>
+        <w:rPr>
+          <w:lang w:val="en-US"/>
+        </w:rPr>
+        <w:sym w:font="Wingdings" w:char="F0E0"/>
+      </w:r>
+      <w:r>
+        <w:rPr>
+          <w:lang w:val="en-US"/>
+        </w:rPr>
+        <w:t xml:space="preserve"> </w:t>
+      </w:r>
+      <w:r>
+        <w:rPr>
+          <w:lang w:val="en-US"/>
+        </w:rPr>
+        <w:t xml:space="preserve">ok </w:t>
+      </w:r>
+    </w:p>
+    <w:p>
+      <w:pPr>
+        <w:ind w:firstLine="708"/>
+        <w:rPr>
+          <w:lang w:val="en-US"/>
+        </w:rPr>
+      </w:pPr>
+      <w:r>
+        <w:rPr>
+          <w:lang w:val="en-US"/>
+        </w:rPr>
+        <w:t>C</w:t>
+      </w:r>
+      <w:r>
+        <w:rPr>
+          <w:lang w:val="en-US"/>
+        </w:rPr>
+        <w:t>ommit</w:t>
+      </w:r>
+      <w:r>
+        <w:rPr>
+          <w:lang w:val="en-US"/>
+        </w:rPr>
+        <w:t xml:space="preserve">  </w:t>
+      </w:r>
+      <w:r>
+        <w:rPr>
+          <w:lang w:val="en-US"/>
+        </w:rPr>
+        <w:t>“</w:t>
+      </w:r>
       <w:r>
         <w:rPr>
           <w:rFonts w:ascii="Lucida Console" w:hAnsi="Lucida Console" w:cs="Lucida Console"/>
@@ -7314,42 +7258,13 @@
           <w:szCs w:val="18"/>
           <w:lang w:val="en-US"/>
         </w:rPr>
-        <w:t>it</w:t>
-      </w:r>
-      <w:proofErr w:type="gramEnd"/>
-    </w:p>
-    <w:p>
-      <w:pPr>
-        <w:rPr>
-          <w:lang w:val="en-US"/>
-        </w:rPr>
-      </w:pPr>
-      <w:r>
-        <w:rPr>
-          <w:lang w:val="en-US"/>
-        </w:rPr>
-        <w:tab/>
-      </w:r>
-    </w:p>
-    <w:p>
-      <w:pPr>
-        <w:pStyle w:val="berschrift5"/>
-        <w:rPr>
-          <w:lang w:val="en-US"/>
-        </w:rPr>
-      </w:pPr>
-      <w:r>
-        <w:rPr>
-          <w:highlight w:val="yellow"/>
-          <w:lang w:val="en-US"/>
-        </w:rPr>
-        <w:t>@</w:t>
-      </w:r>
-      <w:r>
-        <w:rPr>
-          <w:lang w:val="en-US"/>
-        </w:rPr>
-        <w:t>Html.Partial("NavigationElementsPartial")</w:t>
+        <w:t>Separate navigation elements in header for main page</w:t>
+      </w:r>
+      <w:r>
+        <w:rPr>
+          <w:lang w:val="en-US"/>
+        </w:rPr>
+        <w:t>“</w:t>
       </w:r>
     </w:p>
     <w:p>
@@ -7363,97 +7278,8 @@
         <w:rPr>
           <w:lang w:val="en-US"/>
         </w:rPr>
-        <w:t xml:space="preserve">Test </w:t>
-      </w:r>
-      <w:r>
-        <w:rPr>
-          <w:lang w:val="en-US"/>
-        </w:rPr>
-        <w:sym w:font="Wingdings" w:char="F0E0"/>
-      </w:r>
-      <w:r>
-        <w:rPr>
-          <w:lang w:val="en-US"/>
-        </w:rPr>
-        <w:t xml:space="preserve"> </w:t>
-      </w:r>
-      <w:r>
-        <w:rPr>
-          <w:lang w:val="en-US"/>
-        </w:rPr>
-        <w:t xml:space="preserve">ok </w:t>
-      </w:r>
-    </w:p>
-    <w:p>
-      <w:pPr>
-        <w:ind w:firstLine="708"/>
-        <w:rPr>
-          <w:lang w:val="en-US"/>
-        </w:rPr>
-      </w:pPr>
-      <w:proofErr w:type="gramStart"/>
-      <w:r>
-        <w:rPr>
-          <w:lang w:val="en-US"/>
-        </w:rPr>
-        <w:t>C</w:t>
-      </w:r>
-      <w:r>
-        <w:rPr>
-          <w:lang w:val="en-US"/>
-        </w:rPr>
-        <w:t>ommit</w:t>
-      </w:r>
-      <w:r>
-        <w:rPr>
-          <w:lang w:val="en-US"/>
-        </w:rPr>
-        <w:t xml:space="preserve">  </w:t>
-      </w:r>
-      <w:r>
-        <w:rPr>
-          <w:lang w:val="en-US"/>
-        </w:rPr>
-        <w:t>“</w:t>
-      </w:r>
-      <w:proofErr w:type="gramEnd"/>
-      <w:r>
-        <w:rPr>
-          <w:rFonts w:ascii="Lucida Console" w:hAnsi="Lucida Console" w:cs="Lucida Console"/>
-          <w:sz w:val="18"/>
-          <w:szCs w:val="18"/>
-          <w:lang w:val="en-US"/>
-        </w:rPr>
-        <w:t>Separate navigation elements in header for main page</w:t>
-      </w:r>
-      <w:r>
-        <w:rPr>
-          <w:lang w:val="en-US"/>
-        </w:rPr>
-        <w:t>“</w:t>
-      </w:r>
-    </w:p>
-    <w:p>
-      <w:pPr>
-        <w:ind w:firstLine="708"/>
-        <w:rPr>
-          <w:lang w:val="en-US"/>
-        </w:rPr>
-      </w:pPr>
-      <w:r>
-        <w:rPr>
-          <w:lang w:val="en-US"/>
-        </w:rPr>
-        <w:t xml:space="preserve">Pull to the remote </w:t>
-      </w:r>
-      <w:proofErr w:type="gramStart"/>
-      <w:r>
-        <w:rPr>
-          <w:lang w:val="en-US"/>
-        </w:rPr>
-        <w:t>repository</w:t>
-      </w:r>
-      <w:proofErr w:type="gramEnd"/>
+        <w:t>Pull to the remote repository</w:t>
+      </w:r>
     </w:p>
     <w:p>
       <w:pPr>
@@ -8142,7 +7968,6 @@
         <w:br/>
       </w:r>
       <w:proofErr w:type="spellStart"/>
-      <w:proofErr w:type="gramStart"/>
       <w:r>
         <w:rPr>
           <w:i/>
@@ -8151,7 +7976,6 @@
         <w:t>compilerconfig.json</w:t>
       </w:r>
       <w:proofErr w:type="spellEnd"/>
-      <w:proofErr w:type="gramEnd"/>
       <w:r>
         <w:rPr>
           <w:i/>
@@ -8189,7 +8013,6 @@
         <w:t xml:space="preserve"> </w:t>
       </w:r>
       <w:proofErr w:type="spellStart"/>
-      <w:proofErr w:type="gramStart"/>
       <w:r>
         <w:rPr>
           <w:i/>
@@ -8215,7 +8038,6 @@
         <w:t>json</w:t>
       </w:r>
       <w:proofErr w:type="spellEnd"/>
-      <w:proofErr w:type="gramEnd"/>
       <w:r>
         <w:rPr>
           <w:i/>
@@ -8359,7 +8181,6 @@
         <w:lastRenderedPageBreak/>
         <w:t xml:space="preserve">Die Datei </w:t>
       </w:r>
-      <w:proofErr w:type="gramStart"/>
       <w:r>
         <w:rPr>
           <w:rFonts w:ascii="Consolas" w:hAnsi="Consolas" w:cs="Consolas"/>
@@ -8370,11 +8191,7 @@
         <w:t>style.css</w:t>
       </w:r>
       <w:r>
-        <w:t xml:space="preserve">  löschen</w:t>
-      </w:r>
-      <w:proofErr w:type="gramEnd"/>
-      <w:r>
-        <w:t xml:space="preserve"> und das Projekt neu kompilieren</w:t>
+        <w:t xml:space="preserve">  löschen und das Projekt neu kompilieren</w:t>
       </w:r>
       <w:r>
         <w:t xml:space="preserve">, dann </w:t>
@@ -8555,17 +8372,12 @@
         <w:t xml:space="preserve"> </w:t>
       </w:r>
       <w:proofErr w:type="spellStart"/>
-      <w:proofErr w:type="gramStart"/>
       <w:r>
         <w:t>woff</w:t>
       </w:r>
       <w:proofErr w:type="spellEnd"/>
       <w:r>
-        <w:t xml:space="preserve"> :</w:t>
-      </w:r>
-      <w:proofErr w:type="gramEnd"/>
-      <w:r>
-        <w:t xml:space="preserve">  </w:t>
+        <w:t xml:space="preserve"> :  </w:t>
       </w:r>
       <w:r>
         <w:t>https://www.fontsquirrel.com/tools/webfont-generator</w:t>
@@ -8579,12 +8391,10 @@
         <w:t xml:space="preserve">Variablen in </w:t>
       </w:r>
       <w:proofErr w:type="spellStart"/>
-      <w:proofErr w:type="gramStart"/>
       <w:r>
         <w:t>variables.scss</w:t>
       </w:r>
       <w:proofErr w:type="spellEnd"/>
-      <w:proofErr w:type="gramEnd"/>
       <w:r>
         <w:t xml:space="preserve"> definieren</w:t>
       </w:r>
@@ -8613,12 +8423,10 @@
         <w:t xml:space="preserve">n </w:t>
       </w:r>
       <w:proofErr w:type="spellStart"/>
-      <w:proofErr w:type="gramStart"/>
       <w:r>
         <w:t>main.scss</w:t>
       </w:r>
       <w:proofErr w:type="spellEnd"/>
-      <w:proofErr w:type="gramEnd"/>
       <w:r>
         <w:t xml:space="preserve"> verknüpfen</w:t>
       </w:r>
@@ -8821,16 +8629,8 @@
         <w:rPr>
           <w:lang w:val="en-US"/>
         </w:rPr>
-        <w:t xml:space="preserve">, pw </w:t>
-      </w:r>
-      <w:proofErr w:type="gramStart"/>
-      <w:r>
-        <w:rPr>
-          <w:lang w:val="en-US"/>
-        </w:rPr>
-        <w:t>test</w:t>
-      </w:r>
-      <w:proofErr w:type="gramEnd"/>
+        <w:t>, pw test</w:t>
+      </w:r>
     </w:p>
     <w:p>
       <w:pPr>
@@ -9345,21 +9145,12 @@
           <w:lang w:val="en-US"/>
         </w:rPr>
       </w:pPr>
-      <w:proofErr w:type="gramStart"/>
       <w:r>
         <w:rPr>
           <w:color w:val="FF0000"/>
           <w:lang w:val="en-US"/>
         </w:rPr>
-        <w:t>OOOOHHH(</w:t>
-      </w:r>
-      <w:proofErr w:type="gramEnd"/>
-      <w:r>
-        <w:rPr>
-          <w:color w:val="FF0000"/>
-          <w:lang w:val="en-US"/>
-        </w:rPr>
-        <w:t>(((((((((</w:t>
+        <w:t>OOOOHHH((((((((((</w:t>
       </w:r>
     </w:p>
     <w:p>
@@ -9492,7 +9283,6 @@
         <w:t>Rodos_SWB</w:t>
       </w:r>
       <w:proofErr w:type="spellEnd"/>
-      <w:proofErr w:type="gramStart"/>
       <w:r>
         <w:rPr>
           <w:rFonts w:ascii="Consolas" w:hAnsi="Consolas" w:cs="Consolas"/>
@@ -9524,7 +9314,6 @@
         <w:t>[</w:t>
       </w:r>
       <w:proofErr w:type="spellStart"/>
-      <w:proofErr w:type="gramEnd"/>
       <w:r>
         <w:rPr>
           <w:rFonts w:ascii="Consolas" w:hAnsi="Consolas" w:cs="Consolas"/>
@@ -9866,7 +9655,6 @@
         <w:t>Rodos_SWB</w:t>
       </w:r>
       <w:proofErr w:type="spellEnd"/>
-      <w:proofErr w:type="gramStart"/>
       <w:r>
         <w:rPr>
           <w:rFonts w:ascii="Consolas" w:hAnsi="Consolas" w:cs="Consolas"/>
@@ -9898,7 +9686,6 @@
         <w:t>[</w:t>
       </w:r>
       <w:proofErr w:type="spellStart"/>
-      <w:proofErr w:type="gramEnd"/>
       <w:r>
         <w:rPr>
           <w:rFonts w:ascii="Consolas" w:hAnsi="Consolas" w:cs="Consolas"/>
@@ -10178,7 +9965,6 @@
         <w:t>Rodos_SWB</w:t>
       </w:r>
       <w:proofErr w:type="spellEnd"/>
-      <w:proofErr w:type="gramStart"/>
       <w:r>
         <w:rPr>
           <w:rFonts w:ascii="Consolas" w:hAnsi="Consolas" w:cs="Consolas"/>
@@ -10210,7 +9996,6 @@
         <w:t>[</w:t>
       </w:r>
       <w:proofErr w:type="spellStart"/>
-      <w:proofErr w:type="gramEnd"/>
       <w:r>
         <w:rPr>
           <w:rFonts w:ascii="Consolas" w:hAnsi="Consolas" w:cs="Consolas"/>
@@ -10491,7 +10276,6 @@
         <w:t>Rodos_SWB</w:t>
       </w:r>
       <w:proofErr w:type="spellEnd"/>
-      <w:proofErr w:type="gramStart"/>
       <w:r>
         <w:rPr>
           <w:rFonts w:ascii="Consolas" w:hAnsi="Consolas" w:cs="Consolas"/>
@@ -10523,7 +10307,6 @@
         <w:t>[</w:t>
       </w:r>
       <w:proofErr w:type="spellStart"/>
-      <w:proofErr w:type="gramEnd"/>
       <w:r>
         <w:rPr>
           <w:rFonts w:ascii="Consolas" w:hAnsi="Consolas" w:cs="Consolas"/>
@@ -11202,7 +10985,6 @@
         </w:rPr>
       </w:pPr>
       <w:proofErr w:type="spellStart"/>
-      <w:proofErr w:type="gramStart"/>
       <w:r>
         <w:rPr>
           <w:lang w:val="en-US"/>
@@ -11210,7 +10992,6 @@
         <w:t>variables.scss</w:t>
       </w:r>
       <w:proofErr w:type="spellEnd"/>
-      <w:proofErr w:type="gramEnd"/>
     </w:p>
     <w:p>
       <w:pPr>
@@ -11237,21 +11018,7 @@
         <w:rPr>
           <w:lang w:val="en-US"/>
         </w:rPr>
-        <w:t>$</w:t>
-      </w:r>
-      <w:proofErr w:type="gramStart"/>
-      <w:r>
-        <w:rPr>
-          <w:lang w:val="en-US"/>
-        </w:rPr>
-        <w:t>mobile-width</w:t>
-      </w:r>
-      <w:proofErr w:type="gramEnd"/>
-      <w:r>
-        <w:rPr>
-          <w:lang w:val="en-US"/>
-        </w:rPr>
-        <w:t>: 320px;</w:t>
+        <w:t>$mobile-width: 320px;</w:t>
       </w:r>
     </w:p>
     <w:p>
@@ -11265,16 +11032,8 @@
         <w:rPr>
           <w:lang w:val="en-US"/>
         </w:rPr>
-        <w:t xml:space="preserve">$tablet-width: </w:t>
-      </w:r>
-      <w:proofErr w:type="gramStart"/>
-      <w:r>
-        <w:rPr>
-          <w:lang w:val="en-US"/>
-        </w:rPr>
-        <w:t>768px;</w:t>
-      </w:r>
-      <w:proofErr w:type="gramEnd"/>
+        <w:t>$tablet-width: 768px;</w:t>
+      </w:r>
     </w:p>
     <w:p>
       <w:pPr>
@@ -11287,16 +11046,8 @@
         <w:rPr>
           <w:lang w:val="en-US"/>
         </w:rPr>
-        <w:t xml:space="preserve">$desktop-width: </w:t>
-      </w:r>
-      <w:proofErr w:type="gramStart"/>
-      <w:r>
-        <w:rPr>
-          <w:lang w:val="en-US"/>
-        </w:rPr>
-        <w:t>1150px;</w:t>
-      </w:r>
-      <w:proofErr w:type="gramEnd"/>
+        <w:t>$desktop-width: 1150px;</w:t>
+      </w:r>
     </w:p>
     <w:p>
       <w:pPr>
@@ -11337,16 +11088,8 @@
         <w:rPr>
           <w:lang w:val="en-US"/>
         </w:rPr>
-        <w:t>: 1.</w:t>
-      </w:r>
-      <w:proofErr w:type="gramStart"/>
-      <w:r>
-        <w:rPr>
-          <w:lang w:val="en-US"/>
-        </w:rPr>
-        <w:t>5dppx;</w:t>
-      </w:r>
-      <w:proofErr w:type="gramEnd"/>
+        <w:t>: 1.5dppx;</w:t>
+      </w:r>
     </w:p>
     <w:p>
       <w:pPr>
@@ -11356,7 +11099,6 @@
         </w:rPr>
       </w:pPr>
       <w:proofErr w:type="spellStart"/>
-      <w:proofErr w:type="gramStart"/>
       <w:r>
         <w:rPr>
           <w:lang w:val="en-US"/>
@@ -11370,7 +11112,6 @@
         <w:t>ain.scss</w:t>
       </w:r>
       <w:proofErr w:type="spellEnd"/>
-      <w:proofErr w:type="gramEnd"/>
       <w:r>
         <w:rPr>
           <w:lang w:val="en-US"/>
@@ -11413,19 +11154,11 @@
         </w:rPr>
         <w:tab/>
       </w:r>
-      <w:proofErr w:type="gramStart"/>
-      <w:r>
-        <w:rPr>
-          <w:lang w:val="en-US"/>
-        </w:rPr>
-        <w:t>.heading</w:t>
-      </w:r>
-      <w:proofErr w:type="gramEnd"/>
-      <w:r>
-        <w:rPr>
-          <w:lang w:val="en-US"/>
-        </w:rPr>
-        <w:t xml:space="preserve"> {</w:t>
+      <w:r>
+        <w:rPr>
+          <w:lang w:val="en-US"/>
+        </w:rPr>
+        <w:t>.heading {</w:t>
       </w:r>
     </w:p>
     <w:p>
@@ -11440,16 +11173,8 @@
         <w:rPr>
           <w:lang w:val="en-US"/>
         </w:rPr>
-        <w:t xml:space="preserve">font-size: </w:t>
-      </w:r>
-      <w:proofErr w:type="gramStart"/>
-      <w:r>
-        <w:rPr>
-          <w:lang w:val="en-US"/>
-        </w:rPr>
-        <w:t>43px;</w:t>
-      </w:r>
-      <w:proofErr w:type="gramEnd"/>
+        <w:t>font-size: 43px;</w:t>
+      </w:r>
     </w:p>
     <w:p>
       <w:pPr>
@@ -11463,16 +11188,8 @@
         <w:rPr>
           <w:lang w:val="en-US"/>
         </w:rPr>
-        <w:t xml:space="preserve">line-height: </w:t>
-      </w:r>
-      <w:proofErr w:type="gramStart"/>
-      <w:r>
-        <w:rPr>
-          <w:lang w:val="en-US"/>
-        </w:rPr>
-        <w:t>50px;</w:t>
-      </w:r>
-      <w:proofErr w:type="gramEnd"/>
+        <w:t>line-height: 50px;</w:t>
+      </w:r>
     </w:p>
     <w:p>
       <w:pPr>
@@ -11550,19 +11267,11 @@
       <w:r>
         <w:tab/>
       </w:r>
-      <w:proofErr w:type="gramStart"/>
-      <w:r>
-        <w:rPr>
-          <w:lang w:val="en-US"/>
-        </w:rPr>
-        <w:t>.heading</w:t>
-      </w:r>
-      <w:proofErr w:type="gramEnd"/>
-      <w:r>
-        <w:rPr>
-          <w:lang w:val="en-US"/>
-        </w:rPr>
-        <w:t xml:space="preserve"> {</w:t>
+      <w:r>
+        <w:rPr>
+          <w:lang w:val="en-US"/>
+        </w:rPr>
+        <w:t>.heading {</w:t>
       </w:r>
     </w:p>
     <w:p>
@@ -11577,16 +11286,8 @@
         <w:rPr>
           <w:lang w:val="en-US"/>
         </w:rPr>
-        <w:t xml:space="preserve">font-size: </w:t>
-      </w:r>
-      <w:proofErr w:type="gramStart"/>
-      <w:r>
-        <w:rPr>
-          <w:lang w:val="en-US"/>
-        </w:rPr>
-        <w:t>53px;</w:t>
-      </w:r>
-      <w:proofErr w:type="gramEnd"/>
+        <w:t>font-size: 53px;</w:t>
+      </w:r>
     </w:p>
     <w:p>
       <w:pPr>
@@ -11600,16 +11301,8 @@
         <w:rPr>
           <w:lang w:val="en-US"/>
         </w:rPr>
-        <w:t xml:space="preserve">line-height: </w:t>
-      </w:r>
-      <w:proofErr w:type="gramStart"/>
-      <w:r>
-        <w:rPr>
-          <w:lang w:val="en-US"/>
-        </w:rPr>
-        <w:t>57px;</w:t>
-      </w:r>
-      <w:proofErr w:type="gramEnd"/>
+        <w:t>line-height: 57px;</w:t>
+      </w:r>
     </w:p>
     <w:p>
       <w:pPr>
@@ -12057,21 +11750,7 @@
         <w:rPr>
           <w:lang w:val="en-US"/>
         </w:rPr>
-        <w:t xml:space="preserve">Semen Alekseev, Video </w:t>
-      </w:r>
-      <w:proofErr w:type="gramStart"/>
-      <w:r>
-        <w:rPr>
-          <w:lang w:val="en-US"/>
-        </w:rPr>
-        <w:t>3,  ~</w:t>
-      </w:r>
-      <w:proofErr w:type="gramEnd"/>
-      <w:r>
-        <w:rPr>
-          <w:lang w:val="en-US"/>
-        </w:rPr>
-        <w:t xml:space="preserve"> 0:17</w:t>
+        <w:t>Semen Alekseev, Video 3,  ~ 0:17</w:t>
       </w:r>
     </w:p>
     <w:p>
@@ -12098,68 +11777,291 @@
         <w:rPr>
           <w:lang w:val="en-US"/>
         </w:rPr>
-        <w:t xml:space="preserve">Semen Alekseev, Video </w:t>
-      </w:r>
-      <w:proofErr w:type="gramStart"/>
-      <w:r>
-        <w:rPr>
-          <w:lang w:val="en-US"/>
-        </w:rPr>
-        <w:t>3,  ~</w:t>
-      </w:r>
-      <w:proofErr w:type="gramEnd"/>
-      <w:r>
-        <w:rPr>
-          <w:lang w:val="en-US"/>
-        </w:rPr>
+        <w:t xml:space="preserve">Semen Alekseev, Video 3,  ~ </w:t>
+      </w:r>
+      <w:r>
+        <w:rPr>
+          <w:lang w:val="en-US"/>
+        </w:rPr>
+        <w:t>12</w:t>
+      </w:r>
+      <w:r>
+        <w:rPr>
+          <w:lang w:val="en-US"/>
+        </w:rPr>
+        <w:t>:</w:t>
+      </w:r>
+      <w:r>
+        <w:rPr>
+          <w:lang w:val="en-US"/>
+        </w:rPr>
+        <w:t>30</w:t>
+      </w:r>
+    </w:p>
+    <w:p>
+      <w:pPr>
+        <w:pStyle w:val="berschrift4"/>
+        <w:rPr>
+          <w:lang w:val="en-US"/>
+        </w:rPr>
+      </w:pPr>
+      <w:r>
+        <w:rPr>
+          <w:lang w:val="en-US"/>
+        </w:rPr>
+        <w:t xml:space="preserve">Entities User, </w:t>
+      </w:r>
+      <w:proofErr w:type="spellStart"/>
+      <w:r>
+        <w:rPr>
+          <w:lang w:val="en-US"/>
+        </w:rPr>
+        <w:t>UsersGroup</w:t>
+      </w:r>
+      <w:proofErr w:type="spellEnd"/>
+      <w:r>
+        <w:rPr>
+          <w:lang w:val="en-US"/>
+        </w:rPr>
+        <w:t>, Department</w:t>
+      </w:r>
+    </w:p>
+    <w:p>
+      <w:pPr>
+        <w:rPr>
+          <w:lang w:val="en-US"/>
+        </w:rPr>
+      </w:pPr>
+    </w:p>
+    <w:p>
+      <w:pPr>
+        <w:pStyle w:val="berschrift4"/>
+        <w:rPr>
+          <w:lang w:val="en-US"/>
+        </w:rPr>
+      </w:pPr>
+      <w:proofErr w:type="spellStart"/>
+      <w:r>
+        <w:rPr>
+          <w:lang w:val="en-US"/>
+        </w:rPr>
+        <w:t>Verbindung</w:t>
+      </w:r>
+      <w:proofErr w:type="spellEnd"/>
+      <w:r>
+        <w:rPr>
+          <w:lang w:val="en-US"/>
+        </w:rPr>
+        <w:t xml:space="preserve"> Entities(Domain Objects) &lt;--&gt; Databank</w:t>
+      </w:r>
+    </w:p>
+    <w:p>
+      <w:r>
+        <w:t>Erstellen DB Kontext</w:t>
+      </w:r>
+      <w:r>
         <w:t xml:space="preserve"> </w:t>
       </w:r>
-      <w:r>
-        <w:rPr>
-          <w:lang w:val="en-US"/>
-        </w:rPr>
-        <w:t>12</w:t>
-      </w:r>
-      <w:r>
-        <w:rPr>
-          <w:lang w:val="en-US"/>
-        </w:rPr>
-        <w:t>:</w:t>
-      </w:r>
-      <w:r>
-        <w:rPr>
-          <w:lang w:val="en-US"/>
-        </w:rPr>
-        <w:t>30</w:t>
-      </w:r>
-    </w:p>
-    <w:p>
-      <w:pPr>
-        <w:rPr>
-          <w:lang w:val="en-US"/>
-        </w:rPr>
-      </w:pPr>
-    </w:p>
-    <w:p>
-      <w:pPr>
-        <w:rPr>
-          <w:lang w:val="en-US"/>
-        </w:rPr>
-      </w:pPr>
-    </w:p>
-    <w:p>
-      <w:pPr>
-        <w:rPr>
-          <w:lang w:val="en-US"/>
-        </w:rPr>
-      </w:pPr>
-    </w:p>
-    <w:p>
-      <w:pPr>
-        <w:rPr>
-          <w:lang w:val="en-US"/>
-        </w:rPr>
-      </w:pPr>
+      <w:proofErr w:type="spellStart"/>
+      <w:r>
+        <w:t>fuer</w:t>
+      </w:r>
+      <w:proofErr w:type="spellEnd"/>
+      <w:r>
+        <w:t xml:space="preserve"> U</w:t>
+      </w:r>
+      <w:r>
+        <w:t>sers</w:t>
+      </w:r>
+    </w:p>
+    <w:p>
+      <w:r>
+        <w:drawing>
+          <wp:inline distT="0" distB="0" distL="0" distR="0" wp14:anchorId="482797CA" wp14:editId="38165AF4">
+            <wp:extent cx="1756245" cy="1544877"/>
+            <wp:effectExtent l="0" t="0" r="0" b="0"/>
+            <wp:docPr id="1442337448" name="Grafik 1" descr="Ein Bild, das Text, Screenshot, Software, Display enthält.&#10;&#10;Automatisch generierte Beschreibung"/>
+            <wp:cNvGraphicFramePr>
+              <a:graphicFrameLocks xmlns:a="http://schemas.openxmlformats.org/drawingml/2006/main" noChangeAspect="1"/>
+            </wp:cNvGraphicFramePr>
+            <a:graphic xmlns:a="http://schemas.openxmlformats.org/drawingml/2006/main">
+              <a:graphicData uri="http://schemas.openxmlformats.org/drawingml/2006/picture">
+                <pic:pic xmlns:pic="http://schemas.openxmlformats.org/drawingml/2006/picture">
+                  <pic:nvPicPr>
+                    <pic:cNvPr id="1442337448" name="Grafik 1" descr="Ein Bild, das Text, Screenshot, Software, Display enthält.&#10;&#10;Automatisch generierte Beschreibung"/>
+                    <pic:cNvPicPr/>
+                  </pic:nvPicPr>
+                  <pic:blipFill>
+                    <a:blip r:embed="rId105"/>
+                    <a:stretch>
+                      <a:fillRect/>
+                    </a:stretch>
+                  </pic:blipFill>
+                  <pic:spPr>
+                    <a:xfrm>
+                      <a:off x="0" y="0"/>
+                      <a:ext cx="1765599" cy="1553105"/>
+                    </a:xfrm>
+                    <a:prstGeom prst="rect">
+                      <a:avLst/>
+                    </a:prstGeom>
+                  </pic:spPr>
+                </pic:pic>
+              </a:graphicData>
+            </a:graphic>
+          </wp:inline>
+        </w:drawing>
+      </w:r>
+      <w:r>
+        <w:t xml:space="preserve"> </w:t>
+      </w:r>
+      <w:proofErr w:type="spellStart"/>
+      <w:r>
+        <w:t>standartmaesig</w:t>
+      </w:r>
+      <w:proofErr w:type="spellEnd"/>
+    </w:p>
+    <w:p>
+      <w:r>
+        <w:t xml:space="preserve">Erzeugen die Tabellen </w:t>
+      </w:r>
+      <w:proofErr w:type="spellStart"/>
+      <w:r>
+        <w:rPr>
+          <w:rFonts w:ascii="Consolas" w:hAnsi="Consolas" w:cs="Consolas"/>
+          <w:color w:val="000000"/>
+          <w:sz w:val="19"/>
+          <w:szCs w:val="19"/>
+        </w:rPr>
+        <w:t>AppUsers</w:t>
+      </w:r>
+      <w:proofErr w:type="spellEnd"/>
+      <w:r>
+        <w:rPr>
+          <w:rFonts w:ascii="Consolas" w:hAnsi="Consolas" w:cs="Consolas"/>
+          <w:color w:val="000000"/>
+          <w:sz w:val="19"/>
+          <w:szCs w:val="19"/>
+        </w:rPr>
+        <w:t xml:space="preserve">, </w:t>
+      </w:r>
+      <w:proofErr w:type="spellStart"/>
+      <w:r>
+        <w:rPr>
+          <w:rFonts w:ascii="Consolas" w:hAnsi="Consolas" w:cs="Consolas"/>
+          <w:color w:val="000000"/>
+          <w:sz w:val="19"/>
+          <w:szCs w:val="19"/>
+        </w:rPr>
+        <w:t>UserGroups</w:t>
+      </w:r>
+      <w:proofErr w:type="spellEnd"/>
+      <w:r>
+        <w:rPr>
+          <w:rFonts w:ascii="Consolas" w:hAnsi="Consolas" w:cs="Consolas"/>
+          <w:color w:val="000000"/>
+          <w:sz w:val="19"/>
+          <w:szCs w:val="19"/>
+        </w:rPr>
+        <w:t xml:space="preserve">, </w:t>
+      </w:r>
+      <w:r>
+        <w:rPr>
+          <w:rFonts w:ascii="Consolas" w:hAnsi="Consolas" w:cs="Consolas"/>
+          <w:color w:val="000000"/>
+          <w:sz w:val="19"/>
+          <w:szCs w:val="19"/>
+        </w:rPr>
+        <w:t>Departments</w:t>
+      </w:r>
+    </w:p>
+    <w:p>
+      <w:pPr>
+        <w:rPr>
+          <w:lang w:val="en-US"/>
+        </w:rPr>
+      </w:pPr>
+      <w:r>
+        <w:tab/>
+      </w:r>
+      <w:r>
+        <w:rPr>
+          <w:lang w:val="en-US"/>
+        </w:rPr>
+        <w:t>Online GUID / UUID Generator</w:t>
+      </w:r>
+      <w:r>
+        <w:rPr>
+          <w:lang w:val="en-US"/>
+        </w:rPr>
+        <w:br/>
+      </w:r>
+      <w:r>
+        <w:rPr>
+          <w:lang w:val="en-US"/>
+        </w:rPr>
+        <w:tab/>
+      </w:r>
+      <w:r>
+        <w:rPr>
+          <w:lang w:val="en-US"/>
+        </w:rPr>
+        <w:t>https://www.guidgenerator.com/</w:t>
+      </w:r>
+    </w:p>
+    <w:p>
+      <w:pPr>
+        <w:rPr>
+          <w:lang w:val="en-US"/>
+        </w:rPr>
+      </w:pPr>
+      <w:r>
+        <w:rPr>
+          <w:lang w:val="en-US"/>
+        </w:rPr>
+        <w:lastRenderedPageBreak/>
+        <w:tab/>
+      </w:r>
+      <w:r>
+        <w:rPr>
+          <w:lang w:val="en-US"/>
+        </w:rPr>
+        <w:drawing>
+          <wp:inline distT="0" distB="0" distL="0" distR="0" wp14:anchorId="0AA5A516" wp14:editId="08E5F1A5">
+            <wp:extent cx="3060526" cy="2158144"/>
+            <wp:effectExtent l="0" t="0" r="6985" b="0"/>
+            <wp:docPr id="1006467953" name="Grafik 1" descr="Ein Bild, das Text, Elektronik, Screenshot, Software enthält.&#10;&#10;Automatisch generierte Beschreibung"/>
+            <wp:cNvGraphicFramePr>
+              <a:graphicFrameLocks xmlns:a="http://schemas.openxmlformats.org/drawingml/2006/main" noChangeAspect="1"/>
+            </wp:cNvGraphicFramePr>
+            <a:graphic xmlns:a="http://schemas.openxmlformats.org/drawingml/2006/main">
+              <a:graphicData uri="http://schemas.openxmlformats.org/drawingml/2006/picture">
+                <pic:pic xmlns:pic="http://schemas.openxmlformats.org/drawingml/2006/picture">
+                  <pic:nvPicPr>
+                    <pic:cNvPr id="1006467953" name="Grafik 1" descr="Ein Bild, das Text, Elektronik, Screenshot, Software enthält.&#10;&#10;Automatisch generierte Beschreibung"/>
+                    <pic:cNvPicPr/>
+                  </pic:nvPicPr>
+                  <pic:blipFill>
+                    <a:blip r:embed="rId106"/>
+                    <a:stretch>
+                      <a:fillRect/>
+                    </a:stretch>
+                  </pic:blipFill>
+                  <pic:spPr>
+                    <a:xfrm>
+                      <a:off x="0" y="0"/>
+                      <a:ext cx="3066954" cy="2162677"/>
+                    </a:xfrm>
+                    <a:prstGeom prst="rect">
+                      <a:avLst/>
+                    </a:prstGeom>
+                  </pic:spPr>
+                </pic:pic>
+              </a:graphicData>
+            </a:graphic>
+          </wp:inline>
+        </w:drawing>
+      </w:r>
     </w:p>
     <w:p>
       <w:pPr>
@@ -12229,7 +12131,7 @@
           <w:lang w:val="en-US"/>
         </w:rPr>
       </w:pPr>
-      <w:hyperlink r:id="rId105" w:history="1">
+      <w:hyperlink r:id="rId107" w:history="1">
         <w:r>
           <w:rPr>
             <w:rStyle w:val="Hyperlink"/>
@@ -12257,7 +12159,6 @@
         <w:rPr>
           <w:lang w:val="en-US"/>
         </w:rPr>
-        <w:lastRenderedPageBreak/>
         <w:t>Übergang</w:t>
       </w:r>
       <w:proofErr w:type="spellEnd"/>
@@ -12397,7 +12298,7 @@
                     <pic:cNvPicPr/>
                   </pic:nvPicPr>
                   <pic:blipFill>
-                    <a:blip r:embed="rId106"/>
+                    <a:blip r:embed="rId108"/>
                     <a:stretch>
                       <a:fillRect/>
                     </a:stretch>
@@ -12440,7 +12341,7 @@
                     <pic:cNvPicPr/>
                   </pic:nvPicPr>
                   <pic:blipFill>
-                    <a:blip r:embed="rId107"/>
+                    <a:blip r:embed="rId109"/>
                     <a:stretch>
                       <a:fillRect/>
                     </a:stretch>
@@ -12476,7 +12377,6 @@
           <w:lang w:val="en-US"/>
         </w:rPr>
       </w:pPr>
-      <w:proofErr w:type="gramStart"/>
       <w:r>
         <w:rPr>
           <w:rFonts w:ascii="Consolas" w:hAnsi="Consolas" w:cs="Consolas"/>
@@ -12485,18 +12385,7 @@
           <w:szCs w:val="19"/>
           <w:lang w:val="en-US"/>
         </w:rPr>
-        <w:t>.main</w:t>
-      </w:r>
-      <w:proofErr w:type="gramEnd"/>
-      <w:r>
-        <w:rPr>
-          <w:rFonts w:ascii="Consolas" w:hAnsi="Consolas" w:cs="Consolas"/>
-          <w:color w:val="800000"/>
-          <w:sz w:val="19"/>
-          <w:szCs w:val="19"/>
-          <w:lang w:val="en-US"/>
-        </w:rPr>
-        <w:t>-filter-buttons</w:t>
+        <w:t>.main-filter-buttons</w:t>
       </w:r>
       <w:r>
         <w:rPr>
@@ -12554,7 +12443,6 @@
         </w:rPr>
         <w:t xml:space="preserve">: </w:t>
       </w:r>
-      <w:proofErr w:type="gramStart"/>
       <w:r>
         <w:rPr>
           <w:rFonts w:ascii="Consolas" w:hAnsi="Consolas" w:cs="Consolas"/>
@@ -12575,7 +12463,6 @@
         </w:rPr>
         <w:t>;</w:t>
       </w:r>
-      <w:proofErr w:type="gramEnd"/>
     </w:p>
     <w:p>
       <w:pPr>
@@ -12622,7 +12509,6 @@
         </w:rPr>
         <w:t xml:space="preserve">: </w:t>
       </w:r>
-      <w:proofErr w:type="gramStart"/>
       <w:r>
         <w:rPr>
           <w:rFonts w:ascii="Consolas" w:hAnsi="Consolas" w:cs="Consolas"/>
@@ -12643,7 +12529,6 @@
         </w:rPr>
         <w:t>;</w:t>
       </w:r>
-      <w:proofErr w:type="gramEnd"/>
     </w:p>
     <w:p>
       <w:pPr>
@@ -12702,7 +12587,6 @@
           <w:lang w:val="en-US"/>
         </w:rPr>
       </w:pPr>
-      <w:proofErr w:type="gramStart"/>
       <w:r>
         <w:rPr>
           <w:rFonts w:ascii="Consolas" w:hAnsi="Consolas" w:cs="Consolas"/>
@@ -12725,7 +12609,6 @@
         <w:t>viasually</w:t>
       </w:r>
       <w:proofErr w:type="spellEnd"/>
-      <w:proofErr w:type="gramEnd"/>
       <w:r>
         <w:rPr>
           <w:rFonts w:ascii="Consolas" w:hAnsi="Consolas" w:cs="Consolas"/>
@@ -12792,7 +12675,6 @@
         </w:rPr>
         <w:t xml:space="preserve">: </w:t>
       </w:r>
-      <w:proofErr w:type="gramStart"/>
       <w:r>
         <w:rPr>
           <w:rFonts w:ascii="Consolas" w:hAnsi="Consolas" w:cs="Consolas"/>
@@ -12813,7 +12695,6 @@
         </w:rPr>
         <w:t>;</w:t>
       </w:r>
-      <w:proofErr w:type="gramEnd"/>
     </w:p>
     <w:p>
       <w:pPr>
@@ -13498,29 +13379,7 @@
           <w:szCs w:val="19"/>
           <w:lang w:val="en-US"/>
         </w:rPr>
-        <w:t>="</w:t>
-      </w:r>
-      <w:proofErr w:type="gramStart"/>
-      <w:r>
-        <w:rPr>
-          <w:rFonts w:ascii="Consolas" w:hAnsi="Consolas" w:cs="Consolas"/>
-          <w:color w:val="0000FF"/>
-          <w:sz w:val="19"/>
-          <w:szCs w:val="19"/>
-          <w:lang w:val="en-US"/>
-        </w:rPr>
-        <w:t>tel.:+</w:t>
-      </w:r>
-      <w:proofErr w:type="gramEnd"/>
-      <w:r>
-        <w:rPr>
-          <w:rFonts w:ascii="Consolas" w:hAnsi="Consolas" w:cs="Consolas"/>
-          <w:color w:val="0000FF"/>
-          <w:sz w:val="19"/>
-          <w:szCs w:val="19"/>
-          <w:lang w:val="en-US"/>
-        </w:rPr>
-        <w:t>497348201208"&gt;</w:t>
+        <w:t>="tel.:+497348201208"&gt;</w:t>
       </w:r>
       <w:r>
         <w:rPr>
@@ -13770,29 +13629,7 @@
           <w:szCs w:val="19"/>
           <w:lang w:val="en-US"/>
         </w:rPr>
-        <w:t>="</w:t>
-      </w:r>
-      <w:proofErr w:type="gramStart"/>
-      <w:r>
-        <w:rPr>
-          <w:rFonts w:ascii="Consolas" w:hAnsi="Consolas" w:cs="Consolas"/>
-          <w:color w:val="0000FF"/>
-          <w:sz w:val="19"/>
-          <w:szCs w:val="19"/>
-          <w:lang w:val="en-US"/>
-        </w:rPr>
-        <w:t>fax:+</w:t>
-      </w:r>
-      <w:proofErr w:type="gramEnd"/>
-      <w:r>
-        <w:rPr>
-          <w:rFonts w:ascii="Consolas" w:hAnsi="Consolas" w:cs="Consolas"/>
-          <w:color w:val="0000FF"/>
-          <w:sz w:val="19"/>
-          <w:szCs w:val="19"/>
-          <w:lang w:val="en-US"/>
-        </w:rPr>
-        <w:t>497348201208"&gt;</w:t>
+        <w:t>="fax:+497348201208"&gt;</w:t>
       </w:r>
       <w:r>
         <w:rPr>

</xml_diff>